<commit_message>
feat: Add progress #2 'bear robotics'
</commit_message>
<xml_diff>
--- a/big-interview/mobsquad/summary notes.docx
+++ b/big-interview/mobsquad/summary notes.docx
@@ -34,15 +34,377 @@
     </w:p>
     <w:p>
       <w:pPr>
-        <w:rPr>
-          <w:rFonts w:asciiTheme="minorHAnsi" w:hAnsiTheme="minorHAnsi" w:cstheme="minorHAnsi"/>
-        </w:rPr>
-      </w:pPr>
-      <w:r>
-        <w:rPr>
-          <w:rFonts w:asciiTheme="minorHAnsi" w:hAnsiTheme="minorHAnsi" w:cstheme="minorHAnsi"/>
-        </w:rPr>
-        <w:t xml:space="preserve">First Practice: </w:t>
+        <w:pStyle w:val="ListParagraph"/>
+        <w:numPr>
+          <w:ilvl w:val="0"/>
+          <w:numId w:val="27"/>
+        </w:numPr>
+        <w:rPr>
+          <w:rFonts w:asciiTheme="minorHAnsi" w:hAnsiTheme="minorHAnsi" w:cstheme="minorHAnsi"/>
+          <w:b/>
+          <w:bCs/>
+        </w:rPr>
+      </w:pPr>
+      <w:r>
+        <w:rPr>
+          <w:rFonts w:asciiTheme="minorHAnsi" w:hAnsiTheme="minorHAnsi" w:cstheme="minorHAnsi"/>
+        </w:rPr>
+        <w:t xml:space="preserve">During my time at SiteMax systems, I worked on developing small single page applications on behalf of clients. </w:t>
+      </w:r>
+    </w:p>
+    <w:p>
+      <w:pPr>
+        <w:pStyle w:val="ListParagraph"/>
+        <w:numPr>
+          <w:ilvl w:val="0"/>
+          <w:numId w:val="27"/>
+        </w:numPr>
+        <w:rPr>
+          <w:rFonts w:asciiTheme="minorHAnsi" w:hAnsiTheme="minorHAnsi" w:cstheme="minorHAnsi"/>
+          <w:b/>
+          <w:bCs/>
+        </w:rPr>
+      </w:pPr>
+      <w:r>
+        <w:rPr>
+          <w:rFonts w:asciiTheme="minorHAnsi" w:hAnsiTheme="minorHAnsi" w:cstheme="minorHAnsi"/>
+        </w:rPr>
+        <w:t>I communicated with the customer success team and the dev team to make sure the business requirements are met and it won’t break on the siteMax system.</w:t>
+      </w:r>
+    </w:p>
+    <w:p>
+      <w:pPr>
+        <w:pStyle w:val="ListParagraph"/>
+        <w:numPr>
+          <w:ilvl w:val="0"/>
+          <w:numId w:val="27"/>
+        </w:numPr>
+        <w:rPr>
+          <w:rFonts w:asciiTheme="minorHAnsi" w:hAnsiTheme="minorHAnsi" w:cstheme="minorHAnsi"/>
+          <w:b/>
+          <w:bCs/>
+        </w:rPr>
+      </w:pPr>
+      <w:r>
+        <w:rPr>
+          <w:rFonts w:asciiTheme="minorHAnsi" w:hAnsiTheme="minorHAnsi" w:cstheme="minorHAnsi"/>
+        </w:rPr>
+        <w:t>I received a lot of high fives and commendations for creating projects tailored to clients</w:t>
+      </w:r>
+    </w:p>
+    <w:p>
+      <w:pPr>
+        <w:pStyle w:val="ListParagraph"/>
+        <w:numPr>
+          <w:ilvl w:val="0"/>
+          <w:numId w:val="27"/>
+        </w:numPr>
+        <w:rPr>
+          <w:rFonts w:asciiTheme="minorHAnsi" w:hAnsiTheme="minorHAnsi" w:cstheme="minorHAnsi"/>
+          <w:b/>
+          <w:bCs/>
+        </w:rPr>
+      </w:pPr>
+      <w:r>
+        <w:rPr>
+          <w:rFonts w:asciiTheme="minorHAnsi" w:hAnsiTheme="minorHAnsi" w:cstheme="minorHAnsi"/>
+        </w:rPr>
+        <w:t>At the moment I am working on developing hyungmogu.com.</w:t>
+      </w:r>
+    </w:p>
+    <w:p>
+      <w:pPr>
+        <w:pStyle w:val="ListParagraph"/>
+        <w:numPr>
+          <w:ilvl w:val="0"/>
+          <w:numId w:val="27"/>
+        </w:numPr>
+        <w:rPr>
+          <w:rFonts w:asciiTheme="minorHAnsi" w:hAnsiTheme="minorHAnsi" w:cstheme="minorHAnsi"/>
+          <w:b/>
+          <w:bCs/>
+        </w:rPr>
+      </w:pPr>
+      <w:r>
+        <w:rPr>
+          <w:rFonts w:asciiTheme="minorHAnsi" w:hAnsiTheme="minorHAnsi" w:cstheme="minorHAnsi"/>
+        </w:rPr>
+        <w:t>I migrated my portfolio site from Django to ReactJS after self-learning</w:t>
+      </w:r>
+    </w:p>
+    <w:p>
+      <w:pPr>
+        <w:pStyle w:val="ListParagraph"/>
+        <w:numPr>
+          <w:ilvl w:val="0"/>
+          <w:numId w:val="27"/>
+        </w:numPr>
+        <w:rPr>
+          <w:rFonts w:asciiTheme="minorHAnsi" w:hAnsiTheme="minorHAnsi" w:cstheme="minorHAnsi"/>
+          <w:b/>
+          <w:bCs/>
+        </w:rPr>
+      </w:pPr>
+      <w:r>
+        <w:rPr>
+          <w:rFonts w:asciiTheme="minorHAnsi" w:hAnsiTheme="minorHAnsi" w:cstheme="minorHAnsi"/>
+        </w:rPr>
+        <w:t>And now, I have used style components to add digital version of my resume to hyungmogu.com</w:t>
+      </w:r>
+    </w:p>
+    <w:p>
+      <w:pPr>
+        <w:pStyle w:val="ListParagraph"/>
+        <w:numPr>
+          <w:ilvl w:val="0"/>
+          <w:numId w:val="27"/>
+        </w:numPr>
+        <w:rPr>
+          <w:rFonts w:asciiTheme="minorHAnsi" w:hAnsiTheme="minorHAnsi" w:cstheme="minorHAnsi"/>
+          <w:b/>
+          <w:bCs/>
+        </w:rPr>
+      </w:pPr>
+      <w:r>
+        <w:rPr>
+          <w:rFonts w:asciiTheme="minorHAnsi" w:hAnsiTheme="minorHAnsi" w:cstheme="minorHAnsi"/>
+        </w:rPr>
+        <w:t>I greatly reduced the monthly cost from $70 to $4 month</w:t>
+      </w:r>
+    </w:p>
+    <w:p>
+      <w:pPr>
+        <w:pStyle w:val="ListParagraph"/>
+        <w:numPr>
+          <w:ilvl w:val="0"/>
+          <w:numId w:val="27"/>
+        </w:numPr>
+        <w:rPr>
+          <w:rFonts w:asciiTheme="minorHAnsi" w:hAnsiTheme="minorHAnsi" w:cstheme="minorHAnsi"/>
+          <w:b/>
+          <w:bCs/>
+        </w:rPr>
+      </w:pPr>
+      <w:r>
+        <w:rPr>
+          <w:rFonts w:asciiTheme="minorHAnsi" w:hAnsiTheme="minorHAnsi" w:cstheme="minorHAnsi"/>
+        </w:rPr>
+        <w:t xml:space="preserve">My current goal at the moment with the project is making it easy to produce and maintain my resume, by </w:t>
+      </w:r>
+      <w:r>
+        <w:rPr>
+          <w:rFonts w:asciiTheme="minorHAnsi" w:hAnsiTheme="minorHAnsi" w:cstheme="minorHAnsi"/>
+        </w:rPr>
+        <w:t xml:space="preserve">automatically </w:t>
+      </w:r>
+      <w:r>
+        <w:rPr>
+          <w:rFonts w:asciiTheme="minorHAnsi" w:hAnsiTheme="minorHAnsi" w:cstheme="minorHAnsi"/>
+        </w:rPr>
+        <w:t>updating my resume with bullet points from the list of my works</w:t>
+      </w:r>
+      <w:r>
+        <w:rPr>
+          <w:rFonts w:asciiTheme="minorHAnsi" w:hAnsiTheme="minorHAnsi" w:cstheme="minorHAnsi"/>
+        </w:rPr>
+        <w:t>, and generating pdf from my digital resume</w:t>
+      </w:r>
+      <w:r>
+        <w:rPr>
+          <w:rFonts w:asciiTheme="minorHAnsi" w:hAnsiTheme="minorHAnsi" w:cstheme="minorHAnsi"/>
+        </w:rPr>
+        <w:t xml:space="preserve">. </w:t>
+      </w:r>
+    </w:p>
+    <w:p>
+      <w:pPr>
+        <w:pBdr>
+          <w:bottom w:val="single" w:sz="6" w:space="1" w:color="auto"/>
+        </w:pBdr>
+        <w:rPr>
+          <w:rFonts w:asciiTheme="minorHAnsi" w:hAnsiTheme="minorHAnsi" w:cstheme="minorHAnsi"/>
+          <w:b/>
+          <w:bCs/>
+          <w:sz w:val="36"/>
+          <w:szCs w:val="36"/>
+        </w:rPr>
+      </w:pPr>
+    </w:p>
+    <w:p>
+      <w:pPr>
+        <w:rPr>
+          <w:rFonts w:asciiTheme="minorHAnsi" w:hAnsiTheme="minorHAnsi" w:cstheme="minorHAnsi"/>
+          <w:b/>
+          <w:bCs/>
+          <w:sz w:val="36"/>
+          <w:szCs w:val="36"/>
+        </w:rPr>
+      </w:pPr>
+    </w:p>
+    <w:p>
+      <w:pPr>
+        <w:rPr>
+          <w:rFonts w:asciiTheme="minorHAnsi" w:hAnsiTheme="minorHAnsi" w:cstheme="minorHAnsi"/>
+          <w:b/>
+          <w:bCs/>
+          <w:sz w:val="36"/>
+          <w:szCs w:val="36"/>
+        </w:rPr>
+      </w:pPr>
+      <w:r>
+        <w:rPr>
+          <w:rFonts w:asciiTheme="minorHAnsi" w:hAnsiTheme="minorHAnsi" w:cstheme="minorHAnsi"/>
+          <w:b/>
+          <w:bCs/>
+          <w:sz w:val="36"/>
+          <w:szCs w:val="36"/>
+        </w:rPr>
+        <w:t>Why did you choose this career?</w:t>
+      </w:r>
+    </w:p>
+    <w:p/>
+    <w:p/>
+    <w:p>
+      <w:pPr>
+        <w:pStyle w:val="ListParagraph"/>
+        <w:numPr>
+          <w:ilvl w:val="0"/>
+          <w:numId w:val="2"/>
+        </w:numPr>
+      </w:pPr>
+      <w:r>
+        <w:t>Shortly after graduation</w:t>
+      </w:r>
+      <w:r>
+        <w:t xml:space="preserve"> I was thinking about the career I wanted to pursue</w:t>
+      </w:r>
+    </w:p>
+    <w:p>
+      <w:pPr>
+        <w:pStyle w:val="ListParagraph"/>
+        <w:numPr>
+          <w:ilvl w:val="0"/>
+          <w:numId w:val="2"/>
+        </w:numPr>
+      </w:pPr>
+      <w:r>
+        <w:t>I</w:t>
+      </w:r>
+      <w:r>
+        <w:t xml:space="preserve"> h</w:t>
+      </w:r>
+      <w:r>
+        <w:t>ad little chance of going into</w:t>
+      </w:r>
+      <w:r>
+        <w:t xml:space="preserve"> graduate school.</w:t>
+      </w:r>
+    </w:p>
+    <w:p>
+      <w:pPr>
+        <w:pStyle w:val="ListParagraph"/>
+        <w:numPr>
+          <w:ilvl w:val="0"/>
+          <w:numId w:val="2"/>
+        </w:numPr>
+      </w:pPr>
+      <w:r>
+        <w:t>I looked back at the time at labs. I loved spending days and nights creating python program that synthesized data and produce results</w:t>
+      </w:r>
+    </w:p>
+    <w:p>
+      <w:pPr>
+        <w:pStyle w:val="ListParagraph"/>
+        <w:numPr>
+          <w:ilvl w:val="0"/>
+          <w:numId w:val="2"/>
+        </w:numPr>
+      </w:pPr>
+      <w:r>
+        <w:t>Web development was popular</w:t>
+      </w:r>
+      <w:r>
+        <w:t xml:space="preserve"> back then</w:t>
+      </w:r>
+    </w:p>
+    <w:p>
+      <w:pPr>
+        <w:pStyle w:val="ListParagraph"/>
+        <w:numPr>
+          <w:ilvl w:val="0"/>
+          <w:numId w:val="2"/>
+        </w:numPr>
+      </w:pPr>
+      <w:r>
+        <w:t>I continued ever since</w:t>
+      </w:r>
+    </w:p>
+    <w:p>
+      <w:pPr>
+        <w:pBdr>
+          <w:bottom w:val="single" w:sz="6" w:space="1" w:color="auto"/>
+        </w:pBdr>
+        <w:rPr>
+          <w:rFonts w:asciiTheme="minorHAnsi" w:hAnsiTheme="minorHAnsi" w:cstheme="minorHAnsi"/>
+          <w:sz w:val="28"/>
+          <w:szCs w:val="28"/>
+        </w:rPr>
+      </w:pPr>
+    </w:p>
+    <w:p>
+      <w:pPr>
+        <w:rPr>
+          <w:rFonts w:asciiTheme="minorHAnsi" w:hAnsiTheme="minorHAnsi" w:cstheme="minorHAnsi"/>
+          <w:sz w:val="28"/>
+          <w:szCs w:val="28"/>
+        </w:rPr>
+      </w:pPr>
+    </w:p>
+    <w:p>
+      <w:pPr>
+        <w:rPr>
+          <w:rFonts w:asciiTheme="minorHAnsi" w:hAnsiTheme="minorHAnsi" w:cstheme="minorHAnsi"/>
+          <w:b/>
+          <w:bCs/>
+          <w:sz w:val="36"/>
+          <w:szCs w:val="36"/>
+        </w:rPr>
+      </w:pPr>
+      <w:r>
+        <w:rPr>
+          <w:rFonts w:asciiTheme="minorHAnsi" w:hAnsiTheme="minorHAnsi" w:cstheme="minorHAnsi"/>
+          <w:b/>
+          <w:bCs/>
+          <w:sz w:val="36"/>
+          <w:szCs w:val="36"/>
+        </w:rPr>
+        <w:t>Describe your current and most recent job role</w:t>
+      </w:r>
+    </w:p>
+    <w:p>
+      <w:pPr>
+        <w:rPr>
+          <w:rFonts w:asciiTheme="minorHAnsi" w:hAnsiTheme="minorHAnsi" w:cstheme="minorHAnsi"/>
+          <w:b/>
+          <w:bCs/>
+        </w:rPr>
+      </w:pPr>
+    </w:p>
+    <w:p>
+      <w:pPr>
+        <w:rPr>
+          <w:rFonts w:asciiTheme="minorHAnsi" w:hAnsiTheme="minorHAnsi" w:cstheme="minorHAnsi"/>
+          <w:b/>
+          <w:bCs/>
+        </w:rPr>
+      </w:pPr>
+      <w:r>
+        <w:rPr>
+          <w:rFonts w:asciiTheme="minorHAnsi" w:hAnsiTheme="minorHAnsi" w:cstheme="minorHAnsi"/>
+          <w:b/>
+          <w:bCs/>
+        </w:rPr>
+        <w:t xml:space="preserve">First practice: </w:t>
       </w:r>
       <w:hyperlink r:id="rId5" w:history="1">
         <w:r>
@@ -50,7 +412,7 @@
             <w:rStyle w:val="Hyperlink"/>
             <w:rFonts w:asciiTheme="minorHAnsi" w:hAnsiTheme="minorHAnsi" w:cstheme="minorHAnsi"/>
           </w:rPr>
-          <w:t>https://app.biginterview.com/s/2cc0c002fc</w:t>
+          <w:t>https://app.biginterview.com/s/2a1ad965f0</w:t>
         </w:r>
       </w:hyperlink>
       <w:r>
@@ -63,34 +425,6 @@
     <w:p>
       <w:pPr>
         <w:rPr>
-          <w:rFonts w:ascii="Batang" w:eastAsia="Batang" w:hAnsi="Batang" w:cs="Batang" w:hint="eastAsia"/>
-        </w:rPr>
-      </w:pPr>
-      <w:r>
-        <w:rPr>
-          <w:rFonts w:asciiTheme="minorHAnsi" w:hAnsiTheme="minorHAnsi" w:cstheme="minorHAnsi"/>
-        </w:rPr>
-        <w:t xml:space="preserve">Second Practice: </w:t>
-      </w:r>
-      <w:hyperlink r:id="rId6" w:history="1">
-        <w:r>
-          <w:rPr>
-            <w:rStyle w:val="Hyperlink"/>
-            <w:rFonts w:asciiTheme="minorHAnsi" w:hAnsiTheme="minorHAnsi" w:cstheme="minorHAnsi"/>
-          </w:rPr>
-          <w:t>https://app.biginterview.com/s/d74761966b</w:t>
-        </w:r>
-      </w:hyperlink>
-      <w:r>
-        <w:rPr>
-          <w:rFonts w:asciiTheme="minorHAnsi" w:hAnsiTheme="minorHAnsi" w:cstheme="minorHAnsi"/>
-        </w:rPr>
-        <w:t xml:space="preserve"> </w:t>
-      </w:r>
-    </w:p>
-    <w:p>
-      <w:pPr>
-        <w:rPr>
           <w:rFonts w:asciiTheme="minorHAnsi" w:hAnsiTheme="minorHAnsi" w:cstheme="minorHAnsi"/>
           <w:b/>
           <w:bCs/>
@@ -102,266 +436,19 @@
         <w:pStyle w:val="ListParagraph"/>
         <w:numPr>
           <w:ilvl w:val="0"/>
-          <w:numId w:val="27"/>
-        </w:numPr>
-        <w:rPr>
-          <w:rFonts w:asciiTheme="minorHAnsi" w:hAnsiTheme="minorHAnsi" w:cstheme="minorHAnsi"/>
-          <w:b/>
-          <w:bCs/>
-        </w:rPr>
-      </w:pPr>
-      <w:r>
-        <w:rPr>
-          <w:rFonts w:asciiTheme="minorHAnsi" w:hAnsiTheme="minorHAnsi" w:cstheme="minorHAnsi"/>
-        </w:rPr>
-        <w:t xml:space="preserve">During my time at SiteMax systems, I worked on developing small single page applications on behalf of clients. </w:t>
-      </w:r>
-    </w:p>
-    <w:p>
-      <w:pPr>
-        <w:pStyle w:val="ListParagraph"/>
-        <w:numPr>
-          <w:ilvl w:val="0"/>
-          <w:numId w:val="27"/>
-        </w:numPr>
-        <w:rPr>
-          <w:rFonts w:asciiTheme="minorHAnsi" w:hAnsiTheme="minorHAnsi" w:cstheme="minorHAnsi"/>
-          <w:b/>
-          <w:bCs/>
-        </w:rPr>
-      </w:pPr>
-      <w:r>
-        <w:rPr>
-          <w:rFonts w:asciiTheme="minorHAnsi" w:hAnsiTheme="minorHAnsi" w:cstheme="minorHAnsi"/>
-        </w:rPr>
-        <w:t>I communicated with the customer success team and the dev team to make sure the business requirements are met and it won’t break on the siteMax system.</w:t>
-      </w:r>
-    </w:p>
-    <w:p>
-      <w:pPr>
-        <w:pStyle w:val="ListParagraph"/>
-        <w:numPr>
-          <w:ilvl w:val="0"/>
-          <w:numId w:val="27"/>
-        </w:numPr>
-        <w:rPr>
-          <w:rFonts w:asciiTheme="minorHAnsi" w:hAnsiTheme="minorHAnsi" w:cstheme="minorHAnsi"/>
-          <w:b/>
-          <w:bCs/>
-        </w:rPr>
-      </w:pPr>
-      <w:r>
-        <w:rPr>
-          <w:rFonts w:asciiTheme="minorHAnsi" w:hAnsiTheme="minorHAnsi" w:cstheme="minorHAnsi"/>
-        </w:rPr>
-        <w:t>I received a lot of high fives and commendations for creating projects tailored to clients</w:t>
-      </w:r>
-    </w:p>
-    <w:p>
-      <w:pPr>
-        <w:pStyle w:val="ListParagraph"/>
-        <w:numPr>
-          <w:ilvl w:val="0"/>
-          <w:numId w:val="27"/>
-        </w:numPr>
-        <w:rPr>
-          <w:rFonts w:asciiTheme="minorHAnsi" w:hAnsiTheme="minorHAnsi" w:cstheme="minorHAnsi"/>
-          <w:b/>
-          <w:bCs/>
-        </w:rPr>
-      </w:pPr>
-      <w:r>
-        <w:rPr>
-          <w:rFonts w:asciiTheme="minorHAnsi" w:hAnsiTheme="minorHAnsi" w:cstheme="minorHAnsi"/>
-        </w:rPr>
-        <w:t>At the moment I am working on developing hyungmogu.com.</w:t>
-      </w:r>
-    </w:p>
-    <w:p>
-      <w:pPr>
-        <w:pStyle w:val="ListParagraph"/>
-        <w:numPr>
-          <w:ilvl w:val="0"/>
-          <w:numId w:val="27"/>
-        </w:numPr>
-        <w:rPr>
-          <w:rFonts w:asciiTheme="minorHAnsi" w:hAnsiTheme="minorHAnsi" w:cstheme="minorHAnsi"/>
-          <w:b/>
-          <w:bCs/>
-        </w:rPr>
-      </w:pPr>
-      <w:r>
-        <w:rPr>
-          <w:rFonts w:asciiTheme="minorHAnsi" w:hAnsiTheme="minorHAnsi" w:cstheme="minorHAnsi"/>
-        </w:rPr>
-        <w:t>I migrated my portfolio site from Django to ReactJS after self-learning</w:t>
-      </w:r>
-    </w:p>
-    <w:p>
-      <w:pPr>
-        <w:pStyle w:val="ListParagraph"/>
-        <w:numPr>
-          <w:ilvl w:val="0"/>
-          <w:numId w:val="27"/>
-        </w:numPr>
-        <w:rPr>
-          <w:rFonts w:asciiTheme="minorHAnsi" w:hAnsiTheme="minorHAnsi" w:cstheme="minorHAnsi"/>
-          <w:b/>
-          <w:bCs/>
-        </w:rPr>
-      </w:pPr>
-      <w:r>
-        <w:rPr>
-          <w:rFonts w:asciiTheme="minorHAnsi" w:hAnsiTheme="minorHAnsi" w:cstheme="minorHAnsi"/>
-        </w:rPr>
-        <w:t>And now, I have used style components to add digital version of my resume to hyungmogu.com</w:t>
-      </w:r>
-    </w:p>
-    <w:p>
-      <w:pPr>
-        <w:pStyle w:val="ListParagraph"/>
-        <w:numPr>
-          <w:ilvl w:val="0"/>
-          <w:numId w:val="27"/>
-        </w:numPr>
-        <w:rPr>
-          <w:rFonts w:asciiTheme="minorHAnsi" w:hAnsiTheme="minorHAnsi" w:cstheme="minorHAnsi"/>
-          <w:b/>
-          <w:bCs/>
-        </w:rPr>
-      </w:pPr>
-      <w:r>
-        <w:rPr>
-          <w:rFonts w:asciiTheme="minorHAnsi" w:hAnsiTheme="minorHAnsi" w:cstheme="minorHAnsi"/>
-        </w:rPr>
-        <w:t>I greatly reduced the monthly cost from $70 to $4 month</w:t>
-      </w:r>
-    </w:p>
-    <w:p>
-      <w:pPr>
-        <w:pStyle w:val="ListParagraph"/>
-        <w:numPr>
-          <w:ilvl w:val="0"/>
-          <w:numId w:val="27"/>
-        </w:numPr>
-        <w:rPr>
-          <w:rFonts w:asciiTheme="minorHAnsi" w:hAnsiTheme="minorHAnsi" w:cstheme="minorHAnsi"/>
-          <w:b/>
-          <w:bCs/>
-        </w:rPr>
-      </w:pPr>
-      <w:r>
-        <w:rPr>
-          <w:rFonts w:asciiTheme="minorHAnsi" w:hAnsiTheme="minorHAnsi" w:cstheme="minorHAnsi"/>
-        </w:rPr>
-        <w:t xml:space="preserve">My current goal at the moment with the project is making it easy to produce and maintain my resume, by </w:t>
-      </w:r>
-      <w:r>
-        <w:rPr>
-          <w:rFonts w:asciiTheme="minorHAnsi" w:hAnsiTheme="minorHAnsi" w:cstheme="minorHAnsi"/>
-        </w:rPr>
-        <w:t xml:space="preserve">automatically </w:t>
-      </w:r>
-      <w:r>
-        <w:rPr>
-          <w:rFonts w:asciiTheme="minorHAnsi" w:hAnsiTheme="minorHAnsi" w:cstheme="minorHAnsi"/>
-        </w:rPr>
-        <w:t>updating my resume with bullet points from the list of my works</w:t>
-      </w:r>
-      <w:r>
-        <w:rPr>
-          <w:rFonts w:asciiTheme="minorHAnsi" w:hAnsiTheme="minorHAnsi" w:cstheme="minorHAnsi"/>
-        </w:rPr>
-        <w:t>, and generating pdf from my digital resume</w:t>
-      </w:r>
-      <w:r>
-        <w:rPr>
-          <w:rFonts w:asciiTheme="minorHAnsi" w:hAnsiTheme="minorHAnsi" w:cstheme="minorHAnsi"/>
-        </w:rPr>
-        <w:t xml:space="preserve">. </w:t>
-      </w:r>
-    </w:p>
-    <w:p>
-      <w:pPr>
-        <w:pBdr>
-          <w:bottom w:val="single" w:sz="6" w:space="1" w:color="auto"/>
-        </w:pBdr>
-        <w:rPr>
-          <w:rFonts w:asciiTheme="minorHAnsi" w:hAnsiTheme="minorHAnsi" w:cstheme="minorHAnsi"/>
-          <w:b/>
-          <w:bCs/>
-          <w:sz w:val="36"/>
-          <w:szCs w:val="36"/>
-        </w:rPr>
-      </w:pPr>
-    </w:p>
-    <w:p>
-      <w:pPr>
-        <w:rPr>
-          <w:rFonts w:asciiTheme="minorHAnsi" w:hAnsiTheme="minorHAnsi" w:cstheme="minorHAnsi"/>
-          <w:b/>
-          <w:bCs/>
-          <w:sz w:val="36"/>
-          <w:szCs w:val="36"/>
-        </w:rPr>
-      </w:pPr>
-    </w:p>
-    <w:p>
-      <w:pPr>
-        <w:rPr>
-          <w:rFonts w:asciiTheme="minorHAnsi" w:hAnsiTheme="minorHAnsi" w:cstheme="minorHAnsi"/>
-          <w:b/>
-          <w:bCs/>
-          <w:sz w:val="36"/>
-          <w:szCs w:val="36"/>
-        </w:rPr>
-      </w:pPr>
-      <w:r>
-        <w:rPr>
-          <w:rFonts w:asciiTheme="minorHAnsi" w:hAnsiTheme="minorHAnsi" w:cstheme="minorHAnsi"/>
-          <w:b/>
-          <w:bCs/>
-          <w:sz w:val="36"/>
-          <w:szCs w:val="36"/>
-        </w:rPr>
-        <w:t>Why did you choose this career?</w:t>
-      </w:r>
-    </w:p>
-    <w:p/>
-    <w:p>
-      <w:pPr>
-        <w:rPr>
-          <w:rFonts w:asciiTheme="minorHAnsi" w:hAnsiTheme="minorHAnsi" w:cstheme="minorHAnsi"/>
-          <w:b/>
-          <w:bCs/>
-        </w:rPr>
-      </w:pPr>
-      <w:r>
-        <w:rPr>
-          <w:rFonts w:asciiTheme="minorHAnsi" w:hAnsiTheme="minorHAnsi" w:cstheme="minorHAnsi"/>
-          <w:b/>
-          <w:bCs/>
-        </w:rPr>
-        <w:t xml:space="preserve">First practice: </w:t>
-      </w:r>
-      <w:hyperlink r:id="rId7" w:history="1">
-        <w:r>
-          <w:rPr>
-            <w:rStyle w:val="Hyperlink"/>
-            <w:rFonts w:asciiTheme="minorHAnsi" w:hAnsiTheme="minorHAnsi" w:cstheme="minorHAnsi"/>
-          </w:rPr>
-          <w:t>https://app.biginterview.com/s/c40872b127</w:t>
-        </w:r>
-      </w:hyperlink>
-      <w:r>
-        <w:rPr>
-          <w:rFonts w:asciiTheme="minorHAnsi" w:hAnsiTheme="minorHAnsi" w:cstheme="minorHAnsi"/>
-        </w:rPr>
-        <w:t xml:space="preserve"> </w:t>
-      </w:r>
-    </w:p>
-    <w:p/>
-    <w:p/>
+          <w:numId w:val="2"/>
+        </w:numPr>
+        <w:rPr>
+          <w:rFonts w:asciiTheme="minorHAnsi" w:hAnsiTheme="minorHAnsi" w:cstheme="minorHAnsi"/>
+        </w:rPr>
+      </w:pPr>
+      <w:r>
+        <w:rPr>
+          <w:rFonts w:asciiTheme="minorHAnsi" w:hAnsiTheme="minorHAnsi" w:cstheme="minorHAnsi"/>
+        </w:rPr>
+        <w:t>I worked at Sitemax Systems from January 2018 to December 2019 as Junior Front End Developer</w:t>
+      </w:r>
+    </w:p>
     <w:p>
       <w:pPr>
         <w:pStyle w:val="ListParagraph"/>
@@ -369,12 +456,15 @@
           <w:ilvl w:val="0"/>
           <w:numId w:val="2"/>
         </w:numPr>
-      </w:pPr>
-      <w:r>
-        <w:t>Shortly after graduation</w:t>
-      </w:r>
-      <w:r>
-        <w:t xml:space="preserve"> I was thinking about the career I wanted to pursue</w:t>
+        <w:rPr>
+          <w:rFonts w:asciiTheme="minorHAnsi" w:hAnsiTheme="minorHAnsi" w:cstheme="minorHAnsi"/>
+        </w:rPr>
+      </w:pPr>
+      <w:r>
+        <w:rPr>
+          <w:rFonts w:asciiTheme="minorHAnsi" w:hAnsiTheme="minorHAnsi" w:cstheme="minorHAnsi"/>
+        </w:rPr>
+        <w:t>There I was responsible for developing and maintaining features of the SiteMax Systems</w:t>
       </w:r>
     </w:p>
     <w:p>
@@ -384,18 +474,51 @@
           <w:ilvl w:val="0"/>
           <w:numId w:val="2"/>
         </w:numPr>
-      </w:pPr>
-      <w:r>
-        <w:t>I</w:t>
-      </w:r>
-      <w:r>
-        <w:t xml:space="preserve"> h</w:t>
-      </w:r>
-      <w:r>
-        <w:t>ad little chance of going into</w:t>
-      </w:r>
-      <w:r>
-        <w:t xml:space="preserve"> graduate school.</w:t>
+        <w:rPr>
+          <w:rFonts w:asciiTheme="minorHAnsi" w:hAnsiTheme="minorHAnsi" w:cstheme="minorHAnsi"/>
+        </w:rPr>
+      </w:pPr>
+      <w:r>
+        <w:rPr>
+          <w:rFonts w:asciiTheme="minorHAnsi" w:hAnsiTheme="minorHAnsi" w:cstheme="minorHAnsi"/>
+        </w:rPr>
+        <w:t>Together with the dev team and the customer success team, I</w:t>
+      </w:r>
+      <w:r>
+        <w:rPr>
+          <w:rFonts w:asciiTheme="minorHAnsi" w:hAnsiTheme="minorHAnsi" w:cstheme="minorHAnsi"/>
+        </w:rPr>
+        <w:t xml:space="preserve"> </w:t>
+      </w:r>
+      <w:r>
+        <w:rPr>
+          <w:rFonts w:asciiTheme="minorHAnsi" w:hAnsiTheme="minorHAnsi" w:cstheme="minorHAnsi"/>
+        </w:rPr>
+        <w:t xml:space="preserve">developed 300 Angular Based single page applications and maintained 2000 of them. As well, </w:t>
+      </w:r>
+      <w:r>
+        <w:rPr>
+          <w:rFonts w:asciiTheme="minorHAnsi" w:hAnsiTheme="minorHAnsi" w:cstheme="minorHAnsi"/>
+        </w:rPr>
+        <w:t>I assisted</w:t>
+      </w:r>
+      <w:r>
+        <w:rPr>
+          <w:rFonts w:asciiTheme="minorHAnsi" w:hAnsiTheme="minorHAnsi" w:cstheme="minorHAnsi"/>
+        </w:rPr>
+        <w:t xml:space="preserve"> my senior</w:t>
+      </w:r>
+      <w:r>
+        <w:rPr>
+          <w:rFonts w:asciiTheme="minorHAnsi" w:hAnsiTheme="minorHAnsi" w:cstheme="minorHAnsi"/>
+        </w:rPr>
+        <w:t xml:space="preserve"> with the development of SItemax’s mission critical Sitemax 3 and Sitemax 3.5 mobile application</w:t>
+      </w:r>
+      <w:r>
+        <w:rPr>
+          <w:rFonts w:asciiTheme="minorHAnsi" w:hAnsiTheme="minorHAnsi" w:cstheme="minorHAnsi"/>
+        </w:rPr>
+        <w:t>.</w:t>
       </w:r>
     </w:p>
     <w:p>
@@ -405,9 +528,15 @@
           <w:ilvl w:val="0"/>
           <w:numId w:val="2"/>
         </w:numPr>
-      </w:pPr>
-      <w:r>
-        <w:t>I looked back at the time at labs. I loved spending days and nights creating python program that synthesized data and produce results</w:t>
+        <w:rPr>
+          <w:rFonts w:asciiTheme="minorHAnsi" w:hAnsiTheme="minorHAnsi" w:cstheme="minorHAnsi"/>
+        </w:rPr>
+      </w:pPr>
+      <w:r>
+        <w:rPr>
+          <w:rFonts w:asciiTheme="minorHAnsi" w:hAnsiTheme="minorHAnsi" w:cstheme="minorHAnsi"/>
+        </w:rPr>
+        <w:t>I received a lot kudos from my team members for creating single page applications that delighted customers</w:t>
       </w:r>
     </w:p>
     <w:p>
@@ -417,163 +546,6 @@
           <w:ilvl w:val="0"/>
           <w:numId w:val="2"/>
         </w:numPr>
-      </w:pPr>
-      <w:r>
-        <w:t>Web development was popular</w:t>
-      </w:r>
-      <w:r>
-        <w:t xml:space="preserve"> back then</w:t>
-      </w:r>
-    </w:p>
-    <w:p>
-      <w:pPr>
-        <w:pStyle w:val="ListParagraph"/>
-        <w:numPr>
-          <w:ilvl w:val="0"/>
-          <w:numId w:val="2"/>
-        </w:numPr>
-      </w:pPr>
-      <w:r>
-        <w:t>I continued ever since</w:t>
-      </w:r>
-    </w:p>
-    <w:p>
-      <w:pPr>
-        <w:pBdr>
-          <w:bottom w:val="single" w:sz="6" w:space="1" w:color="auto"/>
-        </w:pBdr>
-        <w:rPr>
-          <w:rFonts w:asciiTheme="minorHAnsi" w:hAnsiTheme="minorHAnsi" w:cstheme="minorHAnsi"/>
-          <w:sz w:val="28"/>
-          <w:szCs w:val="28"/>
-        </w:rPr>
-      </w:pPr>
-    </w:p>
-    <w:p>
-      <w:pPr>
-        <w:rPr>
-          <w:rFonts w:asciiTheme="minorHAnsi" w:hAnsiTheme="minorHAnsi" w:cstheme="minorHAnsi"/>
-          <w:sz w:val="28"/>
-          <w:szCs w:val="28"/>
-        </w:rPr>
-      </w:pPr>
-    </w:p>
-    <w:p>
-      <w:pPr>
-        <w:rPr>
-          <w:rFonts w:asciiTheme="minorHAnsi" w:hAnsiTheme="minorHAnsi" w:cstheme="minorHAnsi"/>
-          <w:b/>
-          <w:bCs/>
-          <w:sz w:val="36"/>
-          <w:szCs w:val="36"/>
-        </w:rPr>
-      </w:pPr>
-      <w:r>
-        <w:rPr>
-          <w:rFonts w:asciiTheme="minorHAnsi" w:hAnsiTheme="minorHAnsi" w:cstheme="minorHAnsi"/>
-          <w:b/>
-          <w:bCs/>
-          <w:sz w:val="36"/>
-          <w:szCs w:val="36"/>
-        </w:rPr>
-        <w:t>Describe your current and most recent job role</w:t>
-      </w:r>
-    </w:p>
-    <w:p>
-      <w:pPr>
-        <w:rPr>
-          <w:rFonts w:asciiTheme="minorHAnsi" w:hAnsiTheme="minorHAnsi" w:cstheme="minorHAnsi"/>
-          <w:b/>
-          <w:bCs/>
-        </w:rPr>
-      </w:pPr>
-    </w:p>
-    <w:p>
-      <w:pPr>
-        <w:rPr>
-          <w:rFonts w:asciiTheme="minorHAnsi" w:hAnsiTheme="minorHAnsi" w:cstheme="minorHAnsi"/>
-          <w:b/>
-          <w:bCs/>
-        </w:rPr>
-      </w:pPr>
-      <w:r>
-        <w:rPr>
-          <w:rFonts w:asciiTheme="minorHAnsi" w:hAnsiTheme="minorHAnsi" w:cstheme="minorHAnsi"/>
-          <w:b/>
-          <w:bCs/>
-        </w:rPr>
-        <w:t xml:space="preserve">First practice: </w:t>
-      </w:r>
-      <w:hyperlink r:id="rId8" w:history="1">
-        <w:r>
-          <w:rPr>
-            <w:rStyle w:val="Hyperlink"/>
-            <w:rFonts w:asciiTheme="minorHAnsi" w:hAnsiTheme="minorHAnsi" w:cstheme="minorHAnsi"/>
-          </w:rPr>
-          <w:t>https://app.biginterview.com/s/d40706b49e</w:t>
-        </w:r>
-      </w:hyperlink>
-      <w:r>
-        <w:rPr>
-          <w:rFonts w:asciiTheme="minorHAnsi" w:hAnsiTheme="minorHAnsi" w:cstheme="minorHAnsi"/>
-          <w:b/>
-          <w:bCs/>
-        </w:rPr>
-        <w:t xml:space="preserve"> </w:t>
-      </w:r>
-    </w:p>
-    <w:p>
-      <w:pPr>
-        <w:rPr>
-          <w:rFonts w:asciiTheme="minorHAnsi" w:hAnsiTheme="minorHAnsi" w:cstheme="minorHAnsi"/>
-          <w:b/>
-          <w:bCs/>
-        </w:rPr>
-      </w:pPr>
-    </w:p>
-    <w:p>
-      <w:pPr>
-        <w:pStyle w:val="ListParagraph"/>
-        <w:numPr>
-          <w:ilvl w:val="0"/>
-          <w:numId w:val="2"/>
-        </w:numPr>
-        <w:rPr>
-          <w:rFonts w:asciiTheme="minorHAnsi" w:hAnsiTheme="minorHAnsi" w:cstheme="minorHAnsi"/>
-        </w:rPr>
-      </w:pPr>
-      <w:r>
-        <w:rPr>
-          <w:rFonts w:asciiTheme="minorHAnsi" w:hAnsiTheme="minorHAnsi" w:cstheme="minorHAnsi"/>
-        </w:rPr>
-        <w:t>I worked at Sitemax Systems from January 2018 to December 2019 as Junior Front End Developer</w:t>
-      </w:r>
-    </w:p>
-    <w:p>
-      <w:pPr>
-        <w:pStyle w:val="ListParagraph"/>
-        <w:numPr>
-          <w:ilvl w:val="0"/>
-          <w:numId w:val="2"/>
-        </w:numPr>
-        <w:rPr>
-          <w:rFonts w:asciiTheme="minorHAnsi" w:hAnsiTheme="minorHAnsi" w:cstheme="minorHAnsi"/>
-        </w:rPr>
-      </w:pPr>
-      <w:r>
-        <w:rPr>
-          <w:rFonts w:asciiTheme="minorHAnsi" w:hAnsiTheme="minorHAnsi" w:cstheme="minorHAnsi"/>
-        </w:rPr>
-        <w:t>There I was responsible for developing and maintaining features of the SiteMax Systems</w:t>
-      </w:r>
-    </w:p>
-    <w:p>
-      <w:pPr>
-        <w:pStyle w:val="ListParagraph"/>
-        <w:numPr>
-          <w:ilvl w:val="0"/>
-          <w:numId w:val="2"/>
-        </w:numPr>
         <w:rPr>
           <w:rFonts w:asciiTheme="minorHAnsi" w:hAnsiTheme="minorHAnsi" w:cstheme="minorHAnsi"/>
         </w:rPr>
@@ -583,78 +555,6 @@
           <w:rFonts w:asciiTheme="minorHAnsi" w:hAnsiTheme="minorHAnsi" w:cstheme="minorHAnsi"/>
         </w:rPr>
         <w:lastRenderedPageBreak/>
-        <w:t>Together with the dev team and the customer success team, I</w:t>
-      </w:r>
-      <w:r>
-        <w:rPr>
-          <w:rFonts w:asciiTheme="minorHAnsi" w:hAnsiTheme="minorHAnsi" w:cstheme="minorHAnsi"/>
-        </w:rPr>
-        <w:t xml:space="preserve"> </w:t>
-      </w:r>
-      <w:r>
-        <w:rPr>
-          <w:rFonts w:asciiTheme="minorHAnsi" w:hAnsiTheme="minorHAnsi" w:cstheme="minorHAnsi"/>
-        </w:rPr>
-        <w:t xml:space="preserve">developed 300 Angular Based single page applications and maintained 2000 of them. As well, </w:t>
-      </w:r>
-      <w:r>
-        <w:rPr>
-          <w:rFonts w:asciiTheme="minorHAnsi" w:hAnsiTheme="minorHAnsi" w:cstheme="minorHAnsi"/>
-        </w:rPr>
-        <w:t>I assisted</w:t>
-      </w:r>
-      <w:r>
-        <w:rPr>
-          <w:rFonts w:asciiTheme="minorHAnsi" w:hAnsiTheme="minorHAnsi" w:cstheme="minorHAnsi"/>
-        </w:rPr>
-        <w:t xml:space="preserve"> my senior</w:t>
-      </w:r>
-      <w:r>
-        <w:rPr>
-          <w:rFonts w:asciiTheme="minorHAnsi" w:hAnsiTheme="minorHAnsi" w:cstheme="minorHAnsi"/>
-        </w:rPr>
-        <w:t xml:space="preserve"> with the development of SItemax’s mission critical Sitemax 3 and Sitemax 3.5 mobile application</w:t>
-      </w:r>
-      <w:r>
-        <w:rPr>
-          <w:rFonts w:asciiTheme="minorHAnsi" w:hAnsiTheme="minorHAnsi" w:cstheme="minorHAnsi"/>
-        </w:rPr>
-        <w:t>.</w:t>
-      </w:r>
-    </w:p>
-    <w:p>
-      <w:pPr>
-        <w:pStyle w:val="ListParagraph"/>
-        <w:numPr>
-          <w:ilvl w:val="0"/>
-          <w:numId w:val="2"/>
-        </w:numPr>
-        <w:rPr>
-          <w:rFonts w:asciiTheme="minorHAnsi" w:hAnsiTheme="minorHAnsi" w:cstheme="minorHAnsi"/>
-        </w:rPr>
-      </w:pPr>
-      <w:r>
-        <w:rPr>
-          <w:rFonts w:asciiTheme="minorHAnsi" w:hAnsiTheme="minorHAnsi" w:cstheme="minorHAnsi"/>
-        </w:rPr>
-        <w:t>I received a lot kudos from my team members for creating single page applications that delighted customers</w:t>
-      </w:r>
-    </w:p>
-    <w:p>
-      <w:pPr>
-        <w:pStyle w:val="ListParagraph"/>
-        <w:numPr>
-          <w:ilvl w:val="0"/>
-          <w:numId w:val="2"/>
-        </w:numPr>
-        <w:rPr>
-          <w:rFonts w:asciiTheme="minorHAnsi" w:hAnsiTheme="minorHAnsi" w:cstheme="minorHAnsi"/>
-        </w:rPr>
-      </w:pPr>
-      <w:r>
-        <w:rPr>
-          <w:rFonts w:asciiTheme="minorHAnsi" w:hAnsiTheme="minorHAnsi" w:cstheme="minorHAnsi"/>
-        </w:rPr>
         <w:t>I also received praises for creating programs that improved productivity at work</w:t>
       </w:r>
     </w:p>
@@ -750,60 +650,6 @@
     <w:p>
       <w:pPr>
         <w:rPr>
-          <w:rFonts w:ascii="Calibri" w:hAnsi="Calibri"/>
-          <w:b/>
-          <w:bCs/>
-          <w:color w:val="000000" w:themeColor="text1"/>
-          <w:sz w:val="32"/>
-          <w:szCs w:val="32"/>
-        </w:rPr>
-      </w:pPr>
-    </w:p>
-    <w:p>
-      <w:pPr>
-        <w:tabs>
-          <w:tab w:val="left" w:pos="3080"/>
-        </w:tabs>
-      </w:pPr>
-      <w:r>
-        <w:t xml:space="preserve">First practice:  </w:t>
-      </w:r>
-      <w:hyperlink r:id="rId9" w:history="1">
-        <w:r>
-          <w:rPr>
-            <w:rStyle w:val="Hyperlink"/>
-          </w:rPr>
-          <w:t>https://app.biginterview.com/s/33dfc2ea7d</w:t>
-        </w:r>
-      </w:hyperlink>
-      <w:r>
-        <w:t xml:space="preserve"> </w:t>
-      </w:r>
-    </w:p>
-    <w:p>
-      <w:pPr>
-        <w:tabs>
-          <w:tab w:val="left" w:pos="3080"/>
-        </w:tabs>
-      </w:pPr>
-      <w:r>
-        <w:t xml:space="preserve">Second practice:  </w:t>
-      </w:r>
-      <w:hyperlink r:id="rId10" w:history="1">
-        <w:r>
-          <w:rPr>
-            <w:rStyle w:val="Hyperlink"/>
-          </w:rPr>
-          <w:t>https://app.biginterview.com/s/71e559a06b</w:t>
-        </w:r>
-      </w:hyperlink>
-      <w:r>
-        <w:t xml:space="preserve"> </w:t>
-      </w:r>
-    </w:p>
-    <w:p>
-      <w:pPr>
-        <w:rPr>
           <w:rFonts w:asciiTheme="minorHAnsi" w:hAnsiTheme="minorHAnsi"/>
           <w:color w:val="000000" w:themeColor="text1"/>
         </w:rPr>
@@ -1006,6 +852,160 @@
     </w:p>
     <w:p>
       <w:pPr>
+        <w:pStyle w:val="ListParagraph"/>
+        <w:numPr>
+          <w:ilvl w:val="0"/>
+          <w:numId w:val="24"/>
+        </w:numPr>
+        <w:rPr>
+          <w:rFonts w:asciiTheme="minorHAnsi" w:hAnsiTheme="minorHAnsi" w:cstheme="minorHAnsi"/>
+          <w:sz w:val="28"/>
+          <w:szCs w:val="28"/>
+        </w:rPr>
+      </w:pPr>
+      <w:r>
+        <w:rPr>
+          <w:rFonts w:asciiTheme="minorHAnsi" w:hAnsiTheme="minorHAnsi" w:cstheme="minorHAnsi"/>
+          <w:sz w:val="28"/>
+          <w:szCs w:val="28"/>
+        </w:rPr>
+        <w:t>I am an experienced front-end web developer with over 2 years of hands-on</w:t>
+      </w:r>
+      <w:r>
+        <w:rPr>
+          <w:rFonts w:asciiTheme="minorHAnsi" w:hAnsiTheme="minorHAnsi" w:cstheme="minorHAnsi"/>
+          <w:sz w:val="28"/>
+          <w:szCs w:val="28"/>
+        </w:rPr>
+        <w:tab/>
+        <w:t xml:space="preserve"> experience.</w:t>
+      </w:r>
+    </w:p>
+    <w:p>
+      <w:pPr>
+        <w:pStyle w:val="ListParagraph"/>
+        <w:numPr>
+          <w:ilvl w:val="0"/>
+          <w:numId w:val="6"/>
+        </w:numPr>
+        <w:rPr>
+          <w:rFonts w:asciiTheme="minorHAnsi" w:hAnsiTheme="minorHAnsi" w:cstheme="minorHAnsi"/>
+          <w:sz w:val="28"/>
+          <w:szCs w:val="28"/>
+        </w:rPr>
+      </w:pPr>
+      <w:r>
+        <w:rPr>
+          <w:rFonts w:asciiTheme="minorHAnsi" w:hAnsiTheme="minorHAnsi" w:cstheme="minorHAnsi"/>
+          <w:sz w:val="28"/>
+          <w:szCs w:val="28"/>
+        </w:rPr>
+        <w:t>For the past 2 years in my previous workplace in SiteMax Systems Inc, I was responsible of developing and maintaining the features of the SiteMax system</w:t>
+      </w:r>
+    </w:p>
+    <w:p>
+      <w:pPr>
+        <w:pStyle w:val="ListParagraph"/>
+        <w:numPr>
+          <w:ilvl w:val="0"/>
+          <w:numId w:val="6"/>
+        </w:numPr>
+        <w:rPr>
+          <w:rFonts w:asciiTheme="minorHAnsi" w:hAnsiTheme="minorHAnsi" w:cstheme="minorHAnsi"/>
+          <w:sz w:val="28"/>
+          <w:szCs w:val="28"/>
+        </w:rPr>
+      </w:pPr>
+      <w:r>
+        <w:rPr>
+          <w:rFonts w:asciiTheme="minorHAnsi" w:hAnsiTheme="minorHAnsi" w:cstheme="minorHAnsi"/>
+          <w:sz w:val="28"/>
+          <w:szCs w:val="28"/>
+        </w:rPr>
+        <w:t>I developed programs that improve the productivity of mobile app development and single page applications app development</w:t>
+      </w:r>
+    </w:p>
+    <w:p>
+      <w:pPr>
+        <w:pStyle w:val="ListParagraph"/>
+        <w:numPr>
+          <w:ilvl w:val="0"/>
+          <w:numId w:val="6"/>
+        </w:numPr>
+        <w:rPr>
+          <w:rFonts w:asciiTheme="minorHAnsi" w:hAnsiTheme="minorHAnsi" w:cstheme="minorHAnsi"/>
+          <w:sz w:val="28"/>
+          <w:szCs w:val="28"/>
+        </w:rPr>
+      </w:pPr>
+      <w:r>
+        <w:rPr>
+          <w:rFonts w:asciiTheme="minorHAnsi" w:hAnsiTheme="minorHAnsi" w:cstheme="minorHAnsi"/>
+          <w:sz w:val="28"/>
+          <w:szCs w:val="28"/>
+        </w:rPr>
+        <w:t>I received commendations from my peers for creating applications that delight clients</w:t>
+      </w:r>
+    </w:p>
+    <w:p>
+      <w:pPr>
+        <w:pStyle w:val="ListParagraph"/>
+        <w:numPr>
+          <w:ilvl w:val="0"/>
+          <w:numId w:val="6"/>
+        </w:numPr>
+        <w:rPr>
+          <w:rFonts w:asciiTheme="minorHAnsi" w:hAnsiTheme="minorHAnsi" w:cstheme="minorHAnsi"/>
+          <w:sz w:val="28"/>
+          <w:szCs w:val="28"/>
+        </w:rPr>
+      </w:pPr>
+      <w:r>
+        <w:rPr>
+          <w:rFonts w:asciiTheme="minorHAnsi" w:hAnsiTheme="minorHAnsi" w:cstheme="minorHAnsi"/>
+          <w:sz w:val="28"/>
+          <w:szCs w:val="28"/>
+        </w:rPr>
+        <w:t xml:space="preserve">I received kudos from peers with high fives and fist bumps </w:t>
+      </w:r>
+    </w:p>
+    <w:p>
+      <w:pPr>
+        <w:rPr>
+          <w:rFonts w:asciiTheme="minorHAnsi" w:hAnsiTheme="minorHAnsi" w:cstheme="minorHAnsi"/>
+          <w:sz w:val="28"/>
+          <w:szCs w:val="28"/>
+        </w:rPr>
+      </w:pPr>
+    </w:p>
+    <w:p>
+      <w:pPr>
+        <w:rPr>
+          <w:rFonts w:asciiTheme="minorHAnsi" w:hAnsiTheme="minorHAnsi" w:cstheme="minorHAnsi"/>
+          <w:sz w:val="28"/>
+          <w:szCs w:val="28"/>
+        </w:rPr>
+      </w:pPr>
+      <w:r>
+        <w:rPr>
+          <w:rFonts w:asciiTheme="minorHAnsi" w:hAnsiTheme="minorHAnsi" w:cstheme="minorHAnsi"/>
+          <w:sz w:val="28"/>
+          <w:szCs w:val="28"/>
+        </w:rPr>
+        <w:t>I am an experienced front-end web developer with over 2 years of hands-on</w:t>
+      </w:r>
+      <w:r>
+        <w:rPr>
+          <w:rFonts w:asciiTheme="minorHAnsi" w:hAnsiTheme="minorHAnsi" w:cstheme="minorHAnsi"/>
+          <w:sz w:val="28"/>
+          <w:szCs w:val="28"/>
+        </w:rPr>
+        <w:tab/>
+        <w:t xml:space="preserve"> experience. For the past 2 years in my previous workplace in SiteMax Systems Inc, I was responsible of developing and maintaining the features of the SiteMax system.</w:t>
+      </w:r>
+    </w:p>
+    <w:p>
+      <w:pPr>
         <w:tabs>
           <w:tab w:val="left" w:pos="6440"/>
         </w:tabs>
@@ -1017,22 +1017,6 @@
       </w:pPr>
     </w:p>
     <w:p>
-      <w:r>
-        <w:t xml:space="preserve">First Practice : </w:t>
-      </w:r>
-      <w:hyperlink r:id="rId11" w:history="1">
-        <w:r>
-          <w:rPr>
-            <w:rStyle w:val="Hyperlink"/>
-          </w:rPr>
-          <w:t>https://app.biginterview.com/s/05707c4dd2</w:t>
-        </w:r>
-      </w:hyperlink>
-      <w:r>
-        <w:t xml:space="preserve"> </w:t>
-      </w:r>
-    </w:p>
-    <w:p>
       <w:pPr>
         <w:tabs>
           <w:tab w:val="left" w:pos="6440"/>
@@ -1043,173 +1027,15 @@
           <w:shd w:val="clear" w:color="auto" w:fill="F2F7FE"/>
         </w:rPr>
       </w:pPr>
-    </w:p>
-    <w:p>
-      <w:pPr>
-        <w:pStyle w:val="ListParagraph"/>
-        <w:numPr>
-          <w:ilvl w:val="0"/>
-          <w:numId w:val="24"/>
-        </w:numPr>
-        <w:rPr>
-          <w:rFonts w:asciiTheme="minorHAnsi" w:hAnsiTheme="minorHAnsi" w:cstheme="minorHAnsi"/>
-          <w:sz w:val="28"/>
-          <w:szCs w:val="28"/>
-        </w:rPr>
-      </w:pPr>
-      <w:r>
-        <w:rPr>
-          <w:rFonts w:asciiTheme="minorHAnsi" w:hAnsiTheme="minorHAnsi" w:cstheme="minorHAnsi"/>
-          <w:sz w:val="28"/>
-          <w:szCs w:val="28"/>
-        </w:rPr>
-        <w:t>I am an experienced front-end web developer with over 2 years of hands-on</w:t>
-      </w:r>
-      <w:r>
-        <w:rPr>
-          <w:rFonts w:asciiTheme="minorHAnsi" w:hAnsiTheme="minorHAnsi" w:cstheme="minorHAnsi"/>
-          <w:sz w:val="28"/>
-          <w:szCs w:val="28"/>
-        </w:rPr>
-        <w:tab/>
-        <w:t xml:space="preserve"> experience.</w:t>
-      </w:r>
-    </w:p>
-    <w:p>
-      <w:pPr>
-        <w:pStyle w:val="ListParagraph"/>
-        <w:numPr>
-          <w:ilvl w:val="0"/>
-          <w:numId w:val="6"/>
-        </w:numPr>
-        <w:rPr>
-          <w:rFonts w:asciiTheme="minorHAnsi" w:hAnsiTheme="minorHAnsi" w:cstheme="minorHAnsi"/>
-          <w:sz w:val="28"/>
-          <w:szCs w:val="28"/>
-        </w:rPr>
-      </w:pPr>
-      <w:r>
-        <w:rPr>
-          <w:rFonts w:asciiTheme="minorHAnsi" w:hAnsiTheme="minorHAnsi" w:cstheme="minorHAnsi"/>
-          <w:sz w:val="28"/>
-          <w:szCs w:val="28"/>
-        </w:rPr>
-        <w:t>For the past 2 years in my previous workplace in SiteMax Systems Inc, I was responsible of developing and maintaining the features of the SiteMax system</w:t>
-      </w:r>
-    </w:p>
-    <w:p>
-      <w:pPr>
-        <w:pStyle w:val="ListParagraph"/>
-        <w:numPr>
-          <w:ilvl w:val="0"/>
-          <w:numId w:val="6"/>
-        </w:numPr>
-        <w:rPr>
-          <w:rFonts w:asciiTheme="minorHAnsi" w:hAnsiTheme="minorHAnsi" w:cstheme="minorHAnsi"/>
-          <w:sz w:val="28"/>
-          <w:szCs w:val="28"/>
-        </w:rPr>
-      </w:pPr>
-      <w:r>
-        <w:rPr>
-          <w:rFonts w:asciiTheme="minorHAnsi" w:hAnsiTheme="minorHAnsi" w:cstheme="minorHAnsi"/>
-          <w:sz w:val="28"/>
-          <w:szCs w:val="28"/>
-        </w:rPr>
-        <w:lastRenderedPageBreak/>
-        <w:t>I developed programs that improve the productivity of mobile app development and single page applications app development</w:t>
-      </w:r>
-    </w:p>
-    <w:p>
-      <w:pPr>
-        <w:pStyle w:val="ListParagraph"/>
-        <w:numPr>
-          <w:ilvl w:val="0"/>
-          <w:numId w:val="6"/>
-        </w:numPr>
-        <w:rPr>
-          <w:rFonts w:asciiTheme="minorHAnsi" w:hAnsiTheme="minorHAnsi" w:cstheme="minorHAnsi"/>
-          <w:sz w:val="28"/>
-          <w:szCs w:val="28"/>
-        </w:rPr>
-      </w:pPr>
-      <w:r>
-        <w:rPr>
-          <w:rFonts w:asciiTheme="minorHAnsi" w:hAnsiTheme="minorHAnsi" w:cstheme="minorHAnsi"/>
-          <w:sz w:val="28"/>
-          <w:szCs w:val="28"/>
-        </w:rPr>
-        <w:t>I received commendations from my peers for creating applications that delight clients</w:t>
-      </w:r>
-    </w:p>
-    <w:p>
-      <w:pPr>
-        <w:pStyle w:val="ListParagraph"/>
-        <w:numPr>
-          <w:ilvl w:val="0"/>
-          <w:numId w:val="6"/>
-        </w:numPr>
-        <w:rPr>
-          <w:rFonts w:asciiTheme="minorHAnsi" w:hAnsiTheme="minorHAnsi" w:cstheme="minorHAnsi"/>
-          <w:sz w:val="28"/>
-          <w:szCs w:val="28"/>
-        </w:rPr>
-      </w:pPr>
-      <w:r>
-        <w:rPr>
-          <w:rFonts w:asciiTheme="minorHAnsi" w:hAnsiTheme="minorHAnsi" w:cstheme="minorHAnsi"/>
-          <w:sz w:val="28"/>
-          <w:szCs w:val="28"/>
-        </w:rPr>
-        <w:t xml:space="preserve">I received kudos from peers with high fives and fist bumps </w:t>
-      </w:r>
-    </w:p>
-    <w:p>
-      <w:pPr>
-        <w:rPr>
-          <w:rFonts w:asciiTheme="minorHAnsi" w:hAnsiTheme="minorHAnsi" w:cstheme="minorHAnsi"/>
-          <w:sz w:val="28"/>
-          <w:szCs w:val="28"/>
-        </w:rPr>
-      </w:pPr>
-    </w:p>
-    <w:p>
-      <w:pPr>
-        <w:rPr>
-          <w:rFonts w:asciiTheme="minorHAnsi" w:hAnsiTheme="minorHAnsi" w:cstheme="minorHAnsi"/>
-          <w:sz w:val="28"/>
-          <w:szCs w:val="28"/>
-        </w:rPr>
-      </w:pPr>
-      <w:r>
-        <w:rPr>
-          <w:rFonts w:asciiTheme="minorHAnsi" w:hAnsiTheme="minorHAnsi" w:cstheme="minorHAnsi"/>
-          <w:sz w:val="28"/>
-          <w:szCs w:val="28"/>
-        </w:rPr>
-        <w:t>I am an experienced front-end web developer with over 2 years of hands-on</w:t>
-      </w:r>
-      <w:r>
-        <w:rPr>
-          <w:rFonts w:asciiTheme="minorHAnsi" w:hAnsiTheme="minorHAnsi" w:cstheme="minorHAnsi"/>
-          <w:sz w:val="28"/>
-          <w:szCs w:val="28"/>
-        </w:rPr>
-        <w:tab/>
-        <w:t xml:space="preserve"> experience. For the past 2 years in my previous workplace in SiteMax Systems Inc, I was responsible of developing and maintaining the features of the SiteMax system.</w:t>
-      </w:r>
-    </w:p>
-    <w:p>
-      <w:pPr>
-        <w:tabs>
-          <w:tab w:val="left" w:pos="6440"/>
-        </w:tabs>
+      <w:r>
         <w:rPr>
           <w:rFonts w:ascii="Arial" w:hAnsi="Arial" w:cs="Arial"/>
           <w:color w:val="1F314A"/>
           <w:shd w:val="clear" w:color="auto" w:fill="F2F7FE"/>
         </w:rPr>
-      </w:pPr>
+        <w:lastRenderedPageBreak/>
+        <w:t>For the past two years, I worked with my teammates from different departemnts and built over 300 angularJS based single page applications, and maintained over  2000 of them. As well, I assisted my senior developers with developer There I was praised by my team members for building beautiful applications that delights customers and lots of fist bumps and high fives.</w:t>
+      </w:r>
     </w:p>
     <w:p>
       <w:pPr>
@@ -1222,44 +1048,24 @@
           <w:shd w:val="clear" w:color="auto" w:fill="F2F7FE"/>
         </w:rPr>
       </w:pPr>
-      <w:r>
+    </w:p>
+    <w:p>
+      <w:pPr>
+        <w:tabs>
+          <w:tab w:val="left" w:pos="6440"/>
+        </w:tabs>
         <w:rPr>
           <w:rFonts w:ascii="Arial" w:hAnsi="Arial" w:cs="Arial"/>
           <w:color w:val="1F314A"/>
           <w:shd w:val="clear" w:color="auto" w:fill="F2F7FE"/>
         </w:rPr>
-        <w:t>For the past two years, I worked with my teammates from different departemnts and built over 300 angularJS based single page applications, and maintained over  2000 of them. As well, I assisted my senior developers with developer There I was praised by my team members for building beautiful applications that delights customers and lots of fist bumps and high fives.</w:t>
-      </w:r>
-    </w:p>
-    <w:p>
-      <w:pPr>
-        <w:tabs>
-          <w:tab w:val="left" w:pos="6440"/>
-        </w:tabs>
+      </w:pPr>
+      <w:r>
         <w:rPr>
           <w:rFonts w:ascii="Arial" w:hAnsi="Arial" w:cs="Arial"/>
           <w:color w:val="1F314A"/>
           <w:shd w:val="clear" w:color="auto" w:fill="F2F7FE"/>
         </w:rPr>
-      </w:pPr>
-    </w:p>
-    <w:p>
-      <w:pPr>
-        <w:tabs>
-          <w:tab w:val="left" w:pos="6440"/>
-        </w:tabs>
-        <w:rPr>
-          <w:rFonts w:ascii="Arial" w:hAnsi="Arial" w:cs="Arial"/>
-          <w:color w:val="1F314A"/>
-          <w:shd w:val="clear" w:color="auto" w:fill="F2F7FE"/>
-        </w:rPr>
-      </w:pPr>
-      <w:r>
-        <w:rPr>
-          <w:rFonts w:ascii="Arial" w:hAnsi="Arial" w:cs="Arial"/>
-          <w:color w:val="1F314A"/>
-          <w:shd w:val="clear" w:color="auto" w:fill="F2F7FE"/>
-        </w:rPr>
         <w:t>Over the years, I felt the need for better growth and opportunities. I’ve been practicing over the years, and now that I am ready for a new role, this position is the one that I felt I could excel in.</w:t>
       </w:r>
     </w:p>
@@ -1322,39 +1128,6 @@
           <w:szCs w:val="32"/>
         </w:rPr>
         <w:t>hy do you want to be here?</w:t>
-      </w:r>
-    </w:p>
-    <w:p/>
-    <w:p>
-      <w:r>
-        <w:t xml:space="preserve">First Practice: </w:t>
-      </w:r>
-      <w:hyperlink r:id="rId12" w:history="1">
-        <w:r>
-          <w:rPr>
-            <w:rStyle w:val="Hyperlink"/>
-          </w:rPr>
-          <w:t>https://app.biginterview.com/s/fc6dbaad04</w:t>
-        </w:r>
-      </w:hyperlink>
-      <w:r>
-        <w:t xml:space="preserve"> </w:t>
-      </w:r>
-    </w:p>
-    <w:p>
-      <w:r>
-        <w:t xml:space="preserve">Second Practice: </w:t>
-      </w:r>
-      <w:hyperlink r:id="rId13" w:history="1">
-        <w:r>
-          <w:rPr>
-            <w:rStyle w:val="Hyperlink"/>
-          </w:rPr>
-          <w:t>https://app.biginterview.com/s/e75f767bcf</w:t>
-        </w:r>
-      </w:hyperlink>
-      <w:r>
-        <w:t xml:space="preserve"> </w:t>
       </w:r>
     </w:p>
     <w:p/>
@@ -1554,7 +1327,6 @@
           <w:color w:val="1F314A"/>
           <w:shd w:val="clear" w:color="auto" w:fill="F2F7FE"/>
         </w:rPr>
-        <w:lastRenderedPageBreak/>
         <w:t>I read that the company provides challenges to engineers for them to grow</w:t>
       </w:r>
     </w:p>
@@ -1845,37 +1617,6 @@
           <w:color w:val="000000" w:themeColor="text1"/>
         </w:rPr>
       </w:pPr>
-      <w:r>
-        <w:rPr>
-          <w:rFonts w:asciiTheme="minorHAnsi" w:hAnsiTheme="minorHAnsi" w:cstheme="minorHAnsi"/>
-          <w:color w:val="000000" w:themeColor="text1"/>
-        </w:rPr>
-        <w:t xml:space="preserve">First Practice: </w:t>
-      </w:r>
-      <w:hyperlink r:id="rId14" w:history="1">
-        <w:r>
-          <w:rPr>
-            <w:rStyle w:val="Hyperlink"/>
-            <w:rFonts w:asciiTheme="minorHAnsi" w:hAnsiTheme="minorHAnsi" w:cstheme="minorHAnsi"/>
-          </w:rPr>
-          <w:t>https://app.biginterview.com/s/f31214f7bf</w:t>
-        </w:r>
-      </w:hyperlink>
-      <w:r>
-        <w:rPr>
-          <w:rFonts w:asciiTheme="minorHAnsi" w:hAnsiTheme="minorHAnsi" w:cstheme="minorHAnsi"/>
-          <w:color w:val="000000" w:themeColor="text1"/>
-        </w:rPr>
-        <w:t xml:space="preserve"> </w:t>
-      </w:r>
-    </w:p>
-    <w:p>
-      <w:pPr>
-        <w:rPr>
-          <w:rFonts w:asciiTheme="minorHAnsi" w:hAnsiTheme="minorHAnsi" w:cstheme="minorHAnsi"/>
-          <w:color w:val="000000" w:themeColor="text1"/>
-        </w:rPr>
-      </w:pPr>
     </w:p>
     <w:p>
       <w:pPr>
@@ -2241,7 +1982,6 @@
         <w:rPr>
           <w:rFonts w:asciiTheme="minorHAnsi" w:eastAsia="Batang" w:hAnsiTheme="minorHAnsi" w:cstheme="minorHAnsi"/>
         </w:rPr>
-        <w:lastRenderedPageBreak/>
         <w:t>James and Christian would say we need more of Moe and Nikolay</w:t>
       </w:r>
     </w:p>
@@ -2576,37 +2316,6 @@
     </w:p>
     <w:p>
       <w:pPr>
-        <w:tabs>
-          <w:tab w:val="left" w:pos="5560"/>
-        </w:tabs>
-        <w:rPr>
-          <w:rFonts w:asciiTheme="minorHAnsi" w:eastAsia="Batang" w:hAnsiTheme="minorHAnsi" w:cstheme="minorHAnsi"/>
-        </w:rPr>
-      </w:pPr>
-      <w:r>
-        <w:rPr>
-          <w:rFonts w:asciiTheme="minorHAnsi" w:eastAsia="Batang" w:hAnsiTheme="minorHAnsi" w:cstheme="minorHAnsi"/>
-        </w:rPr>
-        <w:t xml:space="preserve">First Practice: </w:t>
-      </w:r>
-      <w:hyperlink r:id="rId15" w:history="1">
-        <w:r>
-          <w:rPr>
-            <w:rStyle w:val="Hyperlink"/>
-            <w:rFonts w:asciiTheme="minorHAnsi" w:eastAsia="Batang" w:hAnsiTheme="minorHAnsi" w:cstheme="minorHAnsi"/>
-          </w:rPr>
-          <w:t>https://app.biginterview.com/s/d50cc00c65</w:t>
-        </w:r>
-      </w:hyperlink>
-      <w:r>
-        <w:rPr>
-          <w:rFonts w:asciiTheme="minorHAnsi" w:eastAsia="Batang" w:hAnsiTheme="minorHAnsi" w:cstheme="minorHAnsi"/>
-        </w:rPr>
-        <w:t xml:space="preserve"> </w:t>
-      </w:r>
-    </w:p>
-    <w:p>
-      <w:pPr>
         <w:pStyle w:val="ListParagraph"/>
         <w:numPr>
           <w:ilvl w:val="0"/>
@@ -3544,7 +3253,6 @@
           <w:b/>
           <w:bCs/>
         </w:rPr>
-        <w:lastRenderedPageBreak/>
         <w:t>I have experience of working with team members</w:t>
       </w:r>
       <w:r>
@@ -3891,6 +3599,7 @@
         <w:rPr>
           <w:rFonts w:asciiTheme="minorHAnsi" w:eastAsia="Batang" w:hAnsiTheme="minorHAnsi" w:cstheme="minorHAnsi"/>
         </w:rPr>
+        <w:lastRenderedPageBreak/>
         <w:t>I love creating products that brings smile to people</w:t>
       </w:r>
     </w:p>
@@ -4056,38 +3765,6 @@
     </w:p>
     <w:p>
       <w:pPr>
-        <w:rPr>
-          <w:rFonts w:asciiTheme="minorHAnsi" w:hAnsiTheme="minorHAnsi"/>
-          <w:color w:val="000000" w:themeColor="text1"/>
-        </w:rPr>
-      </w:pPr>
-      <w:r>
-        <w:rPr>
-          <w:rFonts w:asciiTheme="minorHAnsi" w:hAnsiTheme="minorHAnsi"/>
-          <w:color w:val="000000" w:themeColor="text1"/>
-        </w:rPr>
-        <w:t xml:space="preserve">First Practice: </w:t>
-      </w:r>
-      <w:hyperlink r:id="rId16" w:history="1">
-        <w:r>
-          <w:rPr>
-            <w:rStyle w:val="Hyperlink"/>
-            <w:rFonts w:asciiTheme="minorHAnsi" w:hAnsiTheme="minorHAnsi"/>
-          </w:rPr>
-          <w:t>https://app.biginterview.com/s/0091172b9e</w:t>
-        </w:r>
-      </w:hyperlink>
-    </w:p>
-    <w:p>
-      <w:pPr>
-        <w:rPr>
-          <w:rFonts w:asciiTheme="minorHAnsi" w:hAnsiTheme="minorHAnsi"/>
-          <w:color w:val="000000" w:themeColor="text1"/>
-        </w:rPr>
-      </w:pPr>
-    </w:p>
-    <w:p>
-      <w:pPr>
         <w:pStyle w:val="ListParagraph"/>
         <w:numPr>
           <w:ilvl w:val="0"/>
@@ -4319,58 +3996,6 @@
     </w:p>
     <w:p>
       <w:pPr>
-        <w:tabs>
-          <w:tab w:val="left" w:pos="7716"/>
-        </w:tabs>
-        <w:rPr>
-          <w:rFonts w:asciiTheme="minorHAnsi" w:hAnsiTheme="minorHAnsi"/>
-          <w:color w:val="000000" w:themeColor="text1"/>
-        </w:rPr>
-      </w:pPr>
-      <w:r>
-        <w:rPr>
-          <w:rFonts w:asciiTheme="minorHAnsi" w:hAnsiTheme="minorHAnsi"/>
-          <w:color w:val="000000" w:themeColor="text1"/>
-        </w:rPr>
-        <w:t xml:space="preserve">First Practice: </w:t>
-      </w:r>
-      <w:hyperlink r:id="rId17" w:history="1">
-        <w:r>
-          <w:rPr>
-            <w:rStyle w:val="Hyperlink"/>
-            <w:rFonts w:asciiTheme="minorHAnsi" w:hAnsiTheme="minorHAnsi"/>
-          </w:rPr>
-          <w:t>https://app.biginterview.com/s/fb4bbbbcf2</w:t>
-        </w:r>
-      </w:hyperlink>
-      <w:r>
-        <w:rPr>
-          <w:rFonts w:asciiTheme="minorHAnsi" w:hAnsiTheme="minorHAnsi"/>
-          <w:color w:val="000000" w:themeColor="text1"/>
-        </w:rPr>
-        <w:t xml:space="preserve"> </w:t>
-      </w:r>
-      <w:r>
-        <w:rPr>
-          <w:rFonts w:asciiTheme="minorHAnsi" w:hAnsiTheme="minorHAnsi"/>
-          <w:color w:val="000000" w:themeColor="text1"/>
-        </w:rPr>
-        <w:tab/>
-      </w:r>
-    </w:p>
-    <w:p>
-      <w:pPr>
-        <w:tabs>
-          <w:tab w:val="left" w:pos="6440"/>
-        </w:tabs>
-        <w:rPr>
-          <w:rFonts w:asciiTheme="minorHAnsi" w:hAnsiTheme="minorHAnsi"/>
-          <w:color w:val="000000" w:themeColor="text1"/>
-        </w:rPr>
-      </w:pPr>
-    </w:p>
-    <w:p>
-      <w:pPr>
         <w:pStyle w:val="ListParagraph"/>
         <w:numPr>
           <w:ilvl w:val="0"/>
@@ -4511,48 +4136,6 @@
         </w:rPr>
         <w:t>Do you have any questions?</w:t>
       </w:r>
-    </w:p>
-    <w:p>
-      <w:pPr>
-        <w:tabs>
-          <w:tab w:val="left" w:pos="6440"/>
-        </w:tabs>
-        <w:rPr>
-          <w:rFonts w:ascii="Arial" w:hAnsi="Arial" w:cs="Arial"/>
-          <w:color w:val="1F314A"/>
-          <w:shd w:val="clear" w:color="auto" w:fill="F2F7FE"/>
-        </w:rPr>
-      </w:pPr>
-    </w:p>
-    <w:p>
-      <w:pPr>
-        <w:tabs>
-          <w:tab w:val="left" w:pos="6440"/>
-        </w:tabs>
-        <w:rPr>
-          <w:rFonts w:ascii="Arial" w:hAnsi="Arial" w:cs="Arial"/>
-          <w:color w:val="1F314A"/>
-          <w:shd w:val="clear" w:color="auto" w:fill="F2F7FE"/>
-        </w:rPr>
-      </w:pPr>
-      <w:r>
-        <w:rPr>
-          <w:rFonts w:ascii="Arial" w:hAnsi="Arial" w:cs="Arial"/>
-          <w:color w:val="1F314A"/>
-          <w:shd w:val="clear" w:color="auto" w:fill="F2F7FE"/>
-        </w:rPr>
-        <w:t xml:space="preserve">First Practice: </w:t>
-      </w:r>
-      <w:hyperlink r:id="rId18" w:history="1">
-        <w:r>
-          <w:rPr>
-            <w:rStyle w:val="Hyperlink"/>
-            <w:rFonts w:ascii="Arial" w:hAnsi="Arial" w:cs="Arial"/>
-            <w:shd w:val="clear" w:color="auto" w:fill="F2F7FE"/>
-          </w:rPr>
-          <w:t>https://app.biginterview.com/s/8a1852aa95</w:t>
-        </w:r>
-      </w:hyperlink>
     </w:p>
     <w:p>
       <w:pPr>

</xml_diff>

<commit_message>
feat: Add progress #3 'bear robotics'
</commit_message>
<xml_diff>
--- a/big-interview/mobsquad/summary notes.docx
+++ b/big-interview/mobsquad/summary notes.docx
@@ -49,7 +49,21 @@
         <w:rPr>
           <w:rFonts w:asciiTheme="minorHAnsi" w:hAnsiTheme="minorHAnsi" w:cstheme="minorHAnsi"/>
         </w:rPr>
-        <w:t xml:space="preserve">During my time at SiteMax systems, I worked on developing small single page applications on behalf of clients. </w:t>
+        <w:t xml:space="preserve">During my time at </w:t>
+      </w:r>
+      <w:proofErr w:type="spellStart"/>
+      <w:r>
+        <w:rPr>
+          <w:rFonts w:asciiTheme="minorHAnsi" w:hAnsiTheme="minorHAnsi" w:cstheme="minorHAnsi"/>
+        </w:rPr>
+        <w:t>SiteMax</w:t>
+      </w:r>
+      <w:proofErr w:type="spellEnd"/>
+      <w:r>
+        <w:rPr>
+          <w:rFonts w:asciiTheme="minorHAnsi" w:hAnsiTheme="minorHAnsi" w:cstheme="minorHAnsi"/>
+        </w:rPr>
+        <w:t xml:space="preserve"> systems, I worked on developing small single page applications on behalf of clients. </w:t>
       </w:r>
     </w:p>
     <w:p>
@@ -69,7 +83,35 @@
         <w:rPr>
           <w:rFonts w:asciiTheme="minorHAnsi" w:hAnsiTheme="minorHAnsi" w:cstheme="minorHAnsi"/>
         </w:rPr>
-        <w:t>I communicated with the customer success team and the dev team to make sure the business requirements are met and it won’t break on the siteMax system.</w:t>
+        <w:t xml:space="preserve">I communicated with the customer success team and the dev team to make sure the business requirements are </w:t>
+      </w:r>
+      <w:proofErr w:type="gramStart"/>
+      <w:r>
+        <w:rPr>
+          <w:rFonts w:asciiTheme="minorHAnsi" w:hAnsiTheme="minorHAnsi" w:cstheme="minorHAnsi"/>
+        </w:rPr>
+        <w:t>met</w:t>
+      </w:r>
+      <w:proofErr w:type="gramEnd"/>
+      <w:r>
+        <w:rPr>
+          <w:rFonts w:asciiTheme="minorHAnsi" w:hAnsiTheme="minorHAnsi" w:cstheme="minorHAnsi"/>
+        </w:rPr>
+        <w:t xml:space="preserve"> and it won’t break on the </w:t>
+      </w:r>
+      <w:proofErr w:type="spellStart"/>
+      <w:r>
+        <w:rPr>
+          <w:rFonts w:asciiTheme="minorHAnsi" w:hAnsiTheme="minorHAnsi" w:cstheme="minorHAnsi"/>
+        </w:rPr>
+        <w:t>siteMax</w:t>
+      </w:r>
+      <w:proofErr w:type="spellEnd"/>
+      <w:r>
+        <w:rPr>
+          <w:rFonts w:asciiTheme="minorHAnsi" w:hAnsiTheme="minorHAnsi" w:cstheme="minorHAnsi"/>
+        </w:rPr>
+        <w:t xml:space="preserve"> system.</w:t>
       </w:r>
     </w:p>
     <w:p>
@@ -201,13 +243,27 @@
         <w:rPr>
           <w:rFonts w:asciiTheme="minorHAnsi" w:hAnsiTheme="minorHAnsi" w:cstheme="minorHAnsi"/>
         </w:rPr>
-        <w:t>updating my resume with bullet points from the list of my works</w:t>
-      </w:r>
-      <w:r>
-        <w:rPr>
-          <w:rFonts w:asciiTheme="minorHAnsi" w:hAnsiTheme="minorHAnsi" w:cstheme="minorHAnsi"/>
-        </w:rPr>
-        <w:t>, and generating pdf from my digital resume</w:t>
+        <w:t xml:space="preserve">updating my resume with bullet points from the list of my </w:t>
+      </w:r>
+      <w:proofErr w:type="gramStart"/>
+      <w:r>
+        <w:rPr>
+          <w:rFonts w:asciiTheme="minorHAnsi" w:hAnsiTheme="minorHAnsi" w:cstheme="minorHAnsi"/>
+        </w:rPr>
+        <w:t>works</w:t>
+      </w:r>
+      <w:r>
+        <w:rPr>
+          <w:rFonts w:asciiTheme="minorHAnsi" w:hAnsiTheme="minorHAnsi" w:cstheme="minorHAnsi"/>
+        </w:rPr>
+        <w:t>, and</w:t>
+      </w:r>
+      <w:proofErr w:type="gramEnd"/>
+      <w:r>
+        <w:rPr>
+          <w:rFonts w:asciiTheme="minorHAnsi" w:hAnsiTheme="minorHAnsi" w:cstheme="minorHAnsi"/>
+        </w:rPr>
+        <w:t xml:space="preserve"> generating pdf from my digital resume</w:t>
       </w:r>
       <w:r>
         <w:rPr>
@@ -263,6 +319,22 @@
       </w:r>
     </w:p>
     <w:p/>
+    <w:p>
+      <w:r>
+        <w:t xml:space="preserve">First Practice: </w:t>
+      </w:r>
+      <w:hyperlink r:id="rId5" w:history="1">
+        <w:r>
+          <w:rPr>
+            <w:rStyle w:val="Hyperlink"/>
+          </w:rPr>
+          <w:t>https://app.biginterview.com/s/ddeba0cfc1</w:t>
+        </w:r>
+      </w:hyperlink>
+      <w:r>
+        <w:t xml:space="preserve"> </w:t>
+      </w:r>
+    </w:p>
     <w:p/>
     <w:p>
       <w:pPr>
@@ -276,7 +348,15 @@
         <w:t>Shortly after graduation</w:t>
       </w:r>
       <w:r>
-        <w:t xml:space="preserve"> I was thinking about the career I wanted to pursue</w:t>
+        <w:t xml:space="preserve"> I was thinking about the </w:t>
+      </w:r>
+      <w:proofErr w:type="gramStart"/>
+      <w:r>
+        <w:t>career</w:t>
+      </w:r>
+      <w:proofErr w:type="gramEnd"/>
+      <w:r>
+        <w:t xml:space="preserve"> I wanted to pursue</w:t>
       </w:r>
     </w:p>
     <w:p>
@@ -406,7 +486,7 @@
         </w:rPr>
         <w:t xml:space="preserve">First practice: </w:t>
       </w:r>
-      <w:hyperlink r:id="rId5" w:history="1">
+      <w:hyperlink r:id="rId6" w:history="1">
         <w:r>
           <w:rPr>
             <w:rStyle w:val="Hyperlink"/>
@@ -446,7 +526,21 @@
         <w:rPr>
           <w:rFonts w:asciiTheme="minorHAnsi" w:hAnsiTheme="minorHAnsi" w:cstheme="minorHAnsi"/>
         </w:rPr>
-        <w:t>I worked at Sitemax Systems from January 2018 to December 2019 as Junior Front End Developer</w:t>
+        <w:t xml:space="preserve">I worked at </w:t>
+      </w:r>
+      <w:proofErr w:type="spellStart"/>
+      <w:r>
+        <w:rPr>
+          <w:rFonts w:asciiTheme="minorHAnsi" w:hAnsiTheme="minorHAnsi" w:cstheme="minorHAnsi"/>
+        </w:rPr>
+        <w:t>Sitemax</w:t>
+      </w:r>
+      <w:proofErr w:type="spellEnd"/>
+      <w:r>
+        <w:rPr>
+          <w:rFonts w:asciiTheme="minorHAnsi" w:hAnsiTheme="minorHAnsi" w:cstheme="minorHAnsi"/>
+        </w:rPr>
+        <w:t xml:space="preserve"> Systems from January 2018 to December 2019 as Junior Front End Developer</w:t>
       </w:r>
     </w:p>
     <w:p>
@@ -464,7 +558,21 @@
         <w:rPr>
           <w:rFonts w:asciiTheme="minorHAnsi" w:hAnsiTheme="minorHAnsi" w:cstheme="minorHAnsi"/>
         </w:rPr>
-        <w:t>There I was responsible for developing and maintaining features of the SiteMax Systems</w:t>
+        <w:t xml:space="preserve">There I was responsible for developing and maintaining features of the </w:t>
+      </w:r>
+      <w:proofErr w:type="spellStart"/>
+      <w:r>
+        <w:rPr>
+          <w:rFonts w:asciiTheme="minorHAnsi" w:hAnsiTheme="minorHAnsi" w:cstheme="minorHAnsi"/>
+        </w:rPr>
+        <w:t>SiteMax</w:t>
+      </w:r>
+      <w:proofErr w:type="spellEnd"/>
+      <w:r>
+        <w:rPr>
+          <w:rFonts w:asciiTheme="minorHAnsi" w:hAnsiTheme="minorHAnsi" w:cstheme="minorHAnsi"/>
+        </w:rPr>
+        <w:t xml:space="preserve"> Systems</w:t>
       </w:r>
     </w:p>
     <w:p>
@@ -512,7 +620,49 @@
         <w:rPr>
           <w:rFonts w:asciiTheme="minorHAnsi" w:hAnsiTheme="minorHAnsi" w:cstheme="minorHAnsi"/>
         </w:rPr>
-        <w:t xml:space="preserve"> with the development of SItemax’s mission critical Sitemax 3 and Sitemax 3.5 mobile application</w:t>
+        <w:t xml:space="preserve"> with the development of </w:t>
+      </w:r>
+      <w:proofErr w:type="spellStart"/>
+      <w:r>
+        <w:rPr>
+          <w:rFonts w:asciiTheme="minorHAnsi" w:hAnsiTheme="minorHAnsi" w:cstheme="minorHAnsi"/>
+        </w:rPr>
+        <w:t>SItemax’s</w:t>
+      </w:r>
+      <w:proofErr w:type="spellEnd"/>
+      <w:r>
+        <w:rPr>
+          <w:rFonts w:asciiTheme="minorHAnsi" w:hAnsiTheme="minorHAnsi" w:cstheme="minorHAnsi"/>
+        </w:rPr>
+        <w:t xml:space="preserve"> mission critical </w:t>
+      </w:r>
+      <w:proofErr w:type="spellStart"/>
+      <w:r>
+        <w:rPr>
+          <w:rFonts w:asciiTheme="minorHAnsi" w:hAnsiTheme="minorHAnsi" w:cstheme="minorHAnsi"/>
+        </w:rPr>
+        <w:t>Sitemax</w:t>
+      </w:r>
+      <w:proofErr w:type="spellEnd"/>
+      <w:r>
+        <w:rPr>
+          <w:rFonts w:asciiTheme="minorHAnsi" w:hAnsiTheme="minorHAnsi" w:cstheme="minorHAnsi"/>
+        </w:rPr>
+        <w:t xml:space="preserve"> 3 and </w:t>
+      </w:r>
+      <w:proofErr w:type="spellStart"/>
+      <w:r>
+        <w:rPr>
+          <w:rFonts w:asciiTheme="minorHAnsi" w:hAnsiTheme="minorHAnsi" w:cstheme="minorHAnsi"/>
+        </w:rPr>
+        <w:t>Sitemax</w:t>
+      </w:r>
+      <w:proofErr w:type="spellEnd"/>
+      <w:r>
+        <w:rPr>
+          <w:rFonts w:asciiTheme="minorHAnsi" w:hAnsiTheme="minorHAnsi" w:cstheme="minorHAnsi"/>
+        </w:rPr>
+        <w:t xml:space="preserve"> 3.5 mobile application</w:t>
       </w:r>
       <w:r>
         <w:rPr>
@@ -536,6 +686,7 @@
         <w:rPr>
           <w:rFonts w:asciiTheme="minorHAnsi" w:hAnsiTheme="minorHAnsi" w:cstheme="minorHAnsi"/>
         </w:rPr>
+        <w:lastRenderedPageBreak/>
         <w:t>I received a lot kudos from my team members for creating single page applications that delighted customers</w:t>
       </w:r>
     </w:p>
@@ -554,7 +705,6 @@
         <w:rPr>
           <w:rFonts w:asciiTheme="minorHAnsi" w:hAnsiTheme="minorHAnsi" w:cstheme="minorHAnsi"/>
         </w:rPr>
-        <w:lastRenderedPageBreak/>
         <w:t>I also received praises for creating programs that improved productivity at work</w:t>
       </w:r>
     </w:p>
@@ -573,12 +723,21 @@
           <w:color w:val="000000" w:themeColor="text1"/>
         </w:rPr>
       </w:pPr>
-      <w:r>
-        <w:rPr>
-          <w:rFonts w:asciiTheme="minorHAnsi" w:hAnsiTheme="minorHAnsi"/>
-          <w:color w:val="000000" w:themeColor="text1"/>
-        </w:rPr>
-        <w:t>Reecntly, I finished the development of hyungmogu.com. Initially, I built the website using Django, but I self-learned ReactJS and migrated the website to entirely front-end based website.</w:t>
+      <w:proofErr w:type="spellStart"/>
+      <w:r>
+        <w:rPr>
+          <w:rFonts w:asciiTheme="minorHAnsi" w:hAnsiTheme="minorHAnsi"/>
+          <w:color w:val="000000" w:themeColor="text1"/>
+        </w:rPr>
+        <w:t>Reecntly</w:t>
+      </w:r>
+      <w:proofErr w:type="spellEnd"/>
+      <w:r>
+        <w:rPr>
+          <w:rFonts w:asciiTheme="minorHAnsi" w:hAnsiTheme="minorHAnsi"/>
+          <w:color w:val="000000" w:themeColor="text1"/>
+        </w:rPr>
+        <w:t>, I finished the development of hyungmogu.com. Initially, I built the website using Django, but I self-learned ReactJS and migrated the website to entirely front-end based website.</w:t>
       </w:r>
     </w:p>
     <w:p>
@@ -672,7 +831,23 @@
           <w:rFonts w:asciiTheme="minorHAnsi" w:hAnsiTheme="minorHAnsi"/>
           <w:color w:val="000000" w:themeColor="text1"/>
         </w:rPr>
-        <w:t>My peers at SIteMax Systems are awesome.</w:t>
+        <w:t xml:space="preserve">My peers at </w:t>
+      </w:r>
+      <w:proofErr w:type="spellStart"/>
+      <w:r>
+        <w:rPr>
+          <w:rFonts w:asciiTheme="minorHAnsi" w:hAnsiTheme="minorHAnsi"/>
+          <w:color w:val="000000" w:themeColor="text1"/>
+        </w:rPr>
+        <w:t>SIteMax</w:t>
+      </w:r>
+      <w:proofErr w:type="spellEnd"/>
+      <w:r>
+        <w:rPr>
+          <w:rFonts w:asciiTheme="minorHAnsi" w:hAnsiTheme="minorHAnsi"/>
+          <w:color w:val="000000" w:themeColor="text1"/>
+        </w:rPr>
+        <w:t xml:space="preserve"> Systems are awesome.</w:t>
       </w:r>
     </w:p>
     <w:p>
@@ -900,7 +1075,43 @@
           <w:sz w:val="28"/>
           <w:szCs w:val="28"/>
         </w:rPr>
-        <w:t>For the past 2 years in my previous workplace in SiteMax Systems Inc, I was responsible of developing and maintaining the features of the SiteMax system</w:t>
+        <w:t xml:space="preserve">For the past 2 years in my previous workplace in </w:t>
+      </w:r>
+      <w:proofErr w:type="spellStart"/>
+      <w:r>
+        <w:rPr>
+          <w:rFonts w:asciiTheme="minorHAnsi" w:hAnsiTheme="minorHAnsi" w:cstheme="minorHAnsi"/>
+          <w:sz w:val="28"/>
+          <w:szCs w:val="28"/>
+        </w:rPr>
+        <w:t>SiteMax</w:t>
+      </w:r>
+      <w:proofErr w:type="spellEnd"/>
+      <w:r>
+        <w:rPr>
+          <w:rFonts w:asciiTheme="minorHAnsi" w:hAnsiTheme="minorHAnsi" w:cstheme="minorHAnsi"/>
+          <w:sz w:val="28"/>
+          <w:szCs w:val="28"/>
+        </w:rPr>
+        <w:t xml:space="preserve"> Systems Inc, I was responsible of developing and maintaining the features of the </w:t>
+      </w:r>
+      <w:proofErr w:type="spellStart"/>
+      <w:r>
+        <w:rPr>
+          <w:rFonts w:asciiTheme="minorHAnsi" w:hAnsiTheme="minorHAnsi" w:cstheme="minorHAnsi"/>
+          <w:sz w:val="28"/>
+          <w:szCs w:val="28"/>
+        </w:rPr>
+        <w:t>SiteMax</w:t>
+      </w:r>
+      <w:proofErr w:type="spellEnd"/>
+      <w:r>
+        <w:rPr>
+          <w:rFonts w:asciiTheme="minorHAnsi" w:hAnsiTheme="minorHAnsi" w:cstheme="minorHAnsi"/>
+          <w:sz w:val="28"/>
+          <w:szCs w:val="28"/>
+        </w:rPr>
+        <w:t xml:space="preserve"> system</w:t>
       </w:r>
     </w:p>
     <w:p>
@@ -1001,7 +1212,43 @@
           <w:szCs w:val="28"/>
         </w:rPr>
         <w:tab/>
-        <w:t xml:space="preserve"> experience. For the past 2 years in my previous workplace in SiteMax Systems Inc, I was responsible of developing and maintaining the features of the SiteMax system.</w:t>
+        <w:t xml:space="preserve"> experience. For the past 2 years in my previous workplace in </w:t>
+      </w:r>
+      <w:proofErr w:type="spellStart"/>
+      <w:r>
+        <w:rPr>
+          <w:rFonts w:asciiTheme="minorHAnsi" w:hAnsiTheme="minorHAnsi" w:cstheme="minorHAnsi"/>
+          <w:sz w:val="28"/>
+          <w:szCs w:val="28"/>
+        </w:rPr>
+        <w:t>SiteMax</w:t>
+      </w:r>
+      <w:proofErr w:type="spellEnd"/>
+      <w:r>
+        <w:rPr>
+          <w:rFonts w:asciiTheme="minorHAnsi" w:hAnsiTheme="minorHAnsi" w:cstheme="minorHAnsi"/>
+          <w:sz w:val="28"/>
+          <w:szCs w:val="28"/>
+        </w:rPr>
+        <w:t xml:space="preserve"> Systems Inc, I was responsible of developing and maintaining the features of the </w:t>
+      </w:r>
+      <w:proofErr w:type="spellStart"/>
+      <w:r>
+        <w:rPr>
+          <w:rFonts w:asciiTheme="minorHAnsi" w:hAnsiTheme="minorHAnsi" w:cstheme="minorHAnsi"/>
+          <w:sz w:val="28"/>
+          <w:szCs w:val="28"/>
+        </w:rPr>
+        <w:t>SiteMax</w:t>
+      </w:r>
+      <w:proofErr w:type="spellEnd"/>
+      <w:r>
+        <w:rPr>
+          <w:rFonts w:asciiTheme="minorHAnsi" w:hAnsiTheme="minorHAnsi" w:cstheme="minorHAnsi"/>
+          <w:sz w:val="28"/>
+          <w:szCs w:val="28"/>
+        </w:rPr>
+        <w:t xml:space="preserve"> system.</w:t>
       </w:r>
     </w:p>
     <w:p>
@@ -1033,39 +1280,92 @@
           <w:color w:val="1F314A"/>
           <w:shd w:val="clear" w:color="auto" w:fill="F2F7FE"/>
         </w:rPr>
-        <w:lastRenderedPageBreak/>
-        <w:t>For the past two years, I worked with my teammates from different departemnts and built over 300 angularJS based single page applications, and maintained over  2000 of them. As well, I assisted my senior developers with developer There I was praised by my team members for building beautiful applications that delights customers and lots of fist bumps and high fives.</w:t>
-      </w:r>
-    </w:p>
-    <w:p>
-      <w:pPr>
-        <w:tabs>
-          <w:tab w:val="left" w:pos="6440"/>
-        </w:tabs>
+        <w:t xml:space="preserve">For the past two years, I worked with my teammates from different </w:t>
+      </w:r>
+      <w:proofErr w:type="spellStart"/>
+      <w:r>
         <w:rPr>
           <w:rFonts w:ascii="Arial" w:hAnsi="Arial" w:cs="Arial"/>
           <w:color w:val="1F314A"/>
           <w:shd w:val="clear" w:color="auto" w:fill="F2F7FE"/>
         </w:rPr>
-      </w:pPr>
-    </w:p>
-    <w:p>
-      <w:pPr>
-        <w:tabs>
-          <w:tab w:val="left" w:pos="6440"/>
-        </w:tabs>
+        <w:t>departemnts</w:t>
+      </w:r>
+      <w:proofErr w:type="spellEnd"/>
+      <w:r>
         <w:rPr>
           <w:rFonts w:ascii="Arial" w:hAnsi="Arial" w:cs="Arial"/>
           <w:color w:val="1F314A"/>
           <w:shd w:val="clear" w:color="auto" w:fill="F2F7FE"/>
         </w:rPr>
-      </w:pPr>
+        <w:t xml:space="preserve"> and built over 300 </w:t>
+      </w:r>
+      <w:proofErr w:type="spellStart"/>
       <w:r>
         <w:rPr>
           <w:rFonts w:ascii="Arial" w:hAnsi="Arial" w:cs="Arial"/>
           <w:color w:val="1F314A"/>
           <w:shd w:val="clear" w:color="auto" w:fill="F2F7FE"/>
         </w:rPr>
+        <w:t>angularJS</w:t>
+      </w:r>
+      <w:proofErr w:type="spellEnd"/>
+      <w:r>
+        <w:rPr>
+          <w:rFonts w:ascii="Arial" w:hAnsi="Arial" w:cs="Arial"/>
+          <w:color w:val="1F314A"/>
+          <w:shd w:val="clear" w:color="auto" w:fill="F2F7FE"/>
+        </w:rPr>
+        <w:t xml:space="preserve"> based single page applications, and maintained </w:t>
+      </w:r>
+      <w:proofErr w:type="gramStart"/>
+      <w:r>
+        <w:rPr>
+          <w:rFonts w:ascii="Arial" w:hAnsi="Arial" w:cs="Arial"/>
+          <w:color w:val="1F314A"/>
+          <w:shd w:val="clear" w:color="auto" w:fill="F2F7FE"/>
+        </w:rPr>
+        <w:t>over  2000</w:t>
+      </w:r>
+      <w:proofErr w:type="gramEnd"/>
+      <w:r>
+        <w:rPr>
+          <w:rFonts w:ascii="Arial" w:hAnsi="Arial" w:cs="Arial"/>
+          <w:color w:val="1F314A"/>
+          <w:shd w:val="clear" w:color="auto" w:fill="F2F7FE"/>
+        </w:rPr>
+        <w:t xml:space="preserve"> of them. As well, I assisted my senior developers with developer There I was praised by my team members for building beautiful applications that delights customers and lots of fist bumps and high fives.</w:t>
+      </w:r>
+    </w:p>
+    <w:p>
+      <w:pPr>
+        <w:tabs>
+          <w:tab w:val="left" w:pos="6440"/>
+        </w:tabs>
+        <w:rPr>
+          <w:rFonts w:ascii="Arial" w:hAnsi="Arial" w:cs="Arial"/>
+          <w:color w:val="1F314A"/>
+          <w:shd w:val="clear" w:color="auto" w:fill="F2F7FE"/>
+        </w:rPr>
+      </w:pPr>
+    </w:p>
+    <w:p>
+      <w:pPr>
+        <w:tabs>
+          <w:tab w:val="left" w:pos="6440"/>
+        </w:tabs>
+        <w:rPr>
+          <w:rFonts w:ascii="Arial" w:hAnsi="Arial" w:cs="Arial"/>
+          <w:color w:val="1F314A"/>
+          <w:shd w:val="clear" w:color="auto" w:fill="F2F7FE"/>
+        </w:rPr>
+      </w:pPr>
+      <w:r>
+        <w:rPr>
+          <w:rFonts w:ascii="Arial" w:hAnsi="Arial" w:cs="Arial"/>
+          <w:color w:val="1F314A"/>
+          <w:shd w:val="clear" w:color="auto" w:fill="F2F7FE"/>
+        </w:rPr>
         <w:t>Over the years, I felt the need for better growth and opportunities. I’ve been practicing over the years, and now that I am ready for a new role, this position is the one that I felt I could excel in.</w:t>
       </w:r>
     </w:p>
@@ -1133,8 +1433,13 @@
     <w:p/>
     <w:p>
       <w:r>
-        <w:t>What do I know about company</w:t>
-      </w:r>
+        <w:t xml:space="preserve">What do I know about </w:t>
+      </w:r>
+      <w:proofErr w:type="gramStart"/>
+      <w:r>
+        <w:t>company</w:t>
+      </w:r>
+      <w:proofErr w:type="gramEnd"/>
     </w:p>
     <w:p>
       <w:pPr>
@@ -1144,6 +1449,7 @@
           <w:numId w:val="6"/>
         </w:numPr>
       </w:pPr>
+      <w:proofErr w:type="spellStart"/>
       <w:r>
         <w:rPr>
           <w:rFonts w:ascii="Segoe UI" w:hAnsi="Segoe UI" w:cs="Segoe UI"/>
@@ -1151,8 +1457,9 @@
           <w:szCs w:val="21"/>
           <w:shd w:val="clear" w:color="auto" w:fill="FFFFFF"/>
         </w:rPr>
-        <w:t xml:space="preserve">Mobsquad is a </w:t>
-      </w:r>
+        <w:t>Mobsquad</w:t>
+      </w:r>
+      <w:proofErr w:type="spellEnd"/>
       <w:r>
         <w:rPr>
           <w:rFonts w:ascii="Segoe UI" w:hAnsi="Segoe UI" w:cs="Segoe UI"/>
@@ -1160,7 +1467,7 @@
           <w:szCs w:val="21"/>
           <w:shd w:val="clear" w:color="auto" w:fill="FFFFFF"/>
         </w:rPr>
-        <w:t xml:space="preserve">company that solves </w:t>
+        <w:t xml:space="preserve"> is a </w:t>
       </w:r>
       <w:r>
         <w:rPr>
@@ -1169,7 +1476,27 @@
           <w:szCs w:val="21"/>
           <w:shd w:val="clear" w:color="auto" w:fill="FFFFFF"/>
         </w:rPr>
-        <w:t>significant and growing technology talent shortage faced by US-based start-ups and scale-ups by enabling its clients to quickly have a turnkey "virtual" Canadian subsidiary</w:t>
+        <w:t xml:space="preserve">company that solves </w:t>
+      </w:r>
+      <w:proofErr w:type="spellStart"/>
+      <w:r>
+        <w:rPr>
+          <w:rFonts w:ascii="Segoe UI" w:hAnsi="Segoe UI" w:cs="Segoe UI"/>
+          <w:sz w:val="21"/>
+          <w:szCs w:val="21"/>
+          <w:shd w:val="clear" w:color="auto" w:fill="FFFFFF"/>
+        </w:rPr>
+        <w:t>significant</w:t>
+      </w:r>
+      <w:proofErr w:type="spellEnd"/>
+      <w:r>
+        <w:rPr>
+          <w:rFonts w:ascii="Segoe UI" w:hAnsi="Segoe UI" w:cs="Segoe UI"/>
+          <w:sz w:val="21"/>
+          <w:szCs w:val="21"/>
+          <w:shd w:val="clear" w:color="auto" w:fill="FFFFFF"/>
+        </w:rPr>
+        <w:t xml:space="preserve"> and growing technology talent shortage faced by US-based start-ups and scale-ups by enabling its clients to quickly have a turnkey "virtual" Canadian subsidiary</w:t>
       </w:r>
     </w:p>
     <w:p>
@@ -1302,39 +1629,32 @@
           <w:color w:val="1F314A"/>
           <w:shd w:val="clear" w:color="auto" w:fill="F2F7FE"/>
         </w:rPr>
-        <w:t>I read online that Mobsquad is the best place to work</w:t>
-      </w:r>
-    </w:p>
-    <w:p>
-      <w:pPr>
-        <w:pStyle w:val="ListParagraph"/>
-        <w:numPr>
-          <w:ilvl w:val="1"/>
-          <w:numId w:val="6"/>
-        </w:numPr>
-        <w:tabs>
-          <w:tab w:val="left" w:pos="6440"/>
-        </w:tabs>
+        <w:t xml:space="preserve">I read online that </w:t>
+      </w:r>
+      <w:proofErr w:type="spellStart"/>
+      <w:r>
         <w:rPr>
           <w:rFonts w:ascii="Arial" w:hAnsi="Arial" w:cs="Arial"/>
           <w:color w:val="1F314A"/>
           <w:shd w:val="clear" w:color="auto" w:fill="F2F7FE"/>
         </w:rPr>
-      </w:pPr>
+        <w:t>Mobsquad</w:t>
+      </w:r>
+      <w:proofErr w:type="spellEnd"/>
       <w:r>
         <w:rPr>
           <w:rFonts w:ascii="Arial" w:hAnsi="Arial" w:cs="Arial"/>
           <w:color w:val="1F314A"/>
           <w:shd w:val="clear" w:color="auto" w:fill="F2F7FE"/>
         </w:rPr>
-        <w:t>I read that the company provides challenges to engineers for them to grow</w:t>
-      </w:r>
-    </w:p>
-    <w:p>
-      <w:pPr>
-        <w:pStyle w:val="ListParagraph"/>
-        <w:numPr>
-          <w:ilvl w:val="2"/>
+        <w:t xml:space="preserve"> is the best place to work</w:t>
+      </w:r>
+    </w:p>
+    <w:p>
+      <w:pPr>
+        <w:pStyle w:val="ListParagraph"/>
+        <w:numPr>
+          <w:ilvl w:val="1"/>
           <w:numId w:val="6"/>
         </w:numPr>
         <w:tabs>
@@ -1352,14 +1672,14 @@
           <w:color w:val="1F314A"/>
           <w:shd w:val="clear" w:color="auto" w:fill="F2F7FE"/>
         </w:rPr>
-        <w:t>I want to become a good and valuable software engineer where I can grow beyond creating a simple Single page applications</w:t>
-      </w:r>
-    </w:p>
-    <w:p>
-      <w:pPr>
-        <w:pStyle w:val="ListParagraph"/>
-        <w:numPr>
-          <w:ilvl w:val="0"/>
+        <w:t>I read that the company provides challenges to engineers for them to grow</w:t>
+      </w:r>
+    </w:p>
+    <w:p>
+      <w:pPr>
+        <w:pStyle w:val="ListParagraph"/>
+        <w:numPr>
+          <w:ilvl w:val="2"/>
           <w:numId w:val="6"/>
         </w:numPr>
         <w:tabs>
@@ -1377,73 +1697,75 @@
           <w:color w:val="1F314A"/>
           <w:shd w:val="clear" w:color="auto" w:fill="F2F7FE"/>
         </w:rPr>
-        <w:t>I believe I would be a great fit at this position</w:t>
-      </w:r>
-    </w:p>
-    <w:p>
-      <w:pPr>
-        <w:pStyle w:val="ListParagraph"/>
-        <w:numPr>
-          <w:ilvl w:val="1"/>
-          <w:numId w:val="6"/>
-        </w:numPr>
-        <w:tabs>
-          <w:tab w:val="left" w:pos="6440"/>
-        </w:tabs>
+        <w:t xml:space="preserve">I want to become a good and valuable software engineer where I can grow beyond creating a simple Single page </w:t>
+      </w:r>
+      <w:proofErr w:type="gramStart"/>
+      <w:r>
         <w:rPr>
           <w:rFonts w:ascii="Arial" w:hAnsi="Arial" w:cs="Arial"/>
           <w:color w:val="1F314A"/>
           <w:shd w:val="clear" w:color="auto" w:fill="F2F7FE"/>
         </w:rPr>
-      </w:pPr>
-      <w:r>
+        <w:t>applications</w:t>
+      </w:r>
+      <w:proofErr w:type="gramEnd"/>
+    </w:p>
+    <w:p>
+      <w:pPr>
+        <w:pStyle w:val="ListParagraph"/>
+        <w:numPr>
+          <w:ilvl w:val="0"/>
+          <w:numId w:val="6"/>
+        </w:numPr>
+        <w:tabs>
+          <w:tab w:val="left" w:pos="6440"/>
+        </w:tabs>
         <w:rPr>
           <w:rFonts w:ascii="Arial" w:hAnsi="Arial" w:cs="Arial"/>
           <w:color w:val="1F314A"/>
           <w:shd w:val="clear" w:color="auto" w:fill="F2F7FE"/>
         </w:rPr>
-        <w:t>I am a go getter</w:t>
-      </w:r>
+      </w:pPr>
       <w:r>
         <w:rPr>
           <w:rFonts w:ascii="Arial" w:hAnsi="Arial" w:cs="Arial"/>
           <w:color w:val="1F314A"/>
           <w:shd w:val="clear" w:color="auto" w:fill="F2F7FE"/>
         </w:rPr>
-        <w:t>, and w</w:t>
-      </w:r>
-      <w:r>
+        <w:t>I believe I would be a great fit at this position</w:t>
+      </w:r>
+    </w:p>
+    <w:p>
+      <w:pPr>
+        <w:pStyle w:val="ListParagraph"/>
+        <w:numPr>
+          <w:ilvl w:val="1"/>
+          <w:numId w:val="6"/>
+        </w:numPr>
+        <w:tabs>
+          <w:tab w:val="left" w:pos="6440"/>
+        </w:tabs>
         <w:rPr>
           <w:rFonts w:ascii="Arial" w:hAnsi="Arial" w:cs="Arial"/>
           <w:color w:val="1F314A"/>
           <w:shd w:val="clear" w:color="auto" w:fill="F2F7FE"/>
         </w:rPr>
-        <w:t>hen deadline is given, I make sure the deadline is met</w:t>
-      </w:r>
-    </w:p>
-    <w:p>
-      <w:pPr>
-        <w:pStyle w:val="ListParagraph"/>
-        <w:numPr>
-          <w:ilvl w:val="1"/>
-          <w:numId w:val="6"/>
-        </w:numPr>
-        <w:tabs>
-          <w:tab w:val="left" w:pos="6440"/>
-        </w:tabs>
+      </w:pPr>
+      <w:r>
         <w:rPr>
           <w:rFonts w:ascii="Arial" w:hAnsi="Arial" w:cs="Arial"/>
           <w:color w:val="1F314A"/>
           <w:shd w:val="clear" w:color="auto" w:fill="F2F7FE"/>
         </w:rPr>
-      </w:pPr>
+        <w:t>I am a go getter</w:t>
+      </w:r>
       <w:r>
         <w:rPr>
           <w:rFonts w:ascii="Arial" w:hAnsi="Arial" w:cs="Arial"/>
           <w:color w:val="1F314A"/>
           <w:shd w:val="clear" w:color="auto" w:fill="F2F7FE"/>
         </w:rPr>
-        <w:t xml:space="preserve">I am a continuous and passionate learner, </w:t>
+        <w:t>, and w</w:t>
       </w:r>
       <w:r>
         <w:rPr>
@@ -1451,23 +1773,32 @@
           <w:color w:val="1F314A"/>
           <w:shd w:val="clear" w:color="auto" w:fill="F2F7FE"/>
         </w:rPr>
-        <w:t>and I practice</w:t>
-      </w:r>
-      <w:r>
+        <w:t>hen deadline is given, I make sure the deadline is met</w:t>
+      </w:r>
+    </w:p>
+    <w:p>
+      <w:pPr>
+        <w:pStyle w:val="ListParagraph"/>
+        <w:numPr>
+          <w:ilvl w:val="1"/>
+          <w:numId w:val="6"/>
+        </w:numPr>
+        <w:tabs>
+          <w:tab w:val="left" w:pos="6440"/>
+        </w:tabs>
         <w:rPr>
           <w:rFonts w:ascii="Arial" w:hAnsi="Arial" w:cs="Arial"/>
           <w:color w:val="1F314A"/>
           <w:shd w:val="clear" w:color="auto" w:fill="F2F7FE"/>
         </w:rPr>
-        <w:t xml:space="preserve"> myself </w:t>
-      </w:r>
+      </w:pPr>
       <w:r>
         <w:rPr>
           <w:rFonts w:ascii="Arial" w:hAnsi="Arial" w:cs="Arial"/>
           <w:color w:val="1F314A"/>
           <w:shd w:val="clear" w:color="auto" w:fill="F2F7FE"/>
         </w:rPr>
-        <w:t xml:space="preserve">to become </w:t>
+        <w:t xml:space="preserve">I am a continuous and passionate learner, </w:t>
       </w:r>
       <w:r>
         <w:rPr>
@@ -1475,65 +1806,56 @@
           <w:color w:val="1F314A"/>
           <w:shd w:val="clear" w:color="auto" w:fill="F2F7FE"/>
         </w:rPr>
-        <w:t>better developer day after day</w:t>
-      </w:r>
-    </w:p>
-    <w:p>
-      <w:pPr>
-        <w:pStyle w:val="ListParagraph"/>
-        <w:numPr>
-          <w:ilvl w:val="1"/>
-          <w:numId w:val="6"/>
-        </w:numPr>
-        <w:tabs>
-          <w:tab w:val="left" w:pos="6440"/>
-        </w:tabs>
+        <w:t>and I practice</w:t>
+      </w:r>
+      <w:r>
         <w:rPr>
           <w:rFonts w:ascii="Arial" w:hAnsi="Arial" w:cs="Arial"/>
           <w:color w:val="1F314A"/>
           <w:shd w:val="clear" w:color="auto" w:fill="F2F7FE"/>
         </w:rPr>
-      </w:pPr>
+        <w:t xml:space="preserve"> myself </w:t>
+      </w:r>
       <w:r>
         <w:rPr>
           <w:rFonts w:ascii="Arial" w:hAnsi="Arial" w:cs="Arial"/>
           <w:color w:val="1F314A"/>
           <w:shd w:val="clear" w:color="auto" w:fill="F2F7FE"/>
         </w:rPr>
-        <w:t>I love creating works that satisfy my clients</w:t>
-      </w:r>
-    </w:p>
-    <w:p>
-      <w:pPr>
-        <w:pStyle w:val="ListParagraph"/>
-        <w:numPr>
-          <w:ilvl w:val="1"/>
-          <w:numId w:val="6"/>
-        </w:numPr>
-        <w:tabs>
-          <w:tab w:val="left" w:pos="6440"/>
-        </w:tabs>
+        <w:t xml:space="preserve">to become </w:t>
+      </w:r>
+      <w:r>
         <w:rPr>
           <w:rFonts w:ascii="Arial" w:hAnsi="Arial" w:cs="Arial"/>
           <w:color w:val="1F314A"/>
           <w:shd w:val="clear" w:color="auto" w:fill="F2F7FE"/>
         </w:rPr>
-      </w:pPr>
-      <w:r>
+        <w:t>better developer day after day</w:t>
+      </w:r>
+    </w:p>
+    <w:p>
+      <w:pPr>
+        <w:pStyle w:val="ListParagraph"/>
+        <w:numPr>
+          <w:ilvl w:val="1"/>
+          <w:numId w:val="6"/>
+        </w:numPr>
+        <w:tabs>
+          <w:tab w:val="left" w:pos="6440"/>
+        </w:tabs>
         <w:rPr>
           <w:rFonts w:ascii="Arial" w:hAnsi="Arial" w:cs="Arial"/>
           <w:color w:val="1F314A"/>
           <w:shd w:val="clear" w:color="auto" w:fill="F2F7FE"/>
         </w:rPr>
-        <w:t xml:space="preserve">I have experience with collaborating with </w:t>
-      </w:r>
+      </w:pPr>
       <w:r>
         <w:rPr>
           <w:rFonts w:ascii="Arial" w:hAnsi="Arial" w:cs="Arial"/>
           <w:color w:val="1F314A"/>
           <w:shd w:val="clear" w:color="auto" w:fill="F2F7FE"/>
         </w:rPr>
-        <w:t>peers</w:t>
+        <w:t>I love creating works that satisfy my clients</w:t>
       </w:r>
     </w:p>
     <w:p>
@@ -1558,7 +1880,7 @@
           <w:color w:val="1F314A"/>
           <w:shd w:val="clear" w:color="auto" w:fill="F2F7FE"/>
         </w:rPr>
-        <w:t>I take leadership and develop solution that up my productivity</w:t>
+        <w:t xml:space="preserve">I have experience with collaborating with </w:t>
       </w:r>
       <w:r>
         <w:rPr>
@@ -1566,6 +1888,39 @@
           <w:color w:val="1F314A"/>
           <w:shd w:val="clear" w:color="auto" w:fill="F2F7FE"/>
         </w:rPr>
+        <w:t>peers</w:t>
+      </w:r>
+    </w:p>
+    <w:p>
+      <w:pPr>
+        <w:pStyle w:val="ListParagraph"/>
+        <w:numPr>
+          <w:ilvl w:val="1"/>
+          <w:numId w:val="6"/>
+        </w:numPr>
+        <w:tabs>
+          <w:tab w:val="left" w:pos="6440"/>
+        </w:tabs>
+        <w:rPr>
+          <w:rFonts w:ascii="Arial" w:hAnsi="Arial" w:cs="Arial"/>
+          <w:color w:val="1F314A"/>
+          <w:shd w:val="clear" w:color="auto" w:fill="F2F7FE"/>
+        </w:rPr>
+      </w:pPr>
+      <w:r>
+        <w:rPr>
+          <w:rFonts w:ascii="Arial" w:hAnsi="Arial" w:cs="Arial"/>
+          <w:color w:val="1F314A"/>
+          <w:shd w:val="clear" w:color="auto" w:fill="F2F7FE"/>
+        </w:rPr>
+        <w:t>I take leadership and develop solution that up my productivity</w:t>
+      </w:r>
+      <w:r>
+        <w:rPr>
+          <w:rFonts w:ascii="Arial" w:hAnsi="Arial" w:cs="Arial"/>
+          <w:color w:val="1F314A"/>
+          <w:shd w:val="clear" w:color="auto" w:fill="F2F7FE"/>
+        </w:rPr>
         <w:t xml:space="preserve"> and on behalf of company.</w:t>
       </w:r>
     </w:p>
@@ -1630,7 +1985,23 @@
           <w:rFonts w:asciiTheme="minorHAnsi" w:hAnsiTheme="minorHAnsi" w:cstheme="minorHAnsi"/>
           <w:color w:val="000000" w:themeColor="text1"/>
         </w:rPr>
-        <w:t>Shell Program SiteMax 3 application</w:t>
+        <w:t xml:space="preserve">Shell Program </w:t>
+      </w:r>
+      <w:proofErr w:type="spellStart"/>
+      <w:r>
+        <w:rPr>
+          <w:rFonts w:asciiTheme="minorHAnsi" w:hAnsiTheme="minorHAnsi" w:cstheme="minorHAnsi"/>
+          <w:color w:val="000000" w:themeColor="text1"/>
+        </w:rPr>
+        <w:t>SiteMax</w:t>
+      </w:r>
+      <w:proofErr w:type="spellEnd"/>
+      <w:r>
+        <w:rPr>
+          <w:rFonts w:asciiTheme="minorHAnsi" w:hAnsiTheme="minorHAnsi" w:cstheme="minorHAnsi"/>
+          <w:color w:val="000000" w:themeColor="text1"/>
+        </w:rPr>
+        <w:t xml:space="preserve"> 3 application</w:t>
       </w:r>
     </w:p>
     <w:p>
@@ -1649,7 +2020,35 @@
         <w:rPr>
           <w:rFonts w:asciiTheme="minorHAnsi" w:hAnsiTheme="minorHAnsi" w:cstheme="minorHAnsi"/>
         </w:rPr>
-        <w:t>James wanted to attend buildex with his cool new app SiteMax 3 built entirely using Ionic Framework</w:t>
+        <w:t xml:space="preserve">James wanted to attend </w:t>
+      </w:r>
+      <w:proofErr w:type="spellStart"/>
+      <w:r>
+        <w:rPr>
+          <w:rFonts w:asciiTheme="minorHAnsi" w:hAnsiTheme="minorHAnsi" w:cstheme="minorHAnsi"/>
+        </w:rPr>
+        <w:t>buildex</w:t>
+      </w:r>
+      <w:proofErr w:type="spellEnd"/>
+      <w:r>
+        <w:rPr>
+          <w:rFonts w:asciiTheme="minorHAnsi" w:hAnsiTheme="minorHAnsi" w:cstheme="minorHAnsi"/>
+        </w:rPr>
+        <w:t xml:space="preserve"> with his cool new app </w:t>
+      </w:r>
+      <w:proofErr w:type="spellStart"/>
+      <w:r>
+        <w:rPr>
+          <w:rFonts w:asciiTheme="minorHAnsi" w:hAnsiTheme="minorHAnsi" w:cstheme="minorHAnsi"/>
+        </w:rPr>
+        <w:t>SiteMax</w:t>
+      </w:r>
+      <w:proofErr w:type="spellEnd"/>
+      <w:r>
+        <w:rPr>
+          <w:rFonts w:asciiTheme="minorHAnsi" w:hAnsiTheme="minorHAnsi" w:cstheme="minorHAnsi"/>
+        </w:rPr>
+        <w:t xml:space="preserve"> 3 built entirely using Ionic Framework</w:t>
       </w:r>
     </w:p>
     <w:p>
@@ -1687,7 +2086,21 @@
         <w:rPr>
           <w:rFonts w:asciiTheme="minorHAnsi" w:hAnsiTheme="minorHAnsi" w:cstheme="minorHAnsi"/>
         </w:rPr>
-        <w:t>Each build took about 20 minutes (literarly)</w:t>
+        <w:t>Each build took about 20 minutes (</w:t>
+      </w:r>
+      <w:proofErr w:type="spellStart"/>
+      <w:r>
+        <w:rPr>
+          <w:rFonts w:asciiTheme="minorHAnsi" w:hAnsiTheme="minorHAnsi" w:cstheme="minorHAnsi"/>
+        </w:rPr>
+        <w:t>literarly</w:t>
+      </w:r>
+      <w:proofErr w:type="spellEnd"/>
+      <w:r>
+        <w:rPr>
+          <w:rFonts w:asciiTheme="minorHAnsi" w:hAnsiTheme="minorHAnsi" w:cstheme="minorHAnsi"/>
+        </w:rPr>
+        <w:t>)</w:t>
       </w:r>
     </w:p>
     <w:p>
@@ -1961,7 +2374,21 @@
         <w:rPr>
           <w:rFonts w:asciiTheme="minorHAnsi" w:eastAsia="Batang" w:hAnsiTheme="minorHAnsi" w:cstheme="minorHAnsi"/>
         </w:rPr>
-        <w:t xml:space="preserve"> This has been true at sitemax. </w:t>
+        <w:t xml:space="preserve"> This has been true at </w:t>
+      </w:r>
+      <w:proofErr w:type="spellStart"/>
+      <w:r>
+        <w:rPr>
+          <w:rFonts w:asciiTheme="minorHAnsi" w:eastAsia="Batang" w:hAnsiTheme="minorHAnsi" w:cstheme="minorHAnsi"/>
+        </w:rPr>
+        <w:t>sitemax</w:t>
+      </w:r>
+      <w:proofErr w:type="spellEnd"/>
+      <w:r>
+        <w:rPr>
+          <w:rFonts w:asciiTheme="minorHAnsi" w:eastAsia="Batang" w:hAnsiTheme="minorHAnsi" w:cstheme="minorHAnsi"/>
+        </w:rPr>
+        <w:t xml:space="preserve">. </w:t>
       </w:r>
     </w:p>
     <w:p>
@@ -2071,7 +2498,21 @@
         <w:rPr>
           <w:rFonts w:asciiTheme="minorHAnsi" w:eastAsia="Batang" w:hAnsiTheme="minorHAnsi" w:cstheme="minorHAnsi"/>
         </w:rPr>
-        <w:t xml:space="preserve"> from different departments. Together, we’ve built over 300 forms and I could use this experience and experitise in benefit of company</w:t>
+        <w:t xml:space="preserve"> from different departments. Together, we’ve built over 300 forms and I could use this experience and </w:t>
+      </w:r>
+      <w:proofErr w:type="spellStart"/>
+      <w:r>
+        <w:rPr>
+          <w:rFonts w:asciiTheme="minorHAnsi" w:eastAsia="Batang" w:hAnsiTheme="minorHAnsi" w:cstheme="minorHAnsi"/>
+        </w:rPr>
+        <w:t>experitise</w:t>
+      </w:r>
+      <w:proofErr w:type="spellEnd"/>
+      <w:r>
+        <w:rPr>
+          <w:rFonts w:asciiTheme="minorHAnsi" w:eastAsia="Batang" w:hAnsiTheme="minorHAnsi" w:cstheme="minorHAnsi"/>
+        </w:rPr>
+        <w:t xml:space="preserve"> in benefit of company</w:t>
       </w:r>
     </w:p>
     <w:p>
@@ -2117,11 +2558,33 @@
           <w:rFonts w:asciiTheme="minorHAnsi" w:eastAsia="Batang" w:hAnsiTheme="minorHAnsi" w:cstheme="minorHAnsi"/>
         </w:rPr>
       </w:pPr>
-      <w:r>
-        <w:rPr>
-          <w:rFonts w:asciiTheme="minorHAnsi" w:eastAsia="Batang" w:hAnsiTheme="minorHAnsi" w:cstheme="minorHAnsi"/>
-        </w:rPr>
-        <w:t>Sitemax 3 and SiteMax 3.5 applications</w:t>
+      <w:proofErr w:type="spellStart"/>
+      <w:r>
+        <w:rPr>
+          <w:rFonts w:asciiTheme="minorHAnsi" w:eastAsia="Batang" w:hAnsiTheme="minorHAnsi" w:cstheme="minorHAnsi"/>
+        </w:rPr>
+        <w:t>Sitemax</w:t>
+      </w:r>
+      <w:proofErr w:type="spellEnd"/>
+      <w:r>
+        <w:rPr>
+          <w:rFonts w:asciiTheme="minorHAnsi" w:eastAsia="Batang" w:hAnsiTheme="minorHAnsi" w:cstheme="minorHAnsi"/>
+        </w:rPr>
+        <w:t xml:space="preserve"> 3 and </w:t>
+      </w:r>
+      <w:proofErr w:type="spellStart"/>
+      <w:r>
+        <w:rPr>
+          <w:rFonts w:asciiTheme="minorHAnsi" w:eastAsia="Batang" w:hAnsiTheme="minorHAnsi" w:cstheme="minorHAnsi"/>
+        </w:rPr>
+        <w:t>SiteMax</w:t>
+      </w:r>
+      <w:proofErr w:type="spellEnd"/>
+      <w:r>
+        <w:rPr>
+          <w:rFonts w:asciiTheme="minorHAnsi" w:eastAsia="Batang" w:hAnsiTheme="minorHAnsi" w:cstheme="minorHAnsi"/>
+        </w:rPr>
+        <w:t xml:space="preserve"> 3.5 applications</w:t>
       </w:r>
     </w:p>
     <w:p>
@@ -2163,8 +2626,16 @@
         <w:rPr>
           <w:rFonts w:asciiTheme="minorHAnsi" w:eastAsia="Batang" w:hAnsiTheme="minorHAnsi" w:cstheme="minorHAnsi"/>
         </w:rPr>
-        <w:t>Improving UI of single page appliations</w:t>
-      </w:r>
+        <w:t xml:space="preserve">Improving UI of single page </w:t>
+      </w:r>
+      <w:proofErr w:type="spellStart"/>
+      <w:r>
+        <w:rPr>
+          <w:rFonts w:asciiTheme="minorHAnsi" w:eastAsia="Batang" w:hAnsiTheme="minorHAnsi" w:cstheme="minorHAnsi"/>
+        </w:rPr>
+        <w:t>appliations</w:t>
+      </w:r>
+      <w:proofErr w:type="spellEnd"/>
     </w:p>
     <w:p>
       <w:pPr>
@@ -2194,7 +2665,23 @@
           <w:rFonts w:asciiTheme="minorHAnsi" w:hAnsiTheme="minorHAnsi"/>
           <w:color w:val="000000" w:themeColor="text1"/>
         </w:rPr>
-        <w:t xml:space="preserve"> with proven history of self-learning in web development and securing a job at SiteMax Systems</w:t>
+        <w:t xml:space="preserve"> with proven history of self-learning in web development and securing a job at </w:t>
+      </w:r>
+      <w:proofErr w:type="spellStart"/>
+      <w:r>
+        <w:rPr>
+          <w:rFonts w:asciiTheme="minorHAnsi" w:hAnsiTheme="minorHAnsi"/>
+          <w:color w:val="000000" w:themeColor="text1"/>
+        </w:rPr>
+        <w:t>SiteMax</w:t>
+      </w:r>
+      <w:proofErr w:type="spellEnd"/>
+      <w:r>
+        <w:rPr>
+          <w:rFonts w:asciiTheme="minorHAnsi" w:hAnsiTheme="minorHAnsi"/>
+          <w:color w:val="000000" w:themeColor="text1"/>
+        </w:rPr>
+        <w:t xml:space="preserve"> Systems</w:t>
       </w:r>
     </w:p>
     <w:p>
@@ -2748,12 +3235,14 @@
           <w:rFonts w:asciiTheme="minorHAnsi" w:eastAsia="Batang" w:hAnsiTheme="minorHAnsi" w:cstheme="minorHAnsi"/>
         </w:rPr>
       </w:pPr>
+      <w:proofErr w:type="spellStart"/>
       <w:r>
         <w:rPr>
           <w:rFonts w:asciiTheme="minorHAnsi" w:eastAsia="Batang" w:hAnsiTheme="minorHAnsi" w:cstheme="minorHAnsi"/>
         </w:rPr>
         <w:t>leetcode</w:t>
       </w:r>
+      <w:proofErr w:type="spellEnd"/>
       <w:r>
         <w:rPr>
           <w:rFonts w:asciiTheme="minorHAnsi" w:eastAsia="Batang" w:hAnsiTheme="minorHAnsi" w:cstheme="minorHAnsi" w:hint="eastAsia"/>
@@ -2766,6 +3255,7 @@
         </w:rPr>
         <w:t xml:space="preserve"> </w:t>
       </w:r>
+      <w:proofErr w:type="spellStart"/>
       <w:r>
         <w:rPr>
           <w:rFonts w:asciiTheme="minorHAnsi" w:eastAsia="Batang" w:hAnsiTheme="minorHAnsi" w:cstheme="minorHAnsi"/>
@@ -2778,6 +3268,7 @@
         </w:rPr>
         <w:t>를</w:t>
       </w:r>
+      <w:proofErr w:type="spellEnd"/>
       <w:r>
         <w:rPr>
           <w:rFonts w:asciiTheme="minorHAnsi" w:eastAsia="Batang" w:hAnsiTheme="minorHAnsi" w:cstheme="minorHAnsi" w:hint="eastAsia"/>
@@ -2832,12 +3323,14 @@
         </w:rPr>
         <w:t xml:space="preserve"> </w:t>
       </w:r>
+      <w:proofErr w:type="spellStart"/>
       <w:r>
         <w:rPr>
           <w:rFonts w:asciiTheme="minorHAnsi" w:eastAsia="Batang" w:hAnsiTheme="minorHAnsi" w:cstheme="minorHAnsi" w:hint="eastAsia"/>
         </w:rPr>
         <w:t>연습했었고</w:t>
       </w:r>
+      <w:proofErr w:type="spellEnd"/>
     </w:p>
     <w:p>
       <w:pPr>
@@ -2889,12 +3382,14 @@
         </w:rPr>
         <w:t xml:space="preserve"> </w:t>
       </w:r>
+      <w:proofErr w:type="spellStart"/>
       <w:r>
         <w:rPr>
           <w:rFonts w:asciiTheme="minorHAnsi" w:eastAsia="Batang" w:hAnsiTheme="minorHAnsi" w:cstheme="minorHAnsi" w:hint="eastAsia"/>
         </w:rPr>
         <w:t>돌아올때</w:t>
       </w:r>
+      <w:proofErr w:type="spellEnd"/>
       <w:r>
         <w:rPr>
           <w:rFonts w:asciiTheme="minorHAnsi" w:eastAsia="Batang" w:hAnsiTheme="minorHAnsi" w:cstheme="minorHAnsi" w:hint="eastAsia"/>
@@ -2913,12 +3408,14 @@
         </w:rPr>
         <w:t xml:space="preserve"> </w:t>
       </w:r>
+      <w:proofErr w:type="spellStart"/>
       <w:r>
         <w:rPr>
           <w:rFonts w:asciiTheme="minorHAnsi" w:eastAsia="Batang" w:hAnsiTheme="minorHAnsi" w:cstheme="minorHAnsi"/>
         </w:rPr>
         <w:t>pushup</w:t>
       </w:r>
+      <w:proofErr w:type="spellEnd"/>
       <w:r>
         <w:rPr>
           <w:rFonts w:asciiTheme="minorHAnsi" w:eastAsia="Batang" w:hAnsiTheme="minorHAnsi" w:cstheme="minorHAnsi" w:hint="eastAsia"/>
@@ -3027,12 +3524,14 @@
         </w:rPr>
         <w:t xml:space="preserve"> </w:t>
       </w:r>
+      <w:proofErr w:type="spellStart"/>
       <w:r>
         <w:rPr>
           <w:rFonts w:asciiTheme="minorHAnsi" w:eastAsia="Batang" w:hAnsiTheme="minorHAnsi" w:cstheme="minorHAnsi" w:hint="eastAsia"/>
         </w:rPr>
         <w:t>외었습니다</w:t>
       </w:r>
+      <w:proofErr w:type="spellEnd"/>
     </w:p>
     <w:p>
       <w:pPr>
@@ -3149,7 +3648,21 @@
         <w:rPr>
           <w:rFonts w:asciiTheme="minorHAnsi" w:eastAsia="Batang" w:hAnsiTheme="minorHAnsi" w:cstheme="minorHAnsi"/>
         </w:rPr>
-        <w:t xml:space="preserve"> This has been true at sitemax. </w:t>
+        <w:t xml:space="preserve"> This has been true at </w:t>
+      </w:r>
+      <w:proofErr w:type="spellStart"/>
+      <w:r>
+        <w:rPr>
+          <w:rFonts w:asciiTheme="minorHAnsi" w:eastAsia="Batang" w:hAnsiTheme="minorHAnsi" w:cstheme="minorHAnsi"/>
+        </w:rPr>
+        <w:t>sitemax</w:t>
+      </w:r>
+      <w:proofErr w:type="spellEnd"/>
+      <w:r>
+        <w:rPr>
+          <w:rFonts w:asciiTheme="minorHAnsi" w:eastAsia="Batang" w:hAnsiTheme="minorHAnsi" w:cstheme="minorHAnsi"/>
+        </w:rPr>
+        <w:t xml:space="preserve">. </w:t>
       </w:r>
     </w:p>
     <w:p>
@@ -3259,7 +3772,21 @@
         <w:rPr>
           <w:rFonts w:asciiTheme="minorHAnsi" w:eastAsia="Batang" w:hAnsiTheme="minorHAnsi" w:cstheme="minorHAnsi"/>
         </w:rPr>
-        <w:t xml:space="preserve"> from different departments. Together, we’ve built over 300 forms and I could use this experience and experitise in benefit of company</w:t>
+        <w:t xml:space="preserve"> from different departments. Together, we’ve built over 300 forms and I could use this experience and </w:t>
+      </w:r>
+      <w:proofErr w:type="spellStart"/>
+      <w:r>
+        <w:rPr>
+          <w:rFonts w:asciiTheme="minorHAnsi" w:eastAsia="Batang" w:hAnsiTheme="minorHAnsi" w:cstheme="minorHAnsi"/>
+        </w:rPr>
+        <w:t>experitise</w:t>
+      </w:r>
+      <w:proofErr w:type="spellEnd"/>
+      <w:r>
+        <w:rPr>
+          <w:rFonts w:asciiTheme="minorHAnsi" w:eastAsia="Batang" w:hAnsiTheme="minorHAnsi" w:cstheme="minorHAnsi"/>
+        </w:rPr>
+        <w:t xml:space="preserve"> in benefit of company</w:t>
       </w:r>
     </w:p>
     <w:p>
@@ -3305,11 +3832,33 @@
           <w:rFonts w:asciiTheme="minorHAnsi" w:eastAsia="Batang" w:hAnsiTheme="minorHAnsi" w:cstheme="minorHAnsi"/>
         </w:rPr>
       </w:pPr>
-      <w:r>
-        <w:rPr>
-          <w:rFonts w:asciiTheme="minorHAnsi" w:eastAsia="Batang" w:hAnsiTheme="minorHAnsi" w:cstheme="minorHAnsi"/>
-        </w:rPr>
-        <w:t>Sitemax 3 and SiteMax 3.5 applications</w:t>
+      <w:proofErr w:type="spellStart"/>
+      <w:r>
+        <w:rPr>
+          <w:rFonts w:asciiTheme="minorHAnsi" w:eastAsia="Batang" w:hAnsiTheme="minorHAnsi" w:cstheme="minorHAnsi"/>
+        </w:rPr>
+        <w:t>Sitemax</w:t>
+      </w:r>
+      <w:proofErr w:type="spellEnd"/>
+      <w:r>
+        <w:rPr>
+          <w:rFonts w:asciiTheme="minorHAnsi" w:eastAsia="Batang" w:hAnsiTheme="minorHAnsi" w:cstheme="minorHAnsi"/>
+        </w:rPr>
+        <w:t xml:space="preserve"> 3 and </w:t>
+      </w:r>
+      <w:proofErr w:type="spellStart"/>
+      <w:r>
+        <w:rPr>
+          <w:rFonts w:asciiTheme="minorHAnsi" w:eastAsia="Batang" w:hAnsiTheme="minorHAnsi" w:cstheme="minorHAnsi"/>
+        </w:rPr>
+        <w:t>SiteMax</w:t>
+      </w:r>
+      <w:proofErr w:type="spellEnd"/>
+      <w:r>
+        <w:rPr>
+          <w:rFonts w:asciiTheme="minorHAnsi" w:eastAsia="Batang" w:hAnsiTheme="minorHAnsi" w:cstheme="minorHAnsi"/>
+        </w:rPr>
+        <w:t xml:space="preserve"> 3.5 applications</w:t>
       </w:r>
     </w:p>
     <w:p>
@@ -3351,8 +3900,16 @@
         <w:rPr>
           <w:rFonts w:asciiTheme="minorHAnsi" w:eastAsia="Batang" w:hAnsiTheme="minorHAnsi" w:cstheme="minorHAnsi"/>
         </w:rPr>
-        <w:t>Improving UI of single page appliations</w:t>
-      </w:r>
+        <w:t xml:space="preserve">Improving UI of single page </w:t>
+      </w:r>
+      <w:proofErr w:type="spellStart"/>
+      <w:r>
+        <w:rPr>
+          <w:rFonts w:asciiTheme="minorHAnsi" w:eastAsia="Batang" w:hAnsiTheme="minorHAnsi" w:cstheme="minorHAnsi"/>
+        </w:rPr>
+        <w:t>appliations</w:t>
+      </w:r>
+      <w:proofErr w:type="spellEnd"/>
     </w:p>
     <w:p>
       <w:pPr>
@@ -3382,7 +3939,23 @@
           <w:rFonts w:asciiTheme="minorHAnsi" w:hAnsiTheme="minorHAnsi"/>
           <w:color w:val="000000" w:themeColor="text1"/>
         </w:rPr>
-        <w:t xml:space="preserve"> with proven history of self-learning in web development and securing a job at SiteMax Systems</w:t>
+        <w:t xml:space="preserve"> with proven history of self-learning in web development and securing a job at </w:t>
+      </w:r>
+      <w:proofErr w:type="spellStart"/>
+      <w:r>
+        <w:rPr>
+          <w:rFonts w:asciiTheme="minorHAnsi" w:hAnsiTheme="minorHAnsi"/>
+          <w:color w:val="000000" w:themeColor="text1"/>
+        </w:rPr>
+        <w:t>SiteMax</w:t>
+      </w:r>
+      <w:proofErr w:type="spellEnd"/>
+      <w:r>
+        <w:rPr>
+          <w:rFonts w:asciiTheme="minorHAnsi" w:hAnsiTheme="minorHAnsi"/>
+          <w:color w:val="000000" w:themeColor="text1"/>
+        </w:rPr>
+        <w:t xml:space="preserve"> Systems</w:t>
       </w:r>
     </w:p>
     <w:p>
@@ -3450,7 +4023,21 @@
         <w:rPr>
           <w:rFonts w:asciiTheme="minorHAnsi" w:eastAsia="Batang" w:hAnsiTheme="minorHAnsi" w:cstheme="minorHAnsi"/>
         </w:rPr>
-        <w:t>Story about building bash program for sitemax 3</w:t>
+        <w:t xml:space="preserve">Story about building bash program for </w:t>
+      </w:r>
+      <w:proofErr w:type="spellStart"/>
+      <w:r>
+        <w:rPr>
+          <w:rFonts w:asciiTheme="minorHAnsi" w:eastAsia="Batang" w:hAnsiTheme="minorHAnsi" w:cstheme="minorHAnsi"/>
+        </w:rPr>
+        <w:t>sitemax</w:t>
+      </w:r>
+      <w:proofErr w:type="spellEnd"/>
+      <w:r>
+        <w:rPr>
+          <w:rFonts w:asciiTheme="minorHAnsi" w:eastAsia="Batang" w:hAnsiTheme="minorHAnsi" w:cstheme="minorHAnsi"/>
+        </w:rPr>
+        <w:t xml:space="preserve"> 3</w:t>
       </w:r>
     </w:p>
     <w:p>
@@ -3664,7 +4251,23 @@
           <w:rFonts w:asciiTheme="minorHAnsi" w:hAnsiTheme="minorHAnsi"/>
           <w:color w:val="000000" w:themeColor="text1"/>
         </w:rPr>
-        <w:t>I have proven history of self-learning which I love and securing a job at SiteMax Systems</w:t>
+        <w:t xml:space="preserve">I have proven history of self-learning which I love and securing a job at </w:t>
+      </w:r>
+      <w:proofErr w:type="spellStart"/>
+      <w:r>
+        <w:rPr>
+          <w:rFonts w:asciiTheme="minorHAnsi" w:hAnsiTheme="minorHAnsi"/>
+          <w:color w:val="000000" w:themeColor="text1"/>
+        </w:rPr>
+        <w:t>SiteMax</w:t>
+      </w:r>
+      <w:proofErr w:type="spellEnd"/>
+      <w:r>
+        <w:rPr>
+          <w:rFonts w:asciiTheme="minorHAnsi" w:hAnsiTheme="minorHAnsi"/>
+          <w:color w:val="000000" w:themeColor="text1"/>
+        </w:rPr>
+        <w:t xml:space="preserve"> Systems</w:t>
       </w:r>
     </w:p>
     <w:p>
@@ -3686,8 +4289,17 @@
           <w:rFonts w:asciiTheme="minorHAnsi" w:hAnsiTheme="minorHAnsi"/>
           <w:color w:val="000000" w:themeColor="text1"/>
         </w:rPr>
-        <w:t>Story about Getting a job at SiteMax</w:t>
-      </w:r>
+        <w:t xml:space="preserve">Story about Getting a job at </w:t>
+      </w:r>
+      <w:proofErr w:type="spellStart"/>
+      <w:r>
+        <w:rPr>
+          <w:rFonts w:asciiTheme="minorHAnsi" w:hAnsiTheme="minorHAnsi"/>
+          <w:color w:val="000000" w:themeColor="text1"/>
+        </w:rPr>
+        <w:t>SiteMax</w:t>
+      </w:r>
+      <w:proofErr w:type="spellEnd"/>
     </w:p>
     <w:p>
       <w:pPr>
@@ -3708,8 +4320,17 @@
           <w:rFonts w:asciiTheme="minorHAnsi" w:hAnsiTheme="minorHAnsi"/>
           <w:color w:val="000000" w:themeColor="text1"/>
         </w:rPr>
-        <w:t>Story about practicing Algorithm at SiteMax</w:t>
-      </w:r>
+        <w:t xml:space="preserve">Story about practicing Algorithm at </w:t>
+      </w:r>
+      <w:proofErr w:type="spellStart"/>
+      <w:r>
+        <w:rPr>
+          <w:rFonts w:asciiTheme="minorHAnsi" w:hAnsiTheme="minorHAnsi"/>
+          <w:color w:val="000000" w:themeColor="text1"/>
+        </w:rPr>
+        <w:t>SiteMax</w:t>
+      </w:r>
+      <w:proofErr w:type="spellEnd"/>
     </w:p>
     <w:p>
       <w:pPr>
@@ -3783,6 +4404,7 @@
         </w:rPr>
         <w:t xml:space="preserve">My immediate goal: get to know my peers at </w:t>
       </w:r>
+      <w:proofErr w:type="spellStart"/>
       <w:r>
         <w:rPr>
           <w:rFonts w:asciiTheme="minorHAnsi" w:hAnsiTheme="minorHAnsi"/>
@@ -3790,6 +4412,7 @@
         </w:rPr>
         <w:t>Mobsquad</w:t>
       </w:r>
+      <w:proofErr w:type="spellEnd"/>
       <w:r>
         <w:rPr>
           <w:rFonts w:asciiTheme="minorHAnsi" w:hAnsiTheme="minorHAnsi"/>
@@ -3886,7 +4509,23 @@
           <w:rFonts w:asciiTheme="minorHAnsi" w:hAnsiTheme="minorHAnsi"/>
           <w:color w:val="000000" w:themeColor="text1"/>
         </w:rPr>
-        <w:t xml:space="preserve"> engineer, and be acknowledged that I am a valuable senior engineer.</w:t>
+        <w:t xml:space="preserve"> </w:t>
+      </w:r>
+      <w:proofErr w:type="gramStart"/>
+      <w:r>
+        <w:rPr>
+          <w:rFonts w:asciiTheme="minorHAnsi" w:hAnsiTheme="minorHAnsi"/>
+          <w:color w:val="000000" w:themeColor="text1"/>
+        </w:rPr>
+        <w:t>engineer, and</w:t>
+      </w:r>
+      <w:proofErr w:type="gramEnd"/>
+      <w:r>
+        <w:rPr>
+          <w:rFonts w:asciiTheme="minorHAnsi" w:hAnsiTheme="minorHAnsi"/>
+          <w:color w:val="000000" w:themeColor="text1"/>
+        </w:rPr>
+        <w:t xml:space="preserve"> be acknowledged that I am a valuable senior engineer.</w:t>
       </w:r>
     </w:p>
     <w:p>
@@ -4083,7 +4722,23 @@
           <w:rFonts w:asciiTheme="minorHAnsi" w:hAnsiTheme="minorHAnsi"/>
           <w:color w:val="000000" w:themeColor="text1"/>
         </w:rPr>
-        <w:t>I am confident that mobsquad would compensate me fairly based on the roles I am getting into and my abilities.</w:t>
+        <w:t xml:space="preserve">I am confident that </w:t>
+      </w:r>
+      <w:proofErr w:type="spellStart"/>
+      <w:r>
+        <w:rPr>
+          <w:rFonts w:asciiTheme="minorHAnsi" w:hAnsiTheme="minorHAnsi"/>
+          <w:color w:val="000000" w:themeColor="text1"/>
+        </w:rPr>
+        <w:t>mobsquad</w:t>
+      </w:r>
+      <w:proofErr w:type="spellEnd"/>
+      <w:r>
+        <w:rPr>
+          <w:rFonts w:asciiTheme="minorHAnsi" w:hAnsiTheme="minorHAnsi"/>
+          <w:color w:val="000000" w:themeColor="text1"/>
+        </w:rPr>
+        <w:t xml:space="preserve"> would compensate me fairly based on the roles I am getting into and my abilities.</w:t>
       </w:r>
     </w:p>
     <w:p>
@@ -4169,8 +4824,17 @@
           <w:rFonts w:asciiTheme="minorHAnsi" w:hAnsiTheme="minorHAnsi"/>
           <w:color w:val="000000" w:themeColor="text1"/>
         </w:rPr>
-        <w:t>What qualities do you think are most important for someone to excel in this position</w:t>
-      </w:r>
+        <w:t xml:space="preserve">What qualities do you think are most important for someone to excel in this </w:t>
+      </w:r>
+      <w:proofErr w:type="gramStart"/>
+      <w:r>
+        <w:rPr>
+          <w:rFonts w:asciiTheme="minorHAnsi" w:hAnsiTheme="minorHAnsi"/>
+          <w:color w:val="000000" w:themeColor="text1"/>
+        </w:rPr>
+        <w:t>position</w:t>
+      </w:r>
+      <w:proofErr w:type="gramEnd"/>
     </w:p>
     <w:p>
       <w:pPr>

</xml_diff>

<commit_message>
feat: Add progress #5 'bear robotics'
</commit_message>
<xml_diff>
--- a/big-interview/mobsquad/summary notes.docx
+++ b/big-interview/mobsquad/summary notes.docx
@@ -49,7 +49,21 @@
         <w:rPr>
           <w:rFonts w:asciiTheme="minorHAnsi" w:hAnsiTheme="minorHAnsi" w:cstheme="minorHAnsi"/>
         </w:rPr>
-        <w:t xml:space="preserve">During my time at SiteMax systems, I worked on developing small single page applications on behalf of clients. </w:t>
+        <w:t xml:space="preserve">During my time at </w:t>
+      </w:r>
+      <w:proofErr w:type="spellStart"/>
+      <w:r>
+        <w:rPr>
+          <w:rFonts w:asciiTheme="minorHAnsi" w:hAnsiTheme="minorHAnsi" w:cstheme="minorHAnsi"/>
+        </w:rPr>
+        <w:t>SiteMax</w:t>
+      </w:r>
+      <w:proofErr w:type="spellEnd"/>
+      <w:r>
+        <w:rPr>
+          <w:rFonts w:asciiTheme="minorHAnsi" w:hAnsiTheme="minorHAnsi" w:cstheme="minorHAnsi"/>
+        </w:rPr>
+        <w:t xml:space="preserve"> systems, I worked on developing small single page applications on behalf of clients. </w:t>
       </w:r>
     </w:p>
     <w:p>
@@ -69,7 +83,35 @@
         <w:rPr>
           <w:rFonts w:asciiTheme="minorHAnsi" w:hAnsiTheme="minorHAnsi" w:cstheme="minorHAnsi"/>
         </w:rPr>
-        <w:t>I communicated with the customer success team and the dev team to make sure the business requirements are met and it won’t break on the siteMax system.</w:t>
+        <w:t xml:space="preserve">I communicated with the customer success team and the dev team to make sure the business requirements are </w:t>
+      </w:r>
+      <w:proofErr w:type="gramStart"/>
+      <w:r>
+        <w:rPr>
+          <w:rFonts w:asciiTheme="minorHAnsi" w:hAnsiTheme="minorHAnsi" w:cstheme="minorHAnsi"/>
+        </w:rPr>
+        <w:t>met</w:t>
+      </w:r>
+      <w:proofErr w:type="gramEnd"/>
+      <w:r>
+        <w:rPr>
+          <w:rFonts w:asciiTheme="minorHAnsi" w:hAnsiTheme="minorHAnsi" w:cstheme="minorHAnsi"/>
+        </w:rPr>
+        <w:t xml:space="preserve"> and it won’t break on the </w:t>
+      </w:r>
+      <w:proofErr w:type="spellStart"/>
+      <w:r>
+        <w:rPr>
+          <w:rFonts w:asciiTheme="minorHAnsi" w:hAnsiTheme="minorHAnsi" w:cstheme="minorHAnsi"/>
+        </w:rPr>
+        <w:t>siteMax</w:t>
+      </w:r>
+      <w:proofErr w:type="spellEnd"/>
+      <w:r>
+        <w:rPr>
+          <w:rFonts w:asciiTheme="minorHAnsi" w:hAnsiTheme="minorHAnsi" w:cstheme="minorHAnsi"/>
+        </w:rPr>
+        <w:t xml:space="preserve"> system.</w:t>
       </w:r>
     </w:p>
     <w:p>
@@ -201,13 +243,27 @@
         <w:rPr>
           <w:rFonts w:asciiTheme="minorHAnsi" w:hAnsiTheme="minorHAnsi" w:cstheme="minorHAnsi"/>
         </w:rPr>
-        <w:t>updating my resume with bullet points from the list of my works</w:t>
-      </w:r>
-      <w:r>
-        <w:rPr>
-          <w:rFonts w:asciiTheme="minorHAnsi" w:hAnsiTheme="minorHAnsi" w:cstheme="minorHAnsi"/>
-        </w:rPr>
-        <w:t>, and generating pdf from my digital resume</w:t>
+        <w:t xml:space="preserve">updating my resume with bullet points from the list of my </w:t>
+      </w:r>
+      <w:proofErr w:type="gramStart"/>
+      <w:r>
+        <w:rPr>
+          <w:rFonts w:asciiTheme="minorHAnsi" w:hAnsiTheme="minorHAnsi" w:cstheme="minorHAnsi"/>
+        </w:rPr>
+        <w:t>works</w:t>
+      </w:r>
+      <w:r>
+        <w:rPr>
+          <w:rFonts w:asciiTheme="minorHAnsi" w:hAnsiTheme="minorHAnsi" w:cstheme="minorHAnsi"/>
+        </w:rPr>
+        <w:t>, and</w:t>
+      </w:r>
+      <w:proofErr w:type="gramEnd"/>
+      <w:r>
+        <w:rPr>
+          <w:rFonts w:asciiTheme="minorHAnsi" w:hAnsiTheme="minorHAnsi" w:cstheme="minorHAnsi"/>
+        </w:rPr>
+        <w:t xml:space="preserve"> generating pdf from my digital resume</w:t>
       </w:r>
       <w:r>
         <w:rPr>
@@ -292,7 +348,15 @@
         <w:t>Shortly after graduation</w:t>
       </w:r>
       <w:r>
-        <w:t xml:space="preserve"> I was thinking about the career I wanted to pursue</w:t>
+        <w:t xml:space="preserve"> I was thinking about the </w:t>
+      </w:r>
+      <w:proofErr w:type="gramStart"/>
+      <w:r>
+        <w:t>career</w:t>
+      </w:r>
+      <w:proofErr w:type="gramEnd"/>
+      <w:r>
+        <w:t xml:space="preserve"> I wanted to pursue</w:t>
       </w:r>
     </w:p>
     <w:p>
@@ -462,7 +526,21 @@
         <w:rPr>
           <w:rFonts w:asciiTheme="minorHAnsi" w:hAnsiTheme="minorHAnsi" w:cstheme="minorHAnsi"/>
         </w:rPr>
-        <w:t>I worked at Sitemax Systems from January 2018 to December 2019 as Junior Front End Developer</w:t>
+        <w:t xml:space="preserve">I worked at </w:t>
+      </w:r>
+      <w:proofErr w:type="spellStart"/>
+      <w:r>
+        <w:rPr>
+          <w:rFonts w:asciiTheme="minorHAnsi" w:hAnsiTheme="minorHAnsi" w:cstheme="minorHAnsi"/>
+        </w:rPr>
+        <w:t>Sitemax</w:t>
+      </w:r>
+      <w:proofErr w:type="spellEnd"/>
+      <w:r>
+        <w:rPr>
+          <w:rFonts w:asciiTheme="minorHAnsi" w:hAnsiTheme="minorHAnsi" w:cstheme="minorHAnsi"/>
+        </w:rPr>
+        <w:t xml:space="preserve"> Systems from January 2018 to December 2019 as Junior Front End Developer</w:t>
       </w:r>
     </w:p>
     <w:p>
@@ -480,7 +558,21 @@
         <w:rPr>
           <w:rFonts w:asciiTheme="minorHAnsi" w:hAnsiTheme="minorHAnsi" w:cstheme="minorHAnsi"/>
         </w:rPr>
-        <w:t>There I was responsible for developing and maintaining features of the SiteMax Systems</w:t>
+        <w:t xml:space="preserve">There I was responsible for developing and maintaining features of the </w:t>
+      </w:r>
+      <w:proofErr w:type="spellStart"/>
+      <w:r>
+        <w:rPr>
+          <w:rFonts w:asciiTheme="minorHAnsi" w:hAnsiTheme="minorHAnsi" w:cstheme="minorHAnsi"/>
+        </w:rPr>
+        <w:t>SiteMax</w:t>
+      </w:r>
+      <w:proofErr w:type="spellEnd"/>
+      <w:r>
+        <w:rPr>
+          <w:rFonts w:asciiTheme="minorHAnsi" w:hAnsiTheme="minorHAnsi" w:cstheme="minorHAnsi"/>
+        </w:rPr>
+        <w:t xml:space="preserve"> Systems</w:t>
       </w:r>
     </w:p>
     <w:p>
@@ -528,7 +620,49 @@
         <w:rPr>
           <w:rFonts w:asciiTheme="minorHAnsi" w:hAnsiTheme="minorHAnsi" w:cstheme="minorHAnsi"/>
         </w:rPr>
-        <w:t xml:space="preserve"> with the development of SItemax’s mission critical Sitemax 3 and Sitemax 3.5 mobile application</w:t>
+        <w:t xml:space="preserve"> with the development of </w:t>
+      </w:r>
+      <w:proofErr w:type="spellStart"/>
+      <w:r>
+        <w:rPr>
+          <w:rFonts w:asciiTheme="minorHAnsi" w:hAnsiTheme="minorHAnsi" w:cstheme="minorHAnsi"/>
+        </w:rPr>
+        <w:t>SItemax’s</w:t>
+      </w:r>
+      <w:proofErr w:type="spellEnd"/>
+      <w:r>
+        <w:rPr>
+          <w:rFonts w:asciiTheme="minorHAnsi" w:hAnsiTheme="minorHAnsi" w:cstheme="minorHAnsi"/>
+        </w:rPr>
+        <w:t xml:space="preserve"> mission critical </w:t>
+      </w:r>
+      <w:proofErr w:type="spellStart"/>
+      <w:r>
+        <w:rPr>
+          <w:rFonts w:asciiTheme="minorHAnsi" w:hAnsiTheme="minorHAnsi" w:cstheme="minorHAnsi"/>
+        </w:rPr>
+        <w:t>Sitemax</w:t>
+      </w:r>
+      <w:proofErr w:type="spellEnd"/>
+      <w:r>
+        <w:rPr>
+          <w:rFonts w:asciiTheme="minorHAnsi" w:hAnsiTheme="minorHAnsi" w:cstheme="minorHAnsi"/>
+        </w:rPr>
+        <w:t xml:space="preserve"> 3 and </w:t>
+      </w:r>
+      <w:proofErr w:type="spellStart"/>
+      <w:r>
+        <w:rPr>
+          <w:rFonts w:asciiTheme="minorHAnsi" w:hAnsiTheme="minorHAnsi" w:cstheme="minorHAnsi"/>
+        </w:rPr>
+        <w:t>Sitemax</w:t>
+      </w:r>
+      <w:proofErr w:type="spellEnd"/>
+      <w:r>
+        <w:rPr>
+          <w:rFonts w:asciiTheme="minorHAnsi" w:hAnsiTheme="minorHAnsi" w:cstheme="minorHAnsi"/>
+        </w:rPr>
+        <w:t xml:space="preserve"> 3.5 mobile application</w:t>
       </w:r>
       <w:r>
         <w:rPr>
@@ -589,12 +723,21 @@
           <w:color w:val="000000" w:themeColor="text1"/>
         </w:rPr>
       </w:pPr>
-      <w:r>
-        <w:rPr>
-          <w:rFonts w:asciiTheme="minorHAnsi" w:hAnsiTheme="minorHAnsi"/>
-          <w:color w:val="000000" w:themeColor="text1"/>
-        </w:rPr>
-        <w:t>Reecntly, I finished the development of hyungmogu.com. Initially, I built the website using Django, but I self-learned ReactJS and migrated the website to entirely front-end based website.</w:t>
+      <w:proofErr w:type="spellStart"/>
+      <w:r>
+        <w:rPr>
+          <w:rFonts w:asciiTheme="minorHAnsi" w:hAnsiTheme="minorHAnsi"/>
+          <w:color w:val="000000" w:themeColor="text1"/>
+        </w:rPr>
+        <w:t>Reecntly</w:t>
+      </w:r>
+      <w:proofErr w:type="spellEnd"/>
+      <w:r>
+        <w:rPr>
+          <w:rFonts w:asciiTheme="minorHAnsi" w:hAnsiTheme="minorHAnsi"/>
+          <w:color w:val="000000" w:themeColor="text1"/>
+        </w:rPr>
+        <w:t>, I finished the development of hyungmogu.com. Initially, I built the website using Django, but I self-learned ReactJS and migrated the website to entirely front-end based website.</w:t>
       </w:r>
     </w:p>
     <w:p>
@@ -720,7 +863,23 @@
           <w:rFonts w:asciiTheme="minorHAnsi" w:hAnsiTheme="minorHAnsi"/>
           <w:color w:val="000000" w:themeColor="text1"/>
         </w:rPr>
-        <w:t>My peers at SIteMax Systems are awesome.</w:t>
+        <w:t xml:space="preserve">My peers at </w:t>
+      </w:r>
+      <w:proofErr w:type="spellStart"/>
+      <w:r>
+        <w:rPr>
+          <w:rFonts w:asciiTheme="minorHAnsi" w:hAnsiTheme="minorHAnsi"/>
+          <w:color w:val="000000" w:themeColor="text1"/>
+        </w:rPr>
+        <w:t>SIteMax</w:t>
+      </w:r>
+      <w:proofErr w:type="spellEnd"/>
+      <w:r>
+        <w:rPr>
+          <w:rFonts w:asciiTheme="minorHAnsi" w:hAnsiTheme="minorHAnsi"/>
+          <w:color w:val="000000" w:themeColor="text1"/>
+        </w:rPr>
+        <w:t xml:space="preserve"> Systems are awesome.</w:t>
       </w:r>
     </w:p>
     <w:p>
@@ -899,165 +1058,29 @@
       </w:pPr>
     </w:p>
     <w:p>
-      <w:pPr>
-        <w:pStyle w:val="ListParagraph"/>
-        <w:numPr>
-          <w:ilvl w:val="0"/>
-          <w:numId w:val="24"/>
-        </w:numPr>
-        <w:rPr>
-          <w:rFonts w:asciiTheme="minorHAnsi" w:hAnsiTheme="minorHAnsi" w:cstheme="minorHAnsi"/>
-          <w:sz w:val="28"/>
-          <w:szCs w:val="28"/>
-        </w:rPr>
-      </w:pPr>
-      <w:r>
-        <w:rPr>
-          <w:rFonts w:asciiTheme="minorHAnsi" w:hAnsiTheme="minorHAnsi" w:cstheme="minorHAnsi"/>
-          <w:sz w:val="28"/>
-          <w:szCs w:val="28"/>
-        </w:rPr>
-        <w:t>I am an experienced front-end web developer with over 2 years of hands-on</w:t>
-      </w:r>
-      <w:r>
-        <w:rPr>
-          <w:rFonts w:asciiTheme="minorHAnsi" w:hAnsiTheme="minorHAnsi" w:cstheme="minorHAnsi"/>
-          <w:sz w:val="28"/>
-          <w:szCs w:val="28"/>
-        </w:rPr>
-        <w:tab/>
-        <w:t xml:space="preserve"> experience.</w:t>
-      </w:r>
-    </w:p>
-    <w:p>
-      <w:pPr>
-        <w:pStyle w:val="ListParagraph"/>
-        <w:numPr>
-          <w:ilvl w:val="0"/>
-          <w:numId w:val="6"/>
-        </w:numPr>
-        <w:rPr>
-          <w:rFonts w:asciiTheme="minorHAnsi" w:hAnsiTheme="minorHAnsi" w:cstheme="minorHAnsi"/>
-          <w:sz w:val="28"/>
-          <w:szCs w:val="28"/>
-        </w:rPr>
-      </w:pPr>
-      <w:r>
-        <w:rPr>
-          <w:rFonts w:asciiTheme="minorHAnsi" w:hAnsiTheme="minorHAnsi" w:cstheme="minorHAnsi"/>
-          <w:sz w:val="28"/>
-          <w:szCs w:val="28"/>
-        </w:rPr>
-        <w:t>For the past 2 years in my previous workplace in SiteMax Systems Inc, I was responsible of developing and maintaining the features of the SiteMax system</w:t>
-      </w:r>
-    </w:p>
-    <w:p>
-      <w:pPr>
-        <w:pStyle w:val="ListParagraph"/>
-        <w:numPr>
-          <w:ilvl w:val="0"/>
-          <w:numId w:val="6"/>
-        </w:numPr>
-        <w:rPr>
-          <w:rFonts w:asciiTheme="minorHAnsi" w:hAnsiTheme="minorHAnsi" w:cstheme="minorHAnsi"/>
-          <w:sz w:val="28"/>
-          <w:szCs w:val="28"/>
-        </w:rPr>
-      </w:pPr>
-      <w:r>
-        <w:rPr>
-          <w:rFonts w:asciiTheme="minorHAnsi" w:hAnsiTheme="minorHAnsi" w:cstheme="minorHAnsi"/>
-          <w:sz w:val="28"/>
-          <w:szCs w:val="28"/>
-        </w:rPr>
-        <w:t>I developed programs that improve the productivity of mobile app development and single page applications app development</w:t>
-      </w:r>
-    </w:p>
-    <w:p>
-      <w:pPr>
-        <w:pStyle w:val="ListParagraph"/>
-        <w:numPr>
-          <w:ilvl w:val="0"/>
-          <w:numId w:val="6"/>
-        </w:numPr>
-        <w:rPr>
-          <w:rFonts w:asciiTheme="minorHAnsi" w:hAnsiTheme="minorHAnsi" w:cstheme="minorHAnsi"/>
-          <w:sz w:val="28"/>
-          <w:szCs w:val="28"/>
-        </w:rPr>
-      </w:pPr>
-      <w:r>
-        <w:rPr>
-          <w:rFonts w:asciiTheme="minorHAnsi" w:hAnsiTheme="minorHAnsi" w:cstheme="minorHAnsi"/>
-          <w:sz w:val="28"/>
-          <w:szCs w:val="28"/>
-        </w:rPr>
-        <w:t>I received commendations from my peers for creating applications that delight clients</w:t>
-      </w:r>
-    </w:p>
-    <w:p>
-      <w:pPr>
-        <w:pStyle w:val="ListParagraph"/>
-        <w:numPr>
-          <w:ilvl w:val="0"/>
-          <w:numId w:val="6"/>
-        </w:numPr>
-        <w:rPr>
-          <w:rFonts w:asciiTheme="minorHAnsi" w:hAnsiTheme="minorHAnsi" w:cstheme="minorHAnsi"/>
-          <w:sz w:val="28"/>
-          <w:szCs w:val="28"/>
-        </w:rPr>
-      </w:pPr>
-      <w:r>
-        <w:rPr>
-          <w:rFonts w:asciiTheme="minorHAnsi" w:hAnsiTheme="minorHAnsi" w:cstheme="minorHAnsi"/>
-          <w:sz w:val="28"/>
-          <w:szCs w:val="28"/>
-        </w:rPr>
-        <w:t xml:space="preserve">I received kudos from peers with high fives and fist bumps </w:t>
-      </w:r>
-    </w:p>
-    <w:p>
-      <w:pPr>
-        <w:rPr>
-          <w:rFonts w:asciiTheme="minorHAnsi" w:hAnsiTheme="minorHAnsi" w:cstheme="minorHAnsi"/>
-          <w:sz w:val="28"/>
-          <w:szCs w:val="28"/>
-        </w:rPr>
-      </w:pPr>
-    </w:p>
-    <w:p>
-      <w:pPr>
-        <w:rPr>
-          <w:rFonts w:asciiTheme="minorHAnsi" w:hAnsiTheme="minorHAnsi" w:cstheme="minorHAnsi"/>
-          <w:sz w:val="28"/>
-          <w:szCs w:val="28"/>
-        </w:rPr>
-      </w:pPr>
-      <w:r>
-        <w:rPr>
-          <w:rFonts w:asciiTheme="minorHAnsi" w:hAnsiTheme="minorHAnsi" w:cstheme="minorHAnsi"/>
-          <w:sz w:val="28"/>
-          <w:szCs w:val="28"/>
-        </w:rPr>
-        <w:lastRenderedPageBreak/>
-        <w:t>I am an experienced front-end web developer with over 2 years of hands-on</w:t>
-      </w:r>
-      <w:r>
-        <w:rPr>
-          <w:rFonts w:asciiTheme="minorHAnsi" w:hAnsiTheme="minorHAnsi" w:cstheme="minorHAnsi"/>
-          <w:sz w:val="28"/>
-          <w:szCs w:val="28"/>
-        </w:rPr>
-        <w:tab/>
-        <w:t xml:space="preserve"> experience. For the past 2 years in my previous workplace in SiteMax Systems Inc, I was responsible of developing and maintaining the features of the SiteMax system.</w:t>
-      </w:r>
-    </w:p>
-    <w:p>
-      <w:pPr>
-        <w:tabs>
-          <w:tab w:val="left" w:pos="6440"/>
-        </w:tabs>
+      <w:r>
+        <w:t>First Practice</w:t>
+      </w:r>
+      <w:r>
+        <w:t xml:space="preserve"> </w:t>
+      </w:r>
+      <w:r>
+        <w:t xml:space="preserve"> </w:t>
+      </w:r>
+      <w:hyperlink r:id="rId8" w:history="1">
+        <w:r>
+          <w:rPr>
+            <w:rStyle w:val="Hyperlink"/>
+          </w:rPr>
+          <w:t>https://app.biginterview.com/s/76c79b5b85</w:t>
+        </w:r>
+      </w:hyperlink>
+      <w:r>
+        <w:t xml:space="preserve"> </w:t>
+      </w:r>
+    </w:p>
+    <w:p>
+      <w:pPr>
         <w:rPr>
           <w:rFonts w:ascii="Arial" w:hAnsi="Arial" w:cs="Arial"/>
           <w:color w:val="1F314A"/>
@@ -1067,6 +1090,233 @@
     </w:p>
     <w:p>
       <w:pPr>
+        <w:pStyle w:val="ListParagraph"/>
+        <w:numPr>
+          <w:ilvl w:val="0"/>
+          <w:numId w:val="24"/>
+        </w:numPr>
+        <w:rPr>
+          <w:rFonts w:asciiTheme="minorHAnsi" w:hAnsiTheme="minorHAnsi" w:cstheme="minorHAnsi"/>
+          <w:sz w:val="28"/>
+          <w:szCs w:val="28"/>
+        </w:rPr>
+      </w:pPr>
+      <w:r>
+        <w:rPr>
+          <w:rFonts w:asciiTheme="minorHAnsi" w:hAnsiTheme="minorHAnsi" w:cstheme="minorHAnsi"/>
+          <w:sz w:val="28"/>
+          <w:szCs w:val="28"/>
+        </w:rPr>
+        <w:t>I am an experienced front-end web developer with over 2 years of hands-on</w:t>
+      </w:r>
+      <w:r>
+        <w:rPr>
+          <w:rFonts w:asciiTheme="minorHAnsi" w:hAnsiTheme="minorHAnsi" w:cstheme="minorHAnsi"/>
+          <w:sz w:val="28"/>
+          <w:szCs w:val="28"/>
+        </w:rPr>
+        <w:tab/>
+        <w:t xml:space="preserve"> experience.</w:t>
+      </w:r>
+    </w:p>
+    <w:p>
+      <w:pPr>
+        <w:pStyle w:val="ListParagraph"/>
+        <w:numPr>
+          <w:ilvl w:val="0"/>
+          <w:numId w:val="6"/>
+        </w:numPr>
+        <w:rPr>
+          <w:rFonts w:asciiTheme="minorHAnsi" w:hAnsiTheme="minorHAnsi" w:cstheme="minorHAnsi"/>
+          <w:sz w:val="28"/>
+          <w:szCs w:val="28"/>
+        </w:rPr>
+      </w:pPr>
+      <w:r>
+        <w:rPr>
+          <w:rFonts w:asciiTheme="minorHAnsi" w:hAnsiTheme="minorHAnsi" w:cstheme="minorHAnsi"/>
+          <w:sz w:val="28"/>
+          <w:szCs w:val="28"/>
+        </w:rPr>
+        <w:t xml:space="preserve">For the past 2 years in my previous workplace in </w:t>
+      </w:r>
+      <w:proofErr w:type="spellStart"/>
+      <w:r>
+        <w:rPr>
+          <w:rFonts w:asciiTheme="minorHAnsi" w:hAnsiTheme="minorHAnsi" w:cstheme="minorHAnsi"/>
+          <w:sz w:val="28"/>
+          <w:szCs w:val="28"/>
+        </w:rPr>
+        <w:t>SiteMax</w:t>
+      </w:r>
+      <w:proofErr w:type="spellEnd"/>
+      <w:r>
+        <w:rPr>
+          <w:rFonts w:asciiTheme="minorHAnsi" w:hAnsiTheme="minorHAnsi" w:cstheme="minorHAnsi"/>
+          <w:sz w:val="28"/>
+          <w:szCs w:val="28"/>
+        </w:rPr>
+        <w:t xml:space="preserve"> Systems Inc, I was responsible of developing and maintaining the features of the </w:t>
+      </w:r>
+      <w:proofErr w:type="spellStart"/>
+      <w:r>
+        <w:rPr>
+          <w:rFonts w:asciiTheme="minorHAnsi" w:hAnsiTheme="minorHAnsi" w:cstheme="minorHAnsi"/>
+          <w:sz w:val="28"/>
+          <w:szCs w:val="28"/>
+        </w:rPr>
+        <w:t>SiteMax</w:t>
+      </w:r>
+      <w:proofErr w:type="spellEnd"/>
+      <w:r>
+        <w:rPr>
+          <w:rFonts w:asciiTheme="minorHAnsi" w:hAnsiTheme="minorHAnsi" w:cstheme="minorHAnsi"/>
+          <w:sz w:val="28"/>
+          <w:szCs w:val="28"/>
+        </w:rPr>
+        <w:t xml:space="preserve"> system</w:t>
+      </w:r>
+    </w:p>
+    <w:p>
+      <w:pPr>
+        <w:pStyle w:val="ListParagraph"/>
+        <w:numPr>
+          <w:ilvl w:val="0"/>
+          <w:numId w:val="6"/>
+        </w:numPr>
+        <w:rPr>
+          <w:rFonts w:asciiTheme="minorHAnsi" w:hAnsiTheme="minorHAnsi" w:cstheme="minorHAnsi"/>
+          <w:sz w:val="28"/>
+          <w:szCs w:val="28"/>
+        </w:rPr>
+      </w:pPr>
+      <w:r>
+        <w:rPr>
+          <w:rFonts w:asciiTheme="minorHAnsi" w:hAnsiTheme="minorHAnsi" w:cstheme="minorHAnsi"/>
+          <w:sz w:val="28"/>
+          <w:szCs w:val="28"/>
+        </w:rPr>
+        <w:t>I developed programs that improve the productivity of mobile app development and single page applications app development</w:t>
+      </w:r>
+    </w:p>
+    <w:p>
+      <w:pPr>
+        <w:pStyle w:val="ListParagraph"/>
+        <w:numPr>
+          <w:ilvl w:val="0"/>
+          <w:numId w:val="6"/>
+        </w:numPr>
+        <w:rPr>
+          <w:rFonts w:asciiTheme="minorHAnsi" w:hAnsiTheme="minorHAnsi" w:cstheme="minorHAnsi"/>
+          <w:sz w:val="28"/>
+          <w:szCs w:val="28"/>
+        </w:rPr>
+      </w:pPr>
+      <w:r>
+        <w:rPr>
+          <w:rFonts w:asciiTheme="minorHAnsi" w:hAnsiTheme="minorHAnsi" w:cstheme="minorHAnsi"/>
+          <w:sz w:val="28"/>
+          <w:szCs w:val="28"/>
+        </w:rPr>
+        <w:t>I received commendations from my peers for creating applications that delight clients</w:t>
+      </w:r>
+    </w:p>
+    <w:p>
+      <w:pPr>
+        <w:pStyle w:val="ListParagraph"/>
+        <w:numPr>
+          <w:ilvl w:val="0"/>
+          <w:numId w:val="6"/>
+        </w:numPr>
+        <w:rPr>
+          <w:rFonts w:asciiTheme="minorHAnsi" w:hAnsiTheme="minorHAnsi" w:cstheme="minorHAnsi"/>
+          <w:sz w:val="28"/>
+          <w:szCs w:val="28"/>
+        </w:rPr>
+      </w:pPr>
+      <w:r>
+        <w:rPr>
+          <w:rFonts w:asciiTheme="minorHAnsi" w:hAnsiTheme="minorHAnsi" w:cstheme="minorHAnsi"/>
+          <w:sz w:val="28"/>
+          <w:szCs w:val="28"/>
+        </w:rPr>
+        <w:t xml:space="preserve">I received kudos from peers with high fives and fist bumps </w:t>
+      </w:r>
+    </w:p>
+    <w:p>
+      <w:pPr>
+        <w:rPr>
+          <w:rFonts w:asciiTheme="minorHAnsi" w:hAnsiTheme="minorHAnsi" w:cstheme="minorHAnsi"/>
+          <w:sz w:val="28"/>
+          <w:szCs w:val="28"/>
+        </w:rPr>
+      </w:pPr>
+    </w:p>
+    <w:p>
+      <w:pPr>
+        <w:rPr>
+          <w:rFonts w:asciiTheme="minorHAnsi" w:hAnsiTheme="minorHAnsi" w:cstheme="minorHAnsi"/>
+          <w:sz w:val="28"/>
+          <w:szCs w:val="28"/>
+        </w:rPr>
+      </w:pPr>
+      <w:r>
+        <w:rPr>
+          <w:rFonts w:asciiTheme="minorHAnsi" w:hAnsiTheme="minorHAnsi" w:cstheme="minorHAnsi"/>
+          <w:sz w:val="28"/>
+          <w:szCs w:val="28"/>
+        </w:rPr>
+        <w:lastRenderedPageBreak/>
+        <w:t>I am an experienced front-end web developer with over 2 years of hands-on</w:t>
+      </w:r>
+      <w:r>
+        <w:rPr>
+          <w:rFonts w:asciiTheme="minorHAnsi" w:hAnsiTheme="minorHAnsi" w:cstheme="minorHAnsi"/>
+          <w:sz w:val="28"/>
+          <w:szCs w:val="28"/>
+        </w:rPr>
+        <w:tab/>
+        <w:t xml:space="preserve"> experience. For the past 2 years in my previous workplace in </w:t>
+      </w:r>
+      <w:proofErr w:type="spellStart"/>
+      <w:r>
+        <w:rPr>
+          <w:rFonts w:asciiTheme="minorHAnsi" w:hAnsiTheme="minorHAnsi" w:cstheme="minorHAnsi"/>
+          <w:sz w:val="28"/>
+          <w:szCs w:val="28"/>
+        </w:rPr>
+        <w:t>SiteMax</w:t>
+      </w:r>
+      <w:proofErr w:type="spellEnd"/>
+      <w:r>
+        <w:rPr>
+          <w:rFonts w:asciiTheme="minorHAnsi" w:hAnsiTheme="minorHAnsi" w:cstheme="minorHAnsi"/>
+          <w:sz w:val="28"/>
+          <w:szCs w:val="28"/>
+        </w:rPr>
+        <w:t xml:space="preserve"> Systems Inc, I was responsible of developing and maintaining the features of the </w:t>
+      </w:r>
+      <w:proofErr w:type="spellStart"/>
+      <w:r>
+        <w:rPr>
+          <w:rFonts w:asciiTheme="minorHAnsi" w:hAnsiTheme="minorHAnsi" w:cstheme="minorHAnsi"/>
+          <w:sz w:val="28"/>
+          <w:szCs w:val="28"/>
+        </w:rPr>
+        <w:t>SiteMax</w:t>
+      </w:r>
+      <w:proofErr w:type="spellEnd"/>
+      <w:r>
+        <w:rPr>
+          <w:rFonts w:asciiTheme="minorHAnsi" w:hAnsiTheme="minorHAnsi" w:cstheme="minorHAnsi"/>
+          <w:sz w:val="28"/>
+          <w:szCs w:val="28"/>
+        </w:rPr>
+        <w:t xml:space="preserve"> system.</w:t>
+      </w:r>
+    </w:p>
+    <w:p>
+      <w:pPr>
         <w:tabs>
           <w:tab w:val="left" w:pos="6440"/>
         </w:tabs>
@@ -1076,44 +1326,110 @@
           <w:shd w:val="clear" w:color="auto" w:fill="F2F7FE"/>
         </w:rPr>
       </w:pPr>
-      <w:r>
+    </w:p>
+    <w:p>
+      <w:pPr>
+        <w:tabs>
+          <w:tab w:val="left" w:pos="6440"/>
+        </w:tabs>
         <w:rPr>
           <w:rFonts w:ascii="Arial" w:hAnsi="Arial" w:cs="Arial"/>
           <w:color w:val="1F314A"/>
           <w:shd w:val="clear" w:color="auto" w:fill="F2F7FE"/>
         </w:rPr>
-        <w:t>For the past two years, I worked with my teammates from different departemnts and built over 300 angularJS based single page applications, and maintained over  2000 of them. As well, I assisted my senior developers with developer There I was praised by my team members for building beautiful applications that delights customers and lots of fist bumps and high fives.</w:t>
-      </w:r>
-    </w:p>
-    <w:p>
-      <w:pPr>
-        <w:tabs>
-          <w:tab w:val="left" w:pos="6440"/>
-        </w:tabs>
+      </w:pPr>
+      <w:r>
         <w:rPr>
           <w:rFonts w:ascii="Arial" w:hAnsi="Arial" w:cs="Arial"/>
           <w:color w:val="1F314A"/>
           <w:shd w:val="clear" w:color="auto" w:fill="F2F7FE"/>
         </w:rPr>
-      </w:pPr>
-    </w:p>
-    <w:p>
-      <w:pPr>
-        <w:tabs>
-          <w:tab w:val="left" w:pos="6440"/>
-        </w:tabs>
+        <w:t xml:space="preserve">For the past two years, I worked with my teammates from different </w:t>
+      </w:r>
+      <w:proofErr w:type="spellStart"/>
+      <w:r>
         <w:rPr>
           <w:rFonts w:ascii="Arial" w:hAnsi="Arial" w:cs="Arial"/>
           <w:color w:val="1F314A"/>
           <w:shd w:val="clear" w:color="auto" w:fill="F2F7FE"/>
         </w:rPr>
-      </w:pPr>
+        <w:t>departemnts</w:t>
+      </w:r>
+      <w:proofErr w:type="spellEnd"/>
       <w:r>
         <w:rPr>
           <w:rFonts w:ascii="Arial" w:hAnsi="Arial" w:cs="Arial"/>
           <w:color w:val="1F314A"/>
           <w:shd w:val="clear" w:color="auto" w:fill="F2F7FE"/>
         </w:rPr>
+        <w:t xml:space="preserve"> and built over 300 </w:t>
+      </w:r>
+      <w:proofErr w:type="spellStart"/>
+      <w:r>
+        <w:rPr>
+          <w:rFonts w:ascii="Arial" w:hAnsi="Arial" w:cs="Arial"/>
+          <w:color w:val="1F314A"/>
+          <w:shd w:val="clear" w:color="auto" w:fill="F2F7FE"/>
+        </w:rPr>
+        <w:t>angularJS</w:t>
+      </w:r>
+      <w:proofErr w:type="spellEnd"/>
+      <w:r>
+        <w:rPr>
+          <w:rFonts w:ascii="Arial" w:hAnsi="Arial" w:cs="Arial"/>
+          <w:color w:val="1F314A"/>
+          <w:shd w:val="clear" w:color="auto" w:fill="F2F7FE"/>
+        </w:rPr>
+        <w:t xml:space="preserve"> based single page applications, and maintained </w:t>
+      </w:r>
+      <w:proofErr w:type="gramStart"/>
+      <w:r>
+        <w:rPr>
+          <w:rFonts w:ascii="Arial" w:hAnsi="Arial" w:cs="Arial"/>
+          <w:color w:val="1F314A"/>
+          <w:shd w:val="clear" w:color="auto" w:fill="F2F7FE"/>
+        </w:rPr>
+        <w:t>over  2000</w:t>
+      </w:r>
+      <w:proofErr w:type="gramEnd"/>
+      <w:r>
+        <w:rPr>
+          <w:rFonts w:ascii="Arial" w:hAnsi="Arial" w:cs="Arial"/>
+          <w:color w:val="1F314A"/>
+          <w:shd w:val="clear" w:color="auto" w:fill="F2F7FE"/>
+        </w:rPr>
+        <w:t xml:space="preserve"> of them. As well, I assisted my senior developers with developer There I was praised by my team members for building beautiful applications that delights customers and lots of fist bumps and high fives.</w:t>
+      </w:r>
+    </w:p>
+    <w:p>
+      <w:pPr>
+        <w:tabs>
+          <w:tab w:val="left" w:pos="6440"/>
+        </w:tabs>
+        <w:rPr>
+          <w:rFonts w:ascii="Arial" w:hAnsi="Arial" w:cs="Arial"/>
+          <w:color w:val="1F314A"/>
+          <w:shd w:val="clear" w:color="auto" w:fill="F2F7FE"/>
+        </w:rPr>
+      </w:pPr>
+    </w:p>
+    <w:p>
+      <w:pPr>
+        <w:tabs>
+          <w:tab w:val="left" w:pos="6440"/>
+        </w:tabs>
+        <w:rPr>
+          <w:rFonts w:ascii="Arial" w:hAnsi="Arial" w:cs="Arial"/>
+          <w:color w:val="1F314A"/>
+          <w:shd w:val="clear" w:color="auto" w:fill="F2F7FE"/>
+        </w:rPr>
+      </w:pPr>
+      <w:r>
+        <w:rPr>
+          <w:rFonts w:ascii="Arial" w:hAnsi="Arial" w:cs="Arial"/>
+          <w:color w:val="1F314A"/>
+          <w:shd w:val="clear" w:color="auto" w:fill="F2F7FE"/>
+        </w:rPr>
         <w:t>Over the years, I felt the need for better growth and opportunities. I’ve been practicing over the years, and now that I am ready for a new role, this position is the one that I felt I could excel in.</w:t>
       </w:r>
     </w:p>
@@ -1181,8 +1497,13 @@
     <w:p/>
     <w:p>
       <w:r>
-        <w:t>What do I know about company</w:t>
-      </w:r>
+        <w:t xml:space="preserve">What do I know about </w:t>
+      </w:r>
+      <w:proofErr w:type="gramStart"/>
+      <w:r>
+        <w:t>company</w:t>
+      </w:r>
+      <w:proofErr w:type="gramEnd"/>
     </w:p>
     <w:p>
       <w:pPr>
@@ -1192,6 +1513,7 @@
           <w:numId w:val="6"/>
         </w:numPr>
       </w:pPr>
+      <w:proofErr w:type="spellStart"/>
       <w:r>
         <w:rPr>
           <w:rFonts w:ascii="Segoe UI" w:hAnsi="Segoe UI" w:cs="Segoe UI"/>
@@ -1199,8 +1521,9 @@
           <w:szCs w:val="21"/>
           <w:shd w:val="clear" w:color="auto" w:fill="FFFFFF"/>
         </w:rPr>
-        <w:t xml:space="preserve">Mobsquad is a </w:t>
-      </w:r>
+        <w:t>Mobsquad</w:t>
+      </w:r>
+      <w:proofErr w:type="spellEnd"/>
       <w:r>
         <w:rPr>
           <w:rFonts w:ascii="Segoe UI" w:hAnsi="Segoe UI" w:cs="Segoe UI"/>
@@ -1208,7 +1531,7 @@
           <w:szCs w:val="21"/>
           <w:shd w:val="clear" w:color="auto" w:fill="FFFFFF"/>
         </w:rPr>
-        <w:t xml:space="preserve">company that solves </w:t>
+        <w:t xml:space="preserve"> is a </w:t>
       </w:r>
       <w:r>
         <w:rPr>
@@ -1217,7 +1540,27 @@
           <w:szCs w:val="21"/>
           <w:shd w:val="clear" w:color="auto" w:fill="FFFFFF"/>
         </w:rPr>
-        <w:t>significant and growing technology talent shortage faced by US-based start-ups and scale-ups by enabling its clients to quickly have a turnkey "virtual" Canadian subsidiary</w:t>
+        <w:t xml:space="preserve">company that solves </w:t>
+      </w:r>
+      <w:proofErr w:type="spellStart"/>
+      <w:r>
+        <w:rPr>
+          <w:rFonts w:ascii="Segoe UI" w:hAnsi="Segoe UI" w:cs="Segoe UI"/>
+          <w:sz w:val="21"/>
+          <w:szCs w:val="21"/>
+          <w:shd w:val="clear" w:color="auto" w:fill="FFFFFF"/>
+        </w:rPr>
+        <w:t>significant</w:t>
+      </w:r>
+      <w:proofErr w:type="spellEnd"/>
+      <w:r>
+        <w:rPr>
+          <w:rFonts w:ascii="Segoe UI" w:hAnsi="Segoe UI" w:cs="Segoe UI"/>
+          <w:sz w:val="21"/>
+          <w:szCs w:val="21"/>
+          <w:shd w:val="clear" w:color="auto" w:fill="FFFFFF"/>
+        </w:rPr>
+        <w:t xml:space="preserve"> and growing technology talent shortage faced by US-based start-ups and scale-ups by enabling its clients to quickly have a turnkey "virtual" Canadian subsidiary</w:t>
       </w:r>
     </w:p>
     <w:p>
@@ -1350,39 +1693,32 @@
           <w:color w:val="1F314A"/>
           <w:shd w:val="clear" w:color="auto" w:fill="F2F7FE"/>
         </w:rPr>
-        <w:t>I read online that Mobsquad is the best place to work</w:t>
-      </w:r>
-    </w:p>
-    <w:p>
-      <w:pPr>
-        <w:pStyle w:val="ListParagraph"/>
-        <w:numPr>
-          <w:ilvl w:val="1"/>
-          <w:numId w:val="6"/>
-        </w:numPr>
-        <w:tabs>
-          <w:tab w:val="left" w:pos="6440"/>
-        </w:tabs>
+        <w:t xml:space="preserve">I read online that </w:t>
+      </w:r>
+      <w:proofErr w:type="spellStart"/>
+      <w:r>
         <w:rPr>
           <w:rFonts w:ascii="Arial" w:hAnsi="Arial" w:cs="Arial"/>
           <w:color w:val="1F314A"/>
           <w:shd w:val="clear" w:color="auto" w:fill="F2F7FE"/>
         </w:rPr>
-      </w:pPr>
+        <w:t>Mobsquad</w:t>
+      </w:r>
+      <w:proofErr w:type="spellEnd"/>
       <w:r>
         <w:rPr>
           <w:rFonts w:ascii="Arial" w:hAnsi="Arial" w:cs="Arial"/>
           <w:color w:val="1F314A"/>
           <w:shd w:val="clear" w:color="auto" w:fill="F2F7FE"/>
         </w:rPr>
-        <w:t>I read that the company provides challenges to engineers for them to grow</w:t>
-      </w:r>
-    </w:p>
-    <w:p>
-      <w:pPr>
-        <w:pStyle w:val="ListParagraph"/>
-        <w:numPr>
-          <w:ilvl w:val="2"/>
+        <w:t xml:space="preserve"> is the best place to work</w:t>
+      </w:r>
+    </w:p>
+    <w:p>
+      <w:pPr>
+        <w:pStyle w:val="ListParagraph"/>
+        <w:numPr>
+          <w:ilvl w:val="1"/>
           <w:numId w:val="6"/>
         </w:numPr>
         <w:tabs>
@@ -1400,14 +1736,14 @@
           <w:color w:val="1F314A"/>
           <w:shd w:val="clear" w:color="auto" w:fill="F2F7FE"/>
         </w:rPr>
-        <w:t>I want to become a good and valuable software engineer where I can grow beyond creating a simple Single page applications</w:t>
-      </w:r>
-    </w:p>
-    <w:p>
-      <w:pPr>
-        <w:pStyle w:val="ListParagraph"/>
-        <w:numPr>
-          <w:ilvl w:val="0"/>
+        <w:t>I read that the company provides challenges to engineers for them to grow</w:t>
+      </w:r>
+    </w:p>
+    <w:p>
+      <w:pPr>
+        <w:pStyle w:val="ListParagraph"/>
+        <w:numPr>
+          <w:ilvl w:val="2"/>
           <w:numId w:val="6"/>
         </w:numPr>
         <w:tabs>
@@ -1425,73 +1761,75 @@
           <w:color w:val="1F314A"/>
           <w:shd w:val="clear" w:color="auto" w:fill="F2F7FE"/>
         </w:rPr>
-        <w:t>I believe I would be a great fit at this position</w:t>
-      </w:r>
-    </w:p>
-    <w:p>
-      <w:pPr>
-        <w:pStyle w:val="ListParagraph"/>
-        <w:numPr>
-          <w:ilvl w:val="1"/>
-          <w:numId w:val="6"/>
-        </w:numPr>
-        <w:tabs>
-          <w:tab w:val="left" w:pos="6440"/>
-        </w:tabs>
+        <w:t xml:space="preserve">I want to become a good and valuable software engineer where I can grow beyond creating a simple Single page </w:t>
+      </w:r>
+      <w:proofErr w:type="gramStart"/>
+      <w:r>
         <w:rPr>
           <w:rFonts w:ascii="Arial" w:hAnsi="Arial" w:cs="Arial"/>
           <w:color w:val="1F314A"/>
           <w:shd w:val="clear" w:color="auto" w:fill="F2F7FE"/>
         </w:rPr>
-      </w:pPr>
-      <w:r>
+        <w:t>applications</w:t>
+      </w:r>
+      <w:proofErr w:type="gramEnd"/>
+    </w:p>
+    <w:p>
+      <w:pPr>
+        <w:pStyle w:val="ListParagraph"/>
+        <w:numPr>
+          <w:ilvl w:val="0"/>
+          <w:numId w:val="6"/>
+        </w:numPr>
+        <w:tabs>
+          <w:tab w:val="left" w:pos="6440"/>
+        </w:tabs>
         <w:rPr>
           <w:rFonts w:ascii="Arial" w:hAnsi="Arial" w:cs="Arial"/>
           <w:color w:val="1F314A"/>
           <w:shd w:val="clear" w:color="auto" w:fill="F2F7FE"/>
         </w:rPr>
-        <w:t>I am a go getter</w:t>
-      </w:r>
+      </w:pPr>
       <w:r>
         <w:rPr>
           <w:rFonts w:ascii="Arial" w:hAnsi="Arial" w:cs="Arial"/>
           <w:color w:val="1F314A"/>
           <w:shd w:val="clear" w:color="auto" w:fill="F2F7FE"/>
         </w:rPr>
-        <w:t>, and w</w:t>
-      </w:r>
-      <w:r>
+        <w:t>I believe I would be a great fit at this position</w:t>
+      </w:r>
+    </w:p>
+    <w:p>
+      <w:pPr>
+        <w:pStyle w:val="ListParagraph"/>
+        <w:numPr>
+          <w:ilvl w:val="1"/>
+          <w:numId w:val="6"/>
+        </w:numPr>
+        <w:tabs>
+          <w:tab w:val="left" w:pos="6440"/>
+        </w:tabs>
         <w:rPr>
           <w:rFonts w:ascii="Arial" w:hAnsi="Arial" w:cs="Arial"/>
           <w:color w:val="1F314A"/>
           <w:shd w:val="clear" w:color="auto" w:fill="F2F7FE"/>
         </w:rPr>
-        <w:t>hen deadline is given, I make sure the deadline is met</w:t>
-      </w:r>
-    </w:p>
-    <w:p>
-      <w:pPr>
-        <w:pStyle w:val="ListParagraph"/>
-        <w:numPr>
-          <w:ilvl w:val="1"/>
-          <w:numId w:val="6"/>
-        </w:numPr>
-        <w:tabs>
-          <w:tab w:val="left" w:pos="6440"/>
-        </w:tabs>
+      </w:pPr>
+      <w:r>
         <w:rPr>
           <w:rFonts w:ascii="Arial" w:hAnsi="Arial" w:cs="Arial"/>
           <w:color w:val="1F314A"/>
           <w:shd w:val="clear" w:color="auto" w:fill="F2F7FE"/>
         </w:rPr>
-      </w:pPr>
+        <w:t>I am a go getter</w:t>
+      </w:r>
       <w:r>
         <w:rPr>
           <w:rFonts w:ascii="Arial" w:hAnsi="Arial" w:cs="Arial"/>
           <w:color w:val="1F314A"/>
           <w:shd w:val="clear" w:color="auto" w:fill="F2F7FE"/>
         </w:rPr>
-        <w:t xml:space="preserve">I am a continuous and passionate learner, </w:t>
+        <w:t>, and w</w:t>
       </w:r>
       <w:r>
         <w:rPr>
@@ -1499,23 +1837,32 @@
           <w:color w:val="1F314A"/>
           <w:shd w:val="clear" w:color="auto" w:fill="F2F7FE"/>
         </w:rPr>
-        <w:t>and I practice</w:t>
-      </w:r>
-      <w:r>
+        <w:t>hen deadline is given, I make sure the deadline is met</w:t>
+      </w:r>
+    </w:p>
+    <w:p>
+      <w:pPr>
+        <w:pStyle w:val="ListParagraph"/>
+        <w:numPr>
+          <w:ilvl w:val="1"/>
+          <w:numId w:val="6"/>
+        </w:numPr>
+        <w:tabs>
+          <w:tab w:val="left" w:pos="6440"/>
+        </w:tabs>
         <w:rPr>
           <w:rFonts w:ascii="Arial" w:hAnsi="Arial" w:cs="Arial"/>
           <w:color w:val="1F314A"/>
           <w:shd w:val="clear" w:color="auto" w:fill="F2F7FE"/>
         </w:rPr>
-        <w:t xml:space="preserve"> myself </w:t>
-      </w:r>
+      </w:pPr>
       <w:r>
         <w:rPr>
           <w:rFonts w:ascii="Arial" w:hAnsi="Arial" w:cs="Arial"/>
           <w:color w:val="1F314A"/>
           <w:shd w:val="clear" w:color="auto" w:fill="F2F7FE"/>
         </w:rPr>
-        <w:t xml:space="preserve">to become </w:t>
+        <w:t xml:space="preserve">I am a continuous and passionate learner, </w:t>
       </w:r>
       <w:r>
         <w:rPr>
@@ -1523,66 +1870,56 @@
           <w:color w:val="1F314A"/>
           <w:shd w:val="clear" w:color="auto" w:fill="F2F7FE"/>
         </w:rPr>
-        <w:t>better developer day after day</w:t>
-      </w:r>
-    </w:p>
-    <w:p>
-      <w:pPr>
-        <w:pStyle w:val="ListParagraph"/>
-        <w:numPr>
-          <w:ilvl w:val="1"/>
-          <w:numId w:val="6"/>
-        </w:numPr>
-        <w:tabs>
-          <w:tab w:val="left" w:pos="6440"/>
-        </w:tabs>
+        <w:t>and I practice</w:t>
+      </w:r>
+      <w:r>
         <w:rPr>
           <w:rFonts w:ascii="Arial" w:hAnsi="Arial" w:cs="Arial"/>
           <w:color w:val="1F314A"/>
           <w:shd w:val="clear" w:color="auto" w:fill="F2F7FE"/>
         </w:rPr>
-      </w:pPr>
+        <w:t xml:space="preserve"> myself </w:t>
+      </w:r>
       <w:r>
         <w:rPr>
           <w:rFonts w:ascii="Arial" w:hAnsi="Arial" w:cs="Arial"/>
           <w:color w:val="1F314A"/>
           <w:shd w:val="clear" w:color="auto" w:fill="F2F7FE"/>
         </w:rPr>
-        <w:t>I love creating works that satisfy my clients</w:t>
-      </w:r>
-    </w:p>
-    <w:p>
-      <w:pPr>
-        <w:pStyle w:val="ListParagraph"/>
-        <w:numPr>
-          <w:ilvl w:val="1"/>
-          <w:numId w:val="6"/>
-        </w:numPr>
-        <w:tabs>
-          <w:tab w:val="left" w:pos="6440"/>
-        </w:tabs>
+        <w:t xml:space="preserve">to become </w:t>
+      </w:r>
+      <w:r>
         <w:rPr>
           <w:rFonts w:ascii="Arial" w:hAnsi="Arial" w:cs="Arial"/>
           <w:color w:val="1F314A"/>
           <w:shd w:val="clear" w:color="auto" w:fill="F2F7FE"/>
         </w:rPr>
-      </w:pPr>
-      <w:r>
+        <w:t>better developer day after day</w:t>
+      </w:r>
+    </w:p>
+    <w:p>
+      <w:pPr>
+        <w:pStyle w:val="ListParagraph"/>
+        <w:numPr>
+          <w:ilvl w:val="1"/>
+          <w:numId w:val="6"/>
+        </w:numPr>
+        <w:tabs>
+          <w:tab w:val="left" w:pos="6440"/>
+        </w:tabs>
         <w:rPr>
           <w:rFonts w:ascii="Arial" w:hAnsi="Arial" w:cs="Arial"/>
           <w:color w:val="1F314A"/>
           <w:shd w:val="clear" w:color="auto" w:fill="F2F7FE"/>
         </w:rPr>
-        <w:lastRenderedPageBreak/>
-        <w:t xml:space="preserve">I have experience with collaborating with </w:t>
-      </w:r>
+      </w:pPr>
       <w:r>
         <w:rPr>
           <w:rFonts w:ascii="Arial" w:hAnsi="Arial" w:cs="Arial"/>
           <w:color w:val="1F314A"/>
           <w:shd w:val="clear" w:color="auto" w:fill="F2F7FE"/>
         </w:rPr>
-        <w:t>peers</w:t>
+        <w:t>I love creating works that satisfy my clients</w:t>
       </w:r>
     </w:p>
     <w:p>
@@ -1607,7 +1944,8 @@
           <w:color w:val="1F314A"/>
           <w:shd w:val="clear" w:color="auto" w:fill="F2F7FE"/>
         </w:rPr>
-        <w:t>I take leadership and develop solution that up my productivity</w:t>
+        <w:lastRenderedPageBreak/>
+        <w:t xml:space="preserve">I have experience with collaborating with </w:t>
       </w:r>
       <w:r>
         <w:rPr>
@@ -1615,6 +1953,39 @@
           <w:color w:val="1F314A"/>
           <w:shd w:val="clear" w:color="auto" w:fill="F2F7FE"/>
         </w:rPr>
+        <w:t>peers</w:t>
+      </w:r>
+    </w:p>
+    <w:p>
+      <w:pPr>
+        <w:pStyle w:val="ListParagraph"/>
+        <w:numPr>
+          <w:ilvl w:val="1"/>
+          <w:numId w:val="6"/>
+        </w:numPr>
+        <w:tabs>
+          <w:tab w:val="left" w:pos="6440"/>
+        </w:tabs>
+        <w:rPr>
+          <w:rFonts w:ascii="Arial" w:hAnsi="Arial" w:cs="Arial"/>
+          <w:color w:val="1F314A"/>
+          <w:shd w:val="clear" w:color="auto" w:fill="F2F7FE"/>
+        </w:rPr>
+      </w:pPr>
+      <w:r>
+        <w:rPr>
+          <w:rFonts w:ascii="Arial" w:hAnsi="Arial" w:cs="Arial"/>
+          <w:color w:val="1F314A"/>
+          <w:shd w:val="clear" w:color="auto" w:fill="F2F7FE"/>
+        </w:rPr>
+        <w:t>I take leadership and develop solution that up my productivity</w:t>
+      </w:r>
+      <w:r>
+        <w:rPr>
+          <w:rFonts w:ascii="Arial" w:hAnsi="Arial" w:cs="Arial"/>
+          <w:color w:val="1F314A"/>
+          <w:shd w:val="clear" w:color="auto" w:fill="F2F7FE"/>
+        </w:rPr>
         <w:t xml:space="preserve"> and on behalf of company.</w:t>
       </w:r>
     </w:p>
@@ -1679,7 +2050,23 @@
           <w:rFonts w:asciiTheme="minorHAnsi" w:hAnsiTheme="minorHAnsi" w:cstheme="minorHAnsi"/>
           <w:color w:val="000000" w:themeColor="text1"/>
         </w:rPr>
-        <w:t>Shell Program SiteMax 3 application</w:t>
+        <w:t xml:space="preserve">Shell Program </w:t>
+      </w:r>
+      <w:proofErr w:type="spellStart"/>
+      <w:r>
+        <w:rPr>
+          <w:rFonts w:asciiTheme="minorHAnsi" w:hAnsiTheme="minorHAnsi" w:cstheme="minorHAnsi"/>
+          <w:color w:val="000000" w:themeColor="text1"/>
+        </w:rPr>
+        <w:t>SiteMax</w:t>
+      </w:r>
+      <w:proofErr w:type="spellEnd"/>
+      <w:r>
+        <w:rPr>
+          <w:rFonts w:asciiTheme="minorHAnsi" w:hAnsiTheme="minorHAnsi" w:cstheme="minorHAnsi"/>
+          <w:color w:val="000000" w:themeColor="text1"/>
+        </w:rPr>
+        <w:t xml:space="preserve"> 3 application</w:t>
       </w:r>
     </w:p>
     <w:p>
@@ -1698,7 +2085,35 @@
         <w:rPr>
           <w:rFonts w:asciiTheme="minorHAnsi" w:hAnsiTheme="minorHAnsi" w:cstheme="minorHAnsi"/>
         </w:rPr>
-        <w:t>James wanted to attend buildex with his cool new app SiteMax 3 built entirely using Ionic Framework</w:t>
+        <w:t xml:space="preserve">James wanted to attend </w:t>
+      </w:r>
+      <w:proofErr w:type="spellStart"/>
+      <w:r>
+        <w:rPr>
+          <w:rFonts w:asciiTheme="minorHAnsi" w:hAnsiTheme="minorHAnsi" w:cstheme="minorHAnsi"/>
+        </w:rPr>
+        <w:t>buildex</w:t>
+      </w:r>
+      <w:proofErr w:type="spellEnd"/>
+      <w:r>
+        <w:rPr>
+          <w:rFonts w:asciiTheme="minorHAnsi" w:hAnsiTheme="minorHAnsi" w:cstheme="minorHAnsi"/>
+        </w:rPr>
+        <w:t xml:space="preserve"> with his cool new app </w:t>
+      </w:r>
+      <w:proofErr w:type="spellStart"/>
+      <w:r>
+        <w:rPr>
+          <w:rFonts w:asciiTheme="minorHAnsi" w:hAnsiTheme="minorHAnsi" w:cstheme="minorHAnsi"/>
+        </w:rPr>
+        <w:t>SiteMax</w:t>
+      </w:r>
+      <w:proofErr w:type="spellEnd"/>
+      <w:r>
+        <w:rPr>
+          <w:rFonts w:asciiTheme="minorHAnsi" w:hAnsiTheme="minorHAnsi" w:cstheme="minorHAnsi"/>
+        </w:rPr>
+        <w:t xml:space="preserve"> 3 built entirely using Ionic Framework</w:t>
       </w:r>
     </w:p>
     <w:p>
@@ -1736,7 +2151,21 @@
         <w:rPr>
           <w:rFonts w:asciiTheme="minorHAnsi" w:hAnsiTheme="minorHAnsi" w:cstheme="minorHAnsi"/>
         </w:rPr>
-        <w:t>Each build took about 20 minutes (literarly)</w:t>
+        <w:t>Each build took about 20 minutes (</w:t>
+      </w:r>
+      <w:proofErr w:type="spellStart"/>
+      <w:r>
+        <w:rPr>
+          <w:rFonts w:asciiTheme="minorHAnsi" w:hAnsiTheme="minorHAnsi" w:cstheme="minorHAnsi"/>
+        </w:rPr>
+        <w:t>literarly</w:t>
+      </w:r>
+      <w:proofErr w:type="spellEnd"/>
+      <w:r>
+        <w:rPr>
+          <w:rFonts w:asciiTheme="minorHAnsi" w:hAnsiTheme="minorHAnsi" w:cstheme="minorHAnsi"/>
+        </w:rPr>
+        <w:t>)</w:t>
       </w:r>
     </w:p>
     <w:p>
@@ -2010,7 +2439,21 @@
         <w:rPr>
           <w:rFonts w:asciiTheme="minorHAnsi" w:eastAsia="Batang" w:hAnsiTheme="minorHAnsi" w:cstheme="minorHAnsi"/>
         </w:rPr>
-        <w:t xml:space="preserve"> This has been true at sitemax. </w:t>
+        <w:t xml:space="preserve"> This has been true at </w:t>
+      </w:r>
+      <w:proofErr w:type="spellStart"/>
+      <w:r>
+        <w:rPr>
+          <w:rFonts w:asciiTheme="minorHAnsi" w:eastAsia="Batang" w:hAnsiTheme="minorHAnsi" w:cstheme="minorHAnsi"/>
+        </w:rPr>
+        <w:t>sitemax</w:t>
+      </w:r>
+      <w:proofErr w:type="spellEnd"/>
+      <w:r>
+        <w:rPr>
+          <w:rFonts w:asciiTheme="minorHAnsi" w:eastAsia="Batang" w:hAnsiTheme="minorHAnsi" w:cstheme="minorHAnsi"/>
+        </w:rPr>
+        <w:t xml:space="preserve">. </w:t>
       </w:r>
     </w:p>
     <w:p>
@@ -2120,7 +2563,21 @@
         <w:rPr>
           <w:rFonts w:asciiTheme="minorHAnsi" w:eastAsia="Batang" w:hAnsiTheme="minorHAnsi" w:cstheme="minorHAnsi"/>
         </w:rPr>
-        <w:t xml:space="preserve"> from different departments. Together, we’ve built over 300 forms and I could use this experience and experitise in benefit of company</w:t>
+        <w:t xml:space="preserve"> from different departments. Together, we’ve built over 300 forms and I could use this experience and </w:t>
+      </w:r>
+      <w:proofErr w:type="spellStart"/>
+      <w:r>
+        <w:rPr>
+          <w:rFonts w:asciiTheme="minorHAnsi" w:eastAsia="Batang" w:hAnsiTheme="minorHAnsi" w:cstheme="minorHAnsi"/>
+        </w:rPr>
+        <w:t>experitise</w:t>
+      </w:r>
+      <w:proofErr w:type="spellEnd"/>
+      <w:r>
+        <w:rPr>
+          <w:rFonts w:asciiTheme="minorHAnsi" w:eastAsia="Batang" w:hAnsiTheme="minorHAnsi" w:cstheme="minorHAnsi"/>
+        </w:rPr>
+        <w:t xml:space="preserve"> in benefit of company</w:t>
       </w:r>
     </w:p>
     <w:p>
@@ -2166,11 +2623,33 @@
           <w:rFonts w:asciiTheme="minorHAnsi" w:eastAsia="Batang" w:hAnsiTheme="minorHAnsi" w:cstheme="minorHAnsi"/>
         </w:rPr>
       </w:pPr>
-      <w:r>
-        <w:rPr>
-          <w:rFonts w:asciiTheme="minorHAnsi" w:eastAsia="Batang" w:hAnsiTheme="minorHAnsi" w:cstheme="minorHAnsi"/>
-        </w:rPr>
-        <w:t>Sitemax 3 and SiteMax 3.5 applications</w:t>
+      <w:proofErr w:type="spellStart"/>
+      <w:r>
+        <w:rPr>
+          <w:rFonts w:asciiTheme="minorHAnsi" w:eastAsia="Batang" w:hAnsiTheme="minorHAnsi" w:cstheme="minorHAnsi"/>
+        </w:rPr>
+        <w:t>Sitemax</w:t>
+      </w:r>
+      <w:proofErr w:type="spellEnd"/>
+      <w:r>
+        <w:rPr>
+          <w:rFonts w:asciiTheme="minorHAnsi" w:eastAsia="Batang" w:hAnsiTheme="minorHAnsi" w:cstheme="minorHAnsi"/>
+        </w:rPr>
+        <w:t xml:space="preserve"> 3 and </w:t>
+      </w:r>
+      <w:proofErr w:type="spellStart"/>
+      <w:r>
+        <w:rPr>
+          <w:rFonts w:asciiTheme="minorHAnsi" w:eastAsia="Batang" w:hAnsiTheme="minorHAnsi" w:cstheme="minorHAnsi"/>
+        </w:rPr>
+        <w:t>SiteMax</w:t>
+      </w:r>
+      <w:proofErr w:type="spellEnd"/>
+      <w:r>
+        <w:rPr>
+          <w:rFonts w:asciiTheme="minorHAnsi" w:eastAsia="Batang" w:hAnsiTheme="minorHAnsi" w:cstheme="minorHAnsi"/>
+        </w:rPr>
+        <w:t xml:space="preserve"> 3.5 applications</w:t>
       </w:r>
     </w:p>
     <w:p>
@@ -2212,8 +2691,16 @@
         <w:rPr>
           <w:rFonts w:asciiTheme="minorHAnsi" w:eastAsia="Batang" w:hAnsiTheme="minorHAnsi" w:cstheme="minorHAnsi"/>
         </w:rPr>
-        <w:t>Improving UI of single page appliations</w:t>
-      </w:r>
+        <w:t xml:space="preserve">Improving UI of single page </w:t>
+      </w:r>
+      <w:proofErr w:type="spellStart"/>
+      <w:r>
+        <w:rPr>
+          <w:rFonts w:asciiTheme="minorHAnsi" w:eastAsia="Batang" w:hAnsiTheme="minorHAnsi" w:cstheme="minorHAnsi"/>
+        </w:rPr>
+        <w:t>appliations</w:t>
+      </w:r>
+      <w:proofErr w:type="spellEnd"/>
     </w:p>
     <w:p>
       <w:pPr>
@@ -2244,7 +2731,23 @@
           <w:rFonts w:asciiTheme="minorHAnsi" w:hAnsiTheme="minorHAnsi"/>
           <w:color w:val="000000" w:themeColor="text1"/>
         </w:rPr>
-        <w:t xml:space="preserve"> with proven history of self-learning in web development and securing a job at SiteMax Systems</w:t>
+        <w:t xml:space="preserve"> with proven history of self-learning in web development and securing a job at </w:t>
+      </w:r>
+      <w:proofErr w:type="spellStart"/>
+      <w:r>
+        <w:rPr>
+          <w:rFonts w:asciiTheme="minorHAnsi" w:hAnsiTheme="minorHAnsi"/>
+          <w:color w:val="000000" w:themeColor="text1"/>
+        </w:rPr>
+        <w:t>SiteMax</w:t>
+      </w:r>
+      <w:proofErr w:type="spellEnd"/>
+      <w:r>
+        <w:rPr>
+          <w:rFonts w:asciiTheme="minorHAnsi" w:hAnsiTheme="minorHAnsi"/>
+          <w:color w:val="000000" w:themeColor="text1"/>
+        </w:rPr>
+        <w:t xml:space="preserve"> Systems</w:t>
       </w:r>
     </w:p>
     <w:p>
@@ -2798,12 +3301,14 @@
           <w:rFonts w:asciiTheme="minorHAnsi" w:eastAsia="Batang" w:hAnsiTheme="minorHAnsi" w:cstheme="minorHAnsi"/>
         </w:rPr>
       </w:pPr>
+      <w:proofErr w:type="spellStart"/>
       <w:r>
         <w:rPr>
           <w:rFonts w:asciiTheme="minorHAnsi" w:eastAsia="Batang" w:hAnsiTheme="minorHAnsi" w:cstheme="minorHAnsi"/>
         </w:rPr>
         <w:t>leetcode</w:t>
       </w:r>
+      <w:proofErr w:type="spellEnd"/>
       <w:r>
         <w:rPr>
           <w:rFonts w:asciiTheme="minorHAnsi" w:eastAsia="Batang" w:hAnsiTheme="minorHAnsi" w:cstheme="minorHAnsi" w:hint="eastAsia"/>
@@ -2816,6 +3321,7 @@
         </w:rPr>
         <w:t xml:space="preserve"> </w:t>
       </w:r>
+      <w:proofErr w:type="spellStart"/>
       <w:r>
         <w:rPr>
           <w:rFonts w:asciiTheme="minorHAnsi" w:eastAsia="Batang" w:hAnsiTheme="minorHAnsi" w:cstheme="minorHAnsi"/>
@@ -2828,6 +3334,7 @@
         </w:rPr>
         <w:t>를</w:t>
       </w:r>
+      <w:proofErr w:type="spellEnd"/>
       <w:r>
         <w:rPr>
           <w:rFonts w:asciiTheme="minorHAnsi" w:eastAsia="Batang" w:hAnsiTheme="minorHAnsi" w:cstheme="minorHAnsi" w:hint="eastAsia"/>
@@ -2882,12 +3389,14 @@
         </w:rPr>
         <w:t xml:space="preserve"> </w:t>
       </w:r>
+      <w:proofErr w:type="spellStart"/>
       <w:r>
         <w:rPr>
           <w:rFonts w:asciiTheme="minorHAnsi" w:eastAsia="Batang" w:hAnsiTheme="minorHAnsi" w:cstheme="minorHAnsi" w:hint="eastAsia"/>
         </w:rPr>
         <w:t>연습했었고</w:t>
       </w:r>
+      <w:proofErr w:type="spellEnd"/>
     </w:p>
     <w:p>
       <w:pPr>
@@ -2939,12 +3448,14 @@
         </w:rPr>
         <w:t xml:space="preserve"> </w:t>
       </w:r>
+      <w:proofErr w:type="spellStart"/>
       <w:r>
         <w:rPr>
           <w:rFonts w:asciiTheme="minorHAnsi" w:eastAsia="Batang" w:hAnsiTheme="minorHAnsi" w:cstheme="minorHAnsi" w:hint="eastAsia"/>
         </w:rPr>
         <w:t>돌아올때</w:t>
       </w:r>
+      <w:proofErr w:type="spellEnd"/>
       <w:r>
         <w:rPr>
           <w:rFonts w:asciiTheme="minorHAnsi" w:eastAsia="Batang" w:hAnsiTheme="minorHAnsi" w:cstheme="minorHAnsi" w:hint="eastAsia"/>
@@ -2963,12 +3474,14 @@
         </w:rPr>
         <w:t xml:space="preserve"> </w:t>
       </w:r>
+      <w:proofErr w:type="spellStart"/>
       <w:r>
         <w:rPr>
           <w:rFonts w:asciiTheme="minorHAnsi" w:eastAsia="Batang" w:hAnsiTheme="minorHAnsi" w:cstheme="minorHAnsi"/>
         </w:rPr>
         <w:t>pushup</w:t>
       </w:r>
+      <w:proofErr w:type="spellEnd"/>
       <w:r>
         <w:rPr>
           <w:rFonts w:asciiTheme="minorHAnsi" w:eastAsia="Batang" w:hAnsiTheme="minorHAnsi" w:cstheme="minorHAnsi" w:hint="eastAsia"/>
@@ -3077,12 +3590,14 @@
         </w:rPr>
         <w:t xml:space="preserve"> </w:t>
       </w:r>
+      <w:proofErr w:type="spellStart"/>
       <w:r>
         <w:rPr>
           <w:rFonts w:asciiTheme="minorHAnsi" w:eastAsia="Batang" w:hAnsiTheme="minorHAnsi" w:cstheme="minorHAnsi" w:hint="eastAsia"/>
         </w:rPr>
         <w:t>외었습니다</w:t>
       </w:r>
+      <w:proofErr w:type="spellEnd"/>
     </w:p>
     <w:p>
       <w:pPr>
@@ -3199,7 +3714,21 @@
         <w:rPr>
           <w:rFonts w:asciiTheme="minorHAnsi" w:eastAsia="Batang" w:hAnsiTheme="minorHAnsi" w:cstheme="minorHAnsi"/>
         </w:rPr>
-        <w:t xml:space="preserve"> This has been true at sitemax. </w:t>
+        <w:t xml:space="preserve"> This has been true at </w:t>
+      </w:r>
+      <w:proofErr w:type="spellStart"/>
+      <w:r>
+        <w:rPr>
+          <w:rFonts w:asciiTheme="minorHAnsi" w:eastAsia="Batang" w:hAnsiTheme="minorHAnsi" w:cstheme="minorHAnsi"/>
+        </w:rPr>
+        <w:t>sitemax</w:t>
+      </w:r>
+      <w:proofErr w:type="spellEnd"/>
+      <w:r>
+        <w:rPr>
+          <w:rFonts w:asciiTheme="minorHAnsi" w:eastAsia="Batang" w:hAnsiTheme="minorHAnsi" w:cstheme="minorHAnsi"/>
+        </w:rPr>
+        <w:t xml:space="preserve">. </w:t>
       </w:r>
     </w:p>
     <w:p>
@@ -3309,7 +3838,21 @@
         <w:rPr>
           <w:rFonts w:asciiTheme="minorHAnsi" w:eastAsia="Batang" w:hAnsiTheme="minorHAnsi" w:cstheme="minorHAnsi"/>
         </w:rPr>
-        <w:t xml:space="preserve"> from different departments. Together, we’ve built over 300 forms and I could use this experience and experitise in benefit of company</w:t>
+        <w:t xml:space="preserve"> from different departments. Together, we’ve built over 300 forms and I could use this experience and </w:t>
+      </w:r>
+      <w:proofErr w:type="spellStart"/>
+      <w:r>
+        <w:rPr>
+          <w:rFonts w:asciiTheme="minorHAnsi" w:eastAsia="Batang" w:hAnsiTheme="minorHAnsi" w:cstheme="minorHAnsi"/>
+        </w:rPr>
+        <w:t>experitise</w:t>
+      </w:r>
+      <w:proofErr w:type="spellEnd"/>
+      <w:r>
+        <w:rPr>
+          <w:rFonts w:asciiTheme="minorHAnsi" w:eastAsia="Batang" w:hAnsiTheme="minorHAnsi" w:cstheme="minorHAnsi"/>
+        </w:rPr>
+        <w:t xml:space="preserve"> in benefit of company</w:t>
       </w:r>
     </w:p>
     <w:p>
@@ -3355,11 +3898,33 @@
           <w:rFonts w:asciiTheme="minorHAnsi" w:eastAsia="Batang" w:hAnsiTheme="minorHAnsi" w:cstheme="minorHAnsi"/>
         </w:rPr>
       </w:pPr>
-      <w:r>
-        <w:rPr>
-          <w:rFonts w:asciiTheme="minorHAnsi" w:eastAsia="Batang" w:hAnsiTheme="minorHAnsi" w:cstheme="minorHAnsi"/>
-        </w:rPr>
-        <w:t>Sitemax 3 and SiteMax 3.5 applications</w:t>
+      <w:proofErr w:type="spellStart"/>
+      <w:r>
+        <w:rPr>
+          <w:rFonts w:asciiTheme="minorHAnsi" w:eastAsia="Batang" w:hAnsiTheme="minorHAnsi" w:cstheme="minorHAnsi"/>
+        </w:rPr>
+        <w:t>Sitemax</w:t>
+      </w:r>
+      <w:proofErr w:type="spellEnd"/>
+      <w:r>
+        <w:rPr>
+          <w:rFonts w:asciiTheme="minorHAnsi" w:eastAsia="Batang" w:hAnsiTheme="minorHAnsi" w:cstheme="minorHAnsi"/>
+        </w:rPr>
+        <w:t xml:space="preserve"> 3 and </w:t>
+      </w:r>
+      <w:proofErr w:type="spellStart"/>
+      <w:r>
+        <w:rPr>
+          <w:rFonts w:asciiTheme="minorHAnsi" w:eastAsia="Batang" w:hAnsiTheme="minorHAnsi" w:cstheme="minorHAnsi"/>
+        </w:rPr>
+        <w:t>SiteMax</w:t>
+      </w:r>
+      <w:proofErr w:type="spellEnd"/>
+      <w:r>
+        <w:rPr>
+          <w:rFonts w:asciiTheme="minorHAnsi" w:eastAsia="Batang" w:hAnsiTheme="minorHAnsi" w:cstheme="minorHAnsi"/>
+        </w:rPr>
+        <w:t xml:space="preserve"> 3.5 applications</w:t>
       </w:r>
     </w:p>
     <w:p>
@@ -3401,8 +3966,16 @@
         <w:rPr>
           <w:rFonts w:asciiTheme="minorHAnsi" w:eastAsia="Batang" w:hAnsiTheme="minorHAnsi" w:cstheme="minorHAnsi"/>
         </w:rPr>
-        <w:t>Improving UI of single page appliations</w:t>
-      </w:r>
+        <w:t xml:space="preserve">Improving UI of single page </w:t>
+      </w:r>
+      <w:proofErr w:type="spellStart"/>
+      <w:r>
+        <w:rPr>
+          <w:rFonts w:asciiTheme="minorHAnsi" w:eastAsia="Batang" w:hAnsiTheme="minorHAnsi" w:cstheme="minorHAnsi"/>
+        </w:rPr>
+        <w:t>appliations</w:t>
+      </w:r>
+      <w:proofErr w:type="spellEnd"/>
     </w:p>
     <w:p>
       <w:pPr>
@@ -3432,7 +4005,23 @@
           <w:rFonts w:asciiTheme="minorHAnsi" w:hAnsiTheme="minorHAnsi"/>
           <w:color w:val="000000" w:themeColor="text1"/>
         </w:rPr>
-        <w:t xml:space="preserve"> with proven history of self-learning in web development and securing a job at SiteMax Systems</w:t>
+        <w:t xml:space="preserve"> with proven history of self-learning in web development and securing a job at </w:t>
+      </w:r>
+      <w:proofErr w:type="spellStart"/>
+      <w:r>
+        <w:rPr>
+          <w:rFonts w:asciiTheme="minorHAnsi" w:hAnsiTheme="minorHAnsi"/>
+          <w:color w:val="000000" w:themeColor="text1"/>
+        </w:rPr>
+        <w:t>SiteMax</w:t>
+      </w:r>
+      <w:proofErr w:type="spellEnd"/>
+      <w:r>
+        <w:rPr>
+          <w:rFonts w:asciiTheme="minorHAnsi" w:hAnsiTheme="minorHAnsi"/>
+          <w:color w:val="000000" w:themeColor="text1"/>
+        </w:rPr>
+        <w:t xml:space="preserve"> Systems</w:t>
       </w:r>
     </w:p>
     <w:p>
@@ -3501,7 +4090,21 @@
           <w:rFonts w:asciiTheme="minorHAnsi" w:eastAsia="Batang" w:hAnsiTheme="minorHAnsi" w:cstheme="minorHAnsi"/>
         </w:rPr>
         <w:lastRenderedPageBreak/>
-        <w:t>Story about building bash program for sitemax 3</w:t>
+        <w:t xml:space="preserve">Story about building bash program for </w:t>
+      </w:r>
+      <w:proofErr w:type="spellStart"/>
+      <w:r>
+        <w:rPr>
+          <w:rFonts w:asciiTheme="minorHAnsi" w:eastAsia="Batang" w:hAnsiTheme="minorHAnsi" w:cstheme="minorHAnsi"/>
+        </w:rPr>
+        <w:t>sitemax</w:t>
+      </w:r>
+      <w:proofErr w:type="spellEnd"/>
+      <w:r>
+        <w:rPr>
+          <w:rFonts w:asciiTheme="minorHAnsi" w:eastAsia="Batang" w:hAnsiTheme="minorHAnsi" w:cstheme="minorHAnsi"/>
+        </w:rPr>
+        <w:t xml:space="preserve"> 3</w:t>
       </w:r>
     </w:p>
     <w:p>
@@ -3714,7 +4317,23 @@
           <w:rFonts w:asciiTheme="minorHAnsi" w:hAnsiTheme="minorHAnsi"/>
           <w:color w:val="000000" w:themeColor="text1"/>
         </w:rPr>
-        <w:t>I have proven history of self-learning which I love and securing a job at SiteMax Systems</w:t>
+        <w:t xml:space="preserve">I have proven history of self-learning which I love and securing a job at </w:t>
+      </w:r>
+      <w:proofErr w:type="spellStart"/>
+      <w:r>
+        <w:rPr>
+          <w:rFonts w:asciiTheme="minorHAnsi" w:hAnsiTheme="minorHAnsi"/>
+          <w:color w:val="000000" w:themeColor="text1"/>
+        </w:rPr>
+        <w:t>SiteMax</w:t>
+      </w:r>
+      <w:proofErr w:type="spellEnd"/>
+      <w:r>
+        <w:rPr>
+          <w:rFonts w:asciiTheme="minorHAnsi" w:hAnsiTheme="minorHAnsi"/>
+          <w:color w:val="000000" w:themeColor="text1"/>
+        </w:rPr>
+        <w:t xml:space="preserve"> Systems</w:t>
       </w:r>
     </w:p>
     <w:p>
@@ -3736,8 +4355,17 @@
           <w:rFonts w:asciiTheme="minorHAnsi" w:hAnsiTheme="minorHAnsi"/>
           <w:color w:val="000000" w:themeColor="text1"/>
         </w:rPr>
-        <w:t>Story about Getting a job at SiteMax</w:t>
-      </w:r>
+        <w:t xml:space="preserve">Story about Getting a job at </w:t>
+      </w:r>
+      <w:proofErr w:type="spellStart"/>
+      <w:r>
+        <w:rPr>
+          <w:rFonts w:asciiTheme="minorHAnsi" w:hAnsiTheme="minorHAnsi"/>
+          <w:color w:val="000000" w:themeColor="text1"/>
+        </w:rPr>
+        <w:t>SiteMax</w:t>
+      </w:r>
+      <w:proofErr w:type="spellEnd"/>
     </w:p>
     <w:p>
       <w:pPr>
@@ -3758,8 +4386,17 @@
           <w:rFonts w:asciiTheme="minorHAnsi" w:hAnsiTheme="minorHAnsi"/>
           <w:color w:val="000000" w:themeColor="text1"/>
         </w:rPr>
-        <w:t>Story about practicing Algorithm at SiteMax</w:t>
-      </w:r>
+        <w:t xml:space="preserve">Story about practicing Algorithm at </w:t>
+      </w:r>
+      <w:proofErr w:type="spellStart"/>
+      <w:r>
+        <w:rPr>
+          <w:rFonts w:asciiTheme="minorHAnsi" w:hAnsiTheme="minorHAnsi"/>
+          <w:color w:val="000000" w:themeColor="text1"/>
+        </w:rPr>
+        <w:t>SiteMax</w:t>
+      </w:r>
+      <w:proofErr w:type="spellEnd"/>
     </w:p>
     <w:p>
       <w:pPr>
@@ -3833,6 +4470,7 @@
         </w:rPr>
         <w:t xml:space="preserve">My immediate goal: get to know my peers at </w:t>
       </w:r>
+      <w:proofErr w:type="spellStart"/>
       <w:r>
         <w:rPr>
           <w:rFonts w:asciiTheme="minorHAnsi" w:hAnsiTheme="minorHAnsi"/>
@@ -3840,6 +4478,7 @@
         </w:rPr>
         <w:t>Mobsquad</w:t>
       </w:r>
+      <w:proofErr w:type="spellEnd"/>
       <w:r>
         <w:rPr>
           <w:rFonts w:asciiTheme="minorHAnsi" w:hAnsiTheme="minorHAnsi"/>
@@ -3936,7 +4575,23 @@
           <w:rFonts w:asciiTheme="minorHAnsi" w:hAnsiTheme="minorHAnsi"/>
           <w:color w:val="000000" w:themeColor="text1"/>
         </w:rPr>
-        <w:t xml:space="preserve"> engineer, and be acknowledged that I am a valuable senior engineer.</w:t>
+        <w:t xml:space="preserve"> </w:t>
+      </w:r>
+      <w:proofErr w:type="gramStart"/>
+      <w:r>
+        <w:rPr>
+          <w:rFonts w:asciiTheme="minorHAnsi" w:hAnsiTheme="minorHAnsi"/>
+          <w:color w:val="000000" w:themeColor="text1"/>
+        </w:rPr>
+        <w:t>engineer, and</w:t>
+      </w:r>
+      <w:proofErr w:type="gramEnd"/>
+      <w:r>
+        <w:rPr>
+          <w:rFonts w:asciiTheme="minorHAnsi" w:hAnsiTheme="minorHAnsi"/>
+          <w:color w:val="000000" w:themeColor="text1"/>
+        </w:rPr>
+        <w:t xml:space="preserve"> be acknowledged that I am a valuable senior engineer.</w:t>
       </w:r>
     </w:p>
     <w:p>
@@ -4133,7 +4788,23 @@
           <w:rFonts w:asciiTheme="minorHAnsi" w:hAnsiTheme="minorHAnsi"/>
           <w:color w:val="000000" w:themeColor="text1"/>
         </w:rPr>
-        <w:t>I am confident that mobsquad would compensate me fairly based on the roles I am getting into and my abilities.</w:t>
+        <w:t xml:space="preserve">I am confident that </w:t>
+      </w:r>
+      <w:proofErr w:type="spellStart"/>
+      <w:r>
+        <w:rPr>
+          <w:rFonts w:asciiTheme="minorHAnsi" w:hAnsiTheme="minorHAnsi"/>
+          <w:color w:val="000000" w:themeColor="text1"/>
+        </w:rPr>
+        <w:t>mobsquad</w:t>
+      </w:r>
+      <w:proofErr w:type="spellEnd"/>
+      <w:r>
+        <w:rPr>
+          <w:rFonts w:asciiTheme="minorHAnsi" w:hAnsiTheme="minorHAnsi"/>
+          <w:color w:val="000000" w:themeColor="text1"/>
+        </w:rPr>
+        <w:t xml:space="preserve"> would compensate me fairly based on the roles I am getting into and my abilities.</w:t>
       </w:r>
     </w:p>
     <w:p>
@@ -4220,8 +4891,17 @@
           <w:color w:val="000000" w:themeColor="text1"/>
         </w:rPr>
         <w:lastRenderedPageBreak/>
-        <w:t>What qualities do you think are most important for someone to excel in this position</w:t>
-      </w:r>
+        <w:t xml:space="preserve">What qualities do you think are most important for someone to excel in this </w:t>
+      </w:r>
+      <w:proofErr w:type="gramStart"/>
+      <w:r>
+        <w:rPr>
+          <w:rFonts w:asciiTheme="minorHAnsi" w:hAnsiTheme="minorHAnsi"/>
+          <w:color w:val="000000" w:themeColor="text1"/>
+        </w:rPr>
+        <w:t>position</w:t>
+      </w:r>
+      <w:proofErr w:type="gramEnd"/>
     </w:p>
     <w:p>
       <w:pPr>

</xml_diff>

<commit_message>
feat: Add progress #7 'bear robotics'
</commit_message>
<xml_diff>
--- a/big-interview/mobsquad/summary notes.docx
+++ b/big-interview/mobsquad/summary notes.docx
@@ -2410,11 +2410,20 @@
         </w:rPr>
         <w:t xml:space="preserve">First Practice: </w:t>
       </w:r>
-      <w:r>
-        <w:rPr>
-          <w:rFonts w:asciiTheme="minorHAnsi" w:eastAsia="Batang" w:hAnsiTheme="minorHAnsi" w:cstheme="minorHAnsi"/>
-        </w:rPr>
-        <w:t>https://app.biginterview.com/s/91091d9113</w:t>
+      <w:hyperlink r:id="rId9" w:history="1">
+        <w:r>
+          <w:rPr>
+            <w:rStyle w:val="Hyperlink"/>
+            <w:rFonts w:asciiTheme="minorHAnsi" w:eastAsia="Batang" w:hAnsiTheme="minorHAnsi" w:cstheme="minorHAnsi"/>
+          </w:rPr>
+          <w:t>https://app.biginterview.com/s/91091d9113</w:t>
+        </w:r>
+      </w:hyperlink>
+      <w:r>
+        <w:rPr>
+          <w:rFonts w:asciiTheme="minorHAnsi" w:eastAsia="Batang" w:hAnsiTheme="minorHAnsi" w:cstheme="minorHAnsi"/>
+        </w:rPr>
+        <w:t xml:space="preserve"> </w:t>
       </w:r>
     </w:p>
     <w:p>

</xml_diff>

<commit_message>
feat: Add progress #8 'bear robotics'
</commit_message>
<xml_diff>
--- a/big-interview/mobsquad/summary notes.docx
+++ b/big-interview/mobsquad/summary notes.docx
@@ -1291,22 +1291,39 @@
           <w:ilvl w:val="0"/>
           <w:numId w:val="6"/>
         </w:numPr>
-        <w:tabs>
-          <w:tab w:val="left" w:pos="6440"/>
-        </w:tabs>
-        <w:rPr>
-          <w:rFonts w:ascii="Arial" w:hAnsi="Arial" w:cs="Arial"/>
-          <w:color w:val="1F314A"/>
-          <w:shd w:val="clear" w:color="auto" w:fill="F2F7FE"/>
-        </w:rPr>
-      </w:pPr>
-      <w:r>
-        <w:rPr>
-          <w:rFonts w:ascii="Arial" w:hAnsi="Arial" w:cs="Arial"/>
-          <w:color w:val="1F314A"/>
-          <w:shd w:val="clear" w:color="auto" w:fill="F2F7FE"/>
-        </w:rPr>
-        <w:t>Certainly, my opportunity of working in a hyper-growth company is a big factor</w:t>
+      </w:pPr>
+      <w:r>
+        <w:t xml:space="preserve">Penny robot </w:t>
+      </w:r>
+      <w:r>
+        <w:sym w:font="Wingdings" w:char="F0E0"/>
+      </w:r>
+      <w:r>
+        <w:t xml:space="preserve"> I wonder where the company will go 20 years from now</w:t>
+      </w:r>
+    </w:p>
+    <w:p>
+      <w:pPr>
+        <w:pStyle w:val="ListParagraph"/>
+        <w:numPr>
+          <w:ilvl w:val="1"/>
+          <w:numId w:val="6"/>
+        </w:numPr>
+      </w:pPr>
+      <w:r>
+        <w:t>Being a part of that journey excited me</w:t>
+      </w:r>
+    </w:p>
+    <w:p>
+      <w:pPr>
+        <w:pStyle w:val="ListParagraph"/>
+        <w:numPr>
+          <w:ilvl w:val="1"/>
+          <w:numId w:val="6"/>
+        </w:numPr>
+      </w:pPr>
+      <w:r>
+        <w:t>Hey what will 20 years be like from now?</w:t>
       </w:r>
     </w:p>
     <w:p>
@@ -1316,22 +1333,15 @@
           <w:ilvl w:val="0"/>
           <w:numId w:val="6"/>
         </w:numPr>
-        <w:tabs>
-          <w:tab w:val="left" w:pos="6440"/>
-        </w:tabs>
-        <w:rPr>
-          <w:rFonts w:ascii="Arial" w:hAnsi="Arial" w:cs="Arial"/>
-          <w:color w:val="1F314A"/>
-          <w:shd w:val="clear" w:color="auto" w:fill="F2F7FE"/>
-        </w:rPr>
-      </w:pPr>
-      <w:r>
-        <w:rPr>
-          <w:rFonts w:ascii="Arial" w:hAnsi="Arial" w:cs="Arial"/>
-          <w:color w:val="1F314A"/>
-          <w:shd w:val="clear" w:color="auto" w:fill="F2F7FE"/>
-        </w:rPr>
-        <w:t>I want to have opportunities to grow with clients from the strongest nation of the world</w:t>
+      </w:pPr>
+      <w:r>
+        <w:t xml:space="preserve">Also, LinkedIn </w:t>
+      </w:r>
+      <w:r>
+        <w:sym w:font="Wingdings" w:char="F0E0"/>
+      </w:r>
+      <w:r>
+        <w:t xml:space="preserve"> people looked friendly</w:t>
       </w:r>
     </w:p>
     <w:p>
@@ -1341,314 +1351,12 @@
           <w:ilvl w:val="1"/>
           <w:numId w:val="6"/>
         </w:numPr>
-        <w:tabs>
-          <w:tab w:val="left" w:pos="6440"/>
-        </w:tabs>
-        <w:rPr>
-          <w:rFonts w:ascii="Arial" w:hAnsi="Arial" w:cs="Arial"/>
-          <w:color w:val="1F314A"/>
-          <w:shd w:val="clear" w:color="auto" w:fill="F2F7FE"/>
-        </w:rPr>
-      </w:pPr>
-      <w:r>
-        <w:rPr>
-          <w:rFonts w:ascii="Arial" w:hAnsi="Arial" w:cs="Arial"/>
-          <w:color w:val="1F314A"/>
-          <w:shd w:val="clear" w:color="auto" w:fill="F2F7FE"/>
-        </w:rPr>
-        <w:t>I would love to work with clients from Silicon Valley, Washington, New York and Texas</w:t>
-      </w:r>
-    </w:p>
-    <w:p>
-      <w:pPr>
-        <w:pStyle w:val="ListParagraph"/>
-        <w:numPr>
-          <w:ilvl w:val="0"/>
-          <w:numId w:val="6"/>
-        </w:numPr>
-        <w:tabs>
-          <w:tab w:val="left" w:pos="6440"/>
-        </w:tabs>
-        <w:rPr>
-          <w:rFonts w:ascii="Arial" w:hAnsi="Arial" w:cs="Arial"/>
-          <w:color w:val="1F314A"/>
-          <w:shd w:val="clear" w:color="auto" w:fill="F2F7FE"/>
-        </w:rPr>
-      </w:pPr>
-      <w:r>
-        <w:rPr>
-          <w:rFonts w:ascii="Arial" w:hAnsi="Arial" w:cs="Arial"/>
-          <w:color w:val="1F314A"/>
-          <w:shd w:val="clear" w:color="auto" w:fill="F2F7FE"/>
-        </w:rPr>
-        <w:t>I read online that Mobsquad is the best place to work</w:t>
-      </w:r>
-    </w:p>
-    <w:p>
-      <w:pPr>
-        <w:pStyle w:val="ListParagraph"/>
-        <w:numPr>
-          <w:ilvl w:val="1"/>
-          <w:numId w:val="6"/>
-        </w:numPr>
-        <w:tabs>
-          <w:tab w:val="left" w:pos="6440"/>
-        </w:tabs>
-        <w:rPr>
-          <w:rFonts w:ascii="Arial" w:hAnsi="Arial" w:cs="Arial"/>
-          <w:color w:val="1F314A"/>
-          <w:shd w:val="clear" w:color="auto" w:fill="F2F7FE"/>
-        </w:rPr>
-      </w:pPr>
-      <w:r>
-        <w:rPr>
-          <w:rFonts w:ascii="Arial" w:hAnsi="Arial" w:cs="Arial"/>
-          <w:color w:val="1F314A"/>
-          <w:shd w:val="clear" w:color="auto" w:fill="F2F7FE"/>
-        </w:rPr>
-        <w:t>I read that the company provides challenges to engineers for them to grow</w:t>
-      </w:r>
-    </w:p>
-    <w:p>
-      <w:pPr>
-        <w:pStyle w:val="ListParagraph"/>
-        <w:numPr>
-          <w:ilvl w:val="2"/>
-          <w:numId w:val="6"/>
-        </w:numPr>
-        <w:tabs>
-          <w:tab w:val="left" w:pos="6440"/>
-        </w:tabs>
-        <w:rPr>
-          <w:rFonts w:ascii="Arial" w:hAnsi="Arial" w:cs="Arial"/>
-          <w:color w:val="1F314A"/>
-          <w:shd w:val="clear" w:color="auto" w:fill="F2F7FE"/>
-        </w:rPr>
-      </w:pPr>
-      <w:r>
-        <w:rPr>
-          <w:rFonts w:ascii="Arial" w:hAnsi="Arial" w:cs="Arial"/>
-          <w:color w:val="1F314A"/>
-          <w:shd w:val="clear" w:color="auto" w:fill="F2F7FE"/>
-        </w:rPr>
-        <w:t>I want to become a good and valuable software engineer where I can grow beyond creating a simple Single page applications</w:t>
-      </w:r>
-    </w:p>
-    <w:p>
-      <w:pPr>
-        <w:pStyle w:val="ListParagraph"/>
-        <w:numPr>
-          <w:ilvl w:val="0"/>
-          <w:numId w:val="6"/>
-        </w:numPr>
-        <w:tabs>
-          <w:tab w:val="left" w:pos="6440"/>
-        </w:tabs>
-        <w:rPr>
-          <w:rFonts w:ascii="Arial" w:hAnsi="Arial" w:cs="Arial"/>
-          <w:color w:val="1F314A"/>
-          <w:shd w:val="clear" w:color="auto" w:fill="F2F7FE"/>
-        </w:rPr>
-      </w:pPr>
-      <w:r>
-        <w:rPr>
-          <w:rFonts w:ascii="Arial" w:hAnsi="Arial" w:cs="Arial"/>
-          <w:color w:val="1F314A"/>
-          <w:shd w:val="clear" w:color="auto" w:fill="F2F7FE"/>
-        </w:rPr>
-        <w:t>I believe I would be a great fit at this position</w:t>
-      </w:r>
-    </w:p>
-    <w:p>
-      <w:pPr>
-        <w:pStyle w:val="ListParagraph"/>
-        <w:numPr>
-          <w:ilvl w:val="1"/>
-          <w:numId w:val="6"/>
-        </w:numPr>
-        <w:tabs>
-          <w:tab w:val="left" w:pos="6440"/>
-        </w:tabs>
-        <w:rPr>
-          <w:rFonts w:ascii="Arial" w:hAnsi="Arial" w:cs="Arial"/>
-          <w:color w:val="1F314A"/>
-          <w:shd w:val="clear" w:color="auto" w:fill="F2F7FE"/>
-        </w:rPr>
-      </w:pPr>
-      <w:r>
-        <w:rPr>
-          <w:rFonts w:ascii="Arial" w:hAnsi="Arial" w:cs="Arial"/>
-          <w:color w:val="1F314A"/>
-          <w:shd w:val="clear" w:color="auto" w:fill="F2F7FE"/>
-        </w:rPr>
-        <w:t>I am a go getter</w:t>
-      </w:r>
-      <w:r>
-        <w:rPr>
-          <w:rFonts w:ascii="Arial" w:hAnsi="Arial" w:cs="Arial"/>
-          <w:color w:val="1F314A"/>
-          <w:shd w:val="clear" w:color="auto" w:fill="F2F7FE"/>
-        </w:rPr>
-        <w:t>, and w</w:t>
-      </w:r>
-      <w:r>
-        <w:rPr>
-          <w:rFonts w:ascii="Arial" w:hAnsi="Arial" w:cs="Arial"/>
-          <w:color w:val="1F314A"/>
-          <w:shd w:val="clear" w:color="auto" w:fill="F2F7FE"/>
-        </w:rPr>
-        <w:t>hen deadline is given, I make sure the deadline is met</w:t>
-      </w:r>
-    </w:p>
-    <w:p>
-      <w:pPr>
-        <w:pStyle w:val="ListParagraph"/>
-        <w:numPr>
-          <w:ilvl w:val="1"/>
-          <w:numId w:val="6"/>
-        </w:numPr>
-        <w:tabs>
-          <w:tab w:val="left" w:pos="6440"/>
-        </w:tabs>
-        <w:rPr>
-          <w:rFonts w:ascii="Arial" w:hAnsi="Arial" w:cs="Arial"/>
-          <w:color w:val="1F314A"/>
-          <w:shd w:val="clear" w:color="auto" w:fill="F2F7FE"/>
-        </w:rPr>
-      </w:pPr>
-      <w:r>
-        <w:rPr>
-          <w:rFonts w:ascii="Arial" w:hAnsi="Arial" w:cs="Arial"/>
-          <w:color w:val="1F314A"/>
-          <w:shd w:val="clear" w:color="auto" w:fill="F2F7FE"/>
-        </w:rPr>
-        <w:t xml:space="preserve">I am a continuous and passionate learner, </w:t>
-      </w:r>
-      <w:r>
-        <w:rPr>
-          <w:rFonts w:ascii="Arial" w:hAnsi="Arial" w:cs="Arial"/>
-          <w:color w:val="1F314A"/>
-          <w:shd w:val="clear" w:color="auto" w:fill="F2F7FE"/>
-        </w:rPr>
-        <w:t>and I practice</w:t>
-      </w:r>
-      <w:r>
-        <w:rPr>
-          <w:rFonts w:ascii="Arial" w:hAnsi="Arial" w:cs="Arial"/>
-          <w:color w:val="1F314A"/>
-          <w:shd w:val="clear" w:color="auto" w:fill="F2F7FE"/>
-        </w:rPr>
-        <w:t xml:space="preserve"> myself </w:t>
-      </w:r>
-      <w:r>
-        <w:rPr>
-          <w:rFonts w:ascii="Arial" w:hAnsi="Arial" w:cs="Arial"/>
-          <w:color w:val="1F314A"/>
-          <w:shd w:val="clear" w:color="auto" w:fill="F2F7FE"/>
-        </w:rPr>
-        <w:t xml:space="preserve">to become </w:t>
-      </w:r>
-      <w:r>
-        <w:rPr>
-          <w:rFonts w:ascii="Arial" w:hAnsi="Arial" w:cs="Arial"/>
-          <w:color w:val="1F314A"/>
-          <w:shd w:val="clear" w:color="auto" w:fill="F2F7FE"/>
-        </w:rPr>
-        <w:t>better developer day after day</w:t>
-      </w:r>
-    </w:p>
-    <w:p>
-      <w:pPr>
-        <w:pStyle w:val="ListParagraph"/>
-        <w:numPr>
-          <w:ilvl w:val="1"/>
-          <w:numId w:val="6"/>
-        </w:numPr>
-        <w:tabs>
-          <w:tab w:val="left" w:pos="6440"/>
-        </w:tabs>
-        <w:rPr>
-          <w:rFonts w:ascii="Arial" w:hAnsi="Arial" w:cs="Arial"/>
-          <w:color w:val="1F314A"/>
-          <w:shd w:val="clear" w:color="auto" w:fill="F2F7FE"/>
-        </w:rPr>
-      </w:pPr>
-      <w:r>
-        <w:rPr>
-          <w:rFonts w:ascii="Arial" w:hAnsi="Arial" w:cs="Arial"/>
-          <w:color w:val="1F314A"/>
-          <w:shd w:val="clear" w:color="auto" w:fill="F2F7FE"/>
-        </w:rPr>
-        <w:t>I love creating works that satisfy my clients</w:t>
-      </w:r>
-    </w:p>
-    <w:p>
-      <w:pPr>
-        <w:pStyle w:val="ListParagraph"/>
-        <w:numPr>
-          <w:ilvl w:val="1"/>
-          <w:numId w:val="6"/>
-        </w:numPr>
-        <w:tabs>
-          <w:tab w:val="left" w:pos="6440"/>
-        </w:tabs>
-        <w:rPr>
-          <w:rFonts w:ascii="Arial" w:hAnsi="Arial" w:cs="Arial"/>
-          <w:color w:val="1F314A"/>
-          <w:shd w:val="clear" w:color="auto" w:fill="F2F7FE"/>
-        </w:rPr>
-      </w:pPr>
-      <w:r>
-        <w:rPr>
-          <w:rFonts w:ascii="Arial" w:hAnsi="Arial" w:cs="Arial"/>
-          <w:color w:val="1F314A"/>
-          <w:shd w:val="clear" w:color="auto" w:fill="F2F7FE"/>
-        </w:rPr>
-        <w:lastRenderedPageBreak/>
-        <w:t xml:space="preserve">I have experience with collaborating with </w:t>
-      </w:r>
-      <w:r>
-        <w:rPr>
-          <w:rFonts w:ascii="Arial" w:hAnsi="Arial" w:cs="Arial"/>
-          <w:color w:val="1F314A"/>
-          <w:shd w:val="clear" w:color="auto" w:fill="F2F7FE"/>
-        </w:rPr>
-        <w:t>peers</w:t>
-      </w:r>
-    </w:p>
-    <w:p>
-      <w:pPr>
-        <w:pStyle w:val="ListParagraph"/>
-        <w:numPr>
-          <w:ilvl w:val="1"/>
-          <w:numId w:val="6"/>
-        </w:numPr>
-        <w:tabs>
-          <w:tab w:val="left" w:pos="6440"/>
-        </w:tabs>
-        <w:rPr>
-          <w:rFonts w:ascii="Arial" w:hAnsi="Arial" w:cs="Arial"/>
-          <w:color w:val="1F314A"/>
-          <w:shd w:val="clear" w:color="auto" w:fill="F2F7FE"/>
-        </w:rPr>
-      </w:pPr>
-      <w:r>
-        <w:rPr>
-          <w:rFonts w:ascii="Arial" w:hAnsi="Arial" w:cs="Arial"/>
-          <w:color w:val="1F314A"/>
-          <w:shd w:val="clear" w:color="auto" w:fill="F2F7FE"/>
-        </w:rPr>
-        <w:t>I take leadership and develop solution that up my productivity</w:t>
-      </w:r>
-      <w:r>
-        <w:rPr>
-          <w:rFonts w:ascii="Arial" w:hAnsi="Arial" w:cs="Arial"/>
-          <w:color w:val="1F314A"/>
-          <w:shd w:val="clear" w:color="auto" w:fill="F2F7FE"/>
-        </w:rPr>
-        <w:t xml:space="preserve"> and on behalf of company.</w:t>
-      </w:r>
-    </w:p>
+      </w:pPr>
+      <w:r>
+        <w:t>I thought at this company I could get along with peers, have fun and make great products together</w:t>
+      </w:r>
+    </w:p>
+    <w:p/>
     <w:p>
       <w:pPr>
         <w:rPr>
@@ -1786,6 +1494,7 @@
         <w:rPr>
           <w:rFonts w:asciiTheme="minorHAnsi" w:hAnsiTheme="minorHAnsi" w:cstheme="minorHAnsi"/>
         </w:rPr>
+        <w:lastRenderedPageBreak/>
         <w:t>Each time when something significant is updated, when we had to re-build app, we would face this frustrating build errors</w:t>
       </w:r>
     </w:p>
@@ -2267,7 +1976,6 @@
           <w:bCs/>
           <w:color w:val="000000" w:themeColor="text1"/>
         </w:rPr>
-        <w:lastRenderedPageBreak/>
         <w:t>I am a dedicated self-learner</w:t>
       </w:r>
       <w:r>
@@ -2454,6 +2162,7 @@
         <w:rPr>
           <w:rFonts w:asciiTheme="minorHAnsi" w:eastAsia="Batang" w:hAnsiTheme="minorHAnsi" w:cstheme="minorHAnsi"/>
         </w:rPr>
+        <w:lastRenderedPageBreak/>
         <w:t>Nervousness</w:t>
       </w:r>
     </w:p>
@@ -3530,7 +3239,6 @@
         <w:rPr>
           <w:rFonts w:asciiTheme="minorHAnsi" w:eastAsia="Batang" w:hAnsiTheme="minorHAnsi" w:cstheme="minorHAnsi"/>
         </w:rPr>
-        <w:lastRenderedPageBreak/>
         <w:t>My strengths</w:t>
       </w:r>
     </w:p>
@@ -3808,6 +3516,7 @@
           <w:rFonts w:asciiTheme="minorHAnsi" w:hAnsiTheme="minorHAnsi"/>
           <w:color w:val="000000" w:themeColor="text1"/>
         </w:rPr>
+        <w:lastRenderedPageBreak/>
         <w:t>Story about Getting a job at SiteMax</w:t>
       </w:r>
     </w:p>
@@ -3875,6 +3584,45 @@
           <w:szCs w:val="32"/>
         </w:rPr>
         <w:t>Where do you see yourself in 5 years?</w:t>
+      </w:r>
+    </w:p>
+    <w:p>
+      <w:pPr>
+        <w:rPr>
+          <w:rFonts w:asciiTheme="minorHAnsi" w:hAnsiTheme="minorHAnsi"/>
+          <w:color w:val="000000" w:themeColor="text1"/>
+        </w:rPr>
+      </w:pPr>
+    </w:p>
+    <w:p>
+      <w:pPr>
+        <w:rPr>
+          <w:rFonts w:asciiTheme="minorHAnsi" w:hAnsiTheme="minorHAnsi"/>
+          <w:color w:val="000000" w:themeColor="text1"/>
+        </w:rPr>
+      </w:pPr>
+      <w:r>
+        <w:rPr>
+          <w:rFonts w:asciiTheme="minorHAnsi" w:hAnsiTheme="minorHAnsi"/>
+          <w:color w:val="000000" w:themeColor="text1"/>
+        </w:rPr>
+        <w:t xml:space="preserve">First Practice: </w:t>
+      </w:r>
+      <w:hyperlink r:id="rId10" w:history="1">
+        <w:r>
+          <w:rPr>
+            <w:rStyle w:val="Hyperlink"/>
+            <w:rFonts w:asciiTheme="minorHAnsi" w:hAnsiTheme="minorHAnsi"/>
+          </w:rPr>
+          <w:t>https://app.biginterview.com/s/3e8f4aafae</w:t>
+        </w:r>
+      </w:hyperlink>
+      <w:r>
+        <w:rPr>
+          <w:rFonts w:asciiTheme="minorHAnsi" w:hAnsiTheme="minorHAnsi"/>
+          <w:color w:val="000000" w:themeColor="text1"/>
+        </w:rPr>
+        <w:t xml:space="preserve"> </w:t>
       </w:r>
     </w:p>
     <w:p>

</xml_diff>

<commit_message>
feat: Add progress #9 'bear robotics'
</commit_message>
<xml_diff>
--- a/big-interview/mobsquad/summary notes.docx
+++ b/big-interview/mobsquad/summary notes.docx
@@ -1224,31 +1224,7 @@
         </w:numPr>
       </w:pPr>
       <w:r>
-        <w:rPr>
-          <w:rFonts w:ascii="Segoe UI" w:hAnsi="Segoe UI" w:cs="Segoe UI"/>
-          <w:sz w:val="21"/>
-          <w:szCs w:val="21"/>
-          <w:shd w:val="clear" w:color="auto" w:fill="FFFFFF"/>
-        </w:rPr>
-        <w:t xml:space="preserve">Mobsquad is a </w:t>
-      </w:r>
-      <w:r>
-        <w:rPr>
-          <w:rFonts w:ascii="Segoe UI" w:hAnsi="Segoe UI" w:cs="Segoe UI"/>
-          <w:sz w:val="21"/>
-          <w:szCs w:val="21"/>
-          <w:shd w:val="clear" w:color="auto" w:fill="FFFFFF"/>
-        </w:rPr>
-        <w:t xml:space="preserve">company that solves </w:t>
-      </w:r>
-      <w:r>
-        <w:rPr>
-          <w:rFonts w:ascii="Segoe UI" w:hAnsi="Segoe UI" w:cs="Segoe UI"/>
-          <w:sz w:val="21"/>
-          <w:szCs w:val="21"/>
-          <w:shd w:val="clear" w:color="auto" w:fill="FFFFFF"/>
-        </w:rPr>
-        <w:t>significant and growing technology talent shortage faced by US-based start-ups and scale-ups by enabling its clients to quickly have a turnkey "virtual" Canadian subsidiary</w:t>
+        <w:t>Is a robotic company</w:t>
       </w:r>
     </w:p>
     <w:p>
@@ -1260,28 +1236,18 @@
         </w:numPr>
       </w:pPr>
       <w:r>
-        <w:t>The company</w:t>
-      </w:r>
-      <w:r>
-        <w:t xml:space="preserve"> provide</w:t>
-      </w:r>
-      <w:r>
-        <w:t>s labour</w:t>
-      </w:r>
-      <w:r>
-        <w:t xml:space="preserve"> </w:t>
-      </w:r>
-      <w:r>
-        <w:t>solutions</w:t>
-      </w:r>
-      <w:r>
-        <w:t xml:space="preserve"> on behalf of the US clients</w:t>
-      </w:r>
-    </w:p>
-    <w:p/>
-    <w:p>
-      <w:r>
-        <w:t>Why I want to work here</w:t>
+        <w:rPr>
+          <w:rFonts w:ascii="Segoe UI" w:hAnsi="Segoe UI" w:cs="Segoe UI"/>
+          <w:shd w:val="clear" w:color="auto" w:fill="FFFFFF"/>
+        </w:rPr>
+        <w:t>It creates t</w:t>
+      </w:r>
+      <w:r>
+        <w:rPr>
+          <w:rFonts w:ascii="Segoe UI" w:hAnsi="Segoe UI" w:cs="Segoe UI"/>
+          <w:shd w:val="clear" w:color="auto" w:fill="FFFFFF"/>
+        </w:rPr>
+        <w:t>he world's most advanced serving robots for the restaurant and hospitality sector.</w:t>
       </w:r>
     </w:p>
     <w:p>
@@ -1293,6 +1259,24 @@
         </w:numPr>
       </w:pPr>
       <w:r>
+        <w:t>To help people provide outstanding hospitality serviceby automating repetitive tasks.</w:t>
+      </w:r>
+    </w:p>
+    <w:p/>
+    <w:p>
+      <w:r>
+        <w:t>Why I want to work here</w:t>
+      </w:r>
+    </w:p>
+    <w:p>
+      <w:pPr>
+        <w:pStyle w:val="ListParagraph"/>
+        <w:numPr>
+          <w:ilvl w:val="0"/>
+          <w:numId w:val="6"/>
+        </w:numPr>
+      </w:pPr>
+      <w:r>
         <w:t xml:space="preserve">Penny robot </w:t>
       </w:r>
       <w:r>
@@ -1312,6 +1296,24 @@
       </w:pPr>
       <w:r>
         <w:t>Being a part of that journey excited me</w:t>
+      </w:r>
+    </w:p>
+    <w:p>
+      <w:pPr>
+        <w:pStyle w:val="ListParagraph"/>
+        <w:numPr>
+          <w:ilvl w:val="1"/>
+          <w:numId w:val="6"/>
+        </w:numPr>
+      </w:pPr>
+      <w:r>
+        <w:t xml:space="preserve">The company existed for </w:t>
+      </w:r>
+      <w:r>
+        <w:t>4</w:t>
+      </w:r>
+      <w:r>
+        <w:t xml:space="preserve"> years</w:t>
       </w:r>
     </w:p>
     <w:p>
@@ -1475,6 +1477,7 @@
         <w:rPr>
           <w:rFonts w:asciiTheme="minorHAnsi" w:hAnsiTheme="minorHAnsi" w:cstheme="minorHAnsi"/>
         </w:rPr>
+        <w:lastRenderedPageBreak/>
         <w:t>Each build took about 20 minutes (literarly)</w:t>
       </w:r>
     </w:p>
@@ -1494,7 +1497,6 @@
         <w:rPr>
           <w:rFonts w:asciiTheme="minorHAnsi" w:hAnsiTheme="minorHAnsi" w:cstheme="minorHAnsi"/>
         </w:rPr>
-        <w:lastRenderedPageBreak/>
         <w:t>Each time when something significant is updated, when we had to re-build app, we would face this frustrating build errors</w:t>
       </w:r>
     </w:p>
@@ -2162,7 +2164,6 @@
         <w:rPr>
           <w:rFonts w:asciiTheme="minorHAnsi" w:eastAsia="Batang" w:hAnsiTheme="minorHAnsi" w:cstheme="minorHAnsi"/>
         </w:rPr>
-        <w:lastRenderedPageBreak/>
         <w:t>Nervousness</w:t>
       </w:r>
     </w:p>
@@ -3494,6 +3495,7 @@
           <w:rFonts w:asciiTheme="minorHAnsi" w:hAnsiTheme="minorHAnsi"/>
           <w:color w:val="000000" w:themeColor="text1"/>
         </w:rPr>
+        <w:lastRenderedPageBreak/>
         <w:t>I have proven history of self-learning which I love and securing a job at SiteMax Systems</w:t>
       </w:r>
     </w:p>
@@ -3516,7 +3518,6 @@
           <w:rFonts w:asciiTheme="minorHAnsi" w:hAnsiTheme="minorHAnsi"/>
           <w:color w:val="000000" w:themeColor="text1"/>
         </w:rPr>
-        <w:lastRenderedPageBreak/>
         <w:t>Story about Getting a job at SiteMax</w:t>
       </w:r>
     </w:p>
@@ -7707,7 +7708,6 @@
     <w:next w:val="Normal"/>
     <w:link w:val="Heading2Char"/>
     <w:uiPriority w:val="9"/>
-    <w:semiHidden/>
     <w:unhideWhenUsed/>
     <w:qFormat/>
     <w:rsid w:val="009E57F1"/>
@@ -7829,7 +7829,6 @@
     <w:basedOn w:val="DefaultParagraphFont"/>
     <w:link w:val="Heading2"/>
     <w:uiPriority w:val="9"/>
-    <w:semiHidden/>
     <w:rsid w:val="009E57F1"/>
     <w:rPr>
       <w:rFonts w:asciiTheme="majorHAnsi" w:eastAsiaTheme="majorEastAsia" w:hAnsiTheme="majorHAnsi" w:cstheme="majorBidi"/>

</xml_diff>

<commit_message>
feat: Add progress #10 'bear robotics'
</commit_message>
<xml_diff>
--- a/big-interview/mobsquad/summary notes.docx
+++ b/big-interview/mobsquad/summary notes.docx
@@ -49,7 +49,21 @@
         <w:rPr>
           <w:rFonts w:asciiTheme="minorHAnsi" w:hAnsiTheme="minorHAnsi" w:cstheme="minorHAnsi"/>
         </w:rPr>
-        <w:t xml:space="preserve">During my time at SiteMax systems, I worked on developing small single page applications on behalf of clients. </w:t>
+        <w:t xml:space="preserve">During my time at </w:t>
+      </w:r>
+      <w:proofErr w:type="spellStart"/>
+      <w:r>
+        <w:rPr>
+          <w:rFonts w:asciiTheme="minorHAnsi" w:hAnsiTheme="minorHAnsi" w:cstheme="minorHAnsi"/>
+        </w:rPr>
+        <w:t>SiteMax</w:t>
+      </w:r>
+      <w:proofErr w:type="spellEnd"/>
+      <w:r>
+        <w:rPr>
+          <w:rFonts w:asciiTheme="minorHAnsi" w:hAnsiTheme="minorHAnsi" w:cstheme="minorHAnsi"/>
+        </w:rPr>
+        <w:t xml:space="preserve"> systems, I worked on developing small single page applications on behalf of clients. </w:t>
       </w:r>
     </w:p>
     <w:p>
@@ -69,7 +83,35 @@
         <w:rPr>
           <w:rFonts w:asciiTheme="minorHAnsi" w:hAnsiTheme="minorHAnsi" w:cstheme="minorHAnsi"/>
         </w:rPr>
-        <w:t>I communicated with the customer success team and the dev team to make sure the business requirements are met and it won’t break on the siteMax system.</w:t>
+        <w:t xml:space="preserve">I communicated with the customer success team and the dev team to make sure the business requirements are </w:t>
+      </w:r>
+      <w:proofErr w:type="gramStart"/>
+      <w:r>
+        <w:rPr>
+          <w:rFonts w:asciiTheme="minorHAnsi" w:hAnsiTheme="minorHAnsi" w:cstheme="minorHAnsi"/>
+        </w:rPr>
+        <w:t>met</w:t>
+      </w:r>
+      <w:proofErr w:type="gramEnd"/>
+      <w:r>
+        <w:rPr>
+          <w:rFonts w:asciiTheme="minorHAnsi" w:hAnsiTheme="minorHAnsi" w:cstheme="minorHAnsi"/>
+        </w:rPr>
+        <w:t xml:space="preserve"> and it won’t break on the </w:t>
+      </w:r>
+      <w:proofErr w:type="spellStart"/>
+      <w:r>
+        <w:rPr>
+          <w:rFonts w:asciiTheme="minorHAnsi" w:hAnsiTheme="minorHAnsi" w:cstheme="minorHAnsi"/>
+        </w:rPr>
+        <w:t>siteMax</w:t>
+      </w:r>
+      <w:proofErr w:type="spellEnd"/>
+      <w:r>
+        <w:rPr>
+          <w:rFonts w:asciiTheme="minorHAnsi" w:hAnsiTheme="minorHAnsi" w:cstheme="minorHAnsi"/>
+        </w:rPr>
+        <w:t xml:space="preserve"> system.</w:t>
       </w:r>
     </w:p>
     <w:p>
@@ -201,13 +243,27 @@
         <w:rPr>
           <w:rFonts w:asciiTheme="minorHAnsi" w:hAnsiTheme="minorHAnsi" w:cstheme="minorHAnsi"/>
         </w:rPr>
-        <w:t>updating my resume with bullet points from the list of my works</w:t>
-      </w:r>
-      <w:r>
-        <w:rPr>
-          <w:rFonts w:asciiTheme="minorHAnsi" w:hAnsiTheme="minorHAnsi" w:cstheme="minorHAnsi"/>
-        </w:rPr>
-        <w:t>, and generating pdf from my digital resume</w:t>
+        <w:t xml:space="preserve">updating my resume with bullet points from the list of my </w:t>
+      </w:r>
+      <w:proofErr w:type="gramStart"/>
+      <w:r>
+        <w:rPr>
+          <w:rFonts w:asciiTheme="minorHAnsi" w:hAnsiTheme="minorHAnsi" w:cstheme="minorHAnsi"/>
+        </w:rPr>
+        <w:t>works</w:t>
+      </w:r>
+      <w:r>
+        <w:rPr>
+          <w:rFonts w:asciiTheme="minorHAnsi" w:hAnsiTheme="minorHAnsi" w:cstheme="minorHAnsi"/>
+        </w:rPr>
+        <w:t>, and</w:t>
+      </w:r>
+      <w:proofErr w:type="gramEnd"/>
+      <w:r>
+        <w:rPr>
+          <w:rFonts w:asciiTheme="minorHAnsi" w:hAnsiTheme="minorHAnsi" w:cstheme="minorHAnsi"/>
+        </w:rPr>
+        <w:t xml:space="preserve"> generating pdf from my digital resume</w:t>
       </w:r>
       <w:r>
         <w:rPr>
@@ -292,7 +348,15 @@
         <w:t>Shortly after graduation</w:t>
       </w:r>
       <w:r>
-        <w:t xml:space="preserve"> I was thinking about the career I wanted to pursue</w:t>
+        <w:t xml:space="preserve"> I was thinking about the </w:t>
+      </w:r>
+      <w:proofErr w:type="gramStart"/>
+      <w:r>
+        <w:t>career</w:t>
+      </w:r>
+      <w:proofErr w:type="gramEnd"/>
+      <w:r>
+        <w:t xml:space="preserve"> I wanted to pursue</w:t>
       </w:r>
     </w:p>
     <w:p>
@@ -462,7 +526,21 @@
         <w:rPr>
           <w:rFonts w:asciiTheme="minorHAnsi" w:hAnsiTheme="minorHAnsi" w:cstheme="minorHAnsi"/>
         </w:rPr>
-        <w:t>I worked at Sitemax Systems from January 2018 to December 2019 as Junior Front End Developer</w:t>
+        <w:t xml:space="preserve">I worked at </w:t>
+      </w:r>
+      <w:proofErr w:type="spellStart"/>
+      <w:r>
+        <w:rPr>
+          <w:rFonts w:asciiTheme="minorHAnsi" w:hAnsiTheme="minorHAnsi" w:cstheme="minorHAnsi"/>
+        </w:rPr>
+        <w:t>Sitemax</w:t>
+      </w:r>
+      <w:proofErr w:type="spellEnd"/>
+      <w:r>
+        <w:rPr>
+          <w:rFonts w:asciiTheme="minorHAnsi" w:hAnsiTheme="minorHAnsi" w:cstheme="minorHAnsi"/>
+        </w:rPr>
+        <w:t xml:space="preserve"> Systems from January 2018 to December 2019 as Junior Front End Developer</w:t>
       </w:r>
     </w:p>
     <w:p>
@@ -480,7 +558,21 @@
         <w:rPr>
           <w:rFonts w:asciiTheme="minorHAnsi" w:hAnsiTheme="minorHAnsi" w:cstheme="minorHAnsi"/>
         </w:rPr>
-        <w:t>There I was responsible for developing and maintaining features of the SiteMax Systems</w:t>
+        <w:t xml:space="preserve">There I was responsible for developing and maintaining features of the </w:t>
+      </w:r>
+      <w:proofErr w:type="spellStart"/>
+      <w:r>
+        <w:rPr>
+          <w:rFonts w:asciiTheme="minorHAnsi" w:hAnsiTheme="minorHAnsi" w:cstheme="minorHAnsi"/>
+        </w:rPr>
+        <w:t>SiteMax</w:t>
+      </w:r>
+      <w:proofErr w:type="spellEnd"/>
+      <w:r>
+        <w:rPr>
+          <w:rFonts w:asciiTheme="minorHAnsi" w:hAnsiTheme="minorHAnsi" w:cstheme="minorHAnsi"/>
+        </w:rPr>
+        <w:t xml:space="preserve"> Systems</w:t>
       </w:r>
     </w:p>
     <w:p>
@@ -528,7 +620,49 @@
         <w:rPr>
           <w:rFonts w:asciiTheme="minorHAnsi" w:hAnsiTheme="minorHAnsi" w:cstheme="minorHAnsi"/>
         </w:rPr>
-        <w:t xml:space="preserve"> with the development of SItemax’s mission critical Sitemax 3 and Sitemax 3.5 mobile application</w:t>
+        <w:t xml:space="preserve"> with the development of </w:t>
+      </w:r>
+      <w:proofErr w:type="spellStart"/>
+      <w:r>
+        <w:rPr>
+          <w:rFonts w:asciiTheme="minorHAnsi" w:hAnsiTheme="minorHAnsi" w:cstheme="minorHAnsi"/>
+        </w:rPr>
+        <w:t>SItemax’s</w:t>
+      </w:r>
+      <w:proofErr w:type="spellEnd"/>
+      <w:r>
+        <w:rPr>
+          <w:rFonts w:asciiTheme="minorHAnsi" w:hAnsiTheme="minorHAnsi" w:cstheme="minorHAnsi"/>
+        </w:rPr>
+        <w:t xml:space="preserve"> mission critical </w:t>
+      </w:r>
+      <w:proofErr w:type="spellStart"/>
+      <w:r>
+        <w:rPr>
+          <w:rFonts w:asciiTheme="minorHAnsi" w:hAnsiTheme="minorHAnsi" w:cstheme="minorHAnsi"/>
+        </w:rPr>
+        <w:t>Sitemax</w:t>
+      </w:r>
+      <w:proofErr w:type="spellEnd"/>
+      <w:r>
+        <w:rPr>
+          <w:rFonts w:asciiTheme="minorHAnsi" w:hAnsiTheme="minorHAnsi" w:cstheme="minorHAnsi"/>
+        </w:rPr>
+        <w:t xml:space="preserve"> 3 and </w:t>
+      </w:r>
+      <w:proofErr w:type="spellStart"/>
+      <w:r>
+        <w:rPr>
+          <w:rFonts w:asciiTheme="minorHAnsi" w:hAnsiTheme="minorHAnsi" w:cstheme="minorHAnsi"/>
+        </w:rPr>
+        <w:t>Sitemax</w:t>
+      </w:r>
+      <w:proofErr w:type="spellEnd"/>
+      <w:r>
+        <w:rPr>
+          <w:rFonts w:asciiTheme="minorHAnsi" w:hAnsiTheme="minorHAnsi" w:cstheme="minorHAnsi"/>
+        </w:rPr>
+        <w:t xml:space="preserve"> 3.5 mobile application</w:t>
       </w:r>
       <w:r>
         <w:rPr>
@@ -589,12 +723,21 @@
           <w:color w:val="000000" w:themeColor="text1"/>
         </w:rPr>
       </w:pPr>
-      <w:r>
-        <w:rPr>
-          <w:rFonts w:asciiTheme="minorHAnsi" w:hAnsiTheme="minorHAnsi"/>
-          <w:color w:val="000000" w:themeColor="text1"/>
-        </w:rPr>
-        <w:t>Reecntly, I finished the development of hyungmogu.com. Initially, I built the website using Django, but I self-learned ReactJS and migrated the website to entirely front-end based website.</w:t>
+      <w:proofErr w:type="spellStart"/>
+      <w:r>
+        <w:rPr>
+          <w:rFonts w:asciiTheme="minorHAnsi" w:hAnsiTheme="minorHAnsi"/>
+          <w:color w:val="000000" w:themeColor="text1"/>
+        </w:rPr>
+        <w:t>Reecntly</w:t>
+      </w:r>
+      <w:proofErr w:type="spellEnd"/>
+      <w:r>
+        <w:rPr>
+          <w:rFonts w:asciiTheme="minorHAnsi" w:hAnsiTheme="minorHAnsi"/>
+          <w:color w:val="000000" w:themeColor="text1"/>
+        </w:rPr>
+        <w:t>, I finished the development of hyungmogu.com. Initially, I built the website using Django, but I self-learned ReactJS and migrated the website to entirely front-end based website.</w:t>
       </w:r>
     </w:p>
     <w:p>
@@ -720,7 +863,23 @@
           <w:rFonts w:asciiTheme="minorHAnsi" w:hAnsiTheme="minorHAnsi"/>
           <w:color w:val="000000" w:themeColor="text1"/>
         </w:rPr>
-        <w:t>My peers at SIteMax Systems are awesome.</w:t>
+        <w:t xml:space="preserve">My peers at </w:t>
+      </w:r>
+      <w:proofErr w:type="spellStart"/>
+      <w:r>
+        <w:rPr>
+          <w:rFonts w:asciiTheme="minorHAnsi" w:hAnsiTheme="minorHAnsi"/>
+          <w:color w:val="000000" w:themeColor="text1"/>
+        </w:rPr>
+        <w:t>SIteMax</w:t>
+      </w:r>
+      <w:proofErr w:type="spellEnd"/>
+      <w:r>
+        <w:rPr>
+          <w:rFonts w:asciiTheme="minorHAnsi" w:hAnsiTheme="minorHAnsi"/>
+          <w:color w:val="000000" w:themeColor="text1"/>
+        </w:rPr>
+        <w:t xml:space="preserve"> Systems are awesome.</w:t>
       </w:r>
     </w:p>
     <w:p>
@@ -979,7 +1138,43 @@
           <w:sz w:val="28"/>
           <w:szCs w:val="28"/>
         </w:rPr>
-        <w:t>For the past 2 years in my previous workplace in SiteMax Systems Inc, I was responsible of developing and maintaining the features of the SiteMax system</w:t>
+        <w:t xml:space="preserve">For the past 2 years in my previous workplace in </w:t>
+      </w:r>
+      <w:proofErr w:type="spellStart"/>
+      <w:r>
+        <w:rPr>
+          <w:rFonts w:asciiTheme="minorHAnsi" w:hAnsiTheme="minorHAnsi" w:cstheme="minorHAnsi"/>
+          <w:sz w:val="28"/>
+          <w:szCs w:val="28"/>
+        </w:rPr>
+        <w:t>SiteMax</w:t>
+      </w:r>
+      <w:proofErr w:type="spellEnd"/>
+      <w:r>
+        <w:rPr>
+          <w:rFonts w:asciiTheme="minorHAnsi" w:hAnsiTheme="minorHAnsi" w:cstheme="minorHAnsi"/>
+          <w:sz w:val="28"/>
+          <w:szCs w:val="28"/>
+        </w:rPr>
+        <w:t xml:space="preserve"> Systems Inc, I was responsible of developing and maintaining the features of the </w:t>
+      </w:r>
+      <w:proofErr w:type="spellStart"/>
+      <w:r>
+        <w:rPr>
+          <w:rFonts w:asciiTheme="minorHAnsi" w:hAnsiTheme="minorHAnsi" w:cstheme="minorHAnsi"/>
+          <w:sz w:val="28"/>
+          <w:szCs w:val="28"/>
+        </w:rPr>
+        <w:t>SiteMax</w:t>
+      </w:r>
+      <w:proofErr w:type="spellEnd"/>
+      <w:r>
+        <w:rPr>
+          <w:rFonts w:asciiTheme="minorHAnsi" w:hAnsiTheme="minorHAnsi" w:cstheme="minorHAnsi"/>
+          <w:sz w:val="28"/>
+          <w:szCs w:val="28"/>
+        </w:rPr>
+        <w:t xml:space="preserve"> system</w:t>
       </w:r>
     </w:p>
     <w:p>
@@ -1081,7 +1276,43 @@
           <w:szCs w:val="28"/>
         </w:rPr>
         <w:tab/>
-        <w:t xml:space="preserve"> experience. For the past 2 years in my previous workplace in SiteMax Systems Inc, I was responsible of developing and maintaining the features of the SiteMax system.</w:t>
+        <w:t xml:space="preserve"> experience. For the past 2 years in my previous workplace in </w:t>
+      </w:r>
+      <w:proofErr w:type="spellStart"/>
+      <w:r>
+        <w:rPr>
+          <w:rFonts w:asciiTheme="minorHAnsi" w:hAnsiTheme="minorHAnsi" w:cstheme="minorHAnsi"/>
+          <w:sz w:val="28"/>
+          <w:szCs w:val="28"/>
+        </w:rPr>
+        <w:t>SiteMax</w:t>
+      </w:r>
+      <w:proofErr w:type="spellEnd"/>
+      <w:r>
+        <w:rPr>
+          <w:rFonts w:asciiTheme="minorHAnsi" w:hAnsiTheme="minorHAnsi" w:cstheme="minorHAnsi"/>
+          <w:sz w:val="28"/>
+          <w:szCs w:val="28"/>
+        </w:rPr>
+        <w:t xml:space="preserve"> Systems Inc, I was responsible of developing and maintaining the features of the </w:t>
+      </w:r>
+      <w:proofErr w:type="spellStart"/>
+      <w:r>
+        <w:rPr>
+          <w:rFonts w:asciiTheme="minorHAnsi" w:hAnsiTheme="minorHAnsi" w:cstheme="minorHAnsi"/>
+          <w:sz w:val="28"/>
+          <w:szCs w:val="28"/>
+        </w:rPr>
+        <w:t>SiteMax</w:t>
+      </w:r>
+      <w:proofErr w:type="spellEnd"/>
+      <w:r>
+        <w:rPr>
+          <w:rFonts w:asciiTheme="minorHAnsi" w:hAnsiTheme="minorHAnsi" w:cstheme="minorHAnsi"/>
+          <w:sz w:val="28"/>
+          <w:szCs w:val="28"/>
+        </w:rPr>
+        <w:t xml:space="preserve"> system.</w:t>
       </w:r>
     </w:p>
     <w:p>
@@ -1113,38 +1344,92 @@
           <w:color w:val="1F314A"/>
           <w:shd w:val="clear" w:color="auto" w:fill="F2F7FE"/>
         </w:rPr>
-        <w:t>For the past two years, I worked with my teammates from different departemnts and built over 300 angularJS based single page applications, and maintained over  2000 of them. As well, I assisted my senior developers with developer There I was praised by my team members for building beautiful applications that delights customers and lots of fist bumps and high fives.</w:t>
-      </w:r>
-    </w:p>
-    <w:p>
-      <w:pPr>
-        <w:tabs>
-          <w:tab w:val="left" w:pos="6440"/>
-        </w:tabs>
+        <w:t xml:space="preserve">For the past two years, I worked with my teammates from different </w:t>
+      </w:r>
+      <w:proofErr w:type="spellStart"/>
+      <w:r>
         <w:rPr>
           <w:rFonts w:ascii="Arial" w:hAnsi="Arial" w:cs="Arial"/>
           <w:color w:val="1F314A"/>
           <w:shd w:val="clear" w:color="auto" w:fill="F2F7FE"/>
         </w:rPr>
-      </w:pPr>
-    </w:p>
-    <w:p>
-      <w:pPr>
-        <w:tabs>
-          <w:tab w:val="left" w:pos="6440"/>
-        </w:tabs>
+        <w:t>departemnts</w:t>
+      </w:r>
+      <w:proofErr w:type="spellEnd"/>
+      <w:r>
         <w:rPr>
           <w:rFonts w:ascii="Arial" w:hAnsi="Arial" w:cs="Arial"/>
           <w:color w:val="1F314A"/>
           <w:shd w:val="clear" w:color="auto" w:fill="F2F7FE"/>
         </w:rPr>
-      </w:pPr>
+        <w:t xml:space="preserve"> and built over 300 </w:t>
+      </w:r>
+      <w:proofErr w:type="spellStart"/>
       <w:r>
         <w:rPr>
           <w:rFonts w:ascii="Arial" w:hAnsi="Arial" w:cs="Arial"/>
           <w:color w:val="1F314A"/>
           <w:shd w:val="clear" w:color="auto" w:fill="F2F7FE"/>
         </w:rPr>
+        <w:t>angularJS</w:t>
+      </w:r>
+      <w:proofErr w:type="spellEnd"/>
+      <w:r>
+        <w:rPr>
+          <w:rFonts w:ascii="Arial" w:hAnsi="Arial" w:cs="Arial"/>
+          <w:color w:val="1F314A"/>
+          <w:shd w:val="clear" w:color="auto" w:fill="F2F7FE"/>
+        </w:rPr>
+        <w:t xml:space="preserve"> based single page applications, and maintained </w:t>
+      </w:r>
+      <w:proofErr w:type="gramStart"/>
+      <w:r>
+        <w:rPr>
+          <w:rFonts w:ascii="Arial" w:hAnsi="Arial" w:cs="Arial"/>
+          <w:color w:val="1F314A"/>
+          <w:shd w:val="clear" w:color="auto" w:fill="F2F7FE"/>
+        </w:rPr>
+        <w:t>over  2000</w:t>
+      </w:r>
+      <w:proofErr w:type="gramEnd"/>
+      <w:r>
+        <w:rPr>
+          <w:rFonts w:ascii="Arial" w:hAnsi="Arial" w:cs="Arial"/>
+          <w:color w:val="1F314A"/>
+          <w:shd w:val="clear" w:color="auto" w:fill="F2F7FE"/>
+        </w:rPr>
+        <w:t xml:space="preserve"> of them. As well, I assisted my senior developers with developer There I was praised by my team members for building beautiful applications that delights customers and lots of fist bumps and high fives.</w:t>
+      </w:r>
+    </w:p>
+    <w:p>
+      <w:pPr>
+        <w:tabs>
+          <w:tab w:val="left" w:pos="6440"/>
+        </w:tabs>
+        <w:rPr>
+          <w:rFonts w:ascii="Arial" w:hAnsi="Arial" w:cs="Arial"/>
+          <w:color w:val="1F314A"/>
+          <w:shd w:val="clear" w:color="auto" w:fill="F2F7FE"/>
+        </w:rPr>
+      </w:pPr>
+    </w:p>
+    <w:p>
+      <w:pPr>
+        <w:tabs>
+          <w:tab w:val="left" w:pos="6440"/>
+        </w:tabs>
+        <w:rPr>
+          <w:rFonts w:ascii="Arial" w:hAnsi="Arial" w:cs="Arial"/>
+          <w:color w:val="1F314A"/>
+          <w:shd w:val="clear" w:color="auto" w:fill="F2F7FE"/>
+        </w:rPr>
+      </w:pPr>
+      <w:r>
+        <w:rPr>
+          <w:rFonts w:ascii="Arial" w:hAnsi="Arial" w:cs="Arial"/>
+          <w:color w:val="1F314A"/>
+          <w:shd w:val="clear" w:color="auto" w:fill="F2F7FE"/>
+        </w:rPr>
         <w:t>Over the years, I felt the need for better growth and opportunities. I’ve been practicing over the years, and now that I am ready for a new role, this position is the one that I felt I could excel in.</w:t>
       </w:r>
     </w:p>
@@ -1212,8 +1497,30 @@
     <w:p/>
     <w:p>
       <w:r>
-        <w:t>What do I know about company</w:t>
-      </w:r>
+        <w:t xml:space="preserve">First Practice: </w:t>
+      </w:r>
+      <w:hyperlink r:id="rId9" w:history="1">
+        <w:r>
+          <w:rPr>
+            <w:rStyle w:val="Hyperlink"/>
+          </w:rPr>
+          <w:t>https://app.biginterview.com/s/95e1c9a324</w:t>
+        </w:r>
+      </w:hyperlink>
+      <w:r>
+        <w:t xml:space="preserve"> </w:t>
+      </w:r>
+    </w:p>
+    <w:p/>
+    <w:p>
+      <w:r>
+        <w:t xml:space="preserve">What do I know about </w:t>
+      </w:r>
+      <w:proofErr w:type="gramStart"/>
+      <w:r>
+        <w:t>company</w:t>
+      </w:r>
+      <w:proofErr w:type="gramEnd"/>
     </w:p>
     <w:p>
       <w:pPr>
@@ -1226,6 +1533,23 @@
       <w:r>
         <w:t>Is a robotic company</w:t>
       </w:r>
+      <w:r>
+        <w:t xml:space="preserve"> that </w:t>
+      </w:r>
+      <w:r>
+        <w:rPr>
+          <w:rFonts w:ascii="Segoe UI" w:hAnsi="Segoe UI" w:cs="Segoe UI"/>
+          <w:shd w:val="clear" w:color="auto" w:fill="FFFFFF"/>
+        </w:rPr>
+        <w:t>creates t</w:t>
+      </w:r>
+      <w:r>
+        <w:rPr>
+          <w:rFonts w:ascii="Segoe UI" w:hAnsi="Segoe UI" w:cs="Segoe UI"/>
+          <w:shd w:val="clear" w:color="auto" w:fill="FFFFFF"/>
+        </w:rPr>
+        <w:t>he world's most advanced serving robots for the restaurant and hospitality sector.</w:t>
+      </w:r>
     </w:p>
     <w:p>
       <w:pPr>
@@ -1236,30 +1560,18 @@
         </w:numPr>
       </w:pPr>
       <w:r>
-        <w:rPr>
-          <w:rFonts w:ascii="Segoe UI" w:hAnsi="Segoe UI" w:cs="Segoe UI"/>
-          <w:shd w:val="clear" w:color="auto" w:fill="FFFFFF"/>
-        </w:rPr>
-        <w:t>It creates t</w:t>
-      </w:r>
-      <w:r>
-        <w:rPr>
-          <w:rFonts w:ascii="Segoe UI" w:hAnsi="Segoe UI" w:cs="Segoe UI"/>
-          <w:shd w:val="clear" w:color="auto" w:fill="FFFFFF"/>
-        </w:rPr>
-        <w:t>he world's most advanced serving robots for the restaurant and hospitality sector.</w:t>
-      </w:r>
-    </w:p>
-    <w:p>
-      <w:pPr>
-        <w:pStyle w:val="ListParagraph"/>
-        <w:numPr>
-          <w:ilvl w:val="0"/>
-          <w:numId w:val="6"/>
-        </w:numPr>
-      </w:pPr>
-      <w:r>
-        <w:t>To help people provide outstanding hospitality serviceby automating repetitive tasks.</w:t>
+        <w:t>Mission is t</w:t>
+      </w:r>
+      <w:r>
+        <w:t xml:space="preserve">o help people provide outstanding hospitality </w:t>
+      </w:r>
+      <w:proofErr w:type="spellStart"/>
+      <w:r>
+        <w:t>serviceby</w:t>
+      </w:r>
+      <w:proofErr w:type="spellEnd"/>
+      <w:r>
+        <w:t xml:space="preserve"> automating repetitive tasks.</w:t>
       </w:r>
     </w:p>
     <w:p/>
@@ -1420,7 +1732,23 @@
           <w:rFonts w:asciiTheme="minorHAnsi" w:hAnsiTheme="minorHAnsi" w:cstheme="minorHAnsi"/>
           <w:color w:val="000000" w:themeColor="text1"/>
         </w:rPr>
-        <w:t>Shell Program SiteMax 3 application</w:t>
+        <w:t xml:space="preserve">Shell Program </w:t>
+      </w:r>
+      <w:proofErr w:type="spellStart"/>
+      <w:r>
+        <w:rPr>
+          <w:rFonts w:asciiTheme="minorHAnsi" w:hAnsiTheme="minorHAnsi" w:cstheme="minorHAnsi"/>
+          <w:color w:val="000000" w:themeColor="text1"/>
+        </w:rPr>
+        <w:t>SiteMax</w:t>
+      </w:r>
+      <w:proofErr w:type="spellEnd"/>
+      <w:r>
+        <w:rPr>
+          <w:rFonts w:asciiTheme="minorHAnsi" w:hAnsiTheme="minorHAnsi" w:cstheme="minorHAnsi"/>
+          <w:color w:val="000000" w:themeColor="text1"/>
+        </w:rPr>
+        <w:t xml:space="preserve"> 3 application</w:t>
       </w:r>
     </w:p>
     <w:p>
@@ -1439,7 +1767,35 @@
         <w:rPr>
           <w:rFonts w:asciiTheme="minorHAnsi" w:hAnsiTheme="minorHAnsi" w:cstheme="minorHAnsi"/>
         </w:rPr>
-        <w:t>James wanted to attend buildex with his cool new app SiteMax 3 built entirely using Ionic Framework</w:t>
+        <w:t xml:space="preserve">James wanted to attend </w:t>
+      </w:r>
+      <w:proofErr w:type="spellStart"/>
+      <w:r>
+        <w:rPr>
+          <w:rFonts w:asciiTheme="minorHAnsi" w:hAnsiTheme="minorHAnsi" w:cstheme="minorHAnsi"/>
+        </w:rPr>
+        <w:t>buildex</w:t>
+      </w:r>
+      <w:proofErr w:type="spellEnd"/>
+      <w:r>
+        <w:rPr>
+          <w:rFonts w:asciiTheme="minorHAnsi" w:hAnsiTheme="minorHAnsi" w:cstheme="minorHAnsi"/>
+        </w:rPr>
+        <w:t xml:space="preserve"> with his cool new app </w:t>
+      </w:r>
+      <w:proofErr w:type="spellStart"/>
+      <w:r>
+        <w:rPr>
+          <w:rFonts w:asciiTheme="minorHAnsi" w:hAnsiTheme="minorHAnsi" w:cstheme="minorHAnsi"/>
+        </w:rPr>
+        <w:t>SiteMax</w:t>
+      </w:r>
+      <w:proofErr w:type="spellEnd"/>
+      <w:r>
+        <w:rPr>
+          <w:rFonts w:asciiTheme="minorHAnsi" w:hAnsiTheme="minorHAnsi" w:cstheme="minorHAnsi"/>
+        </w:rPr>
+        <w:t xml:space="preserve"> 3 built entirely using Ionic Framework</w:t>
       </w:r>
     </w:p>
     <w:p>
@@ -1458,6 +1814,7 @@
         <w:rPr>
           <w:rFonts w:asciiTheme="minorHAnsi" w:hAnsiTheme="minorHAnsi" w:cstheme="minorHAnsi"/>
         </w:rPr>
+        <w:lastRenderedPageBreak/>
         <w:t>But the time was ticking, and we were struggling to get the app out on time</w:t>
       </w:r>
     </w:p>
@@ -1477,8 +1834,21 @@
         <w:rPr>
           <w:rFonts w:asciiTheme="minorHAnsi" w:hAnsiTheme="minorHAnsi" w:cstheme="minorHAnsi"/>
         </w:rPr>
-        <w:lastRenderedPageBreak/>
-        <w:t>Each build took about 20 minutes (literarly)</w:t>
+        <w:t>Each build took about 20 minutes (</w:t>
+      </w:r>
+      <w:proofErr w:type="spellStart"/>
+      <w:r>
+        <w:rPr>
+          <w:rFonts w:asciiTheme="minorHAnsi" w:hAnsiTheme="minorHAnsi" w:cstheme="minorHAnsi"/>
+        </w:rPr>
+        <w:t>literarly</w:t>
+      </w:r>
+      <w:proofErr w:type="spellEnd"/>
+      <w:r>
+        <w:rPr>
+          <w:rFonts w:asciiTheme="minorHAnsi" w:hAnsiTheme="minorHAnsi" w:cstheme="minorHAnsi"/>
+        </w:rPr>
+        <w:t>)</w:t>
       </w:r>
     </w:p>
     <w:p>
@@ -1752,7 +2122,21 @@
         <w:rPr>
           <w:rFonts w:asciiTheme="minorHAnsi" w:eastAsia="Batang" w:hAnsiTheme="minorHAnsi" w:cstheme="minorHAnsi"/>
         </w:rPr>
-        <w:t xml:space="preserve"> This has been true at sitemax. </w:t>
+        <w:t xml:space="preserve"> This has been true at </w:t>
+      </w:r>
+      <w:proofErr w:type="spellStart"/>
+      <w:r>
+        <w:rPr>
+          <w:rFonts w:asciiTheme="minorHAnsi" w:eastAsia="Batang" w:hAnsiTheme="minorHAnsi" w:cstheme="minorHAnsi"/>
+        </w:rPr>
+        <w:t>sitemax</w:t>
+      </w:r>
+      <w:proofErr w:type="spellEnd"/>
+      <w:r>
+        <w:rPr>
+          <w:rFonts w:asciiTheme="minorHAnsi" w:eastAsia="Batang" w:hAnsiTheme="minorHAnsi" w:cstheme="minorHAnsi"/>
+        </w:rPr>
+        <w:t xml:space="preserve">. </w:t>
       </w:r>
     </w:p>
     <w:p>
@@ -1862,7 +2246,21 @@
         <w:rPr>
           <w:rFonts w:asciiTheme="minorHAnsi" w:eastAsia="Batang" w:hAnsiTheme="minorHAnsi" w:cstheme="minorHAnsi"/>
         </w:rPr>
-        <w:t xml:space="preserve"> from different departments. Together, we’ve built over 300 forms and I could use this experience and experitise in benefit of company</w:t>
+        <w:t xml:space="preserve"> from different departments. Together, we’ve built over 300 forms and I could use this experience and </w:t>
+      </w:r>
+      <w:proofErr w:type="spellStart"/>
+      <w:r>
+        <w:rPr>
+          <w:rFonts w:asciiTheme="minorHAnsi" w:eastAsia="Batang" w:hAnsiTheme="minorHAnsi" w:cstheme="minorHAnsi"/>
+        </w:rPr>
+        <w:t>experitise</w:t>
+      </w:r>
+      <w:proofErr w:type="spellEnd"/>
+      <w:r>
+        <w:rPr>
+          <w:rFonts w:asciiTheme="minorHAnsi" w:eastAsia="Batang" w:hAnsiTheme="minorHAnsi" w:cstheme="minorHAnsi"/>
+        </w:rPr>
+        <w:t xml:space="preserve"> in benefit of company</w:t>
       </w:r>
     </w:p>
     <w:p>
@@ -1908,11 +2306,33 @@
           <w:rFonts w:asciiTheme="minorHAnsi" w:eastAsia="Batang" w:hAnsiTheme="minorHAnsi" w:cstheme="minorHAnsi"/>
         </w:rPr>
       </w:pPr>
-      <w:r>
-        <w:rPr>
-          <w:rFonts w:asciiTheme="minorHAnsi" w:eastAsia="Batang" w:hAnsiTheme="minorHAnsi" w:cstheme="minorHAnsi"/>
-        </w:rPr>
-        <w:t>Sitemax 3 and SiteMax 3.5 applications</w:t>
+      <w:proofErr w:type="spellStart"/>
+      <w:r>
+        <w:rPr>
+          <w:rFonts w:asciiTheme="minorHAnsi" w:eastAsia="Batang" w:hAnsiTheme="minorHAnsi" w:cstheme="minorHAnsi"/>
+        </w:rPr>
+        <w:t>Sitemax</w:t>
+      </w:r>
+      <w:proofErr w:type="spellEnd"/>
+      <w:r>
+        <w:rPr>
+          <w:rFonts w:asciiTheme="minorHAnsi" w:eastAsia="Batang" w:hAnsiTheme="minorHAnsi" w:cstheme="minorHAnsi"/>
+        </w:rPr>
+        <w:t xml:space="preserve"> 3 and </w:t>
+      </w:r>
+      <w:proofErr w:type="spellStart"/>
+      <w:r>
+        <w:rPr>
+          <w:rFonts w:asciiTheme="minorHAnsi" w:eastAsia="Batang" w:hAnsiTheme="minorHAnsi" w:cstheme="minorHAnsi"/>
+        </w:rPr>
+        <w:t>SiteMax</w:t>
+      </w:r>
+      <w:proofErr w:type="spellEnd"/>
+      <w:r>
+        <w:rPr>
+          <w:rFonts w:asciiTheme="minorHAnsi" w:eastAsia="Batang" w:hAnsiTheme="minorHAnsi" w:cstheme="minorHAnsi"/>
+        </w:rPr>
+        <w:t xml:space="preserve"> 3.5 applications</w:t>
       </w:r>
     </w:p>
     <w:p>
@@ -1954,8 +2374,16 @@
         <w:rPr>
           <w:rFonts w:asciiTheme="minorHAnsi" w:eastAsia="Batang" w:hAnsiTheme="minorHAnsi" w:cstheme="minorHAnsi"/>
         </w:rPr>
-        <w:t>Improving UI of single page appliations</w:t>
-      </w:r>
+        <w:t xml:space="preserve">Improving UI of single page </w:t>
+      </w:r>
+      <w:proofErr w:type="spellStart"/>
+      <w:r>
+        <w:rPr>
+          <w:rFonts w:asciiTheme="minorHAnsi" w:eastAsia="Batang" w:hAnsiTheme="minorHAnsi" w:cstheme="minorHAnsi"/>
+        </w:rPr>
+        <w:t>appliations</w:t>
+      </w:r>
+      <w:proofErr w:type="spellEnd"/>
     </w:p>
     <w:p>
       <w:pPr>
@@ -1985,7 +2413,23 @@
           <w:rFonts w:asciiTheme="minorHAnsi" w:hAnsiTheme="minorHAnsi"/>
           <w:color w:val="000000" w:themeColor="text1"/>
         </w:rPr>
-        <w:t xml:space="preserve"> with proven history of self-learning in web development and securing a job at SiteMax Systems</w:t>
+        <w:t xml:space="preserve"> with proven history of self-learning in web development and securing a job at </w:t>
+      </w:r>
+      <w:proofErr w:type="spellStart"/>
+      <w:r>
+        <w:rPr>
+          <w:rFonts w:asciiTheme="minorHAnsi" w:hAnsiTheme="minorHAnsi"/>
+          <w:color w:val="000000" w:themeColor="text1"/>
+        </w:rPr>
+        <w:t>SiteMax</w:t>
+      </w:r>
+      <w:proofErr w:type="spellEnd"/>
+      <w:r>
+        <w:rPr>
+          <w:rFonts w:asciiTheme="minorHAnsi" w:hAnsiTheme="minorHAnsi"/>
+          <w:color w:val="000000" w:themeColor="text1"/>
+        </w:rPr>
+        <w:t xml:space="preserve"> Systems</w:t>
       </w:r>
     </w:p>
     <w:p>
@@ -2118,9 +2562,10 @@
         <w:rPr>
           <w:rFonts w:asciiTheme="minorHAnsi" w:eastAsia="Batang" w:hAnsiTheme="minorHAnsi" w:cstheme="minorHAnsi"/>
         </w:rPr>
+        <w:lastRenderedPageBreak/>
         <w:t xml:space="preserve">First Practice: </w:t>
       </w:r>
-      <w:hyperlink r:id="rId9" w:history="1">
+      <w:hyperlink r:id="rId10" w:history="1">
         <w:r>
           <w:rPr>
             <w:rStyle w:val="Hyperlink"/>
@@ -2580,12 +3025,14 @@
           <w:rFonts w:asciiTheme="minorHAnsi" w:eastAsia="Batang" w:hAnsiTheme="minorHAnsi" w:cstheme="minorHAnsi"/>
         </w:rPr>
       </w:pPr>
+      <w:proofErr w:type="spellStart"/>
       <w:r>
         <w:rPr>
           <w:rFonts w:asciiTheme="minorHAnsi" w:eastAsia="Batang" w:hAnsiTheme="minorHAnsi" w:cstheme="minorHAnsi"/>
         </w:rPr>
         <w:t>leetcode</w:t>
       </w:r>
+      <w:proofErr w:type="spellEnd"/>
       <w:r>
         <w:rPr>
           <w:rFonts w:asciiTheme="minorHAnsi" w:eastAsia="Batang" w:hAnsiTheme="minorHAnsi" w:cstheme="minorHAnsi" w:hint="eastAsia"/>
@@ -2598,6 +3045,7 @@
         </w:rPr>
         <w:t xml:space="preserve"> </w:t>
       </w:r>
+      <w:proofErr w:type="spellStart"/>
       <w:r>
         <w:rPr>
           <w:rFonts w:asciiTheme="minorHAnsi" w:eastAsia="Batang" w:hAnsiTheme="minorHAnsi" w:cstheme="minorHAnsi"/>
@@ -2610,6 +3058,7 @@
         </w:rPr>
         <w:t>를</w:t>
       </w:r>
+      <w:proofErr w:type="spellEnd"/>
       <w:r>
         <w:rPr>
           <w:rFonts w:asciiTheme="minorHAnsi" w:eastAsia="Batang" w:hAnsiTheme="minorHAnsi" w:cstheme="minorHAnsi" w:hint="eastAsia"/>
@@ -2664,12 +3113,14 @@
         </w:rPr>
         <w:t xml:space="preserve"> </w:t>
       </w:r>
+      <w:proofErr w:type="spellStart"/>
       <w:r>
         <w:rPr>
           <w:rFonts w:asciiTheme="minorHAnsi" w:eastAsia="Batang" w:hAnsiTheme="minorHAnsi" w:cstheme="minorHAnsi" w:hint="eastAsia"/>
         </w:rPr>
         <w:t>연습했었고</w:t>
       </w:r>
+      <w:proofErr w:type="spellEnd"/>
     </w:p>
     <w:p>
       <w:pPr>
@@ -2721,12 +3172,14 @@
         </w:rPr>
         <w:t xml:space="preserve"> </w:t>
       </w:r>
+      <w:proofErr w:type="spellStart"/>
       <w:r>
         <w:rPr>
           <w:rFonts w:asciiTheme="minorHAnsi" w:eastAsia="Batang" w:hAnsiTheme="minorHAnsi" w:cstheme="minorHAnsi" w:hint="eastAsia"/>
         </w:rPr>
         <w:t>돌아올때</w:t>
       </w:r>
+      <w:proofErr w:type="spellEnd"/>
       <w:r>
         <w:rPr>
           <w:rFonts w:asciiTheme="minorHAnsi" w:eastAsia="Batang" w:hAnsiTheme="minorHAnsi" w:cstheme="minorHAnsi" w:hint="eastAsia"/>
@@ -2745,12 +3198,14 @@
         </w:rPr>
         <w:t xml:space="preserve"> </w:t>
       </w:r>
+      <w:proofErr w:type="spellStart"/>
       <w:r>
         <w:rPr>
           <w:rFonts w:asciiTheme="minorHAnsi" w:eastAsia="Batang" w:hAnsiTheme="minorHAnsi" w:cstheme="minorHAnsi"/>
         </w:rPr>
         <w:t>pushup</w:t>
       </w:r>
+      <w:proofErr w:type="spellEnd"/>
       <w:r>
         <w:rPr>
           <w:rFonts w:asciiTheme="minorHAnsi" w:eastAsia="Batang" w:hAnsiTheme="minorHAnsi" w:cstheme="minorHAnsi" w:hint="eastAsia"/>
@@ -2859,12 +3314,14 @@
         </w:rPr>
         <w:t xml:space="preserve"> </w:t>
       </w:r>
+      <w:proofErr w:type="spellStart"/>
       <w:r>
         <w:rPr>
           <w:rFonts w:asciiTheme="minorHAnsi" w:eastAsia="Batang" w:hAnsiTheme="minorHAnsi" w:cstheme="minorHAnsi" w:hint="eastAsia"/>
         </w:rPr>
         <w:t>외었습니다</w:t>
       </w:r>
+      <w:proofErr w:type="spellEnd"/>
     </w:p>
     <w:p>
       <w:pPr>
@@ -2981,7 +3438,21 @@
         <w:rPr>
           <w:rFonts w:asciiTheme="minorHAnsi" w:eastAsia="Batang" w:hAnsiTheme="minorHAnsi" w:cstheme="minorHAnsi"/>
         </w:rPr>
-        <w:t xml:space="preserve"> This has been true at sitemax. </w:t>
+        <w:t xml:space="preserve"> This has been true at </w:t>
+      </w:r>
+      <w:proofErr w:type="spellStart"/>
+      <w:r>
+        <w:rPr>
+          <w:rFonts w:asciiTheme="minorHAnsi" w:eastAsia="Batang" w:hAnsiTheme="minorHAnsi" w:cstheme="minorHAnsi"/>
+        </w:rPr>
+        <w:t>sitemax</w:t>
+      </w:r>
+      <w:proofErr w:type="spellEnd"/>
+      <w:r>
+        <w:rPr>
+          <w:rFonts w:asciiTheme="minorHAnsi" w:eastAsia="Batang" w:hAnsiTheme="minorHAnsi" w:cstheme="minorHAnsi"/>
+        </w:rPr>
+        <w:t xml:space="preserve">. </w:t>
       </w:r>
     </w:p>
     <w:p>
@@ -3091,7 +3562,21 @@
         <w:rPr>
           <w:rFonts w:asciiTheme="minorHAnsi" w:eastAsia="Batang" w:hAnsiTheme="minorHAnsi" w:cstheme="minorHAnsi"/>
         </w:rPr>
-        <w:t xml:space="preserve"> from different departments. Together, we’ve built over 300 forms and I could use this experience and experitise in benefit of company</w:t>
+        <w:t xml:space="preserve"> from different departments. Together, we’ve built over 300 forms and I could use this experience and </w:t>
+      </w:r>
+      <w:proofErr w:type="spellStart"/>
+      <w:r>
+        <w:rPr>
+          <w:rFonts w:asciiTheme="minorHAnsi" w:eastAsia="Batang" w:hAnsiTheme="minorHAnsi" w:cstheme="minorHAnsi"/>
+        </w:rPr>
+        <w:t>experitise</w:t>
+      </w:r>
+      <w:proofErr w:type="spellEnd"/>
+      <w:r>
+        <w:rPr>
+          <w:rFonts w:asciiTheme="minorHAnsi" w:eastAsia="Batang" w:hAnsiTheme="minorHAnsi" w:cstheme="minorHAnsi"/>
+        </w:rPr>
+        <w:t xml:space="preserve"> in benefit of company</w:t>
       </w:r>
     </w:p>
     <w:p>
@@ -3137,11 +3622,33 @@
           <w:rFonts w:asciiTheme="minorHAnsi" w:eastAsia="Batang" w:hAnsiTheme="minorHAnsi" w:cstheme="minorHAnsi"/>
         </w:rPr>
       </w:pPr>
-      <w:r>
-        <w:rPr>
-          <w:rFonts w:asciiTheme="minorHAnsi" w:eastAsia="Batang" w:hAnsiTheme="minorHAnsi" w:cstheme="minorHAnsi"/>
-        </w:rPr>
-        <w:t>Sitemax 3 and SiteMax 3.5 applications</w:t>
+      <w:proofErr w:type="spellStart"/>
+      <w:r>
+        <w:rPr>
+          <w:rFonts w:asciiTheme="minorHAnsi" w:eastAsia="Batang" w:hAnsiTheme="minorHAnsi" w:cstheme="minorHAnsi"/>
+        </w:rPr>
+        <w:t>Sitemax</w:t>
+      </w:r>
+      <w:proofErr w:type="spellEnd"/>
+      <w:r>
+        <w:rPr>
+          <w:rFonts w:asciiTheme="minorHAnsi" w:eastAsia="Batang" w:hAnsiTheme="minorHAnsi" w:cstheme="minorHAnsi"/>
+        </w:rPr>
+        <w:t xml:space="preserve"> 3 and </w:t>
+      </w:r>
+      <w:proofErr w:type="spellStart"/>
+      <w:r>
+        <w:rPr>
+          <w:rFonts w:asciiTheme="minorHAnsi" w:eastAsia="Batang" w:hAnsiTheme="minorHAnsi" w:cstheme="minorHAnsi"/>
+        </w:rPr>
+        <w:t>SiteMax</w:t>
+      </w:r>
+      <w:proofErr w:type="spellEnd"/>
+      <w:r>
+        <w:rPr>
+          <w:rFonts w:asciiTheme="minorHAnsi" w:eastAsia="Batang" w:hAnsiTheme="minorHAnsi" w:cstheme="minorHAnsi"/>
+        </w:rPr>
+        <w:t xml:space="preserve"> 3.5 applications</w:t>
       </w:r>
     </w:p>
     <w:p>
@@ -3183,8 +3690,16 @@
         <w:rPr>
           <w:rFonts w:asciiTheme="minorHAnsi" w:eastAsia="Batang" w:hAnsiTheme="minorHAnsi" w:cstheme="minorHAnsi"/>
         </w:rPr>
-        <w:t>Improving UI of single page appliations</w:t>
-      </w:r>
+        <w:t xml:space="preserve">Improving UI of single page </w:t>
+      </w:r>
+      <w:proofErr w:type="spellStart"/>
+      <w:r>
+        <w:rPr>
+          <w:rFonts w:asciiTheme="minorHAnsi" w:eastAsia="Batang" w:hAnsiTheme="minorHAnsi" w:cstheme="minorHAnsi"/>
+        </w:rPr>
+        <w:t>appliations</w:t>
+      </w:r>
+      <w:proofErr w:type="spellEnd"/>
     </w:p>
     <w:p>
       <w:pPr>
@@ -3214,7 +3729,23 @@
           <w:rFonts w:asciiTheme="minorHAnsi" w:hAnsiTheme="minorHAnsi"/>
           <w:color w:val="000000" w:themeColor="text1"/>
         </w:rPr>
-        <w:t xml:space="preserve"> with proven history of self-learning in web development and securing a job at SiteMax Systems</w:t>
+        <w:t xml:space="preserve"> with proven history of self-learning in web development and securing a job at </w:t>
+      </w:r>
+      <w:proofErr w:type="spellStart"/>
+      <w:r>
+        <w:rPr>
+          <w:rFonts w:asciiTheme="minorHAnsi" w:hAnsiTheme="minorHAnsi"/>
+          <w:color w:val="000000" w:themeColor="text1"/>
+        </w:rPr>
+        <w:t>SiteMax</w:t>
+      </w:r>
+      <w:proofErr w:type="spellEnd"/>
+      <w:r>
+        <w:rPr>
+          <w:rFonts w:asciiTheme="minorHAnsi" w:hAnsiTheme="minorHAnsi"/>
+          <w:color w:val="000000" w:themeColor="text1"/>
+        </w:rPr>
+        <w:t xml:space="preserve"> Systems</w:t>
       </w:r>
     </w:p>
     <w:p>
@@ -3282,7 +3813,21 @@
         <w:rPr>
           <w:rFonts w:asciiTheme="minorHAnsi" w:eastAsia="Batang" w:hAnsiTheme="minorHAnsi" w:cstheme="minorHAnsi"/>
         </w:rPr>
-        <w:t>Story about building bash program for sitemax 3</w:t>
+        <w:t xml:space="preserve">Story about building bash program for </w:t>
+      </w:r>
+      <w:proofErr w:type="spellStart"/>
+      <w:r>
+        <w:rPr>
+          <w:rFonts w:asciiTheme="minorHAnsi" w:eastAsia="Batang" w:hAnsiTheme="minorHAnsi" w:cstheme="minorHAnsi"/>
+        </w:rPr>
+        <w:t>sitemax</w:t>
+      </w:r>
+      <w:proofErr w:type="spellEnd"/>
+      <w:r>
+        <w:rPr>
+          <w:rFonts w:asciiTheme="minorHAnsi" w:eastAsia="Batang" w:hAnsiTheme="minorHAnsi" w:cstheme="minorHAnsi"/>
+        </w:rPr>
+        <w:t xml:space="preserve"> 3</w:t>
       </w:r>
     </w:p>
     <w:p>
@@ -3473,6 +4018,7 @@
         <w:rPr>
           <w:rFonts w:asciiTheme="minorHAnsi" w:eastAsia="Batang" w:hAnsiTheme="minorHAnsi" w:cstheme="minorHAnsi"/>
         </w:rPr>
+        <w:lastRenderedPageBreak/>
         <w:t>Story about Bold construction</w:t>
       </w:r>
     </w:p>
@@ -3495,8 +4041,23 @@
           <w:rFonts w:asciiTheme="minorHAnsi" w:hAnsiTheme="minorHAnsi"/>
           <w:color w:val="000000" w:themeColor="text1"/>
         </w:rPr>
-        <w:lastRenderedPageBreak/>
-        <w:t>I have proven history of self-learning which I love and securing a job at SiteMax Systems</w:t>
+        <w:t xml:space="preserve">I have proven history of self-learning which I love and securing a job at </w:t>
+      </w:r>
+      <w:proofErr w:type="spellStart"/>
+      <w:r>
+        <w:rPr>
+          <w:rFonts w:asciiTheme="minorHAnsi" w:hAnsiTheme="minorHAnsi"/>
+          <w:color w:val="000000" w:themeColor="text1"/>
+        </w:rPr>
+        <w:t>SiteMax</w:t>
+      </w:r>
+      <w:proofErr w:type="spellEnd"/>
+      <w:r>
+        <w:rPr>
+          <w:rFonts w:asciiTheme="minorHAnsi" w:hAnsiTheme="minorHAnsi"/>
+          <w:color w:val="000000" w:themeColor="text1"/>
+        </w:rPr>
+        <w:t xml:space="preserve"> Systems</w:t>
       </w:r>
     </w:p>
     <w:p>
@@ -3518,8 +4079,17 @@
           <w:rFonts w:asciiTheme="minorHAnsi" w:hAnsiTheme="minorHAnsi"/>
           <w:color w:val="000000" w:themeColor="text1"/>
         </w:rPr>
-        <w:t>Story about Getting a job at SiteMax</w:t>
-      </w:r>
+        <w:t xml:space="preserve">Story about Getting a job at </w:t>
+      </w:r>
+      <w:proofErr w:type="spellStart"/>
+      <w:r>
+        <w:rPr>
+          <w:rFonts w:asciiTheme="minorHAnsi" w:hAnsiTheme="minorHAnsi"/>
+          <w:color w:val="000000" w:themeColor="text1"/>
+        </w:rPr>
+        <w:t>SiteMax</w:t>
+      </w:r>
+      <w:proofErr w:type="spellEnd"/>
     </w:p>
     <w:p>
       <w:pPr>
@@ -3540,8 +4110,17 @@
           <w:rFonts w:asciiTheme="minorHAnsi" w:hAnsiTheme="minorHAnsi"/>
           <w:color w:val="000000" w:themeColor="text1"/>
         </w:rPr>
-        <w:t>Story about practicing Algorithm at SiteMax</w:t>
-      </w:r>
+        <w:t xml:space="preserve">Story about practicing Algorithm at </w:t>
+      </w:r>
+      <w:proofErr w:type="spellStart"/>
+      <w:r>
+        <w:rPr>
+          <w:rFonts w:asciiTheme="minorHAnsi" w:hAnsiTheme="minorHAnsi"/>
+          <w:color w:val="000000" w:themeColor="text1"/>
+        </w:rPr>
+        <w:t>SiteMax</w:t>
+      </w:r>
+      <w:proofErr w:type="spellEnd"/>
     </w:p>
     <w:p>
       <w:pPr>
@@ -3609,7 +4188,7 @@
         </w:rPr>
         <w:t xml:space="preserve">First Practice: </w:t>
       </w:r>
-      <w:hyperlink r:id="rId10" w:history="1">
+      <w:hyperlink r:id="rId11" w:history="1">
         <w:r>
           <w:rPr>
             <w:rStyle w:val="Hyperlink"/>
@@ -3654,6 +4233,7 @@
         </w:rPr>
         <w:t xml:space="preserve">My immediate goal: get to know my peers at </w:t>
       </w:r>
+      <w:proofErr w:type="spellStart"/>
       <w:r>
         <w:rPr>
           <w:rFonts w:asciiTheme="minorHAnsi" w:hAnsiTheme="minorHAnsi"/>
@@ -3661,6 +4241,7 @@
         </w:rPr>
         <w:t>Mobsquad</w:t>
       </w:r>
+      <w:proofErr w:type="spellEnd"/>
       <w:r>
         <w:rPr>
           <w:rFonts w:asciiTheme="minorHAnsi" w:hAnsiTheme="minorHAnsi"/>
@@ -3757,7 +4338,23 @@
           <w:rFonts w:asciiTheme="minorHAnsi" w:hAnsiTheme="minorHAnsi"/>
           <w:color w:val="000000" w:themeColor="text1"/>
         </w:rPr>
-        <w:t xml:space="preserve"> engineer, and be acknowledged that I am a valuable senior engineer.</w:t>
+        <w:t xml:space="preserve"> </w:t>
+      </w:r>
+      <w:proofErr w:type="gramStart"/>
+      <w:r>
+        <w:rPr>
+          <w:rFonts w:asciiTheme="minorHAnsi" w:hAnsiTheme="minorHAnsi"/>
+          <w:color w:val="000000" w:themeColor="text1"/>
+        </w:rPr>
+        <w:t>engineer, and</w:t>
+      </w:r>
+      <w:proofErr w:type="gramEnd"/>
+      <w:r>
+        <w:rPr>
+          <w:rFonts w:asciiTheme="minorHAnsi" w:hAnsiTheme="minorHAnsi"/>
+          <w:color w:val="000000" w:themeColor="text1"/>
+        </w:rPr>
+        <w:t xml:space="preserve"> be acknowledged that I am a valuable senior engineer.</w:t>
       </w:r>
     </w:p>
     <w:p>
@@ -3954,7 +4551,23 @@
           <w:rFonts w:asciiTheme="minorHAnsi" w:hAnsiTheme="minorHAnsi"/>
           <w:color w:val="000000" w:themeColor="text1"/>
         </w:rPr>
-        <w:t>I am confident that mobsquad would compensate me fairly based on the roles I am getting into and my abilities.</w:t>
+        <w:t xml:space="preserve">I am confident that </w:t>
+      </w:r>
+      <w:proofErr w:type="spellStart"/>
+      <w:r>
+        <w:rPr>
+          <w:rFonts w:asciiTheme="minorHAnsi" w:hAnsiTheme="minorHAnsi"/>
+          <w:color w:val="000000" w:themeColor="text1"/>
+        </w:rPr>
+        <w:t>mobsquad</w:t>
+      </w:r>
+      <w:proofErr w:type="spellEnd"/>
+      <w:r>
+        <w:rPr>
+          <w:rFonts w:asciiTheme="minorHAnsi" w:hAnsiTheme="minorHAnsi"/>
+          <w:color w:val="000000" w:themeColor="text1"/>
+        </w:rPr>
+        <w:t xml:space="preserve"> would compensate me fairly based on the roles I am getting into and my abilities.</w:t>
       </w:r>
     </w:p>
     <w:p>
@@ -4040,8 +4653,17 @@
           <w:rFonts w:asciiTheme="minorHAnsi" w:hAnsiTheme="minorHAnsi"/>
           <w:color w:val="000000" w:themeColor="text1"/>
         </w:rPr>
-        <w:t>What qualities do you think are most important for someone to excel in this position</w:t>
-      </w:r>
+        <w:t xml:space="preserve">What qualities do you think are most important for someone to excel in this </w:t>
+      </w:r>
+      <w:proofErr w:type="gramStart"/>
+      <w:r>
+        <w:rPr>
+          <w:rFonts w:asciiTheme="minorHAnsi" w:hAnsiTheme="minorHAnsi"/>
+          <w:color w:val="000000" w:themeColor="text1"/>
+        </w:rPr>
+        <w:t>position</w:t>
+      </w:r>
+      <w:proofErr w:type="gramEnd"/>
     </w:p>
     <w:p>
       <w:pPr>

</xml_diff>

<commit_message>
feat: Add progress #11 'bear robotics'
</commit_message>
<xml_diff>
--- a/big-interview/mobsquad/summary notes.docx
+++ b/big-interview/mobsquad/summary notes.docx
@@ -49,21 +49,7 @@
         <w:rPr>
           <w:rFonts w:asciiTheme="minorHAnsi" w:hAnsiTheme="minorHAnsi" w:cstheme="minorHAnsi"/>
         </w:rPr>
-        <w:t xml:space="preserve">During my time at </w:t>
-      </w:r>
-      <w:proofErr w:type="spellStart"/>
-      <w:r>
-        <w:rPr>
-          <w:rFonts w:asciiTheme="minorHAnsi" w:hAnsiTheme="minorHAnsi" w:cstheme="minorHAnsi"/>
-        </w:rPr>
-        <w:t>SiteMax</w:t>
-      </w:r>
-      <w:proofErr w:type="spellEnd"/>
-      <w:r>
-        <w:rPr>
-          <w:rFonts w:asciiTheme="minorHAnsi" w:hAnsiTheme="minorHAnsi" w:cstheme="minorHAnsi"/>
-        </w:rPr>
-        <w:t xml:space="preserve"> systems, I worked on developing small single page applications on behalf of clients. </w:t>
+        <w:t xml:space="preserve">During my time at SiteMax systems, I worked on developing small single page applications on behalf of clients. </w:t>
       </w:r>
     </w:p>
     <w:p>
@@ -83,35 +69,7 @@
         <w:rPr>
           <w:rFonts w:asciiTheme="minorHAnsi" w:hAnsiTheme="minorHAnsi" w:cstheme="minorHAnsi"/>
         </w:rPr>
-        <w:t xml:space="preserve">I communicated with the customer success team and the dev team to make sure the business requirements are </w:t>
-      </w:r>
-      <w:proofErr w:type="gramStart"/>
-      <w:r>
-        <w:rPr>
-          <w:rFonts w:asciiTheme="minorHAnsi" w:hAnsiTheme="minorHAnsi" w:cstheme="minorHAnsi"/>
-        </w:rPr>
-        <w:t>met</w:t>
-      </w:r>
-      <w:proofErr w:type="gramEnd"/>
-      <w:r>
-        <w:rPr>
-          <w:rFonts w:asciiTheme="minorHAnsi" w:hAnsiTheme="minorHAnsi" w:cstheme="minorHAnsi"/>
-        </w:rPr>
-        <w:t xml:space="preserve"> and it won’t break on the </w:t>
-      </w:r>
-      <w:proofErr w:type="spellStart"/>
-      <w:r>
-        <w:rPr>
-          <w:rFonts w:asciiTheme="minorHAnsi" w:hAnsiTheme="minorHAnsi" w:cstheme="minorHAnsi"/>
-        </w:rPr>
-        <w:t>siteMax</w:t>
-      </w:r>
-      <w:proofErr w:type="spellEnd"/>
-      <w:r>
-        <w:rPr>
-          <w:rFonts w:asciiTheme="minorHAnsi" w:hAnsiTheme="minorHAnsi" w:cstheme="minorHAnsi"/>
-        </w:rPr>
-        <w:t xml:space="preserve"> system.</w:t>
+        <w:t>I communicated with the customer success team and the dev team to make sure the business requirements are met and it won’t break on the siteMax system.</w:t>
       </w:r>
     </w:p>
     <w:p>
@@ -243,27 +201,13 @@
         <w:rPr>
           <w:rFonts w:asciiTheme="minorHAnsi" w:hAnsiTheme="minorHAnsi" w:cstheme="minorHAnsi"/>
         </w:rPr>
-        <w:t xml:space="preserve">updating my resume with bullet points from the list of my </w:t>
-      </w:r>
-      <w:proofErr w:type="gramStart"/>
-      <w:r>
-        <w:rPr>
-          <w:rFonts w:asciiTheme="minorHAnsi" w:hAnsiTheme="minorHAnsi" w:cstheme="minorHAnsi"/>
-        </w:rPr>
-        <w:t>works</w:t>
-      </w:r>
-      <w:r>
-        <w:rPr>
-          <w:rFonts w:asciiTheme="minorHAnsi" w:hAnsiTheme="minorHAnsi" w:cstheme="minorHAnsi"/>
-        </w:rPr>
-        <w:t>, and</w:t>
-      </w:r>
-      <w:proofErr w:type="gramEnd"/>
-      <w:r>
-        <w:rPr>
-          <w:rFonts w:asciiTheme="minorHAnsi" w:hAnsiTheme="minorHAnsi" w:cstheme="minorHAnsi"/>
-        </w:rPr>
-        <w:t xml:space="preserve"> generating pdf from my digital resume</w:t>
+        <w:t>updating my resume with bullet points from the list of my works</w:t>
+      </w:r>
+      <w:r>
+        <w:rPr>
+          <w:rFonts w:asciiTheme="minorHAnsi" w:hAnsiTheme="minorHAnsi" w:cstheme="minorHAnsi"/>
+        </w:rPr>
+        <w:t>, and generating pdf from my digital resume</w:t>
       </w:r>
       <w:r>
         <w:rPr>
@@ -348,15 +292,7 @@
         <w:t>Shortly after graduation</w:t>
       </w:r>
       <w:r>
-        <w:t xml:space="preserve"> I was thinking about the </w:t>
-      </w:r>
-      <w:proofErr w:type="gramStart"/>
-      <w:r>
-        <w:t>career</w:t>
-      </w:r>
-      <w:proofErr w:type="gramEnd"/>
-      <w:r>
-        <w:t xml:space="preserve"> I wanted to pursue</w:t>
+        <w:t xml:space="preserve"> I was thinking about the career I wanted to pursue</w:t>
       </w:r>
     </w:p>
     <w:p>
@@ -526,21 +462,7 @@
         <w:rPr>
           <w:rFonts w:asciiTheme="minorHAnsi" w:hAnsiTheme="minorHAnsi" w:cstheme="minorHAnsi"/>
         </w:rPr>
-        <w:t xml:space="preserve">I worked at </w:t>
-      </w:r>
-      <w:proofErr w:type="spellStart"/>
-      <w:r>
-        <w:rPr>
-          <w:rFonts w:asciiTheme="minorHAnsi" w:hAnsiTheme="minorHAnsi" w:cstheme="minorHAnsi"/>
-        </w:rPr>
-        <w:t>Sitemax</w:t>
-      </w:r>
-      <w:proofErr w:type="spellEnd"/>
-      <w:r>
-        <w:rPr>
-          <w:rFonts w:asciiTheme="minorHAnsi" w:hAnsiTheme="minorHAnsi" w:cstheme="minorHAnsi"/>
-        </w:rPr>
-        <w:t xml:space="preserve"> Systems from January 2018 to December 2019 as Junior Front End Developer</w:t>
+        <w:t>I worked at Sitemax Systems from January 2018 to December 2019 as Junior Front End Developer</w:t>
       </w:r>
     </w:p>
     <w:p>
@@ -558,21 +480,7 @@
         <w:rPr>
           <w:rFonts w:asciiTheme="minorHAnsi" w:hAnsiTheme="minorHAnsi" w:cstheme="minorHAnsi"/>
         </w:rPr>
-        <w:t xml:space="preserve">There I was responsible for developing and maintaining features of the </w:t>
-      </w:r>
-      <w:proofErr w:type="spellStart"/>
-      <w:r>
-        <w:rPr>
-          <w:rFonts w:asciiTheme="minorHAnsi" w:hAnsiTheme="minorHAnsi" w:cstheme="minorHAnsi"/>
-        </w:rPr>
-        <w:t>SiteMax</w:t>
-      </w:r>
-      <w:proofErr w:type="spellEnd"/>
-      <w:r>
-        <w:rPr>
-          <w:rFonts w:asciiTheme="minorHAnsi" w:hAnsiTheme="minorHAnsi" w:cstheme="minorHAnsi"/>
-        </w:rPr>
-        <w:t xml:space="preserve"> Systems</w:t>
+        <w:t>There I was responsible for developing and maintaining features of the SiteMax Systems</w:t>
       </w:r>
     </w:p>
     <w:p>
@@ -620,49 +528,7 @@
         <w:rPr>
           <w:rFonts w:asciiTheme="minorHAnsi" w:hAnsiTheme="minorHAnsi" w:cstheme="minorHAnsi"/>
         </w:rPr>
-        <w:t xml:space="preserve"> with the development of </w:t>
-      </w:r>
-      <w:proofErr w:type="spellStart"/>
-      <w:r>
-        <w:rPr>
-          <w:rFonts w:asciiTheme="minorHAnsi" w:hAnsiTheme="minorHAnsi" w:cstheme="minorHAnsi"/>
-        </w:rPr>
-        <w:t>SItemax’s</w:t>
-      </w:r>
-      <w:proofErr w:type="spellEnd"/>
-      <w:r>
-        <w:rPr>
-          <w:rFonts w:asciiTheme="minorHAnsi" w:hAnsiTheme="minorHAnsi" w:cstheme="minorHAnsi"/>
-        </w:rPr>
-        <w:t xml:space="preserve"> mission critical </w:t>
-      </w:r>
-      <w:proofErr w:type="spellStart"/>
-      <w:r>
-        <w:rPr>
-          <w:rFonts w:asciiTheme="minorHAnsi" w:hAnsiTheme="minorHAnsi" w:cstheme="minorHAnsi"/>
-        </w:rPr>
-        <w:t>Sitemax</w:t>
-      </w:r>
-      <w:proofErr w:type="spellEnd"/>
-      <w:r>
-        <w:rPr>
-          <w:rFonts w:asciiTheme="minorHAnsi" w:hAnsiTheme="minorHAnsi" w:cstheme="minorHAnsi"/>
-        </w:rPr>
-        <w:t xml:space="preserve"> 3 and </w:t>
-      </w:r>
-      <w:proofErr w:type="spellStart"/>
-      <w:r>
-        <w:rPr>
-          <w:rFonts w:asciiTheme="minorHAnsi" w:hAnsiTheme="minorHAnsi" w:cstheme="minorHAnsi"/>
-        </w:rPr>
-        <w:t>Sitemax</w:t>
-      </w:r>
-      <w:proofErr w:type="spellEnd"/>
-      <w:r>
-        <w:rPr>
-          <w:rFonts w:asciiTheme="minorHAnsi" w:hAnsiTheme="minorHAnsi" w:cstheme="minorHAnsi"/>
-        </w:rPr>
-        <w:t xml:space="preserve"> 3.5 mobile application</w:t>
+        <w:t xml:space="preserve"> with the development of SItemax’s mission critical Sitemax 3 and Sitemax 3.5 mobile application</w:t>
       </w:r>
       <w:r>
         <w:rPr>
@@ -723,21 +589,12 @@
           <w:color w:val="000000" w:themeColor="text1"/>
         </w:rPr>
       </w:pPr>
-      <w:proofErr w:type="spellStart"/>
-      <w:r>
-        <w:rPr>
-          <w:rFonts w:asciiTheme="minorHAnsi" w:hAnsiTheme="minorHAnsi"/>
-          <w:color w:val="000000" w:themeColor="text1"/>
-        </w:rPr>
-        <w:t>Reecntly</w:t>
-      </w:r>
-      <w:proofErr w:type="spellEnd"/>
-      <w:r>
-        <w:rPr>
-          <w:rFonts w:asciiTheme="minorHAnsi" w:hAnsiTheme="minorHAnsi"/>
-          <w:color w:val="000000" w:themeColor="text1"/>
-        </w:rPr>
-        <w:t>, I finished the development of hyungmogu.com. Initially, I built the website using Django, but I self-learned ReactJS and migrated the website to entirely front-end based website.</w:t>
+      <w:r>
+        <w:rPr>
+          <w:rFonts w:asciiTheme="minorHAnsi" w:hAnsiTheme="minorHAnsi"/>
+          <w:color w:val="000000" w:themeColor="text1"/>
+        </w:rPr>
+        <w:t>Reecntly, I finished the development of hyungmogu.com. Initially, I built the website using Django, but I self-learned ReactJS and migrated the website to entirely front-end based website.</w:t>
       </w:r>
     </w:p>
     <w:p>
@@ -863,23 +720,7 @@
           <w:rFonts w:asciiTheme="minorHAnsi" w:hAnsiTheme="minorHAnsi"/>
           <w:color w:val="000000" w:themeColor="text1"/>
         </w:rPr>
-        <w:t xml:space="preserve">My peers at </w:t>
-      </w:r>
-      <w:proofErr w:type="spellStart"/>
-      <w:r>
-        <w:rPr>
-          <w:rFonts w:asciiTheme="minorHAnsi" w:hAnsiTheme="minorHAnsi"/>
-          <w:color w:val="000000" w:themeColor="text1"/>
-        </w:rPr>
-        <w:t>SIteMax</w:t>
-      </w:r>
-      <w:proofErr w:type="spellEnd"/>
-      <w:r>
-        <w:rPr>
-          <w:rFonts w:asciiTheme="minorHAnsi" w:hAnsiTheme="minorHAnsi"/>
-          <w:color w:val="000000" w:themeColor="text1"/>
-        </w:rPr>
-        <w:t xml:space="preserve"> Systems are awesome.</w:t>
+        <w:t>My peers at SIteMax Systems are awesome.</w:t>
       </w:r>
     </w:p>
     <w:p>
@@ -1138,43 +979,51 @@
           <w:sz w:val="28"/>
           <w:szCs w:val="28"/>
         </w:rPr>
-        <w:t xml:space="preserve">For the past 2 years in my previous workplace in </w:t>
-      </w:r>
-      <w:proofErr w:type="spellStart"/>
-      <w:r>
+        <w:t>For the past 2 years in my previous workplace in SiteMax Systems Inc, I was responsible of developing and maintaining the features of the SiteMax system</w:t>
+      </w:r>
+    </w:p>
+    <w:p>
+      <w:pPr>
+        <w:pStyle w:val="ListParagraph"/>
+        <w:numPr>
+          <w:ilvl w:val="0"/>
+          <w:numId w:val="6"/>
+        </w:numPr>
         <w:rPr>
           <w:rFonts w:asciiTheme="minorHAnsi" w:hAnsiTheme="minorHAnsi" w:cstheme="minorHAnsi"/>
           <w:sz w:val="28"/>
           <w:szCs w:val="28"/>
         </w:rPr>
-        <w:t>SiteMax</w:t>
-      </w:r>
-      <w:proofErr w:type="spellEnd"/>
+      </w:pPr>
       <w:r>
         <w:rPr>
           <w:rFonts w:asciiTheme="minorHAnsi" w:hAnsiTheme="minorHAnsi" w:cstheme="minorHAnsi"/>
           <w:sz w:val="28"/>
           <w:szCs w:val="28"/>
         </w:rPr>
-        <w:t xml:space="preserve"> Systems Inc, I was responsible of developing and maintaining the features of the </w:t>
-      </w:r>
-      <w:proofErr w:type="spellStart"/>
-      <w:r>
+        <w:t>I developed programs that improve the productivity of mobile app development and single page applications app development</w:t>
+      </w:r>
+    </w:p>
+    <w:p>
+      <w:pPr>
+        <w:pStyle w:val="ListParagraph"/>
+        <w:numPr>
+          <w:ilvl w:val="0"/>
+          <w:numId w:val="6"/>
+        </w:numPr>
         <w:rPr>
           <w:rFonts w:asciiTheme="minorHAnsi" w:hAnsiTheme="minorHAnsi" w:cstheme="minorHAnsi"/>
           <w:sz w:val="28"/>
           <w:szCs w:val="28"/>
         </w:rPr>
-        <w:t>SiteMax</w:t>
-      </w:r>
-      <w:proofErr w:type="spellEnd"/>
+      </w:pPr>
       <w:r>
         <w:rPr>
           <w:rFonts w:asciiTheme="minorHAnsi" w:hAnsiTheme="minorHAnsi" w:cstheme="minorHAnsi"/>
           <w:sz w:val="28"/>
           <w:szCs w:val="28"/>
         </w:rPr>
-        <w:t xml:space="preserve"> system</w:t>
+        <w:t>I received commendations from my peers for creating applications that delight clients</w:t>
       </w:r>
     </w:p>
     <w:p>
@@ -1196,123 +1045,43 @@
           <w:sz w:val="28"/>
           <w:szCs w:val="28"/>
         </w:rPr>
-        <w:t>I developed programs that improve the productivity of mobile app development and single page applications app development</w:t>
-      </w:r>
-    </w:p>
-    <w:p>
-      <w:pPr>
-        <w:pStyle w:val="ListParagraph"/>
-        <w:numPr>
-          <w:ilvl w:val="0"/>
-          <w:numId w:val="6"/>
-        </w:numPr>
+        <w:t xml:space="preserve">I received kudos from peers with high fives and fist bumps </w:t>
+      </w:r>
+    </w:p>
+    <w:p>
+      <w:pPr>
         <w:rPr>
           <w:rFonts w:asciiTheme="minorHAnsi" w:hAnsiTheme="minorHAnsi" w:cstheme="minorHAnsi"/>
           <w:sz w:val="28"/>
           <w:szCs w:val="28"/>
         </w:rPr>
       </w:pPr>
-      <w:r>
+    </w:p>
+    <w:p>
+      <w:pPr>
         <w:rPr>
           <w:rFonts w:asciiTheme="minorHAnsi" w:hAnsiTheme="minorHAnsi" w:cstheme="minorHAnsi"/>
           <w:sz w:val="28"/>
           <w:szCs w:val="28"/>
         </w:rPr>
-        <w:t>I received commendations from my peers for creating applications that delight clients</w:t>
-      </w:r>
-    </w:p>
-    <w:p>
-      <w:pPr>
-        <w:pStyle w:val="ListParagraph"/>
-        <w:numPr>
-          <w:ilvl w:val="0"/>
-          <w:numId w:val="6"/>
-        </w:numPr>
+      </w:pPr>
+      <w:r>
         <w:rPr>
           <w:rFonts w:asciiTheme="minorHAnsi" w:hAnsiTheme="minorHAnsi" w:cstheme="minorHAnsi"/>
           <w:sz w:val="28"/>
           <w:szCs w:val="28"/>
         </w:rPr>
-      </w:pPr>
+        <w:lastRenderedPageBreak/>
+        <w:t>I am an experienced front-end web developer with over 2 years of hands-on</w:t>
+      </w:r>
       <w:r>
         <w:rPr>
           <w:rFonts w:asciiTheme="minorHAnsi" w:hAnsiTheme="minorHAnsi" w:cstheme="minorHAnsi"/>
           <w:sz w:val="28"/>
           <w:szCs w:val="28"/>
         </w:rPr>
-        <w:t xml:space="preserve">I received kudos from peers with high fives and fist bumps </w:t>
-      </w:r>
-    </w:p>
-    <w:p>
-      <w:pPr>
-        <w:rPr>
-          <w:rFonts w:asciiTheme="minorHAnsi" w:hAnsiTheme="minorHAnsi" w:cstheme="minorHAnsi"/>
-          <w:sz w:val="28"/>
-          <w:szCs w:val="28"/>
-        </w:rPr>
-      </w:pPr>
-    </w:p>
-    <w:p>
-      <w:pPr>
-        <w:rPr>
-          <w:rFonts w:asciiTheme="minorHAnsi" w:hAnsiTheme="minorHAnsi" w:cstheme="minorHAnsi"/>
-          <w:sz w:val="28"/>
-          <w:szCs w:val="28"/>
-        </w:rPr>
-      </w:pPr>
-      <w:r>
-        <w:rPr>
-          <w:rFonts w:asciiTheme="minorHAnsi" w:hAnsiTheme="minorHAnsi" w:cstheme="minorHAnsi"/>
-          <w:sz w:val="28"/>
-          <w:szCs w:val="28"/>
-        </w:rPr>
-        <w:lastRenderedPageBreak/>
-        <w:t>I am an experienced front-end web developer with over 2 years of hands-on</w:t>
-      </w:r>
-      <w:r>
-        <w:rPr>
-          <w:rFonts w:asciiTheme="minorHAnsi" w:hAnsiTheme="minorHAnsi" w:cstheme="minorHAnsi"/>
-          <w:sz w:val="28"/>
-          <w:szCs w:val="28"/>
-        </w:rPr>
         <w:tab/>
-        <w:t xml:space="preserve"> experience. For the past 2 years in my previous workplace in </w:t>
-      </w:r>
-      <w:proofErr w:type="spellStart"/>
-      <w:r>
-        <w:rPr>
-          <w:rFonts w:asciiTheme="minorHAnsi" w:hAnsiTheme="minorHAnsi" w:cstheme="minorHAnsi"/>
-          <w:sz w:val="28"/>
-          <w:szCs w:val="28"/>
-        </w:rPr>
-        <w:t>SiteMax</w:t>
-      </w:r>
-      <w:proofErr w:type="spellEnd"/>
-      <w:r>
-        <w:rPr>
-          <w:rFonts w:asciiTheme="minorHAnsi" w:hAnsiTheme="minorHAnsi" w:cstheme="minorHAnsi"/>
-          <w:sz w:val="28"/>
-          <w:szCs w:val="28"/>
-        </w:rPr>
-        <w:t xml:space="preserve"> Systems Inc, I was responsible of developing and maintaining the features of the </w:t>
-      </w:r>
-      <w:proofErr w:type="spellStart"/>
-      <w:r>
-        <w:rPr>
-          <w:rFonts w:asciiTheme="minorHAnsi" w:hAnsiTheme="minorHAnsi" w:cstheme="minorHAnsi"/>
-          <w:sz w:val="28"/>
-          <w:szCs w:val="28"/>
-        </w:rPr>
-        <w:t>SiteMax</w:t>
-      </w:r>
-      <w:proofErr w:type="spellEnd"/>
-      <w:r>
-        <w:rPr>
-          <w:rFonts w:asciiTheme="minorHAnsi" w:hAnsiTheme="minorHAnsi" w:cstheme="minorHAnsi"/>
-          <w:sz w:val="28"/>
-          <w:szCs w:val="28"/>
-        </w:rPr>
-        <w:t xml:space="preserve"> system.</w:t>
+        <w:t xml:space="preserve"> experience. For the past 2 years in my previous workplace in SiteMax Systems Inc, I was responsible of developing and maintaining the features of the SiteMax system.</w:t>
       </w:r>
     </w:p>
     <w:p>
@@ -1344,61 +1113,7 @@
           <w:color w:val="1F314A"/>
           <w:shd w:val="clear" w:color="auto" w:fill="F2F7FE"/>
         </w:rPr>
-        <w:t xml:space="preserve">For the past two years, I worked with my teammates from different </w:t>
-      </w:r>
-      <w:proofErr w:type="spellStart"/>
-      <w:r>
-        <w:rPr>
-          <w:rFonts w:ascii="Arial" w:hAnsi="Arial" w:cs="Arial"/>
-          <w:color w:val="1F314A"/>
-          <w:shd w:val="clear" w:color="auto" w:fill="F2F7FE"/>
-        </w:rPr>
-        <w:t>departemnts</w:t>
-      </w:r>
-      <w:proofErr w:type="spellEnd"/>
-      <w:r>
-        <w:rPr>
-          <w:rFonts w:ascii="Arial" w:hAnsi="Arial" w:cs="Arial"/>
-          <w:color w:val="1F314A"/>
-          <w:shd w:val="clear" w:color="auto" w:fill="F2F7FE"/>
-        </w:rPr>
-        <w:t xml:space="preserve"> and built over 300 </w:t>
-      </w:r>
-      <w:proofErr w:type="spellStart"/>
-      <w:r>
-        <w:rPr>
-          <w:rFonts w:ascii="Arial" w:hAnsi="Arial" w:cs="Arial"/>
-          <w:color w:val="1F314A"/>
-          <w:shd w:val="clear" w:color="auto" w:fill="F2F7FE"/>
-        </w:rPr>
-        <w:t>angularJS</w:t>
-      </w:r>
-      <w:proofErr w:type="spellEnd"/>
-      <w:r>
-        <w:rPr>
-          <w:rFonts w:ascii="Arial" w:hAnsi="Arial" w:cs="Arial"/>
-          <w:color w:val="1F314A"/>
-          <w:shd w:val="clear" w:color="auto" w:fill="F2F7FE"/>
-        </w:rPr>
-        <w:t xml:space="preserve"> based single page applications, and maintained </w:t>
-      </w:r>
-      <w:proofErr w:type="gramStart"/>
-      <w:r>
-        <w:rPr>
-          <w:rFonts w:ascii="Arial" w:hAnsi="Arial" w:cs="Arial"/>
-          <w:color w:val="1F314A"/>
-          <w:shd w:val="clear" w:color="auto" w:fill="F2F7FE"/>
-        </w:rPr>
-        <w:t>over  2000</w:t>
-      </w:r>
-      <w:proofErr w:type="gramEnd"/>
-      <w:r>
-        <w:rPr>
-          <w:rFonts w:ascii="Arial" w:hAnsi="Arial" w:cs="Arial"/>
-          <w:color w:val="1F314A"/>
-          <w:shd w:val="clear" w:color="auto" w:fill="F2F7FE"/>
-        </w:rPr>
-        <w:t xml:space="preserve"> of them. As well, I assisted my senior developers with developer There I was praised by my team members for building beautiful applications that delights customers and lots of fist bumps and high fives.</w:t>
+        <w:t>For the past two years, I worked with my teammates from different departemnts and built over 300 angularJS based single page applications, and maintained over  2000 of them. As well, I assisted my senior developers with developer There I was praised by my team members for building beautiful applications that delights customers and lots of fist bumps and high fives.</w:t>
       </w:r>
     </w:p>
     <w:p>
@@ -1514,13 +1229,8 @@
     <w:p/>
     <w:p>
       <w:r>
-        <w:t xml:space="preserve">What do I know about </w:t>
-      </w:r>
-      <w:proofErr w:type="gramStart"/>
-      <w:r>
-        <w:t>company</w:t>
-      </w:r>
-      <w:proofErr w:type="gramEnd"/>
+        <w:t>What do I know about company</w:t>
+      </w:r>
     </w:p>
     <w:p>
       <w:pPr>
@@ -1563,15 +1273,7 @@
         <w:t>Mission is t</w:t>
       </w:r>
       <w:r>
-        <w:t xml:space="preserve">o help people provide outstanding hospitality </w:t>
-      </w:r>
-      <w:proofErr w:type="spellStart"/>
-      <w:r>
-        <w:t>serviceby</w:t>
-      </w:r>
-      <w:proofErr w:type="spellEnd"/>
-      <w:r>
-        <w:t xml:space="preserve"> automating repetitive tasks.</w:t>
+        <w:t>o help people provide outstanding hospitality serviceby automating repetitive tasks.</w:t>
       </w:r>
     </w:p>
     <w:p/>
@@ -1732,23 +1434,7 @@
           <w:rFonts w:asciiTheme="minorHAnsi" w:hAnsiTheme="minorHAnsi" w:cstheme="minorHAnsi"/>
           <w:color w:val="000000" w:themeColor="text1"/>
         </w:rPr>
-        <w:t xml:space="preserve">Shell Program </w:t>
-      </w:r>
-      <w:proofErr w:type="spellStart"/>
-      <w:r>
-        <w:rPr>
-          <w:rFonts w:asciiTheme="minorHAnsi" w:hAnsiTheme="minorHAnsi" w:cstheme="minorHAnsi"/>
-          <w:color w:val="000000" w:themeColor="text1"/>
-        </w:rPr>
-        <w:t>SiteMax</w:t>
-      </w:r>
-      <w:proofErr w:type="spellEnd"/>
-      <w:r>
-        <w:rPr>
-          <w:rFonts w:asciiTheme="minorHAnsi" w:hAnsiTheme="minorHAnsi" w:cstheme="minorHAnsi"/>
-          <w:color w:val="000000" w:themeColor="text1"/>
-        </w:rPr>
-        <w:t xml:space="preserve"> 3 application</w:t>
+        <w:t>Shell Program SiteMax 3 application</w:t>
       </w:r>
     </w:p>
     <w:p>
@@ -1767,35 +1453,7 @@
         <w:rPr>
           <w:rFonts w:asciiTheme="minorHAnsi" w:hAnsiTheme="minorHAnsi" w:cstheme="minorHAnsi"/>
         </w:rPr>
-        <w:t xml:space="preserve">James wanted to attend </w:t>
-      </w:r>
-      <w:proofErr w:type="spellStart"/>
-      <w:r>
-        <w:rPr>
-          <w:rFonts w:asciiTheme="minorHAnsi" w:hAnsiTheme="minorHAnsi" w:cstheme="minorHAnsi"/>
-        </w:rPr>
-        <w:t>buildex</w:t>
-      </w:r>
-      <w:proofErr w:type="spellEnd"/>
-      <w:r>
-        <w:rPr>
-          <w:rFonts w:asciiTheme="minorHAnsi" w:hAnsiTheme="minorHAnsi" w:cstheme="minorHAnsi"/>
-        </w:rPr>
-        <w:t xml:space="preserve"> with his cool new app </w:t>
-      </w:r>
-      <w:proofErr w:type="spellStart"/>
-      <w:r>
-        <w:rPr>
-          <w:rFonts w:asciiTheme="minorHAnsi" w:hAnsiTheme="minorHAnsi" w:cstheme="minorHAnsi"/>
-        </w:rPr>
-        <w:t>SiteMax</w:t>
-      </w:r>
-      <w:proofErr w:type="spellEnd"/>
-      <w:r>
-        <w:rPr>
-          <w:rFonts w:asciiTheme="minorHAnsi" w:hAnsiTheme="minorHAnsi" w:cstheme="minorHAnsi"/>
-        </w:rPr>
-        <w:t xml:space="preserve"> 3 built entirely using Ionic Framework</w:t>
+        <w:t>James wanted to attend buildex with his cool new app SiteMax 3 built entirely using Ionic Framework</w:t>
       </w:r>
     </w:p>
     <w:p>
@@ -1834,21 +1492,7 @@
         <w:rPr>
           <w:rFonts w:asciiTheme="minorHAnsi" w:hAnsiTheme="minorHAnsi" w:cstheme="minorHAnsi"/>
         </w:rPr>
-        <w:t>Each build took about 20 minutes (</w:t>
-      </w:r>
-      <w:proofErr w:type="spellStart"/>
-      <w:r>
-        <w:rPr>
-          <w:rFonts w:asciiTheme="minorHAnsi" w:hAnsiTheme="minorHAnsi" w:cstheme="minorHAnsi"/>
-        </w:rPr>
-        <w:t>literarly</w:t>
-      </w:r>
-      <w:proofErr w:type="spellEnd"/>
-      <w:r>
-        <w:rPr>
-          <w:rFonts w:asciiTheme="minorHAnsi" w:hAnsiTheme="minorHAnsi" w:cstheme="minorHAnsi"/>
-        </w:rPr>
-        <w:t>)</w:t>
+        <w:t>Each build took about 20 minutes (literarly)</w:t>
       </w:r>
     </w:p>
     <w:p>
@@ -2076,14 +1720,47 @@
         </w:rPr>
         <w:t>What are your most relevant qualifications for this position?</w:t>
       </w:r>
-      <w:r>
+    </w:p>
+    <w:p>
+      <w:pPr>
+        <w:pStyle w:val="Heading5"/>
+        <w:shd w:val="clear" w:color="auto" w:fill="FFFFFF"/>
+        <w:spacing w:before="0" w:beforeAutospacing="0"/>
         <w:rPr>
           <w:rFonts w:asciiTheme="minorHAnsi" w:hAnsiTheme="minorHAnsi" w:cs="Arial"/>
+          <w:b w:val="0"/>
+          <w:bCs w:val="0"/>
           <w:color w:val="000000" w:themeColor="text1"/>
           <w:sz w:val="32"/>
           <w:szCs w:val="32"/>
         </w:rPr>
-        <w:tab/>
+      </w:pPr>
+      <w:r>
+        <w:rPr>
+          <w:rFonts w:asciiTheme="minorHAnsi" w:eastAsia="Batang" w:hAnsiTheme="minorHAnsi" w:cstheme="minorHAnsi"/>
+          <w:b w:val="0"/>
+          <w:bCs w:val="0"/>
+        </w:rPr>
+        <w:t xml:space="preserve">First Practice: </w:t>
+      </w:r>
+      <w:hyperlink r:id="rId10" w:history="1">
+        <w:r>
+          <w:rPr>
+            <w:rStyle w:val="Hyperlink"/>
+            <w:rFonts w:asciiTheme="minorHAnsi" w:eastAsia="Batang" w:hAnsiTheme="minorHAnsi" w:cstheme="minorHAnsi"/>
+            <w:b w:val="0"/>
+            <w:bCs w:val="0"/>
+          </w:rPr>
+          <w:t>https://app.biginterview.com/s/d4b624b254</w:t>
+        </w:r>
+      </w:hyperlink>
+      <w:r>
+        <w:rPr>
+          <w:rFonts w:asciiTheme="minorHAnsi" w:eastAsia="Batang" w:hAnsiTheme="minorHAnsi" w:cstheme="minorHAnsi"/>
+          <w:b w:val="0"/>
+          <w:bCs w:val="0"/>
+        </w:rPr>
+        <w:t xml:space="preserve"> </w:t>
       </w:r>
     </w:p>
     <w:p>
@@ -2122,21 +1799,7 @@
         <w:rPr>
           <w:rFonts w:asciiTheme="minorHAnsi" w:eastAsia="Batang" w:hAnsiTheme="minorHAnsi" w:cstheme="minorHAnsi"/>
         </w:rPr>
-        <w:t xml:space="preserve"> This has been true at </w:t>
-      </w:r>
-      <w:proofErr w:type="spellStart"/>
-      <w:r>
-        <w:rPr>
-          <w:rFonts w:asciiTheme="minorHAnsi" w:eastAsia="Batang" w:hAnsiTheme="minorHAnsi" w:cstheme="minorHAnsi"/>
-        </w:rPr>
-        <w:t>sitemax</w:t>
-      </w:r>
-      <w:proofErr w:type="spellEnd"/>
-      <w:r>
-        <w:rPr>
-          <w:rFonts w:asciiTheme="minorHAnsi" w:eastAsia="Batang" w:hAnsiTheme="minorHAnsi" w:cstheme="minorHAnsi"/>
-        </w:rPr>
-        <w:t xml:space="preserve">. </w:t>
+        <w:t xml:space="preserve"> This has been true at sitemax. </w:t>
       </w:r>
     </w:p>
     <w:p>
@@ -2246,21 +1909,7 @@
         <w:rPr>
           <w:rFonts w:asciiTheme="minorHAnsi" w:eastAsia="Batang" w:hAnsiTheme="minorHAnsi" w:cstheme="minorHAnsi"/>
         </w:rPr>
-        <w:t xml:space="preserve"> from different departments. Together, we’ve built over 300 forms and I could use this experience and </w:t>
-      </w:r>
-      <w:proofErr w:type="spellStart"/>
-      <w:r>
-        <w:rPr>
-          <w:rFonts w:asciiTheme="minorHAnsi" w:eastAsia="Batang" w:hAnsiTheme="minorHAnsi" w:cstheme="minorHAnsi"/>
-        </w:rPr>
-        <w:t>experitise</w:t>
-      </w:r>
-      <w:proofErr w:type="spellEnd"/>
-      <w:r>
-        <w:rPr>
-          <w:rFonts w:asciiTheme="minorHAnsi" w:eastAsia="Batang" w:hAnsiTheme="minorHAnsi" w:cstheme="minorHAnsi"/>
-        </w:rPr>
-        <w:t xml:space="preserve"> in benefit of company</w:t>
+        <w:t xml:space="preserve"> from different departments. Together, we’ve built over 300 forms and I could use this experience and experitise in benefit of company</w:t>
       </w:r>
     </w:p>
     <w:p>
@@ -2306,33 +1955,11 @@
           <w:rFonts w:asciiTheme="minorHAnsi" w:eastAsia="Batang" w:hAnsiTheme="minorHAnsi" w:cstheme="minorHAnsi"/>
         </w:rPr>
       </w:pPr>
-      <w:proofErr w:type="spellStart"/>
-      <w:r>
-        <w:rPr>
-          <w:rFonts w:asciiTheme="minorHAnsi" w:eastAsia="Batang" w:hAnsiTheme="minorHAnsi" w:cstheme="minorHAnsi"/>
-        </w:rPr>
-        <w:t>Sitemax</w:t>
-      </w:r>
-      <w:proofErr w:type="spellEnd"/>
-      <w:r>
-        <w:rPr>
-          <w:rFonts w:asciiTheme="minorHAnsi" w:eastAsia="Batang" w:hAnsiTheme="minorHAnsi" w:cstheme="minorHAnsi"/>
-        </w:rPr>
-        <w:t xml:space="preserve"> 3 and </w:t>
-      </w:r>
-      <w:proofErr w:type="spellStart"/>
-      <w:r>
-        <w:rPr>
-          <w:rFonts w:asciiTheme="minorHAnsi" w:eastAsia="Batang" w:hAnsiTheme="minorHAnsi" w:cstheme="minorHAnsi"/>
-        </w:rPr>
-        <w:t>SiteMax</w:t>
-      </w:r>
-      <w:proofErr w:type="spellEnd"/>
-      <w:r>
-        <w:rPr>
-          <w:rFonts w:asciiTheme="minorHAnsi" w:eastAsia="Batang" w:hAnsiTheme="minorHAnsi" w:cstheme="minorHAnsi"/>
-        </w:rPr>
-        <w:t xml:space="preserve"> 3.5 applications</w:t>
+      <w:r>
+        <w:rPr>
+          <w:rFonts w:asciiTheme="minorHAnsi" w:eastAsia="Batang" w:hAnsiTheme="minorHAnsi" w:cstheme="minorHAnsi"/>
+        </w:rPr>
+        <w:t>Sitemax 3 and SiteMax 3.5 applications</w:t>
       </w:r>
     </w:p>
     <w:p>
@@ -2374,16 +2001,8 @@
         <w:rPr>
           <w:rFonts w:asciiTheme="minorHAnsi" w:eastAsia="Batang" w:hAnsiTheme="minorHAnsi" w:cstheme="minorHAnsi"/>
         </w:rPr>
-        <w:t xml:space="preserve">Improving UI of single page </w:t>
-      </w:r>
-      <w:proofErr w:type="spellStart"/>
-      <w:r>
-        <w:rPr>
-          <w:rFonts w:asciiTheme="minorHAnsi" w:eastAsia="Batang" w:hAnsiTheme="minorHAnsi" w:cstheme="minorHAnsi"/>
-        </w:rPr>
-        <w:t>appliations</w:t>
-      </w:r>
-      <w:proofErr w:type="spellEnd"/>
+        <w:t>Improving UI of single page appliations</w:t>
+      </w:r>
     </w:p>
     <w:p>
       <w:pPr>
@@ -2413,23 +2032,7 @@
           <w:rFonts w:asciiTheme="minorHAnsi" w:hAnsiTheme="minorHAnsi"/>
           <w:color w:val="000000" w:themeColor="text1"/>
         </w:rPr>
-        <w:t xml:space="preserve"> with proven history of self-learning in web development and securing a job at </w:t>
-      </w:r>
-      <w:proofErr w:type="spellStart"/>
-      <w:r>
-        <w:rPr>
-          <w:rFonts w:asciiTheme="minorHAnsi" w:hAnsiTheme="minorHAnsi"/>
-          <w:color w:val="000000" w:themeColor="text1"/>
-        </w:rPr>
-        <w:t>SiteMax</w:t>
-      </w:r>
-      <w:proofErr w:type="spellEnd"/>
-      <w:r>
-        <w:rPr>
-          <w:rFonts w:asciiTheme="minorHAnsi" w:hAnsiTheme="minorHAnsi"/>
-          <w:color w:val="000000" w:themeColor="text1"/>
-        </w:rPr>
-        <w:t xml:space="preserve"> Systems</w:t>
+        <w:t xml:space="preserve"> with proven history of self-learning in web development and securing a job at SiteMax Systems</w:t>
       </w:r>
     </w:p>
     <w:p>
@@ -2546,6 +2149,7 @@
           <w:sz w:val="32"/>
           <w:szCs w:val="32"/>
         </w:rPr>
+        <w:lastRenderedPageBreak/>
         <w:t>What is your weakness?</w:t>
       </w:r>
     </w:p>
@@ -2562,10 +2166,9 @@
         <w:rPr>
           <w:rFonts w:asciiTheme="minorHAnsi" w:eastAsia="Batang" w:hAnsiTheme="minorHAnsi" w:cstheme="minorHAnsi"/>
         </w:rPr>
-        <w:lastRenderedPageBreak/>
         <w:t xml:space="preserve">First Practice: </w:t>
       </w:r>
-      <w:hyperlink r:id="rId10" w:history="1">
+      <w:hyperlink r:id="rId11" w:history="1">
         <w:r>
           <w:rPr>
             <w:rStyle w:val="Hyperlink"/>
@@ -3025,14 +2628,12 @@
           <w:rFonts w:asciiTheme="minorHAnsi" w:eastAsia="Batang" w:hAnsiTheme="minorHAnsi" w:cstheme="minorHAnsi"/>
         </w:rPr>
       </w:pPr>
-      <w:proofErr w:type="spellStart"/>
       <w:r>
         <w:rPr>
           <w:rFonts w:asciiTheme="minorHAnsi" w:eastAsia="Batang" w:hAnsiTheme="minorHAnsi" w:cstheme="minorHAnsi"/>
         </w:rPr>
         <w:t>leetcode</w:t>
       </w:r>
-      <w:proofErr w:type="spellEnd"/>
       <w:r>
         <w:rPr>
           <w:rFonts w:asciiTheme="minorHAnsi" w:eastAsia="Batang" w:hAnsiTheme="minorHAnsi" w:cstheme="minorHAnsi" w:hint="eastAsia"/>
@@ -3045,7 +2646,6 @@
         </w:rPr>
         <w:t xml:space="preserve"> </w:t>
       </w:r>
-      <w:proofErr w:type="spellStart"/>
       <w:r>
         <w:rPr>
           <w:rFonts w:asciiTheme="minorHAnsi" w:eastAsia="Batang" w:hAnsiTheme="minorHAnsi" w:cstheme="minorHAnsi"/>
@@ -3058,7 +2658,6 @@
         </w:rPr>
         <w:t>를</w:t>
       </w:r>
-      <w:proofErr w:type="spellEnd"/>
       <w:r>
         <w:rPr>
           <w:rFonts w:asciiTheme="minorHAnsi" w:eastAsia="Batang" w:hAnsiTheme="minorHAnsi" w:cstheme="minorHAnsi" w:hint="eastAsia"/>
@@ -3113,14 +2712,12 @@
         </w:rPr>
         <w:t xml:space="preserve"> </w:t>
       </w:r>
-      <w:proofErr w:type="spellStart"/>
       <w:r>
         <w:rPr>
           <w:rFonts w:asciiTheme="minorHAnsi" w:eastAsia="Batang" w:hAnsiTheme="minorHAnsi" w:cstheme="minorHAnsi" w:hint="eastAsia"/>
         </w:rPr>
         <w:t>연습했었고</w:t>
       </w:r>
-      <w:proofErr w:type="spellEnd"/>
     </w:p>
     <w:p>
       <w:pPr>
@@ -3172,14 +2769,12 @@
         </w:rPr>
         <w:t xml:space="preserve"> </w:t>
       </w:r>
-      <w:proofErr w:type="spellStart"/>
       <w:r>
         <w:rPr>
           <w:rFonts w:asciiTheme="minorHAnsi" w:eastAsia="Batang" w:hAnsiTheme="minorHAnsi" w:cstheme="minorHAnsi" w:hint="eastAsia"/>
         </w:rPr>
         <w:t>돌아올때</w:t>
       </w:r>
-      <w:proofErr w:type="spellEnd"/>
       <w:r>
         <w:rPr>
           <w:rFonts w:asciiTheme="minorHAnsi" w:eastAsia="Batang" w:hAnsiTheme="minorHAnsi" w:cstheme="minorHAnsi" w:hint="eastAsia"/>
@@ -3198,14 +2793,12 @@
         </w:rPr>
         <w:t xml:space="preserve"> </w:t>
       </w:r>
-      <w:proofErr w:type="spellStart"/>
       <w:r>
         <w:rPr>
           <w:rFonts w:asciiTheme="minorHAnsi" w:eastAsia="Batang" w:hAnsiTheme="minorHAnsi" w:cstheme="minorHAnsi"/>
         </w:rPr>
         <w:t>pushup</w:t>
       </w:r>
-      <w:proofErr w:type="spellEnd"/>
       <w:r>
         <w:rPr>
           <w:rFonts w:asciiTheme="minorHAnsi" w:eastAsia="Batang" w:hAnsiTheme="minorHAnsi" w:cstheme="minorHAnsi" w:hint="eastAsia"/>
@@ -3314,14 +2907,12 @@
         </w:rPr>
         <w:t xml:space="preserve"> </w:t>
       </w:r>
-      <w:proofErr w:type="spellStart"/>
       <w:r>
         <w:rPr>
           <w:rFonts w:asciiTheme="minorHAnsi" w:eastAsia="Batang" w:hAnsiTheme="minorHAnsi" w:cstheme="minorHAnsi" w:hint="eastAsia"/>
         </w:rPr>
         <w:t>외었습니다</w:t>
       </w:r>
-      <w:proofErr w:type="spellEnd"/>
     </w:p>
     <w:p>
       <w:pPr>
@@ -3438,21 +3029,7 @@
         <w:rPr>
           <w:rFonts w:asciiTheme="minorHAnsi" w:eastAsia="Batang" w:hAnsiTheme="minorHAnsi" w:cstheme="minorHAnsi"/>
         </w:rPr>
-        <w:t xml:space="preserve"> This has been true at </w:t>
-      </w:r>
-      <w:proofErr w:type="spellStart"/>
-      <w:r>
-        <w:rPr>
-          <w:rFonts w:asciiTheme="minorHAnsi" w:eastAsia="Batang" w:hAnsiTheme="minorHAnsi" w:cstheme="minorHAnsi"/>
-        </w:rPr>
-        <w:t>sitemax</w:t>
-      </w:r>
-      <w:proofErr w:type="spellEnd"/>
-      <w:r>
-        <w:rPr>
-          <w:rFonts w:asciiTheme="minorHAnsi" w:eastAsia="Batang" w:hAnsiTheme="minorHAnsi" w:cstheme="minorHAnsi"/>
-        </w:rPr>
-        <w:t xml:space="preserve">. </w:t>
+        <w:t xml:space="preserve"> This has been true at sitemax. </w:t>
       </w:r>
     </w:p>
     <w:p>
@@ -3562,21 +3139,7 @@
         <w:rPr>
           <w:rFonts w:asciiTheme="minorHAnsi" w:eastAsia="Batang" w:hAnsiTheme="minorHAnsi" w:cstheme="minorHAnsi"/>
         </w:rPr>
-        <w:t xml:space="preserve"> from different departments. Together, we’ve built over 300 forms and I could use this experience and </w:t>
-      </w:r>
-      <w:proofErr w:type="spellStart"/>
-      <w:r>
-        <w:rPr>
-          <w:rFonts w:asciiTheme="minorHAnsi" w:eastAsia="Batang" w:hAnsiTheme="minorHAnsi" w:cstheme="minorHAnsi"/>
-        </w:rPr>
-        <w:t>experitise</w:t>
-      </w:r>
-      <w:proofErr w:type="spellEnd"/>
-      <w:r>
-        <w:rPr>
-          <w:rFonts w:asciiTheme="minorHAnsi" w:eastAsia="Batang" w:hAnsiTheme="minorHAnsi" w:cstheme="minorHAnsi"/>
-        </w:rPr>
-        <w:t xml:space="preserve"> in benefit of company</w:t>
+        <w:t xml:space="preserve"> from different departments. Together, we’ve built over 300 forms and I could use this experience and experitise in benefit of company</w:t>
       </w:r>
     </w:p>
     <w:p>
@@ -3622,33 +3185,11 @@
           <w:rFonts w:asciiTheme="minorHAnsi" w:eastAsia="Batang" w:hAnsiTheme="minorHAnsi" w:cstheme="minorHAnsi"/>
         </w:rPr>
       </w:pPr>
-      <w:proofErr w:type="spellStart"/>
-      <w:r>
-        <w:rPr>
-          <w:rFonts w:asciiTheme="minorHAnsi" w:eastAsia="Batang" w:hAnsiTheme="minorHAnsi" w:cstheme="minorHAnsi"/>
-        </w:rPr>
-        <w:t>Sitemax</w:t>
-      </w:r>
-      <w:proofErr w:type="spellEnd"/>
-      <w:r>
-        <w:rPr>
-          <w:rFonts w:asciiTheme="minorHAnsi" w:eastAsia="Batang" w:hAnsiTheme="minorHAnsi" w:cstheme="minorHAnsi"/>
-        </w:rPr>
-        <w:t xml:space="preserve"> 3 and </w:t>
-      </w:r>
-      <w:proofErr w:type="spellStart"/>
-      <w:r>
-        <w:rPr>
-          <w:rFonts w:asciiTheme="minorHAnsi" w:eastAsia="Batang" w:hAnsiTheme="minorHAnsi" w:cstheme="minorHAnsi"/>
-        </w:rPr>
-        <w:t>SiteMax</w:t>
-      </w:r>
-      <w:proofErr w:type="spellEnd"/>
-      <w:r>
-        <w:rPr>
-          <w:rFonts w:asciiTheme="minorHAnsi" w:eastAsia="Batang" w:hAnsiTheme="minorHAnsi" w:cstheme="minorHAnsi"/>
-        </w:rPr>
-        <w:t xml:space="preserve"> 3.5 applications</w:t>
+      <w:r>
+        <w:rPr>
+          <w:rFonts w:asciiTheme="minorHAnsi" w:eastAsia="Batang" w:hAnsiTheme="minorHAnsi" w:cstheme="minorHAnsi"/>
+        </w:rPr>
+        <w:t>Sitemax 3 and SiteMax 3.5 applications</w:t>
       </w:r>
     </w:p>
     <w:p>
@@ -3690,16 +3231,8 @@
         <w:rPr>
           <w:rFonts w:asciiTheme="minorHAnsi" w:eastAsia="Batang" w:hAnsiTheme="minorHAnsi" w:cstheme="minorHAnsi"/>
         </w:rPr>
-        <w:t xml:space="preserve">Improving UI of single page </w:t>
-      </w:r>
-      <w:proofErr w:type="spellStart"/>
-      <w:r>
-        <w:rPr>
-          <w:rFonts w:asciiTheme="minorHAnsi" w:eastAsia="Batang" w:hAnsiTheme="minorHAnsi" w:cstheme="minorHAnsi"/>
-        </w:rPr>
-        <w:t>appliations</w:t>
-      </w:r>
-      <w:proofErr w:type="spellEnd"/>
+        <w:t>Improving UI of single page appliations</w:t>
+      </w:r>
     </w:p>
     <w:p>
       <w:pPr>
@@ -3729,23 +3262,7 @@
           <w:rFonts w:asciiTheme="minorHAnsi" w:hAnsiTheme="minorHAnsi"/>
           <w:color w:val="000000" w:themeColor="text1"/>
         </w:rPr>
-        <w:t xml:space="preserve"> with proven history of self-learning in web development and securing a job at </w:t>
-      </w:r>
-      <w:proofErr w:type="spellStart"/>
-      <w:r>
-        <w:rPr>
-          <w:rFonts w:asciiTheme="minorHAnsi" w:hAnsiTheme="minorHAnsi"/>
-          <w:color w:val="000000" w:themeColor="text1"/>
-        </w:rPr>
-        <w:t>SiteMax</w:t>
-      </w:r>
-      <w:proofErr w:type="spellEnd"/>
-      <w:r>
-        <w:rPr>
-          <w:rFonts w:asciiTheme="minorHAnsi" w:hAnsiTheme="minorHAnsi"/>
-          <w:color w:val="000000" w:themeColor="text1"/>
-        </w:rPr>
-        <w:t xml:space="preserve"> Systems</w:t>
+        <w:t xml:space="preserve"> with proven history of self-learning in web development and securing a job at SiteMax Systems</w:t>
       </w:r>
     </w:p>
     <w:p>
@@ -3813,21 +3330,7 @@
         <w:rPr>
           <w:rFonts w:asciiTheme="minorHAnsi" w:eastAsia="Batang" w:hAnsiTheme="minorHAnsi" w:cstheme="minorHAnsi"/>
         </w:rPr>
-        <w:t xml:space="preserve">Story about building bash program for </w:t>
-      </w:r>
-      <w:proofErr w:type="spellStart"/>
-      <w:r>
-        <w:rPr>
-          <w:rFonts w:asciiTheme="minorHAnsi" w:eastAsia="Batang" w:hAnsiTheme="minorHAnsi" w:cstheme="minorHAnsi"/>
-        </w:rPr>
-        <w:t>sitemax</w:t>
-      </w:r>
-      <w:proofErr w:type="spellEnd"/>
-      <w:r>
-        <w:rPr>
-          <w:rFonts w:asciiTheme="minorHAnsi" w:eastAsia="Batang" w:hAnsiTheme="minorHAnsi" w:cstheme="minorHAnsi"/>
-        </w:rPr>
-        <w:t xml:space="preserve"> 3</w:t>
+        <w:t>Story about building bash program for sitemax 3</w:t>
       </w:r>
     </w:p>
     <w:p>
@@ -3976,6 +3479,7 @@
         <w:rPr>
           <w:rFonts w:asciiTheme="minorHAnsi" w:eastAsia="Batang" w:hAnsiTheme="minorHAnsi" w:cstheme="minorHAnsi"/>
         </w:rPr>
+        <w:lastRenderedPageBreak/>
         <w:t>I love creating products that brings smile to people</w:t>
       </w:r>
     </w:p>
@@ -4018,7 +3522,6 @@
         <w:rPr>
           <w:rFonts w:asciiTheme="minorHAnsi" w:eastAsia="Batang" w:hAnsiTheme="minorHAnsi" w:cstheme="minorHAnsi"/>
         </w:rPr>
-        <w:lastRenderedPageBreak/>
         <w:t>Story about Bold construction</w:t>
       </w:r>
     </w:p>
@@ -4041,23 +3544,7 @@
           <w:rFonts w:asciiTheme="minorHAnsi" w:hAnsiTheme="minorHAnsi"/>
           <w:color w:val="000000" w:themeColor="text1"/>
         </w:rPr>
-        <w:t xml:space="preserve">I have proven history of self-learning which I love and securing a job at </w:t>
-      </w:r>
-      <w:proofErr w:type="spellStart"/>
-      <w:r>
-        <w:rPr>
-          <w:rFonts w:asciiTheme="minorHAnsi" w:hAnsiTheme="minorHAnsi"/>
-          <w:color w:val="000000" w:themeColor="text1"/>
-        </w:rPr>
-        <w:t>SiteMax</w:t>
-      </w:r>
-      <w:proofErr w:type="spellEnd"/>
-      <w:r>
-        <w:rPr>
-          <w:rFonts w:asciiTheme="minorHAnsi" w:hAnsiTheme="minorHAnsi"/>
-          <w:color w:val="000000" w:themeColor="text1"/>
-        </w:rPr>
-        <w:t xml:space="preserve"> Systems</w:t>
+        <w:t>I have proven history of self-learning which I love and securing a job at SiteMax Systems</w:t>
       </w:r>
     </w:p>
     <w:p>
@@ -4079,17 +3566,8 @@
           <w:rFonts w:asciiTheme="minorHAnsi" w:hAnsiTheme="minorHAnsi"/>
           <w:color w:val="000000" w:themeColor="text1"/>
         </w:rPr>
-        <w:t xml:space="preserve">Story about Getting a job at </w:t>
-      </w:r>
-      <w:proofErr w:type="spellStart"/>
-      <w:r>
-        <w:rPr>
-          <w:rFonts w:asciiTheme="minorHAnsi" w:hAnsiTheme="minorHAnsi"/>
-          <w:color w:val="000000" w:themeColor="text1"/>
-        </w:rPr>
-        <w:t>SiteMax</w:t>
-      </w:r>
-      <w:proofErr w:type="spellEnd"/>
+        <w:t>Story about Getting a job at SiteMax</w:t>
+      </w:r>
     </w:p>
     <w:p>
       <w:pPr>
@@ -4110,17 +3588,8 @@
           <w:rFonts w:asciiTheme="minorHAnsi" w:hAnsiTheme="minorHAnsi"/>
           <w:color w:val="000000" w:themeColor="text1"/>
         </w:rPr>
-        <w:t xml:space="preserve">Story about practicing Algorithm at </w:t>
-      </w:r>
-      <w:proofErr w:type="spellStart"/>
-      <w:r>
-        <w:rPr>
-          <w:rFonts w:asciiTheme="minorHAnsi" w:hAnsiTheme="minorHAnsi"/>
-          <w:color w:val="000000" w:themeColor="text1"/>
-        </w:rPr>
-        <w:t>SiteMax</w:t>
-      </w:r>
-      <w:proofErr w:type="spellEnd"/>
+        <w:t>Story about practicing Algorithm at SiteMax</w:t>
+      </w:r>
     </w:p>
     <w:p>
       <w:pPr>
@@ -4188,7 +3657,7 @@
         </w:rPr>
         <w:t xml:space="preserve">First Practice: </w:t>
       </w:r>
-      <w:hyperlink r:id="rId11" w:history="1">
+      <w:hyperlink r:id="rId12" w:history="1">
         <w:r>
           <w:rPr>
             <w:rStyle w:val="Hyperlink"/>
@@ -4233,7 +3702,6 @@
         </w:rPr>
         <w:t xml:space="preserve">My immediate goal: get to know my peers at </w:t>
       </w:r>
-      <w:proofErr w:type="spellStart"/>
       <w:r>
         <w:rPr>
           <w:rFonts w:asciiTheme="minorHAnsi" w:hAnsiTheme="minorHAnsi"/>
@@ -4241,7 +3709,6 @@
         </w:rPr>
         <w:t>Mobsquad</w:t>
       </w:r>
-      <w:proofErr w:type="spellEnd"/>
       <w:r>
         <w:rPr>
           <w:rFonts w:asciiTheme="minorHAnsi" w:hAnsiTheme="minorHAnsi"/>
@@ -4338,23 +3805,7 @@
           <w:rFonts w:asciiTheme="minorHAnsi" w:hAnsiTheme="minorHAnsi"/>
           <w:color w:val="000000" w:themeColor="text1"/>
         </w:rPr>
-        <w:t xml:space="preserve"> </w:t>
-      </w:r>
-      <w:proofErr w:type="gramStart"/>
-      <w:r>
-        <w:rPr>
-          <w:rFonts w:asciiTheme="minorHAnsi" w:hAnsiTheme="minorHAnsi"/>
-          <w:color w:val="000000" w:themeColor="text1"/>
-        </w:rPr>
-        <w:t>engineer, and</w:t>
-      </w:r>
-      <w:proofErr w:type="gramEnd"/>
-      <w:r>
-        <w:rPr>
-          <w:rFonts w:asciiTheme="minorHAnsi" w:hAnsiTheme="minorHAnsi"/>
-          <w:color w:val="000000" w:themeColor="text1"/>
-        </w:rPr>
-        <w:t xml:space="preserve"> be acknowledged that I am a valuable senior engineer.</w:t>
+        <w:t xml:space="preserve"> engineer, and be acknowledged that I am a valuable senior engineer.</w:t>
       </w:r>
     </w:p>
     <w:p>
@@ -4551,23 +4002,7 @@
           <w:rFonts w:asciiTheme="minorHAnsi" w:hAnsiTheme="minorHAnsi"/>
           <w:color w:val="000000" w:themeColor="text1"/>
         </w:rPr>
-        <w:t xml:space="preserve">I am confident that </w:t>
-      </w:r>
-      <w:proofErr w:type="spellStart"/>
-      <w:r>
-        <w:rPr>
-          <w:rFonts w:asciiTheme="minorHAnsi" w:hAnsiTheme="minorHAnsi"/>
-          <w:color w:val="000000" w:themeColor="text1"/>
-        </w:rPr>
-        <w:t>mobsquad</w:t>
-      </w:r>
-      <w:proofErr w:type="spellEnd"/>
-      <w:r>
-        <w:rPr>
-          <w:rFonts w:asciiTheme="minorHAnsi" w:hAnsiTheme="minorHAnsi"/>
-          <w:color w:val="000000" w:themeColor="text1"/>
-        </w:rPr>
-        <w:t xml:space="preserve"> would compensate me fairly based on the roles I am getting into and my abilities.</w:t>
+        <w:t>I am confident that mobsquad would compensate me fairly based on the roles I am getting into and my abilities.</w:t>
       </w:r>
     </w:p>
     <w:p>
@@ -4653,17 +4088,8 @@
           <w:rFonts w:asciiTheme="minorHAnsi" w:hAnsiTheme="minorHAnsi"/>
           <w:color w:val="000000" w:themeColor="text1"/>
         </w:rPr>
-        <w:t xml:space="preserve">What qualities do you think are most important for someone to excel in this </w:t>
-      </w:r>
-      <w:proofErr w:type="gramStart"/>
-      <w:r>
-        <w:rPr>
-          <w:rFonts w:asciiTheme="minorHAnsi" w:hAnsiTheme="minorHAnsi"/>
-          <w:color w:val="000000" w:themeColor="text1"/>
-        </w:rPr>
-        <w:t>position</w:t>
-      </w:r>
-      <w:proofErr w:type="gramEnd"/>
+        <w:t>What qualities do you think are most important for someone to excel in this position</w:t>
+      </w:r>
     </w:p>
     <w:p>
       <w:pPr>
@@ -4754,6 +4180,7 @@
           <w:rFonts w:asciiTheme="minorHAnsi" w:hAnsiTheme="minorHAnsi"/>
           <w:color w:val="000000" w:themeColor="text1"/>
         </w:rPr>
+        <w:lastRenderedPageBreak/>
         <w:t>Would there be an opportunity to progress further down the line?</w:t>
       </w:r>
     </w:p>

</xml_diff>

<commit_message>
feat: Add progress #12 'bear robotics'
</commit_message>
<xml_diff>
--- a/big-interview/mobsquad/summary notes.docx
+++ b/big-interview/mobsquad/summary notes.docx
@@ -49,7 +49,21 @@
         <w:rPr>
           <w:rFonts w:asciiTheme="minorHAnsi" w:hAnsiTheme="minorHAnsi" w:cstheme="minorHAnsi"/>
         </w:rPr>
-        <w:t xml:space="preserve">During my time at SiteMax systems, I worked on developing small single page applications on behalf of clients. </w:t>
+        <w:t xml:space="preserve">During my time at </w:t>
+      </w:r>
+      <w:proofErr w:type="spellStart"/>
+      <w:r>
+        <w:rPr>
+          <w:rFonts w:asciiTheme="minorHAnsi" w:hAnsiTheme="minorHAnsi" w:cstheme="minorHAnsi"/>
+        </w:rPr>
+        <w:t>SiteMax</w:t>
+      </w:r>
+      <w:proofErr w:type="spellEnd"/>
+      <w:r>
+        <w:rPr>
+          <w:rFonts w:asciiTheme="minorHAnsi" w:hAnsiTheme="minorHAnsi" w:cstheme="minorHAnsi"/>
+        </w:rPr>
+        <w:t xml:space="preserve"> systems, I worked on developing small single page applications on behalf of clients. </w:t>
       </w:r>
     </w:p>
     <w:p>
@@ -69,7 +83,21 @@
         <w:rPr>
           <w:rFonts w:asciiTheme="minorHAnsi" w:hAnsiTheme="minorHAnsi" w:cstheme="minorHAnsi"/>
         </w:rPr>
-        <w:t>I communicated with the customer success team and the dev team to make sure the business requirements are met and it won’t break on the siteMax system.</w:t>
+        <w:t xml:space="preserve">I communicated with the customer success team and the dev team to make sure the business requirements are met and it won’t break on the </w:t>
+      </w:r>
+      <w:proofErr w:type="spellStart"/>
+      <w:r>
+        <w:rPr>
+          <w:rFonts w:asciiTheme="minorHAnsi" w:hAnsiTheme="minorHAnsi" w:cstheme="minorHAnsi"/>
+        </w:rPr>
+        <w:t>siteMax</w:t>
+      </w:r>
+      <w:proofErr w:type="spellEnd"/>
+      <w:r>
+        <w:rPr>
+          <w:rFonts w:asciiTheme="minorHAnsi" w:hAnsiTheme="minorHAnsi" w:cstheme="minorHAnsi"/>
+        </w:rPr>
+        <w:t xml:space="preserve"> system.</w:t>
       </w:r>
     </w:p>
     <w:p>
@@ -462,7 +490,21 @@
         <w:rPr>
           <w:rFonts w:asciiTheme="minorHAnsi" w:hAnsiTheme="minorHAnsi" w:cstheme="minorHAnsi"/>
         </w:rPr>
-        <w:t>I worked at Sitemax Systems from January 2018 to December 2019 as Junior Front End Developer</w:t>
+        <w:t xml:space="preserve">I worked at </w:t>
+      </w:r>
+      <w:proofErr w:type="spellStart"/>
+      <w:r>
+        <w:rPr>
+          <w:rFonts w:asciiTheme="minorHAnsi" w:hAnsiTheme="minorHAnsi" w:cstheme="minorHAnsi"/>
+        </w:rPr>
+        <w:t>Sitemax</w:t>
+      </w:r>
+      <w:proofErr w:type="spellEnd"/>
+      <w:r>
+        <w:rPr>
+          <w:rFonts w:asciiTheme="minorHAnsi" w:hAnsiTheme="minorHAnsi" w:cstheme="minorHAnsi"/>
+        </w:rPr>
+        <w:t xml:space="preserve"> Systems from January 2018 to December 2019 as Junior Front End Developer</w:t>
       </w:r>
     </w:p>
     <w:p>
@@ -480,7 +522,21 @@
         <w:rPr>
           <w:rFonts w:asciiTheme="minorHAnsi" w:hAnsiTheme="minorHAnsi" w:cstheme="minorHAnsi"/>
         </w:rPr>
-        <w:t>There I was responsible for developing and maintaining features of the SiteMax Systems</w:t>
+        <w:t xml:space="preserve">There I was responsible for developing and maintaining features of the </w:t>
+      </w:r>
+      <w:proofErr w:type="spellStart"/>
+      <w:r>
+        <w:rPr>
+          <w:rFonts w:asciiTheme="minorHAnsi" w:hAnsiTheme="minorHAnsi" w:cstheme="minorHAnsi"/>
+        </w:rPr>
+        <w:t>SiteMax</w:t>
+      </w:r>
+      <w:proofErr w:type="spellEnd"/>
+      <w:r>
+        <w:rPr>
+          <w:rFonts w:asciiTheme="minorHAnsi" w:hAnsiTheme="minorHAnsi" w:cstheme="minorHAnsi"/>
+        </w:rPr>
+        <w:t xml:space="preserve"> Systems</w:t>
       </w:r>
     </w:p>
     <w:p>
@@ -528,7 +584,49 @@
         <w:rPr>
           <w:rFonts w:asciiTheme="minorHAnsi" w:hAnsiTheme="minorHAnsi" w:cstheme="minorHAnsi"/>
         </w:rPr>
-        <w:t xml:space="preserve"> with the development of SItemax’s mission critical Sitemax 3 and Sitemax 3.5 mobile application</w:t>
+        <w:t xml:space="preserve"> with the development of </w:t>
+      </w:r>
+      <w:proofErr w:type="spellStart"/>
+      <w:r>
+        <w:rPr>
+          <w:rFonts w:asciiTheme="minorHAnsi" w:hAnsiTheme="minorHAnsi" w:cstheme="minorHAnsi"/>
+        </w:rPr>
+        <w:t>SItemax’s</w:t>
+      </w:r>
+      <w:proofErr w:type="spellEnd"/>
+      <w:r>
+        <w:rPr>
+          <w:rFonts w:asciiTheme="minorHAnsi" w:hAnsiTheme="minorHAnsi" w:cstheme="minorHAnsi"/>
+        </w:rPr>
+        <w:t xml:space="preserve"> mission critical </w:t>
+      </w:r>
+      <w:proofErr w:type="spellStart"/>
+      <w:r>
+        <w:rPr>
+          <w:rFonts w:asciiTheme="minorHAnsi" w:hAnsiTheme="minorHAnsi" w:cstheme="minorHAnsi"/>
+        </w:rPr>
+        <w:t>Sitemax</w:t>
+      </w:r>
+      <w:proofErr w:type="spellEnd"/>
+      <w:r>
+        <w:rPr>
+          <w:rFonts w:asciiTheme="minorHAnsi" w:hAnsiTheme="minorHAnsi" w:cstheme="minorHAnsi"/>
+        </w:rPr>
+        <w:t xml:space="preserve"> 3 and </w:t>
+      </w:r>
+      <w:proofErr w:type="spellStart"/>
+      <w:r>
+        <w:rPr>
+          <w:rFonts w:asciiTheme="minorHAnsi" w:hAnsiTheme="minorHAnsi" w:cstheme="minorHAnsi"/>
+        </w:rPr>
+        <w:t>Sitemax</w:t>
+      </w:r>
+      <w:proofErr w:type="spellEnd"/>
+      <w:r>
+        <w:rPr>
+          <w:rFonts w:asciiTheme="minorHAnsi" w:hAnsiTheme="minorHAnsi" w:cstheme="minorHAnsi"/>
+        </w:rPr>
+        <w:t xml:space="preserve"> 3.5 mobile application</w:t>
       </w:r>
       <w:r>
         <w:rPr>
@@ -589,12 +687,21 @@
           <w:color w:val="000000" w:themeColor="text1"/>
         </w:rPr>
       </w:pPr>
-      <w:r>
-        <w:rPr>
-          <w:rFonts w:asciiTheme="minorHAnsi" w:hAnsiTheme="minorHAnsi"/>
-          <w:color w:val="000000" w:themeColor="text1"/>
-        </w:rPr>
-        <w:t>Reecntly, I finished the development of hyungmogu.com. Initially, I built the website using Django, but I self-learned ReactJS and migrated the website to entirely front-end based website.</w:t>
+      <w:proofErr w:type="spellStart"/>
+      <w:r>
+        <w:rPr>
+          <w:rFonts w:asciiTheme="minorHAnsi" w:hAnsiTheme="minorHAnsi"/>
+          <w:color w:val="000000" w:themeColor="text1"/>
+        </w:rPr>
+        <w:t>Reecntly</w:t>
+      </w:r>
+      <w:proofErr w:type="spellEnd"/>
+      <w:r>
+        <w:rPr>
+          <w:rFonts w:asciiTheme="minorHAnsi" w:hAnsiTheme="minorHAnsi"/>
+          <w:color w:val="000000" w:themeColor="text1"/>
+        </w:rPr>
+        <w:t>, I finished the development of hyungmogu.com. Initially, I built the website using Django, but I self-learned ReactJS and migrated the website to entirely front-end based website.</w:t>
       </w:r>
     </w:p>
     <w:p>
@@ -720,7 +827,23 @@
           <w:rFonts w:asciiTheme="minorHAnsi" w:hAnsiTheme="minorHAnsi"/>
           <w:color w:val="000000" w:themeColor="text1"/>
         </w:rPr>
-        <w:t>My peers at SIteMax Systems are awesome.</w:t>
+        <w:t xml:space="preserve">My peers at </w:t>
+      </w:r>
+      <w:proofErr w:type="spellStart"/>
+      <w:r>
+        <w:rPr>
+          <w:rFonts w:asciiTheme="minorHAnsi" w:hAnsiTheme="minorHAnsi"/>
+          <w:color w:val="000000" w:themeColor="text1"/>
+        </w:rPr>
+        <w:t>SIteMax</w:t>
+      </w:r>
+      <w:proofErr w:type="spellEnd"/>
+      <w:r>
+        <w:rPr>
+          <w:rFonts w:asciiTheme="minorHAnsi" w:hAnsiTheme="minorHAnsi"/>
+          <w:color w:val="000000" w:themeColor="text1"/>
+        </w:rPr>
+        <w:t xml:space="preserve"> Systems are awesome.</w:t>
       </w:r>
     </w:p>
     <w:p>
@@ -921,6 +1044,22 @@
       </w:r>
     </w:p>
     <w:p>
+      <w:r>
+        <w:t xml:space="preserve">Second Practice: </w:t>
+      </w:r>
+      <w:hyperlink r:id="rId9" w:history="1">
+        <w:r>
+          <w:rPr>
+            <w:rStyle w:val="Hyperlink"/>
+          </w:rPr>
+          <w:t>https://app.biginterview.com/s/b37f72af99</w:t>
+        </w:r>
+      </w:hyperlink>
+      <w:r>
+        <w:t xml:space="preserve"> </w:t>
+      </w:r>
+    </w:p>
+    <w:p>
       <w:pPr>
         <w:rPr>
           <w:rFonts w:ascii="Arial" w:hAnsi="Arial" w:cs="Arial"/>
@@ -979,7 +1118,43 @@
           <w:sz w:val="28"/>
           <w:szCs w:val="28"/>
         </w:rPr>
-        <w:t>For the past 2 years in my previous workplace in SiteMax Systems Inc, I was responsible of developing and maintaining the features of the SiteMax system</w:t>
+        <w:t xml:space="preserve">For the past 2 years in my previous workplace in </w:t>
+      </w:r>
+      <w:proofErr w:type="spellStart"/>
+      <w:r>
+        <w:rPr>
+          <w:rFonts w:asciiTheme="minorHAnsi" w:hAnsiTheme="minorHAnsi" w:cstheme="minorHAnsi"/>
+          <w:sz w:val="28"/>
+          <w:szCs w:val="28"/>
+        </w:rPr>
+        <w:t>SiteMax</w:t>
+      </w:r>
+      <w:proofErr w:type="spellEnd"/>
+      <w:r>
+        <w:rPr>
+          <w:rFonts w:asciiTheme="minorHAnsi" w:hAnsiTheme="minorHAnsi" w:cstheme="minorHAnsi"/>
+          <w:sz w:val="28"/>
+          <w:szCs w:val="28"/>
+        </w:rPr>
+        <w:t xml:space="preserve"> Systems Inc, I was responsible of developing and maintaining the features of the </w:t>
+      </w:r>
+      <w:proofErr w:type="spellStart"/>
+      <w:r>
+        <w:rPr>
+          <w:rFonts w:asciiTheme="minorHAnsi" w:hAnsiTheme="minorHAnsi" w:cstheme="minorHAnsi"/>
+          <w:sz w:val="28"/>
+          <w:szCs w:val="28"/>
+        </w:rPr>
+        <w:t>SiteMax</w:t>
+      </w:r>
+      <w:proofErr w:type="spellEnd"/>
+      <w:r>
+        <w:rPr>
+          <w:rFonts w:asciiTheme="minorHAnsi" w:hAnsiTheme="minorHAnsi" w:cstheme="minorHAnsi"/>
+          <w:sz w:val="28"/>
+          <w:szCs w:val="28"/>
+        </w:rPr>
+        <w:t xml:space="preserve"> system</w:t>
       </w:r>
     </w:p>
     <w:p>
@@ -1071,7 +1246,6 @@
           <w:sz w:val="28"/>
           <w:szCs w:val="28"/>
         </w:rPr>
-        <w:lastRenderedPageBreak/>
         <w:t>I am an experienced front-end web developer with over 2 years of hands-on</w:t>
       </w:r>
       <w:r>
@@ -1081,7 +1255,43 @@
           <w:szCs w:val="28"/>
         </w:rPr>
         <w:tab/>
-        <w:t xml:space="preserve"> experience. For the past 2 years in my previous workplace in SiteMax Systems Inc, I was responsible of developing and maintaining the features of the SiteMax system.</w:t>
+        <w:t xml:space="preserve"> experience. For the past 2 years in my previous workplace in </w:t>
+      </w:r>
+      <w:proofErr w:type="spellStart"/>
+      <w:r>
+        <w:rPr>
+          <w:rFonts w:asciiTheme="minorHAnsi" w:hAnsiTheme="minorHAnsi" w:cstheme="minorHAnsi"/>
+          <w:sz w:val="28"/>
+          <w:szCs w:val="28"/>
+        </w:rPr>
+        <w:t>SiteMax</w:t>
+      </w:r>
+      <w:proofErr w:type="spellEnd"/>
+      <w:r>
+        <w:rPr>
+          <w:rFonts w:asciiTheme="minorHAnsi" w:hAnsiTheme="minorHAnsi" w:cstheme="minorHAnsi"/>
+          <w:sz w:val="28"/>
+          <w:szCs w:val="28"/>
+        </w:rPr>
+        <w:t xml:space="preserve"> Systems Inc, I was responsible of developing and maintaining the features of the </w:t>
+      </w:r>
+      <w:proofErr w:type="spellStart"/>
+      <w:r>
+        <w:rPr>
+          <w:rFonts w:asciiTheme="minorHAnsi" w:hAnsiTheme="minorHAnsi" w:cstheme="minorHAnsi"/>
+          <w:sz w:val="28"/>
+          <w:szCs w:val="28"/>
+        </w:rPr>
+        <w:t>SiteMax</w:t>
+      </w:r>
+      <w:proofErr w:type="spellEnd"/>
+      <w:r>
+        <w:rPr>
+          <w:rFonts w:asciiTheme="minorHAnsi" w:hAnsiTheme="minorHAnsi" w:cstheme="minorHAnsi"/>
+          <w:sz w:val="28"/>
+          <w:szCs w:val="28"/>
+        </w:rPr>
+        <w:t xml:space="preserve"> system.</w:t>
       </w:r>
     </w:p>
     <w:p>
@@ -1113,40 +1323,918 @@
           <w:color w:val="1F314A"/>
           <w:shd w:val="clear" w:color="auto" w:fill="F2F7FE"/>
         </w:rPr>
-        <w:t>For the past two years, I worked with my teammates from different departemnts and built over 300 angularJS based single page applications, and maintained over  2000 of them. As well, I assisted my senior developers with developer There I was praised by my team members for building beautiful applications that delights customers and lots of fist bumps and high fives.</w:t>
-      </w:r>
-    </w:p>
-    <w:p>
-      <w:pPr>
-        <w:tabs>
-          <w:tab w:val="left" w:pos="6440"/>
-        </w:tabs>
+        <w:t xml:space="preserve">For the past two years, I worked with my teammates from different </w:t>
+      </w:r>
+      <w:proofErr w:type="spellStart"/>
+      <w:r>
         <w:rPr>
           <w:rFonts w:ascii="Arial" w:hAnsi="Arial" w:cs="Arial"/>
           <w:color w:val="1F314A"/>
           <w:shd w:val="clear" w:color="auto" w:fill="F2F7FE"/>
         </w:rPr>
-      </w:pPr>
-    </w:p>
-    <w:p>
-      <w:pPr>
-        <w:tabs>
-          <w:tab w:val="left" w:pos="6440"/>
-        </w:tabs>
+        <w:t>departemnts</w:t>
+      </w:r>
+      <w:proofErr w:type="spellEnd"/>
+      <w:r>
         <w:rPr>
           <w:rFonts w:ascii="Arial" w:hAnsi="Arial" w:cs="Arial"/>
           <w:color w:val="1F314A"/>
           <w:shd w:val="clear" w:color="auto" w:fill="F2F7FE"/>
         </w:rPr>
-      </w:pPr>
+        <w:t xml:space="preserve"> and built over 300 </w:t>
+      </w:r>
+      <w:proofErr w:type="spellStart"/>
       <w:r>
         <w:rPr>
           <w:rFonts w:ascii="Arial" w:hAnsi="Arial" w:cs="Arial"/>
           <w:color w:val="1F314A"/>
           <w:shd w:val="clear" w:color="auto" w:fill="F2F7FE"/>
         </w:rPr>
+        <w:t>angularJS</w:t>
+      </w:r>
+      <w:proofErr w:type="spellEnd"/>
+      <w:r>
+        <w:rPr>
+          <w:rFonts w:ascii="Arial" w:hAnsi="Arial" w:cs="Arial"/>
+          <w:color w:val="1F314A"/>
+          <w:shd w:val="clear" w:color="auto" w:fill="F2F7FE"/>
+        </w:rPr>
+        <w:t xml:space="preserve"> based single page applications, and maintained over  2000 of them. As well, I assisted my senior developers with developer There I was praised by my team members for building beautiful applications that delights customers and lots of fist bumps and high fives.</w:t>
+      </w:r>
+    </w:p>
+    <w:p>
+      <w:pPr>
+        <w:tabs>
+          <w:tab w:val="left" w:pos="6440"/>
+        </w:tabs>
+        <w:rPr>
+          <w:rFonts w:ascii="Arial" w:hAnsi="Arial" w:cs="Arial"/>
+          <w:color w:val="1F314A"/>
+          <w:shd w:val="clear" w:color="auto" w:fill="F2F7FE"/>
+        </w:rPr>
+      </w:pPr>
+    </w:p>
+    <w:p>
+      <w:pPr>
+        <w:tabs>
+          <w:tab w:val="left" w:pos="6440"/>
+        </w:tabs>
+        <w:rPr>
+          <w:rFonts w:ascii="Arial" w:hAnsi="Arial" w:cs="Arial"/>
+          <w:color w:val="1F314A"/>
+          <w:shd w:val="clear" w:color="auto" w:fill="F2F7FE"/>
+        </w:rPr>
+      </w:pPr>
+      <w:r>
+        <w:rPr>
+          <w:rFonts w:ascii="Arial" w:hAnsi="Arial" w:cs="Arial"/>
+          <w:color w:val="1F314A"/>
+          <w:shd w:val="clear" w:color="auto" w:fill="F2F7FE"/>
+        </w:rPr>
         <w:t>Over the years, I felt the need for better growth and opportunities. I’ve been practicing over the years, and now that I am ready for a new role, this position is the one that I felt I could excel in.</w:t>
       </w:r>
+    </w:p>
+    <w:p>
+      <w:pPr>
+        <w:tabs>
+          <w:tab w:val="left" w:pos="6440"/>
+        </w:tabs>
+        <w:rPr>
+          <w:rFonts w:ascii="Arial" w:hAnsi="Arial" w:cs="Arial"/>
+          <w:color w:val="1F314A"/>
+          <w:shd w:val="clear" w:color="auto" w:fill="F2F7FE"/>
+        </w:rPr>
+      </w:pPr>
+    </w:p>
+    <w:p>
+      <w:pPr>
+        <w:rPr>
+          <w:rFonts w:asciiTheme="minorHAnsi" w:eastAsia="Batang" w:hAnsiTheme="minorHAnsi" w:cstheme="minorHAnsi"/>
+          <w:sz w:val="28"/>
+          <w:szCs w:val="28"/>
+        </w:rPr>
+      </w:pPr>
+      <w:r>
+        <w:rPr>
+          <w:rFonts w:asciiTheme="minorHAnsi" w:eastAsia="Batang" w:hAnsiTheme="minorHAnsi" w:cstheme="minorHAnsi"/>
+          <w:sz w:val="28"/>
+          <w:szCs w:val="28"/>
+        </w:rPr>
+        <w:t>저는</w:t>
+      </w:r>
+      <w:r>
+        <w:rPr>
+          <w:rFonts w:asciiTheme="minorHAnsi" w:eastAsia="Batang" w:hAnsiTheme="minorHAnsi" w:cstheme="minorHAnsi"/>
+          <w:sz w:val="28"/>
+          <w:szCs w:val="28"/>
+        </w:rPr>
+        <w:t xml:space="preserve"> 2</w:t>
+      </w:r>
+      <w:r>
+        <w:rPr>
+          <w:rFonts w:asciiTheme="minorHAnsi" w:eastAsia="Batang" w:hAnsiTheme="minorHAnsi" w:cstheme="minorHAnsi"/>
+          <w:sz w:val="28"/>
+          <w:szCs w:val="28"/>
+        </w:rPr>
+        <w:t>년</w:t>
+      </w:r>
+      <w:r>
+        <w:rPr>
+          <w:rFonts w:asciiTheme="minorHAnsi" w:eastAsia="Batang" w:hAnsiTheme="minorHAnsi" w:cstheme="minorHAnsi"/>
+          <w:sz w:val="28"/>
+          <w:szCs w:val="28"/>
+        </w:rPr>
+        <w:t xml:space="preserve"> </w:t>
+      </w:r>
+      <w:r>
+        <w:rPr>
+          <w:rFonts w:asciiTheme="minorHAnsi" w:eastAsia="Batang" w:hAnsiTheme="minorHAnsi" w:cstheme="minorHAnsi"/>
+          <w:sz w:val="28"/>
+          <w:szCs w:val="28"/>
+        </w:rPr>
+        <w:t>경력이</w:t>
+      </w:r>
+      <w:r>
+        <w:rPr>
+          <w:rFonts w:asciiTheme="minorHAnsi" w:eastAsia="Batang" w:hAnsiTheme="minorHAnsi" w:cstheme="minorHAnsi"/>
+          <w:sz w:val="28"/>
+          <w:szCs w:val="28"/>
+        </w:rPr>
+        <w:t xml:space="preserve"> </w:t>
+      </w:r>
+      <w:r>
+        <w:rPr>
+          <w:rFonts w:asciiTheme="minorHAnsi" w:eastAsia="Batang" w:hAnsiTheme="minorHAnsi" w:cstheme="minorHAnsi"/>
+          <w:sz w:val="28"/>
+          <w:szCs w:val="28"/>
+        </w:rPr>
+        <w:t>있는</w:t>
+      </w:r>
+      <w:r>
+        <w:rPr>
+          <w:rFonts w:asciiTheme="minorHAnsi" w:eastAsia="Batang" w:hAnsiTheme="minorHAnsi" w:cstheme="minorHAnsi"/>
+          <w:sz w:val="28"/>
+          <w:szCs w:val="28"/>
+        </w:rPr>
+        <w:t xml:space="preserve"> </w:t>
+      </w:r>
+      <w:r>
+        <w:rPr>
+          <w:rFonts w:asciiTheme="minorHAnsi" w:eastAsia="Batang" w:hAnsiTheme="minorHAnsi" w:cstheme="minorHAnsi"/>
+          <w:sz w:val="28"/>
+          <w:szCs w:val="28"/>
+        </w:rPr>
+        <w:t>프론트</w:t>
+      </w:r>
+      <w:r>
+        <w:rPr>
+          <w:rFonts w:asciiTheme="minorHAnsi" w:eastAsia="Batang" w:hAnsiTheme="minorHAnsi" w:cstheme="minorHAnsi"/>
+          <w:sz w:val="28"/>
+          <w:szCs w:val="28"/>
+        </w:rPr>
+        <w:t xml:space="preserve"> </w:t>
+      </w:r>
+      <w:r>
+        <w:rPr>
+          <w:rFonts w:asciiTheme="minorHAnsi" w:eastAsia="Batang" w:hAnsiTheme="minorHAnsi" w:cstheme="minorHAnsi"/>
+          <w:sz w:val="28"/>
+          <w:szCs w:val="28"/>
+        </w:rPr>
+        <w:t>개발자</w:t>
+      </w:r>
+      <w:r>
+        <w:rPr>
+          <w:rFonts w:asciiTheme="minorHAnsi" w:eastAsia="Batang" w:hAnsiTheme="minorHAnsi" w:cstheme="minorHAnsi"/>
+          <w:sz w:val="28"/>
+          <w:szCs w:val="28"/>
+        </w:rPr>
+        <w:t xml:space="preserve"> </w:t>
+      </w:r>
+      <w:r>
+        <w:rPr>
+          <w:rFonts w:asciiTheme="minorHAnsi" w:eastAsia="Batang" w:hAnsiTheme="minorHAnsi" w:cstheme="minorHAnsi"/>
+          <w:sz w:val="28"/>
+          <w:szCs w:val="28"/>
+        </w:rPr>
+        <w:t>입니다</w:t>
+      </w:r>
+      <w:r>
+        <w:rPr>
+          <w:rFonts w:asciiTheme="minorHAnsi" w:eastAsia="Batang" w:hAnsiTheme="minorHAnsi" w:cstheme="minorHAnsi"/>
+          <w:sz w:val="28"/>
+          <w:szCs w:val="28"/>
+        </w:rPr>
+        <w:t xml:space="preserve">. </w:t>
+      </w:r>
+      <w:r>
+        <w:rPr>
+          <w:rFonts w:asciiTheme="minorHAnsi" w:eastAsia="Batang" w:hAnsiTheme="minorHAnsi" w:cstheme="minorHAnsi"/>
+          <w:sz w:val="28"/>
+          <w:szCs w:val="28"/>
+        </w:rPr>
+        <w:t>저는</w:t>
+      </w:r>
+      <w:r>
+        <w:rPr>
+          <w:rFonts w:asciiTheme="minorHAnsi" w:eastAsia="Batang" w:hAnsiTheme="minorHAnsi" w:cstheme="minorHAnsi"/>
+          <w:sz w:val="28"/>
+          <w:szCs w:val="28"/>
+        </w:rPr>
+        <w:t xml:space="preserve"> 2</w:t>
+      </w:r>
+      <w:r>
+        <w:rPr>
+          <w:rFonts w:asciiTheme="minorHAnsi" w:eastAsia="Batang" w:hAnsiTheme="minorHAnsi" w:cstheme="minorHAnsi"/>
+          <w:sz w:val="28"/>
+          <w:szCs w:val="28"/>
+        </w:rPr>
+        <w:t>년동안</w:t>
+      </w:r>
+      <w:r>
+        <w:rPr>
+          <w:rFonts w:asciiTheme="minorHAnsi" w:eastAsia="Batang" w:hAnsiTheme="minorHAnsi" w:cstheme="minorHAnsi"/>
+          <w:sz w:val="28"/>
+          <w:szCs w:val="28"/>
+        </w:rPr>
+        <w:t xml:space="preserve"> </w:t>
+      </w:r>
+      <w:proofErr w:type="spellStart"/>
+      <w:r>
+        <w:rPr>
+          <w:rFonts w:asciiTheme="minorHAnsi" w:eastAsia="Batang" w:hAnsiTheme="minorHAnsi" w:cstheme="minorHAnsi"/>
+          <w:sz w:val="28"/>
+          <w:szCs w:val="28"/>
+        </w:rPr>
+        <w:t>벤쿠에</w:t>
+      </w:r>
+      <w:proofErr w:type="spellEnd"/>
+      <w:r>
+        <w:rPr>
+          <w:rFonts w:asciiTheme="minorHAnsi" w:eastAsia="Batang" w:hAnsiTheme="minorHAnsi" w:cstheme="minorHAnsi"/>
+          <w:sz w:val="28"/>
+          <w:szCs w:val="28"/>
+        </w:rPr>
+        <w:t xml:space="preserve"> </w:t>
+      </w:r>
+      <w:r>
+        <w:rPr>
+          <w:rFonts w:asciiTheme="minorHAnsi" w:eastAsia="Batang" w:hAnsiTheme="minorHAnsi" w:cstheme="minorHAnsi"/>
+          <w:sz w:val="28"/>
+          <w:szCs w:val="28"/>
+        </w:rPr>
+        <w:t>있는</w:t>
+      </w:r>
+      <w:r>
+        <w:rPr>
+          <w:rFonts w:asciiTheme="minorHAnsi" w:eastAsia="Batang" w:hAnsiTheme="minorHAnsi" w:cstheme="minorHAnsi"/>
+          <w:sz w:val="28"/>
+          <w:szCs w:val="28"/>
+        </w:rPr>
+        <w:t xml:space="preserve"> </w:t>
+      </w:r>
+      <w:proofErr w:type="spellStart"/>
+      <w:r>
+        <w:rPr>
+          <w:rFonts w:asciiTheme="minorHAnsi" w:eastAsia="Batang" w:hAnsiTheme="minorHAnsi" w:cstheme="minorHAnsi"/>
+          <w:sz w:val="28"/>
+          <w:szCs w:val="28"/>
+        </w:rPr>
+        <w:t>사이트맥스</w:t>
+      </w:r>
+      <w:proofErr w:type="spellEnd"/>
+      <w:r>
+        <w:rPr>
+          <w:rFonts w:asciiTheme="minorHAnsi" w:eastAsia="Batang" w:hAnsiTheme="minorHAnsi" w:cstheme="minorHAnsi"/>
+          <w:sz w:val="28"/>
+          <w:szCs w:val="28"/>
+        </w:rPr>
+        <w:t xml:space="preserve"> </w:t>
+      </w:r>
+      <w:r>
+        <w:rPr>
+          <w:rFonts w:asciiTheme="minorHAnsi" w:eastAsia="Batang" w:hAnsiTheme="minorHAnsi" w:cstheme="minorHAnsi"/>
+          <w:sz w:val="28"/>
+          <w:szCs w:val="28"/>
+        </w:rPr>
+        <w:t>회사에서</w:t>
+      </w:r>
+      <w:r>
+        <w:rPr>
+          <w:rFonts w:asciiTheme="minorHAnsi" w:eastAsia="Batang" w:hAnsiTheme="minorHAnsi" w:cstheme="minorHAnsi"/>
+          <w:sz w:val="28"/>
+          <w:szCs w:val="28"/>
+        </w:rPr>
+        <w:t xml:space="preserve"> </w:t>
+      </w:r>
+      <w:proofErr w:type="spellStart"/>
+      <w:r>
+        <w:rPr>
+          <w:rFonts w:asciiTheme="minorHAnsi" w:eastAsia="Batang" w:hAnsiTheme="minorHAnsi" w:cstheme="minorHAnsi"/>
+          <w:sz w:val="28"/>
+          <w:szCs w:val="28"/>
+        </w:rPr>
+        <w:t>일을하면서</w:t>
+      </w:r>
+      <w:proofErr w:type="spellEnd"/>
+      <w:r>
+        <w:rPr>
+          <w:rFonts w:asciiTheme="minorHAnsi" w:eastAsia="Batang" w:hAnsiTheme="minorHAnsi" w:cstheme="minorHAnsi"/>
+          <w:sz w:val="28"/>
+          <w:szCs w:val="28"/>
+        </w:rPr>
+        <w:t xml:space="preserve"> </w:t>
+      </w:r>
+      <w:proofErr w:type="spellStart"/>
+      <w:r>
+        <w:rPr>
+          <w:rFonts w:asciiTheme="minorHAnsi" w:eastAsia="Batang" w:hAnsiTheme="minorHAnsi" w:cstheme="minorHAnsi"/>
+          <w:sz w:val="28"/>
+          <w:szCs w:val="28"/>
+        </w:rPr>
+        <w:t>사이트맥스</w:t>
+      </w:r>
+      <w:proofErr w:type="spellEnd"/>
+      <w:r>
+        <w:rPr>
+          <w:rFonts w:asciiTheme="minorHAnsi" w:eastAsia="Batang" w:hAnsiTheme="minorHAnsi" w:cstheme="minorHAnsi"/>
+          <w:sz w:val="28"/>
+          <w:szCs w:val="28"/>
+        </w:rPr>
+        <w:t xml:space="preserve"> </w:t>
+      </w:r>
+      <w:r>
+        <w:rPr>
+          <w:rFonts w:asciiTheme="minorHAnsi" w:eastAsia="Batang" w:hAnsiTheme="minorHAnsi" w:cstheme="minorHAnsi"/>
+          <w:sz w:val="28"/>
+          <w:szCs w:val="28"/>
+        </w:rPr>
+        <w:t>시스템을</w:t>
+      </w:r>
+      <w:r>
+        <w:rPr>
+          <w:rFonts w:asciiTheme="minorHAnsi" w:eastAsia="Batang" w:hAnsiTheme="minorHAnsi" w:cstheme="minorHAnsi"/>
+          <w:sz w:val="28"/>
+          <w:szCs w:val="28"/>
+        </w:rPr>
+        <w:t xml:space="preserve"> </w:t>
+      </w:r>
+      <w:r>
+        <w:rPr>
+          <w:rFonts w:asciiTheme="minorHAnsi" w:eastAsia="Batang" w:hAnsiTheme="minorHAnsi" w:cstheme="minorHAnsi"/>
+          <w:sz w:val="28"/>
+          <w:szCs w:val="28"/>
+        </w:rPr>
+        <w:t>관리하고</w:t>
+      </w:r>
+      <w:r>
+        <w:rPr>
+          <w:rFonts w:asciiTheme="minorHAnsi" w:eastAsia="Batang" w:hAnsiTheme="minorHAnsi" w:cstheme="minorHAnsi"/>
+          <w:sz w:val="28"/>
+          <w:szCs w:val="28"/>
+        </w:rPr>
+        <w:t xml:space="preserve"> </w:t>
+      </w:r>
+      <w:r>
+        <w:rPr>
+          <w:rFonts w:asciiTheme="minorHAnsi" w:eastAsia="Batang" w:hAnsiTheme="minorHAnsi" w:cstheme="minorHAnsi"/>
+          <w:sz w:val="28"/>
+          <w:szCs w:val="28"/>
+        </w:rPr>
+        <w:t>개발하는</w:t>
+      </w:r>
+      <w:r>
+        <w:rPr>
+          <w:rFonts w:asciiTheme="minorHAnsi" w:eastAsia="Batang" w:hAnsiTheme="minorHAnsi" w:cstheme="minorHAnsi"/>
+          <w:sz w:val="28"/>
+          <w:szCs w:val="28"/>
+        </w:rPr>
+        <w:t xml:space="preserve"> </w:t>
+      </w:r>
+      <w:r>
+        <w:rPr>
+          <w:rFonts w:asciiTheme="minorHAnsi" w:eastAsia="Batang" w:hAnsiTheme="minorHAnsi" w:cstheme="minorHAnsi"/>
+          <w:sz w:val="28"/>
+          <w:szCs w:val="28"/>
+        </w:rPr>
+        <w:t>업무를</w:t>
+      </w:r>
+      <w:r>
+        <w:rPr>
+          <w:rFonts w:asciiTheme="minorHAnsi" w:eastAsia="Batang" w:hAnsiTheme="minorHAnsi" w:cstheme="minorHAnsi"/>
+          <w:sz w:val="28"/>
+          <w:szCs w:val="28"/>
+        </w:rPr>
+        <w:t xml:space="preserve"> </w:t>
+      </w:r>
+      <w:proofErr w:type="spellStart"/>
+      <w:r>
+        <w:rPr>
+          <w:rFonts w:asciiTheme="minorHAnsi" w:eastAsia="Batang" w:hAnsiTheme="minorHAnsi" w:cstheme="minorHAnsi"/>
+          <w:sz w:val="28"/>
+          <w:szCs w:val="28"/>
+        </w:rPr>
+        <w:t>맏았었습니다</w:t>
+      </w:r>
+      <w:proofErr w:type="spellEnd"/>
+      <w:r>
+        <w:rPr>
+          <w:rFonts w:asciiTheme="minorHAnsi" w:eastAsia="Batang" w:hAnsiTheme="minorHAnsi" w:cstheme="minorHAnsi"/>
+          <w:sz w:val="28"/>
+          <w:szCs w:val="28"/>
+        </w:rPr>
+        <w:t>.</w:t>
+      </w:r>
+    </w:p>
+    <w:p>
+      <w:pPr>
+        <w:tabs>
+          <w:tab w:val="left" w:pos="6440"/>
+        </w:tabs>
+        <w:rPr>
+          <w:rFonts w:ascii="Arial" w:hAnsi="Arial" w:cs="Arial"/>
+          <w:color w:val="1F314A"/>
+          <w:shd w:val="clear" w:color="auto" w:fill="F2F7FE"/>
+        </w:rPr>
+      </w:pPr>
+    </w:p>
+    <w:p>
+      <w:pPr>
+        <w:rPr>
+          <w:rFonts w:asciiTheme="minorHAnsi" w:hAnsiTheme="minorHAnsi" w:cstheme="minorHAnsi"/>
+          <w:sz w:val="28"/>
+          <w:szCs w:val="28"/>
+        </w:rPr>
+      </w:pPr>
+      <w:r>
+        <w:rPr>
+          <w:rFonts w:asciiTheme="minorHAnsi" w:eastAsia="Batang" w:hAnsiTheme="minorHAnsi" w:cstheme="minorHAnsi"/>
+          <w:sz w:val="28"/>
+          <w:szCs w:val="28"/>
+        </w:rPr>
+        <w:t>저는</w:t>
+      </w:r>
+      <w:r>
+        <w:rPr>
+          <w:rFonts w:asciiTheme="minorHAnsi" w:eastAsia="Batang" w:hAnsiTheme="minorHAnsi" w:cstheme="minorHAnsi"/>
+          <w:sz w:val="28"/>
+          <w:szCs w:val="28"/>
+        </w:rPr>
+        <w:t xml:space="preserve"> </w:t>
+      </w:r>
+      <w:r>
+        <w:rPr>
+          <w:rFonts w:asciiTheme="minorHAnsi" w:eastAsia="Batang" w:hAnsiTheme="minorHAnsi" w:cstheme="minorHAnsi"/>
+          <w:sz w:val="28"/>
+          <w:szCs w:val="28"/>
+        </w:rPr>
+        <w:t>그</w:t>
+      </w:r>
+      <w:r>
+        <w:rPr>
+          <w:rFonts w:asciiTheme="minorHAnsi" w:eastAsia="Batang" w:hAnsiTheme="minorHAnsi" w:cstheme="minorHAnsi"/>
+          <w:sz w:val="28"/>
+          <w:szCs w:val="28"/>
+        </w:rPr>
+        <w:t xml:space="preserve"> 2</w:t>
+      </w:r>
+      <w:r>
+        <w:rPr>
+          <w:rFonts w:asciiTheme="minorHAnsi" w:eastAsia="Batang" w:hAnsiTheme="minorHAnsi" w:cstheme="minorHAnsi"/>
+          <w:sz w:val="28"/>
+          <w:szCs w:val="28"/>
+        </w:rPr>
+        <w:t>년동안</w:t>
+      </w:r>
+      <w:r>
+        <w:rPr>
+          <w:rFonts w:asciiTheme="minorHAnsi" w:eastAsia="Batang" w:hAnsiTheme="minorHAnsi" w:cstheme="minorHAnsi"/>
+          <w:sz w:val="28"/>
+          <w:szCs w:val="28"/>
+        </w:rPr>
+        <w:t xml:space="preserve"> </w:t>
+      </w:r>
+      <w:r>
+        <w:rPr>
+          <w:rFonts w:asciiTheme="minorHAnsi" w:eastAsia="Batang" w:hAnsiTheme="minorHAnsi" w:cstheme="minorHAnsi"/>
+          <w:sz w:val="28"/>
+          <w:szCs w:val="28"/>
+        </w:rPr>
+        <w:t>동료들과</w:t>
+      </w:r>
+      <w:r>
+        <w:rPr>
+          <w:rFonts w:asciiTheme="minorHAnsi" w:eastAsia="Batang" w:hAnsiTheme="minorHAnsi" w:cstheme="minorHAnsi"/>
+          <w:sz w:val="28"/>
+          <w:szCs w:val="28"/>
+        </w:rPr>
+        <w:t xml:space="preserve"> </w:t>
+      </w:r>
+      <w:r>
+        <w:rPr>
+          <w:rFonts w:asciiTheme="minorHAnsi" w:eastAsia="Batang" w:hAnsiTheme="minorHAnsi" w:cstheme="minorHAnsi"/>
+          <w:sz w:val="28"/>
+          <w:szCs w:val="28"/>
+        </w:rPr>
+        <w:t>함께</w:t>
+      </w:r>
+      <w:r>
+        <w:rPr>
+          <w:rFonts w:asciiTheme="minorHAnsi" w:eastAsia="Batang" w:hAnsiTheme="minorHAnsi" w:cstheme="minorHAnsi"/>
+          <w:sz w:val="28"/>
+          <w:szCs w:val="28"/>
+        </w:rPr>
+        <w:t xml:space="preserve"> </w:t>
+      </w:r>
+      <w:r>
+        <w:rPr>
+          <w:rFonts w:asciiTheme="minorHAnsi" w:eastAsia="Batang" w:hAnsiTheme="minorHAnsi" w:cstheme="minorHAnsi"/>
+          <w:sz w:val="28"/>
+          <w:szCs w:val="28"/>
+        </w:rPr>
+        <w:t>일을</w:t>
+      </w:r>
+      <w:r>
+        <w:rPr>
+          <w:rFonts w:asciiTheme="minorHAnsi" w:eastAsia="Batang" w:hAnsiTheme="minorHAnsi" w:cstheme="minorHAnsi"/>
+          <w:sz w:val="28"/>
+          <w:szCs w:val="28"/>
+        </w:rPr>
+        <w:t xml:space="preserve"> </w:t>
+      </w:r>
+      <w:r>
+        <w:rPr>
+          <w:rFonts w:asciiTheme="minorHAnsi" w:eastAsia="Batang" w:hAnsiTheme="minorHAnsi" w:cstheme="minorHAnsi"/>
+          <w:sz w:val="28"/>
+          <w:szCs w:val="28"/>
+        </w:rPr>
+        <w:t>하며</w:t>
+      </w:r>
+      <w:r>
+        <w:rPr>
+          <w:rFonts w:asciiTheme="minorHAnsi" w:eastAsia="Batang" w:hAnsiTheme="minorHAnsi" w:cstheme="minorHAnsi"/>
+          <w:sz w:val="28"/>
+          <w:szCs w:val="28"/>
+        </w:rPr>
+        <w:t xml:space="preserve"> 300</w:t>
+      </w:r>
+      <w:r>
+        <w:rPr>
+          <w:rFonts w:asciiTheme="minorHAnsi" w:eastAsia="Batang" w:hAnsiTheme="minorHAnsi" w:cstheme="minorHAnsi"/>
+          <w:sz w:val="28"/>
+          <w:szCs w:val="28"/>
+        </w:rPr>
+        <w:t>개</w:t>
+      </w:r>
+      <w:r>
+        <w:rPr>
+          <w:rFonts w:asciiTheme="minorHAnsi" w:eastAsia="Batang" w:hAnsiTheme="minorHAnsi" w:cstheme="minorHAnsi"/>
+          <w:sz w:val="28"/>
+          <w:szCs w:val="28"/>
+        </w:rPr>
+        <w:t xml:space="preserve"> </w:t>
+      </w:r>
+      <w:r>
+        <w:rPr>
+          <w:rFonts w:asciiTheme="minorHAnsi" w:eastAsia="Batang" w:hAnsiTheme="minorHAnsi" w:cstheme="minorHAnsi"/>
+          <w:sz w:val="28"/>
+          <w:szCs w:val="28"/>
+        </w:rPr>
+        <w:t>넘는</w:t>
+      </w:r>
+      <w:r>
+        <w:rPr>
+          <w:rFonts w:asciiTheme="minorHAnsi" w:eastAsia="Batang" w:hAnsiTheme="minorHAnsi" w:cstheme="minorHAnsi"/>
+          <w:sz w:val="28"/>
+          <w:szCs w:val="28"/>
+        </w:rPr>
+        <w:t xml:space="preserve"> </w:t>
+      </w:r>
+      <w:proofErr w:type="spellStart"/>
+      <w:r>
+        <w:rPr>
+          <w:rFonts w:asciiTheme="minorHAnsi" w:eastAsia="Batang" w:hAnsiTheme="minorHAnsi" w:cstheme="minorHAnsi"/>
+          <w:sz w:val="28"/>
+          <w:szCs w:val="28"/>
+        </w:rPr>
+        <w:t>angularJS</w:t>
+      </w:r>
+      <w:proofErr w:type="spellEnd"/>
+      <w:r>
+        <w:rPr>
+          <w:rFonts w:asciiTheme="minorHAnsi" w:eastAsia="Batang" w:hAnsiTheme="minorHAnsi" w:cstheme="minorHAnsi"/>
+          <w:sz w:val="28"/>
+          <w:szCs w:val="28"/>
+        </w:rPr>
+        <w:t xml:space="preserve"> based SP </w:t>
+      </w:r>
+      <w:proofErr w:type="spellStart"/>
+      <w:r>
+        <w:rPr>
+          <w:rFonts w:asciiTheme="minorHAnsi" w:eastAsia="Batang" w:hAnsiTheme="minorHAnsi" w:cstheme="minorHAnsi"/>
+          <w:sz w:val="28"/>
+          <w:szCs w:val="28"/>
+        </w:rPr>
+        <w:t>어플들을</w:t>
+      </w:r>
+      <w:proofErr w:type="spellEnd"/>
+      <w:r>
+        <w:rPr>
+          <w:rFonts w:asciiTheme="minorHAnsi" w:eastAsia="Batang" w:hAnsiTheme="minorHAnsi" w:cstheme="minorHAnsi"/>
+          <w:sz w:val="28"/>
+          <w:szCs w:val="28"/>
+        </w:rPr>
+        <w:t xml:space="preserve"> </w:t>
+      </w:r>
+      <w:r>
+        <w:rPr>
+          <w:rFonts w:asciiTheme="minorHAnsi" w:eastAsia="Batang" w:hAnsiTheme="minorHAnsi" w:cstheme="minorHAnsi"/>
+          <w:sz w:val="28"/>
+          <w:szCs w:val="28"/>
+        </w:rPr>
+        <w:t>만들었고</w:t>
+      </w:r>
+      <w:r>
+        <w:rPr>
+          <w:rFonts w:asciiTheme="minorHAnsi" w:eastAsia="Batang" w:hAnsiTheme="minorHAnsi" w:cstheme="minorHAnsi"/>
+          <w:sz w:val="28"/>
+          <w:szCs w:val="28"/>
+        </w:rPr>
+        <w:t xml:space="preserve"> </w:t>
+      </w:r>
+      <w:r>
+        <w:rPr>
+          <w:rFonts w:asciiTheme="minorHAnsi" w:eastAsia="Batang" w:hAnsiTheme="minorHAnsi" w:cstheme="minorHAnsi"/>
+          <w:sz w:val="28"/>
+          <w:szCs w:val="28"/>
+        </w:rPr>
+        <w:t>그리고</w:t>
+      </w:r>
+      <w:r>
+        <w:rPr>
+          <w:rFonts w:asciiTheme="minorHAnsi" w:eastAsia="Batang" w:hAnsiTheme="minorHAnsi" w:cstheme="minorHAnsi"/>
+          <w:sz w:val="28"/>
+          <w:szCs w:val="28"/>
+        </w:rPr>
+        <w:t xml:space="preserve"> bash </w:t>
+      </w:r>
+      <w:r>
+        <w:rPr>
+          <w:rFonts w:asciiTheme="minorHAnsi" w:eastAsia="Batang" w:hAnsiTheme="minorHAnsi" w:cstheme="minorHAnsi"/>
+          <w:sz w:val="28"/>
+          <w:szCs w:val="28"/>
+        </w:rPr>
+        <w:t>와</w:t>
+      </w:r>
+      <w:r>
+        <w:rPr>
+          <w:rFonts w:asciiTheme="minorHAnsi" w:eastAsia="Batang" w:hAnsiTheme="minorHAnsi" w:cstheme="minorHAnsi"/>
+          <w:sz w:val="28"/>
+          <w:szCs w:val="28"/>
+        </w:rPr>
+        <w:t xml:space="preserve"> </w:t>
+      </w:r>
+      <w:proofErr w:type="spellStart"/>
+      <w:r>
+        <w:rPr>
+          <w:rFonts w:asciiTheme="minorHAnsi" w:eastAsia="Batang" w:hAnsiTheme="minorHAnsi" w:cstheme="minorHAnsi"/>
+          <w:sz w:val="28"/>
+          <w:szCs w:val="28"/>
+        </w:rPr>
+        <w:t>파이썬을</w:t>
+      </w:r>
+      <w:proofErr w:type="spellEnd"/>
+      <w:r>
+        <w:rPr>
+          <w:rFonts w:asciiTheme="minorHAnsi" w:eastAsia="Batang" w:hAnsiTheme="minorHAnsi" w:cstheme="minorHAnsi"/>
+          <w:sz w:val="28"/>
+          <w:szCs w:val="28"/>
+        </w:rPr>
+        <w:t xml:space="preserve"> </w:t>
+      </w:r>
+      <w:r>
+        <w:rPr>
+          <w:rFonts w:asciiTheme="minorHAnsi" w:eastAsia="Batang" w:hAnsiTheme="minorHAnsi" w:cstheme="minorHAnsi"/>
+          <w:sz w:val="28"/>
+          <w:szCs w:val="28"/>
+        </w:rPr>
+        <w:t>통해</w:t>
+      </w:r>
+      <w:r>
+        <w:rPr>
+          <w:rFonts w:asciiTheme="minorHAnsi" w:eastAsia="Batang" w:hAnsiTheme="minorHAnsi" w:cstheme="minorHAnsi"/>
+          <w:sz w:val="28"/>
+          <w:szCs w:val="28"/>
+        </w:rPr>
+        <w:t xml:space="preserve"> 2000  SP </w:t>
+      </w:r>
+      <w:proofErr w:type="spellStart"/>
+      <w:r>
+        <w:rPr>
+          <w:rFonts w:asciiTheme="minorHAnsi" w:eastAsia="Batang" w:hAnsiTheme="minorHAnsi" w:cstheme="minorHAnsi"/>
+          <w:sz w:val="28"/>
+          <w:szCs w:val="28"/>
+        </w:rPr>
+        <w:t>어플들을</w:t>
+      </w:r>
+      <w:proofErr w:type="spellEnd"/>
+      <w:r>
+        <w:rPr>
+          <w:rFonts w:asciiTheme="minorHAnsi" w:eastAsia="Batang" w:hAnsiTheme="minorHAnsi" w:cstheme="minorHAnsi"/>
+          <w:sz w:val="28"/>
+          <w:szCs w:val="28"/>
+        </w:rPr>
+        <w:t xml:space="preserve"> </w:t>
+      </w:r>
+      <w:r>
+        <w:rPr>
+          <w:rFonts w:asciiTheme="minorHAnsi" w:eastAsia="Batang" w:hAnsiTheme="minorHAnsi" w:cstheme="minorHAnsi"/>
+          <w:sz w:val="28"/>
+          <w:szCs w:val="28"/>
+        </w:rPr>
+        <w:t>관리하였습니다</w:t>
+      </w:r>
+      <w:r>
+        <w:rPr>
+          <w:rFonts w:asciiTheme="minorHAnsi" w:eastAsia="Batang" w:hAnsiTheme="minorHAnsi" w:cstheme="minorHAnsi"/>
+          <w:sz w:val="28"/>
+          <w:szCs w:val="28"/>
+        </w:rPr>
+        <w:t xml:space="preserve">. </w:t>
+      </w:r>
+      <w:r>
+        <w:rPr>
+          <w:rFonts w:asciiTheme="minorHAnsi" w:eastAsia="Batang" w:hAnsiTheme="minorHAnsi" w:cstheme="minorHAnsi"/>
+          <w:sz w:val="28"/>
+          <w:szCs w:val="28"/>
+        </w:rPr>
+        <w:t>그리고</w:t>
+      </w:r>
+      <w:r>
+        <w:rPr>
+          <w:rFonts w:asciiTheme="minorHAnsi" w:eastAsia="Batang" w:hAnsiTheme="minorHAnsi" w:cstheme="minorHAnsi"/>
+          <w:sz w:val="28"/>
+          <w:szCs w:val="28"/>
+        </w:rPr>
+        <w:t xml:space="preserve"> </w:t>
+      </w:r>
+      <w:r>
+        <w:rPr>
+          <w:rFonts w:asciiTheme="minorHAnsi" w:eastAsia="Batang" w:hAnsiTheme="minorHAnsi" w:cstheme="minorHAnsi"/>
+          <w:sz w:val="28"/>
+          <w:szCs w:val="28"/>
+        </w:rPr>
+        <w:t>동료들과</w:t>
+      </w:r>
+      <w:r>
+        <w:rPr>
+          <w:rFonts w:asciiTheme="minorHAnsi" w:eastAsia="Batang" w:hAnsiTheme="minorHAnsi" w:cstheme="minorHAnsi"/>
+          <w:sz w:val="28"/>
+          <w:szCs w:val="28"/>
+        </w:rPr>
+        <w:t xml:space="preserve"> </w:t>
+      </w:r>
+      <w:r>
+        <w:rPr>
+          <w:rFonts w:asciiTheme="minorHAnsi" w:eastAsia="Batang" w:hAnsiTheme="minorHAnsi" w:cstheme="minorHAnsi"/>
+          <w:sz w:val="28"/>
+          <w:szCs w:val="28"/>
+        </w:rPr>
+        <w:t>함께</w:t>
+      </w:r>
+      <w:r>
+        <w:rPr>
+          <w:rFonts w:asciiTheme="minorHAnsi" w:eastAsia="Batang" w:hAnsiTheme="minorHAnsi" w:cstheme="minorHAnsi"/>
+          <w:sz w:val="28"/>
+          <w:szCs w:val="28"/>
+        </w:rPr>
+        <w:t xml:space="preserve"> </w:t>
+      </w:r>
+      <w:proofErr w:type="spellStart"/>
+      <w:r>
+        <w:rPr>
+          <w:rFonts w:asciiTheme="minorHAnsi" w:eastAsia="Batang" w:hAnsiTheme="minorHAnsi" w:cstheme="minorHAnsi"/>
+          <w:sz w:val="28"/>
+          <w:szCs w:val="28"/>
+        </w:rPr>
+        <w:t>어플들을</w:t>
+      </w:r>
+      <w:proofErr w:type="spellEnd"/>
+      <w:r>
+        <w:rPr>
+          <w:rFonts w:asciiTheme="minorHAnsi" w:eastAsia="Batang" w:hAnsiTheme="minorHAnsi" w:cstheme="minorHAnsi"/>
+          <w:sz w:val="28"/>
+          <w:szCs w:val="28"/>
+        </w:rPr>
+        <w:t xml:space="preserve"> </w:t>
+      </w:r>
+      <w:r>
+        <w:rPr>
+          <w:rFonts w:asciiTheme="minorHAnsi" w:eastAsia="Batang" w:hAnsiTheme="minorHAnsi" w:cstheme="minorHAnsi"/>
+          <w:sz w:val="28"/>
+          <w:szCs w:val="28"/>
+        </w:rPr>
+        <w:t>만들며</w:t>
+      </w:r>
+      <w:r>
+        <w:rPr>
+          <w:rFonts w:asciiTheme="minorHAnsi" w:eastAsia="Batang" w:hAnsiTheme="minorHAnsi" w:cstheme="minorHAnsi"/>
+          <w:sz w:val="28"/>
+          <w:szCs w:val="28"/>
+        </w:rPr>
+        <w:t xml:space="preserve"> </w:t>
+      </w:r>
+      <w:r>
+        <w:rPr>
+          <w:rFonts w:asciiTheme="minorHAnsi" w:eastAsia="Batang" w:hAnsiTheme="minorHAnsi" w:cstheme="minorHAnsi"/>
+          <w:sz w:val="28"/>
+          <w:szCs w:val="28"/>
+        </w:rPr>
+        <w:t>잘</w:t>
+      </w:r>
+      <w:r>
+        <w:rPr>
+          <w:rFonts w:asciiTheme="minorHAnsi" w:eastAsia="Batang" w:hAnsiTheme="minorHAnsi" w:cstheme="minorHAnsi"/>
+          <w:sz w:val="28"/>
+          <w:szCs w:val="28"/>
+        </w:rPr>
+        <w:t xml:space="preserve"> </w:t>
+      </w:r>
+      <w:r>
+        <w:rPr>
+          <w:rFonts w:asciiTheme="minorHAnsi" w:eastAsia="Batang" w:hAnsiTheme="minorHAnsi" w:cstheme="minorHAnsi"/>
+          <w:sz w:val="28"/>
+          <w:szCs w:val="28"/>
+        </w:rPr>
+        <w:t>만든다고</w:t>
+      </w:r>
+      <w:r>
+        <w:rPr>
+          <w:rFonts w:asciiTheme="minorHAnsi" w:eastAsia="Batang" w:hAnsiTheme="minorHAnsi" w:cstheme="minorHAnsi"/>
+          <w:sz w:val="28"/>
+          <w:szCs w:val="28"/>
+        </w:rPr>
+        <w:t xml:space="preserve"> </w:t>
+      </w:r>
+      <w:r>
+        <w:rPr>
+          <w:rFonts w:asciiTheme="minorHAnsi" w:eastAsia="Batang" w:hAnsiTheme="minorHAnsi" w:cstheme="minorHAnsi"/>
+          <w:sz w:val="28"/>
+          <w:szCs w:val="28"/>
+        </w:rPr>
+        <w:t>칭찬을</w:t>
+      </w:r>
+      <w:r>
+        <w:rPr>
+          <w:rFonts w:asciiTheme="minorHAnsi" w:eastAsia="Batang" w:hAnsiTheme="minorHAnsi" w:cstheme="minorHAnsi"/>
+          <w:sz w:val="28"/>
+          <w:szCs w:val="28"/>
+        </w:rPr>
+        <w:t xml:space="preserve"> </w:t>
+      </w:r>
+      <w:r>
+        <w:rPr>
+          <w:rFonts w:asciiTheme="minorHAnsi" w:eastAsia="Batang" w:hAnsiTheme="minorHAnsi" w:cstheme="minorHAnsi"/>
+          <w:sz w:val="28"/>
+          <w:szCs w:val="28"/>
+        </w:rPr>
+        <w:t>많이</w:t>
+      </w:r>
+      <w:r>
+        <w:rPr>
+          <w:rFonts w:asciiTheme="minorHAnsi" w:eastAsia="Batang" w:hAnsiTheme="minorHAnsi" w:cstheme="minorHAnsi"/>
+          <w:sz w:val="28"/>
+          <w:szCs w:val="28"/>
+        </w:rPr>
+        <w:t xml:space="preserve"> </w:t>
+      </w:r>
+      <w:r>
+        <w:rPr>
+          <w:rFonts w:asciiTheme="minorHAnsi" w:eastAsia="Batang" w:hAnsiTheme="minorHAnsi" w:cstheme="minorHAnsi"/>
+          <w:sz w:val="28"/>
+          <w:szCs w:val="28"/>
+        </w:rPr>
+        <w:t>받았었습니다</w:t>
+      </w:r>
+      <w:r>
+        <w:rPr>
+          <w:rFonts w:asciiTheme="minorHAnsi" w:eastAsia="Batang" w:hAnsiTheme="minorHAnsi" w:cstheme="minorHAnsi"/>
+          <w:sz w:val="28"/>
+          <w:szCs w:val="28"/>
+        </w:rPr>
+        <w:t>.</w:t>
+      </w:r>
+    </w:p>
+    <w:p>
+      <w:pPr>
+        <w:tabs>
+          <w:tab w:val="left" w:pos="6440"/>
+        </w:tabs>
+        <w:rPr>
+          <w:rFonts w:ascii="Arial" w:hAnsi="Arial" w:cs="Arial"/>
+          <w:color w:val="1F314A"/>
+          <w:shd w:val="clear" w:color="auto" w:fill="F2F7FE"/>
+        </w:rPr>
+      </w:pPr>
     </w:p>
     <w:p>
       <w:pPr>
@@ -1214,7 +2302,7 @@
       <w:r>
         <w:t xml:space="preserve">First Practice: </w:t>
       </w:r>
-      <w:hyperlink r:id="rId9" w:history="1">
+      <w:hyperlink r:id="rId10" w:history="1">
         <w:r>
           <w:rPr>
             <w:rStyle w:val="Hyperlink"/>
@@ -1273,7 +2361,15 @@
         <w:t>Mission is t</w:t>
       </w:r>
       <w:r>
-        <w:t>o help people provide outstanding hospitality serviceby automating repetitive tasks.</w:t>
+        <w:t xml:space="preserve">o help people provide outstanding hospitality </w:t>
+      </w:r>
+      <w:proofErr w:type="spellStart"/>
+      <w:r>
+        <w:t>serviceby</w:t>
+      </w:r>
+      <w:proofErr w:type="spellEnd"/>
+      <w:r>
+        <w:t xml:space="preserve"> automating repetitive tasks.</w:t>
       </w:r>
     </w:p>
     <w:p/>
@@ -1339,6 +2435,7 @@
         </w:numPr>
       </w:pPr>
       <w:r>
+        <w:lastRenderedPageBreak/>
         <w:t>Hey what will 20 years be like from now?</w:t>
       </w:r>
     </w:p>
@@ -1434,7 +2531,23 @@
           <w:rFonts w:asciiTheme="minorHAnsi" w:hAnsiTheme="minorHAnsi" w:cstheme="minorHAnsi"/>
           <w:color w:val="000000" w:themeColor="text1"/>
         </w:rPr>
-        <w:t>Shell Program SiteMax 3 application</w:t>
+        <w:t xml:space="preserve">Shell Program </w:t>
+      </w:r>
+      <w:proofErr w:type="spellStart"/>
+      <w:r>
+        <w:rPr>
+          <w:rFonts w:asciiTheme="minorHAnsi" w:hAnsiTheme="minorHAnsi" w:cstheme="minorHAnsi"/>
+          <w:color w:val="000000" w:themeColor="text1"/>
+        </w:rPr>
+        <w:t>SiteMax</w:t>
+      </w:r>
+      <w:proofErr w:type="spellEnd"/>
+      <w:r>
+        <w:rPr>
+          <w:rFonts w:asciiTheme="minorHAnsi" w:hAnsiTheme="minorHAnsi" w:cstheme="minorHAnsi"/>
+          <w:color w:val="000000" w:themeColor="text1"/>
+        </w:rPr>
+        <w:t xml:space="preserve"> 3 application</w:t>
       </w:r>
     </w:p>
     <w:p>
@@ -1453,7 +2566,35 @@
         <w:rPr>
           <w:rFonts w:asciiTheme="minorHAnsi" w:hAnsiTheme="minorHAnsi" w:cstheme="minorHAnsi"/>
         </w:rPr>
-        <w:t>James wanted to attend buildex with his cool new app SiteMax 3 built entirely using Ionic Framework</w:t>
+        <w:t xml:space="preserve">James wanted to attend </w:t>
+      </w:r>
+      <w:proofErr w:type="spellStart"/>
+      <w:r>
+        <w:rPr>
+          <w:rFonts w:asciiTheme="minorHAnsi" w:hAnsiTheme="minorHAnsi" w:cstheme="minorHAnsi"/>
+        </w:rPr>
+        <w:t>buildex</w:t>
+      </w:r>
+      <w:proofErr w:type="spellEnd"/>
+      <w:r>
+        <w:rPr>
+          <w:rFonts w:asciiTheme="minorHAnsi" w:hAnsiTheme="minorHAnsi" w:cstheme="minorHAnsi"/>
+        </w:rPr>
+        <w:t xml:space="preserve"> with his cool new app </w:t>
+      </w:r>
+      <w:proofErr w:type="spellStart"/>
+      <w:r>
+        <w:rPr>
+          <w:rFonts w:asciiTheme="minorHAnsi" w:hAnsiTheme="minorHAnsi" w:cstheme="minorHAnsi"/>
+        </w:rPr>
+        <w:t>SiteMax</w:t>
+      </w:r>
+      <w:proofErr w:type="spellEnd"/>
+      <w:r>
+        <w:rPr>
+          <w:rFonts w:asciiTheme="minorHAnsi" w:hAnsiTheme="minorHAnsi" w:cstheme="minorHAnsi"/>
+        </w:rPr>
+        <w:t xml:space="preserve"> 3 built entirely using Ionic Framework</w:t>
       </w:r>
     </w:p>
     <w:p>
@@ -1472,7 +2613,6 @@
         <w:rPr>
           <w:rFonts w:asciiTheme="minorHAnsi" w:hAnsiTheme="minorHAnsi" w:cstheme="minorHAnsi"/>
         </w:rPr>
-        <w:lastRenderedPageBreak/>
         <w:t>But the time was ticking, and we were struggling to get the app out on time</w:t>
       </w:r>
     </w:p>
@@ -1492,7 +2632,21 @@
         <w:rPr>
           <w:rFonts w:asciiTheme="minorHAnsi" w:hAnsiTheme="minorHAnsi" w:cstheme="minorHAnsi"/>
         </w:rPr>
-        <w:t>Each build took about 20 minutes (literarly)</w:t>
+        <w:t>Each build took about 20 minutes (</w:t>
+      </w:r>
+      <w:proofErr w:type="spellStart"/>
+      <w:r>
+        <w:rPr>
+          <w:rFonts w:asciiTheme="minorHAnsi" w:hAnsiTheme="minorHAnsi" w:cstheme="minorHAnsi"/>
+        </w:rPr>
+        <w:t>literarly</w:t>
+      </w:r>
+      <w:proofErr w:type="spellEnd"/>
+      <w:r>
+        <w:rPr>
+          <w:rFonts w:asciiTheme="minorHAnsi" w:hAnsiTheme="minorHAnsi" w:cstheme="minorHAnsi"/>
+        </w:rPr>
+        <w:t>)</w:t>
       </w:r>
     </w:p>
     <w:p>
@@ -1743,7 +2897,7 @@
         </w:rPr>
         <w:t xml:space="preserve">First Practice: </w:t>
       </w:r>
-      <w:hyperlink r:id="rId10" w:history="1">
+      <w:hyperlink r:id="rId11" w:history="1">
         <w:r>
           <w:rPr>
             <w:rStyle w:val="Hyperlink"/>
@@ -1799,7 +2953,21 @@
         <w:rPr>
           <w:rFonts w:asciiTheme="minorHAnsi" w:eastAsia="Batang" w:hAnsiTheme="minorHAnsi" w:cstheme="minorHAnsi"/>
         </w:rPr>
-        <w:t xml:space="preserve"> This has been true at sitemax. </w:t>
+        <w:t xml:space="preserve"> This has been true at </w:t>
+      </w:r>
+      <w:proofErr w:type="spellStart"/>
+      <w:r>
+        <w:rPr>
+          <w:rFonts w:asciiTheme="minorHAnsi" w:eastAsia="Batang" w:hAnsiTheme="minorHAnsi" w:cstheme="minorHAnsi"/>
+        </w:rPr>
+        <w:t>sitemax</w:t>
+      </w:r>
+      <w:proofErr w:type="spellEnd"/>
+      <w:r>
+        <w:rPr>
+          <w:rFonts w:asciiTheme="minorHAnsi" w:eastAsia="Batang" w:hAnsiTheme="minorHAnsi" w:cstheme="minorHAnsi"/>
+        </w:rPr>
+        <w:t xml:space="preserve">. </w:t>
       </w:r>
     </w:p>
     <w:p>
@@ -1867,6 +3035,321 @@
       <w:r>
         <w:rPr>
           <w:rFonts w:asciiTheme="minorHAnsi" w:eastAsia="Batang" w:hAnsiTheme="minorHAnsi" w:cstheme="minorHAnsi"/>
+          <w:sz w:val="28"/>
+          <w:szCs w:val="28"/>
+        </w:rPr>
+        <w:t>저는</w:t>
+      </w:r>
+      <w:r>
+        <w:rPr>
+          <w:rFonts w:asciiTheme="minorHAnsi" w:eastAsia="Batang" w:hAnsiTheme="minorHAnsi" w:cstheme="minorHAnsi"/>
+          <w:sz w:val="28"/>
+          <w:szCs w:val="28"/>
+        </w:rPr>
+        <w:t xml:space="preserve"> </w:t>
+      </w:r>
+      <w:r>
+        <w:rPr>
+          <w:rFonts w:asciiTheme="minorHAnsi" w:eastAsia="Batang" w:hAnsiTheme="minorHAnsi" w:cstheme="minorHAnsi"/>
+          <w:sz w:val="28"/>
+          <w:szCs w:val="28"/>
+        </w:rPr>
+        <w:t>주어진</w:t>
+      </w:r>
+      <w:r>
+        <w:rPr>
+          <w:rFonts w:asciiTheme="minorHAnsi" w:eastAsia="Batang" w:hAnsiTheme="minorHAnsi" w:cstheme="minorHAnsi"/>
+          <w:sz w:val="28"/>
+          <w:szCs w:val="28"/>
+        </w:rPr>
+        <w:t xml:space="preserve"> challenge</w:t>
+      </w:r>
+      <w:proofErr w:type="spellStart"/>
+      <w:r>
+        <w:rPr>
+          <w:rFonts w:asciiTheme="minorHAnsi" w:eastAsia="Batang" w:hAnsiTheme="minorHAnsi" w:cstheme="minorHAnsi"/>
+          <w:sz w:val="28"/>
+          <w:szCs w:val="28"/>
+        </w:rPr>
+        <w:t>를</w:t>
+      </w:r>
+      <w:proofErr w:type="spellEnd"/>
+      <w:r>
+        <w:rPr>
+          <w:rFonts w:asciiTheme="minorHAnsi" w:eastAsia="Batang" w:hAnsiTheme="minorHAnsi" w:cstheme="minorHAnsi"/>
+          <w:sz w:val="28"/>
+          <w:szCs w:val="28"/>
+        </w:rPr>
+        <w:t xml:space="preserve"> overcoming</w:t>
+      </w:r>
+      <w:r>
+        <w:rPr>
+          <w:rFonts w:asciiTheme="minorHAnsi" w:eastAsia="Batang" w:hAnsiTheme="minorHAnsi" w:cstheme="minorHAnsi"/>
+          <w:sz w:val="28"/>
+          <w:szCs w:val="28"/>
+        </w:rPr>
+        <w:t>해서</w:t>
+      </w:r>
+      <w:r>
+        <w:rPr>
+          <w:rFonts w:asciiTheme="minorHAnsi" w:eastAsia="Batang" w:hAnsiTheme="minorHAnsi" w:cstheme="minorHAnsi"/>
+          <w:sz w:val="28"/>
+          <w:szCs w:val="28"/>
+        </w:rPr>
+        <w:t xml:space="preserve"> </w:t>
+      </w:r>
+      <w:r>
+        <w:rPr>
+          <w:rFonts w:asciiTheme="minorHAnsi" w:eastAsia="Batang" w:hAnsiTheme="minorHAnsi" w:cstheme="minorHAnsi"/>
+          <w:sz w:val="28"/>
+          <w:szCs w:val="28"/>
+        </w:rPr>
+        <w:t>작동하는</w:t>
+      </w:r>
+      <w:r>
+        <w:rPr>
+          <w:rFonts w:asciiTheme="minorHAnsi" w:eastAsia="Batang" w:hAnsiTheme="minorHAnsi" w:cstheme="minorHAnsi"/>
+          <w:sz w:val="28"/>
+          <w:szCs w:val="28"/>
+        </w:rPr>
+        <w:t xml:space="preserve"> </w:t>
+      </w:r>
+      <w:r>
+        <w:rPr>
+          <w:rFonts w:asciiTheme="minorHAnsi" w:eastAsia="Batang" w:hAnsiTheme="minorHAnsi" w:cstheme="minorHAnsi"/>
+          <w:sz w:val="28"/>
+          <w:szCs w:val="28"/>
+        </w:rPr>
+        <w:t>프로그램을</w:t>
+      </w:r>
+      <w:r>
+        <w:rPr>
+          <w:rFonts w:asciiTheme="minorHAnsi" w:eastAsia="Batang" w:hAnsiTheme="minorHAnsi" w:cstheme="minorHAnsi"/>
+          <w:sz w:val="28"/>
+          <w:szCs w:val="28"/>
+        </w:rPr>
+        <w:t xml:space="preserve"> </w:t>
+      </w:r>
+      <w:r>
+        <w:rPr>
+          <w:rFonts w:asciiTheme="minorHAnsi" w:eastAsia="Batang" w:hAnsiTheme="minorHAnsi" w:cstheme="minorHAnsi"/>
+          <w:sz w:val="28"/>
+          <w:szCs w:val="28"/>
+        </w:rPr>
+        <w:t>구현하는</w:t>
+      </w:r>
+      <w:r>
+        <w:rPr>
+          <w:rFonts w:asciiTheme="minorHAnsi" w:eastAsia="Batang" w:hAnsiTheme="minorHAnsi" w:cstheme="minorHAnsi"/>
+          <w:sz w:val="28"/>
+          <w:szCs w:val="28"/>
+        </w:rPr>
+        <w:t xml:space="preserve"> </w:t>
+      </w:r>
+      <w:r>
+        <w:rPr>
+          <w:rFonts w:asciiTheme="minorHAnsi" w:eastAsia="Batang" w:hAnsiTheme="minorHAnsi" w:cstheme="minorHAnsi"/>
+          <w:sz w:val="28"/>
+          <w:szCs w:val="28"/>
+        </w:rPr>
+        <w:t>것을</w:t>
+      </w:r>
+      <w:r>
+        <w:rPr>
+          <w:rFonts w:asciiTheme="minorHAnsi" w:eastAsia="Batang" w:hAnsiTheme="minorHAnsi" w:cstheme="minorHAnsi"/>
+          <w:sz w:val="28"/>
+          <w:szCs w:val="28"/>
+        </w:rPr>
+        <w:t xml:space="preserve"> </w:t>
+      </w:r>
+      <w:r>
+        <w:rPr>
+          <w:rFonts w:asciiTheme="minorHAnsi" w:eastAsia="Batang" w:hAnsiTheme="minorHAnsi" w:cstheme="minorHAnsi"/>
+          <w:sz w:val="28"/>
+          <w:szCs w:val="28"/>
+        </w:rPr>
+        <w:t>좋아하고</w:t>
+      </w:r>
+      <w:r>
+        <w:rPr>
+          <w:rFonts w:asciiTheme="minorHAnsi" w:eastAsia="Batang" w:hAnsiTheme="minorHAnsi" w:cstheme="minorHAnsi"/>
+          <w:sz w:val="28"/>
+          <w:szCs w:val="28"/>
+        </w:rPr>
+        <w:t xml:space="preserve"> </w:t>
+      </w:r>
+      <w:r>
+        <w:rPr>
+          <w:rFonts w:asciiTheme="minorHAnsi" w:eastAsia="Batang" w:hAnsiTheme="minorHAnsi" w:cstheme="minorHAnsi"/>
+          <w:sz w:val="28"/>
+          <w:szCs w:val="28"/>
+        </w:rPr>
+        <w:t>그리고</w:t>
+      </w:r>
+      <w:r>
+        <w:rPr>
+          <w:rFonts w:asciiTheme="minorHAnsi" w:eastAsia="Batang" w:hAnsiTheme="minorHAnsi" w:cstheme="minorHAnsi"/>
+          <w:sz w:val="28"/>
+          <w:szCs w:val="28"/>
+        </w:rPr>
+        <w:t xml:space="preserve"> </w:t>
+      </w:r>
+      <w:r>
+        <w:rPr>
+          <w:rFonts w:asciiTheme="minorHAnsi" w:eastAsia="Batang" w:hAnsiTheme="minorHAnsi" w:cstheme="minorHAnsi"/>
+          <w:sz w:val="28"/>
+          <w:szCs w:val="28"/>
+        </w:rPr>
+        <w:t>사람들이</w:t>
+      </w:r>
+      <w:r>
+        <w:rPr>
+          <w:rFonts w:asciiTheme="minorHAnsi" w:eastAsia="Batang" w:hAnsiTheme="minorHAnsi" w:cstheme="minorHAnsi"/>
+          <w:sz w:val="28"/>
+          <w:szCs w:val="28"/>
+        </w:rPr>
+        <w:t xml:space="preserve"> </w:t>
+      </w:r>
+      <w:r>
+        <w:rPr>
+          <w:rFonts w:asciiTheme="minorHAnsi" w:eastAsia="Batang" w:hAnsiTheme="minorHAnsi" w:cstheme="minorHAnsi"/>
+          <w:sz w:val="28"/>
+          <w:szCs w:val="28"/>
+        </w:rPr>
+        <w:t>제</w:t>
+      </w:r>
+      <w:r>
+        <w:rPr>
+          <w:rFonts w:asciiTheme="minorHAnsi" w:eastAsia="Batang" w:hAnsiTheme="minorHAnsi" w:cstheme="minorHAnsi"/>
+          <w:sz w:val="28"/>
+          <w:szCs w:val="28"/>
+        </w:rPr>
+        <w:t xml:space="preserve"> </w:t>
+      </w:r>
+      <w:r>
+        <w:rPr>
+          <w:rFonts w:asciiTheme="minorHAnsi" w:eastAsia="Batang" w:hAnsiTheme="minorHAnsi" w:cstheme="minorHAnsi"/>
+          <w:sz w:val="28"/>
+          <w:szCs w:val="28"/>
+        </w:rPr>
+        <w:t>프로그램을</w:t>
+      </w:r>
+      <w:r>
+        <w:rPr>
+          <w:rFonts w:asciiTheme="minorHAnsi" w:eastAsia="Batang" w:hAnsiTheme="minorHAnsi" w:cstheme="minorHAnsi"/>
+          <w:sz w:val="28"/>
+          <w:szCs w:val="28"/>
+        </w:rPr>
+        <w:t xml:space="preserve"> </w:t>
+      </w:r>
+      <w:r>
+        <w:rPr>
+          <w:rFonts w:asciiTheme="minorHAnsi" w:eastAsia="Batang" w:hAnsiTheme="minorHAnsi" w:cstheme="minorHAnsi"/>
+          <w:sz w:val="28"/>
+          <w:szCs w:val="28"/>
+        </w:rPr>
+        <w:t>사용해서</w:t>
+      </w:r>
+      <w:r>
+        <w:rPr>
+          <w:rFonts w:asciiTheme="minorHAnsi" w:eastAsia="Batang" w:hAnsiTheme="minorHAnsi" w:cstheme="minorHAnsi"/>
+          <w:sz w:val="28"/>
+          <w:szCs w:val="28"/>
+        </w:rPr>
+        <w:t xml:space="preserve"> </w:t>
+      </w:r>
+      <w:r>
+        <w:rPr>
+          <w:rFonts w:asciiTheme="minorHAnsi" w:eastAsia="Batang" w:hAnsiTheme="minorHAnsi" w:cstheme="minorHAnsi"/>
+          <w:sz w:val="28"/>
+          <w:szCs w:val="28"/>
+        </w:rPr>
+        <w:t>기뻐하는</w:t>
+      </w:r>
+      <w:r>
+        <w:rPr>
+          <w:rFonts w:asciiTheme="minorHAnsi" w:eastAsia="Batang" w:hAnsiTheme="minorHAnsi" w:cstheme="minorHAnsi"/>
+          <w:sz w:val="28"/>
+          <w:szCs w:val="28"/>
+        </w:rPr>
+        <w:t xml:space="preserve"> </w:t>
+      </w:r>
+      <w:r>
+        <w:rPr>
+          <w:rFonts w:asciiTheme="minorHAnsi" w:eastAsia="Batang" w:hAnsiTheme="minorHAnsi" w:cstheme="minorHAnsi"/>
+          <w:sz w:val="28"/>
+          <w:szCs w:val="28"/>
+        </w:rPr>
+        <w:t>모습을</w:t>
+      </w:r>
+      <w:r>
+        <w:rPr>
+          <w:rFonts w:asciiTheme="minorHAnsi" w:eastAsia="Batang" w:hAnsiTheme="minorHAnsi" w:cstheme="minorHAnsi"/>
+          <w:sz w:val="28"/>
+          <w:szCs w:val="28"/>
+        </w:rPr>
+        <w:t xml:space="preserve"> </w:t>
+      </w:r>
+      <w:r>
+        <w:rPr>
+          <w:rFonts w:asciiTheme="minorHAnsi" w:eastAsia="Batang" w:hAnsiTheme="minorHAnsi" w:cstheme="minorHAnsi"/>
+          <w:sz w:val="28"/>
+          <w:szCs w:val="28"/>
+        </w:rPr>
+        <w:t>보는</w:t>
+      </w:r>
+      <w:r>
+        <w:rPr>
+          <w:rFonts w:asciiTheme="minorHAnsi" w:eastAsia="Batang" w:hAnsiTheme="minorHAnsi" w:cstheme="minorHAnsi"/>
+          <w:sz w:val="28"/>
+          <w:szCs w:val="28"/>
+        </w:rPr>
+        <w:t xml:space="preserve"> </w:t>
+      </w:r>
+      <w:r>
+        <w:rPr>
+          <w:rFonts w:asciiTheme="minorHAnsi" w:eastAsia="Batang" w:hAnsiTheme="minorHAnsi" w:cstheme="minorHAnsi"/>
+          <w:sz w:val="28"/>
+          <w:szCs w:val="28"/>
+        </w:rPr>
+        <w:t>것을</w:t>
+      </w:r>
+      <w:r>
+        <w:rPr>
+          <w:rFonts w:asciiTheme="minorHAnsi" w:eastAsia="Batang" w:hAnsiTheme="minorHAnsi" w:cstheme="minorHAnsi"/>
+          <w:sz w:val="28"/>
+          <w:szCs w:val="28"/>
+        </w:rPr>
+        <w:t xml:space="preserve"> </w:t>
+      </w:r>
+      <w:r>
+        <w:rPr>
+          <w:rFonts w:asciiTheme="minorHAnsi" w:eastAsia="Batang" w:hAnsiTheme="minorHAnsi" w:cstheme="minorHAnsi"/>
+          <w:sz w:val="28"/>
+          <w:szCs w:val="28"/>
+        </w:rPr>
+        <w:t>좋아합니다</w:t>
+      </w:r>
+    </w:p>
+    <w:p>
+      <w:pPr>
+        <w:pStyle w:val="ListParagraph"/>
+        <w:numPr>
+          <w:ilvl w:val="1"/>
+          <w:numId w:val="7"/>
+        </w:numPr>
+        <w:tabs>
+          <w:tab w:val="left" w:pos="5560"/>
+        </w:tabs>
+        <w:rPr>
+          <w:rFonts w:asciiTheme="minorHAnsi" w:eastAsia="Batang" w:hAnsiTheme="minorHAnsi" w:cstheme="minorHAnsi"/>
+          <w:b/>
+          <w:bCs/>
+        </w:rPr>
+      </w:pPr>
+      <w:r>
+        <w:rPr>
+          <w:rFonts w:asciiTheme="minorHAnsi" w:eastAsia="Batang" w:hAnsiTheme="minorHAnsi" w:cstheme="minorHAnsi"/>
         </w:rPr>
         <w:t xml:space="preserve">Jake </w:t>
       </w:r>
@@ -1903,13 +3386,28 @@
           <w:b/>
           <w:bCs/>
         </w:rPr>
+        <w:lastRenderedPageBreak/>
         <w:t>I have experience of working with team members</w:t>
       </w:r>
       <w:r>
         <w:rPr>
           <w:rFonts w:asciiTheme="minorHAnsi" w:eastAsia="Batang" w:hAnsiTheme="minorHAnsi" w:cstheme="minorHAnsi"/>
         </w:rPr>
-        <w:t xml:space="preserve"> from different departments. Together, we’ve built over 300 forms and I could use this experience and experitise in benefit of company</w:t>
+        <w:t xml:space="preserve"> from different departments. Together, we’ve built over 300 forms and I could use this experience and </w:t>
+      </w:r>
+      <w:proofErr w:type="spellStart"/>
+      <w:r>
+        <w:rPr>
+          <w:rFonts w:asciiTheme="minorHAnsi" w:eastAsia="Batang" w:hAnsiTheme="minorHAnsi" w:cstheme="minorHAnsi"/>
+        </w:rPr>
+        <w:t>experitise</w:t>
+      </w:r>
+      <w:proofErr w:type="spellEnd"/>
+      <w:r>
+        <w:rPr>
+          <w:rFonts w:asciiTheme="minorHAnsi" w:eastAsia="Batang" w:hAnsiTheme="minorHAnsi" w:cstheme="minorHAnsi"/>
+        </w:rPr>
+        <w:t xml:space="preserve"> in benefit of company</w:t>
       </w:r>
     </w:p>
     <w:p>
@@ -1955,11 +3453,33 @@
           <w:rFonts w:asciiTheme="minorHAnsi" w:eastAsia="Batang" w:hAnsiTheme="minorHAnsi" w:cstheme="minorHAnsi"/>
         </w:rPr>
       </w:pPr>
-      <w:r>
-        <w:rPr>
-          <w:rFonts w:asciiTheme="minorHAnsi" w:eastAsia="Batang" w:hAnsiTheme="minorHAnsi" w:cstheme="minorHAnsi"/>
-        </w:rPr>
-        <w:t>Sitemax 3 and SiteMax 3.5 applications</w:t>
+      <w:proofErr w:type="spellStart"/>
+      <w:r>
+        <w:rPr>
+          <w:rFonts w:asciiTheme="minorHAnsi" w:eastAsia="Batang" w:hAnsiTheme="minorHAnsi" w:cstheme="minorHAnsi"/>
+        </w:rPr>
+        <w:t>Sitemax</w:t>
+      </w:r>
+      <w:proofErr w:type="spellEnd"/>
+      <w:r>
+        <w:rPr>
+          <w:rFonts w:asciiTheme="minorHAnsi" w:eastAsia="Batang" w:hAnsiTheme="minorHAnsi" w:cstheme="minorHAnsi"/>
+        </w:rPr>
+        <w:t xml:space="preserve"> 3 and </w:t>
+      </w:r>
+      <w:proofErr w:type="spellStart"/>
+      <w:r>
+        <w:rPr>
+          <w:rFonts w:asciiTheme="minorHAnsi" w:eastAsia="Batang" w:hAnsiTheme="minorHAnsi" w:cstheme="minorHAnsi"/>
+        </w:rPr>
+        <w:t>SiteMax</w:t>
+      </w:r>
+      <w:proofErr w:type="spellEnd"/>
+      <w:r>
+        <w:rPr>
+          <w:rFonts w:asciiTheme="minorHAnsi" w:eastAsia="Batang" w:hAnsiTheme="minorHAnsi" w:cstheme="minorHAnsi"/>
+        </w:rPr>
+        <w:t xml:space="preserve"> 3.5 applications</w:t>
       </w:r>
     </w:p>
     <w:p>
@@ -2001,8 +3521,16 @@
         <w:rPr>
           <w:rFonts w:asciiTheme="minorHAnsi" w:eastAsia="Batang" w:hAnsiTheme="minorHAnsi" w:cstheme="minorHAnsi"/>
         </w:rPr>
-        <w:t>Improving UI of single page appliations</w:t>
-      </w:r>
+        <w:t xml:space="preserve">Improving UI of single page </w:t>
+      </w:r>
+      <w:proofErr w:type="spellStart"/>
+      <w:r>
+        <w:rPr>
+          <w:rFonts w:asciiTheme="minorHAnsi" w:eastAsia="Batang" w:hAnsiTheme="minorHAnsi" w:cstheme="minorHAnsi"/>
+        </w:rPr>
+        <w:t>appliations</w:t>
+      </w:r>
+      <w:proofErr w:type="spellEnd"/>
     </w:p>
     <w:p>
       <w:pPr>
@@ -2032,7 +3560,23 @@
           <w:rFonts w:asciiTheme="minorHAnsi" w:hAnsiTheme="minorHAnsi"/>
           <w:color w:val="000000" w:themeColor="text1"/>
         </w:rPr>
-        <w:t xml:space="preserve"> with proven history of self-learning in web development and securing a job at SiteMax Systems</w:t>
+        <w:t xml:space="preserve"> with proven history of self-learning in web development and securing a job at </w:t>
+      </w:r>
+      <w:proofErr w:type="spellStart"/>
+      <w:r>
+        <w:rPr>
+          <w:rFonts w:asciiTheme="minorHAnsi" w:hAnsiTheme="minorHAnsi"/>
+          <w:color w:val="000000" w:themeColor="text1"/>
+        </w:rPr>
+        <w:t>SiteMax</w:t>
+      </w:r>
+      <w:proofErr w:type="spellEnd"/>
+      <w:r>
+        <w:rPr>
+          <w:rFonts w:asciiTheme="minorHAnsi" w:hAnsiTheme="minorHAnsi"/>
+          <w:color w:val="000000" w:themeColor="text1"/>
+        </w:rPr>
+        <w:t xml:space="preserve"> Systems</w:t>
       </w:r>
     </w:p>
     <w:p>
@@ -2149,7 +3693,6 @@
           <w:sz w:val="32"/>
           <w:szCs w:val="32"/>
         </w:rPr>
-        <w:lastRenderedPageBreak/>
         <w:t>What is your weakness?</w:t>
       </w:r>
     </w:p>
@@ -2168,7 +3711,7 @@
         </w:rPr>
         <w:t xml:space="preserve">First Practice: </w:t>
       </w:r>
-      <w:hyperlink r:id="rId11" w:history="1">
+      <w:hyperlink r:id="rId12" w:history="1">
         <w:r>
           <w:rPr>
             <w:rStyle w:val="Hyperlink"/>
@@ -2628,12 +4171,14 @@
           <w:rFonts w:asciiTheme="minorHAnsi" w:eastAsia="Batang" w:hAnsiTheme="minorHAnsi" w:cstheme="minorHAnsi"/>
         </w:rPr>
       </w:pPr>
+      <w:proofErr w:type="spellStart"/>
       <w:r>
         <w:rPr>
           <w:rFonts w:asciiTheme="minorHAnsi" w:eastAsia="Batang" w:hAnsiTheme="minorHAnsi" w:cstheme="minorHAnsi"/>
         </w:rPr>
         <w:t>leetcode</w:t>
       </w:r>
+      <w:proofErr w:type="spellEnd"/>
       <w:r>
         <w:rPr>
           <w:rFonts w:asciiTheme="minorHAnsi" w:eastAsia="Batang" w:hAnsiTheme="minorHAnsi" w:cstheme="minorHAnsi" w:hint="eastAsia"/>
@@ -2646,6 +4191,7 @@
         </w:rPr>
         <w:t xml:space="preserve"> </w:t>
       </w:r>
+      <w:proofErr w:type="spellStart"/>
       <w:r>
         <w:rPr>
           <w:rFonts w:asciiTheme="minorHAnsi" w:eastAsia="Batang" w:hAnsiTheme="minorHAnsi" w:cstheme="minorHAnsi"/>
@@ -2658,6 +4204,7 @@
         </w:rPr>
         <w:t>를</w:t>
       </w:r>
+      <w:proofErr w:type="spellEnd"/>
       <w:r>
         <w:rPr>
           <w:rFonts w:asciiTheme="minorHAnsi" w:eastAsia="Batang" w:hAnsiTheme="minorHAnsi" w:cstheme="minorHAnsi" w:hint="eastAsia"/>
@@ -2712,12 +4259,14 @@
         </w:rPr>
         <w:t xml:space="preserve"> </w:t>
       </w:r>
+      <w:proofErr w:type="spellStart"/>
       <w:r>
         <w:rPr>
           <w:rFonts w:asciiTheme="minorHAnsi" w:eastAsia="Batang" w:hAnsiTheme="minorHAnsi" w:cstheme="minorHAnsi" w:hint="eastAsia"/>
         </w:rPr>
         <w:t>연습했었고</w:t>
       </w:r>
+      <w:proofErr w:type="spellEnd"/>
     </w:p>
     <w:p>
       <w:pPr>
@@ -2769,12 +4318,14 @@
         </w:rPr>
         <w:t xml:space="preserve"> </w:t>
       </w:r>
+      <w:proofErr w:type="spellStart"/>
       <w:r>
         <w:rPr>
           <w:rFonts w:asciiTheme="minorHAnsi" w:eastAsia="Batang" w:hAnsiTheme="minorHAnsi" w:cstheme="minorHAnsi" w:hint="eastAsia"/>
         </w:rPr>
         <w:t>돌아올때</w:t>
       </w:r>
+      <w:proofErr w:type="spellEnd"/>
       <w:r>
         <w:rPr>
           <w:rFonts w:asciiTheme="minorHAnsi" w:eastAsia="Batang" w:hAnsiTheme="minorHAnsi" w:cstheme="minorHAnsi" w:hint="eastAsia"/>
@@ -2793,12 +4344,14 @@
         </w:rPr>
         <w:t xml:space="preserve"> </w:t>
       </w:r>
+      <w:proofErr w:type="spellStart"/>
       <w:r>
         <w:rPr>
           <w:rFonts w:asciiTheme="minorHAnsi" w:eastAsia="Batang" w:hAnsiTheme="minorHAnsi" w:cstheme="minorHAnsi"/>
         </w:rPr>
         <w:t>pushup</w:t>
       </w:r>
+      <w:proofErr w:type="spellEnd"/>
       <w:r>
         <w:rPr>
           <w:rFonts w:asciiTheme="minorHAnsi" w:eastAsia="Batang" w:hAnsiTheme="minorHAnsi" w:cstheme="minorHAnsi" w:hint="eastAsia"/>
@@ -2907,12 +4460,14 @@
         </w:rPr>
         <w:t xml:space="preserve"> </w:t>
       </w:r>
+      <w:proofErr w:type="spellStart"/>
       <w:r>
         <w:rPr>
           <w:rFonts w:asciiTheme="minorHAnsi" w:eastAsia="Batang" w:hAnsiTheme="minorHAnsi" w:cstheme="minorHAnsi" w:hint="eastAsia"/>
         </w:rPr>
         <w:t>외었습니다</w:t>
       </w:r>
+      <w:proofErr w:type="spellEnd"/>
     </w:p>
     <w:p>
       <w:pPr>
@@ -3029,7 +4584,21 @@
         <w:rPr>
           <w:rFonts w:asciiTheme="minorHAnsi" w:eastAsia="Batang" w:hAnsiTheme="minorHAnsi" w:cstheme="minorHAnsi"/>
         </w:rPr>
-        <w:t xml:space="preserve"> This has been true at sitemax. </w:t>
+        <w:t xml:space="preserve"> This has been true at </w:t>
+      </w:r>
+      <w:proofErr w:type="spellStart"/>
+      <w:r>
+        <w:rPr>
+          <w:rFonts w:asciiTheme="minorHAnsi" w:eastAsia="Batang" w:hAnsiTheme="minorHAnsi" w:cstheme="minorHAnsi"/>
+        </w:rPr>
+        <w:t>sitemax</w:t>
+      </w:r>
+      <w:proofErr w:type="spellEnd"/>
+      <w:r>
+        <w:rPr>
+          <w:rFonts w:asciiTheme="minorHAnsi" w:eastAsia="Batang" w:hAnsiTheme="minorHAnsi" w:cstheme="minorHAnsi"/>
+        </w:rPr>
+        <w:t xml:space="preserve">. </w:t>
       </w:r>
     </w:p>
     <w:p>
@@ -3139,7 +4708,21 @@
         <w:rPr>
           <w:rFonts w:asciiTheme="minorHAnsi" w:eastAsia="Batang" w:hAnsiTheme="minorHAnsi" w:cstheme="minorHAnsi"/>
         </w:rPr>
-        <w:t xml:space="preserve"> from different departments. Together, we’ve built over 300 forms and I could use this experience and experitise in benefit of company</w:t>
+        <w:t xml:space="preserve"> from different departments. Together, we’ve built over 300 forms and I could use this experience and </w:t>
+      </w:r>
+      <w:proofErr w:type="spellStart"/>
+      <w:r>
+        <w:rPr>
+          <w:rFonts w:asciiTheme="minorHAnsi" w:eastAsia="Batang" w:hAnsiTheme="minorHAnsi" w:cstheme="minorHAnsi"/>
+        </w:rPr>
+        <w:t>experitise</w:t>
+      </w:r>
+      <w:proofErr w:type="spellEnd"/>
+      <w:r>
+        <w:rPr>
+          <w:rFonts w:asciiTheme="minorHAnsi" w:eastAsia="Batang" w:hAnsiTheme="minorHAnsi" w:cstheme="minorHAnsi"/>
+        </w:rPr>
+        <w:t xml:space="preserve"> in benefit of company</w:t>
       </w:r>
     </w:p>
     <w:p>
@@ -3162,6 +4745,7 @@
           <w:b/>
           <w:bCs/>
         </w:rPr>
+        <w:lastRenderedPageBreak/>
         <w:t>Taking leadership at improving something</w:t>
       </w:r>
       <w:r>
@@ -3185,11 +4769,33 @@
           <w:rFonts w:asciiTheme="minorHAnsi" w:eastAsia="Batang" w:hAnsiTheme="minorHAnsi" w:cstheme="minorHAnsi"/>
         </w:rPr>
       </w:pPr>
-      <w:r>
-        <w:rPr>
-          <w:rFonts w:asciiTheme="minorHAnsi" w:eastAsia="Batang" w:hAnsiTheme="minorHAnsi" w:cstheme="minorHAnsi"/>
-        </w:rPr>
-        <w:t>Sitemax 3 and SiteMax 3.5 applications</w:t>
+      <w:proofErr w:type="spellStart"/>
+      <w:r>
+        <w:rPr>
+          <w:rFonts w:asciiTheme="minorHAnsi" w:eastAsia="Batang" w:hAnsiTheme="minorHAnsi" w:cstheme="minorHAnsi"/>
+        </w:rPr>
+        <w:t>Sitemax</w:t>
+      </w:r>
+      <w:proofErr w:type="spellEnd"/>
+      <w:r>
+        <w:rPr>
+          <w:rFonts w:asciiTheme="minorHAnsi" w:eastAsia="Batang" w:hAnsiTheme="minorHAnsi" w:cstheme="minorHAnsi"/>
+        </w:rPr>
+        <w:t xml:space="preserve"> 3 and </w:t>
+      </w:r>
+      <w:proofErr w:type="spellStart"/>
+      <w:r>
+        <w:rPr>
+          <w:rFonts w:asciiTheme="minorHAnsi" w:eastAsia="Batang" w:hAnsiTheme="minorHAnsi" w:cstheme="minorHAnsi"/>
+        </w:rPr>
+        <w:t>SiteMax</w:t>
+      </w:r>
+      <w:proofErr w:type="spellEnd"/>
+      <w:r>
+        <w:rPr>
+          <w:rFonts w:asciiTheme="minorHAnsi" w:eastAsia="Batang" w:hAnsiTheme="minorHAnsi" w:cstheme="minorHAnsi"/>
+        </w:rPr>
+        <w:t xml:space="preserve"> 3.5 applications</w:t>
       </w:r>
     </w:p>
     <w:p>
@@ -3231,8 +4837,16 @@
         <w:rPr>
           <w:rFonts w:asciiTheme="minorHAnsi" w:eastAsia="Batang" w:hAnsiTheme="minorHAnsi" w:cstheme="minorHAnsi"/>
         </w:rPr>
-        <w:t>Improving UI of single page appliations</w:t>
-      </w:r>
+        <w:t xml:space="preserve">Improving UI of single page </w:t>
+      </w:r>
+      <w:proofErr w:type="spellStart"/>
+      <w:r>
+        <w:rPr>
+          <w:rFonts w:asciiTheme="minorHAnsi" w:eastAsia="Batang" w:hAnsiTheme="minorHAnsi" w:cstheme="minorHAnsi"/>
+        </w:rPr>
+        <w:t>appliations</w:t>
+      </w:r>
+      <w:proofErr w:type="spellEnd"/>
     </w:p>
     <w:p>
       <w:pPr>
@@ -3262,7 +4876,23 @@
           <w:rFonts w:asciiTheme="minorHAnsi" w:hAnsiTheme="minorHAnsi"/>
           <w:color w:val="000000" w:themeColor="text1"/>
         </w:rPr>
-        <w:t xml:space="preserve"> with proven history of self-learning in web development and securing a job at SiteMax Systems</w:t>
+        <w:t xml:space="preserve"> with proven history of self-learning in web development and securing a job at </w:t>
+      </w:r>
+      <w:proofErr w:type="spellStart"/>
+      <w:r>
+        <w:rPr>
+          <w:rFonts w:asciiTheme="minorHAnsi" w:hAnsiTheme="minorHAnsi"/>
+          <w:color w:val="000000" w:themeColor="text1"/>
+        </w:rPr>
+        <w:t>SiteMax</w:t>
+      </w:r>
+      <w:proofErr w:type="spellEnd"/>
+      <w:r>
+        <w:rPr>
+          <w:rFonts w:asciiTheme="minorHAnsi" w:hAnsiTheme="minorHAnsi"/>
+          <w:color w:val="000000" w:themeColor="text1"/>
+        </w:rPr>
+        <w:t xml:space="preserve"> Systems</w:t>
       </w:r>
     </w:p>
     <w:p>
@@ -3330,7 +4960,21 @@
         <w:rPr>
           <w:rFonts w:asciiTheme="minorHAnsi" w:eastAsia="Batang" w:hAnsiTheme="minorHAnsi" w:cstheme="minorHAnsi"/>
         </w:rPr>
-        <w:t>Story about building bash program for sitemax 3</w:t>
+        <w:t xml:space="preserve">Story about building bash program for </w:t>
+      </w:r>
+      <w:proofErr w:type="spellStart"/>
+      <w:r>
+        <w:rPr>
+          <w:rFonts w:asciiTheme="minorHAnsi" w:eastAsia="Batang" w:hAnsiTheme="minorHAnsi" w:cstheme="minorHAnsi"/>
+        </w:rPr>
+        <w:t>sitemax</w:t>
+      </w:r>
+      <w:proofErr w:type="spellEnd"/>
+      <w:r>
+        <w:rPr>
+          <w:rFonts w:asciiTheme="minorHAnsi" w:eastAsia="Batang" w:hAnsiTheme="minorHAnsi" w:cstheme="minorHAnsi"/>
+        </w:rPr>
+        <w:t xml:space="preserve"> 3</w:t>
       </w:r>
     </w:p>
     <w:p>
@@ -3479,7 +5123,6 @@
         <w:rPr>
           <w:rFonts w:asciiTheme="minorHAnsi" w:eastAsia="Batang" w:hAnsiTheme="minorHAnsi" w:cstheme="minorHAnsi"/>
         </w:rPr>
-        <w:lastRenderedPageBreak/>
         <w:t>I love creating products that brings smile to people</w:t>
       </w:r>
     </w:p>
@@ -3544,7 +5187,23 @@
           <w:rFonts w:asciiTheme="minorHAnsi" w:hAnsiTheme="minorHAnsi"/>
           <w:color w:val="000000" w:themeColor="text1"/>
         </w:rPr>
-        <w:t>I have proven history of self-learning which I love and securing a job at SiteMax Systems</w:t>
+        <w:t xml:space="preserve">I have proven history of self-learning which I love and securing a job at </w:t>
+      </w:r>
+      <w:proofErr w:type="spellStart"/>
+      <w:r>
+        <w:rPr>
+          <w:rFonts w:asciiTheme="minorHAnsi" w:hAnsiTheme="minorHAnsi"/>
+          <w:color w:val="000000" w:themeColor="text1"/>
+        </w:rPr>
+        <w:t>SiteMax</w:t>
+      </w:r>
+      <w:proofErr w:type="spellEnd"/>
+      <w:r>
+        <w:rPr>
+          <w:rFonts w:asciiTheme="minorHAnsi" w:hAnsiTheme="minorHAnsi"/>
+          <w:color w:val="000000" w:themeColor="text1"/>
+        </w:rPr>
+        <w:t xml:space="preserve"> Systems</w:t>
       </w:r>
     </w:p>
     <w:p>
@@ -3566,8 +5225,17 @@
           <w:rFonts w:asciiTheme="minorHAnsi" w:hAnsiTheme="minorHAnsi"/>
           <w:color w:val="000000" w:themeColor="text1"/>
         </w:rPr>
-        <w:t>Story about Getting a job at SiteMax</w:t>
-      </w:r>
+        <w:t xml:space="preserve">Story about Getting a job at </w:t>
+      </w:r>
+      <w:proofErr w:type="spellStart"/>
+      <w:r>
+        <w:rPr>
+          <w:rFonts w:asciiTheme="minorHAnsi" w:hAnsiTheme="minorHAnsi"/>
+          <w:color w:val="000000" w:themeColor="text1"/>
+        </w:rPr>
+        <w:t>SiteMax</w:t>
+      </w:r>
+      <w:proofErr w:type="spellEnd"/>
     </w:p>
     <w:p>
       <w:pPr>
@@ -3588,8 +5256,17 @@
           <w:rFonts w:asciiTheme="minorHAnsi" w:hAnsiTheme="minorHAnsi"/>
           <w:color w:val="000000" w:themeColor="text1"/>
         </w:rPr>
-        <w:t>Story about practicing Algorithm at SiteMax</w:t>
-      </w:r>
+        <w:t xml:space="preserve">Story about practicing Algorithm at </w:t>
+      </w:r>
+      <w:proofErr w:type="spellStart"/>
+      <w:r>
+        <w:rPr>
+          <w:rFonts w:asciiTheme="minorHAnsi" w:hAnsiTheme="minorHAnsi"/>
+          <w:color w:val="000000" w:themeColor="text1"/>
+        </w:rPr>
+        <w:t>SiteMax</w:t>
+      </w:r>
+      <w:proofErr w:type="spellEnd"/>
     </w:p>
     <w:p>
       <w:pPr>
@@ -3657,7 +5334,7 @@
         </w:rPr>
         <w:t xml:space="preserve">First Practice: </w:t>
       </w:r>
-      <w:hyperlink r:id="rId12" w:history="1">
+      <w:hyperlink r:id="rId13" w:history="1">
         <w:r>
           <w:rPr>
             <w:rStyle w:val="Hyperlink"/>
@@ -3702,6 +5379,7 @@
         </w:rPr>
         <w:t xml:space="preserve">My immediate goal: get to know my peers at </w:t>
       </w:r>
+      <w:proofErr w:type="spellStart"/>
       <w:r>
         <w:rPr>
           <w:rFonts w:asciiTheme="minorHAnsi" w:hAnsiTheme="minorHAnsi"/>
@@ -3709,6 +5387,7 @@
         </w:rPr>
         <w:t>Mobsquad</w:t>
       </w:r>
+      <w:proofErr w:type="spellEnd"/>
       <w:r>
         <w:rPr>
           <w:rFonts w:asciiTheme="minorHAnsi" w:hAnsiTheme="minorHAnsi"/>
@@ -3933,6 +5612,7 @@
           <w:rFonts w:asciiTheme="minorHAnsi" w:hAnsiTheme="minorHAnsi"/>
           <w:color w:val="000000" w:themeColor="text1"/>
         </w:rPr>
+        <w:lastRenderedPageBreak/>
         <w:t>I did research on Glassdoor and indeed</w:t>
       </w:r>
     </w:p>
@@ -4002,7 +5682,23 @@
           <w:rFonts w:asciiTheme="minorHAnsi" w:hAnsiTheme="minorHAnsi"/>
           <w:color w:val="000000" w:themeColor="text1"/>
         </w:rPr>
-        <w:t>I am confident that mobsquad would compensate me fairly based on the roles I am getting into and my abilities.</w:t>
+        <w:t xml:space="preserve">I am confident that </w:t>
+      </w:r>
+      <w:proofErr w:type="spellStart"/>
+      <w:r>
+        <w:rPr>
+          <w:rFonts w:asciiTheme="minorHAnsi" w:hAnsiTheme="minorHAnsi"/>
+          <w:color w:val="000000" w:themeColor="text1"/>
+        </w:rPr>
+        <w:t>mobsquad</w:t>
+      </w:r>
+      <w:proofErr w:type="spellEnd"/>
+      <w:r>
+        <w:rPr>
+          <w:rFonts w:asciiTheme="minorHAnsi" w:hAnsiTheme="minorHAnsi"/>
+          <w:color w:val="000000" w:themeColor="text1"/>
+        </w:rPr>
+        <w:t xml:space="preserve"> would compensate me fairly based on the roles I am getting into and my abilities.</w:t>
       </w:r>
     </w:p>
     <w:p>
@@ -4180,7 +5876,6 @@
           <w:rFonts w:asciiTheme="minorHAnsi" w:hAnsiTheme="minorHAnsi"/>
           <w:color w:val="000000" w:themeColor="text1"/>
         </w:rPr>
-        <w:lastRenderedPageBreak/>
         <w:t>Would there be an opportunity to progress further down the line?</w:t>
       </w:r>
     </w:p>

</xml_diff>

<commit_message>
feat: Add progress #13 'bear robotics'
</commit_message>
<xml_diff>
--- a/big-interview/mobsquad/summary notes.docx
+++ b/big-interview/mobsquad/summary notes.docx
@@ -49,21 +49,7 @@
         <w:rPr>
           <w:rFonts w:asciiTheme="minorHAnsi" w:hAnsiTheme="minorHAnsi" w:cstheme="minorHAnsi"/>
         </w:rPr>
-        <w:t xml:space="preserve">During my time at </w:t>
-      </w:r>
-      <w:proofErr w:type="spellStart"/>
-      <w:r>
-        <w:rPr>
-          <w:rFonts w:asciiTheme="minorHAnsi" w:hAnsiTheme="minorHAnsi" w:cstheme="minorHAnsi"/>
-        </w:rPr>
-        <w:t>SiteMax</w:t>
-      </w:r>
-      <w:proofErr w:type="spellEnd"/>
-      <w:r>
-        <w:rPr>
-          <w:rFonts w:asciiTheme="minorHAnsi" w:hAnsiTheme="minorHAnsi" w:cstheme="minorHAnsi"/>
-        </w:rPr>
-        <w:t xml:space="preserve"> systems, I worked on developing small single page applications on behalf of clients. </w:t>
+        <w:t xml:space="preserve">During my time at SiteMax systems, I worked on developing small single page applications on behalf of clients. </w:t>
       </w:r>
     </w:p>
     <w:p>
@@ -83,21 +69,7 @@
         <w:rPr>
           <w:rFonts w:asciiTheme="minorHAnsi" w:hAnsiTheme="minorHAnsi" w:cstheme="minorHAnsi"/>
         </w:rPr>
-        <w:t xml:space="preserve">I communicated with the customer success team and the dev team to make sure the business requirements are met and it won’t break on the </w:t>
-      </w:r>
-      <w:proofErr w:type="spellStart"/>
-      <w:r>
-        <w:rPr>
-          <w:rFonts w:asciiTheme="minorHAnsi" w:hAnsiTheme="minorHAnsi" w:cstheme="minorHAnsi"/>
-        </w:rPr>
-        <w:t>siteMax</w:t>
-      </w:r>
-      <w:proofErr w:type="spellEnd"/>
-      <w:r>
-        <w:rPr>
-          <w:rFonts w:asciiTheme="minorHAnsi" w:hAnsiTheme="minorHAnsi" w:cstheme="minorHAnsi"/>
-        </w:rPr>
-        <w:t xml:space="preserve"> system.</w:t>
+        <w:t>I communicated with the customer success team and the dev team to make sure the business requirements are met and it won’t break on the siteMax system.</w:t>
       </w:r>
     </w:p>
     <w:p>
@@ -490,21 +462,7 @@
         <w:rPr>
           <w:rFonts w:asciiTheme="minorHAnsi" w:hAnsiTheme="minorHAnsi" w:cstheme="minorHAnsi"/>
         </w:rPr>
-        <w:t xml:space="preserve">I worked at </w:t>
-      </w:r>
-      <w:proofErr w:type="spellStart"/>
-      <w:r>
-        <w:rPr>
-          <w:rFonts w:asciiTheme="minorHAnsi" w:hAnsiTheme="minorHAnsi" w:cstheme="minorHAnsi"/>
-        </w:rPr>
-        <w:t>Sitemax</w:t>
-      </w:r>
-      <w:proofErr w:type="spellEnd"/>
-      <w:r>
-        <w:rPr>
-          <w:rFonts w:asciiTheme="minorHAnsi" w:hAnsiTheme="minorHAnsi" w:cstheme="minorHAnsi"/>
-        </w:rPr>
-        <w:t xml:space="preserve"> Systems from January 2018 to December 2019 as Junior Front End Developer</w:t>
+        <w:t>I worked at Sitemax Systems from January 2018 to December 2019 as Junior Front End Developer</w:t>
       </w:r>
     </w:p>
     <w:p>
@@ -522,21 +480,7 @@
         <w:rPr>
           <w:rFonts w:asciiTheme="minorHAnsi" w:hAnsiTheme="minorHAnsi" w:cstheme="minorHAnsi"/>
         </w:rPr>
-        <w:t xml:space="preserve">There I was responsible for developing and maintaining features of the </w:t>
-      </w:r>
-      <w:proofErr w:type="spellStart"/>
-      <w:r>
-        <w:rPr>
-          <w:rFonts w:asciiTheme="minorHAnsi" w:hAnsiTheme="minorHAnsi" w:cstheme="minorHAnsi"/>
-        </w:rPr>
-        <w:t>SiteMax</w:t>
-      </w:r>
-      <w:proofErr w:type="spellEnd"/>
-      <w:r>
-        <w:rPr>
-          <w:rFonts w:asciiTheme="minorHAnsi" w:hAnsiTheme="minorHAnsi" w:cstheme="minorHAnsi"/>
-        </w:rPr>
-        <w:t xml:space="preserve"> Systems</w:t>
+        <w:t>There I was responsible for developing and maintaining features of the SiteMax Systems</w:t>
       </w:r>
     </w:p>
     <w:p>
@@ -584,49 +528,7 @@
         <w:rPr>
           <w:rFonts w:asciiTheme="minorHAnsi" w:hAnsiTheme="minorHAnsi" w:cstheme="minorHAnsi"/>
         </w:rPr>
-        <w:t xml:space="preserve"> with the development of </w:t>
-      </w:r>
-      <w:proofErr w:type="spellStart"/>
-      <w:r>
-        <w:rPr>
-          <w:rFonts w:asciiTheme="minorHAnsi" w:hAnsiTheme="minorHAnsi" w:cstheme="minorHAnsi"/>
-        </w:rPr>
-        <w:t>SItemax’s</w:t>
-      </w:r>
-      <w:proofErr w:type="spellEnd"/>
-      <w:r>
-        <w:rPr>
-          <w:rFonts w:asciiTheme="minorHAnsi" w:hAnsiTheme="minorHAnsi" w:cstheme="minorHAnsi"/>
-        </w:rPr>
-        <w:t xml:space="preserve"> mission critical </w:t>
-      </w:r>
-      <w:proofErr w:type="spellStart"/>
-      <w:r>
-        <w:rPr>
-          <w:rFonts w:asciiTheme="minorHAnsi" w:hAnsiTheme="minorHAnsi" w:cstheme="minorHAnsi"/>
-        </w:rPr>
-        <w:t>Sitemax</w:t>
-      </w:r>
-      <w:proofErr w:type="spellEnd"/>
-      <w:r>
-        <w:rPr>
-          <w:rFonts w:asciiTheme="minorHAnsi" w:hAnsiTheme="minorHAnsi" w:cstheme="minorHAnsi"/>
-        </w:rPr>
-        <w:t xml:space="preserve"> 3 and </w:t>
-      </w:r>
-      <w:proofErr w:type="spellStart"/>
-      <w:r>
-        <w:rPr>
-          <w:rFonts w:asciiTheme="minorHAnsi" w:hAnsiTheme="minorHAnsi" w:cstheme="minorHAnsi"/>
-        </w:rPr>
-        <w:t>Sitemax</w:t>
-      </w:r>
-      <w:proofErr w:type="spellEnd"/>
-      <w:r>
-        <w:rPr>
-          <w:rFonts w:asciiTheme="minorHAnsi" w:hAnsiTheme="minorHAnsi" w:cstheme="minorHAnsi"/>
-        </w:rPr>
-        <w:t xml:space="preserve"> 3.5 mobile application</w:t>
+        <w:t xml:space="preserve"> with the development of SItemax’s mission critical Sitemax 3 and Sitemax 3.5 mobile application</w:t>
       </w:r>
       <w:r>
         <w:rPr>
@@ -687,21 +589,12 @@
           <w:color w:val="000000" w:themeColor="text1"/>
         </w:rPr>
       </w:pPr>
-      <w:proofErr w:type="spellStart"/>
-      <w:r>
-        <w:rPr>
-          <w:rFonts w:asciiTheme="minorHAnsi" w:hAnsiTheme="minorHAnsi"/>
-          <w:color w:val="000000" w:themeColor="text1"/>
-        </w:rPr>
-        <w:t>Reecntly</w:t>
-      </w:r>
-      <w:proofErr w:type="spellEnd"/>
-      <w:r>
-        <w:rPr>
-          <w:rFonts w:asciiTheme="minorHAnsi" w:hAnsiTheme="minorHAnsi"/>
-          <w:color w:val="000000" w:themeColor="text1"/>
-        </w:rPr>
-        <w:t>, I finished the development of hyungmogu.com. Initially, I built the website using Django, but I self-learned ReactJS and migrated the website to entirely front-end based website.</w:t>
+      <w:r>
+        <w:rPr>
+          <w:rFonts w:asciiTheme="minorHAnsi" w:hAnsiTheme="minorHAnsi"/>
+          <w:color w:val="000000" w:themeColor="text1"/>
+        </w:rPr>
+        <w:t>Reecntly, I finished the development of hyungmogu.com. Initially, I built the website using Django, but I self-learned ReactJS and migrated the website to entirely front-end based website.</w:t>
       </w:r>
     </w:p>
     <w:p>
@@ -827,23 +720,7 @@
           <w:rFonts w:asciiTheme="minorHAnsi" w:hAnsiTheme="minorHAnsi"/>
           <w:color w:val="000000" w:themeColor="text1"/>
         </w:rPr>
-        <w:t xml:space="preserve">My peers at </w:t>
-      </w:r>
-      <w:proofErr w:type="spellStart"/>
-      <w:r>
-        <w:rPr>
-          <w:rFonts w:asciiTheme="minorHAnsi" w:hAnsiTheme="minorHAnsi"/>
-          <w:color w:val="000000" w:themeColor="text1"/>
-        </w:rPr>
-        <w:t>SIteMax</w:t>
-      </w:r>
-      <w:proofErr w:type="spellEnd"/>
-      <w:r>
-        <w:rPr>
-          <w:rFonts w:asciiTheme="minorHAnsi" w:hAnsiTheme="minorHAnsi"/>
-          <w:color w:val="000000" w:themeColor="text1"/>
-        </w:rPr>
-        <w:t xml:space="preserve"> Systems are awesome.</w:t>
+        <w:t>My peers at SIteMax Systems are awesome.</w:t>
       </w:r>
     </w:p>
     <w:p>
@@ -1118,43 +995,7 @@
           <w:sz w:val="28"/>
           <w:szCs w:val="28"/>
         </w:rPr>
-        <w:t xml:space="preserve">For the past 2 years in my previous workplace in </w:t>
-      </w:r>
-      <w:proofErr w:type="spellStart"/>
-      <w:r>
-        <w:rPr>
-          <w:rFonts w:asciiTheme="minorHAnsi" w:hAnsiTheme="minorHAnsi" w:cstheme="minorHAnsi"/>
-          <w:sz w:val="28"/>
-          <w:szCs w:val="28"/>
-        </w:rPr>
-        <w:t>SiteMax</w:t>
-      </w:r>
-      <w:proofErr w:type="spellEnd"/>
-      <w:r>
-        <w:rPr>
-          <w:rFonts w:asciiTheme="minorHAnsi" w:hAnsiTheme="minorHAnsi" w:cstheme="minorHAnsi"/>
-          <w:sz w:val="28"/>
-          <w:szCs w:val="28"/>
-        </w:rPr>
-        <w:t xml:space="preserve"> Systems Inc, I was responsible of developing and maintaining the features of the </w:t>
-      </w:r>
-      <w:proofErr w:type="spellStart"/>
-      <w:r>
-        <w:rPr>
-          <w:rFonts w:asciiTheme="minorHAnsi" w:hAnsiTheme="minorHAnsi" w:cstheme="minorHAnsi"/>
-          <w:sz w:val="28"/>
-          <w:szCs w:val="28"/>
-        </w:rPr>
-        <w:t>SiteMax</w:t>
-      </w:r>
-      <w:proofErr w:type="spellEnd"/>
-      <w:r>
-        <w:rPr>
-          <w:rFonts w:asciiTheme="minorHAnsi" w:hAnsiTheme="minorHAnsi" w:cstheme="minorHAnsi"/>
-          <w:sz w:val="28"/>
-          <w:szCs w:val="28"/>
-        </w:rPr>
-        <w:t xml:space="preserve"> system</w:t>
+        <w:t>For the past 2 years in my previous workplace in SiteMax Systems Inc, I was responsible of developing and maintaining the features of the SiteMax system</w:t>
       </w:r>
     </w:p>
     <w:p>
@@ -1255,43 +1096,7 @@
           <w:szCs w:val="28"/>
         </w:rPr>
         <w:tab/>
-        <w:t xml:space="preserve"> experience. For the past 2 years in my previous workplace in </w:t>
-      </w:r>
-      <w:proofErr w:type="spellStart"/>
-      <w:r>
-        <w:rPr>
-          <w:rFonts w:asciiTheme="minorHAnsi" w:hAnsiTheme="minorHAnsi" w:cstheme="minorHAnsi"/>
-          <w:sz w:val="28"/>
-          <w:szCs w:val="28"/>
-        </w:rPr>
-        <w:t>SiteMax</w:t>
-      </w:r>
-      <w:proofErr w:type="spellEnd"/>
-      <w:r>
-        <w:rPr>
-          <w:rFonts w:asciiTheme="minorHAnsi" w:hAnsiTheme="minorHAnsi" w:cstheme="minorHAnsi"/>
-          <w:sz w:val="28"/>
-          <w:szCs w:val="28"/>
-        </w:rPr>
-        <w:t xml:space="preserve"> Systems Inc, I was responsible of developing and maintaining the features of the </w:t>
-      </w:r>
-      <w:proofErr w:type="spellStart"/>
-      <w:r>
-        <w:rPr>
-          <w:rFonts w:asciiTheme="minorHAnsi" w:hAnsiTheme="minorHAnsi" w:cstheme="minorHAnsi"/>
-          <w:sz w:val="28"/>
-          <w:szCs w:val="28"/>
-        </w:rPr>
-        <w:t>SiteMax</w:t>
-      </w:r>
-      <w:proofErr w:type="spellEnd"/>
-      <w:r>
-        <w:rPr>
-          <w:rFonts w:asciiTheme="minorHAnsi" w:hAnsiTheme="minorHAnsi" w:cstheme="minorHAnsi"/>
-          <w:sz w:val="28"/>
-          <w:szCs w:val="28"/>
-        </w:rPr>
-        <w:t xml:space="preserve"> system.</w:t>
+        <w:t xml:space="preserve"> experience. For the past 2 years in my previous workplace in SiteMax Systems Inc, I was responsible of developing and maintaining the features of the SiteMax system.</w:t>
       </w:r>
     </w:p>
     <w:p>
@@ -1323,43 +1128,380 @@
           <w:color w:val="1F314A"/>
           <w:shd w:val="clear" w:color="auto" w:fill="F2F7FE"/>
         </w:rPr>
-        <w:t xml:space="preserve">For the past two years, I worked with my teammates from different </w:t>
-      </w:r>
-      <w:proofErr w:type="spellStart"/>
-      <w:r>
+        <w:t>For the past two years, I worked with my teammates from different departemnts and built over 300 angularJS based single page applications, and maintained over  2000 of them. As well, I assisted my senior developers with developer There I was praised by my team members for building beautiful applications that delights customers and lots of fist bumps and high fives.</w:t>
+      </w:r>
+    </w:p>
+    <w:p>
+      <w:pPr>
+        <w:tabs>
+          <w:tab w:val="left" w:pos="6440"/>
+        </w:tabs>
         <w:rPr>
           <w:rFonts w:ascii="Arial" w:hAnsi="Arial" w:cs="Arial"/>
           <w:color w:val="1F314A"/>
           <w:shd w:val="clear" w:color="auto" w:fill="F2F7FE"/>
         </w:rPr>
-        <w:t>departemnts</w:t>
-      </w:r>
-      <w:proofErr w:type="spellEnd"/>
-      <w:r>
+      </w:pPr>
+    </w:p>
+    <w:p>
+      <w:pPr>
+        <w:tabs>
+          <w:tab w:val="left" w:pos="6440"/>
+        </w:tabs>
         <w:rPr>
           <w:rFonts w:ascii="Arial" w:hAnsi="Arial" w:cs="Arial"/>
           <w:color w:val="1F314A"/>
           <w:shd w:val="clear" w:color="auto" w:fill="F2F7FE"/>
         </w:rPr>
-        <w:t xml:space="preserve"> and built over 300 </w:t>
-      </w:r>
-      <w:proofErr w:type="spellStart"/>
+      </w:pPr>
       <w:r>
         <w:rPr>
           <w:rFonts w:ascii="Arial" w:hAnsi="Arial" w:cs="Arial"/>
           <w:color w:val="1F314A"/>
           <w:shd w:val="clear" w:color="auto" w:fill="F2F7FE"/>
         </w:rPr>
-        <w:t>angularJS</w:t>
-      </w:r>
-      <w:proofErr w:type="spellEnd"/>
-      <w:r>
+        <w:t>Over the years, I felt the need for better growth and opportunities. I’ve been practicing over the years, and now that I am ready for a new role, this position is the one that I felt I could excel in.</w:t>
+      </w:r>
+    </w:p>
+    <w:p>
+      <w:pPr>
+        <w:tabs>
+          <w:tab w:val="left" w:pos="6440"/>
+        </w:tabs>
         <w:rPr>
           <w:rFonts w:ascii="Arial" w:hAnsi="Arial" w:cs="Arial"/>
           <w:color w:val="1F314A"/>
           <w:shd w:val="clear" w:color="auto" w:fill="F2F7FE"/>
         </w:rPr>
-        <w:t xml:space="preserve"> based single page applications, and maintained over  2000 of them. As well, I assisted my senior developers with developer There I was praised by my team members for building beautiful applications that delights customers and lots of fist bumps and high fives.</w:t>
+      </w:pPr>
+    </w:p>
+    <w:p>
+      <w:pPr>
+        <w:rPr>
+          <w:rFonts w:asciiTheme="minorHAnsi" w:eastAsia="Batang" w:hAnsiTheme="minorHAnsi" w:cstheme="minorHAnsi"/>
+          <w:sz w:val="28"/>
+          <w:szCs w:val="28"/>
+        </w:rPr>
+      </w:pPr>
+      <w:r>
+        <w:rPr>
+          <w:rFonts w:asciiTheme="minorHAnsi" w:eastAsia="Batang" w:hAnsiTheme="minorHAnsi" w:cstheme="minorHAnsi"/>
+          <w:sz w:val="28"/>
+          <w:szCs w:val="28"/>
+        </w:rPr>
+        <w:t>저는</w:t>
+      </w:r>
+      <w:r>
+        <w:rPr>
+          <w:rFonts w:asciiTheme="minorHAnsi" w:eastAsia="Batang" w:hAnsiTheme="minorHAnsi" w:cstheme="minorHAnsi"/>
+          <w:sz w:val="28"/>
+          <w:szCs w:val="28"/>
+        </w:rPr>
+        <w:t xml:space="preserve"> 2</w:t>
+      </w:r>
+      <w:r>
+        <w:rPr>
+          <w:rFonts w:asciiTheme="minorHAnsi" w:eastAsia="Batang" w:hAnsiTheme="minorHAnsi" w:cstheme="minorHAnsi"/>
+          <w:sz w:val="28"/>
+          <w:szCs w:val="28"/>
+        </w:rPr>
+        <w:t>년</w:t>
+      </w:r>
+      <w:r>
+        <w:rPr>
+          <w:rFonts w:asciiTheme="minorHAnsi" w:eastAsia="Batang" w:hAnsiTheme="minorHAnsi" w:cstheme="minorHAnsi"/>
+          <w:sz w:val="28"/>
+          <w:szCs w:val="28"/>
+        </w:rPr>
+        <w:t xml:space="preserve"> </w:t>
+      </w:r>
+      <w:r>
+        <w:rPr>
+          <w:rFonts w:asciiTheme="minorHAnsi" w:eastAsia="Batang" w:hAnsiTheme="minorHAnsi" w:cstheme="minorHAnsi"/>
+          <w:sz w:val="28"/>
+          <w:szCs w:val="28"/>
+        </w:rPr>
+        <w:t>경력이</w:t>
+      </w:r>
+      <w:r>
+        <w:rPr>
+          <w:rFonts w:asciiTheme="minorHAnsi" w:eastAsia="Batang" w:hAnsiTheme="minorHAnsi" w:cstheme="minorHAnsi"/>
+          <w:sz w:val="28"/>
+          <w:szCs w:val="28"/>
+        </w:rPr>
+        <w:t xml:space="preserve"> </w:t>
+      </w:r>
+      <w:r>
+        <w:rPr>
+          <w:rFonts w:asciiTheme="minorHAnsi" w:eastAsia="Batang" w:hAnsiTheme="minorHAnsi" w:cstheme="minorHAnsi"/>
+          <w:sz w:val="28"/>
+          <w:szCs w:val="28"/>
+        </w:rPr>
+        <w:t>있는</w:t>
+      </w:r>
+      <w:r>
+        <w:rPr>
+          <w:rFonts w:asciiTheme="minorHAnsi" w:eastAsia="Batang" w:hAnsiTheme="minorHAnsi" w:cstheme="minorHAnsi"/>
+          <w:sz w:val="28"/>
+          <w:szCs w:val="28"/>
+        </w:rPr>
+        <w:t xml:space="preserve"> </w:t>
+      </w:r>
+      <w:r>
+        <w:rPr>
+          <w:rFonts w:asciiTheme="minorHAnsi" w:eastAsia="Batang" w:hAnsiTheme="minorHAnsi" w:cstheme="minorHAnsi"/>
+          <w:sz w:val="28"/>
+          <w:szCs w:val="28"/>
+        </w:rPr>
+        <w:t>프론트</w:t>
+      </w:r>
+      <w:r>
+        <w:rPr>
+          <w:rFonts w:asciiTheme="minorHAnsi" w:eastAsia="Batang" w:hAnsiTheme="minorHAnsi" w:cstheme="minorHAnsi"/>
+          <w:sz w:val="28"/>
+          <w:szCs w:val="28"/>
+        </w:rPr>
+        <w:t xml:space="preserve"> </w:t>
+      </w:r>
+      <w:r>
+        <w:rPr>
+          <w:rFonts w:asciiTheme="minorHAnsi" w:eastAsia="Batang" w:hAnsiTheme="minorHAnsi" w:cstheme="minorHAnsi"/>
+          <w:sz w:val="28"/>
+          <w:szCs w:val="28"/>
+        </w:rPr>
+        <w:t>개발자</w:t>
+      </w:r>
+      <w:r>
+        <w:rPr>
+          <w:rFonts w:asciiTheme="minorHAnsi" w:eastAsia="Batang" w:hAnsiTheme="minorHAnsi" w:cstheme="minorHAnsi"/>
+          <w:sz w:val="28"/>
+          <w:szCs w:val="28"/>
+        </w:rPr>
+        <w:t xml:space="preserve"> </w:t>
+      </w:r>
+      <w:r>
+        <w:rPr>
+          <w:rFonts w:asciiTheme="minorHAnsi" w:eastAsia="Batang" w:hAnsiTheme="minorHAnsi" w:cstheme="minorHAnsi"/>
+          <w:sz w:val="28"/>
+          <w:szCs w:val="28"/>
+        </w:rPr>
+        <w:t>입니다</w:t>
+      </w:r>
+      <w:r>
+        <w:rPr>
+          <w:rFonts w:asciiTheme="minorHAnsi" w:eastAsia="Batang" w:hAnsiTheme="minorHAnsi" w:cstheme="minorHAnsi"/>
+          <w:sz w:val="28"/>
+          <w:szCs w:val="28"/>
+        </w:rPr>
+        <w:t xml:space="preserve">. </w:t>
+      </w:r>
+      <w:r>
+        <w:rPr>
+          <w:rFonts w:asciiTheme="minorHAnsi" w:eastAsia="Batang" w:hAnsiTheme="minorHAnsi" w:cstheme="minorHAnsi"/>
+          <w:sz w:val="28"/>
+          <w:szCs w:val="28"/>
+        </w:rPr>
+        <w:t>저는</w:t>
+      </w:r>
+      <w:r>
+        <w:rPr>
+          <w:rFonts w:asciiTheme="minorHAnsi" w:eastAsia="Batang" w:hAnsiTheme="minorHAnsi" w:cstheme="minorHAnsi"/>
+          <w:sz w:val="28"/>
+          <w:szCs w:val="28"/>
+        </w:rPr>
+        <w:t xml:space="preserve"> 2</w:t>
+      </w:r>
+      <w:r>
+        <w:rPr>
+          <w:rFonts w:asciiTheme="minorHAnsi" w:eastAsia="Batang" w:hAnsiTheme="minorHAnsi" w:cstheme="minorHAnsi"/>
+          <w:sz w:val="28"/>
+          <w:szCs w:val="28"/>
+        </w:rPr>
+        <w:t>년동안</w:t>
+      </w:r>
+      <w:r>
+        <w:rPr>
+          <w:rFonts w:asciiTheme="minorHAnsi" w:eastAsia="Batang" w:hAnsiTheme="minorHAnsi" w:cstheme="minorHAnsi"/>
+          <w:sz w:val="28"/>
+          <w:szCs w:val="28"/>
+        </w:rPr>
+        <w:t xml:space="preserve"> </w:t>
+      </w:r>
+      <w:r>
+        <w:rPr>
+          <w:rFonts w:asciiTheme="minorHAnsi" w:eastAsia="Batang" w:hAnsiTheme="minorHAnsi" w:cstheme="minorHAnsi"/>
+          <w:sz w:val="28"/>
+          <w:szCs w:val="28"/>
+        </w:rPr>
+        <w:t>벤쿠에</w:t>
+      </w:r>
+      <w:r>
+        <w:rPr>
+          <w:rFonts w:asciiTheme="minorHAnsi" w:eastAsia="Batang" w:hAnsiTheme="minorHAnsi" w:cstheme="minorHAnsi"/>
+          <w:sz w:val="28"/>
+          <w:szCs w:val="28"/>
+        </w:rPr>
+        <w:t xml:space="preserve"> </w:t>
+      </w:r>
+      <w:r>
+        <w:rPr>
+          <w:rFonts w:asciiTheme="minorHAnsi" w:eastAsia="Batang" w:hAnsiTheme="minorHAnsi" w:cstheme="minorHAnsi"/>
+          <w:sz w:val="28"/>
+          <w:szCs w:val="28"/>
+        </w:rPr>
+        <w:t>있는</w:t>
+      </w:r>
+      <w:r>
+        <w:rPr>
+          <w:rFonts w:asciiTheme="minorHAnsi" w:eastAsia="Batang" w:hAnsiTheme="minorHAnsi" w:cstheme="minorHAnsi"/>
+          <w:sz w:val="28"/>
+          <w:szCs w:val="28"/>
+        </w:rPr>
+        <w:t xml:space="preserve"> </w:t>
+      </w:r>
+      <w:r>
+        <w:rPr>
+          <w:rFonts w:asciiTheme="minorHAnsi" w:eastAsia="Batang" w:hAnsiTheme="minorHAnsi" w:cstheme="minorHAnsi"/>
+          <w:sz w:val="28"/>
+          <w:szCs w:val="28"/>
+        </w:rPr>
+        <w:t>사이트맥스</w:t>
+      </w:r>
+      <w:r>
+        <w:rPr>
+          <w:rFonts w:asciiTheme="minorHAnsi" w:eastAsia="Batang" w:hAnsiTheme="minorHAnsi" w:cstheme="minorHAnsi"/>
+          <w:sz w:val="28"/>
+          <w:szCs w:val="28"/>
+        </w:rPr>
+        <w:t xml:space="preserve"> </w:t>
+      </w:r>
+      <w:r>
+        <w:rPr>
+          <w:rFonts w:asciiTheme="minorHAnsi" w:eastAsia="Batang" w:hAnsiTheme="minorHAnsi" w:cstheme="minorHAnsi"/>
+          <w:sz w:val="28"/>
+          <w:szCs w:val="28"/>
+        </w:rPr>
+        <w:t>회사에서</w:t>
+      </w:r>
+      <w:r>
+        <w:rPr>
+          <w:rFonts w:asciiTheme="minorHAnsi" w:eastAsia="Batang" w:hAnsiTheme="minorHAnsi" w:cstheme="minorHAnsi"/>
+          <w:sz w:val="28"/>
+          <w:szCs w:val="28"/>
+        </w:rPr>
+        <w:t xml:space="preserve"> </w:t>
+      </w:r>
+      <w:r>
+        <w:rPr>
+          <w:rFonts w:asciiTheme="minorHAnsi" w:eastAsia="Batang" w:hAnsiTheme="minorHAnsi" w:cstheme="minorHAnsi"/>
+          <w:sz w:val="28"/>
+          <w:szCs w:val="28"/>
+        </w:rPr>
+        <w:t>일을하면서</w:t>
+      </w:r>
+      <w:r>
+        <w:rPr>
+          <w:rFonts w:asciiTheme="minorHAnsi" w:eastAsia="Batang" w:hAnsiTheme="minorHAnsi" w:cstheme="minorHAnsi"/>
+          <w:sz w:val="28"/>
+          <w:szCs w:val="28"/>
+        </w:rPr>
+        <w:t xml:space="preserve"> </w:t>
+      </w:r>
+      <w:r>
+        <w:rPr>
+          <w:rFonts w:asciiTheme="minorHAnsi" w:eastAsia="Batang" w:hAnsiTheme="minorHAnsi" w:cstheme="minorHAnsi"/>
+          <w:sz w:val="28"/>
+          <w:szCs w:val="28"/>
+        </w:rPr>
+        <w:t>사이트맥스</w:t>
+      </w:r>
+      <w:r>
+        <w:rPr>
+          <w:rFonts w:asciiTheme="minorHAnsi" w:eastAsia="Batang" w:hAnsiTheme="minorHAnsi" w:cstheme="minorHAnsi"/>
+          <w:sz w:val="28"/>
+          <w:szCs w:val="28"/>
+        </w:rPr>
+        <w:t xml:space="preserve"> </w:t>
+      </w:r>
+      <w:r>
+        <w:rPr>
+          <w:rFonts w:asciiTheme="minorHAnsi" w:eastAsia="Batang" w:hAnsiTheme="minorHAnsi" w:cstheme="minorHAnsi"/>
+          <w:sz w:val="28"/>
+          <w:szCs w:val="28"/>
+        </w:rPr>
+        <w:t>시스템을</w:t>
+      </w:r>
+      <w:r>
+        <w:rPr>
+          <w:rFonts w:asciiTheme="minorHAnsi" w:eastAsia="Batang" w:hAnsiTheme="minorHAnsi" w:cstheme="minorHAnsi"/>
+          <w:sz w:val="28"/>
+          <w:szCs w:val="28"/>
+        </w:rPr>
+        <w:t xml:space="preserve"> </w:t>
+      </w:r>
+      <w:r>
+        <w:rPr>
+          <w:rFonts w:asciiTheme="minorHAnsi" w:eastAsia="Batang" w:hAnsiTheme="minorHAnsi" w:cstheme="minorHAnsi"/>
+          <w:sz w:val="28"/>
+          <w:szCs w:val="28"/>
+        </w:rPr>
+        <w:t>관리하고</w:t>
+      </w:r>
+      <w:r>
+        <w:rPr>
+          <w:rFonts w:asciiTheme="minorHAnsi" w:eastAsia="Batang" w:hAnsiTheme="minorHAnsi" w:cstheme="minorHAnsi"/>
+          <w:sz w:val="28"/>
+          <w:szCs w:val="28"/>
+        </w:rPr>
+        <w:t xml:space="preserve"> </w:t>
+      </w:r>
+      <w:r>
+        <w:rPr>
+          <w:rFonts w:asciiTheme="minorHAnsi" w:eastAsia="Batang" w:hAnsiTheme="minorHAnsi" w:cstheme="minorHAnsi"/>
+          <w:sz w:val="28"/>
+          <w:szCs w:val="28"/>
+        </w:rPr>
+        <w:t>개발하는</w:t>
+      </w:r>
+      <w:r>
+        <w:rPr>
+          <w:rFonts w:asciiTheme="minorHAnsi" w:eastAsia="Batang" w:hAnsiTheme="minorHAnsi" w:cstheme="minorHAnsi"/>
+          <w:sz w:val="28"/>
+          <w:szCs w:val="28"/>
+        </w:rPr>
+        <w:t xml:space="preserve"> </w:t>
+      </w:r>
+      <w:r>
+        <w:rPr>
+          <w:rFonts w:asciiTheme="minorHAnsi" w:eastAsia="Batang" w:hAnsiTheme="minorHAnsi" w:cstheme="minorHAnsi"/>
+          <w:sz w:val="28"/>
+          <w:szCs w:val="28"/>
+        </w:rPr>
+        <w:t>업무를</w:t>
+      </w:r>
+      <w:r>
+        <w:rPr>
+          <w:rFonts w:asciiTheme="minorHAnsi" w:eastAsia="Batang" w:hAnsiTheme="minorHAnsi" w:cstheme="minorHAnsi"/>
+          <w:sz w:val="28"/>
+          <w:szCs w:val="28"/>
+        </w:rPr>
+        <w:t xml:space="preserve"> </w:t>
+      </w:r>
+      <w:r>
+        <w:rPr>
+          <w:rFonts w:asciiTheme="minorHAnsi" w:eastAsia="Batang" w:hAnsiTheme="minorHAnsi" w:cstheme="minorHAnsi"/>
+          <w:sz w:val="28"/>
+          <w:szCs w:val="28"/>
+        </w:rPr>
+        <w:t>맏았었습니다</w:t>
+      </w:r>
+      <w:r>
+        <w:rPr>
+          <w:rFonts w:asciiTheme="minorHAnsi" w:eastAsia="Batang" w:hAnsiTheme="minorHAnsi" w:cstheme="minorHAnsi"/>
+          <w:sz w:val="28"/>
+          <w:szCs w:val="28"/>
+        </w:rPr>
+        <w:t>.</w:t>
       </w:r>
     </w:p>
     <w:p>
@@ -1376,40 +1518,8 @@
     </w:p>
     <w:p>
       <w:pPr>
-        <w:tabs>
-          <w:tab w:val="left" w:pos="6440"/>
-        </w:tabs>
-        <w:rPr>
-          <w:rFonts w:ascii="Arial" w:hAnsi="Arial" w:cs="Arial"/>
-          <w:color w:val="1F314A"/>
-          <w:shd w:val="clear" w:color="auto" w:fill="F2F7FE"/>
-        </w:rPr>
-      </w:pPr>
-      <w:r>
-        <w:rPr>
-          <w:rFonts w:ascii="Arial" w:hAnsi="Arial" w:cs="Arial"/>
-          <w:color w:val="1F314A"/>
-          <w:shd w:val="clear" w:color="auto" w:fill="F2F7FE"/>
-        </w:rPr>
-        <w:t>Over the years, I felt the need for better growth and opportunities. I’ve been practicing over the years, and now that I am ready for a new role, this position is the one that I felt I could excel in.</w:t>
-      </w:r>
-    </w:p>
-    <w:p>
-      <w:pPr>
-        <w:tabs>
-          <w:tab w:val="left" w:pos="6440"/>
-        </w:tabs>
-        <w:rPr>
-          <w:rFonts w:ascii="Arial" w:hAnsi="Arial" w:cs="Arial"/>
-          <w:color w:val="1F314A"/>
-          <w:shd w:val="clear" w:color="auto" w:fill="F2F7FE"/>
-        </w:rPr>
-      </w:pPr>
-    </w:p>
-    <w:p>
-      <w:pPr>
-        <w:rPr>
-          <w:rFonts w:asciiTheme="minorHAnsi" w:eastAsia="Batang" w:hAnsiTheme="minorHAnsi" w:cstheme="minorHAnsi"/>
+        <w:rPr>
+          <w:rFonts w:asciiTheme="minorHAnsi" w:hAnsiTheme="minorHAnsi" w:cstheme="minorHAnsi"/>
           <w:sz w:val="28"/>
           <w:szCs w:val="28"/>
         </w:rPr>
@@ -1428,6 +1538,22 @@
           <w:sz w:val="28"/>
           <w:szCs w:val="28"/>
         </w:rPr>
+        <w:t xml:space="preserve"> </w:t>
+      </w:r>
+      <w:r>
+        <w:rPr>
+          <w:rFonts w:asciiTheme="minorHAnsi" w:eastAsia="Batang" w:hAnsiTheme="minorHAnsi" w:cstheme="minorHAnsi"/>
+          <w:sz w:val="28"/>
+          <w:szCs w:val="28"/>
+        </w:rPr>
+        <w:t>그</w:t>
+      </w:r>
+      <w:r>
+        <w:rPr>
+          <w:rFonts w:asciiTheme="minorHAnsi" w:eastAsia="Batang" w:hAnsiTheme="minorHAnsi" w:cstheme="minorHAnsi"/>
+          <w:sz w:val="28"/>
+          <w:szCs w:val="28"/>
+        </w:rPr>
         <w:t xml:space="preserve"> 2</w:t>
       </w:r>
       <w:r>
@@ -1436,87 +1562,231 @@
           <w:sz w:val="28"/>
           <w:szCs w:val="28"/>
         </w:rPr>
-        <w:t>년</w:t>
-      </w:r>
-      <w:r>
-        <w:rPr>
-          <w:rFonts w:asciiTheme="minorHAnsi" w:eastAsia="Batang" w:hAnsiTheme="minorHAnsi" w:cstheme="minorHAnsi"/>
-          <w:sz w:val="28"/>
-          <w:szCs w:val="28"/>
-        </w:rPr>
-        <w:t xml:space="preserve"> </w:t>
-      </w:r>
-      <w:r>
-        <w:rPr>
-          <w:rFonts w:asciiTheme="minorHAnsi" w:eastAsia="Batang" w:hAnsiTheme="minorHAnsi" w:cstheme="minorHAnsi"/>
-          <w:sz w:val="28"/>
-          <w:szCs w:val="28"/>
-        </w:rPr>
-        <w:t>경력이</w:t>
-      </w:r>
-      <w:r>
-        <w:rPr>
-          <w:rFonts w:asciiTheme="minorHAnsi" w:eastAsia="Batang" w:hAnsiTheme="minorHAnsi" w:cstheme="minorHAnsi"/>
-          <w:sz w:val="28"/>
-          <w:szCs w:val="28"/>
-        </w:rPr>
-        <w:t xml:space="preserve"> </w:t>
-      </w:r>
-      <w:r>
-        <w:rPr>
-          <w:rFonts w:asciiTheme="minorHAnsi" w:eastAsia="Batang" w:hAnsiTheme="minorHAnsi" w:cstheme="minorHAnsi"/>
-          <w:sz w:val="28"/>
-          <w:szCs w:val="28"/>
-        </w:rPr>
-        <w:t>있는</w:t>
-      </w:r>
-      <w:r>
-        <w:rPr>
-          <w:rFonts w:asciiTheme="minorHAnsi" w:eastAsia="Batang" w:hAnsiTheme="minorHAnsi" w:cstheme="minorHAnsi"/>
-          <w:sz w:val="28"/>
-          <w:szCs w:val="28"/>
-        </w:rPr>
-        <w:t xml:space="preserve"> </w:t>
-      </w:r>
-      <w:r>
-        <w:rPr>
-          <w:rFonts w:asciiTheme="minorHAnsi" w:eastAsia="Batang" w:hAnsiTheme="minorHAnsi" w:cstheme="minorHAnsi"/>
-          <w:sz w:val="28"/>
-          <w:szCs w:val="28"/>
-        </w:rPr>
-        <w:t>프론트</w:t>
-      </w:r>
-      <w:r>
-        <w:rPr>
-          <w:rFonts w:asciiTheme="minorHAnsi" w:eastAsia="Batang" w:hAnsiTheme="minorHAnsi" w:cstheme="minorHAnsi"/>
-          <w:sz w:val="28"/>
-          <w:szCs w:val="28"/>
-        </w:rPr>
-        <w:t xml:space="preserve"> </w:t>
-      </w:r>
-      <w:r>
-        <w:rPr>
-          <w:rFonts w:asciiTheme="minorHAnsi" w:eastAsia="Batang" w:hAnsiTheme="minorHAnsi" w:cstheme="minorHAnsi"/>
-          <w:sz w:val="28"/>
-          <w:szCs w:val="28"/>
-        </w:rPr>
-        <w:t>개발자</w:t>
-      </w:r>
-      <w:r>
-        <w:rPr>
-          <w:rFonts w:asciiTheme="minorHAnsi" w:eastAsia="Batang" w:hAnsiTheme="minorHAnsi" w:cstheme="minorHAnsi"/>
-          <w:sz w:val="28"/>
-          <w:szCs w:val="28"/>
-        </w:rPr>
-        <w:t xml:space="preserve"> </w:t>
-      </w:r>
-      <w:r>
-        <w:rPr>
-          <w:rFonts w:asciiTheme="minorHAnsi" w:eastAsia="Batang" w:hAnsiTheme="minorHAnsi" w:cstheme="minorHAnsi"/>
-          <w:sz w:val="28"/>
-          <w:szCs w:val="28"/>
-        </w:rPr>
-        <w:t>입니다</w:t>
+        <w:t>년동안</w:t>
+      </w:r>
+      <w:r>
+        <w:rPr>
+          <w:rFonts w:asciiTheme="minorHAnsi" w:eastAsia="Batang" w:hAnsiTheme="minorHAnsi" w:cstheme="minorHAnsi"/>
+          <w:sz w:val="28"/>
+          <w:szCs w:val="28"/>
+        </w:rPr>
+        <w:t xml:space="preserve"> </w:t>
+      </w:r>
+      <w:r>
+        <w:rPr>
+          <w:rFonts w:asciiTheme="minorHAnsi" w:eastAsia="Batang" w:hAnsiTheme="minorHAnsi" w:cstheme="minorHAnsi"/>
+          <w:sz w:val="28"/>
+          <w:szCs w:val="28"/>
+        </w:rPr>
+        <w:t>동료들과</w:t>
+      </w:r>
+      <w:r>
+        <w:rPr>
+          <w:rFonts w:asciiTheme="minorHAnsi" w:eastAsia="Batang" w:hAnsiTheme="minorHAnsi" w:cstheme="minorHAnsi"/>
+          <w:sz w:val="28"/>
+          <w:szCs w:val="28"/>
+        </w:rPr>
+        <w:t xml:space="preserve"> </w:t>
+      </w:r>
+      <w:r>
+        <w:rPr>
+          <w:rFonts w:asciiTheme="minorHAnsi" w:eastAsia="Batang" w:hAnsiTheme="minorHAnsi" w:cstheme="minorHAnsi"/>
+          <w:sz w:val="28"/>
+          <w:szCs w:val="28"/>
+        </w:rPr>
+        <w:t>함께</w:t>
+      </w:r>
+      <w:r>
+        <w:rPr>
+          <w:rFonts w:asciiTheme="minorHAnsi" w:eastAsia="Batang" w:hAnsiTheme="minorHAnsi" w:cstheme="minorHAnsi"/>
+          <w:sz w:val="28"/>
+          <w:szCs w:val="28"/>
+        </w:rPr>
+        <w:t xml:space="preserve"> </w:t>
+      </w:r>
+      <w:r>
+        <w:rPr>
+          <w:rFonts w:asciiTheme="minorHAnsi" w:eastAsia="Batang" w:hAnsiTheme="minorHAnsi" w:cstheme="minorHAnsi"/>
+          <w:sz w:val="28"/>
+          <w:szCs w:val="28"/>
+        </w:rPr>
+        <w:t>일을</w:t>
+      </w:r>
+      <w:r>
+        <w:rPr>
+          <w:rFonts w:asciiTheme="minorHAnsi" w:eastAsia="Batang" w:hAnsiTheme="minorHAnsi" w:cstheme="minorHAnsi"/>
+          <w:sz w:val="28"/>
+          <w:szCs w:val="28"/>
+        </w:rPr>
+        <w:t xml:space="preserve"> </w:t>
+      </w:r>
+      <w:r>
+        <w:rPr>
+          <w:rFonts w:asciiTheme="minorHAnsi" w:eastAsia="Batang" w:hAnsiTheme="minorHAnsi" w:cstheme="minorHAnsi"/>
+          <w:sz w:val="28"/>
+          <w:szCs w:val="28"/>
+        </w:rPr>
+        <w:t>하며</w:t>
+      </w:r>
+      <w:r>
+        <w:rPr>
+          <w:rFonts w:asciiTheme="minorHAnsi" w:eastAsia="Batang" w:hAnsiTheme="minorHAnsi" w:cstheme="minorHAnsi"/>
+          <w:sz w:val="28"/>
+          <w:szCs w:val="28"/>
+        </w:rPr>
+        <w:t xml:space="preserve"> 300</w:t>
+      </w:r>
+      <w:r>
+        <w:rPr>
+          <w:rFonts w:asciiTheme="minorHAnsi" w:eastAsia="Batang" w:hAnsiTheme="minorHAnsi" w:cstheme="minorHAnsi"/>
+          <w:sz w:val="28"/>
+          <w:szCs w:val="28"/>
+        </w:rPr>
+        <w:t>개</w:t>
+      </w:r>
+      <w:r>
+        <w:rPr>
+          <w:rFonts w:asciiTheme="minorHAnsi" w:eastAsia="Batang" w:hAnsiTheme="minorHAnsi" w:cstheme="minorHAnsi"/>
+          <w:sz w:val="28"/>
+          <w:szCs w:val="28"/>
+        </w:rPr>
+        <w:t xml:space="preserve"> </w:t>
+      </w:r>
+      <w:r>
+        <w:rPr>
+          <w:rFonts w:asciiTheme="minorHAnsi" w:eastAsia="Batang" w:hAnsiTheme="minorHAnsi" w:cstheme="minorHAnsi"/>
+          <w:sz w:val="28"/>
+          <w:szCs w:val="28"/>
+        </w:rPr>
+        <w:t>넘는</w:t>
+      </w:r>
+      <w:r>
+        <w:rPr>
+          <w:rFonts w:asciiTheme="minorHAnsi" w:eastAsia="Batang" w:hAnsiTheme="minorHAnsi" w:cstheme="minorHAnsi"/>
+          <w:sz w:val="28"/>
+          <w:szCs w:val="28"/>
+        </w:rPr>
+        <w:t xml:space="preserve"> angularJS based SP </w:t>
+      </w:r>
+      <w:r>
+        <w:rPr>
+          <w:rFonts w:asciiTheme="minorHAnsi" w:eastAsia="Batang" w:hAnsiTheme="minorHAnsi" w:cstheme="minorHAnsi"/>
+          <w:sz w:val="28"/>
+          <w:szCs w:val="28"/>
+        </w:rPr>
+        <w:t>어플들을</w:t>
+      </w:r>
+      <w:r>
+        <w:rPr>
+          <w:rFonts w:asciiTheme="minorHAnsi" w:eastAsia="Batang" w:hAnsiTheme="minorHAnsi" w:cstheme="minorHAnsi"/>
+          <w:sz w:val="28"/>
+          <w:szCs w:val="28"/>
+        </w:rPr>
+        <w:t xml:space="preserve"> </w:t>
+      </w:r>
+      <w:r>
+        <w:rPr>
+          <w:rFonts w:asciiTheme="minorHAnsi" w:eastAsia="Batang" w:hAnsiTheme="minorHAnsi" w:cstheme="minorHAnsi"/>
+          <w:sz w:val="28"/>
+          <w:szCs w:val="28"/>
+        </w:rPr>
+        <w:t>만들었고</w:t>
+      </w:r>
+      <w:r>
+        <w:rPr>
+          <w:rFonts w:asciiTheme="minorHAnsi" w:eastAsia="Batang" w:hAnsiTheme="minorHAnsi" w:cstheme="minorHAnsi"/>
+          <w:sz w:val="28"/>
+          <w:szCs w:val="28"/>
+        </w:rPr>
+        <w:t xml:space="preserve"> </w:t>
+      </w:r>
+      <w:r>
+        <w:rPr>
+          <w:rFonts w:asciiTheme="minorHAnsi" w:eastAsia="Batang" w:hAnsiTheme="minorHAnsi" w:cstheme="minorHAnsi"/>
+          <w:sz w:val="28"/>
+          <w:szCs w:val="28"/>
+        </w:rPr>
+        <w:t>그리고</w:t>
+      </w:r>
+      <w:r>
+        <w:rPr>
+          <w:rFonts w:asciiTheme="minorHAnsi" w:eastAsia="Batang" w:hAnsiTheme="minorHAnsi" w:cstheme="minorHAnsi"/>
+          <w:sz w:val="28"/>
+          <w:szCs w:val="28"/>
+        </w:rPr>
+        <w:t xml:space="preserve"> bash </w:t>
+      </w:r>
+      <w:r>
+        <w:rPr>
+          <w:rFonts w:asciiTheme="minorHAnsi" w:eastAsia="Batang" w:hAnsiTheme="minorHAnsi" w:cstheme="minorHAnsi"/>
+          <w:sz w:val="28"/>
+          <w:szCs w:val="28"/>
+        </w:rPr>
+        <w:t>와</w:t>
+      </w:r>
+      <w:r>
+        <w:rPr>
+          <w:rFonts w:asciiTheme="minorHAnsi" w:eastAsia="Batang" w:hAnsiTheme="minorHAnsi" w:cstheme="minorHAnsi"/>
+          <w:sz w:val="28"/>
+          <w:szCs w:val="28"/>
+        </w:rPr>
+        <w:t xml:space="preserve"> </w:t>
+      </w:r>
+      <w:r>
+        <w:rPr>
+          <w:rFonts w:asciiTheme="minorHAnsi" w:eastAsia="Batang" w:hAnsiTheme="minorHAnsi" w:cstheme="minorHAnsi"/>
+          <w:sz w:val="28"/>
+          <w:szCs w:val="28"/>
+        </w:rPr>
+        <w:t>파이썬을</w:t>
+      </w:r>
+      <w:r>
+        <w:rPr>
+          <w:rFonts w:asciiTheme="minorHAnsi" w:eastAsia="Batang" w:hAnsiTheme="minorHAnsi" w:cstheme="minorHAnsi"/>
+          <w:sz w:val="28"/>
+          <w:szCs w:val="28"/>
+        </w:rPr>
+        <w:t xml:space="preserve"> </w:t>
+      </w:r>
+      <w:r>
+        <w:rPr>
+          <w:rFonts w:asciiTheme="minorHAnsi" w:eastAsia="Batang" w:hAnsiTheme="minorHAnsi" w:cstheme="minorHAnsi"/>
+          <w:sz w:val="28"/>
+          <w:szCs w:val="28"/>
+        </w:rPr>
+        <w:t>통해</w:t>
+      </w:r>
+      <w:r>
+        <w:rPr>
+          <w:rFonts w:asciiTheme="minorHAnsi" w:eastAsia="Batang" w:hAnsiTheme="minorHAnsi" w:cstheme="minorHAnsi"/>
+          <w:sz w:val="28"/>
+          <w:szCs w:val="28"/>
+        </w:rPr>
+        <w:t xml:space="preserve"> 2000  SP </w:t>
+      </w:r>
+      <w:r>
+        <w:rPr>
+          <w:rFonts w:asciiTheme="minorHAnsi" w:eastAsia="Batang" w:hAnsiTheme="minorHAnsi" w:cstheme="minorHAnsi"/>
+          <w:sz w:val="28"/>
+          <w:szCs w:val="28"/>
+        </w:rPr>
+        <w:t>어플들을</w:t>
+      </w:r>
+      <w:r>
+        <w:rPr>
+          <w:rFonts w:asciiTheme="minorHAnsi" w:eastAsia="Batang" w:hAnsiTheme="minorHAnsi" w:cstheme="minorHAnsi"/>
+          <w:sz w:val="28"/>
+          <w:szCs w:val="28"/>
+        </w:rPr>
+        <w:t xml:space="preserve"> </w:t>
+      </w:r>
+      <w:r>
+        <w:rPr>
+          <w:rFonts w:asciiTheme="minorHAnsi" w:eastAsia="Batang" w:hAnsiTheme="minorHAnsi" w:cstheme="minorHAnsi"/>
+          <w:sz w:val="28"/>
+          <w:szCs w:val="28"/>
+        </w:rPr>
+        <w:t>관리하였습니다</w:t>
       </w:r>
       <w:r>
         <w:rPr>
@@ -1532,278 +1802,7 @@
           <w:sz w:val="28"/>
           <w:szCs w:val="28"/>
         </w:rPr>
-        <w:t>저는</w:t>
-      </w:r>
-      <w:r>
-        <w:rPr>
-          <w:rFonts w:asciiTheme="minorHAnsi" w:eastAsia="Batang" w:hAnsiTheme="minorHAnsi" w:cstheme="minorHAnsi"/>
-          <w:sz w:val="28"/>
-          <w:szCs w:val="28"/>
-        </w:rPr>
-        <w:t xml:space="preserve"> 2</w:t>
-      </w:r>
-      <w:r>
-        <w:rPr>
-          <w:rFonts w:asciiTheme="minorHAnsi" w:eastAsia="Batang" w:hAnsiTheme="minorHAnsi" w:cstheme="minorHAnsi"/>
-          <w:sz w:val="28"/>
-          <w:szCs w:val="28"/>
-        </w:rPr>
-        <w:t>년동안</w:t>
-      </w:r>
-      <w:r>
-        <w:rPr>
-          <w:rFonts w:asciiTheme="minorHAnsi" w:eastAsia="Batang" w:hAnsiTheme="minorHAnsi" w:cstheme="minorHAnsi"/>
-          <w:sz w:val="28"/>
-          <w:szCs w:val="28"/>
-        </w:rPr>
-        <w:t xml:space="preserve"> </w:t>
-      </w:r>
-      <w:proofErr w:type="spellStart"/>
-      <w:r>
-        <w:rPr>
-          <w:rFonts w:asciiTheme="minorHAnsi" w:eastAsia="Batang" w:hAnsiTheme="minorHAnsi" w:cstheme="minorHAnsi"/>
-          <w:sz w:val="28"/>
-          <w:szCs w:val="28"/>
-        </w:rPr>
-        <w:t>벤쿠에</w:t>
-      </w:r>
-      <w:proofErr w:type="spellEnd"/>
-      <w:r>
-        <w:rPr>
-          <w:rFonts w:asciiTheme="minorHAnsi" w:eastAsia="Batang" w:hAnsiTheme="minorHAnsi" w:cstheme="minorHAnsi"/>
-          <w:sz w:val="28"/>
-          <w:szCs w:val="28"/>
-        </w:rPr>
-        <w:t xml:space="preserve"> </w:t>
-      </w:r>
-      <w:r>
-        <w:rPr>
-          <w:rFonts w:asciiTheme="minorHAnsi" w:eastAsia="Batang" w:hAnsiTheme="minorHAnsi" w:cstheme="minorHAnsi"/>
-          <w:sz w:val="28"/>
-          <w:szCs w:val="28"/>
-        </w:rPr>
-        <w:t>있는</w:t>
-      </w:r>
-      <w:r>
-        <w:rPr>
-          <w:rFonts w:asciiTheme="minorHAnsi" w:eastAsia="Batang" w:hAnsiTheme="minorHAnsi" w:cstheme="minorHAnsi"/>
-          <w:sz w:val="28"/>
-          <w:szCs w:val="28"/>
-        </w:rPr>
-        <w:t xml:space="preserve"> </w:t>
-      </w:r>
-      <w:proofErr w:type="spellStart"/>
-      <w:r>
-        <w:rPr>
-          <w:rFonts w:asciiTheme="minorHAnsi" w:eastAsia="Batang" w:hAnsiTheme="minorHAnsi" w:cstheme="minorHAnsi"/>
-          <w:sz w:val="28"/>
-          <w:szCs w:val="28"/>
-        </w:rPr>
-        <w:t>사이트맥스</w:t>
-      </w:r>
-      <w:proofErr w:type="spellEnd"/>
-      <w:r>
-        <w:rPr>
-          <w:rFonts w:asciiTheme="minorHAnsi" w:eastAsia="Batang" w:hAnsiTheme="minorHAnsi" w:cstheme="minorHAnsi"/>
-          <w:sz w:val="28"/>
-          <w:szCs w:val="28"/>
-        </w:rPr>
-        <w:t xml:space="preserve"> </w:t>
-      </w:r>
-      <w:r>
-        <w:rPr>
-          <w:rFonts w:asciiTheme="minorHAnsi" w:eastAsia="Batang" w:hAnsiTheme="minorHAnsi" w:cstheme="minorHAnsi"/>
-          <w:sz w:val="28"/>
-          <w:szCs w:val="28"/>
-        </w:rPr>
-        <w:t>회사에서</w:t>
-      </w:r>
-      <w:r>
-        <w:rPr>
-          <w:rFonts w:asciiTheme="minorHAnsi" w:eastAsia="Batang" w:hAnsiTheme="minorHAnsi" w:cstheme="minorHAnsi"/>
-          <w:sz w:val="28"/>
-          <w:szCs w:val="28"/>
-        </w:rPr>
-        <w:t xml:space="preserve"> </w:t>
-      </w:r>
-      <w:proofErr w:type="spellStart"/>
-      <w:r>
-        <w:rPr>
-          <w:rFonts w:asciiTheme="minorHAnsi" w:eastAsia="Batang" w:hAnsiTheme="minorHAnsi" w:cstheme="minorHAnsi"/>
-          <w:sz w:val="28"/>
-          <w:szCs w:val="28"/>
-        </w:rPr>
-        <w:t>일을하면서</w:t>
-      </w:r>
-      <w:proofErr w:type="spellEnd"/>
-      <w:r>
-        <w:rPr>
-          <w:rFonts w:asciiTheme="minorHAnsi" w:eastAsia="Batang" w:hAnsiTheme="minorHAnsi" w:cstheme="minorHAnsi"/>
-          <w:sz w:val="28"/>
-          <w:szCs w:val="28"/>
-        </w:rPr>
-        <w:t xml:space="preserve"> </w:t>
-      </w:r>
-      <w:proofErr w:type="spellStart"/>
-      <w:r>
-        <w:rPr>
-          <w:rFonts w:asciiTheme="minorHAnsi" w:eastAsia="Batang" w:hAnsiTheme="minorHAnsi" w:cstheme="minorHAnsi"/>
-          <w:sz w:val="28"/>
-          <w:szCs w:val="28"/>
-        </w:rPr>
-        <w:t>사이트맥스</w:t>
-      </w:r>
-      <w:proofErr w:type="spellEnd"/>
-      <w:r>
-        <w:rPr>
-          <w:rFonts w:asciiTheme="minorHAnsi" w:eastAsia="Batang" w:hAnsiTheme="minorHAnsi" w:cstheme="minorHAnsi"/>
-          <w:sz w:val="28"/>
-          <w:szCs w:val="28"/>
-        </w:rPr>
-        <w:t xml:space="preserve"> </w:t>
-      </w:r>
-      <w:r>
-        <w:rPr>
-          <w:rFonts w:asciiTheme="minorHAnsi" w:eastAsia="Batang" w:hAnsiTheme="minorHAnsi" w:cstheme="minorHAnsi"/>
-          <w:sz w:val="28"/>
-          <w:szCs w:val="28"/>
-        </w:rPr>
-        <w:t>시스템을</w:t>
-      </w:r>
-      <w:r>
-        <w:rPr>
-          <w:rFonts w:asciiTheme="minorHAnsi" w:eastAsia="Batang" w:hAnsiTheme="minorHAnsi" w:cstheme="minorHAnsi"/>
-          <w:sz w:val="28"/>
-          <w:szCs w:val="28"/>
-        </w:rPr>
-        <w:t xml:space="preserve"> </w:t>
-      </w:r>
-      <w:r>
-        <w:rPr>
-          <w:rFonts w:asciiTheme="minorHAnsi" w:eastAsia="Batang" w:hAnsiTheme="minorHAnsi" w:cstheme="minorHAnsi"/>
-          <w:sz w:val="28"/>
-          <w:szCs w:val="28"/>
-        </w:rPr>
-        <w:t>관리하고</w:t>
-      </w:r>
-      <w:r>
-        <w:rPr>
-          <w:rFonts w:asciiTheme="minorHAnsi" w:eastAsia="Batang" w:hAnsiTheme="minorHAnsi" w:cstheme="minorHAnsi"/>
-          <w:sz w:val="28"/>
-          <w:szCs w:val="28"/>
-        </w:rPr>
-        <w:t xml:space="preserve"> </w:t>
-      </w:r>
-      <w:r>
-        <w:rPr>
-          <w:rFonts w:asciiTheme="minorHAnsi" w:eastAsia="Batang" w:hAnsiTheme="minorHAnsi" w:cstheme="minorHAnsi"/>
-          <w:sz w:val="28"/>
-          <w:szCs w:val="28"/>
-        </w:rPr>
-        <w:t>개발하는</w:t>
-      </w:r>
-      <w:r>
-        <w:rPr>
-          <w:rFonts w:asciiTheme="minorHAnsi" w:eastAsia="Batang" w:hAnsiTheme="minorHAnsi" w:cstheme="minorHAnsi"/>
-          <w:sz w:val="28"/>
-          <w:szCs w:val="28"/>
-        </w:rPr>
-        <w:t xml:space="preserve"> </w:t>
-      </w:r>
-      <w:r>
-        <w:rPr>
-          <w:rFonts w:asciiTheme="minorHAnsi" w:eastAsia="Batang" w:hAnsiTheme="minorHAnsi" w:cstheme="minorHAnsi"/>
-          <w:sz w:val="28"/>
-          <w:szCs w:val="28"/>
-        </w:rPr>
-        <w:t>업무를</w:t>
-      </w:r>
-      <w:r>
-        <w:rPr>
-          <w:rFonts w:asciiTheme="minorHAnsi" w:eastAsia="Batang" w:hAnsiTheme="minorHAnsi" w:cstheme="minorHAnsi"/>
-          <w:sz w:val="28"/>
-          <w:szCs w:val="28"/>
-        </w:rPr>
-        <w:t xml:space="preserve"> </w:t>
-      </w:r>
-      <w:proofErr w:type="spellStart"/>
-      <w:r>
-        <w:rPr>
-          <w:rFonts w:asciiTheme="minorHAnsi" w:eastAsia="Batang" w:hAnsiTheme="minorHAnsi" w:cstheme="minorHAnsi"/>
-          <w:sz w:val="28"/>
-          <w:szCs w:val="28"/>
-        </w:rPr>
-        <w:t>맏았었습니다</w:t>
-      </w:r>
-      <w:proofErr w:type="spellEnd"/>
-      <w:r>
-        <w:rPr>
-          <w:rFonts w:asciiTheme="minorHAnsi" w:eastAsia="Batang" w:hAnsiTheme="minorHAnsi" w:cstheme="minorHAnsi"/>
-          <w:sz w:val="28"/>
-          <w:szCs w:val="28"/>
-        </w:rPr>
-        <w:t>.</w:t>
-      </w:r>
-    </w:p>
-    <w:p>
-      <w:pPr>
-        <w:tabs>
-          <w:tab w:val="left" w:pos="6440"/>
-        </w:tabs>
-        <w:rPr>
-          <w:rFonts w:ascii="Arial" w:hAnsi="Arial" w:cs="Arial"/>
-          <w:color w:val="1F314A"/>
-          <w:shd w:val="clear" w:color="auto" w:fill="F2F7FE"/>
-        </w:rPr>
-      </w:pPr>
-    </w:p>
-    <w:p>
-      <w:pPr>
-        <w:rPr>
-          <w:rFonts w:asciiTheme="minorHAnsi" w:hAnsiTheme="minorHAnsi" w:cstheme="minorHAnsi"/>
-          <w:sz w:val="28"/>
-          <w:szCs w:val="28"/>
-        </w:rPr>
-      </w:pPr>
-      <w:r>
-        <w:rPr>
-          <w:rFonts w:asciiTheme="minorHAnsi" w:eastAsia="Batang" w:hAnsiTheme="minorHAnsi" w:cstheme="minorHAnsi"/>
-          <w:sz w:val="28"/>
-          <w:szCs w:val="28"/>
-        </w:rPr>
-        <w:t>저는</w:t>
-      </w:r>
-      <w:r>
-        <w:rPr>
-          <w:rFonts w:asciiTheme="minorHAnsi" w:eastAsia="Batang" w:hAnsiTheme="minorHAnsi" w:cstheme="minorHAnsi"/>
-          <w:sz w:val="28"/>
-          <w:szCs w:val="28"/>
-        </w:rPr>
-        <w:t xml:space="preserve"> </w:t>
-      </w:r>
-      <w:r>
-        <w:rPr>
-          <w:rFonts w:asciiTheme="minorHAnsi" w:eastAsia="Batang" w:hAnsiTheme="minorHAnsi" w:cstheme="minorHAnsi"/>
-          <w:sz w:val="28"/>
-          <w:szCs w:val="28"/>
-        </w:rPr>
-        <w:t>그</w:t>
-      </w:r>
-      <w:r>
-        <w:rPr>
-          <w:rFonts w:asciiTheme="minorHAnsi" w:eastAsia="Batang" w:hAnsiTheme="minorHAnsi" w:cstheme="minorHAnsi"/>
-          <w:sz w:val="28"/>
-          <w:szCs w:val="28"/>
-        </w:rPr>
-        <w:t xml:space="preserve"> 2</w:t>
-      </w:r>
-      <w:r>
-        <w:rPr>
-          <w:rFonts w:asciiTheme="minorHAnsi" w:eastAsia="Batang" w:hAnsiTheme="minorHAnsi" w:cstheme="minorHAnsi"/>
-          <w:sz w:val="28"/>
-          <w:szCs w:val="28"/>
-        </w:rPr>
-        <w:t>년동안</w:t>
+        <w:t>그리고</w:t>
       </w:r>
       <w:r>
         <w:rPr>
@@ -1851,274 +1850,8 @@
           <w:sz w:val="28"/>
           <w:szCs w:val="28"/>
         </w:rPr>
-        <w:t>일을</w:t>
-      </w:r>
-      <w:r>
-        <w:rPr>
-          <w:rFonts w:asciiTheme="minorHAnsi" w:eastAsia="Batang" w:hAnsiTheme="minorHAnsi" w:cstheme="minorHAnsi"/>
-          <w:sz w:val="28"/>
-          <w:szCs w:val="28"/>
-        </w:rPr>
-        <w:t xml:space="preserve"> </w:t>
-      </w:r>
-      <w:r>
-        <w:rPr>
-          <w:rFonts w:asciiTheme="minorHAnsi" w:eastAsia="Batang" w:hAnsiTheme="minorHAnsi" w:cstheme="minorHAnsi"/>
-          <w:sz w:val="28"/>
-          <w:szCs w:val="28"/>
-        </w:rPr>
-        <w:t>하며</w:t>
-      </w:r>
-      <w:r>
-        <w:rPr>
-          <w:rFonts w:asciiTheme="minorHAnsi" w:eastAsia="Batang" w:hAnsiTheme="minorHAnsi" w:cstheme="minorHAnsi"/>
-          <w:sz w:val="28"/>
-          <w:szCs w:val="28"/>
-        </w:rPr>
-        <w:t xml:space="preserve"> 300</w:t>
-      </w:r>
-      <w:r>
-        <w:rPr>
-          <w:rFonts w:asciiTheme="minorHAnsi" w:eastAsia="Batang" w:hAnsiTheme="minorHAnsi" w:cstheme="minorHAnsi"/>
-          <w:sz w:val="28"/>
-          <w:szCs w:val="28"/>
-        </w:rPr>
-        <w:t>개</w:t>
-      </w:r>
-      <w:r>
-        <w:rPr>
-          <w:rFonts w:asciiTheme="minorHAnsi" w:eastAsia="Batang" w:hAnsiTheme="minorHAnsi" w:cstheme="minorHAnsi"/>
-          <w:sz w:val="28"/>
-          <w:szCs w:val="28"/>
-        </w:rPr>
-        <w:t xml:space="preserve"> </w:t>
-      </w:r>
-      <w:r>
-        <w:rPr>
-          <w:rFonts w:asciiTheme="minorHAnsi" w:eastAsia="Batang" w:hAnsiTheme="minorHAnsi" w:cstheme="minorHAnsi"/>
-          <w:sz w:val="28"/>
-          <w:szCs w:val="28"/>
-        </w:rPr>
-        <w:t>넘는</w:t>
-      </w:r>
-      <w:r>
-        <w:rPr>
-          <w:rFonts w:asciiTheme="minorHAnsi" w:eastAsia="Batang" w:hAnsiTheme="minorHAnsi" w:cstheme="minorHAnsi"/>
-          <w:sz w:val="28"/>
-          <w:szCs w:val="28"/>
-        </w:rPr>
-        <w:t xml:space="preserve"> </w:t>
-      </w:r>
-      <w:proofErr w:type="spellStart"/>
-      <w:r>
-        <w:rPr>
-          <w:rFonts w:asciiTheme="minorHAnsi" w:eastAsia="Batang" w:hAnsiTheme="minorHAnsi" w:cstheme="minorHAnsi"/>
-          <w:sz w:val="28"/>
-          <w:szCs w:val="28"/>
-        </w:rPr>
-        <w:t>angularJS</w:t>
-      </w:r>
-      <w:proofErr w:type="spellEnd"/>
-      <w:r>
-        <w:rPr>
-          <w:rFonts w:asciiTheme="minorHAnsi" w:eastAsia="Batang" w:hAnsiTheme="minorHAnsi" w:cstheme="minorHAnsi"/>
-          <w:sz w:val="28"/>
-          <w:szCs w:val="28"/>
-        </w:rPr>
-        <w:t xml:space="preserve"> based SP </w:t>
-      </w:r>
-      <w:proofErr w:type="spellStart"/>
-      <w:r>
-        <w:rPr>
-          <w:rFonts w:asciiTheme="minorHAnsi" w:eastAsia="Batang" w:hAnsiTheme="minorHAnsi" w:cstheme="minorHAnsi"/>
-          <w:sz w:val="28"/>
-          <w:szCs w:val="28"/>
-        </w:rPr>
         <w:t>어플들을</w:t>
       </w:r>
-      <w:proofErr w:type="spellEnd"/>
-      <w:r>
-        <w:rPr>
-          <w:rFonts w:asciiTheme="minorHAnsi" w:eastAsia="Batang" w:hAnsiTheme="minorHAnsi" w:cstheme="minorHAnsi"/>
-          <w:sz w:val="28"/>
-          <w:szCs w:val="28"/>
-        </w:rPr>
-        <w:t xml:space="preserve"> </w:t>
-      </w:r>
-      <w:r>
-        <w:rPr>
-          <w:rFonts w:asciiTheme="minorHAnsi" w:eastAsia="Batang" w:hAnsiTheme="minorHAnsi" w:cstheme="minorHAnsi"/>
-          <w:sz w:val="28"/>
-          <w:szCs w:val="28"/>
-        </w:rPr>
-        <w:t>만들었고</w:t>
-      </w:r>
-      <w:r>
-        <w:rPr>
-          <w:rFonts w:asciiTheme="minorHAnsi" w:eastAsia="Batang" w:hAnsiTheme="minorHAnsi" w:cstheme="minorHAnsi"/>
-          <w:sz w:val="28"/>
-          <w:szCs w:val="28"/>
-        </w:rPr>
-        <w:t xml:space="preserve"> </w:t>
-      </w:r>
-      <w:r>
-        <w:rPr>
-          <w:rFonts w:asciiTheme="minorHAnsi" w:eastAsia="Batang" w:hAnsiTheme="minorHAnsi" w:cstheme="minorHAnsi"/>
-          <w:sz w:val="28"/>
-          <w:szCs w:val="28"/>
-        </w:rPr>
-        <w:t>그리고</w:t>
-      </w:r>
-      <w:r>
-        <w:rPr>
-          <w:rFonts w:asciiTheme="minorHAnsi" w:eastAsia="Batang" w:hAnsiTheme="minorHAnsi" w:cstheme="minorHAnsi"/>
-          <w:sz w:val="28"/>
-          <w:szCs w:val="28"/>
-        </w:rPr>
-        <w:t xml:space="preserve"> bash </w:t>
-      </w:r>
-      <w:r>
-        <w:rPr>
-          <w:rFonts w:asciiTheme="minorHAnsi" w:eastAsia="Batang" w:hAnsiTheme="minorHAnsi" w:cstheme="minorHAnsi"/>
-          <w:sz w:val="28"/>
-          <w:szCs w:val="28"/>
-        </w:rPr>
-        <w:t>와</w:t>
-      </w:r>
-      <w:r>
-        <w:rPr>
-          <w:rFonts w:asciiTheme="minorHAnsi" w:eastAsia="Batang" w:hAnsiTheme="minorHAnsi" w:cstheme="minorHAnsi"/>
-          <w:sz w:val="28"/>
-          <w:szCs w:val="28"/>
-        </w:rPr>
-        <w:t xml:space="preserve"> </w:t>
-      </w:r>
-      <w:proofErr w:type="spellStart"/>
-      <w:r>
-        <w:rPr>
-          <w:rFonts w:asciiTheme="minorHAnsi" w:eastAsia="Batang" w:hAnsiTheme="minorHAnsi" w:cstheme="minorHAnsi"/>
-          <w:sz w:val="28"/>
-          <w:szCs w:val="28"/>
-        </w:rPr>
-        <w:t>파이썬을</w:t>
-      </w:r>
-      <w:proofErr w:type="spellEnd"/>
-      <w:r>
-        <w:rPr>
-          <w:rFonts w:asciiTheme="minorHAnsi" w:eastAsia="Batang" w:hAnsiTheme="minorHAnsi" w:cstheme="minorHAnsi"/>
-          <w:sz w:val="28"/>
-          <w:szCs w:val="28"/>
-        </w:rPr>
-        <w:t xml:space="preserve"> </w:t>
-      </w:r>
-      <w:r>
-        <w:rPr>
-          <w:rFonts w:asciiTheme="minorHAnsi" w:eastAsia="Batang" w:hAnsiTheme="minorHAnsi" w:cstheme="minorHAnsi"/>
-          <w:sz w:val="28"/>
-          <w:szCs w:val="28"/>
-        </w:rPr>
-        <w:t>통해</w:t>
-      </w:r>
-      <w:r>
-        <w:rPr>
-          <w:rFonts w:asciiTheme="minorHAnsi" w:eastAsia="Batang" w:hAnsiTheme="minorHAnsi" w:cstheme="minorHAnsi"/>
-          <w:sz w:val="28"/>
-          <w:szCs w:val="28"/>
-        </w:rPr>
-        <w:t xml:space="preserve"> 2000  SP </w:t>
-      </w:r>
-      <w:proofErr w:type="spellStart"/>
-      <w:r>
-        <w:rPr>
-          <w:rFonts w:asciiTheme="minorHAnsi" w:eastAsia="Batang" w:hAnsiTheme="minorHAnsi" w:cstheme="minorHAnsi"/>
-          <w:sz w:val="28"/>
-          <w:szCs w:val="28"/>
-        </w:rPr>
-        <w:t>어플들을</w:t>
-      </w:r>
-      <w:proofErr w:type="spellEnd"/>
-      <w:r>
-        <w:rPr>
-          <w:rFonts w:asciiTheme="minorHAnsi" w:eastAsia="Batang" w:hAnsiTheme="minorHAnsi" w:cstheme="minorHAnsi"/>
-          <w:sz w:val="28"/>
-          <w:szCs w:val="28"/>
-        </w:rPr>
-        <w:t xml:space="preserve"> </w:t>
-      </w:r>
-      <w:r>
-        <w:rPr>
-          <w:rFonts w:asciiTheme="minorHAnsi" w:eastAsia="Batang" w:hAnsiTheme="minorHAnsi" w:cstheme="minorHAnsi"/>
-          <w:sz w:val="28"/>
-          <w:szCs w:val="28"/>
-        </w:rPr>
-        <w:t>관리하였습니다</w:t>
-      </w:r>
-      <w:r>
-        <w:rPr>
-          <w:rFonts w:asciiTheme="minorHAnsi" w:eastAsia="Batang" w:hAnsiTheme="minorHAnsi" w:cstheme="minorHAnsi"/>
-          <w:sz w:val="28"/>
-          <w:szCs w:val="28"/>
-        </w:rPr>
-        <w:t xml:space="preserve">. </w:t>
-      </w:r>
-      <w:r>
-        <w:rPr>
-          <w:rFonts w:asciiTheme="minorHAnsi" w:eastAsia="Batang" w:hAnsiTheme="minorHAnsi" w:cstheme="minorHAnsi"/>
-          <w:sz w:val="28"/>
-          <w:szCs w:val="28"/>
-        </w:rPr>
-        <w:t>그리고</w:t>
-      </w:r>
-      <w:r>
-        <w:rPr>
-          <w:rFonts w:asciiTheme="minorHAnsi" w:eastAsia="Batang" w:hAnsiTheme="minorHAnsi" w:cstheme="minorHAnsi"/>
-          <w:sz w:val="28"/>
-          <w:szCs w:val="28"/>
-        </w:rPr>
-        <w:t xml:space="preserve"> </w:t>
-      </w:r>
-      <w:r>
-        <w:rPr>
-          <w:rFonts w:asciiTheme="minorHAnsi" w:eastAsia="Batang" w:hAnsiTheme="minorHAnsi" w:cstheme="minorHAnsi"/>
-          <w:sz w:val="28"/>
-          <w:szCs w:val="28"/>
-        </w:rPr>
-        <w:t>동료들과</w:t>
-      </w:r>
-      <w:r>
-        <w:rPr>
-          <w:rFonts w:asciiTheme="minorHAnsi" w:eastAsia="Batang" w:hAnsiTheme="minorHAnsi" w:cstheme="minorHAnsi"/>
-          <w:sz w:val="28"/>
-          <w:szCs w:val="28"/>
-        </w:rPr>
-        <w:t xml:space="preserve"> </w:t>
-      </w:r>
-      <w:r>
-        <w:rPr>
-          <w:rFonts w:asciiTheme="minorHAnsi" w:eastAsia="Batang" w:hAnsiTheme="minorHAnsi" w:cstheme="minorHAnsi"/>
-          <w:sz w:val="28"/>
-          <w:szCs w:val="28"/>
-        </w:rPr>
-        <w:t>함께</w:t>
-      </w:r>
-      <w:r>
-        <w:rPr>
-          <w:rFonts w:asciiTheme="minorHAnsi" w:eastAsia="Batang" w:hAnsiTheme="minorHAnsi" w:cstheme="minorHAnsi"/>
-          <w:sz w:val="28"/>
-          <w:szCs w:val="28"/>
-        </w:rPr>
-        <w:t xml:space="preserve"> </w:t>
-      </w:r>
-      <w:proofErr w:type="spellStart"/>
-      <w:r>
-        <w:rPr>
-          <w:rFonts w:asciiTheme="minorHAnsi" w:eastAsia="Batang" w:hAnsiTheme="minorHAnsi" w:cstheme="minorHAnsi"/>
-          <w:sz w:val="28"/>
-          <w:szCs w:val="28"/>
-        </w:rPr>
-        <w:t>어플들을</w:t>
-      </w:r>
-      <w:proofErr w:type="spellEnd"/>
       <w:r>
         <w:rPr>
           <w:rFonts w:asciiTheme="minorHAnsi" w:eastAsia="Batang" w:hAnsiTheme="minorHAnsi" w:cstheme="minorHAnsi"/>
@@ -2314,6 +2047,62 @@
         <w:t xml:space="preserve"> </w:t>
       </w:r>
     </w:p>
+    <w:p>
+      <w:pPr>
+        <w:rPr>
+          <w:rFonts w:eastAsia="Batang"/>
+        </w:rPr>
+      </w:pPr>
+      <w:r>
+        <w:rPr>
+          <w:rFonts w:eastAsia="Batang"/>
+        </w:rPr>
+        <w:t xml:space="preserve">Second Practice: </w:t>
+      </w:r>
+      <w:hyperlink r:id="rId11" w:history="1">
+        <w:r>
+          <w:rPr>
+            <w:rStyle w:val="Hyperlink"/>
+            <w:rFonts w:eastAsia="Batang"/>
+          </w:rPr>
+          <w:t>https://app.biginterview.com/s/92a1c95cc9</w:t>
+        </w:r>
+      </w:hyperlink>
+      <w:r>
+        <w:rPr>
+          <w:rFonts w:eastAsia="Batang"/>
+        </w:rPr>
+        <w:t xml:space="preserve"> </w:t>
+      </w:r>
+    </w:p>
+    <w:p>
+      <w:pPr>
+        <w:rPr>
+          <w:rFonts w:eastAsia="Batang"/>
+        </w:rPr>
+      </w:pPr>
+      <w:r>
+        <w:rPr>
+          <w:rFonts w:eastAsia="Batang"/>
+        </w:rPr>
+        <w:t xml:space="preserve">Third Practice: </w:t>
+      </w:r>
+      <w:hyperlink r:id="rId12" w:history="1">
+        <w:r>
+          <w:rPr>
+            <w:rStyle w:val="Hyperlink"/>
+            <w:rFonts w:eastAsia="Batang"/>
+          </w:rPr>
+          <w:t>https://app.biginterview.com/s/cbc7f701e6</w:t>
+        </w:r>
+      </w:hyperlink>
+      <w:r>
+        <w:rPr>
+          <w:rFonts w:eastAsia="Batang"/>
+        </w:rPr>
+        <w:t xml:space="preserve"> </w:t>
+      </w:r>
+    </w:p>
     <w:p/>
     <w:p>
       <w:r>
@@ -2358,18 +2147,22 @@
         </w:numPr>
       </w:pPr>
       <w:r>
-        <w:t>Mission is t</w:t>
-      </w:r>
-      <w:r>
-        <w:t xml:space="preserve">o help people provide outstanding hospitality </w:t>
-      </w:r>
-      <w:proofErr w:type="spellStart"/>
-      <w:r>
-        <w:t>serviceby</w:t>
-      </w:r>
-      <w:proofErr w:type="spellEnd"/>
-      <w:r>
-        <w:t xml:space="preserve"> automating repetitive tasks.</w:t>
+        <w:t>Mission</w:t>
+      </w:r>
+      <w:r>
+        <w:t xml:space="preserve"> (</w:t>
+      </w:r>
+      <w:r>
+        <w:rPr>
+          <w:rFonts w:ascii="Batang" w:eastAsia="Batang" w:hAnsi="Batang" w:cs="Batang" w:hint="eastAsia"/>
+        </w:rPr>
+        <w:t>사명)</w:t>
+      </w:r>
+      <w:r>
+        <w:t xml:space="preserve"> is t</w:t>
+      </w:r>
+      <w:r>
+        <w:t>o help people provide outstanding hospitality serviceby automating repetitive tasks.</w:t>
       </w:r>
     </w:p>
     <w:p/>
@@ -2387,6 +2180,7 @@
         </w:numPr>
       </w:pPr>
       <w:r>
+        <w:lastRenderedPageBreak/>
         <w:t xml:space="preserve">Penny robot </w:t>
       </w:r>
       <w:r>
@@ -2435,7 +2229,6 @@
         </w:numPr>
       </w:pPr>
       <w:r>
-        <w:lastRenderedPageBreak/>
         <w:t>Hey what will 20 years be like from now?</w:t>
       </w:r>
     </w:p>
@@ -2531,23 +2324,7 @@
           <w:rFonts w:asciiTheme="minorHAnsi" w:hAnsiTheme="minorHAnsi" w:cstheme="minorHAnsi"/>
           <w:color w:val="000000" w:themeColor="text1"/>
         </w:rPr>
-        <w:t xml:space="preserve">Shell Program </w:t>
-      </w:r>
-      <w:proofErr w:type="spellStart"/>
-      <w:r>
-        <w:rPr>
-          <w:rFonts w:asciiTheme="minorHAnsi" w:hAnsiTheme="minorHAnsi" w:cstheme="minorHAnsi"/>
-          <w:color w:val="000000" w:themeColor="text1"/>
-        </w:rPr>
-        <w:t>SiteMax</w:t>
-      </w:r>
-      <w:proofErr w:type="spellEnd"/>
-      <w:r>
-        <w:rPr>
-          <w:rFonts w:asciiTheme="minorHAnsi" w:hAnsiTheme="minorHAnsi" w:cstheme="minorHAnsi"/>
-          <w:color w:val="000000" w:themeColor="text1"/>
-        </w:rPr>
-        <w:t xml:space="preserve"> 3 application</w:t>
+        <w:t>Shell Program SiteMax 3 application</w:t>
       </w:r>
     </w:p>
     <w:p>
@@ -2566,35 +2343,7 @@
         <w:rPr>
           <w:rFonts w:asciiTheme="minorHAnsi" w:hAnsiTheme="minorHAnsi" w:cstheme="minorHAnsi"/>
         </w:rPr>
-        <w:t xml:space="preserve">James wanted to attend </w:t>
-      </w:r>
-      <w:proofErr w:type="spellStart"/>
-      <w:r>
-        <w:rPr>
-          <w:rFonts w:asciiTheme="minorHAnsi" w:hAnsiTheme="minorHAnsi" w:cstheme="minorHAnsi"/>
-        </w:rPr>
-        <w:t>buildex</w:t>
-      </w:r>
-      <w:proofErr w:type="spellEnd"/>
-      <w:r>
-        <w:rPr>
-          <w:rFonts w:asciiTheme="minorHAnsi" w:hAnsiTheme="minorHAnsi" w:cstheme="minorHAnsi"/>
-        </w:rPr>
-        <w:t xml:space="preserve"> with his cool new app </w:t>
-      </w:r>
-      <w:proofErr w:type="spellStart"/>
-      <w:r>
-        <w:rPr>
-          <w:rFonts w:asciiTheme="minorHAnsi" w:hAnsiTheme="minorHAnsi" w:cstheme="minorHAnsi"/>
-        </w:rPr>
-        <w:t>SiteMax</w:t>
-      </w:r>
-      <w:proofErr w:type="spellEnd"/>
-      <w:r>
-        <w:rPr>
-          <w:rFonts w:asciiTheme="minorHAnsi" w:hAnsiTheme="minorHAnsi" w:cstheme="minorHAnsi"/>
-        </w:rPr>
-        <w:t xml:space="preserve"> 3 built entirely using Ionic Framework</w:t>
+        <w:t>James wanted to attend buildex with his cool new app SiteMax 3 built entirely using Ionic Framework</w:t>
       </w:r>
     </w:p>
     <w:p>
@@ -2632,21 +2381,7 @@
         <w:rPr>
           <w:rFonts w:asciiTheme="minorHAnsi" w:hAnsiTheme="minorHAnsi" w:cstheme="minorHAnsi"/>
         </w:rPr>
-        <w:t>Each build took about 20 minutes (</w:t>
-      </w:r>
-      <w:proofErr w:type="spellStart"/>
-      <w:r>
-        <w:rPr>
-          <w:rFonts w:asciiTheme="minorHAnsi" w:hAnsiTheme="minorHAnsi" w:cstheme="minorHAnsi"/>
-        </w:rPr>
-        <w:t>literarly</w:t>
-      </w:r>
-      <w:proofErr w:type="spellEnd"/>
-      <w:r>
-        <w:rPr>
-          <w:rFonts w:asciiTheme="minorHAnsi" w:hAnsiTheme="minorHAnsi" w:cstheme="minorHAnsi"/>
-        </w:rPr>
-        <w:t>)</w:t>
+        <w:t>Each build took about 20 minutes (literarly)</w:t>
       </w:r>
     </w:p>
     <w:p>
@@ -2897,7 +2632,7 @@
         </w:rPr>
         <w:t xml:space="preserve">First Practice: </w:t>
       </w:r>
-      <w:hyperlink r:id="rId11" w:history="1">
+      <w:hyperlink r:id="rId13" w:history="1">
         <w:r>
           <w:rPr>
             <w:rStyle w:val="Hyperlink"/>
@@ -2953,21 +2688,7 @@
         <w:rPr>
           <w:rFonts w:asciiTheme="minorHAnsi" w:eastAsia="Batang" w:hAnsiTheme="minorHAnsi" w:cstheme="minorHAnsi"/>
         </w:rPr>
-        <w:t xml:space="preserve"> This has been true at </w:t>
-      </w:r>
-      <w:proofErr w:type="spellStart"/>
-      <w:r>
-        <w:rPr>
-          <w:rFonts w:asciiTheme="minorHAnsi" w:eastAsia="Batang" w:hAnsiTheme="minorHAnsi" w:cstheme="minorHAnsi"/>
-        </w:rPr>
-        <w:t>sitemax</w:t>
-      </w:r>
-      <w:proofErr w:type="spellEnd"/>
-      <w:r>
-        <w:rPr>
-          <w:rFonts w:asciiTheme="minorHAnsi" w:eastAsia="Batang" w:hAnsiTheme="minorHAnsi" w:cstheme="minorHAnsi"/>
-        </w:rPr>
-        <w:t xml:space="preserve">. </w:t>
+        <w:t xml:space="preserve"> This has been true at sitemax. </w:t>
       </w:r>
     </w:p>
     <w:p>
@@ -3038,6 +2759,7 @@
           <w:sz w:val="28"/>
           <w:szCs w:val="28"/>
         </w:rPr>
+        <w:lastRenderedPageBreak/>
         <w:t>저는</w:t>
       </w:r>
       <w:r>
@@ -3064,7 +2786,6 @@
         </w:rPr>
         <w:t xml:space="preserve"> challenge</w:t>
       </w:r>
-      <w:proofErr w:type="spellStart"/>
       <w:r>
         <w:rPr>
           <w:rFonts w:asciiTheme="minorHAnsi" w:eastAsia="Batang" w:hAnsiTheme="minorHAnsi" w:cstheme="minorHAnsi"/>
@@ -3073,7 +2794,6 @@
         </w:rPr>
         <w:t>를</w:t>
       </w:r>
-      <w:proofErr w:type="spellEnd"/>
       <w:r>
         <w:rPr>
           <w:rFonts w:asciiTheme="minorHAnsi" w:eastAsia="Batang" w:hAnsiTheme="minorHAnsi" w:cstheme="minorHAnsi"/>
@@ -3386,28 +3106,13 @@
           <w:b/>
           <w:bCs/>
         </w:rPr>
-        <w:lastRenderedPageBreak/>
         <w:t>I have experience of working with team members</w:t>
       </w:r>
       <w:r>
         <w:rPr>
           <w:rFonts w:asciiTheme="minorHAnsi" w:eastAsia="Batang" w:hAnsiTheme="minorHAnsi" w:cstheme="minorHAnsi"/>
         </w:rPr>
-        <w:t xml:space="preserve"> from different departments. Together, we’ve built over 300 forms and I could use this experience and </w:t>
-      </w:r>
-      <w:proofErr w:type="spellStart"/>
-      <w:r>
-        <w:rPr>
-          <w:rFonts w:asciiTheme="minorHAnsi" w:eastAsia="Batang" w:hAnsiTheme="minorHAnsi" w:cstheme="minorHAnsi"/>
-        </w:rPr>
-        <w:t>experitise</w:t>
-      </w:r>
-      <w:proofErr w:type="spellEnd"/>
-      <w:r>
-        <w:rPr>
-          <w:rFonts w:asciiTheme="minorHAnsi" w:eastAsia="Batang" w:hAnsiTheme="minorHAnsi" w:cstheme="minorHAnsi"/>
-        </w:rPr>
-        <w:t xml:space="preserve"> in benefit of company</w:t>
+        <w:t xml:space="preserve"> from different departments. Together, we’ve built over 300 forms and I could use this experience and experitise in benefit of company</w:t>
       </w:r>
     </w:p>
     <w:p>
@@ -3453,33 +3158,11 @@
           <w:rFonts w:asciiTheme="minorHAnsi" w:eastAsia="Batang" w:hAnsiTheme="minorHAnsi" w:cstheme="minorHAnsi"/>
         </w:rPr>
       </w:pPr>
-      <w:proofErr w:type="spellStart"/>
-      <w:r>
-        <w:rPr>
-          <w:rFonts w:asciiTheme="minorHAnsi" w:eastAsia="Batang" w:hAnsiTheme="minorHAnsi" w:cstheme="minorHAnsi"/>
-        </w:rPr>
-        <w:t>Sitemax</w:t>
-      </w:r>
-      <w:proofErr w:type="spellEnd"/>
-      <w:r>
-        <w:rPr>
-          <w:rFonts w:asciiTheme="minorHAnsi" w:eastAsia="Batang" w:hAnsiTheme="minorHAnsi" w:cstheme="minorHAnsi"/>
-        </w:rPr>
-        <w:t xml:space="preserve"> 3 and </w:t>
-      </w:r>
-      <w:proofErr w:type="spellStart"/>
-      <w:r>
-        <w:rPr>
-          <w:rFonts w:asciiTheme="minorHAnsi" w:eastAsia="Batang" w:hAnsiTheme="minorHAnsi" w:cstheme="minorHAnsi"/>
-        </w:rPr>
-        <w:t>SiteMax</w:t>
-      </w:r>
-      <w:proofErr w:type="spellEnd"/>
-      <w:r>
-        <w:rPr>
-          <w:rFonts w:asciiTheme="minorHAnsi" w:eastAsia="Batang" w:hAnsiTheme="minorHAnsi" w:cstheme="minorHAnsi"/>
-        </w:rPr>
-        <w:t xml:space="preserve"> 3.5 applications</w:t>
+      <w:r>
+        <w:rPr>
+          <w:rFonts w:asciiTheme="minorHAnsi" w:eastAsia="Batang" w:hAnsiTheme="minorHAnsi" w:cstheme="minorHAnsi"/>
+        </w:rPr>
+        <w:t>Sitemax 3 and SiteMax 3.5 applications</w:t>
       </w:r>
     </w:p>
     <w:p>
@@ -3521,16 +3204,8 @@
         <w:rPr>
           <w:rFonts w:asciiTheme="minorHAnsi" w:eastAsia="Batang" w:hAnsiTheme="minorHAnsi" w:cstheme="minorHAnsi"/>
         </w:rPr>
-        <w:t xml:space="preserve">Improving UI of single page </w:t>
-      </w:r>
-      <w:proofErr w:type="spellStart"/>
-      <w:r>
-        <w:rPr>
-          <w:rFonts w:asciiTheme="minorHAnsi" w:eastAsia="Batang" w:hAnsiTheme="minorHAnsi" w:cstheme="minorHAnsi"/>
-        </w:rPr>
-        <w:t>appliations</w:t>
-      </w:r>
-      <w:proofErr w:type="spellEnd"/>
+        <w:t>Improving UI of single page appliations</w:t>
+      </w:r>
     </w:p>
     <w:p>
       <w:pPr>
@@ -3560,23 +3235,7 @@
           <w:rFonts w:asciiTheme="minorHAnsi" w:hAnsiTheme="minorHAnsi"/>
           <w:color w:val="000000" w:themeColor="text1"/>
         </w:rPr>
-        <w:t xml:space="preserve"> with proven history of self-learning in web development and securing a job at </w:t>
-      </w:r>
-      <w:proofErr w:type="spellStart"/>
-      <w:r>
-        <w:rPr>
-          <w:rFonts w:asciiTheme="minorHAnsi" w:hAnsiTheme="minorHAnsi"/>
-          <w:color w:val="000000" w:themeColor="text1"/>
-        </w:rPr>
-        <w:t>SiteMax</w:t>
-      </w:r>
-      <w:proofErr w:type="spellEnd"/>
-      <w:r>
-        <w:rPr>
-          <w:rFonts w:asciiTheme="minorHAnsi" w:hAnsiTheme="minorHAnsi"/>
-          <w:color w:val="000000" w:themeColor="text1"/>
-        </w:rPr>
-        <w:t xml:space="preserve"> Systems</w:t>
+        <w:t xml:space="preserve"> with proven history of self-learning in web development and securing a job at SiteMax Systems</w:t>
       </w:r>
     </w:p>
     <w:p>
@@ -3711,7 +3370,7 @@
         </w:rPr>
         <w:t xml:space="preserve">First Practice: </w:t>
       </w:r>
-      <w:hyperlink r:id="rId12" w:history="1">
+      <w:hyperlink r:id="rId14" w:history="1">
         <w:r>
           <w:rPr>
             <w:rStyle w:val="Hyperlink"/>
@@ -4171,14 +3830,12 @@
           <w:rFonts w:asciiTheme="minorHAnsi" w:eastAsia="Batang" w:hAnsiTheme="minorHAnsi" w:cstheme="minorHAnsi"/>
         </w:rPr>
       </w:pPr>
-      <w:proofErr w:type="spellStart"/>
       <w:r>
         <w:rPr>
           <w:rFonts w:asciiTheme="minorHAnsi" w:eastAsia="Batang" w:hAnsiTheme="minorHAnsi" w:cstheme="minorHAnsi"/>
         </w:rPr>
         <w:t>leetcode</w:t>
       </w:r>
-      <w:proofErr w:type="spellEnd"/>
       <w:r>
         <w:rPr>
           <w:rFonts w:asciiTheme="minorHAnsi" w:eastAsia="Batang" w:hAnsiTheme="minorHAnsi" w:cstheme="minorHAnsi" w:hint="eastAsia"/>
@@ -4191,7 +3848,6 @@
         </w:rPr>
         <w:t xml:space="preserve"> </w:t>
       </w:r>
-      <w:proofErr w:type="spellStart"/>
       <w:r>
         <w:rPr>
           <w:rFonts w:asciiTheme="minorHAnsi" w:eastAsia="Batang" w:hAnsiTheme="minorHAnsi" w:cstheme="minorHAnsi"/>
@@ -4204,7 +3860,6 @@
         </w:rPr>
         <w:t>를</w:t>
       </w:r>
-      <w:proofErr w:type="spellEnd"/>
       <w:r>
         <w:rPr>
           <w:rFonts w:asciiTheme="minorHAnsi" w:eastAsia="Batang" w:hAnsiTheme="minorHAnsi" w:cstheme="minorHAnsi" w:hint="eastAsia"/>
@@ -4259,14 +3914,12 @@
         </w:rPr>
         <w:t xml:space="preserve"> </w:t>
       </w:r>
-      <w:proofErr w:type="spellStart"/>
       <w:r>
         <w:rPr>
           <w:rFonts w:asciiTheme="minorHAnsi" w:eastAsia="Batang" w:hAnsiTheme="minorHAnsi" w:cstheme="minorHAnsi" w:hint="eastAsia"/>
         </w:rPr>
         <w:t>연습했었고</w:t>
       </w:r>
-      <w:proofErr w:type="spellEnd"/>
     </w:p>
     <w:p>
       <w:pPr>
@@ -4318,14 +3971,12 @@
         </w:rPr>
         <w:t xml:space="preserve"> </w:t>
       </w:r>
-      <w:proofErr w:type="spellStart"/>
       <w:r>
         <w:rPr>
           <w:rFonts w:asciiTheme="minorHAnsi" w:eastAsia="Batang" w:hAnsiTheme="minorHAnsi" w:cstheme="minorHAnsi" w:hint="eastAsia"/>
         </w:rPr>
         <w:t>돌아올때</w:t>
       </w:r>
-      <w:proofErr w:type="spellEnd"/>
       <w:r>
         <w:rPr>
           <w:rFonts w:asciiTheme="minorHAnsi" w:eastAsia="Batang" w:hAnsiTheme="minorHAnsi" w:cstheme="minorHAnsi" w:hint="eastAsia"/>
@@ -4344,14 +3995,12 @@
         </w:rPr>
         <w:t xml:space="preserve"> </w:t>
       </w:r>
-      <w:proofErr w:type="spellStart"/>
       <w:r>
         <w:rPr>
           <w:rFonts w:asciiTheme="minorHAnsi" w:eastAsia="Batang" w:hAnsiTheme="minorHAnsi" w:cstheme="minorHAnsi"/>
         </w:rPr>
         <w:t>pushup</w:t>
       </w:r>
-      <w:proofErr w:type="spellEnd"/>
       <w:r>
         <w:rPr>
           <w:rFonts w:asciiTheme="minorHAnsi" w:eastAsia="Batang" w:hAnsiTheme="minorHAnsi" w:cstheme="minorHAnsi" w:hint="eastAsia"/>
@@ -4460,14 +4109,12 @@
         </w:rPr>
         <w:t xml:space="preserve"> </w:t>
       </w:r>
-      <w:proofErr w:type="spellStart"/>
       <w:r>
         <w:rPr>
           <w:rFonts w:asciiTheme="minorHAnsi" w:eastAsia="Batang" w:hAnsiTheme="minorHAnsi" w:cstheme="minorHAnsi" w:hint="eastAsia"/>
         </w:rPr>
         <w:t>외었습니다</w:t>
       </w:r>
-      <w:proofErr w:type="spellEnd"/>
     </w:p>
     <w:p>
       <w:pPr>
@@ -4584,21 +4231,7 @@
         <w:rPr>
           <w:rFonts w:asciiTheme="minorHAnsi" w:eastAsia="Batang" w:hAnsiTheme="minorHAnsi" w:cstheme="minorHAnsi"/>
         </w:rPr>
-        <w:t xml:space="preserve"> This has been true at </w:t>
-      </w:r>
-      <w:proofErr w:type="spellStart"/>
-      <w:r>
-        <w:rPr>
-          <w:rFonts w:asciiTheme="minorHAnsi" w:eastAsia="Batang" w:hAnsiTheme="minorHAnsi" w:cstheme="minorHAnsi"/>
-        </w:rPr>
-        <w:t>sitemax</w:t>
-      </w:r>
-      <w:proofErr w:type="spellEnd"/>
-      <w:r>
-        <w:rPr>
-          <w:rFonts w:asciiTheme="minorHAnsi" w:eastAsia="Batang" w:hAnsiTheme="minorHAnsi" w:cstheme="minorHAnsi"/>
-        </w:rPr>
-        <w:t xml:space="preserve">. </w:t>
+        <w:t xml:space="preserve"> This has been true at sitemax. </w:t>
       </w:r>
     </w:p>
     <w:p>
@@ -4644,6 +4277,7 @@
           <w:b/>
           <w:bCs/>
         </w:rPr>
+        <w:lastRenderedPageBreak/>
         <w:t xml:space="preserve">I have customer centric mind </w:t>
       </w:r>
     </w:p>
@@ -4708,21 +4342,7 @@
         <w:rPr>
           <w:rFonts w:asciiTheme="minorHAnsi" w:eastAsia="Batang" w:hAnsiTheme="minorHAnsi" w:cstheme="minorHAnsi"/>
         </w:rPr>
-        <w:t xml:space="preserve"> from different departments. Together, we’ve built over 300 forms and I could use this experience and </w:t>
-      </w:r>
-      <w:proofErr w:type="spellStart"/>
-      <w:r>
-        <w:rPr>
-          <w:rFonts w:asciiTheme="minorHAnsi" w:eastAsia="Batang" w:hAnsiTheme="minorHAnsi" w:cstheme="minorHAnsi"/>
-        </w:rPr>
-        <w:t>experitise</w:t>
-      </w:r>
-      <w:proofErr w:type="spellEnd"/>
-      <w:r>
-        <w:rPr>
-          <w:rFonts w:asciiTheme="minorHAnsi" w:eastAsia="Batang" w:hAnsiTheme="minorHAnsi" w:cstheme="minorHAnsi"/>
-        </w:rPr>
-        <w:t xml:space="preserve"> in benefit of company</w:t>
+        <w:t xml:space="preserve"> from different departments. Together, we’ve built over 300 forms and I could use this experience and experitise in benefit of company</w:t>
       </w:r>
     </w:p>
     <w:p>
@@ -4745,7 +4365,6 @@
           <w:b/>
           <w:bCs/>
         </w:rPr>
-        <w:lastRenderedPageBreak/>
         <w:t>Taking leadership at improving something</w:t>
       </w:r>
       <w:r>
@@ -4769,33 +4388,11 @@
           <w:rFonts w:asciiTheme="minorHAnsi" w:eastAsia="Batang" w:hAnsiTheme="minorHAnsi" w:cstheme="minorHAnsi"/>
         </w:rPr>
       </w:pPr>
-      <w:proofErr w:type="spellStart"/>
-      <w:r>
-        <w:rPr>
-          <w:rFonts w:asciiTheme="minorHAnsi" w:eastAsia="Batang" w:hAnsiTheme="minorHAnsi" w:cstheme="minorHAnsi"/>
-        </w:rPr>
-        <w:t>Sitemax</w:t>
-      </w:r>
-      <w:proofErr w:type="spellEnd"/>
-      <w:r>
-        <w:rPr>
-          <w:rFonts w:asciiTheme="minorHAnsi" w:eastAsia="Batang" w:hAnsiTheme="minorHAnsi" w:cstheme="minorHAnsi"/>
-        </w:rPr>
-        <w:t xml:space="preserve"> 3 and </w:t>
-      </w:r>
-      <w:proofErr w:type="spellStart"/>
-      <w:r>
-        <w:rPr>
-          <w:rFonts w:asciiTheme="minorHAnsi" w:eastAsia="Batang" w:hAnsiTheme="minorHAnsi" w:cstheme="minorHAnsi"/>
-        </w:rPr>
-        <w:t>SiteMax</w:t>
-      </w:r>
-      <w:proofErr w:type="spellEnd"/>
-      <w:r>
-        <w:rPr>
-          <w:rFonts w:asciiTheme="minorHAnsi" w:eastAsia="Batang" w:hAnsiTheme="minorHAnsi" w:cstheme="minorHAnsi"/>
-        </w:rPr>
-        <w:t xml:space="preserve"> 3.5 applications</w:t>
+      <w:r>
+        <w:rPr>
+          <w:rFonts w:asciiTheme="minorHAnsi" w:eastAsia="Batang" w:hAnsiTheme="minorHAnsi" w:cstheme="minorHAnsi"/>
+        </w:rPr>
+        <w:t>Sitemax 3 and SiteMax 3.5 applications</w:t>
       </w:r>
     </w:p>
     <w:p>
@@ -4837,16 +4434,8 @@
         <w:rPr>
           <w:rFonts w:asciiTheme="minorHAnsi" w:eastAsia="Batang" w:hAnsiTheme="minorHAnsi" w:cstheme="minorHAnsi"/>
         </w:rPr>
-        <w:t xml:space="preserve">Improving UI of single page </w:t>
-      </w:r>
-      <w:proofErr w:type="spellStart"/>
-      <w:r>
-        <w:rPr>
-          <w:rFonts w:asciiTheme="minorHAnsi" w:eastAsia="Batang" w:hAnsiTheme="minorHAnsi" w:cstheme="minorHAnsi"/>
-        </w:rPr>
-        <w:t>appliations</w:t>
-      </w:r>
-      <w:proofErr w:type="spellEnd"/>
+        <w:t>Improving UI of single page appliations</w:t>
+      </w:r>
     </w:p>
     <w:p>
       <w:pPr>
@@ -4876,23 +4465,7 @@
           <w:rFonts w:asciiTheme="minorHAnsi" w:hAnsiTheme="minorHAnsi"/>
           <w:color w:val="000000" w:themeColor="text1"/>
         </w:rPr>
-        <w:t xml:space="preserve"> with proven history of self-learning in web development and securing a job at </w:t>
-      </w:r>
-      <w:proofErr w:type="spellStart"/>
-      <w:r>
-        <w:rPr>
-          <w:rFonts w:asciiTheme="minorHAnsi" w:hAnsiTheme="minorHAnsi"/>
-          <w:color w:val="000000" w:themeColor="text1"/>
-        </w:rPr>
-        <w:t>SiteMax</w:t>
-      </w:r>
-      <w:proofErr w:type="spellEnd"/>
-      <w:r>
-        <w:rPr>
-          <w:rFonts w:asciiTheme="minorHAnsi" w:hAnsiTheme="minorHAnsi"/>
-          <w:color w:val="000000" w:themeColor="text1"/>
-        </w:rPr>
-        <w:t xml:space="preserve"> Systems</w:t>
+        <w:t xml:space="preserve"> with proven history of self-learning in web development and securing a job at SiteMax Systems</w:t>
       </w:r>
     </w:p>
     <w:p>
@@ -4960,21 +4533,7 @@
         <w:rPr>
           <w:rFonts w:asciiTheme="minorHAnsi" w:eastAsia="Batang" w:hAnsiTheme="minorHAnsi" w:cstheme="minorHAnsi"/>
         </w:rPr>
-        <w:t xml:space="preserve">Story about building bash program for </w:t>
-      </w:r>
-      <w:proofErr w:type="spellStart"/>
-      <w:r>
-        <w:rPr>
-          <w:rFonts w:asciiTheme="minorHAnsi" w:eastAsia="Batang" w:hAnsiTheme="minorHAnsi" w:cstheme="minorHAnsi"/>
-        </w:rPr>
-        <w:t>sitemax</w:t>
-      </w:r>
-      <w:proofErr w:type="spellEnd"/>
-      <w:r>
-        <w:rPr>
-          <w:rFonts w:asciiTheme="minorHAnsi" w:eastAsia="Batang" w:hAnsiTheme="minorHAnsi" w:cstheme="minorHAnsi"/>
-        </w:rPr>
-        <w:t xml:space="preserve"> 3</w:t>
+        <w:t>Story about building bash program for sitemax 3</w:t>
       </w:r>
     </w:p>
     <w:p>
@@ -5187,23 +4746,7 @@
           <w:rFonts w:asciiTheme="minorHAnsi" w:hAnsiTheme="minorHAnsi"/>
           <w:color w:val="000000" w:themeColor="text1"/>
         </w:rPr>
-        <w:t xml:space="preserve">I have proven history of self-learning which I love and securing a job at </w:t>
-      </w:r>
-      <w:proofErr w:type="spellStart"/>
-      <w:r>
-        <w:rPr>
-          <w:rFonts w:asciiTheme="minorHAnsi" w:hAnsiTheme="minorHAnsi"/>
-          <w:color w:val="000000" w:themeColor="text1"/>
-        </w:rPr>
-        <w:t>SiteMax</w:t>
-      </w:r>
-      <w:proofErr w:type="spellEnd"/>
-      <w:r>
-        <w:rPr>
-          <w:rFonts w:asciiTheme="minorHAnsi" w:hAnsiTheme="minorHAnsi"/>
-          <w:color w:val="000000" w:themeColor="text1"/>
-        </w:rPr>
-        <w:t xml:space="preserve"> Systems</w:t>
+        <w:t>I have proven history of self-learning which I love and securing a job at SiteMax Systems</w:t>
       </w:r>
     </w:p>
     <w:p>
@@ -5225,17 +4768,8 @@
           <w:rFonts w:asciiTheme="minorHAnsi" w:hAnsiTheme="minorHAnsi"/>
           <w:color w:val="000000" w:themeColor="text1"/>
         </w:rPr>
-        <w:t xml:space="preserve">Story about Getting a job at </w:t>
-      </w:r>
-      <w:proofErr w:type="spellStart"/>
-      <w:r>
-        <w:rPr>
-          <w:rFonts w:asciiTheme="minorHAnsi" w:hAnsiTheme="minorHAnsi"/>
-          <w:color w:val="000000" w:themeColor="text1"/>
-        </w:rPr>
-        <w:t>SiteMax</w:t>
-      </w:r>
-      <w:proofErr w:type="spellEnd"/>
+        <w:t>Story about Getting a job at SiteMax</w:t>
+      </w:r>
     </w:p>
     <w:p>
       <w:pPr>
@@ -5256,17 +4790,8 @@
           <w:rFonts w:asciiTheme="minorHAnsi" w:hAnsiTheme="minorHAnsi"/>
           <w:color w:val="000000" w:themeColor="text1"/>
         </w:rPr>
-        <w:t xml:space="preserve">Story about practicing Algorithm at </w:t>
-      </w:r>
-      <w:proofErr w:type="spellStart"/>
-      <w:r>
-        <w:rPr>
-          <w:rFonts w:asciiTheme="minorHAnsi" w:hAnsiTheme="minorHAnsi"/>
-          <w:color w:val="000000" w:themeColor="text1"/>
-        </w:rPr>
-        <w:t>SiteMax</w:t>
-      </w:r>
-      <w:proofErr w:type="spellEnd"/>
+        <w:t>Story about practicing Algorithm at SiteMax</w:t>
+      </w:r>
     </w:p>
     <w:p>
       <w:pPr>
@@ -5334,7 +4859,7 @@
         </w:rPr>
         <w:t xml:space="preserve">First Practice: </w:t>
       </w:r>
-      <w:hyperlink r:id="rId13" w:history="1">
+      <w:hyperlink r:id="rId15" w:history="1">
         <w:r>
           <w:rPr>
             <w:rStyle w:val="Hyperlink"/>
@@ -5379,7 +4904,6 @@
         </w:rPr>
         <w:t xml:space="preserve">My immediate goal: get to know my peers at </w:t>
       </w:r>
-      <w:proofErr w:type="spellStart"/>
       <w:r>
         <w:rPr>
           <w:rFonts w:asciiTheme="minorHAnsi" w:hAnsiTheme="minorHAnsi"/>
@@ -5387,7 +4911,6 @@
         </w:rPr>
         <w:t>Mobsquad</w:t>
       </w:r>
-      <w:proofErr w:type="spellEnd"/>
       <w:r>
         <w:rPr>
           <w:rFonts w:asciiTheme="minorHAnsi" w:hAnsiTheme="minorHAnsi"/>
@@ -5450,6 +4973,82 @@
           <w:color w:val="000000" w:themeColor="text1"/>
         </w:rPr>
         <w:t xml:space="preserve">managing team project timeline </w:t>
+      </w:r>
+    </w:p>
+    <w:p>
+      <w:pPr>
+        <w:pStyle w:val="ListParagraph"/>
+        <w:numPr>
+          <w:ilvl w:val="1"/>
+          <w:numId w:val="6"/>
+        </w:numPr>
+        <w:rPr>
+          <w:rFonts w:asciiTheme="minorHAnsi" w:hAnsiTheme="minorHAnsi"/>
+          <w:color w:val="000000" w:themeColor="text1"/>
+        </w:rPr>
+      </w:pPr>
+      <w:r>
+        <w:rPr>
+          <w:rFonts w:ascii="Batang" w:eastAsia="Batang" w:hAnsi="Batang" w:cs="Batang"/>
+          <w:color w:val="000000" w:themeColor="text1"/>
+        </w:rPr>
+        <w:t xml:space="preserve">Junior </w:t>
+      </w:r>
+      <w:r>
+        <w:rPr>
+          <w:rFonts w:ascii="Batang" w:eastAsia="Batang" w:hAnsi="Batang" w:cs="Batang" w:hint="eastAsia"/>
+          <w:color w:val="000000" w:themeColor="text1"/>
+        </w:rPr>
+        <w:t xml:space="preserve">하구 </w:t>
+      </w:r>
+      <w:r>
+        <w:rPr>
+          <w:rFonts w:ascii="Batang" w:eastAsia="Batang" w:hAnsi="Batang" w:cs="Batang"/>
+          <w:color w:val="000000" w:themeColor="text1"/>
+        </w:rPr>
+        <w:t xml:space="preserve">Mid lelvel developer </w:t>
+      </w:r>
+      <w:r>
+        <w:rPr>
+          <w:rFonts w:ascii="Batang" w:eastAsia="Batang" w:hAnsi="Batang" w:cs="Batang" w:hint="eastAsia"/>
+          <w:color w:val="000000" w:themeColor="text1"/>
+        </w:rPr>
+        <w:t>모르면은 아야</w:t>
+      </w:r>
+      <w:r>
+        <w:rPr>
+          <w:rFonts w:ascii="Batang" w:eastAsia="Batang" w:hAnsi="Batang" w:cs="Batang"/>
+          <w:color w:val="000000" w:themeColor="text1"/>
+        </w:rPr>
+        <w:t xml:space="preserve">, </w:t>
+      </w:r>
+      <w:r>
+        <w:rPr>
+          <w:rFonts w:ascii="Batang" w:eastAsia="Batang" w:hAnsi="Batang" w:cs="Batang" w:hint="eastAsia"/>
+          <w:color w:val="000000" w:themeColor="text1"/>
+        </w:rPr>
+        <w:t>이렇게 한번 해봐라</w:t>
+      </w:r>
+      <w:r>
+        <w:rPr>
+          <w:rFonts w:ascii="Batang" w:eastAsia="Batang" w:hAnsi="Batang" w:cs="Batang"/>
+          <w:color w:val="000000" w:themeColor="text1"/>
+        </w:rPr>
+        <w:t xml:space="preserve"> </w:t>
+      </w:r>
+      <w:r>
+        <w:rPr>
+          <w:rFonts w:ascii="Batang" w:eastAsia="Batang" w:hAnsi="Batang" w:cs="Batang" w:hint="eastAsia"/>
+          <w:color w:val="000000" w:themeColor="text1"/>
+        </w:rPr>
+        <w:t>하며 가르쳐 주기</w:t>
+      </w:r>
+      <w:r>
+        <w:rPr>
+          <w:rFonts w:ascii="Batang" w:eastAsia="Batang" w:hAnsi="Batang" w:cs="Batang"/>
+          <w:color w:val="000000" w:themeColor="text1"/>
+        </w:rPr>
+        <w:t>!!</w:t>
       </w:r>
     </w:p>
     <w:p>
@@ -5612,7 +5211,6 @@
           <w:rFonts w:asciiTheme="minorHAnsi" w:hAnsiTheme="minorHAnsi"/>
           <w:color w:val="000000" w:themeColor="text1"/>
         </w:rPr>
-        <w:lastRenderedPageBreak/>
         <w:t>I did research on Glassdoor and indeed</w:t>
       </w:r>
     </w:p>
@@ -5682,23 +5280,7 @@
           <w:rFonts w:asciiTheme="minorHAnsi" w:hAnsiTheme="minorHAnsi"/>
           <w:color w:val="000000" w:themeColor="text1"/>
         </w:rPr>
-        <w:t xml:space="preserve">I am confident that </w:t>
-      </w:r>
-      <w:proofErr w:type="spellStart"/>
-      <w:r>
-        <w:rPr>
-          <w:rFonts w:asciiTheme="minorHAnsi" w:hAnsiTheme="minorHAnsi"/>
-          <w:color w:val="000000" w:themeColor="text1"/>
-        </w:rPr>
-        <w:t>mobsquad</w:t>
-      </w:r>
-      <w:proofErr w:type="spellEnd"/>
-      <w:r>
-        <w:rPr>
-          <w:rFonts w:asciiTheme="minorHAnsi" w:hAnsiTheme="minorHAnsi"/>
-          <w:color w:val="000000" w:themeColor="text1"/>
-        </w:rPr>
-        <w:t xml:space="preserve"> would compensate me fairly based on the roles I am getting into and my abilities.</w:t>
+        <w:t>I am confident that mobsquad would compensate me fairly based on the roles I am getting into and my abilities.</w:t>
       </w:r>
     </w:p>
     <w:p>

</xml_diff>

<commit_message>
feat: Add progress #14 'bear robotics'
</commit_message>
<xml_diff>
--- a/big-interview/mobsquad/summary notes.docx
+++ b/big-interview/mobsquad/summary notes.docx
@@ -937,6 +937,22 @@
       </w:r>
     </w:p>
     <w:p>
+      <w:r>
+        <w:t xml:space="preserve">Third Practice: </w:t>
+      </w:r>
+      <w:hyperlink r:id="rId10" w:history="1">
+        <w:r>
+          <w:rPr>
+            <w:rStyle w:val="Hyperlink"/>
+          </w:rPr>
+          <w:t>https://app.biginterview.com/s/2176c92ed3</w:t>
+        </w:r>
+      </w:hyperlink>
+      <w:r>
+        <w:t xml:space="preserve"> </w:t>
+      </w:r>
+    </w:p>
+    <w:p>
       <w:pPr>
         <w:rPr>
           <w:rFonts w:ascii="Arial" w:hAnsi="Arial" w:cs="Arial"/>
@@ -1061,6 +1077,7 @@
           <w:sz w:val="28"/>
           <w:szCs w:val="28"/>
         </w:rPr>
+        <w:lastRenderedPageBreak/>
         <w:t xml:space="preserve">I received kudos from peers with high fives and fist bumps </w:t>
       </w:r>
     </w:p>
@@ -2035,7 +2052,7 @@
       <w:r>
         <w:t xml:space="preserve">First Practice: </w:t>
       </w:r>
-      <w:hyperlink r:id="rId10" w:history="1">
+      <w:hyperlink r:id="rId11" w:history="1">
         <w:r>
           <w:rPr>
             <w:rStyle w:val="Hyperlink"/>
@@ -2059,7 +2076,7 @@
         </w:rPr>
         <w:t xml:space="preserve">Second Practice: </w:t>
       </w:r>
-      <w:hyperlink r:id="rId11" w:history="1">
+      <w:hyperlink r:id="rId12" w:history="1">
         <w:r>
           <w:rPr>
             <w:rStyle w:val="Hyperlink"/>
@@ -2087,7 +2104,7 @@
         </w:rPr>
         <w:t xml:space="preserve">Third Practice: </w:t>
       </w:r>
-      <w:hyperlink r:id="rId12" w:history="1">
+      <w:hyperlink r:id="rId13" w:history="1">
         <w:r>
           <w:rPr>
             <w:rStyle w:val="Hyperlink"/>
@@ -2168,6 +2185,7 @@
     <w:p/>
     <w:p>
       <w:r>
+        <w:lastRenderedPageBreak/>
         <w:t>Why I want to work here</w:t>
       </w:r>
     </w:p>
@@ -2180,7 +2198,6 @@
         </w:numPr>
       </w:pPr>
       <w:r>
-        <w:lastRenderedPageBreak/>
         <w:t xml:space="preserve">Penny robot </w:t>
       </w:r>
       <w:r>
@@ -2632,7 +2649,7 @@
         </w:rPr>
         <w:t xml:space="preserve">First Practice: </w:t>
       </w:r>
-      <w:hyperlink r:id="rId13" w:history="1">
+      <w:hyperlink r:id="rId14" w:history="1">
         <w:r>
           <w:rPr>
             <w:rStyle w:val="Hyperlink"/>
@@ -3370,7 +3387,7 @@
         </w:rPr>
         <w:t xml:space="preserve">First Practice: </w:t>
       </w:r>
-      <w:hyperlink r:id="rId14" w:history="1">
+      <w:hyperlink r:id="rId15" w:history="1">
         <w:r>
           <w:rPr>
             <w:rStyle w:val="Hyperlink"/>
@@ -4859,7 +4876,7 @@
         </w:rPr>
         <w:t xml:space="preserve">First Practice: </w:t>
       </w:r>
-      <w:hyperlink r:id="rId15" w:history="1">
+      <w:hyperlink r:id="rId16" w:history="1">
         <w:r>
           <w:rPr>
             <w:rStyle w:val="Hyperlink"/>

</xml_diff>

<commit_message>
feat: Add progress #15 'bear robotics'
</commit_message>
<xml_diff>
--- a/big-interview/mobsquad/summary notes.docx
+++ b/big-interview/mobsquad/summary notes.docx
@@ -2629,23 +2629,13 @@
     </w:p>
     <w:p>
       <w:pPr>
-        <w:pStyle w:val="Heading5"/>
-        <w:shd w:val="clear" w:color="auto" w:fill="FFFFFF"/>
-        <w:spacing w:before="0" w:beforeAutospacing="0"/>
-        <w:rPr>
-          <w:rFonts w:asciiTheme="minorHAnsi" w:hAnsiTheme="minorHAnsi" w:cs="Arial"/>
-          <w:b w:val="0"/>
-          <w:bCs w:val="0"/>
-          <w:color w:val="000000" w:themeColor="text1"/>
-          <w:sz w:val="32"/>
-          <w:szCs w:val="32"/>
-        </w:rPr>
-      </w:pPr>
-      <w:r>
-        <w:rPr>
-          <w:rFonts w:asciiTheme="minorHAnsi" w:eastAsia="Batang" w:hAnsiTheme="minorHAnsi" w:cstheme="minorHAnsi"/>
-          <w:b w:val="0"/>
-          <w:bCs w:val="0"/>
+        <w:rPr>
+          <w:rFonts w:eastAsia="Batang"/>
+        </w:rPr>
+      </w:pPr>
+      <w:r>
+        <w:rPr>
+          <w:rFonts w:eastAsia="Batang"/>
         </w:rPr>
         <w:t xml:space="preserve">First Practice: </w:t>
       </w:r>
@@ -2654,17 +2644,57 @@
           <w:rPr>
             <w:rStyle w:val="Hyperlink"/>
             <w:rFonts w:asciiTheme="minorHAnsi" w:eastAsia="Batang" w:hAnsiTheme="minorHAnsi" w:cstheme="minorHAnsi"/>
-            <w:b w:val="0"/>
-            <w:bCs w:val="0"/>
           </w:rPr>
           <w:t>https://app.biginterview.com/s/d4b624b254</w:t>
         </w:r>
       </w:hyperlink>
-      <w:r>
-        <w:rPr>
-          <w:rFonts w:asciiTheme="minorHAnsi" w:eastAsia="Batang" w:hAnsiTheme="minorHAnsi" w:cstheme="minorHAnsi"/>
-          <w:b w:val="0"/>
-          <w:bCs w:val="0"/>
+    </w:p>
+    <w:p>
+      <w:pPr>
+        <w:rPr>
+          <w:rFonts w:eastAsia="Batang"/>
+        </w:rPr>
+      </w:pPr>
+      <w:r>
+        <w:rPr>
+          <w:rFonts w:eastAsia="Batang"/>
+        </w:rPr>
+        <w:t xml:space="preserve">Second Practice: </w:t>
+      </w:r>
+      <w:hyperlink r:id="rId15" w:history="1">
+        <w:r>
+          <w:rPr>
+            <w:rStyle w:val="Hyperlink"/>
+            <w:rFonts w:eastAsia="Batang"/>
+          </w:rPr>
+          <w:t>https://app.biginterview.com/s/9e9bf38617</w:t>
+        </w:r>
+      </w:hyperlink>
+      <w:r>
+        <w:rPr>
+          <w:rFonts w:eastAsia="Batang"/>
+        </w:rPr>
+        <w:t xml:space="preserve"> </w:t>
+      </w:r>
+    </w:p>
+    <w:p>
+      <w:pPr>
+        <w:rPr>
+          <w:rFonts w:eastAsia="Batang"/>
+        </w:rPr>
+      </w:pPr>
+    </w:p>
+    <w:p>
+      <w:pPr>
+        <w:rPr>
+          <w:rFonts w:eastAsia="Batang"/>
+          <w:sz w:val="20"/>
+          <w:szCs w:val="20"/>
+        </w:rPr>
+      </w:pPr>
+      <w:r>
+        <w:rPr>
+          <w:rFonts w:eastAsia="Batang"/>
         </w:rPr>
         <w:t xml:space="preserve"> </w:t>
       </w:r>
@@ -3387,7 +3417,7 @@
         </w:rPr>
         <w:t xml:space="preserve">First Practice: </w:t>
       </w:r>
-      <w:hyperlink r:id="rId15" w:history="1">
+      <w:hyperlink r:id="rId16" w:history="1">
         <w:r>
           <w:rPr>
             <w:rStyle w:val="Hyperlink"/>
@@ -4876,7 +4906,7 @@
         </w:rPr>
         <w:t xml:space="preserve">First Practice: </w:t>
       </w:r>
-      <w:hyperlink r:id="rId16" w:history="1">
+      <w:hyperlink r:id="rId17" w:history="1">
         <w:r>
           <w:rPr>
             <w:rStyle w:val="Hyperlink"/>

</xml_diff>

<commit_message>
feat: Add progress #16 'bear robotics'
</commit_message>
<xml_diff>
--- a/big-interview/mobsquad/summary notes.docx
+++ b/big-interview/mobsquad/summary notes.docx
@@ -49,7 +49,21 @@
         <w:rPr>
           <w:rFonts w:asciiTheme="minorHAnsi" w:hAnsiTheme="minorHAnsi" w:cstheme="minorHAnsi"/>
         </w:rPr>
-        <w:t xml:space="preserve">During my time at SiteMax systems, I worked on developing small single page applications on behalf of clients. </w:t>
+        <w:t xml:space="preserve">During my time at </w:t>
+      </w:r>
+      <w:proofErr w:type="spellStart"/>
+      <w:r>
+        <w:rPr>
+          <w:rFonts w:asciiTheme="minorHAnsi" w:hAnsiTheme="minorHAnsi" w:cstheme="minorHAnsi"/>
+        </w:rPr>
+        <w:t>SiteMax</w:t>
+      </w:r>
+      <w:proofErr w:type="spellEnd"/>
+      <w:r>
+        <w:rPr>
+          <w:rFonts w:asciiTheme="minorHAnsi" w:hAnsiTheme="minorHAnsi" w:cstheme="minorHAnsi"/>
+        </w:rPr>
+        <w:t xml:space="preserve"> systems, I worked on developing small single page applications on behalf of clients. </w:t>
       </w:r>
     </w:p>
     <w:p>
@@ -69,7 +83,35 @@
         <w:rPr>
           <w:rFonts w:asciiTheme="minorHAnsi" w:hAnsiTheme="minorHAnsi" w:cstheme="minorHAnsi"/>
         </w:rPr>
-        <w:t>I communicated with the customer success team and the dev team to make sure the business requirements are met and it won’t break on the siteMax system.</w:t>
+        <w:t xml:space="preserve">I communicated with the customer success team and the dev team to make sure the business requirements are </w:t>
+      </w:r>
+      <w:proofErr w:type="gramStart"/>
+      <w:r>
+        <w:rPr>
+          <w:rFonts w:asciiTheme="minorHAnsi" w:hAnsiTheme="minorHAnsi" w:cstheme="minorHAnsi"/>
+        </w:rPr>
+        <w:t>met</w:t>
+      </w:r>
+      <w:proofErr w:type="gramEnd"/>
+      <w:r>
+        <w:rPr>
+          <w:rFonts w:asciiTheme="minorHAnsi" w:hAnsiTheme="minorHAnsi" w:cstheme="minorHAnsi"/>
+        </w:rPr>
+        <w:t xml:space="preserve"> and it won’t break on the </w:t>
+      </w:r>
+      <w:proofErr w:type="spellStart"/>
+      <w:r>
+        <w:rPr>
+          <w:rFonts w:asciiTheme="minorHAnsi" w:hAnsiTheme="minorHAnsi" w:cstheme="minorHAnsi"/>
+        </w:rPr>
+        <w:t>siteMax</w:t>
+      </w:r>
+      <w:proofErr w:type="spellEnd"/>
+      <w:r>
+        <w:rPr>
+          <w:rFonts w:asciiTheme="minorHAnsi" w:hAnsiTheme="minorHAnsi" w:cstheme="minorHAnsi"/>
+        </w:rPr>
+        <w:t xml:space="preserve"> system.</w:t>
       </w:r>
     </w:p>
     <w:p>
@@ -201,13 +243,27 @@
         <w:rPr>
           <w:rFonts w:asciiTheme="minorHAnsi" w:hAnsiTheme="minorHAnsi" w:cstheme="minorHAnsi"/>
         </w:rPr>
-        <w:t>updating my resume with bullet points from the list of my works</w:t>
-      </w:r>
-      <w:r>
-        <w:rPr>
-          <w:rFonts w:asciiTheme="minorHAnsi" w:hAnsiTheme="minorHAnsi" w:cstheme="minorHAnsi"/>
-        </w:rPr>
-        <w:t>, and generating pdf from my digital resume</w:t>
+        <w:t xml:space="preserve">updating my resume with bullet points from the list of my </w:t>
+      </w:r>
+      <w:proofErr w:type="gramStart"/>
+      <w:r>
+        <w:rPr>
+          <w:rFonts w:asciiTheme="minorHAnsi" w:hAnsiTheme="minorHAnsi" w:cstheme="minorHAnsi"/>
+        </w:rPr>
+        <w:t>works</w:t>
+      </w:r>
+      <w:r>
+        <w:rPr>
+          <w:rFonts w:asciiTheme="minorHAnsi" w:hAnsiTheme="minorHAnsi" w:cstheme="minorHAnsi"/>
+        </w:rPr>
+        <w:t>, and</w:t>
+      </w:r>
+      <w:proofErr w:type="gramEnd"/>
+      <w:r>
+        <w:rPr>
+          <w:rFonts w:asciiTheme="minorHAnsi" w:hAnsiTheme="minorHAnsi" w:cstheme="minorHAnsi"/>
+        </w:rPr>
+        <w:t xml:space="preserve"> generating pdf from my digital resume</w:t>
       </w:r>
       <w:r>
         <w:rPr>
@@ -292,7 +348,15 @@
         <w:t>Shortly after graduation</w:t>
       </w:r>
       <w:r>
-        <w:t xml:space="preserve"> I was thinking about the career I wanted to pursue</w:t>
+        <w:t xml:space="preserve"> I was thinking about the </w:t>
+      </w:r>
+      <w:proofErr w:type="gramStart"/>
+      <w:r>
+        <w:t>career</w:t>
+      </w:r>
+      <w:proofErr w:type="gramEnd"/>
+      <w:r>
+        <w:t xml:space="preserve"> I wanted to pursue</w:t>
       </w:r>
     </w:p>
     <w:p>
@@ -462,7 +526,21 @@
         <w:rPr>
           <w:rFonts w:asciiTheme="minorHAnsi" w:hAnsiTheme="minorHAnsi" w:cstheme="minorHAnsi"/>
         </w:rPr>
-        <w:t>I worked at Sitemax Systems from January 2018 to December 2019 as Junior Front End Developer</w:t>
+        <w:t xml:space="preserve">I worked at </w:t>
+      </w:r>
+      <w:proofErr w:type="spellStart"/>
+      <w:r>
+        <w:rPr>
+          <w:rFonts w:asciiTheme="minorHAnsi" w:hAnsiTheme="minorHAnsi" w:cstheme="minorHAnsi"/>
+        </w:rPr>
+        <w:t>Sitemax</w:t>
+      </w:r>
+      <w:proofErr w:type="spellEnd"/>
+      <w:r>
+        <w:rPr>
+          <w:rFonts w:asciiTheme="minorHAnsi" w:hAnsiTheme="minorHAnsi" w:cstheme="minorHAnsi"/>
+        </w:rPr>
+        <w:t xml:space="preserve"> Systems from January 2018 to December 2019 as Junior Front End Developer</w:t>
       </w:r>
     </w:p>
     <w:p>
@@ -480,7 +558,21 @@
         <w:rPr>
           <w:rFonts w:asciiTheme="minorHAnsi" w:hAnsiTheme="minorHAnsi" w:cstheme="minorHAnsi"/>
         </w:rPr>
-        <w:t>There I was responsible for developing and maintaining features of the SiteMax Systems</w:t>
+        <w:t xml:space="preserve">There I was responsible for developing and maintaining features of the </w:t>
+      </w:r>
+      <w:proofErr w:type="spellStart"/>
+      <w:r>
+        <w:rPr>
+          <w:rFonts w:asciiTheme="minorHAnsi" w:hAnsiTheme="minorHAnsi" w:cstheme="minorHAnsi"/>
+        </w:rPr>
+        <w:t>SiteMax</w:t>
+      </w:r>
+      <w:proofErr w:type="spellEnd"/>
+      <w:r>
+        <w:rPr>
+          <w:rFonts w:asciiTheme="minorHAnsi" w:hAnsiTheme="minorHAnsi" w:cstheme="minorHAnsi"/>
+        </w:rPr>
+        <w:t xml:space="preserve"> Systems</w:t>
       </w:r>
     </w:p>
     <w:p>
@@ -528,7 +620,49 @@
         <w:rPr>
           <w:rFonts w:asciiTheme="minorHAnsi" w:hAnsiTheme="minorHAnsi" w:cstheme="minorHAnsi"/>
         </w:rPr>
-        <w:t xml:space="preserve"> with the development of SItemax’s mission critical Sitemax 3 and Sitemax 3.5 mobile application</w:t>
+        <w:t xml:space="preserve"> with the development of </w:t>
+      </w:r>
+      <w:proofErr w:type="spellStart"/>
+      <w:r>
+        <w:rPr>
+          <w:rFonts w:asciiTheme="minorHAnsi" w:hAnsiTheme="minorHAnsi" w:cstheme="minorHAnsi"/>
+        </w:rPr>
+        <w:t>SItemax’s</w:t>
+      </w:r>
+      <w:proofErr w:type="spellEnd"/>
+      <w:r>
+        <w:rPr>
+          <w:rFonts w:asciiTheme="minorHAnsi" w:hAnsiTheme="minorHAnsi" w:cstheme="minorHAnsi"/>
+        </w:rPr>
+        <w:t xml:space="preserve"> mission critical </w:t>
+      </w:r>
+      <w:proofErr w:type="spellStart"/>
+      <w:r>
+        <w:rPr>
+          <w:rFonts w:asciiTheme="minorHAnsi" w:hAnsiTheme="minorHAnsi" w:cstheme="minorHAnsi"/>
+        </w:rPr>
+        <w:t>Sitemax</w:t>
+      </w:r>
+      <w:proofErr w:type="spellEnd"/>
+      <w:r>
+        <w:rPr>
+          <w:rFonts w:asciiTheme="minorHAnsi" w:hAnsiTheme="minorHAnsi" w:cstheme="minorHAnsi"/>
+        </w:rPr>
+        <w:t xml:space="preserve"> 3 and </w:t>
+      </w:r>
+      <w:proofErr w:type="spellStart"/>
+      <w:r>
+        <w:rPr>
+          <w:rFonts w:asciiTheme="minorHAnsi" w:hAnsiTheme="minorHAnsi" w:cstheme="minorHAnsi"/>
+        </w:rPr>
+        <w:t>Sitemax</w:t>
+      </w:r>
+      <w:proofErr w:type="spellEnd"/>
+      <w:r>
+        <w:rPr>
+          <w:rFonts w:asciiTheme="minorHAnsi" w:hAnsiTheme="minorHAnsi" w:cstheme="minorHAnsi"/>
+        </w:rPr>
+        <w:t xml:space="preserve"> 3.5 mobile application</w:t>
       </w:r>
       <w:r>
         <w:rPr>
@@ -589,12 +723,21 @@
           <w:color w:val="000000" w:themeColor="text1"/>
         </w:rPr>
       </w:pPr>
-      <w:r>
-        <w:rPr>
-          <w:rFonts w:asciiTheme="minorHAnsi" w:hAnsiTheme="minorHAnsi"/>
-          <w:color w:val="000000" w:themeColor="text1"/>
-        </w:rPr>
-        <w:t>Reecntly, I finished the development of hyungmogu.com. Initially, I built the website using Django, but I self-learned ReactJS and migrated the website to entirely front-end based website.</w:t>
+      <w:proofErr w:type="spellStart"/>
+      <w:r>
+        <w:rPr>
+          <w:rFonts w:asciiTheme="minorHAnsi" w:hAnsiTheme="minorHAnsi"/>
+          <w:color w:val="000000" w:themeColor="text1"/>
+        </w:rPr>
+        <w:t>Reecntly</w:t>
+      </w:r>
+      <w:proofErr w:type="spellEnd"/>
+      <w:r>
+        <w:rPr>
+          <w:rFonts w:asciiTheme="minorHAnsi" w:hAnsiTheme="minorHAnsi"/>
+          <w:color w:val="000000" w:themeColor="text1"/>
+        </w:rPr>
+        <w:t>, I finished the development of hyungmogu.com. Initially, I built the website using Django, but I self-learned ReactJS and migrated the website to entirely front-end based website.</w:t>
       </w:r>
     </w:p>
     <w:p>
@@ -720,7 +863,23 @@
           <w:rFonts w:asciiTheme="minorHAnsi" w:hAnsiTheme="minorHAnsi"/>
           <w:color w:val="000000" w:themeColor="text1"/>
         </w:rPr>
-        <w:t>My peers at SIteMax Systems are awesome.</w:t>
+        <w:t xml:space="preserve">My peers at </w:t>
+      </w:r>
+      <w:proofErr w:type="spellStart"/>
+      <w:r>
+        <w:rPr>
+          <w:rFonts w:asciiTheme="minorHAnsi" w:hAnsiTheme="minorHAnsi"/>
+          <w:color w:val="000000" w:themeColor="text1"/>
+        </w:rPr>
+        <w:t>SIteMax</w:t>
+      </w:r>
+      <w:proofErr w:type="spellEnd"/>
+      <w:r>
+        <w:rPr>
+          <w:rFonts w:asciiTheme="minorHAnsi" w:hAnsiTheme="minorHAnsi"/>
+          <w:color w:val="000000" w:themeColor="text1"/>
+        </w:rPr>
+        <w:t xml:space="preserve"> Systems are awesome.</w:t>
       </w:r>
     </w:p>
     <w:p>
@@ -1011,7 +1170,43 @@
           <w:sz w:val="28"/>
           <w:szCs w:val="28"/>
         </w:rPr>
-        <w:t>For the past 2 years in my previous workplace in SiteMax Systems Inc, I was responsible of developing and maintaining the features of the SiteMax system</w:t>
+        <w:t xml:space="preserve">For the past 2 years in my previous workplace in </w:t>
+      </w:r>
+      <w:proofErr w:type="spellStart"/>
+      <w:r>
+        <w:rPr>
+          <w:rFonts w:asciiTheme="minorHAnsi" w:hAnsiTheme="minorHAnsi" w:cstheme="minorHAnsi"/>
+          <w:sz w:val="28"/>
+          <w:szCs w:val="28"/>
+        </w:rPr>
+        <w:t>SiteMax</w:t>
+      </w:r>
+      <w:proofErr w:type="spellEnd"/>
+      <w:r>
+        <w:rPr>
+          <w:rFonts w:asciiTheme="minorHAnsi" w:hAnsiTheme="minorHAnsi" w:cstheme="minorHAnsi"/>
+          <w:sz w:val="28"/>
+          <w:szCs w:val="28"/>
+        </w:rPr>
+        <w:t xml:space="preserve"> Systems Inc, I was responsible of developing and maintaining the features of the </w:t>
+      </w:r>
+      <w:proofErr w:type="spellStart"/>
+      <w:r>
+        <w:rPr>
+          <w:rFonts w:asciiTheme="minorHAnsi" w:hAnsiTheme="minorHAnsi" w:cstheme="minorHAnsi"/>
+          <w:sz w:val="28"/>
+          <w:szCs w:val="28"/>
+        </w:rPr>
+        <w:t>SiteMax</w:t>
+      </w:r>
+      <w:proofErr w:type="spellEnd"/>
+      <w:r>
+        <w:rPr>
+          <w:rFonts w:asciiTheme="minorHAnsi" w:hAnsiTheme="minorHAnsi" w:cstheme="minorHAnsi"/>
+          <w:sz w:val="28"/>
+          <w:szCs w:val="28"/>
+        </w:rPr>
+        <w:t xml:space="preserve"> system</w:t>
       </w:r>
     </w:p>
     <w:p>
@@ -1113,7 +1308,43 @@
           <w:szCs w:val="28"/>
         </w:rPr>
         <w:tab/>
-        <w:t xml:space="preserve"> experience. For the past 2 years in my previous workplace in SiteMax Systems Inc, I was responsible of developing and maintaining the features of the SiteMax system.</w:t>
+        <w:t xml:space="preserve"> experience. For the past 2 years in my previous workplace in </w:t>
+      </w:r>
+      <w:proofErr w:type="spellStart"/>
+      <w:r>
+        <w:rPr>
+          <w:rFonts w:asciiTheme="minorHAnsi" w:hAnsiTheme="minorHAnsi" w:cstheme="minorHAnsi"/>
+          <w:sz w:val="28"/>
+          <w:szCs w:val="28"/>
+        </w:rPr>
+        <w:t>SiteMax</w:t>
+      </w:r>
+      <w:proofErr w:type="spellEnd"/>
+      <w:r>
+        <w:rPr>
+          <w:rFonts w:asciiTheme="minorHAnsi" w:hAnsiTheme="minorHAnsi" w:cstheme="minorHAnsi"/>
+          <w:sz w:val="28"/>
+          <w:szCs w:val="28"/>
+        </w:rPr>
+        <w:t xml:space="preserve"> Systems Inc, I was responsible of developing and maintaining the features of the </w:t>
+      </w:r>
+      <w:proofErr w:type="spellStart"/>
+      <w:r>
+        <w:rPr>
+          <w:rFonts w:asciiTheme="minorHAnsi" w:hAnsiTheme="minorHAnsi" w:cstheme="minorHAnsi"/>
+          <w:sz w:val="28"/>
+          <w:szCs w:val="28"/>
+        </w:rPr>
+        <w:t>SiteMax</w:t>
+      </w:r>
+      <w:proofErr w:type="spellEnd"/>
+      <w:r>
+        <w:rPr>
+          <w:rFonts w:asciiTheme="minorHAnsi" w:hAnsiTheme="minorHAnsi" w:cstheme="minorHAnsi"/>
+          <w:sz w:val="28"/>
+          <w:szCs w:val="28"/>
+        </w:rPr>
+        <w:t xml:space="preserve"> system.</w:t>
       </w:r>
     </w:p>
     <w:p>
@@ -1145,398 +1376,111 @@
           <w:color w:val="1F314A"/>
           <w:shd w:val="clear" w:color="auto" w:fill="F2F7FE"/>
         </w:rPr>
-        <w:t>For the past two years, I worked with my teammates from different departemnts and built over 300 angularJS based single page applications, and maintained over  2000 of them. As well, I assisted my senior developers with developer There I was praised by my team members for building beautiful applications that delights customers and lots of fist bumps and high fives.</w:t>
-      </w:r>
-    </w:p>
-    <w:p>
-      <w:pPr>
-        <w:tabs>
-          <w:tab w:val="left" w:pos="6440"/>
-        </w:tabs>
+        <w:t xml:space="preserve">For the past two years, I worked with my teammates from different </w:t>
+      </w:r>
+      <w:proofErr w:type="spellStart"/>
+      <w:r>
         <w:rPr>
           <w:rFonts w:ascii="Arial" w:hAnsi="Arial" w:cs="Arial"/>
           <w:color w:val="1F314A"/>
           <w:shd w:val="clear" w:color="auto" w:fill="F2F7FE"/>
         </w:rPr>
-      </w:pPr>
-    </w:p>
-    <w:p>
-      <w:pPr>
-        <w:tabs>
-          <w:tab w:val="left" w:pos="6440"/>
-        </w:tabs>
+        <w:t>departemnts</w:t>
+      </w:r>
+      <w:proofErr w:type="spellEnd"/>
+      <w:r>
         <w:rPr>
           <w:rFonts w:ascii="Arial" w:hAnsi="Arial" w:cs="Arial"/>
           <w:color w:val="1F314A"/>
           <w:shd w:val="clear" w:color="auto" w:fill="F2F7FE"/>
         </w:rPr>
-      </w:pPr>
+        <w:t xml:space="preserve"> and built over 300 </w:t>
+      </w:r>
+      <w:proofErr w:type="spellStart"/>
       <w:r>
         <w:rPr>
           <w:rFonts w:ascii="Arial" w:hAnsi="Arial" w:cs="Arial"/>
           <w:color w:val="1F314A"/>
           <w:shd w:val="clear" w:color="auto" w:fill="F2F7FE"/>
         </w:rPr>
-        <w:t>Over the years, I felt the need for better growth and opportunities. I’ve been practicing over the years, and now that I am ready for a new role, this position is the one that I felt I could excel in.</w:t>
-      </w:r>
-    </w:p>
-    <w:p>
-      <w:pPr>
-        <w:tabs>
-          <w:tab w:val="left" w:pos="6440"/>
-        </w:tabs>
+        <w:t>angularJS</w:t>
+      </w:r>
+      <w:proofErr w:type="spellEnd"/>
+      <w:r>
         <w:rPr>
           <w:rFonts w:ascii="Arial" w:hAnsi="Arial" w:cs="Arial"/>
           <w:color w:val="1F314A"/>
           <w:shd w:val="clear" w:color="auto" w:fill="F2F7FE"/>
         </w:rPr>
-      </w:pPr>
-    </w:p>
-    <w:p>
-      <w:pPr>
-        <w:rPr>
-          <w:rFonts w:asciiTheme="minorHAnsi" w:eastAsia="Batang" w:hAnsiTheme="minorHAnsi" w:cstheme="minorHAnsi"/>
-          <w:sz w:val="28"/>
-          <w:szCs w:val="28"/>
-        </w:rPr>
-      </w:pPr>
-      <w:r>
-        <w:rPr>
-          <w:rFonts w:asciiTheme="minorHAnsi" w:eastAsia="Batang" w:hAnsiTheme="minorHAnsi" w:cstheme="minorHAnsi"/>
-          <w:sz w:val="28"/>
-          <w:szCs w:val="28"/>
-        </w:rPr>
-        <w:t>저는</w:t>
-      </w:r>
-      <w:r>
-        <w:rPr>
-          <w:rFonts w:asciiTheme="minorHAnsi" w:eastAsia="Batang" w:hAnsiTheme="minorHAnsi" w:cstheme="minorHAnsi"/>
-          <w:sz w:val="28"/>
-          <w:szCs w:val="28"/>
-        </w:rPr>
-        <w:t xml:space="preserve"> 2</w:t>
-      </w:r>
-      <w:r>
-        <w:rPr>
-          <w:rFonts w:asciiTheme="minorHAnsi" w:eastAsia="Batang" w:hAnsiTheme="minorHAnsi" w:cstheme="minorHAnsi"/>
-          <w:sz w:val="28"/>
-          <w:szCs w:val="28"/>
-        </w:rPr>
-        <w:t>년</w:t>
-      </w:r>
-      <w:r>
-        <w:rPr>
-          <w:rFonts w:asciiTheme="minorHAnsi" w:eastAsia="Batang" w:hAnsiTheme="minorHAnsi" w:cstheme="minorHAnsi"/>
-          <w:sz w:val="28"/>
-          <w:szCs w:val="28"/>
-        </w:rPr>
-        <w:t xml:space="preserve"> </w:t>
-      </w:r>
-      <w:r>
-        <w:rPr>
-          <w:rFonts w:asciiTheme="minorHAnsi" w:eastAsia="Batang" w:hAnsiTheme="minorHAnsi" w:cstheme="minorHAnsi"/>
-          <w:sz w:val="28"/>
-          <w:szCs w:val="28"/>
-        </w:rPr>
-        <w:t>경력이</w:t>
-      </w:r>
-      <w:r>
-        <w:rPr>
-          <w:rFonts w:asciiTheme="minorHAnsi" w:eastAsia="Batang" w:hAnsiTheme="minorHAnsi" w:cstheme="minorHAnsi"/>
-          <w:sz w:val="28"/>
-          <w:szCs w:val="28"/>
-        </w:rPr>
-        <w:t xml:space="preserve"> </w:t>
-      </w:r>
-      <w:r>
-        <w:rPr>
-          <w:rFonts w:asciiTheme="minorHAnsi" w:eastAsia="Batang" w:hAnsiTheme="minorHAnsi" w:cstheme="minorHAnsi"/>
-          <w:sz w:val="28"/>
-          <w:szCs w:val="28"/>
-        </w:rPr>
-        <w:t>있는</w:t>
-      </w:r>
-      <w:r>
-        <w:rPr>
-          <w:rFonts w:asciiTheme="minorHAnsi" w:eastAsia="Batang" w:hAnsiTheme="minorHAnsi" w:cstheme="minorHAnsi"/>
-          <w:sz w:val="28"/>
-          <w:szCs w:val="28"/>
-        </w:rPr>
-        <w:t xml:space="preserve"> </w:t>
-      </w:r>
-      <w:r>
-        <w:rPr>
-          <w:rFonts w:asciiTheme="minorHAnsi" w:eastAsia="Batang" w:hAnsiTheme="minorHAnsi" w:cstheme="minorHAnsi"/>
-          <w:sz w:val="28"/>
-          <w:szCs w:val="28"/>
-        </w:rPr>
-        <w:t>프론트</w:t>
-      </w:r>
-      <w:r>
-        <w:rPr>
-          <w:rFonts w:asciiTheme="minorHAnsi" w:eastAsia="Batang" w:hAnsiTheme="minorHAnsi" w:cstheme="minorHAnsi"/>
-          <w:sz w:val="28"/>
-          <w:szCs w:val="28"/>
-        </w:rPr>
-        <w:t xml:space="preserve"> </w:t>
-      </w:r>
-      <w:r>
-        <w:rPr>
-          <w:rFonts w:asciiTheme="minorHAnsi" w:eastAsia="Batang" w:hAnsiTheme="minorHAnsi" w:cstheme="minorHAnsi"/>
-          <w:sz w:val="28"/>
-          <w:szCs w:val="28"/>
-        </w:rPr>
-        <w:t>개발자</w:t>
-      </w:r>
-      <w:r>
-        <w:rPr>
-          <w:rFonts w:asciiTheme="minorHAnsi" w:eastAsia="Batang" w:hAnsiTheme="minorHAnsi" w:cstheme="minorHAnsi"/>
-          <w:sz w:val="28"/>
-          <w:szCs w:val="28"/>
-        </w:rPr>
-        <w:t xml:space="preserve"> </w:t>
-      </w:r>
-      <w:r>
-        <w:rPr>
-          <w:rFonts w:asciiTheme="minorHAnsi" w:eastAsia="Batang" w:hAnsiTheme="minorHAnsi" w:cstheme="minorHAnsi"/>
-          <w:sz w:val="28"/>
-          <w:szCs w:val="28"/>
-        </w:rPr>
-        <w:t>입니다</w:t>
-      </w:r>
-      <w:r>
-        <w:rPr>
-          <w:rFonts w:asciiTheme="minorHAnsi" w:eastAsia="Batang" w:hAnsiTheme="minorHAnsi" w:cstheme="minorHAnsi"/>
-          <w:sz w:val="28"/>
-          <w:szCs w:val="28"/>
-        </w:rPr>
-        <w:t xml:space="preserve">. </w:t>
-      </w:r>
-      <w:r>
-        <w:rPr>
-          <w:rFonts w:asciiTheme="minorHAnsi" w:eastAsia="Batang" w:hAnsiTheme="minorHAnsi" w:cstheme="minorHAnsi"/>
-          <w:sz w:val="28"/>
-          <w:szCs w:val="28"/>
-        </w:rPr>
-        <w:t>저는</w:t>
-      </w:r>
-      <w:r>
-        <w:rPr>
-          <w:rFonts w:asciiTheme="minorHAnsi" w:eastAsia="Batang" w:hAnsiTheme="minorHAnsi" w:cstheme="minorHAnsi"/>
-          <w:sz w:val="28"/>
-          <w:szCs w:val="28"/>
-        </w:rPr>
-        <w:t xml:space="preserve"> 2</w:t>
-      </w:r>
-      <w:r>
-        <w:rPr>
-          <w:rFonts w:asciiTheme="minorHAnsi" w:eastAsia="Batang" w:hAnsiTheme="minorHAnsi" w:cstheme="minorHAnsi"/>
-          <w:sz w:val="28"/>
-          <w:szCs w:val="28"/>
-        </w:rPr>
-        <w:t>년동안</w:t>
-      </w:r>
-      <w:r>
-        <w:rPr>
-          <w:rFonts w:asciiTheme="minorHAnsi" w:eastAsia="Batang" w:hAnsiTheme="minorHAnsi" w:cstheme="minorHAnsi"/>
-          <w:sz w:val="28"/>
-          <w:szCs w:val="28"/>
-        </w:rPr>
-        <w:t xml:space="preserve"> </w:t>
-      </w:r>
-      <w:r>
-        <w:rPr>
-          <w:rFonts w:asciiTheme="minorHAnsi" w:eastAsia="Batang" w:hAnsiTheme="minorHAnsi" w:cstheme="minorHAnsi"/>
-          <w:sz w:val="28"/>
-          <w:szCs w:val="28"/>
-        </w:rPr>
-        <w:t>벤쿠에</w:t>
-      </w:r>
-      <w:r>
-        <w:rPr>
-          <w:rFonts w:asciiTheme="minorHAnsi" w:eastAsia="Batang" w:hAnsiTheme="minorHAnsi" w:cstheme="minorHAnsi"/>
-          <w:sz w:val="28"/>
-          <w:szCs w:val="28"/>
-        </w:rPr>
-        <w:t xml:space="preserve"> </w:t>
-      </w:r>
-      <w:r>
-        <w:rPr>
-          <w:rFonts w:asciiTheme="minorHAnsi" w:eastAsia="Batang" w:hAnsiTheme="minorHAnsi" w:cstheme="minorHAnsi"/>
-          <w:sz w:val="28"/>
-          <w:szCs w:val="28"/>
-        </w:rPr>
-        <w:t>있는</w:t>
-      </w:r>
-      <w:r>
-        <w:rPr>
-          <w:rFonts w:asciiTheme="minorHAnsi" w:eastAsia="Batang" w:hAnsiTheme="minorHAnsi" w:cstheme="minorHAnsi"/>
-          <w:sz w:val="28"/>
-          <w:szCs w:val="28"/>
-        </w:rPr>
-        <w:t xml:space="preserve"> </w:t>
-      </w:r>
-      <w:r>
-        <w:rPr>
-          <w:rFonts w:asciiTheme="minorHAnsi" w:eastAsia="Batang" w:hAnsiTheme="minorHAnsi" w:cstheme="minorHAnsi"/>
-          <w:sz w:val="28"/>
-          <w:szCs w:val="28"/>
-        </w:rPr>
-        <w:t>사이트맥스</w:t>
-      </w:r>
-      <w:r>
-        <w:rPr>
-          <w:rFonts w:asciiTheme="minorHAnsi" w:eastAsia="Batang" w:hAnsiTheme="minorHAnsi" w:cstheme="minorHAnsi"/>
-          <w:sz w:val="28"/>
-          <w:szCs w:val="28"/>
-        </w:rPr>
-        <w:t xml:space="preserve"> </w:t>
-      </w:r>
-      <w:r>
-        <w:rPr>
-          <w:rFonts w:asciiTheme="minorHAnsi" w:eastAsia="Batang" w:hAnsiTheme="minorHAnsi" w:cstheme="minorHAnsi"/>
-          <w:sz w:val="28"/>
-          <w:szCs w:val="28"/>
-        </w:rPr>
-        <w:t>회사에서</w:t>
-      </w:r>
-      <w:r>
-        <w:rPr>
-          <w:rFonts w:asciiTheme="minorHAnsi" w:eastAsia="Batang" w:hAnsiTheme="minorHAnsi" w:cstheme="minorHAnsi"/>
-          <w:sz w:val="28"/>
-          <w:szCs w:val="28"/>
-        </w:rPr>
-        <w:t xml:space="preserve"> </w:t>
-      </w:r>
-      <w:r>
-        <w:rPr>
-          <w:rFonts w:asciiTheme="minorHAnsi" w:eastAsia="Batang" w:hAnsiTheme="minorHAnsi" w:cstheme="minorHAnsi"/>
-          <w:sz w:val="28"/>
-          <w:szCs w:val="28"/>
-        </w:rPr>
-        <w:t>일을하면서</w:t>
-      </w:r>
-      <w:r>
-        <w:rPr>
-          <w:rFonts w:asciiTheme="minorHAnsi" w:eastAsia="Batang" w:hAnsiTheme="minorHAnsi" w:cstheme="minorHAnsi"/>
-          <w:sz w:val="28"/>
-          <w:szCs w:val="28"/>
-        </w:rPr>
-        <w:t xml:space="preserve"> </w:t>
-      </w:r>
-      <w:r>
-        <w:rPr>
-          <w:rFonts w:asciiTheme="minorHAnsi" w:eastAsia="Batang" w:hAnsiTheme="minorHAnsi" w:cstheme="minorHAnsi"/>
-          <w:sz w:val="28"/>
-          <w:szCs w:val="28"/>
-        </w:rPr>
-        <w:t>사이트맥스</w:t>
-      </w:r>
-      <w:r>
-        <w:rPr>
-          <w:rFonts w:asciiTheme="minorHAnsi" w:eastAsia="Batang" w:hAnsiTheme="minorHAnsi" w:cstheme="minorHAnsi"/>
-          <w:sz w:val="28"/>
-          <w:szCs w:val="28"/>
-        </w:rPr>
-        <w:t xml:space="preserve"> </w:t>
-      </w:r>
-      <w:r>
-        <w:rPr>
-          <w:rFonts w:asciiTheme="minorHAnsi" w:eastAsia="Batang" w:hAnsiTheme="minorHAnsi" w:cstheme="minorHAnsi"/>
-          <w:sz w:val="28"/>
-          <w:szCs w:val="28"/>
-        </w:rPr>
-        <w:t>시스템을</w:t>
-      </w:r>
-      <w:r>
-        <w:rPr>
-          <w:rFonts w:asciiTheme="minorHAnsi" w:eastAsia="Batang" w:hAnsiTheme="minorHAnsi" w:cstheme="minorHAnsi"/>
-          <w:sz w:val="28"/>
-          <w:szCs w:val="28"/>
-        </w:rPr>
-        <w:t xml:space="preserve"> </w:t>
-      </w:r>
-      <w:r>
-        <w:rPr>
-          <w:rFonts w:asciiTheme="minorHAnsi" w:eastAsia="Batang" w:hAnsiTheme="minorHAnsi" w:cstheme="minorHAnsi"/>
-          <w:sz w:val="28"/>
-          <w:szCs w:val="28"/>
-        </w:rPr>
-        <w:t>관리하고</w:t>
-      </w:r>
-      <w:r>
-        <w:rPr>
-          <w:rFonts w:asciiTheme="minorHAnsi" w:eastAsia="Batang" w:hAnsiTheme="minorHAnsi" w:cstheme="minorHAnsi"/>
-          <w:sz w:val="28"/>
-          <w:szCs w:val="28"/>
-        </w:rPr>
-        <w:t xml:space="preserve"> </w:t>
-      </w:r>
-      <w:r>
-        <w:rPr>
-          <w:rFonts w:asciiTheme="minorHAnsi" w:eastAsia="Batang" w:hAnsiTheme="minorHAnsi" w:cstheme="minorHAnsi"/>
-          <w:sz w:val="28"/>
-          <w:szCs w:val="28"/>
-        </w:rPr>
-        <w:t>개발하는</w:t>
-      </w:r>
-      <w:r>
-        <w:rPr>
-          <w:rFonts w:asciiTheme="minorHAnsi" w:eastAsia="Batang" w:hAnsiTheme="minorHAnsi" w:cstheme="minorHAnsi"/>
-          <w:sz w:val="28"/>
-          <w:szCs w:val="28"/>
-        </w:rPr>
-        <w:t xml:space="preserve"> </w:t>
-      </w:r>
-      <w:r>
-        <w:rPr>
-          <w:rFonts w:asciiTheme="minorHAnsi" w:eastAsia="Batang" w:hAnsiTheme="minorHAnsi" w:cstheme="minorHAnsi"/>
-          <w:sz w:val="28"/>
-          <w:szCs w:val="28"/>
-        </w:rPr>
-        <w:t>업무를</w:t>
-      </w:r>
-      <w:r>
-        <w:rPr>
-          <w:rFonts w:asciiTheme="minorHAnsi" w:eastAsia="Batang" w:hAnsiTheme="minorHAnsi" w:cstheme="minorHAnsi"/>
-          <w:sz w:val="28"/>
-          <w:szCs w:val="28"/>
-        </w:rPr>
-        <w:t xml:space="preserve"> </w:t>
-      </w:r>
-      <w:r>
-        <w:rPr>
-          <w:rFonts w:asciiTheme="minorHAnsi" w:eastAsia="Batang" w:hAnsiTheme="minorHAnsi" w:cstheme="minorHAnsi"/>
-          <w:sz w:val="28"/>
-          <w:szCs w:val="28"/>
-        </w:rPr>
-        <w:t>맏았었습니다</w:t>
-      </w:r>
-      <w:r>
-        <w:rPr>
-          <w:rFonts w:asciiTheme="minorHAnsi" w:eastAsia="Batang" w:hAnsiTheme="minorHAnsi" w:cstheme="minorHAnsi"/>
-          <w:sz w:val="28"/>
-          <w:szCs w:val="28"/>
-        </w:rPr>
-        <w:t>.</w:t>
-      </w:r>
-    </w:p>
-    <w:p>
-      <w:pPr>
-        <w:tabs>
-          <w:tab w:val="left" w:pos="6440"/>
-        </w:tabs>
+        <w:t xml:space="preserve"> based single page applications, and maintained </w:t>
+      </w:r>
+      <w:proofErr w:type="gramStart"/>
+      <w:r>
         <w:rPr>
           <w:rFonts w:ascii="Arial" w:hAnsi="Arial" w:cs="Arial"/>
           <w:color w:val="1F314A"/>
           <w:shd w:val="clear" w:color="auto" w:fill="F2F7FE"/>
         </w:rPr>
-      </w:pPr>
-    </w:p>
-    <w:p>
-      <w:pPr>
-        <w:rPr>
-          <w:rFonts w:asciiTheme="minorHAnsi" w:hAnsiTheme="minorHAnsi" w:cstheme="minorHAnsi"/>
+        <w:t>over  2000</w:t>
+      </w:r>
+      <w:proofErr w:type="gramEnd"/>
+      <w:r>
+        <w:rPr>
+          <w:rFonts w:ascii="Arial" w:hAnsi="Arial" w:cs="Arial"/>
+          <w:color w:val="1F314A"/>
+          <w:shd w:val="clear" w:color="auto" w:fill="F2F7FE"/>
+        </w:rPr>
+        <w:t xml:space="preserve"> of them. As well, I assisted my senior developers with developer There I was praised by my team members for building beautiful applications that delights customers and lots of fist bumps and high fives.</w:t>
+      </w:r>
+    </w:p>
+    <w:p>
+      <w:pPr>
+        <w:tabs>
+          <w:tab w:val="left" w:pos="6440"/>
+        </w:tabs>
+        <w:rPr>
+          <w:rFonts w:ascii="Arial" w:hAnsi="Arial" w:cs="Arial"/>
+          <w:color w:val="1F314A"/>
+          <w:shd w:val="clear" w:color="auto" w:fill="F2F7FE"/>
+        </w:rPr>
+      </w:pPr>
+    </w:p>
+    <w:p>
+      <w:pPr>
+        <w:tabs>
+          <w:tab w:val="left" w:pos="6440"/>
+        </w:tabs>
+        <w:rPr>
+          <w:rFonts w:ascii="Arial" w:hAnsi="Arial" w:cs="Arial"/>
+          <w:color w:val="1F314A"/>
+          <w:shd w:val="clear" w:color="auto" w:fill="F2F7FE"/>
+        </w:rPr>
+      </w:pPr>
+      <w:r>
+        <w:rPr>
+          <w:rFonts w:ascii="Arial" w:hAnsi="Arial" w:cs="Arial"/>
+          <w:color w:val="1F314A"/>
+          <w:shd w:val="clear" w:color="auto" w:fill="F2F7FE"/>
+        </w:rPr>
+        <w:t>Over the years, I felt the need for better growth and opportunities. I’ve been practicing over the years, and now that I am ready for a new role, this position is the one that I felt I could excel in.</w:t>
+      </w:r>
+    </w:p>
+    <w:p>
+      <w:pPr>
+        <w:tabs>
+          <w:tab w:val="left" w:pos="6440"/>
+        </w:tabs>
+        <w:rPr>
+          <w:rFonts w:ascii="Arial" w:hAnsi="Arial" w:cs="Arial"/>
+          <w:color w:val="1F314A"/>
+          <w:shd w:val="clear" w:color="auto" w:fill="F2F7FE"/>
+        </w:rPr>
+      </w:pPr>
+    </w:p>
+    <w:p>
+      <w:pPr>
+        <w:rPr>
+          <w:rFonts w:asciiTheme="minorHAnsi" w:eastAsia="Batang" w:hAnsiTheme="minorHAnsi" w:cstheme="minorHAnsi"/>
           <w:sz w:val="28"/>
           <w:szCs w:val="28"/>
         </w:rPr>
@@ -1555,6 +1499,357 @@
           <w:sz w:val="28"/>
           <w:szCs w:val="28"/>
         </w:rPr>
+        <w:t xml:space="preserve"> 2</w:t>
+      </w:r>
+      <w:r>
+        <w:rPr>
+          <w:rFonts w:asciiTheme="minorHAnsi" w:eastAsia="Batang" w:hAnsiTheme="minorHAnsi" w:cstheme="minorHAnsi"/>
+          <w:sz w:val="28"/>
+          <w:szCs w:val="28"/>
+        </w:rPr>
+        <w:t>년</w:t>
+      </w:r>
+      <w:r>
+        <w:rPr>
+          <w:rFonts w:asciiTheme="minorHAnsi" w:eastAsia="Batang" w:hAnsiTheme="minorHAnsi" w:cstheme="minorHAnsi"/>
+          <w:sz w:val="28"/>
+          <w:szCs w:val="28"/>
+        </w:rPr>
+        <w:t xml:space="preserve"> </w:t>
+      </w:r>
+      <w:r>
+        <w:rPr>
+          <w:rFonts w:asciiTheme="minorHAnsi" w:eastAsia="Batang" w:hAnsiTheme="minorHAnsi" w:cstheme="minorHAnsi"/>
+          <w:sz w:val="28"/>
+          <w:szCs w:val="28"/>
+        </w:rPr>
+        <w:t>경력이</w:t>
+      </w:r>
+      <w:r>
+        <w:rPr>
+          <w:rFonts w:asciiTheme="minorHAnsi" w:eastAsia="Batang" w:hAnsiTheme="minorHAnsi" w:cstheme="minorHAnsi"/>
+          <w:sz w:val="28"/>
+          <w:szCs w:val="28"/>
+        </w:rPr>
+        <w:t xml:space="preserve"> </w:t>
+      </w:r>
+      <w:r>
+        <w:rPr>
+          <w:rFonts w:asciiTheme="minorHAnsi" w:eastAsia="Batang" w:hAnsiTheme="minorHAnsi" w:cstheme="minorHAnsi"/>
+          <w:sz w:val="28"/>
+          <w:szCs w:val="28"/>
+        </w:rPr>
+        <w:t>있는</w:t>
+      </w:r>
+      <w:r>
+        <w:rPr>
+          <w:rFonts w:asciiTheme="minorHAnsi" w:eastAsia="Batang" w:hAnsiTheme="minorHAnsi" w:cstheme="minorHAnsi"/>
+          <w:sz w:val="28"/>
+          <w:szCs w:val="28"/>
+        </w:rPr>
+        <w:t xml:space="preserve"> </w:t>
+      </w:r>
+      <w:r>
+        <w:rPr>
+          <w:rFonts w:asciiTheme="minorHAnsi" w:eastAsia="Batang" w:hAnsiTheme="minorHAnsi" w:cstheme="minorHAnsi"/>
+          <w:sz w:val="28"/>
+          <w:szCs w:val="28"/>
+        </w:rPr>
+        <w:t>프론트</w:t>
+      </w:r>
+      <w:r>
+        <w:rPr>
+          <w:rFonts w:asciiTheme="minorHAnsi" w:eastAsia="Batang" w:hAnsiTheme="minorHAnsi" w:cstheme="minorHAnsi"/>
+          <w:sz w:val="28"/>
+          <w:szCs w:val="28"/>
+        </w:rPr>
+        <w:t xml:space="preserve"> </w:t>
+      </w:r>
+      <w:r>
+        <w:rPr>
+          <w:rFonts w:asciiTheme="minorHAnsi" w:eastAsia="Batang" w:hAnsiTheme="minorHAnsi" w:cstheme="minorHAnsi"/>
+          <w:sz w:val="28"/>
+          <w:szCs w:val="28"/>
+        </w:rPr>
+        <w:t>개발자</w:t>
+      </w:r>
+      <w:r>
+        <w:rPr>
+          <w:rFonts w:asciiTheme="minorHAnsi" w:eastAsia="Batang" w:hAnsiTheme="minorHAnsi" w:cstheme="minorHAnsi"/>
+          <w:sz w:val="28"/>
+          <w:szCs w:val="28"/>
+        </w:rPr>
+        <w:t xml:space="preserve"> </w:t>
+      </w:r>
+      <w:r>
+        <w:rPr>
+          <w:rFonts w:asciiTheme="minorHAnsi" w:eastAsia="Batang" w:hAnsiTheme="minorHAnsi" w:cstheme="minorHAnsi"/>
+          <w:sz w:val="28"/>
+          <w:szCs w:val="28"/>
+        </w:rPr>
+        <w:t>입니다</w:t>
+      </w:r>
+      <w:r>
+        <w:rPr>
+          <w:rFonts w:asciiTheme="minorHAnsi" w:eastAsia="Batang" w:hAnsiTheme="minorHAnsi" w:cstheme="minorHAnsi"/>
+          <w:sz w:val="28"/>
+          <w:szCs w:val="28"/>
+        </w:rPr>
+        <w:t xml:space="preserve">. </w:t>
+      </w:r>
+      <w:r>
+        <w:rPr>
+          <w:rFonts w:asciiTheme="minorHAnsi" w:eastAsia="Batang" w:hAnsiTheme="minorHAnsi" w:cstheme="minorHAnsi"/>
+          <w:sz w:val="28"/>
+          <w:szCs w:val="28"/>
+        </w:rPr>
+        <w:t>저는</w:t>
+      </w:r>
+      <w:r>
+        <w:rPr>
+          <w:rFonts w:asciiTheme="minorHAnsi" w:eastAsia="Batang" w:hAnsiTheme="minorHAnsi" w:cstheme="minorHAnsi"/>
+          <w:sz w:val="28"/>
+          <w:szCs w:val="28"/>
+        </w:rPr>
+        <w:t xml:space="preserve"> 2</w:t>
+      </w:r>
+      <w:r>
+        <w:rPr>
+          <w:rFonts w:asciiTheme="minorHAnsi" w:eastAsia="Batang" w:hAnsiTheme="minorHAnsi" w:cstheme="minorHAnsi"/>
+          <w:sz w:val="28"/>
+          <w:szCs w:val="28"/>
+        </w:rPr>
+        <w:t>년동안</w:t>
+      </w:r>
+      <w:r>
+        <w:rPr>
+          <w:rFonts w:asciiTheme="minorHAnsi" w:eastAsia="Batang" w:hAnsiTheme="minorHAnsi" w:cstheme="minorHAnsi"/>
+          <w:sz w:val="28"/>
+          <w:szCs w:val="28"/>
+        </w:rPr>
+        <w:t xml:space="preserve"> </w:t>
+      </w:r>
+      <w:proofErr w:type="spellStart"/>
+      <w:r>
+        <w:rPr>
+          <w:rFonts w:asciiTheme="minorHAnsi" w:eastAsia="Batang" w:hAnsiTheme="minorHAnsi" w:cstheme="minorHAnsi"/>
+          <w:sz w:val="28"/>
+          <w:szCs w:val="28"/>
+        </w:rPr>
+        <w:t>벤쿠에</w:t>
+      </w:r>
+      <w:proofErr w:type="spellEnd"/>
+      <w:r>
+        <w:rPr>
+          <w:rFonts w:asciiTheme="minorHAnsi" w:eastAsia="Batang" w:hAnsiTheme="minorHAnsi" w:cstheme="minorHAnsi"/>
+          <w:sz w:val="28"/>
+          <w:szCs w:val="28"/>
+        </w:rPr>
+        <w:t xml:space="preserve"> </w:t>
+      </w:r>
+      <w:r>
+        <w:rPr>
+          <w:rFonts w:asciiTheme="minorHAnsi" w:eastAsia="Batang" w:hAnsiTheme="minorHAnsi" w:cstheme="minorHAnsi"/>
+          <w:sz w:val="28"/>
+          <w:szCs w:val="28"/>
+        </w:rPr>
+        <w:t>있는</w:t>
+      </w:r>
+      <w:r>
+        <w:rPr>
+          <w:rFonts w:asciiTheme="minorHAnsi" w:eastAsia="Batang" w:hAnsiTheme="minorHAnsi" w:cstheme="minorHAnsi"/>
+          <w:sz w:val="28"/>
+          <w:szCs w:val="28"/>
+        </w:rPr>
+        <w:t xml:space="preserve"> </w:t>
+      </w:r>
+      <w:proofErr w:type="spellStart"/>
+      <w:r>
+        <w:rPr>
+          <w:rFonts w:asciiTheme="minorHAnsi" w:eastAsia="Batang" w:hAnsiTheme="minorHAnsi" w:cstheme="minorHAnsi"/>
+          <w:sz w:val="28"/>
+          <w:szCs w:val="28"/>
+        </w:rPr>
+        <w:t>사이트맥스</w:t>
+      </w:r>
+      <w:proofErr w:type="spellEnd"/>
+      <w:r>
+        <w:rPr>
+          <w:rFonts w:asciiTheme="minorHAnsi" w:eastAsia="Batang" w:hAnsiTheme="minorHAnsi" w:cstheme="minorHAnsi"/>
+          <w:sz w:val="28"/>
+          <w:szCs w:val="28"/>
+        </w:rPr>
+        <w:t xml:space="preserve"> </w:t>
+      </w:r>
+      <w:r>
+        <w:rPr>
+          <w:rFonts w:asciiTheme="minorHAnsi" w:eastAsia="Batang" w:hAnsiTheme="minorHAnsi" w:cstheme="minorHAnsi"/>
+          <w:sz w:val="28"/>
+          <w:szCs w:val="28"/>
+        </w:rPr>
+        <w:t>회사에서</w:t>
+      </w:r>
+      <w:r>
+        <w:rPr>
+          <w:rFonts w:asciiTheme="minorHAnsi" w:eastAsia="Batang" w:hAnsiTheme="minorHAnsi" w:cstheme="minorHAnsi"/>
+          <w:sz w:val="28"/>
+          <w:szCs w:val="28"/>
+        </w:rPr>
+        <w:t xml:space="preserve"> </w:t>
+      </w:r>
+      <w:proofErr w:type="spellStart"/>
+      <w:r>
+        <w:rPr>
+          <w:rFonts w:asciiTheme="minorHAnsi" w:eastAsia="Batang" w:hAnsiTheme="minorHAnsi" w:cstheme="minorHAnsi"/>
+          <w:sz w:val="28"/>
+          <w:szCs w:val="28"/>
+        </w:rPr>
+        <w:t>일을하면서</w:t>
+      </w:r>
+      <w:proofErr w:type="spellEnd"/>
+      <w:r>
+        <w:rPr>
+          <w:rFonts w:asciiTheme="minorHAnsi" w:eastAsia="Batang" w:hAnsiTheme="minorHAnsi" w:cstheme="minorHAnsi"/>
+          <w:sz w:val="28"/>
+          <w:szCs w:val="28"/>
+        </w:rPr>
+        <w:t xml:space="preserve"> </w:t>
+      </w:r>
+      <w:proofErr w:type="spellStart"/>
+      <w:r>
+        <w:rPr>
+          <w:rFonts w:asciiTheme="minorHAnsi" w:eastAsia="Batang" w:hAnsiTheme="minorHAnsi" w:cstheme="minorHAnsi"/>
+          <w:sz w:val="28"/>
+          <w:szCs w:val="28"/>
+        </w:rPr>
+        <w:t>사이트맥스</w:t>
+      </w:r>
+      <w:proofErr w:type="spellEnd"/>
+      <w:r>
+        <w:rPr>
+          <w:rFonts w:asciiTheme="minorHAnsi" w:eastAsia="Batang" w:hAnsiTheme="minorHAnsi" w:cstheme="minorHAnsi"/>
+          <w:sz w:val="28"/>
+          <w:szCs w:val="28"/>
+        </w:rPr>
+        <w:t xml:space="preserve"> </w:t>
+      </w:r>
+      <w:r>
+        <w:rPr>
+          <w:rFonts w:asciiTheme="minorHAnsi" w:eastAsia="Batang" w:hAnsiTheme="minorHAnsi" w:cstheme="minorHAnsi"/>
+          <w:sz w:val="28"/>
+          <w:szCs w:val="28"/>
+        </w:rPr>
+        <w:t>시스템을</w:t>
+      </w:r>
+      <w:r>
+        <w:rPr>
+          <w:rFonts w:asciiTheme="minorHAnsi" w:eastAsia="Batang" w:hAnsiTheme="minorHAnsi" w:cstheme="minorHAnsi"/>
+          <w:sz w:val="28"/>
+          <w:szCs w:val="28"/>
+        </w:rPr>
+        <w:t xml:space="preserve"> </w:t>
+      </w:r>
+      <w:r>
+        <w:rPr>
+          <w:rFonts w:asciiTheme="minorHAnsi" w:eastAsia="Batang" w:hAnsiTheme="minorHAnsi" w:cstheme="minorHAnsi"/>
+          <w:sz w:val="28"/>
+          <w:szCs w:val="28"/>
+        </w:rPr>
+        <w:t>관리하고</w:t>
+      </w:r>
+      <w:r>
+        <w:rPr>
+          <w:rFonts w:asciiTheme="minorHAnsi" w:eastAsia="Batang" w:hAnsiTheme="minorHAnsi" w:cstheme="minorHAnsi"/>
+          <w:sz w:val="28"/>
+          <w:szCs w:val="28"/>
+        </w:rPr>
+        <w:t xml:space="preserve"> </w:t>
+      </w:r>
+      <w:r>
+        <w:rPr>
+          <w:rFonts w:asciiTheme="minorHAnsi" w:eastAsia="Batang" w:hAnsiTheme="minorHAnsi" w:cstheme="minorHAnsi"/>
+          <w:sz w:val="28"/>
+          <w:szCs w:val="28"/>
+        </w:rPr>
+        <w:t>개발하는</w:t>
+      </w:r>
+      <w:r>
+        <w:rPr>
+          <w:rFonts w:asciiTheme="minorHAnsi" w:eastAsia="Batang" w:hAnsiTheme="minorHAnsi" w:cstheme="minorHAnsi"/>
+          <w:sz w:val="28"/>
+          <w:szCs w:val="28"/>
+        </w:rPr>
+        <w:t xml:space="preserve"> </w:t>
+      </w:r>
+      <w:r>
+        <w:rPr>
+          <w:rFonts w:asciiTheme="minorHAnsi" w:eastAsia="Batang" w:hAnsiTheme="minorHAnsi" w:cstheme="minorHAnsi"/>
+          <w:sz w:val="28"/>
+          <w:szCs w:val="28"/>
+        </w:rPr>
+        <w:t>업무를</w:t>
+      </w:r>
+      <w:r>
+        <w:rPr>
+          <w:rFonts w:asciiTheme="minorHAnsi" w:eastAsia="Batang" w:hAnsiTheme="minorHAnsi" w:cstheme="minorHAnsi"/>
+          <w:sz w:val="28"/>
+          <w:szCs w:val="28"/>
+        </w:rPr>
+        <w:t xml:space="preserve"> </w:t>
+      </w:r>
+      <w:proofErr w:type="spellStart"/>
+      <w:r>
+        <w:rPr>
+          <w:rFonts w:asciiTheme="minorHAnsi" w:eastAsia="Batang" w:hAnsiTheme="minorHAnsi" w:cstheme="minorHAnsi"/>
+          <w:sz w:val="28"/>
+          <w:szCs w:val="28"/>
+        </w:rPr>
+        <w:t>맏았었습니다</w:t>
+      </w:r>
+      <w:proofErr w:type="spellEnd"/>
+      <w:r>
+        <w:rPr>
+          <w:rFonts w:asciiTheme="minorHAnsi" w:eastAsia="Batang" w:hAnsiTheme="minorHAnsi" w:cstheme="minorHAnsi"/>
+          <w:sz w:val="28"/>
+          <w:szCs w:val="28"/>
+        </w:rPr>
+        <w:t>.</w:t>
+      </w:r>
+    </w:p>
+    <w:p>
+      <w:pPr>
+        <w:tabs>
+          <w:tab w:val="left" w:pos="6440"/>
+        </w:tabs>
+        <w:rPr>
+          <w:rFonts w:ascii="Arial" w:hAnsi="Arial" w:cs="Arial"/>
+          <w:color w:val="1F314A"/>
+          <w:shd w:val="clear" w:color="auto" w:fill="F2F7FE"/>
+        </w:rPr>
+      </w:pPr>
+    </w:p>
+    <w:p>
+      <w:pPr>
+        <w:rPr>
+          <w:rFonts w:asciiTheme="minorHAnsi" w:hAnsiTheme="minorHAnsi" w:cstheme="minorHAnsi"/>
+          <w:sz w:val="28"/>
+          <w:szCs w:val="28"/>
+        </w:rPr>
+      </w:pPr>
+      <w:r>
+        <w:rPr>
+          <w:rFonts w:asciiTheme="minorHAnsi" w:eastAsia="Batang" w:hAnsiTheme="minorHAnsi" w:cstheme="minorHAnsi"/>
+          <w:sz w:val="28"/>
+          <w:szCs w:val="28"/>
+        </w:rPr>
+        <w:t>저는</w:t>
+      </w:r>
+      <w:r>
+        <w:rPr>
+          <w:rFonts w:asciiTheme="minorHAnsi" w:eastAsia="Batang" w:hAnsiTheme="minorHAnsi" w:cstheme="minorHAnsi"/>
+          <w:sz w:val="28"/>
+          <w:szCs w:val="28"/>
+        </w:rPr>
         <w:t xml:space="preserve"> </w:t>
       </w:r>
       <w:r>
@@ -1683,8 +1978,27 @@
           <w:sz w:val="28"/>
           <w:szCs w:val="28"/>
         </w:rPr>
-        <w:t xml:space="preserve"> angularJS based SP </w:t>
-      </w:r>
+        <w:t xml:space="preserve"> </w:t>
+      </w:r>
+      <w:proofErr w:type="spellStart"/>
+      <w:r>
+        <w:rPr>
+          <w:rFonts w:asciiTheme="minorHAnsi" w:eastAsia="Batang" w:hAnsiTheme="minorHAnsi" w:cstheme="minorHAnsi"/>
+          <w:sz w:val="28"/>
+          <w:szCs w:val="28"/>
+        </w:rPr>
+        <w:t>angularJS</w:t>
+      </w:r>
+      <w:proofErr w:type="spellEnd"/>
+      <w:r>
+        <w:rPr>
+          <w:rFonts w:asciiTheme="minorHAnsi" w:eastAsia="Batang" w:hAnsiTheme="minorHAnsi" w:cstheme="minorHAnsi"/>
+          <w:sz w:val="28"/>
+          <w:szCs w:val="28"/>
+        </w:rPr>
+        <w:t xml:space="preserve"> based SP </w:t>
+      </w:r>
+      <w:proofErr w:type="spellStart"/>
       <w:r>
         <w:rPr>
           <w:rFonts w:asciiTheme="minorHAnsi" w:eastAsia="Batang" w:hAnsiTheme="minorHAnsi" w:cstheme="minorHAnsi"/>
@@ -1693,6 +2007,7 @@
         </w:rPr>
         <w:t>어플들을</w:t>
       </w:r>
+      <w:proofErr w:type="spellEnd"/>
       <w:r>
         <w:rPr>
           <w:rFonts w:asciiTheme="minorHAnsi" w:eastAsia="Batang" w:hAnsiTheme="minorHAnsi" w:cstheme="minorHAnsi"/>
@@ -1749,6 +2064,7 @@
         </w:rPr>
         <w:t xml:space="preserve"> </w:t>
       </w:r>
+      <w:proofErr w:type="spellStart"/>
       <w:r>
         <w:rPr>
           <w:rFonts w:asciiTheme="minorHAnsi" w:eastAsia="Batang" w:hAnsiTheme="minorHAnsi" w:cstheme="minorHAnsi"/>
@@ -1757,6 +2073,7 @@
         </w:rPr>
         <w:t>파이썬을</w:t>
       </w:r>
+      <w:proofErr w:type="spellEnd"/>
       <w:r>
         <w:rPr>
           <w:rFonts w:asciiTheme="minorHAnsi" w:eastAsia="Batang" w:hAnsiTheme="minorHAnsi" w:cstheme="minorHAnsi"/>
@@ -1781,6 +2098,7 @@
         </w:rPr>
         <w:t xml:space="preserve"> 2000  SP </w:t>
       </w:r>
+      <w:proofErr w:type="spellStart"/>
       <w:r>
         <w:rPr>
           <w:rFonts w:asciiTheme="minorHAnsi" w:eastAsia="Batang" w:hAnsiTheme="minorHAnsi" w:cstheme="minorHAnsi"/>
@@ -1789,6 +2107,7 @@
         </w:rPr>
         <w:t>어플들을</w:t>
       </w:r>
+      <w:proofErr w:type="spellEnd"/>
       <w:r>
         <w:rPr>
           <w:rFonts w:asciiTheme="minorHAnsi" w:eastAsia="Batang" w:hAnsiTheme="minorHAnsi" w:cstheme="minorHAnsi"/>
@@ -1861,6 +2180,7 @@
         </w:rPr>
         <w:t xml:space="preserve"> </w:t>
       </w:r>
+      <w:proofErr w:type="spellStart"/>
       <w:r>
         <w:rPr>
           <w:rFonts w:asciiTheme="minorHAnsi" w:eastAsia="Batang" w:hAnsiTheme="minorHAnsi" w:cstheme="minorHAnsi"/>
@@ -1869,6 +2189,7 @@
         </w:rPr>
         <w:t>어플들을</w:t>
       </w:r>
+      <w:proofErr w:type="spellEnd"/>
       <w:r>
         <w:rPr>
           <w:rFonts w:asciiTheme="minorHAnsi" w:eastAsia="Batang" w:hAnsiTheme="minorHAnsi" w:cstheme="minorHAnsi"/>
@@ -2123,8 +2444,13 @@
     <w:p/>
     <w:p>
       <w:r>
-        <w:t>What do I know about company</w:t>
-      </w:r>
+        <w:t xml:space="preserve">What do I know about </w:t>
+      </w:r>
+      <w:proofErr w:type="gramStart"/>
+      <w:r>
+        <w:t>company</w:t>
+      </w:r>
+      <w:proofErr w:type="gramEnd"/>
     </w:p>
     <w:p>
       <w:pPr>
@@ -2179,7 +2505,15 @@
         <w:t xml:space="preserve"> is t</w:t>
       </w:r>
       <w:r>
-        <w:t>o help people provide outstanding hospitality serviceby automating repetitive tasks.</w:t>
+        <w:t xml:space="preserve">o help people provide outstanding hospitality </w:t>
+      </w:r>
+      <w:proofErr w:type="spellStart"/>
+      <w:r>
+        <w:t>serviceby</w:t>
+      </w:r>
+      <w:proofErr w:type="spellEnd"/>
+      <w:r>
+        <w:t xml:space="preserve"> automating repetitive tasks.</w:t>
       </w:r>
     </w:p>
     <w:p/>
@@ -2341,7 +2675,23 @@
           <w:rFonts w:asciiTheme="minorHAnsi" w:hAnsiTheme="minorHAnsi" w:cstheme="minorHAnsi"/>
           <w:color w:val="000000" w:themeColor="text1"/>
         </w:rPr>
-        <w:t>Shell Program SiteMax 3 application</w:t>
+        <w:t xml:space="preserve">Shell Program </w:t>
+      </w:r>
+      <w:proofErr w:type="spellStart"/>
+      <w:r>
+        <w:rPr>
+          <w:rFonts w:asciiTheme="minorHAnsi" w:hAnsiTheme="minorHAnsi" w:cstheme="minorHAnsi"/>
+          <w:color w:val="000000" w:themeColor="text1"/>
+        </w:rPr>
+        <w:t>SiteMax</w:t>
+      </w:r>
+      <w:proofErr w:type="spellEnd"/>
+      <w:r>
+        <w:rPr>
+          <w:rFonts w:asciiTheme="minorHAnsi" w:hAnsiTheme="minorHAnsi" w:cstheme="minorHAnsi"/>
+          <w:color w:val="000000" w:themeColor="text1"/>
+        </w:rPr>
+        <w:t xml:space="preserve"> 3 application</w:t>
       </w:r>
     </w:p>
     <w:p>
@@ -2360,7 +2710,35 @@
         <w:rPr>
           <w:rFonts w:asciiTheme="minorHAnsi" w:hAnsiTheme="minorHAnsi" w:cstheme="minorHAnsi"/>
         </w:rPr>
-        <w:t>James wanted to attend buildex with his cool new app SiteMax 3 built entirely using Ionic Framework</w:t>
+        <w:t xml:space="preserve">James wanted to attend </w:t>
+      </w:r>
+      <w:proofErr w:type="spellStart"/>
+      <w:r>
+        <w:rPr>
+          <w:rFonts w:asciiTheme="minorHAnsi" w:hAnsiTheme="minorHAnsi" w:cstheme="minorHAnsi"/>
+        </w:rPr>
+        <w:t>buildex</w:t>
+      </w:r>
+      <w:proofErr w:type="spellEnd"/>
+      <w:r>
+        <w:rPr>
+          <w:rFonts w:asciiTheme="minorHAnsi" w:hAnsiTheme="minorHAnsi" w:cstheme="minorHAnsi"/>
+        </w:rPr>
+        <w:t xml:space="preserve"> with his cool new app </w:t>
+      </w:r>
+      <w:proofErr w:type="spellStart"/>
+      <w:r>
+        <w:rPr>
+          <w:rFonts w:asciiTheme="minorHAnsi" w:hAnsiTheme="minorHAnsi" w:cstheme="minorHAnsi"/>
+        </w:rPr>
+        <w:t>SiteMax</w:t>
+      </w:r>
+      <w:proofErr w:type="spellEnd"/>
+      <w:r>
+        <w:rPr>
+          <w:rFonts w:asciiTheme="minorHAnsi" w:hAnsiTheme="minorHAnsi" w:cstheme="minorHAnsi"/>
+        </w:rPr>
+        <w:t xml:space="preserve"> 3 built entirely using Ionic Framework</w:t>
       </w:r>
     </w:p>
     <w:p>
@@ -2398,7 +2776,21 @@
         <w:rPr>
           <w:rFonts w:asciiTheme="minorHAnsi" w:hAnsiTheme="minorHAnsi" w:cstheme="minorHAnsi"/>
         </w:rPr>
-        <w:t>Each build took about 20 minutes (literarly)</w:t>
+        <w:t>Each build took about 20 minutes (</w:t>
+      </w:r>
+      <w:proofErr w:type="spellStart"/>
+      <w:r>
+        <w:rPr>
+          <w:rFonts w:asciiTheme="minorHAnsi" w:hAnsiTheme="minorHAnsi" w:cstheme="minorHAnsi"/>
+        </w:rPr>
+        <w:t>literarly</w:t>
+      </w:r>
+      <w:proofErr w:type="spellEnd"/>
+      <w:r>
+        <w:rPr>
+          <w:rFonts w:asciiTheme="minorHAnsi" w:hAnsiTheme="minorHAnsi" w:cstheme="minorHAnsi"/>
+        </w:rPr>
+        <w:t>)</w:t>
       </w:r>
     </w:p>
     <w:p>
@@ -2683,6 +3075,34 @@
           <w:rFonts w:eastAsia="Batang"/>
         </w:rPr>
       </w:pPr>
+      <w:r>
+        <w:rPr>
+          <w:rFonts w:eastAsia="Batang"/>
+        </w:rPr>
+        <w:t xml:space="preserve">Third Practice: </w:t>
+      </w:r>
+      <w:hyperlink r:id="rId16" w:history="1">
+        <w:r>
+          <w:rPr>
+            <w:rStyle w:val="Hyperlink"/>
+            <w:rFonts w:eastAsia="Batang"/>
+          </w:rPr>
+          <w:t>https://app.biginterview.com/s/c032720a5b</w:t>
+        </w:r>
+      </w:hyperlink>
+      <w:r>
+        <w:rPr>
+          <w:rFonts w:eastAsia="Batang"/>
+        </w:rPr>
+        <w:t xml:space="preserve"> </w:t>
+      </w:r>
+    </w:p>
+    <w:p>
+      <w:pPr>
+        <w:rPr>
+          <w:rFonts w:eastAsia="Batang"/>
+        </w:rPr>
+      </w:pPr>
     </w:p>
     <w:p>
       <w:pPr>
@@ -2735,7 +3155,21 @@
         <w:rPr>
           <w:rFonts w:asciiTheme="minorHAnsi" w:eastAsia="Batang" w:hAnsiTheme="minorHAnsi" w:cstheme="minorHAnsi"/>
         </w:rPr>
-        <w:t xml:space="preserve"> This has been true at sitemax. </w:t>
+        <w:t xml:space="preserve"> This has been true at </w:t>
+      </w:r>
+      <w:proofErr w:type="spellStart"/>
+      <w:r>
+        <w:rPr>
+          <w:rFonts w:asciiTheme="minorHAnsi" w:eastAsia="Batang" w:hAnsiTheme="minorHAnsi" w:cstheme="minorHAnsi"/>
+        </w:rPr>
+        <w:t>sitemax</w:t>
+      </w:r>
+      <w:proofErr w:type="spellEnd"/>
+      <w:r>
+        <w:rPr>
+          <w:rFonts w:asciiTheme="minorHAnsi" w:eastAsia="Batang" w:hAnsiTheme="minorHAnsi" w:cstheme="minorHAnsi"/>
+        </w:rPr>
+        <w:t xml:space="preserve">. </w:t>
       </w:r>
     </w:p>
     <w:p>
@@ -2781,6 +3215,7 @@
           <w:b/>
           <w:bCs/>
         </w:rPr>
+        <w:lastRenderedPageBreak/>
         <w:t xml:space="preserve">I have customer centric mind </w:t>
       </w:r>
     </w:p>
@@ -2806,7 +3241,6 @@
           <w:sz w:val="28"/>
           <w:szCs w:val="28"/>
         </w:rPr>
-        <w:lastRenderedPageBreak/>
         <w:t>저는</w:t>
       </w:r>
       <w:r>
@@ -2833,6 +3267,7 @@
         </w:rPr>
         <w:t xml:space="preserve"> challenge</w:t>
       </w:r>
+      <w:proofErr w:type="spellStart"/>
       <w:r>
         <w:rPr>
           <w:rFonts w:asciiTheme="minorHAnsi" w:eastAsia="Batang" w:hAnsiTheme="minorHAnsi" w:cstheme="minorHAnsi"/>
@@ -2841,6 +3276,7 @@
         </w:rPr>
         <w:t>를</w:t>
       </w:r>
+      <w:proofErr w:type="spellEnd"/>
       <w:r>
         <w:rPr>
           <w:rFonts w:asciiTheme="minorHAnsi" w:eastAsia="Batang" w:hAnsiTheme="minorHAnsi" w:cstheme="minorHAnsi"/>
@@ -3159,8 +3595,37 @@
         <w:rPr>
           <w:rFonts w:asciiTheme="minorHAnsi" w:eastAsia="Batang" w:hAnsiTheme="minorHAnsi" w:cstheme="minorHAnsi"/>
         </w:rPr>
-        <w:t xml:space="preserve"> from different departments. Together, we’ve built over 300 forms and I could use this experience and experitise in benefit of company</w:t>
-      </w:r>
+        <w:t xml:space="preserve"> from different departments. Together, we’ve built over 300 forms and I could use this experience and </w:t>
+      </w:r>
+      <w:proofErr w:type="spellStart"/>
+      <w:r>
+        <w:rPr>
+          <w:rFonts w:asciiTheme="minorHAnsi" w:eastAsia="Batang" w:hAnsiTheme="minorHAnsi" w:cstheme="minorHAnsi"/>
+        </w:rPr>
+        <w:t>experitise</w:t>
+      </w:r>
+      <w:proofErr w:type="spellEnd"/>
+      <w:r>
+        <w:rPr>
+          <w:rFonts w:asciiTheme="minorHAnsi" w:eastAsia="Batang" w:hAnsiTheme="minorHAnsi" w:cstheme="minorHAnsi"/>
+        </w:rPr>
+        <w:t xml:space="preserve"> in benefit of company</w:t>
+      </w:r>
+    </w:p>
+    <w:p>
+      <w:pPr>
+        <w:pStyle w:val="ListParagraph"/>
+        <w:numPr>
+          <w:ilvl w:val="1"/>
+          <w:numId w:val="7"/>
+        </w:numPr>
+        <w:tabs>
+          <w:tab w:val="left" w:pos="5560"/>
+        </w:tabs>
+        <w:rPr>
+          <w:rFonts w:asciiTheme="minorHAnsi" w:eastAsia="Batang" w:hAnsiTheme="minorHAnsi" w:cstheme="minorHAnsi"/>
+        </w:rPr>
+      </w:pPr>
     </w:p>
     <w:p>
       <w:pPr>
@@ -3205,11 +3670,33 @@
           <w:rFonts w:asciiTheme="minorHAnsi" w:eastAsia="Batang" w:hAnsiTheme="minorHAnsi" w:cstheme="minorHAnsi"/>
         </w:rPr>
       </w:pPr>
-      <w:r>
-        <w:rPr>
-          <w:rFonts w:asciiTheme="minorHAnsi" w:eastAsia="Batang" w:hAnsiTheme="minorHAnsi" w:cstheme="minorHAnsi"/>
-        </w:rPr>
-        <w:t>Sitemax 3 and SiteMax 3.5 applications</w:t>
+      <w:proofErr w:type="spellStart"/>
+      <w:r>
+        <w:rPr>
+          <w:rFonts w:asciiTheme="minorHAnsi" w:eastAsia="Batang" w:hAnsiTheme="minorHAnsi" w:cstheme="minorHAnsi"/>
+        </w:rPr>
+        <w:t>Sitemax</w:t>
+      </w:r>
+      <w:proofErr w:type="spellEnd"/>
+      <w:r>
+        <w:rPr>
+          <w:rFonts w:asciiTheme="minorHAnsi" w:eastAsia="Batang" w:hAnsiTheme="minorHAnsi" w:cstheme="minorHAnsi"/>
+        </w:rPr>
+        <w:t xml:space="preserve"> 3 and </w:t>
+      </w:r>
+      <w:proofErr w:type="spellStart"/>
+      <w:r>
+        <w:rPr>
+          <w:rFonts w:asciiTheme="minorHAnsi" w:eastAsia="Batang" w:hAnsiTheme="minorHAnsi" w:cstheme="minorHAnsi"/>
+        </w:rPr>
+        <w:t>SiteMax</w:t>
+      </w:r>
+      <w:proofErr w:type="spellEnd"/>
+      <w:r>
+        <w:rPr>
+          <w:rFonts w:asciiTheme="minorHAnsi" w:eastAsia="Batang" w:hAnsiTheme="minorHAnsi" w:cstheme="minorHAnsi"/>
+        </w:rPr>
+        <w:t xml:space="preserve"> 3.5 applications</w:t>
       </w:r>
     </w:p>
     <w:p>
@@ -3251,8 +3738,16 @@
         <w:rPr>
           <w:rFonts w:asciiTheme="minorHAnsi" w:eastAsia="Batang" w:hAnsiTheme="minorHAnsi" w:cstheme="minorHAnsi"/>
         </w:rPr>
-        <w:t>Improving UI of single page appliations</w:t>
-      </w:r>
+        <w:t xml:space="preserve">Improving UI of single page </w:t>
+      </w:r>
+      <w:proofErr w:type="spellStart"/>
+      <w:r>
+        <w:rPr>
+          <w:rFonts w:asciiTheme="minorHAnsi" w:eastAsia="Batang" w:hAnsiTheme="minorHAnsi" w:cstheme="minorHAnsi"/>
+        </w:rPr>
+        <w:t>appliations</w:t>
+      </w:r>
+      <w:proofErr w:type="spellEnd"/>
     </w:p>
     <w:p>
       <w:pPr>
@@ -3282,7 +3777,23 @@
           <w:rFonts w:asciiTheme="minorHAnsi" w:hAnsiTheme="minorHAnsi"/>
           <w:color w:val="000000" w:themeColor="text1"/>
         </w:rPr>
-        <w:t xml:space="preserve"> with proven history of self-learning in web development and securing a job at SiteMax Systems</w:t>
+        <w:t xml:space="preserve"> with proven history of self-learning in web development and securing a job at </w:t>
+      </w:r>
+      <w:proofErr w:type="spellStart"/>
+      <w:r>
+        <w:rPr>
+          <w:rFonts w:asciiTheme="minorHAnsi" w:hAnsiTheme="minorHAnsi"/>
+          <w:color w:val="000000" w:themeColor="text1"/>
+        </w:rPr>
+        <w:t>SiteMax</w:t>
+      </w:r>
+      <w:proofErr w:type="spellEnd"/>
+      <w:r>
+        <w:rPr>
+          <w:rFonts w:asciiTheme="minorHAnsi" w:hAnsiTheme="minorHAnsi"/>
+          <w:color w:val="000000" w:themeColor="text1"/>
+        </w:rPr>
+        <w:t xml:space="preserve"> Systems</w:t>
       </w:r>
     </w:p>
     <w:p>
@@ -3347,6 +3858,28 @@
           <w:color w:val="000000" w:themeColor="text1"/>
         </w:rPr>
         <w:t>To be acknowledged as a valuable senior developer at auth0</w:t>
+      </w:r>
+    </w:p>
+    <w:p>
+      <w:pPr>
+        <w:pStyle w:val="ListParagraph"/>
+        <w:numPr>
+          <w:ilvl w:val="1"/>
+          <w:numId w:val="7"/>
+        </w:numPr>
+        <w:tabs>
+          <w:tab w:val="left" w:pos="5560"/>
+        </w:tabs>
+        <w:rPr>
+          <w:rFonts w:asciiTheme="minorHAnsi" w:eastAsia="Batang" w:hAnsiTheme="minorHAnsi" w:cstheme="minorHAnsi"/>
+        </w:rPr>
+      </w:pPr>
+      <w:r>
+        <w:rPr>
+          <w:rFonts w:asciiTheme="minorHAnsi" w:hAnsiTheme="minorHAnsi"/>
+          <w:color w:val="000000" w:themeColor="text1"/>
+        </w:rPr>
+        <w:t>I will use this to stay on top of the industry</w:t>
       </w:r>
     </w:p>
     <w:p>
@@ -3417,7 +3950,7 @@
         </w:rPr>
         <w:t xml:space="preserve">First Practice: </w:t>
       </w:r>
-      <w:hyperlink r:id="rId16" w:history="1">
+      <w:hyperlink r:id="rId17" w:history="1">
         <w:r>
           <w:rPr>
             <w:rStyle w:val="Hyperlink"/>
@@ -3877,12 +4410,14 @@
           <w:rFonts w:asciiTheme="minorHAnsi" w:eastAsia="Batang" w:hAnsiTheme="minorHAnsi" w:cstheme="minorHAnsi"/>
         </w:rPr>
       </w:pPr>
+      <w:proofErr w:type="spellStart"/>
       <w:r>
         <w:rPr>
           <w:rFonts w:asciiTheme="minorHAnsi" w:eastAsia="Batang" w:hAnsiTheme="minorHAnsi" w:cstheme="minorHAnsi"/>
         </w:rPr>
         <w:t>leetcode</w:t>
       </w:r>
+      <w:proofErr w:type="spellEnd"/>
       <w:r>
         <w:rPr>
           <w:rFonts w:asciiTheme="minorHAnsi" w:eastAsia="Batang" w:hAnsiTheme="minorHAnsi" w:cstheme="minorHAnsi" w:hint="eastAsia"/>
@@ -3895,6 +4430,7 @@
         </w:rPr>
         <w:t xml:space="preserve"> </w:t>
       </w:r>
+      <w:proofErr w:type="spellStart"/>
       <w:r>
         <w:rPr>
           <w:rFonts w:asciiTheme="minorHAnsi" w:eastAsia="Batang" w:hAnsiTheme="minorHAnsi" w:cstheme="minorHAnsi"/>
@@ -3907,6 +4443,7 @@
         </w:rPr>
         <w:t>를</w:t>
       </w:r>
+      <w:proofErr w:type="spellEnd"/>
       <w:r>
         <w:rPr>
           <w:rFonts w:asciiTheme="minorHAnsi" w:eastAsia="Batang" w:hAnsiTheme="minorHAnsi" w:cstheme="minorHAnsi" w:hint="eastAsia"/>
@@ -3961,12 +4498,14 @@
         </w:rPr>
         <w:t xml:space="preserve"> </w:t>
       </w:r>
+      <w:proofErr w:type="spellStart"/>
       <w:r>
         <w:rPr>
           <w:rFonts w:asciiTheme="minorHAnsi" w:eastAsia="Batang" w:hAnsiTheme="minorHAnsi" w:cstheme="minorHAnsi" w:hint="eastAsia"/>
         </w:rPr>
         <w:t>연습했었고</w:t>
       </w:r>
+      <w:proofErr w:type="spellEnd"/>
     </w:p>
     <w:p>
       <w:pPr>
@@ -4018,12 +4557,14 @@
         </w:rPr>
         <w:t xml:space="preserve"> </w:t>
       </w:r>
+      <w:proofErr w:type="spellStart"/>
       <w:r>
         <w:rPr>
           <w:rFonts w:asciiTheme="minorHAnsi" w:eastAsia="Batang" w:hAnsiTheme="minorHAnsi" w:cstheme="minorHAnsi" w:hint="eastAsia"/>
         </w:rPr>
         <w:t>돌아올때</w:t>
       </w:r>
+      <w:proofErr w:type="spellEnd"/>
       <w:r>
         <w:rPr>
           <w:rFonts w:asciiTheme="minorHAnsi" w:eastAsia="Batang" w:hAnsiTheme="minorHAnsi" w:cstheme="minorHAnsi" w:hint="eastAsia"/>
@@ -4042,12 +4583,14 @@
         </w:rPr>
         <w:t xml:space="preserve"> </w:t>
       </w:r>
+      <w:proofErr w:type="spellStart"/>
       <w:r>
         <w:rPr>
           <w:rFonts w:asciiTheme="minorHAnsi" w:eastAsia="Batang" w:hAnsiTheme="minorHAnsi" w:cstheme="minorHAnsi"/>
         </w:rPr>
         <w:t>pushup</w:t>
       </w:r>
+      <w:proofErr w:type="spellEnd"/>
       <w:r>
         <w:rPr>
           <w:rFonts w:asciiTheme="minorHAnsi" w:eastAsia="Batang" w:hAnsiTheme="minorHAnsi" w:cstheme="minorHAnsi" w:hint="eastAsia"/>
@@ -4156,12 +4699,14 @@
         </w:rPr>
         <w:t xml:space="preserve"> </w:t>
       </w:r>
+      <w:proofErr w:type="spellStart"/>
       <w:r>
         <w:rPr>
           <w:rFonts w:asciiTheme="minorHAnsi" w:eastAsia="Batang" w:hAnsiTheme="minorHAnsi" w:cstheme="minorHAnsi" w:hint="eastAsia"/>
         </w:rPr>
         <w:t>외었습니다</w:t>
       </w:r>
+      <w:proofErr w:type="spellEnd"/>
     </w:p>
     <w:p>
       <w:pPr>
@@ -4256,6 +4801,7 @@
           <w:b/>
           <w:bCs/>
         </w:rPr>
+        <w:lastRenderedPageBreak/>
         <w:t>Getting to the bottom of something and solving the problem</w:t>
       </w:r>
       <w:r>
@@ -4278,7 +4824,21 @@
         <w:rPr>
           <w:rFonts w:asciiTheme="minorHAnsi" w:eastAsia="Batang" w:hAnsiTheme="minorHAnsi" w:cstheme="minorHAnsi"/>
         </w:rPr>
-        <w:t xml:space="preserve"> This has been true at sitemax. </w:t>
+        <w:t xml:space="preserve"> This has been true at </w:t>
+      </w:r>
+      <w:proofErr w:type="spellStart"/>
+      <w:r>
+        <w:rPr>
+          <w:rFonts w:asciiTheme="minorHAnsi" w:eastAsia="Batang" w:hAnsiTheme="minorHAnsi" w:cstheme="minorHAnsi"/>
+        </w:rPr>
+        <w:t>sitemax</w:t>
+      </w:r>
+      <w:proofErr w:type="spellEnd"/>
+      <w:r>
+        <w:rPr>
+          <w:rFonts w:asciiTheme="minorHAnsi" w:eastAsia="Batang" w:hAnsiTheme="minorHAnsi" w:cstheme="minorHAnsi"/>
+        </w:rPr>
+        <w:t xml:space="preserve">. </w:t>
       </w:r>
     </w:p>
     <w:p>
@@ -4324,7 +4884,6 @@
           <w:b/>
           <w:bCs/>
         </w:rPr>
-        <w:lastRenderedPageBreak/>
         <w:t xml:space="preserve">I have customer centric mind </w:t>
       </w:r>
     </w:p>
@@ -4389,7 +4948,21 @@
         <w:rPr>
           <w:rFonts w:asciiTheme="minorHAnsi" w:eastAsia="Batang" w:hAnsiTheme="minorHAnsi" w:cstheme="minorHAnsi"/>
         </w:rPr>
-        <w:t xml:space="preserve"> from different departments. Together, we’ve built over 300 forms and I could use this experience and experitise in benefit of company</w:t>
+        <w:t xml:space="preserve"> from different departments. Together, we’ve built over 300 forms and I could use this experience and </w:t>
+      </w:r>
+      <w:proofErr w:type="spellStart"/>
+      <w:r>
+        <w:rPr>
+          <w:rFonts w:asciiTheme="minorHAnsi" w:eastAsia="Batang" w:hAnsiTheme="minorHAnsi" w:cstheme="minorHAnsi"/>
+        </w:rPr>
+        <w:t>experitise</w:t>
+      </w:r>
+      <w:proofErr w:type="spellEnd"/>
+      <w:r>
+        <w:rPr>
+          <w:rFonts w:asciiTheme="minorHAnsi" w:eastAsia="Batang" w:hAnsiTheme="minorHAnsi" w:cstheme="minorHAnsi"/>
+        </w:rPr>
+        <w:t xml:space="preserve"> in benefit of company</w:t>
       </w:r>
     </w:p>
     <w:p>
@@ -4435,11 +5008,33 @@
           <w:rFonts w:asciiTheme="minorHAnsi" w:eastAsia="Batang" w:hAnsiTheme="minorHAnsi" w:cstheme="minorHAnsi"/>
         </w:rPr>
       </w:pPr>
-      <w:r>
-        <w:rPr>
-          <w:rFonts w:asciiTheme="minorHAnsi" w:eastAsia="Batang" w:hAnsiTheme="minorHAnsi" w:cstheme="minorHAnsi"/>
-        </w:rPr>
-        <w:t>Sitemax 3 and SiteMax 3.5 applications</w:t>
+      <w:proofErr w:type="spellStart"/>
+      <w:r>
+        <w:rPr>
+          <w:rFonts w:asciiTheme="minorHAnsi" w:eastAsia="Batang" w:hAnsiTheme="minorHAnsi" w:cstheme="minorHAnsi"/>
+        </w:rPr>
+        <w:t>Sitemax</w:t>
+      </w:r>
+      <w:proofErr w:type="spellEnd"/>
+      <w:r>
+        <w:rPr>
+          <w:rFonts w:asciiTheme="minorHAnsi" w:eastAsia="Batang" w:hAnsiTheme="minorHAnsi" w:cstheme="minorHAnsi"/>
+        </w:rPr>
+        <w:t xml:space="preserve"> 3 and </w:t>
+      </w:r>
+      <w:proofErr w:type="spellStart"/>
+      <w:r>
+        <w:rPr>
+          <w:rFonts w:asciiTheme="minorHAnsi" w:eastAsia="Batang" w:hAnsiTheme="minorHAnsi" w:cstheme="minorHAnsi"/>
+        </w:rPr>
+        <w:t>SiteMax</w:t>
+      </w:r>
+      <w:proofErr w:type="spellEnd"/>
+      <w:r>
+        <w:rPr>
+          <w:rFonts w:asciiTheme="minorHAnsi" w:eastAsia="Batang" w:hAnsiTheme="minorHAnsi" w:cstheme="minorHAnsi"/>
+        </w:rPr>
+        <w:t xml:space="preserve"> 3.5 applications</w:t>
       </w:r>
     </w:p>
     <w:p>
@@ -4481,8 +5076,16 @@
         <w:rPr>
           <w:rFonts w:asciiTheme="minorHAnsi" w:eastAsia="Batang" w:hAnsiTheme="minorHAnsi" w:cstheme="minorHAnsi"/>
         </w:rPr>
-        <w:t>Improving UI of single page appliations</w:t>
-      </w:r>
+        <w:t xml:space="preserve">Improving UI of single page </w:t>
+      </w:r>
+      <w:proofErr w:type="spellStart"/>
+      <w:r>
+        <w:rPr>
+          <w:rFonts w:asciiTheme="minorHAnsi" w:eastAsia="Batang" w:hAnsiTheme="minorHAnsi" w:cstheme="minorHAnsi"/>
+        </w:rPr>
+        <w:t>appliations</w:t>
+      </w:r>
+      <w:proofErr w:type="spellEnd"/>
     </w:p>
     <w:p>
       <w:pPr>
@@ -4512,7 +5115,23 @@
           <w:rFonts w:asciiTheme="minorHAnsi" w:hAnsiTheme="minorHAnsi"/>
           <w:color w:val="000000" w:themeColor="text1"/>
         </w:rPr>
-        <w:t xml:space="preserve"> with proven history of self-learning in web development and securing a job at SiteMax Systems</w:t>
+        <w:t xml:space="preserve"> with proven history of self-learning in web development and securing a job at </w:t>
+      </w:r>
+      <w:proofErr w:type="spellStart"/>
+      <w:r>
+        <w:rPr>
+          <w:rFonts w:asciiTheme="minorHAnsi" w:hAnsiTheme="minorHAnsi"/>
+          <w:color w:val="000000" w:themeColor="text1"/>
+        </w:rPr>
+        <w:t>SiteMax</w:t>
+      </w:r>
+      <w:proofErr w:type="spellEnd"/>
+      <w:r>
+        <w:rPr>
+          <w:rFonts w:asciiTheme="minorHAnsi" w:hAnsiTheme="minorHAnsi"/>
+          <w:color w:val="000000" w:themeColor="text1"/>
+        </w:rPr>
+        <w:t xml:space="preserve"> Systems</w:t>
       </w:r>
     </w:p>
     <w:p>
@@ -4580,7 +5199,21 @@
         <w:rPr>
           <w:rFonts w:asciiTheme="minorHAnsi" w:eastAsia="Batang" w:hAnsiTheme="minorHAnsi" w:cstheme="minorHAnsi"/>
         </w:rPr>
-        <w:t>Story about building bash program for sitemax 3</w:t>
+        <w:t xml:space="preserve">Story about building bash program for </w:t>
+      </w:r>
+      <w:proofErr w:type="spellStart"/>
+      <w:r>
+        <w:rPr>
+          <w:rFonts w:asciiTheme="minorHAnsi" w:eastAsia="Batang" w:hAnsiTheme="minorHAnsi" w:cstheme="minorHAnsi"/>
+        </w:rPr>
+        <w:t>sitemax</w:t>
+      </w:r>
+      <w:proofErr w:type="spellEnd"/>
+      <w:r>
+        <w:rPr>
+          <w:rFonts w:asciiTheme="minorHAnsi" w:eastAsia="Batang" w:hAnsiTheme="minorHAnsi" w:cstheme="minorHAnsi"/>
+        </w:rPr>
+        <w:t xml:space="preserve"> 3</w:t>
       </w:r>
     </w:p>
     <w:p>
@@ -4793,7 +5426,23 @@
           <w:rFonts w:asciiTheme="minorHAnsi" w:hAnsiTheme="minorHAnsi"/>
           <w:color w:val="000000" w:themeColor="text1"/>
         </w:rPr>
-        <w:t>I have proven history of self-learning which I love and securing a job at SiteMax Systems</w:t>
+        <w:t xml:space="preserve">I have proven history of self-learning which I love and securing a job at </w:t>
+      </w:r>
+      <w:proofErr w:type="spellStart"/>
+      <w:r>
+        <w:rPr>
+          <w:rFonts w:asciiTheme="minorHAnsi" w:hAnsiTheme="minorHAnsi"/>
+          <w:color w:val="000000" w:themeColor="text1"/>
+        </w:rPr>
+        <w:t>SiteMax</w:t>
+      </w:r>
+      <w:proofErr w:type="spellEnd"/>
+      <w:r>
+        <w:rPr>
+          <w:rFonts w:asciiTheme="minorHAnsi" w:hAnsiTheme="minorHAnsi"/>
+          <w:color w:val="000000" w:themeColor="text1"/>
+        </w:rPr>
+        <w:t xml:space="preserve"> Systems</w:t>
       </w:r>
     </w:p>
     <w:p>
@@ -4815,8 +5464,17 @@
           <w:rFonts w:asciiTheme="minorHAnsi" w:hAnsiTheme="minorHAnsi"/>
           <w:color w:val="000000" w:themeColor="text1"/>
         </w:rPr>
-        <w:t>Story about Getting a job at SiteMax</w:t>
-      </w:r>
+        <w:t xml:space="preserve">Story about Getting a job at </w:t>
+      </w:r>
+      <w:proofErr w:type="spellStart"/>
+      <w:r>
+        <w:rPr>
+          <w:rFonts w:asciiTheme="minorHAnsi" w:hAnsiTheme="minorHAnsi"/>
+          <w:color w:val="000000" w:themeColor="text1"/>
+        </w:rPr>
+        <w:t>SiteMax</w:t>
+      </w:r>
+      <w:proofErr w:type="spellEnd"/>
     </w:p>
     <w:p>
       <w:pPr>
@@ -4837,8 +5495,17 @@
           <w:rFonts w:asciiTheme="minorHAnsi" w:hAnsiTheme="minorHAnsi"/>
           <w:color w:val="000000" w:themeColor="text1"/>
         </w:rPr>
-        <w:t>Story about practicing Algorithm at SiteMax</w:t>
-      </w:r>
+        <w:t xml:space="preserve">Story about practicing Algorithm at </w:t>
+      </w:r>
+      <w:proofErr w:type="spellStart"/>
+      <w:r>
+        <w:rPr>
+          <w:rFonts w:asciiTheme="minorHAnsi" w:hAnsiTheme="minorHAnsi"/>
+          <w:color w:val="000000" w:themeColor="text1"/>
+        </w:rPr>
+        <w:t>SiteMax</w:t>
+      </w:r>
+      <w:proofErr w:type="spellEnd"/>
     </w:p>
     <w:p>
       <w:pPr>
@@ -4906,7 +5573,7 @@
         </w:rPr>
         <w:t xml:space="preserve">First Practice: </w:t>
       </w:r>
-      <w:hyperlink r:id="rId17" w:history="1">
+      <w:hyperlink r:id="rId18" w:history="1">
         <w:r>
           <w:rPr>
             <w:rStyle w:val="Hyperlink"/>
@@ -4951,6 +5618,7 @@
         </w:rPr>
         <w:t xml:space="preserve">My immediate goal: get to know my peers at </w:t>
       </w:r>
+      <w:proofErr w:type="spellStart"/>
       <w:r>
         <w:rPr>
           <w:rFonts w:asciiTheme="minorHAnsi" w:hAnsiTheme="minorHAnsi"/>
@@ -4958,6 +5626,7 @@
         </w:rPr>
         <w:t>Mobsquad</w:t>
       </w:r>
+      <w:proofErr w:type="spellEnd"/>
       <w:r>
         <w:rPr>
           <w:rFonts w:asciiTheme="minorHAnsi" w:hAnsiTheme="minorHAnsi"/>
@@ -5039,6 +5708,7 @@
           <w:rFonts w:ascii="Batang" w:eastAsia="Batang" w:hAnsi="Batang" w:cs="Batang"/>
           <w:color w:val="000000" w:themeColor="text1"/>
         </w:rPr>
+        <w:lastRenderedPageBreak/>
         <w:t xml:space="preserve">Junior </w:t>
       </w:r>
       <w:r>
@@ -5053,14 +5723,39 @@
           <w:rFonts w:ascii="Batang" w:eastAsia="Batang" w:hAnsi="Batang" w:cs="Batang"/>
           <w:color w:val="000000" w:themeColor="text1"/>
         </w:rPr>
-        <w:t xml:space="preserve">Mid lelvel developer </w:t>
-      </w:r>
+        <w:t xml:space="preserve">Mid </w:t>
+      </w:r>
+      <w:proofErr w:type="spellStart"/>
+      <w:r>
+        <w:rPr>
+          <w:rFonts w:ascii="Batang" w:eastAsia="Batang" w:hAnsi="Batang" w:cs="Batang"/>
+          <w:color w:val="000000" w:themeColor="text1"/>
+        </w:rPr>
+        <w:t>lelvel</w:t>
+      </w:r>
+      <w:proofErr w:type="spellEnd"/>
+      <w:r>
+        <w:rPr>
+          <w:rFonts w:ascii="Batang" w:eastAsia="Batang" w:hAnsi="Batang" w:cs="Batang"/>
+          <w:color w:val="000000" w:themeColor="text1"/>
+        </w:rPr>
+        <w:t xml:space="preserve"> developer </w:t>
+      </w:r>
+      <w:proofErr w:type="spellStart"/>
       <w:r>
         <w:rPr>
           <w:rFonts w:ascii="Batang" w:eastAsia="Batang" w:hAnsi="Batang" w:cs="Batang" w:hint="eastAsia"/>
           <w:color w:val="000000" w:themeColor="text1"/>
         </w:rPr>
-        <w:t>모르면은 아야</w:t>
+        <w:t>모르면은</w:t>
+      </w:r>
+      <w:proofErr w:type="spellEnd"/>
+      <w:r>
+        <w:rPr>
+          <w:rFonts w:ascii="Batang" w:eastAsia="Batang" w:hAnsi="Batang" w:cs="Batang" w:hint="eastAsia"/>
+          <w:color w:val="000000" w:themeColor="text1"/>
+        </w:rPr>
+        <w:t xml:space="preserve"> 아야</w:t>
       </w:r>
       <w:r>
         <w:rPr>
@@ -5130,7 +5825,23 @@
           <w:rFonts w:asciiTheme="minorHAnsi" w:hAnsiTheme="minorHAnsi"/>
           <w:color w:val="000000" w:themeColor="text1"/>
         </w:rPr>
-        <w:t xml:space="preserve"> engineer, and be acknowledged that I am a valuable senior engineer.</w:t>
+        <w:t xml:space="preserve"> </w:t>
+      </w:r>
+      <w:proofErr w:type="gramStart"/>
+      <w:r>
+        <w:rPr>
+          <w:rFonts w:asciiTheme="minorHAnsi" w:hAnsiTheme="minorHAnsi"/>
+          <w:color w:val="000000" w:themeColor="text1"/>
+        </w:rPr>
+        <w:t>engineer, and</w:t>
+      </w:r>
+      <w:proofErr w:type="gramEnd"/>
+      <w:r>
+        <w:rPr>
+          <w:rFonts w:asciiTheme="minorHAnsi" w:hAnsiTheme="minorHAnsi"/>
+          <w:color w:val="000000" w:themeColor="text1"/>
+        </w:rPr>
+        <w:t xml:space="preserve"> be acknowledged that I am a valuable senior engineer.</w:t>
       </w:r>
     </w:p>
     <w:p>
@@ -5327,7 +6038,23 @@
           <w:rFonts w:asciiTheme="minorHAnsi" w:hAnsiTheme="minorHAnsi"/>
           <w:color w:val="000000" w:themeColor="text1"/>
         </w:rPr>
-        <w:t>I am confident that mobsquad would compensate me fairly based on the roles I am getting into and my abilities.</w:t>
+        <w:t xml:space="preserve">I am confident that </w:t>
+      </w:r>
+      <w:proofErr w:type="spellStart"/>
+      <w:r>
+        <w:rPr>
+          <w:rFonts w:asciiTheme="minorHAnsi" w:hAnsiTheme="minorHAnsi"/>
+          <w:color w:val="000000" w:themeColor="text1"/>
+        </w:rPr>
+        <w:t>mobsquad</w:t>
+      </w:r>
+      <w:proofErr w:type="spellEnd"/>
+      <w:r>
+        <w:rPr>
+          <w:rFonts w:asciiTheme="minorHAnsi" w:hAnsiTheme="minorHAnsi"/>
+          <w:color w:val="000000" w:themeColor="text1"/>
+        </w:rPr>
+        <w:t xml:space="preserve"> would compensate me fairly based on the roles I am getting into and my abilities.</w:t>
       </w:r>
     </w:p>
     <w:p>
@@ -5413,8 +6140,17 @@
           <w:rFonts w:asciiTheme="minorHAnsi" w:hAnsiTheme="minorHAnsi"/>
           <w:color w:val="000000" w:themeColor="text1"/>
         </w:rPr>
-        <w:t>What qualities do you think are most important for someone to excel in this position</w:t>
-      </w:r>
+        <w:t xml:space="preserve">What qualities do you think are most important for someone to excel in this </w:t>
+      </w:r>
+      <w:proofErr w:type="gramStart"/>
+      <w:r>
+        <w:rPr>
+          <w:rFonts w:asciiTheme="minorHAnsi" w:hAnsiTheme="minorHAnsi"/>
+          <w:color w:val="000000" w:themeColor="text1"/>
+        </w:rPr>
+        <w:t>position</w:t>
+      </w:r>
+      <w:proofErr w:type="gramEnd"/>
     </w:p>
     <w:p>
       <w:pPr>

</xml_diff>

<commit_message>
feat: Add progress #17 'bear robotics'
</commit_message>
<xml_diff>
--- a/big-interview/mobsquad/summary notes.docx
+++ b/big-interview/mobsquad/summary notes.docx
@@ -83,21 +83,7 @@
         <w:rPr>
           <w:rFonts w:asciiTheme="minorHAnsi" w:hAnsiTheme="minorHAnsi" w:cstheme="minorHAnsi"/>
         </w:rPr>
-        <w:t xml:space="preserve">I communicated with the customer success team and the dev team to make sure the business requirements are </w:t>
-      </w:r>
-      <w:proofErr w:type="gramStart"/>
-      <w:r>
-        <w:rPr>
-          <w:rFonts w:asciiTheme="minorHAnsi" w:hAnsiTheme="minorHAnsi" w:cstheme="minorHAnsi"/>
-        </w:rPr>
-        <w:t>met</w:t>
-      </w:r>
-      <w:proofErr w:type="gramEnd"/>
-      <w:r>
-        <w:rPr>
-          <w:rFonts w:asciiTheme="minorHAnsi" w:hAnsiTheme="minorHAnsi" w:cstheme="minorHAnsi"/>
-        </w:rPr>
-        <w:t xml:space="preserve"> and it won’t break on the </w:t>
+        <w:t xml:space="preserve">I communicated with the customer success team and the dev team to make sure the business requirements are met and it won’t break on the </w:t>
       </w:r>
       <w:proofErr w:type="spellStart"/>
       <w:r>
@@ -243,27 +229,13 @@
         <w:rPr>
           <w:rFonts w:asciiTheme="minorHAnsi" w:hAnsiTheme="minorHAnsi" w:cstheme="minorHAnsi"/>
         </w:rPr>
-        <w:t xml:space="preserve">updating my resume with bullet points from the list of my </w:t>
-      </w:r>
-      <w:proofErr w:type="gramStart"/>
-      <w:r>
-        <w:rPr>
-          <w:rFonts w:asciiTheme="minorHAnsi" w:hAnsiTheme="minorHAnsi" w:cstheme="minorHAnsi"/>
-        </w:rPr>
-        <w:t>works</w:t>
-      </w:r>
-      <w:r>
-        <w:rPr>
-          <w:rFonts w:asciiTheme="minorHAnsi" w:hAnsiTheme="minorHAnsi" w:cstheme="minorHAnsi"/>
-        </w:rPr>
-        <w:t>, and</w:t>
-      </w:r>
-      <w:proofErr w:type="gramEnd"/>
-      <w:r>
-        <w:rPr>
-          <w:rFonts w:asciiTheme="minorHAnsi" w:hAnsiTheme="minorHAnsi" w:cstheme="minorHAnsi"/>
-        </w:rPr>
-        <w:t xml:space="preserve"> generating pdf from my digital resume</w:t>
+        <w:t>updating my resume with bullet points from the list of my works</w:t>
+      </w:r>
+      <w:r>
+        <w:rPr>
+          <w:rFonts w:asciiTheme="minorHAnsi" w:hAnsiTheme="minorHAnsi" w:cstheme="minorHAnsi"/>
+        </w:rPr>
+        <w:t>, and generating pdf from my digital resume</w:t>
       </w:r>
       <w:r>
         <w:rPr>
@@ -348,15 +320,7 @@
         <w:t>Shortly after graduation</w:t>
       </w:r>
       <w:r>
-        <w:t xml:space="preserve"> I was thinking about the </w:t>
-      </w:r>
-      <w:proofErr w:type="gramStart"/>
-      <w:r>
-        <w:t>career</w:t>
-      </w:r>
-      <w:proofErr w:type="gramEnd"/>
-      <w:r>
-        <w:t xml:space="preserve"> I wanted to pursue</w:t>
+        <w:t xml:space="preserve"> I was thinking about the career I wanted to pursue</w:t>
       </w:r>
     </w:p>
     <w:p>
@@ -1412,25 +1376,7 @@
           <w:color w:val="1F314A"/>
           <w:shd w:val="clear" w:color="auto" w:fill="F2F7FE"/>
         </w:rPr>
-        <w:t xml:space="preserve"> based single page applications, and maintained </w:t>
-      </w:r>
-      <w:proofErr w:type="gramStart"/>
-      <w:r>
-        <w:rPr>
-          <w:rFonts w:ascii="Arial" w:hAnsi="Arial" w:cs="Arial"/>
-          <w:color w:val="1F314A"/>
-          <w:shd w:val="clear" w:color="auto" w:fill="F2F7FE"/>
-        </w:rPr>
-        <w:t>over  2000</w:t>
-      </w:r>
-      <w:proofErr w:type="gramEnd"/>
-      <w:r>
-        <w:rPr>
-          <w:rFonts w:ascii="Arial" w:hAnsi="Arial" w:cs="Arial"/>
-          <w:color w:val="1F314A"/>
-          <w:shd w:val="clear" w:color="auto" w:fill="F2F7FE"/>
-        </w:rPr>
-        <w:t xml:space="preserve"> of them. As well, I assisted my senior developers with developer There I was praised by my team members for building beautiful applications that delights customers and lots of fist bumps and high fives.</w:t>
+        <w:t xml:space="preserve"> based single page applications, and maintained over  2000 of them. As well, I assisted my senior developers with developer There I was praised by my team members for building beautiful applications that delights customers and lots of fist bumps and high fives.</w:t>
       </w:r>
     </w:p>
     <w:p>
@@ -2444,13 +2390,8 @@
     <w:p/>
     <w:p>
       <w:r>
-        <w:t xml:space="preserve">What do I know about </w:t>
-      </w:r>
-      <w:proofErr w:type="gramStart"/>
-      <w:r>
-        <w:t>company</w:t>
-      </w:r>
-      <w:proofErr w:type="gramEnd"/>
+        <w:t>What do I know about company</w:t>
+      </w:r>
     </w:p>
     <w:p>
       <w:pPr>
@@ -3103,6 +3044,34 @@
           <w:rFonts w:eastAsia="Batang"/>
         </w:rPr>
       </w:pPr>
+      <w:r>
+        <w:rPr>
+          <w:rFonts w:eastAsia="Batang"/>
+        </w:rPr>
+        <w:t xml:space="preserve">Fourth Practice: </w:t>
+      </w:r>
+      <w:hyperlink r:id="rId17" w:history="1">
+        <w:r>
+          <w:rPr>
+            <w:rStyle w:val="Hyperlink"/>
+            <w:rFonts w:eastAsia="Batang"/>
+          </w:rPr>
+          <w:t>https://app.biginterview.com/s/c7631820cb</w:t>
+        </w:r>
+      </w:hyperlink>
+      <w:r>
+        <w:rPr>
+          <w:rFonts w:eastAsia="Batang"/>
+        </w:rPr>
+        <w:t xml:space="preserve"> </w:t>
+      </w:r>
+    </w:p>
+    <w:p>
+      <w:pPr>
+        <w:rPr>
+          <w:rFonts w:eastAsia="Batang"/>
+        </w:rPr>
+      </w:pPr>
     </w:p>
     <w:p>
       <w:pPr>
@@ -3190,6 +3159,7 @@
         <w:rPr>
           <w:rFonts w:asciiTheme="minorHAnsi" w:eastAsia="Batang" w:hAnsiTheme="minorHAnsi" w:cstheme="minorHAnsi"/>
         </w:rPr>
+        <w:lastRenderedPageBreak/>
         <w:t>James and Christian would say we need more of Moe and Nikolay</w:t>
       </w:r>
     </w:p>
@@ -3205,9 +3175,65 @@
         </w:tabs>
         <w:rPr>
           <w:rFonts w:asciiTheme="minorHAnsi" w:eastAsia="Batang" w:hAnsiTheme="minorHAnsi" w:cstheme="minorHAnsi"/>
+        </w:rPr>
+      </w:pPr>
+      <w:r>
+        <w:rPr>
+          <w:rFonts w:asciiTheme="minorHAnsi" w:eastAsia="Batang" w:hAnsiTheme="minorHAnsi" w:cstheme="minorHAnsi"/>
           <w:b/>
           <w:bCs/>
         </w:rPr>
+        <w:t>I have experience of working with team members</w:t>
+      </w:r>
+      <w:r>
+        <w:rPr>
+          <w:rFonts w:asciiTheme="minorHAnsi" w:eastAsia="Batang" w:hAnsiTheme="minorHAnsi" w:cstheme="minorHAnsi"/>
+        </w:rPr>
+        <w:t xml:space="preserve"> from different departments. Together, we’ve built over 300 forms and I could use this experience and </w:t>
+      </w:r>
+      <w:proofErr w:type="spellStart"/>
+      <w:r>
+        <w:rPr>
+          <w:rFonts w:asciiTheme="minorHAnsi" w:eastAsia="Batang" w:hAnsiTheme="minorHAnsi" w:cstheme="minorHAnsi"/>
+        </w:rPr>
+        <w:t>experitise</w:t>
+      </w:r>
+      <w:proofErr w:type="spellEnd"/>
+      <w:r>
+        <w:rPr>
+          <w:rFonts w:asciiTheme="minorHAnsi" w:eastAsia="Batang" w:hAnsiTheme="minorHAnsi" w:cstheme="minorHAnsi"/>
+        </w:rPr>
+        <w:t xml:space="preserve"> in benefit of company</w:t>
+      </w:r>
+    </w:p>
+    <w:p>
+      <w:pPr>
+        <w:pStyle w:val="ListParagraph"/>
+        <w:numPr>
+          <w:ilvl w:val="1"/>
+          <w:numId w:val="7"/>
+        </w:numPr>
+        <w:tabs>
+          <w:tab w:val="left" w:pos="5560"/>
+        </w:tabs>
+        <w:rPr>
+          <w:rFonts w:asciiTheme="minorHAnsi" w:eastAsia="Batang" w:hAnsiTheme="minorHAnsi" w:cstheme="minorHAnsi"/>
+        </w:rPr>
+      </w:pPr>
+    </w:p>
+    <w:p>
+      <w:pPr>
+        <w:pStyle w:val="ListParagraph"/>
+        <w:numPr>
+          <w:ilvl w:val="0"/>
+          <w:numId w:val="7"/>
+        </w:numPr>
+        <w:tabs>
+          <w:tab w:val="left" w:pos="5560"/>
+        </w:tabs>
+        <w:rPr>
+          <w:rFonts w:asciiTheme="minorHAnsi" w:eastAsia="Batang" w:hAnsiTheme="minorHAnsi" w:cstheme="minorHAnsi"/>
+        </w:rPr>
       </w:pPr>
       <w:r>
         <w:rPr>
@@ -3215,8 +3241,13 @@
           <w:b/>
           <w:bCs/>
         </w:rPr>
-        <w:lastRenderedPageBreak/>
-        <w:t xml:space="preserve">I have customer centric mind </w:t>
+        <w:t>Taking leadership at improving something</w:t>
+      </w:r>
+      <w:r>
+        <w:rPr>
+          <w:rFonts w:asciiTheme="minorHAnsi" w:eastAsia="Batang" w:hAnsiTheme="minorHAnsi" w:cstheme="minorHAnsi"/>
+        </w:rPr>
+        <w:t xml:space="preserve"> in benefit of company even if I am not asked</w:t>
       </w:r>
     </w:p>
     <w:p>
@@ -3231,307 +3262,132 @@
         </w:tabs>
         <w:rPr>
           <w:rFonts w:asciiTheme="minorHAnsi" w:eastAsia="Batang" w:hAnsiTheme="minorHAnsi" w:cstheme="minorHAnsi"/>
+        </w:rPr>
+      </w:pPr>
+      <w:proofErr w:type="spellStart"/>
+      <w:r>
+        <w:rPr>
+          <w:rFonts w:asciiTheme="minorHAnsi" w:eastAsia="Batang" w:hAnsiTheme="minorHAnsi" w:cstheme="minorHAnsi"/>
+        </w:rPr>
+        <w:t>Sitemax</w:t>
+      </w:r>
+      <w:proofErr w:type="spellEnd"/>
+      <w:r>
+        <w:rPr>
+          <w:rFonts w:asciiTheme="minorHAnsi" w:eastAsia="Batang" w:hAnsiTheme="minorHAnsi" w:cstheme="minorHAnsi"/>
+        </w:rPr>
+        <w:t xml:space="preserve"> 3 and </w:t>
+      </w:r>
+      <w:proofErr w:type="spellStart"/>
+      <w:r>
+        <w:rPr>
+          <w:rFonts w:asciiTheme="minorHAnsi" w:eastAsia="Batang" w:hAnsiTheme="minorHAnsi" w:cstheme="minorHAnsi"/>
+        </w:rPr>
+        <w:t>SiteMax</w:t>
+      </w:r>
+      <w:proofErr w:type="spellEnd"/>
+      <w:r>
+        <w:rPr>
+          <w:rFonts w:asciiTheme="minorHAnsi" w:eastAsia="Batang" w:hAnsiTheme="minorHAnsi" w:cstheme="minorHAnsi"/>
+        </w:rPr>
+        <w:t xml:space="preserve"> 3.5 applications</w:t>
+      </w:r>
+    </w:p>
+    <w:p>
+      <w:pPr>
+        <w:pStyle w:val="ListParagraph"/>
+        <w:numPr>
+          <w:ilvl w:val="1"/>
+          <w:numId w:val="7"/>
+        </w:numPr>
+        <w:tabs>
+          <w:tab w:val="left" w:pos="5560"/>
+        </w:tabs>
+        <w:rPr>
+          <w:rFonts w:asciiTheme="minorHAnsi" w:eastAsia="Batang" w:hAnsiTheme="minorHAnsi" w:cstheme="minorHAnsi"/>
+        </w:rPr>
+      </w:pPr>
+      <w:r>
+        <w:rPr>
+          <w:rFonts w:asciiTheme="minorHAnsi" w:eastAsia="Batang" w:hAnsiTheme="minorHAnsi" w:cstheme="minorHAnsi"/>
+        </w:rPr>
+        <w:t>Personal workspace that improves productivity</w:t>
+      </w:r>
+    </w:p>
+    <w:p>
+      <w:pPr>
+        <w:pStyle w:val="ListParagraph"/>
+        <w:numPr>
+          <w:ilvl w:val="1"/>
+          <w:numId w:val="7"/>
+        </w:numPr>
+        <w:tabs>
+          <w:tab w:val="left" w:pos="5560"/>
+        </w:tabs>
+        <w:rPr>
+          <w:rFonts w:asciiTheme="minorHAnsi" w:eastAsia="Batang" w:hAnsiTheme="minorHAnsi" w:cstheme="minorHAnsi"/>
+        </w:rPr>
+      </w:pPr>
+      <w:r>
+        <w:rPr>
+          <w:rFonts w:asciiTheme="minorHAnsi" w:eastAsia="Batang" w:hAnsiTheme="minorHAnsi" w:cstheme="minorHAnsi"/>
+        </w:rPr>
+        <w:t xml:space="preserve">Improving UI of single page </w:t>
+      </w:r>
+      <w:proofErr w:type="spellStart"/>
+      <w:r>
+        <w:rPr>
+          <w:rFonts w:asciiTheme="minorHAnsi" w:eastAsia="Batang" w:hAnsiTheme="minorHAnsi" w:cstheme="minorHAnsi"/>
+        </w:rPr>
+        <w:t>appliations</w:t>
+      </w:r>
+      <w:proofErr w:type="spellEnd"/>
+    </w:p>
+    <w:p>
+      <w:pPr>
+        <w:pStyle w:val="ListParagraph"/>
+        <w:numPr>
+          <w:ilvl w:val="0"/>
+          <w:numId w:val="7"/>
+        </w:numPr>
+        <w:tabs>
+          <w:tab w:val="left" w:pos="5560"/>
+        </w:tabs>
+        <w:rPr>
+          <w:rFonts w:asciiTheme="minorHAnsi" w:eastAsia="Batang" w:hAnsiTheme="minorHAnsi" w:cstheme="minorHAnsi"/>
+        </w:rPr>
+      </w:pPr>
+      <w:r>
+        <w:rPr>
+          <w:rFonts w:asciiTheme="minorHAnsi" w:hAnsiTheme="minorHAnsi"/>
           <w:b/>
           <w:bCs/>
-        </w:rPr>
-      </w:pPr>
-      <w:r>
-        <w:rPr>
-          <w:rFonts w:asciiTheme="minorHAnsi" w:eastAsia="Batang" w:hAnsiTheme="minorHAnsi" w:cstheme="minorHAnsi"/>
-          <w:sz w:val="28"/>
-          <w:szCs w:val="28"/>
-        </w:rPr>
-        <w:t>저는</w:t>
-      </w:r>
-      <w:r>
-        <w:rPr>
-          <w:rFonts w:asciiTheme="minorHAnsi" w:eastAsia="Batang" w:hAnsiTheme="minorHAnsi" w:cstheme="minorHAnsi"/>
-          <w:sz w:val="28"/>
-          <w:szCs w:val="28"/>
-        </w:rPr>
-        <w:t xml:space="preserve"> </w:t>
-      </w:r>
-      <w:r>
-        <w:rPr>
-          <w:rFonts w:asciiTheme="minorHAnsi" w:eastAsia="Batang" w:hAnsiTheme="minorHAnsi" w:cstheme="minorHAnsi"/>
-          <w:sz w:val="28"/>
-          <w:szCs w:val="28"/>
-        </w:rPr>
-        <w:t>주어진</w:t>
-      </w:r>
-      <w:r>
-        <w:rPr>
-          <w:rFonts w:asciiTheme="minorHAnsi" w:eastAsia="Batang" w:hAnsiTheme="minorHAnsi" w:cstheme="minorHAnsi"/>
-          <w:sz w:val="28"/>
-          <w:szCs w:val="28"/>
-        </w:rPr>
-        <w:t xml:space="preserve"> challenge</w:t>
+          <w:color w:val="000000" w:themeColor="text1"/>
+        </w:rPr>
+        <w:t>I am a dedicated self-learner</w:t>
+      </w:r>
+      <w:r>
+        <w:rPr>
+          <w:rFonts w:asciiTheme="minorHAnsi" w:hAnsiTheme="minorHAnsi"/>
+          <w:color w:val="000000" w:themeColor="text1"/>
+        </w:rPr>
+        <w:t xml:space="preserve"> with proven history of self-learning in web development and securing a job at </w:t>
       </w:r>
       <w:proofErr w:type="spellStart"/>
       <w:r>
         <w:rPr>
-          <w:rFonts w:asciiTheme="minorHAnsi" w:eastAsia="Batang" w:hAnsiTheme="minorHAnsi" w:cstheme="minorHAnsi"/>
-          <w:sz w:val="28"/>
-          <w:szCs w:val="28"/>
-        </w:rPr>
-        <w:t>를</w:t>
+          <w:rFonts w:asciiTheme="minorHAnsi" w:hAnsiTheme="minorHAnsi"/>
+          <w:color w:val="000000" w:themeColor="text1"/>
+        </w:rPr>
+        <w:t>SiteMax</w:t>
       </w:r>
       <w:proofErr w:type="spellEnd"/>
       <w:r>
         <w:rPr>
-          <w:rFonts w:asciiTheme="minorHAnsi" w:eastAsia="Batang" w:hAnsiTheme="minorHAnsi" w:cstheme="minorHAnsi"/>
-          <w:sz w:val="28"/>
-          <w:szCs w:val="28"/>
-        </w:rPr>
-        <w:t xml:space="preserve"> overcoming</w:t>
-      </w:r>
-      <w:r>
-        <w:rPr>
-          <w:rFonts w:asciiTheme="minorHAnsi" w:eastAsia="Batang" w:hAnsiTheme="minorHAnsi" w:cstheme="minorHAnsi"/>
-          <w:sz w:val="28"/>
-          <w:szCs w:val="28"/>
-        </w:rPr>
-        <w:t>해서</w:t>
-      </w:r>
-      <w:r>
-        <w:rPr>
-          <w:rFonts w:asciiTheme="minorHAnsi" w:eastAsia="Batang" w:hAnsiTheme="minorHAnsi" w:cstheme="minorHAnsi"/>
-          <w:sz w:val="28"/>
-          <w:szCs w:val="28"/>
-        </w:rPr>
-        <w:t xml:space="preserve"> </w:t>
-      </w:r>
-      <w:r>
-        <w:rPr>
-          <w:rFonts w:asciiTheme="minorHAnsi" w:eastAsia="Batang" w:hAnsiTheme="minorHAnsi" w:cstheme="minorHAnsi"/>
-          <w:sz w:val="28"/>
-          <w:szCs w:val="28"/>
-        </w:rPr>
-        <w:t>작동하는</w:t>
-      </w:r>
-      <w:r>
-        <w:rPr>
-          <w:rFonts w:asciiTheme="minorHAnsi" w:eastAsia="Batang" w:hAnsiTheme="minorHAnsi" w:cstheme="minorHAnsi"/>
-          <w:sz w:val="28"/>
-          <w:szCs w:val="28"/>
-        </w:rPr>
-        <w:t xml:space="preserve"> </w:t>
-      </w:r>
-      <w:r>
-        <w:rPr>
-          <w:rFonts w:asciiTheme="minorHAnsi" w:eastAsia="Batang" w:hAnsiTheme="minorHAnsi" w:cstheme="minorHAnsi"/>
-          <w:sz w:val="28"/>
-          <w:szCs w:val="28"/>
-        </w:rPr>
-        <w:t>프로그램을</w:t>
-      </w:r>
-      <w:r>
-        <w:rPr>
-          <w:rFonts w:asciiTheme="minorHAnsi" w:eastAsia="Batang" w:hAnsiTheme="minorHAnsi" w:cstheme="minorHAnsi"/>
-          <w:sz w:val="28"/>
-          <w:szCs w:val="28"/>
-        </w:rPr>
-        <w:t xml:space="preserve"> </w:t>
-      </w:r>
-      <w:r>
-        <w:rPr>
-          <w:rFonts w:asciiTheme="minorHAnsi" w:eastAsia="Batang" w:hAnsiTheme="minorHAnsi" w:cstheme="minorHAnsi"/>
-          <w:sz w:val="28"/>
-          <w:szCs w:val="28"/>
-        </w:rPr>
-        <w:t>구현하는</w:t>
-      </w:r>
-      <w:r>
-        <w:rPr>
-          <w:rFonts w:asciiTheme="minorHAnsi" w:eastAsia="Batang" w:hAnsiTheme="minorHAnsi" w:cstheme="minorHAnsi"/>
-          <w:sz w:val="28"/>
-          <w:szCs w:val="28"/>
-        </w:rPr>
-        <w:t xml:space="preserve"> </w:t>
-      </w:r>
-      <w:r>
-        <w:rPr>
-          <w:rFonts w:asciiTheme="minorHAnsi" w:eastAsia="Batang" w:hAnsiTheme="minorHAnsi" w:cstheme="minorHAnsi"/>
-          <w:sz w:val="28"/>
-          <w:szCs w:val="28"/>
-        </w:rPr>
-        <w:t>것을</w:t>
-      </w:r>
-      <w:r>
-        <w:rPr>
-          <w:rFonts w:asciiTheme="minorHAnsi" w:eastAsia="Batang" w:hAnsiTheme="minorHAnsi" w:cstheme="minorHAnsi"/>
-          <w:sz w:val="28"/>
-          <w:szCs w:val="28"/>
-        </w:rPr>
-        <w:t xml:space="preserve"> </w:t>
-      </w:r>
-      <w:r>
-        <w:rPr>
-          <w:rFonts w:asciiTheme="minorHAnsi" w:eastAsia="Batang" w:hAnsiTheme="minorHAnsi" w:cstheme="minorHAnsi"/>
-          <w:sz w:val="28"/>
-          <w:szCs w:val="28"/>
-        </w:rPr>
-        <w:t>좋아하고</w:t>
-      </w:r>
-      <w:r>
-        <w:rPr>
-          <w:rFonts w:asciiTheme="minorHAnsi" w:eastAsia="Batang" w:hAnsiTheme="minorHAnsi" w:cstheme="minorHAnsi"/>
-          <w:sz w:val="28"/>
-          <w:szCs w:val="28"/>
-        </w:rPr>
-        <w:t xml:space="preserve"> </w:t>
-      </w:r>
-      <w:r>
-        <w:rPr>
-          <w:rFonts w:asciiTheme="minorHAnsi" w:eastAsia="Batang" w:hAnsiTheme="minorHAnsi" w:cstheme="minorHAnsi"/>
-          <w:sz w:val="28"/>
-          <w:szCs w:val="28"/>
-        </w:rPr>
-        <w:t>그리고</w:t>
-      </w:r>
-      <w:r>
-        <w:rPr>
-          <w:rFonts w:asciiTheme="minorHAnsi" w:eastAsia="Batang" w:hAnsiTheme="minorHAnsi" w:cstheme="minorHAnsi"/>
-          <w:sz w:val="28"/>
-          <w:szCs w:val="28"/>
-        </w:rPr>
-        <w:t xml:space="preserve"> </w:t>
-      </w:r>
-      <w:r>
-        <w:rPr>
-          <w:rFonts w:asciiTheme="minorHAnsi" w:eastAsia="Batang" w:hAnsiTheme="minorHAnsi" w:cstheme="minorHAnsi"/>
-          <w:sz w:val="28"/>
-          <w:szCs w:val="28"/>
-        </w:rPr>
-        <w:t>사람들이</w:t>
-      </w:r>
-      <w:r>
-        <w:rPr>
-          <w:rFonts w:asciiTheme="minorHAnsi" w:eastAsia="Batang" w:hAnsiTheme="minorHAnsi" w:cstheme="minorHAnsi"/>
-          <w:sz w:val="28"/>
-          <w:szCs w:val="28"/>
-        </w:rPr>
-        <w:t xml:space="preserve"> </w:t>
-      </w:r>
-      <w:r>
-        <w:rPr>
-          <w:rFonts w:asciiTheme="minorHAnsi" w:eastAsia="Batang" w:hAnsiTheme="minorHAnsi" w:cstheme="minorHAnsi"/>
-          <w:sz w:val="28"/>
-          <w:szCs w:val="28"/>
-        </w:rPr>
-        <w:t>제</w:t>
-      </w:r>
-      <w:r>
-        <w:rPr>
-          <w:rFonts w:asciiTheme="minorHAnsi" w:eastAsia="Batang" w:hAnsiTheme="minorHAnsi" w:cstheme="minorHAnsi"/>
-          <w:sz w:val="28"/>
-          <w:szCs w:val="28"/>
-        </w:rPr>
-        <w:t xml:space="preserve"> </w:t>
-      </w:r>
-      <w:r>
-        <w:rPr>
-          <w:rFonts w:asciiTheme="minorHAnsi" w:eastAsia="Batang" w:hAnsiTheme="minorHAnsi" w:cstheme="minorHAnsi"/>
-          <w:sz w:val="28"/>
-          <w:szCs w:val="28"/>
-        </w:rPr>
-        <w:t>프로그램을</w:t>
-      </w:r>
-      <w:r>
-        <w:rPr>
-          <w:rFonts w:asciiTheme="minorHAnsi" w:eastAsia="Batang" w:hAnsiTheme="minorHAnsi" w:cstheme="minorHAnsi"/>
-          <w:sz w:val="28"/>
-          <w:szCs w:val="28"/>
-        </w:rPr>
-        <w:t xml:space="preserve"> </w:t>
-      </w:r>
-      <w:r>
-        <w:rPr>
-          <w:rFonts w:asciiTheme="minorHAnsi" w:eastAsia="Batang" w:hAnsiTheme="minorHAnsi" w:cstheme="minorHAnsi"/>
-          <w:sz w:val="28"/>
-          <w:szCs w:val="28"/>
-        </w:rPr>
-        <w:t>사용해서</w:t>
-      </w:r>
-      <w:r>
-        <w:rPr>
-          <w:rFonts w:asciiTheme="minorHAnsi" w:eastAsia="Batang" w:hAnsiTheme="minorHAnsi" w:cstheme="minorHAnsi"/>
-          <w:sz w:val="28"/>
-          <w:szCs w:val="28"/>
-        </w:rPr>
-        <w:t xml:space="preserve"> </w:t>
-      </w:r>
-      <w:r>
-        <w:rPr>
-          <w:rFonts w:asciiTheme="minorHAnsi" w:eastAsia="Batang" w:hAnsiTheme="minorHAnsi" w:cstheme="minorHAnsi"/>
-          <w:sz w:val="28"/>
-          <w:szCs w:val="28"/>
-        </w:rPr>
-        <w:t>기뻐하는</w:t>
-      </w:r>
-      <w:r>
-        <w:rPr>
-          <w:rFonts w:asciiTheme="minorHAnsi" w:eastAsia="Batang" w:hAnsiTheme="minorHAnsi" w:cstheme="minorHAnsi"/>
-          <w:sz w:val="28"/>
-          <w:szCs w:val="28"/>
-        </w:rPr>
-        <w:t xml:space="preserve"> </w:t>
-      </w:r>
-      <w:r>
-        <w:rPr>
-          <w:rFonts w:asciiTheme="minorHAnsi" w:eastAsia="Batang" w:hAnsiTheme="minorHAnsi" w:cstheme="minorHAnsi"/>
-          <w:sz w:val="28"/>
-          <w:szCs w:val="28"/>
-        </w:rPr>
-        <w:t>모습을</w:t>
-      </w:r>
-      <w:r>
-        <w:rPr>
-          <w:rFonts w:asciiTheme="minorHAnsi" w:eastAsia="Batang" w:hAnsiTheme="minorHAnsi" w:cstheme="minorHAnsi"/>
-          <w:sz w:val="28"/>
-          <w:szCs w:val="28"/>
-        </w:rPr>
-        <w:t xml:space="preserve"> </w:t>
-      </w:r>
-      <w:r>
-        <w:rPr>
-          <w:rFonts w:asciiTheme="minorHAnsi" w:eastAsia="Batang" w:hAnsiTheme="minorHAnsi" w:cstheme="minorHAnsi"/>
-          <w:sz w:val="28"/>
-          <w:szCs w:val="28"/>
-        </w:rPr>
-        <w:t>보는</w:t>
-      </w:r>
-      <w:r>
-        <w:rPr>
-          <w:rFonts w:asciiTheme="minorHAnsi" w:eastAsia="Batang" w:hAnsiTheme="minorHAnsi" w:cstheme="minorHAnsi"/>
-          <w:sz w:val="28"/>
-          <w:szCs w:val="28"/>
-        </w:rPr>
-        <w:t xml:space="preserve"> </w:t>
-      </w:r>
-      <w:r>
-        <w:rPr>
-          <w:rFonts w:asciiTheme="minorHAnsi" w:eastAsia="Batang" w:hAnsiTheme="minorHAnsi" w:cstheme="minorHAnsi"/>
-          <w:sz w:val="28"/>
-          <w:szCs w:val="28"/>
-        </w:rPr>
-        <w:t>것을</w:t>
-      </w:r>
-      <w:r>
-        <w:rPr>
-          <w:rFonts w:asciiTheme="minorHAnsi" w:eastAsia="Batang" w:hAnsiTheme="minorHAnsi" w:cstheme="minorHAnsi"/>
-          <w:sz w:val="28"/>
-          <w:szCs w:val="28"/>
-        </w:rPr>
-        <w:t xml:space="preserve"> </w:t>
-      </w:r>
-      <w:r>
-        <w:rPr>
-          <w:rFonts w:asciiTheme="minorHAnsi" w:eastAsia="Batang" w:hAnsiTheme="minorHAnsi" w:cstheme="minorHAnsi"/>
-          <w:sz w:val="28"/>
-          <w:szCs w:val="28"/>
-        </w:rPr>
-        <w:t>좋아합니다</w:t>
+          <w:rFonts w:asciiTheme="minorHAnsi" w:hAnsiTheme="minorHAnsi"/>
+          <w:color w:val="000000" w:themeColor="text1"/>
+        </w:rPr>
+        <w:t xml:space="preserve"> Systems</w:t>
       </w:r>
     </w:p>
     <w:p>
@@ -3546,340 +3402,104 @@
         </w:tabs>
         <w:rPr>
           <w:rFonts w:asciiTheme="minorHAnsi" w:eastAsia="Batang" w:hAnsiTheme="minorHAnsi" w:cstheme="minorHAnsi"/>
+        </w:rPr>
+      </w:pPr>
+      <w:r>
+        <w:rPr>
+          <w:rFonts w:asciiTheme="minorHAnsi" w:eastAsia="Batang" w:hAnsiTheme="minorHAnsi" w:cstheme="minorHAnsi"/>
+        </w:rPr>
+        <w:t>Passion going strong</w:t>
+      </w:r>
+    </w:p>
+    <w:p>
+      <w:pPr>
+        <w:pStyle w:val="ListParagraph"/>
+        <w:numPr>
+          <w:ilvl w:val="1"/>
+          <w:numId w:val="7"/>
+        </w:numPr>
+        <w:tabs>
+          <w:tab w:val="left" w:pos="5560"/>
+        </w:tabs>
+        <w:rPr>
+          <w:rFonts w:asciiTheme="minorHAnsi" w:eastAsia="Batang" w:hAnsiTheme="minorHAnsi" w:cstheme="minorHAnsi"/>
+        </w:rPr>
+      </w:pPr>
+      <w:r>
+        <w:rPr>
+          <w:rFonts w:asciiTheme="minorHAnsi" w:eastAsia="Batang" w:hAnsiTheme="minorHAnsi" w:cstheme="minorHAnsi"/>
+        </w:rPr>
+        <w:t>This will continue at work</w:t>
+      </w:r>
+    </w:p>
+    <w:p>
+      <w:pPr>
+        <w:pStyle w:val="ListParagraph"/>
+        <w:numPr>
+          <w:ilvl w:val="1"/>
+          <w:numId w:val="7"/>
+        </w:numPr>
+        <w:tabs>
+          <w:tab w:val="left" w:pos="5560"/>
+        </w:tabs>
+        <w:rPr>
+          <w:rFonts w:asciiTheme="minorHAnsi" w:eastAsia="Batang" w:hAnsiTheme="minorHAnsi" w:cstheme="minorHAnsi"/>
+        </w:rPr>
+      </w:pPr>
+      <w:r>
+        <w:rPr>
+          <w:rFonts w:asciiTheme="minorHAnsi" w:hAnsiTheme="minorHAnsi"/>
+          <w:color w:val="000000" w:themeColor="text1"/>
+        </w:rPr>
+        <w:t>To be acknowledged as a valuable senior developer at auth0</w:t>
+      </w:r>
+    </w:p>
+    <w:p>
+      <w:pPr>
+        <w:pStyle w:val="ListParagraph"/>
+        <w:numPr>
+          <w:ilvl w:val="1"/>
+          <w:numId w:val="7"/>
+        </w:numPr>
+        <w:tabs>
+          <w:tab w:val="left" w:pos="5560"/>
+        </w:tabs>
+        <w:rPr>
+          <w:rFonts w:asciiTheme="minorHAnsi" w:eastAsia="Batang" w:hAnsiTheme="minorHAnsi" w:cstheme="minorHAnsi"/>
+        </w:rPr>
+      </w:pPr>
+      <w:r>
+        <w:rPr>
+          <w:rFonts w:asciiTheme="minorHAnsi" w:hAnsiTheme="minorHAnsi"/>
+          <w:color w:val="000000" w:themeColor="text1"/>
+        </w:rPr>
+        <w:t>I will use this to stay on top of the industry</w:t>
+      </w:r>
+    </w:p>
+    <w:p>
+      <w:pPr>
+        <w:pStyle w:val="ListParagraph"/>
+        <w:numPr>
+          <w:ilvl w:val="0"/>
+          <w:numId w:val="7"/>
+        </w:numPr>
+        <w:tabs>
+          <w:tab w:val="left" w:pos="5560"/>
+        </w:tabs>
+        <w:rPr>
+          <w:rFonts w:asciiTheme="minorHAnsi" w:eastAsia="Batang" w:hAnsiTheme="minorHAnsi" w:cstheme="minorHAnsi"/>
           <w:b/>
           <w:bCs/>
         </w:rPr>
       </w:pPr>
       <w:r>
         <w:rPr>
-          <w:rFonts w:asciiTheme="minorHAnsi" w:eastAsia="Batang" w:hAnsiTheme="minorHAnsi" w:cstheme="minorHAnsi"/>
-        </w:rPr>
-        <w:t xml:space="preserve">Jake </w:t>
-      </w:r>
-      <w:r>
-        <w:rPr>
-          <w:rFonts w:asciiTheme="minorHAnsi" w:eastAsia="Batang" w:hAnsiTheme="minorHAnsi" w:cstheme="minorHAnsi"/>
-        </w:rPr>
-        <w:sym w:font="Wingdings" w:char="F0E0"/>
-      </w:r>
-      <w:r>
-        <w:rPr>
-          <w:rFonts w:asciiTheme="minorHAnsi" w:eastAsia="Batang" w:hAnsiTheme="minorHAnsi" w:cstheme="minorHAnsi"/>
-        </w:rPr>
-        <w:t xml:space="preserve"> Client said the Christmas has come early</w:t>
-      </w:r>
-    </w:p>
-    <w:p>
-      <w:pPr>
-        <w:pStyle w:val="ListParagraph"/>
-        <w:numPr>
-          <w:ilvl w:val="0"/>
-          <w:numId w:val="7"/>
-        </w:numPr>
-        <w:tabs>
-          <w:tab w:val="left" w:pos="5560"/>
-        </w:tabs>
-        <w:rPr>
-          <w:rFonts w:asciiTheme="minorHAnsi" w:eastAsia="Batang" w:hAnsiTheme="minorHAnsi" w:cstheme="minorHAnsi"/>
-        </w:rPr>
-      </w:pPr>
-      <w:r>
-        <w:rPr>
-          <w:rFonts w:asciiTheme="minorHAnsi" w:eastAsia="Batang" w:hAnsiTheme="minorHAnsi" w:cstheme="minorHAnsi"/>
+          <w:rFonts w:asciiTheme="minorHAnsi" w:hAnsiTheme="minorHAnsi"/>
           <w:b/>
           <w:bCs/>
-        </w:rPr>
-        <w:t>I have experience of working with team members</w:t>
-      </w:r>
-      <w:r>
-        <w:rPr>
-          <w:rFonts w:asciiTheme="minorHAnsi" w:eastAsia="Batang" w:hAnsiTheme="minorHAnsi" w:cstheme="minorHAnsi"/>
-        </w:rPr>
-        <w:t xml:space="preserve"> from different departments. Together, we’ve built over 300 forms and I could use this experience and </w:t>
-      </w:r>
-      <w:proofErr w:type="spellStart"/>
-      <w:r>
-        <w:rPr>
-          <w:rFonts w:asciiTheme="minorHAnsi" w:eastAsia="Batang" w:hAnsiTheme="minorHAnsi" w:cstheme="minorHAnsi"/>
-        </w:rPr>
-        <w:t>experitise</w:t>
-      </w:r>
-      <w:proofErr w:type="spellEnd"/>
-      <w:r>
-        <w:rPr>
-          <w:rFonts w:asciiTheme="minorHAnsi" w:eastAsia="Batang" w:hAnsiTheme="minorHAnsi" w:cstheme="minorHAnsi"/>
-        </w:rPr>
-        <w:t xml:space="preserve"> in benefit of company</w:t>
-      </w:r>
-    </w:p>
-    <w:p>
-      <w:pPr>
-        <w:pStyle w:val="ListParagraph"/>
-        <w:numPr>
-          <w:ilvl w:val="1"/>
-          <w:numId w:val="7"/>
-        </w:numPr>
-        <w:tabs>
-          <w:tab w:val="left" w:pos="5560"/>
-        </w:tabs>
-        <w:rPr>
-          <w:rFonts w:asciiTheme="minorHAnsi" w:eastAsia="Batang" w:hAnsiTheme="minorHAnsi" w:cstheme="minorHAnsi"/>
-        </w:rPr>
-      </w:pPr>
-    </w:p>
-    <w:p>
-      <w:pPr>
-        <w:pStyle w:val="ListParagraph"/>
-        <w:numPr>
-          <w:ilvl w:val="0"/>
-          <w:numId w:val="7"/>
-        </w:numPr>
-        <w:tabs>
-          <w:tab w:val="left" w:pos="5560"/>
-        </w:tabs>
-        <w:rPr>
-          <w:rFonts w:asciiTheme="minorHAnsi" w:eastAsia="Batang" w:hAnsiTheme="minorHAnsi" w:cstheme="minorHAnsi"/>
-        </w:rPr>
-      </w:pPr>
-      <w:r>
-        <w:rPr>
-          <w:rFonts w:asciiTheme="minorHAnsi" w:eastAsia="Batang" w:hAnsiTheme="minorHAnsi" w:cstheme="minorHAnsi"/>
-          <w:b/>
-          <w:bCs/>
-        </w:rPr>
-        <w:t>Taking leadership at improving something</w:t>
-      </w:r>
-      <w:r>
-        <w:rPr>
-          <w:rFonts w:asciiTheme="minorHAnsi" w:eastAsia="Batang" w:hAnsiTheme="minorHAnsi" w:cstheme="minorHAnsi"/>
-        </w:rPr>
-        <w:t xml:space="preserve"> in benefit of company even if I am not asked</w:t>
-      </w:r>
-    </w:p>
-    <w:p>
-      <w:pPr>
-        <w:pStyle w:val="ListParagraph"/>
-        <w:numPr>
-          <w:ilvl w:val="1"/>
-          <w:numId w:val="7"/>
-        </w:numPr>
-        <w:tabs>
-          <w:tab w:val="left" w:pos="5560"/>
-        </w:tabs>
-        <w:rPr>
-          <w:rFonts w:asciiTheme="minorHAnsi" w:eastAsia="Batang" w:hAnsiTheme="minorHAnsi" w:cstheme="minorHAnsi"/>
-        </w:rPr>
-      </w:pPr>
-      <w:proofErr w:type="spellStart"/>
-      <w:r>
-        <w:rPr>
-          <w:rFonts w:asciiTheme="minorHAnsi" w:eastAsia="Batang" w:hAnsiTheme="minorHAnsi" w:cstheme="minorHAnsi"/>
-        </w:rPr>
-        <w:t>Sitemax</w:t>
-      </w:r>
-      <w:proofErr w:type="spellEnd"/>
-      <w:r>
-        <w:rPr>
-          <w:rFonts w:asciiTheme="minorHAnsi" w:eastAsia="Batang" w:hAnsiTheme="minorHAnsi" w:cstheme="minorHAnsi"/>
-        </w:rPr>
-        <w:t xml:space="preserve"> 3 and </w:t>
-      </w:r>
-      <w:proofErr w:type="spellStart"/>
-      <w:r>
-        <w:rPr>
-          <w:rFonts w:asciiTheme="minorHAnsi" w:eastAsia="Batang" w:hAnsiTheme="minorHAnsi" w:cstheme="minorHAnsi"/>
-        </w:rPr>
-        <w:t>SiteMax</w:t>
-      </w:r>
-      <w:proofErr w:type="spellEnd"/>
-      <w:r>
-        <w:rPr>
-          <w:rFonts w:asciiTheme="minorHAnsi" w:eastAsia="Batang" w:hAnsiTheme="minorHAnsi" w:cstheme="minorHAnsi"/>
-        </w:rPr>
-        <w:t xml:space="preserve"> 3.5 applications</w:t>
-      </w:r>
-    </w:p>
-    <w:p>
-      <w:pPr>
-        <w:pStyle w:val="ListParagraph"/>
-        <w:numPr>
-          <w:ilvl w:val="1"/>
-          <w:numId w:val="7"/>
-        </w:numPr>
-        <w:tabs>
-          <w:tab w:val="left" w:pos="5560"/>
-        </w:tabs>
-        <w:rPr>
-          <w:rFonts w:asciiTheme="minorHAnsi" w:eastAsia="Batang" w:hAnsiTheme="minorHAnsi" w:cstheme="minorHAnsi"/>
-        </w:rPr>
-      </w:pPr>
-      <w:r>
-        <w:rPr>
-          <w:rFonts w:asciiTheme="minorHAnsi" w:eastAsia="Batang" w:hAnsiTheme="minorHAnsi" w:cstheme="minorHAnsi"/>
-        </w:rPr>
-        <w:t>Personal workspace that improves productivity</w:t>
-      </w:r>
-    </w:p>
-    <w:p>
-      <w:pPr>
-        <w:pStyle w:val="ListParagraph"/>
-        <w:numPr>
-          <w:ilvl w:val="1"/>
-          <w:numId w:val="7"/>
-        </w:numPr>
-        <w:tabs>
-          <w:tab w:val="left" w:pos="5560"/>
-        </w:tabs>
-        <w:rPr>
-          <w:rFonts w:asciiTheme="minorHAnsi" w:eastAsia="Batang" w:hAnsiTheme="minorHAnsi" w:cstheme="minorHAnsi"/>
-        </w:rPr>
-      </w:pPr>
-      <w:r>
-        <w:rPr>
-          <w:rFonts w:asciiTheme="minorHAnsi" w:eastAsia="Batang" w:hAnsiTheme="minorHAnsi" w:cstheme="minorHAnsi"/>
-        </w:rPr>
-        <w:t xml:space="preserve">Improving UI of single page </w:t>
-      </w:r>
-      <w:proofErr w:type="spellStart"/>
-      <w:r>
-        <w:rPr>
-          <w:rFonts w:asciiTheme="minorHAnsi" w:eastAsia="Batang" w:hAnsiTheme="minorHAnsi" w:cstheme="minorHAnsi"/>
-        </w:rPr>
-        <w:t>appliations</w:t>
-      </w:r>
-      <w:proofErr w:type="spellEnd"/>
-    </w:p>
-    <w:p>
-      <w:pPr>
-        <w:pStyle w:val="ListParagraph"/>
-        <w:numPr>
-          <w:ilvl w:val="0"/>
-          <w:numId w:val="7"/>
-        </w:numPr>
-        <w:tabs>
-          <w:tab w:val="left" w:pos="5560"/>
-        </w:tabs>
-        <w:rPr>
-          <w:rFonts w:asciiTheme="minorHAnsi" w:eastAsia="Batang" w:hAnsiTheme="minorHAnsi" w:cstheme="minorHAnsi"/>
-        </w:rPr>
-      </w:pPr>
-      <w:r>
-        <w:rPr>
-          <w:rFonts w:asciiTheme="minorHAnsi" w:hAnsiTheme="minorHAnsi"/>
-          <w:b/>
-          <w:bCs/>
-          <w:color w:val="000000" w:themeColor="text1"/>
-        </w:rPr>
-        <w:t>I am a dedicated self-learner</w:t>
-      </w:r>
-      <w:r>
-        <w:rPr>
-          <w:rFonts w:asciiTheme="minorHAnsi" w:hAnsiTheme="minorHAnsi"/>
-          <w:color w:val="000000" w:themeColor="text1"/>
-        </w:rPr>
-        <w:t xml:space="preserve"> with proven history of self-learning in web development and securing a job at </w:t>
-      </w:r>
-      <w:proofErr w:type="spellStart"/>
-      <w:r>
-        <w:rPr>
-          <w:rFonts w:asciiTheme="minorHAnsi" w:hAnsiTheme="minorHAnsi"/>
-          <w:color w:val="000000" w:themeColor="text1"/>
-        </w:rPr>
-        <w:t>SiteMax</w:t>
-      </w:r>
-      <w:proofErr w:type="spellEnd"/>
-      <w:r>
-        <w:rPr>
-          <w:rFonts w:asciiTheme="minorHAnsi" w:hAnsiTheme="minorHAnsi"/>
-          <w:color w:val="000000" w:themeColor="text1"/>
-        </w:rPr>
-        <w:t xml:space="preserve"> Systems</w:t>
-      </w:r>
-    </w:p>
-    <w:p>
-      <w:pPr>
-        <w:pStyle w:val="ListParagraph"/>
-        <w:numPr>
-          <w:ilvl w:val="1"/>
-          <w:numId w:val="7"/>
-        </w:numPr>
-        <w:tabs>
-          <w:tab w:val="left" w:pos="5560"/>
-        </w:tabs>
-        <w:rPr>
-          <w:rFonts w:asciiTheme="minorHAnsi" w:eastAsia="Batang" w:hAnsiTheme="minorHAnsi" w:cstheme="minorHAnsi"/>
-        </w:rPr>
-      </w:pPr>
-      <w:r>
-        <w:rPr>
-          <w:rFonts w:asciiTheme="minorHAnsi" w:eastAsia="Batang" w:hAnsiTheme="minorHAnsi" w:cstheme="minorHAnsi"/>
-        </w:rPr>
-        <w:t>Passion going strong</w:t>
-      </w:r>
-    </w:p>
-    <w:p>
-      <w:pPr>
-        <w:pStyle w:val="ListParagraph"/>
-        <w:numPr>
-          <w:ilvl w:val="1"/>
-          <w:numId w:val="7"/>
-        </w:numPr>
-        <w:tabs>
-          <w:tab w:val="left" w:pos="5560"/>
-        </w:tabs>
-        <w:rPr>
-          <w:rFonts w:asciiTheme="minorHAnsi" w:eastAsia="Batang" w:hAnsiTheme="minorHAnsi" w:cstheme="minorHAnsi"/>
-        </w:rPr>
-      </w:pPr>
-      <w:r>
-        <w:rPr>
-          <w:rFonts w:asciiTheme="minorHAnsi" w:eastAsia="Batang" w:hAnsiTheme="minorHAnsi" w:cstheme="minorHAnsi"/>
-        </w:rPr>
-        <w:t>This will continue at work</w:t>
-      </w:r>
-    </w:p>
-    <w:p>
-      <w:pPr>
-        <w:pStyle w:val="ListParagraph"/>
-        <w:numPr>
-          <w:ilvl w:val="1"/>
-          <w:numId w:val="7"/>
-        </w:numPr>
-        <w:tabs>
-          <w:tab w:val="left" w:pos="5560"/>
-        </w:tabs>
-        <w:rPr>
-          <w:rFonts w:asciiTheme="minorHAnsi" w:eastAsia="Batang" w:hAnsiTheme="minorHAnsi" w:cstheme="minorHAnsi"/>
-        </w:rPr>
-      </w:pPr>
-      <w:r>
-        <w:rPr>
-          <w:rFonts w:asciiTheme="minorHAnsi" w:hAnsiTheme="minorHAnsi"/>
-          <w:color w:val="000000" w:themeColor="text1"/>
-        </w:rPr>
-        <w:t>To be acknowledged as a valuable senior developer at auth0</w:t>
-      </w:r>
-    </w:p>
-    <w:p>
-      <w:pPr>
-        <w:pStyle w:val="ListParagraph"/>
-        <w:numPr>
-          <w:ilvl w:val="1"/>
-          <w:numId w:val="7"/>
-        </w:numPr>
-        <w:tabs>
-          <w:tab w:val="left" w:pos="5560"/>
-        </w:tabs>
-        <w:rPr>
-          <w:rFonts w:asciiTheme="minorHAnsi" w:eastAsia="Batang" w:hAnsiTheme="minorHAnsi" w:cstheme="minorHAnsi"/>
-        </w:rPr>
-      </w:pPr>
-      <w:r>
-        <w:rPr>
-          <w:rFonts w:asciiTheme="minorHAnsi" w:hAnsiTheme="minorHAnsi"/>
-          <w:color w:val="000000" w:themeColor="text1"/>
-        </w:rPr>
-        <w:t>I will use this to stay on top of the industry</w:t>
+          <w:color w:val="000000" w:themeColor="text1"/>
+        </w:rPr>
+        <w:t>I have fluency in both Korean and English</w:t>
       </w:r>
     </w:p>
     <w:p>
@@ -3950,7 +3570,7 @@
         </w:rPr>
         <w:t xml:space="preserve">First Practice: </w:t>
       </w:r>
-      <w:hyperlink r:id="rId17" w:history="1">
+      <w:hyperlink r:id="rId18" w:history="1">
         <w:r>
           <w:rPr>
             <w:rStyle w:val="Hyperlink"/>
@@ -4801,7 +4421,6 @@
           <w:b/>
           <w:bCs/>
         </w:rPr>
-        <w:lastRenderedPageBreak/>
         <w:t>Getting to the bottom of something and solving the problem</w:t>
       </w:r>
       <w:r>
@@ -4907,6 +4526,7 @@
         <w:rPr>
           <w:rFonts w:asciiTheme="minorHAnsi" w:eastAsia="Batang" w:hAnsiTheme="minorHAnsi" w:cstheme="minorHAnsi"/>
         </w:rPr>
+        <w:lastRenderedPageBreak/>
         <w:t xml:space="preserve">Jake </w:t>
       </w:r>
       <w:r>
@@ -5573,7 +5193,7 @@
         </w:rPr>
         <w:t xml:space="preserve">First Practice: </w:t>
       </w:r>
-      <w:hyperlink r:id="rId18" w:history="1">
+      <w:hyperlink r:id="rId19" w:history="1">
         <w:r>
           <w:rPr>
             <w:rStyle w:val="Hyperlink"/>
@@ -5708,7 +5328,6 @@
           <w:rFonts w:ascii="Batang" w:eastAsia="Batang" w:hAnsi="Batang" w:cs="Batang"/>
           <w:color w:val="000000" w:themeColor="text1"/>
         </w:rPr>
-        <w:lastRenderedPageBreak/>
         <w:t xml:space="preserve">Junior </w:t>
       </w:r>
       <w:r>
@@ -5825,23 +5444,7 @@
           <w:rFonts w:asciiTheme="minorHAnsi" w:hAnsiTheme="minorHAnsi"/>
           <w:color w:val="000000" w:themeColor="text1"/>
         </w:rPr>
-        <w:t xml:space="preserve"> </w:t>
-      </w:r>
-      <w:proofErr w:type="gramStart"/>
-      <w:r>
-        <w:rPr>
-          <w:rFonts w:asciiTheme="minorHAnsi" w:hAnsiTheme="minorHAnsi"/>
-          <w:color w:val="000000" w:themeColor="text1"/>
-        </w:rPr>
-        <w:t>engineer, and</w:t>
-      </w:r>
-      <w:proofErr w:type="gramEnd"/>
-      <w:r>
-        <w:rPr>
-          <w:rFonts w:asciiTheme="minorHAnsi" w:hAnsiTheme="minorHAnsi"/>
-          <w:color w:val="000000" w:themeColor="text1"/>
-        </w:rPr>
-        <w:t xml:space="preserve"> be acknowledged that I am a valuable senior engineer.</w:t>
+        <w:t xml:space="preserve"> engineer, and be acknowledged that I am a valuable senior engineer.</w:t>
       </w:r>
     </w:p>
     <w:p>
@@ -6140,17 +5743,8 @@
           <w:rFonts w:asciiTheme="minorHAnsi" w:hAnsiTheme="minorHAnsi"/>
           <w:color w:val="000000" w:themeColor="text1"/>
         </w:rPr>
-        <w:t xml:space="preserve">What qualities do you think are most important for someone to excel in this </w:t>
-      </w:r>
-      <w:proofErr w:type="gramStart"/>
-      <w:r>
-        <w:rPr>
-          <w:rFonts w:asciiTheme="minorHAnsi" w:hAnsiTheme="minorHAnsi"/>
-          <w:color w:val="000000" w:themeColor="text1"/>
-        </w:rPr>
-        <w:t>position</w:t>
-      </w:r>
-      <w:proofErr w:type="gramEnd"/>
+        <w:t>What qualities do you think are most important for someone to excel in this position</w:t>
+      </w:r>
     </w:p>
     <w:p>
       <w:pPr>

</xml_diff>

<commit_message>
feat: Add progress #18 'bear robotics'
</commit_message>
<xml_diff>
--- a/big-interview/mobsquad/summary notes.docx
+++ b/big-interview/mobsquad/summary notes.docx
@@ -83,7 +83,21 @@
         <w:rPr>
           <w:rFonts w:asciiTheme="minorHAnsi" w:hAnsiTheme="minorHAnsi" w:cstheme="minorHAnsi"/>
         </w:rPr>
-        <w:t xml:space="preserve">I communicated with the customer success team and the dev team to make sure the business requirements are met and it won’t break on the </w:t>
+        <w:t xml:space="preserve">I communicated with the customer success team and the dev team to make sure the business requirements are </w:t>
+      </w:r>
+      <w:proofErr w:type="gramStart"/>
+      <w:r>
+        <w:rPr>
+          <w:rFonts w:asciiTheme="minorHAnsi" w:hAnsiTheme="minorHAnsi" w:cstheme="minorHAnsi"/>
+        </w:rPr>
+        <w:t>met</w:t>
+      </w:r>
+      <w:proofErr w:type="gramEnd"/>
+      <w:r>
+        <w:rPr>
+          <w:rFonts w:asciiTheme="minorHAnsi" w:hAnsiTheme="minorHAnsi" w:cstheme="minorHAnsi"/>
+        </w:rPr>
+        <w:t xml:space="preserve"> and it won’t break on the </w:t>
       </w:r>
       <w:proofErr w:type="spellStart"/>
       <w:r>
@@ -229,13 +243,27 @@
         <w:rPr>
           <w:rFonts w:asciiTheme="minorHAnsi" w:hAnsiTheme="minorHAnsi" w:cstheme="minorHAnsi"/>
         </w:rPr>
-        <w:t>updating my resume with bullet points from the list of my works</w:t>
-      </w:r>
-      <w:r>
-        <w:rPr>
-          <w:rFonts w:asciiTheme="minorHAnsi" w:hAnsiTheme="minorHAnsi" w:cstheme="minorHAnsi"/>
-        </w:rPr>
-        <w:t>, and generating pdf from my digital resume</w:t>
+        <w:t xml:space="preserve">updating my resume with bullet points from the list of my </w:t>
+      </w:r>
+      <w:proofErr w:type="gramStart"/>
+      <w:r>
+        <w:rPr>
+          <w:rFonts w:asciiTheme="minorHAnsi" w:hAnsiTheme="minorHAnsi" w:cstheme="minorHAnsi"/>
+        </w:rPr>
+        <w:t>works</w:t>
+      </w:r>
+      <w:r>
+        <w:rPr>
+          <w:rFonts w:asciiTheme="minorHAnsi" w:hAnsiTheme="minorHAnsi" w:cstheme="minorHAnsi"/>
+        </w:rPr>
+        <w:t>, and</w:t>
+      </w:r>
+      <w:proofErr w:type="gramEnd"/>
+      <w:r>
+        <w:rPr>
+          <w:rFonts w:asciiTheme="minorHAnsi" w:hAnsiTheme="minorHAnsi" w:cstheme="minorHAnsi"/>
+        </w:rPr>
+        <w:t xml:space="preserve"> generating pdf from my digital resume</w:t>
       </w:r>
       <w:r>
         <w:rPr>
@@ -307,6 +335,22 @@
         <w:t xml:space="preserve"> </w:t>
       </w:r>
     </w:p>
+    <w:p>
+      <w:r>
+        <w:t xml:space="preserve">Second Practice: </w:t>
+      </w:r>
+      <w:hyperlink r:id="rId6" w:history="1">
+        <w:r>
+          <w:rPr>
+            <w:rStyle w:val="Hyperlink"/>
+          </w:rPr>
+          <w:t>https://app.biginterview.com/s/047364a2c7</w:t>
+        </w:r>
+      </w:hyperlink>
+      <w:r>
+        <w:t xml:space="preserve"> </w:t>
+      </w:r>
+    </w:p>
     <w:p/>
     <w:p>
       <w:pPr>
@@ -320,7 +364,15 @@
         <w:t>Shortly after graduation</w:t>
       </w:r>
       <w:r>
-        <w:t xml:space="preserve"> I was thinking about the career I wanted to pursue</w:t>
+        <w:t xml:space="preserve"> I was thinking about the </w:t>
+      </w:r>
+      <w:proofErr w:type="gramStart"/>
+      <w:r>
+        <w:t>career</w:t>
+      </w:r>
+      <w:proofErr w:type="gramEnd"/>
+      <w:r>
+        <w:t xml:space="preserve"> I wanted to pursue</w:t>
       </w:r>
     </w:p>
     <w:p>
@@ -450,7 +502,7 @@
         </w:rPr>
         <w:t xml:space="preserve">First practice: </w:t>
       </w:r>
-      <w:hyperlink r:id="rId6" w:history="1">
+      <w:hyperlink r:id="rId7" w:history="1">
         <w:r>
           <w:rPr>
             <w:rStyle w:val="Hyperlink"/>
@@ -782,7 +834,7 @@
       <w:r>
         <w:t xml:space="preserve">First Practice: </w:t>
       </w:r>
-      <w:hyperlink r:id="rId7" w:history="1">
+      <w:hyperlink r:id="rId8" w:history="1">
         <w:r>
           <w:rPr>
             <w:rStyle w:val="Hyperlink"/>
@@ -1031,7 +1083,7 @@
       <w:r>
         <w:t xml:space="preserve"> </w:t>
       </w:r>
-      <w:hyperlink r:id="rId8" w:history="1">
+      <w:hyperlink r:id="rId9" w:history="1">
         <w:r>
           <w:rPr>
             <w:rStyle w:val="Hyperlink"/>
@@ -1047,7 +1099,7 @@
       <w:r>
         <w:t xml:space="preserve">Second Practice: </w:t>
       </w:r>
-      <w:hyperlink r:id="rId9" w:history="1">
+      <w:hyperlink r:id="rId10" w:history="1">
         <w:r>
           <w:rPr>
             <w:rStyle w:val="Hyperlink"/>
@@ -1063,7 +1115,7 @@
       <w:r>
         <w:t xml:space="preserve">Third Practice: </w:t>
       </w:r>
-      <w:hyperlink r:id="rId10" w:history="1">
+      <w:hyperlink r:id="rId11" w:history="1">
         <w:r>
           <w:rPr>
             <w:rStyle w:val="Hyperlink"/>
@@ -1376,40 +1428,38 @@
           <w:color w:val="1F314A"/>
           <w:shd w:val="clear" w:color="auto" w:fill="F2F7FE"/>
         </w:rPr>
-        <w:t xml:space="preserve"> based single page applications, and maintained over  2000 of them. As well, I assisted my senior developers with developer There I was praised by my team members for building beautiful applications that delights customers and lots of fist bumps and high fives.</w:t>
-      </w:r>
-    </w:p>
-    <w:p>
-      <w:pPr>
-        <w:tabs>
-          <w:tab w:val="left" w:pos="6440"/>
-        </w:tabs>
+        <w:t xml:space="preserve"> based single page applications, and maintained </w:t>
+      </w:r>
+      <w:proofErr w:type="gramStart"/>
+      <w:r>
         <w:rPr>
           <w:rFonts w:ascii="Arial" w:hAnsi="Arial" w:cs="Arial"/>
           <w:color w:val="1F314A"/>
           <w:shd w:val="clear" w:color="auto" w:fill="F2F7FE"/>
         </w:rPr>
-      </w:pPr>
-    </w:p>
-    <w:p>
-      <w:pPr>
-        <w:tabs>
-          <w:tab w:val="left" w:pos="6440"/>
-        </w:tabs>
+        <w:t>over  2000</w:t>
+      </w:r>
+      <w:proofErr w:type="gramEnd"/>
+      <w:r>
         <w:rPr>
           <w:rFonts w:ascii="Arial" w:hAnsi="Arial" w:cs="Arial"/>
           <w:color w:val="1F314A"/>
           <w:shd w:val="clear" w:color="auto" w:fill="F2F7FE"/>
         </w:rPr>
-      </w:pPr>
-      <w:r>
+        <w:t xml:space="preserve"> of them. As well, I assisted my senior developers with developer There I was praised by my team members for building beautiful applications that delights customers and lots of fist bumps and high fives.</w:t>
+      </w:r>
+    </w:p>
+    <w:p>
+      <w:pPr>
+        <w:tabs>
+          <w:tab w:val="left" w:pos="6440"/>
+        </w:tabs>
         <w:rPr>
           <w:rFonts w:ascii="Arial" w:hAnsi="Arial" w:cs="Arial"/>
           <w:color w:val="1F314A"/>
           <w:shd w:val="clear" w:color="auto" w:fill="F2F7FE"/>
         </w:rPr>
-        <w:t>Over the years, I felt the need for better growth and opportunities. I’ve been practicing over the years, and now that I am ready for a new role, this position is the one that I felt I could excel in.</w:t>
-      </w:r>
+      </w:pPr>
     </w:p>
     <w:p>
       <w:pPr>
@@ -1422,823 +1472,13 @@
           <w:shd w:val="clear" w:color="auto" w:fill="F2F7FE"/>
         </w:rPr>
       </w:pPr>
-    </w:p>
-    <w:p>
-      <w:pPr>
-        <w:rPr>
-          <w:rFonts w:asciiTheme="minorHAnsi" w:eastAsia="Batang" w:hAnsiTheme="minorHAnsi" w:cstheme="minorHAnsi"/>
-          <w:sz w:val="28"/>
-          <w:szCs w:val="28"/>
-        </w:rPr>
-      </w:pPr>
-      <w:r>
-        <w:rPr>
-          <w:rFonts w:asciiTheme="minorHAnsi" w:eastAsia="Batang" w:hAnsiTheme="minorHAnsi" w:cstheme="minorHAnsi"/>
-          <w:sz w:val="28"/>
-          <w:szCs w:val="28"/>
-        </w:rPr>
-        <w:t>저는</w:t>
-      </w:r>
-      <w:r>
-        <w:rPr>
-          <w:rFonts w:asciiTheme="minorHAnsi" w:eastAsia="Batang" w:hAnsiTheme="minorHAnsi" w:cstheme="minorHAnsi"/>
-          <w:sz w:val="28"/>
-          <w:szCs w:val="28"/>
-        </w:rPr>
-        <w:t xml:space="preserve"> 2</w:t>
-      </w:r>
-      <w:r>
-        <w:rPr>
-          <w:rFonts w:asciiTheme="minorHAnsi" w:eastAsia="Batang" w:hAnsiTheme="minorHAnsi" w:cstheme="minorHAnsi"/>
-          <w:sz w:val="28"/>
-          <w:szCs w:val="28"/>
-        </w:rPr>
-        <w:t>년</w:t>
-      </w:r>
-      <w:r>
-        <w:rPr>
-          <w:rFonts w:asciiTheme="minorHAnsi" w:eastAsia="Batang" w:hAnsiTheme="minorHAnsi" w:cstheme="minorHAnsi"/>
-          <w:sz w:val="28"/>
-          <w:szCs w:val="28"/>
-        </w:rPr>
-        <w:t xml:space="preserve"> </w:t>
-      </w:r>
-      <w:r>
-        <w:rPr>
-          <w:rFonts w:asciiTheme="minorHAnsi" w:eastAsia="Batang" w:hAnsiTheme="minorHAnsi" w:cstheme="minorHAnsi"/>
-          <w:sz w:val="28"/>
-          <w:szCs w:val="28"/>
-        </w:rPr>
-        <w:t>경력이</w:t>
-      </w:r>
-      <w:r>
-        <w:rPr>
-          <w:rFonts w:asciiTheme="minorHAnsi" w:eastAsia="Batang" w:hAnsiTheme="minorHAnsi" w:cstheme="minorHAnsi"/>
-          <w:sz w:val="28"/>
-          <w:szCs w:val="28"/>
-        </w:rPr>
-        <w:t xml:space="preserve"> </w:t>
-      </w:r>
-      <w:r>
-        <w:rPr>
-          <w:rFonts w:asciiTheme="minorHAnsi" w:eastAsia="Batang" w:hAnsiTheme="minorHAnsi" w:cstheme="minorHAnsi"/>
-          <w:sz w:val="28"/>
-          <w:szCs w:val="28"/>
-        </w:rPr>
-        <w:t>있는</w:t>
-      </w:r>
-      <w:r>
-        <w:rPr>
-          <w:rFonts w:asciiTheme="minorHAnsi" w:eastAsia="Batang" w:hAnsiTheme="minorHAnsi" w:cstheme="minorHAnsi"/>
-          <w:sz w:val="28"/>
-          <w:szCs w:val="28"/>
-        </w:rPr>
-        <w:t xml:space="preserve"> </w:t>
-      </w:r>
-      <w:r>
-        <w:rPr>
-          <w:rFonts w:asciiTheme="minorHAnsi" w:eastAsia="Batang" w:hAnsiTheme="minorHAnsi" w:cstheme="minorHAnsi"/>
-          <w:sz w:val="28"/>
-          <w:szCs w:val="28"/>
-        </w:rPr>
-        <w:t>프론트</w:t>
-      </w:r>
-      <w:r>
-        <w:rPr>
-          <w:rFonts w:asciiTheme="minorHAnsi" w:eastAsia="Batang" w:hAnsiTheme="minorHAnsi" w:cstheme="minorHAnsi"/>
-          <w:sz w:val="28"/>
-          <w:szCs w:val="28"/>
-        </w:rPr>
-        <w:t xml:space="preserve"> </w:t>
-      </w:r>
-      <w:r>
-        <w:rPr>
-          <w:rFonts w:asciiTheme="minorHAnsi" w:eastAsia="Batang" w:hAnsiTheme="minorHAnsi" w:cstheme="minorHAnsi"/>
-          <w:sz w:val="28"/>
-          <w:szCs w:val="28"/>
-        </w:rPr>
-        <w:t>개발자</w:t>
-      </w:r>
-      <w:r>
-        <w:rPr>
-          <w:rFonts w:asciiTheme="minorHAnsi" w:eastAsia="Batang" w:hAnsiTheme="minorHAnsi" w:cstheme="minorHAnsi"/>
-          <w:sz w:val="28"/>
-          <w:szCs w:val="28"/>
-        </w:rPr>
-        <w:t xml:space="preserve"> </w:t>
-      </w:r>
-      <w:r>
-        <w:rPr>
-          <w:rFonts w:asciiTheme="minorHAnsi" w:eastAsia="Batang" w:hAnsiTheme="minorHAnsi" w:cstheme="minorHAnsi"/>
-          <w:sz w:val="28"/>
-          <w:szCs w:val="28"/>
-        </w:rPr>
-        <w:t>입니다</w:t>
-      </w:r>
-      <w:r>
-        <w:rPr>
-          <w:rFonts w:asciiTheme="minorHAnsi" w:eastAsia="Batang" w:hAnsiTheme="minorHAnsi" w:cstheme="minorHAnsi"/>
-          <w:sz w:val="28"/>
-          <w:szCs w:val="28"/>
-        </w:rPr>
-        <w:t xml:space="preserve">. </w:t>
-      </w:r>
-      <w:r>
-        <w:rPr>
-          <w:rFonts w:asciiTheme="minorHAnsi" w:eastAsia="Batang" w:hAnsiTheme="minorHAnsi" w:cstheme="minorHAnsi"/>
-          <w:sz w:val="28"/>
-          <w:szCs w:val="28"/>
-        </w:rPr>
-        <w:t>저는</w:t>
-      </w:r>
-      <w:r>
-        <w:rPr>
-          <w:rFonts w:asciiTheme="minorHAnsi" w:eastAsia="Batang" w:hAnsiTheme="minorHAnsi" w:cstheme="minorHAnsi"/>
-          <w:sz w:val="28"/>
-          <w:szCs w:val="28"/>
-        </w:rPr>
-        <w:t xml:space="preserve"> 2</w:t>
-      </w:r>
-      <w:r>
-        <w:rPr>
-          <w:rFonts w:asciiTheme="minorHAnsi" w:eastAsia="Batang" w:hAnsiTheme="minorHAnsi" w:cstheme="minorHAnsi"/>
-          <w:sz w:val="28"/>
-          <w:szCs w:val="28"/>
-        </w:rPr>
-        <w:t>년동안</w:t>
-      </w:r>
-      <w:r>
-        <w:rPr>
-          <w:rFonts w:asciiTheme="minorHAnsi" w:eastAsia="Batang" w:hAnsiTheme="minorHAnsi" w:cstheme="minorHAnsi"/>
-          <w:sz w:val="28"/>
-          <w:szCs w:val="28"/>
-        </w:rPr>
-        <w:t xml:space="preserve"> </w:t>
-      </w:r>
-      <w:proofErr w:type="spellStart"/>
-      <w:r>
-        <w:rPr>
-          <w:rFonts w:asciiTheme="minorHAnsi" w:eastAsia="Batang" w:hAnsiTheme="minorHAnsi" w:cstheme="minorHAnsi"/>
-          <w:sz w:val="28"/>
-          <w:szCs w:val="28"/>
-        </w:rPr>
-        <w:t>벤쿠에</w:t>
-      </w:r>
-      <w:proofErr w:type="spellEnd"/>
-      <w:r>
-        <w:rPr>
-          <w:rFonts w:asciiTheme="minorHAnsi" w:eastAsia="Batang" w:hAnsiTheme="minorHAnsi" w:cstheme="minorHAnsi"/>
-          <w:sz w:val="28"/>
-          <w:szCs w:val="28"/>
-        </w:rPr>
-        <w:t xml:space="preserve"> </w:t>
-      </w:r>
-      <w:r>
-        <w:rPr>
-          <w:rFonts w:asciiTheme="minorHAnsi" w:eastAsia="Batang" w:hAnsiTheme="minorHAnsi" w:cstheme="minorHAnsi"/>
-          <w:sz w:val="28"/>
-          <w:szCs w:val="28"/>
-        </w:rPr>
-        <w:t>있는</w:t>
-      </w:r>
-      <w:r>
-        <w:rPr>
-          <w:rFonts w:asciiTheme="minorHAnsi" w:eastAsia="Batang" w:hAnsiTheme="minorHAnsi" w:cstheme="minorHAnsi"/>
-          <w:sz w:val="28"/>
-          <w:szCs w:val="28"/>
-        </w:rPr>
-        <w:t xml:space="preserve"> </w:t>
-      </w:r>
-      <w:proofErr w:type="spellStart"/>
-      <w:r>
-        <w:rPr>
-          <w:rFonts w:asciiTheme="minorHAnsi" w:eastAsia="Batang" w:hAnsiTheme="minorHAnsi" w:cstheme="minorHAnsi"/>
-          <w:sz w:val="28"/>
-          <w:szCs w:val="28"/>
-        </w:rPr>
-        <w:t>사이트맥스</w:t>
-      </w:r>
-      <w:proofErr w:type="spellEnd"/>
-      <w:r>
-        <w:rPr>
-          <w:rFonts w:asciiTheme="minorHAnsi" w:eastAsia="Batang" w:hAnsiTheme="minorHAnsi" w:cstheme="minorHAnsi"/>
-          <w:sz w:val="28"/>
-          <w:szCs w:val="28"/>
-        </w:rPr>
-        <w:t xml:space="preserve"> </w:t>
-      </w:r>
-      <w:r>
-        <w:rPr>
-          <w:rFonts w:asciiTheme="minorHAnsi" w:eastAsia="Batang" w:hAnsiTheme="minorHAnsi" w:cstheme="minorHAnsi"/>
-          <w:sz w:val="28"/>
-          <w:szCs w:val="28"/>
-        </w:rPr>
-        <w:t>회사에서</w:t>
-      </w:r>
-      <w:r>
-        <w:rPr>
-          <w:rFonts w:asciiTheme="minorHAnsi" w:eastAsia="Batang" w:hAnsiTheme="minorHAnsi" w:cstheme="minorHAnsi"/>
-          <w:sz w:val="28"/>
-          <w:szCs w:val="28"/>
-        </w:rPr>
-        <w:t xml:space="preserve"> </w:t>
-      </w:r>
-      <w:proofErr w:type="spellStart"/>
-      <w:r>
-        <w:rPr>
-          <w:rFonts w:asciiTheme="minorHAnsi" w:eastAsia="Batang" w:hAnsiTheme="minorHAnsi" w:cstheme="minorHAnsi"/>
-          <w:sz w:val="28"/>
-          <w:szCs w:val="28"/>
-        </w:rPr>
-        <w:t>일을하면서</w:t>
-      </w:r>
-      <w:proofErr w:type="spellEnd"/>
-      <w:r>
-        <w:rPr>
-          <w:rFonts w:asciiTheme="minorHAnsi" w:eastAsia="Batang" w:hAnsiTheme="minorHAnsi" w:cstheme="minorHAnsi"/>
-          <w:sz w:val="28"/>
-          <w:szCs w:val="28"/>
-        </w:rPr>
-        <w:t xml:space="preserve"> </w:t>
-      </w:r>
-      <w:proofErr w:type="spellStart"/>
-      <w:r>
-        <w:rPr>
-          <w:rFonts w:asciiTheme="minorHAnsi" w:eastAsia="Batang" w:hAnsiTheme="minorHAnsi" w:cstheme="minorHAnsi"/>
-          <w:sz w:val="28"/>
-          <w:szCs w:val="28"/>
-        </w:rPr>
-        <w:t>사이트맥스</w:t>
-      </w:r>
-      <w:proofErr w:type="spellEnd"/>
-      <w:r>
-        <w:rPr>
-          <w:rFonts w:asciiTheme="minorHAnsi" w:eastAsia="Batang" w:hAnsiTheme="minorHAnsi" w:cstheme="minorHAnsi"/>
-          <w:sz w:val="28"/>
-          <w:szCs w:val="28"/>
-        </w:rPr>
-        <w:t xml:space="preserve"> </w:t>
-      </w:r>
-      <w:r>
-        <w:rPr>
-          <w:rFonts w:asciiTheme="minorHAnsi" w:eastAsia="Batang" w:hAnsiTheme="minorHAnsi" w:cstheme="minorHAnsi"/>
-          <w:sz w:val="28"/>
-          <w:szCs w:val="28"/>
-        </w:rPr>
-        <w:t>시스템을</w:t>
-      </w:r>
-      <w:r>
-        <w:rPr>
-          <w:rFonts w:asciiTheme="minorHAnsi" w:eastAsia="Batang" w:hAnsiTheme="minorHAnsi" w:cstheme="minorHAnsi"/>
-          <w:sz w:val="28"/>
-          <w:szCs w:val="28"/>
-        </w:rPr>
-        <w:t xml:space="preserve"> </w:t>
-      </w:r>
-      <w:r>
-        <w:rPr>
-          <w:rFonts w:asciiTheme="minorHAnsi" w:eastAsia="Batang" w:hAnsiTheme="minorHAnsi" w:cstheme="minorHAnsi"/>
-          <w:sz w:val="28"/>
-          <w:szCs w:val="28"/>
-        </w:rPr>
-        <w:t>관리하고</w:t>
-      </w:r>
-      <w:r>
-        <w:rPr>
-          <w:rFonts w:asciiTheme="minorHAnsi" w:eastAsia="Batang" w:hAnsiTheme="minorHAnsi" w:cstheme="minorHAnsi"/>
-          <w:sz w:val="28"/>
-          <w:szCs w:val="28"/>
-        </w:rPr>
-        <w:t xml:space="preserve"> </w:t>
-      </w:r>
-      <w:r>
-        <w:rPr>
-          <w:rFonts w:asciiTheme="minorHAnsi" w:eastAsia="Batang" w:hAnsiTheme="minorHAnsi" w:cstheme="minorHAnsi"/>
-          <w:sz w:val="28"/>
-          <w:szCs w:val="28"/>
-        </w:rPr>
-        <w:t>개발하는</w:t>
-      </w:r>
-      <w:r>
-        <w:rPr>
-          <w:rFonts w:asciiTheme="minorHAnsi" w:eastAsia="Batang" w:hAnsiTheme="minorHAnsi" w:cstheme="minorHAnsi"/>
-          <w:sz w:val="28"/>
-          <w:szCs w:val="28"/>
-        </w:rPr>
-        <w:t xml:space="preserve"> </w:t>
-      </w:r>
-      <w:r>
-        <w:rPr>
-          <w:rFonts w:asciiTheme="minorHAnsi" w:eastAsia="Batang" w:hAnsiTheme="minorHAnsi" w:cstheme="minorHAnsi"/>
-          <w:sz w:val="28"/>
-          <w:szCs w:val="28"/>
-        </w:rPr>
-        <w:t>업무를</w:t>
-      </w:r>
-      <w:r>
-        <w:rPr>
-          <w:rFonts w:asciiTheme="minorHAnsi" w:eastAsia="Batang" w:hAnsiTheme="minorHAnsi" w:cstheme="minorHAnsi"/>
-          <w:sz w:val="28"/>
-          <w:szCs w:val="28"/>
-        </w:rPr>
-        <w:t xml:space="preserve"> </w:t>
-      </w:r>
-      <w:proofErr w:type="spellStart"/>
-      <w:r>
-        <w:rPr>
-          <w:rFonts w:asciiTheme="minorHAnsi" w:eastAsia="Batang" w:hAnsiTheme="minorHAnsi" w:cstheme="minorHAnsi"/>
-          <w:sz w:val="28"/>
-          <w:szCs w:val="28"/>
-        </w:rPr>
-        <w:t>맏았었습니다</w:t>
-      </w:r>
-      <w:proofErr w:type="spellEnd"/>
-      <w:r>
-        <w:rPr>
-          <w:rFonts w:asciiTheme="minorHAnsi" w:eastAsia="Batang" w:hAnsiTheme="minorHAnsi" w:cstheme="minorHAnsi"/>
-          <w:sz w:val="28"/>
-          <w:szCs w:val="28"/>
-        </w:rPr>
-        <w:t>.</w:t>
-      </w:r>
-    </w:p>
-    <w:p>
-      <w:pPr>
-        <w:tabs>
-          <w:tab w:val="left" w:pos="6440"/>
-        </w:tabs>
+      <w:r>
         <w:rPr>
           <w:rFonts w:ascii="Arial" w:hAnsi="Arial" w:cs="Arial"/>
           <w:color w:val="1F314A"/>
           <w:shd w:val="clear" w:color="auto" w:fill="F2F7FE"/>
         </w:rPr>
-      </w:pPr>
-    </w:p>
-    <w:p>
-      <w:pPr>
-        <w:rPr>
-          <w:rFonts w:asciiTheme="minorHAnsi" w:hAnsiTheme="minorHAnsi" w:cstheme="minorHAnsi"/>
-          <w:sz w:val="28"/>
-          <w:szCs w:val="28"/>
-        </w:rPr>
-      </w:pPr>
-      <w:r>
-        <w:rPr>
-          <w:rFonts w:asciiTheme="minorHAnsi" w:eastAsia="Batang" w:hAnsiTheme="minorHAnsi" w:cstheme="minorHAnsi"/>
-          <w:sz w:val="28"/>
-          <w:szCs w:val="28"/>
-        </w:rPr>
-        <w:t>저는</w:t>
-      </w:r>
-      <w:r>
-        <w:rPr>
-          <w:rFonts w:asciiTheme="minorHAnsi" w:eastAsia="Batang" w:hAnsiTheme="minorHAnsi" w:cstheme="minorHAnsi"/>
-          <w:sz w:val="28"/>
-          <w:szCs w:val="28"/>
-        </w:rPr>
-        <w:t xml:space="preserve"> </w:t>
-      </w:r>
-      <w:r>
-        <w:rPr>
-          <w:rFonts w:asciiTheme="minorHAnsi" w:eastAsia="Batang" w:hAnsiTheme="minorHAnsi" w:cstheme="minorHAnsi"/>
-          <w:sz w:val="28"/>
-          <w:szCs w:val="28"/>
-        </w:rPr>
-        <w:t>그</w:t>
-      </w:r>
-      <w:r>
-        <w:rPr>
-          <w:rFonts w:asciiTheme="minorHAnsi" w:eastAsia="Batang" w:hAnsiTheme="minorHAnsi" w:cstheme="minorHAnsi"/>
-          <w:sz w:val="28"/>
-          <w:szCs w:val="28"/>
-        </w:rPr>
-        <w:t xml:space="preserve"> 2</w:t>
-      </w:r>
-      <w:r>
-        <w:rPr>
-          <w:rFonts w:asciiTheme="minorHAnsi" w:eastAsia="Batang" w:hAnsiTheme="minorHAnsi" w:cstheme="minorHAnsi"/>
-          <w:sz w:val="28"/>
-          <w:szCs w:val="28"/>
-        </w:rPr>
-        <w:t>년동안</w:t>
-      </w:r>
-      <w:r>
-        <w:rPr>
-          <w:rFonts w:asciiTheme="minorHAnsi" w:eastAsia="Batang" w:hAnsiTheme="minorHAnsi" w:cstheme="minorHAnsi"/>
-          <w:sz w:val="28"/>
-          <w:szCs w:val="28"/>
-        </w:rPr>
-        <w:t xml:space="preserve"> </w:t>
-      </w:r>
-      <w:r>
-        <w:rPr>
-          <w:rFonts w:asciiTheme="minorHAnsi" w:eastAsia="Batang" w:hAnsiTheme="minorHAnsi" w:cstheme="minorHAnsi"/>
-          <w:sz w:val="28"/>
-          <w:szCs w:val="28"/>
-        </w:rPr>
-        <w:t>동료들과</w:t>
-      </w:r>
-      <w:r>
-        <w:rPr>
-          <w:rFonts w:asciiTheme="minorHAnsi" w:eastAsia="Batang" w:hAnsiTheme="minorHAnsi" w:cstheme="minorHAnsi"/>
-          <w:sz w:val="28"/>
-          <w:szCs w:val="28"/>
-        </w:rPr>
-        <w:t xml:space="preserve"> </w:t>
-      </w:r>
-      <w:r>
-        <w:rPr>
-          <w:rFonts w:asciiTheme="minorHAnsi" w:eastAsia="Batang" w:hAnsiTheme="minorHAnsi" w:cstheme="minorHAnsi"/>
-          <w:sz w:val="28"/>
-          <w:szCs w:val="28"/>
-        </w:rPr>
-        <w:t>함께</w:t>
-      </w:r>
-      <w:r>
-        <w:rPr>
-          <w:rFonts w:asciiTheme="minorHAnsi" w:eastAsia="Batang" w:hAnsiTheme="minorHAnsi" w:cstheme="minorHAnsi"/>
-          <w:sz w:val="28"/>
-          <w:szCs w:val="28"/>
-        </w:rPr>
-        <w:t xml:space="preserve"> </w:t>
-      </w:r>
-      <w:r>
-        <w:rPr>
-          <w:rFonts w:asciiTheme="minorHAnsi" w:eastAsia="Batang" w:hAnsiTheme="minorHAnsi" w:cstheme="minorHAnsi"/>
-          <w:sz w:val="28"/>
-          <w:szCs w:val="28"/>
-        </w:rPr>
-        <w:t>일을</w:t>
-      </w:r>
-      <w:r>
-        <w:rPr>
-          <w:rFonts w:asciiTheme="minorHAnsi" w:eastAsia="Batang" w:hAnsiTheme="minorHAnsi" w:cstheme="minorHAnsi"/>
-          <w:sz w:val="28"/>
-          <w:szCs w:val="28"/>
-        </w:rPr>
-        <w:t xml:space="preserve"> </w:t>
-      </w:r>
-      <w:r>
-        <w:rPr>
-          <w:rFonts w:asciiTheme="minorHAnsi" w:eastAsia="Batang" w:hAnsiTheme="minorHAnsi" w:cstheme="minorHAnsi"/>
-          <w:sz w:val="28"/>
-          <w:szCs w:val="28"/>
-        </w:rPr>
-        <w:t>하며</w:t>
-      </w:r>
-      <w:r>
-        <w:rPr>
-          <w:rFonts w:asciiTheme="minorHAnsi" w:eastAsia="Batang" w:hAnsiTheme="minorHAnsi" w:cstheme="minorHAnsi"/>
-          <w:sz w:val="28"/>
-          <w:szCs w:val="28"/>
-        </w:rPr>
-        <w:t xml:space="preserve"> 300</w:t>
-      </w:r>
-      <w:r>
-        <w:rPr>
-          <w:rFonts w:asciiTheme="minorHAnsi" w:eastAsia="Batang" w:hAnsiTheme="minorHAnsi" w:cstheme="minorHAnsi"/>
-          <w:sz w:val="28"/>
-          <w:szCs w:val="28"/>
-        </w:rPr>
-        <w:t>개</w:t>
-      </w:r>
-      <w:r>
-        <w:rPr>
-          <w:rFonts w:asciiTheme="minorHAnsi" w:eastAsia="Batang" w:hAnsiTheme="minorHAnsi" w:cstheme="minorHAnsi"/>
-          <w:sz w:val="28"/>
-          <w:szCs w:val="28"/>
-        </w:rPr>
-        <w:t xml:space="preserve"> </w:t>
-      </w:r>
-      <w:r>
-        <w:rPr>
-          <w:rFonts w:asciiTheme="minorHAnsi" w:eastAsia="Batang" w:hAnsiTheme="minorHAnsi" w:cstheme="minorHAnsi"/>
-          <w:sz w:val="28"/>
-          <w:szCs w:val="28"/>
-        </w:rPr>
-        <w:t>넘는</w:t>
-      </w:r>
-      <w:r>
-        <w:rPr>
-          <w:rFonts w:asciiTheme="minorHAnsi" w:eastAsia="Batang" w:hAnsiTheme="minorHAnsi" w:cstheme="minorHAnsi"/>
-          <w:sz w:val="28"/>
-          <w:szCs w:val="28"/>
-        </w:rPr>
-        <w:t xml:space="preserve"> </w:t>
-      </w:r>
-      <w:proofErr w:type="spellStart"/>
-      <w:r>
-        <w:rPr>
-          <w:rFonts w:asciiTheme="minorHAnsi" w:eastAsia="Batang" w:hAnsiTheme="minorHAnsi" w:cstheme="minorHAnsi"/>
-          <w:sz w:val="28"/>
-          <w:szCs w:val="28"/>
-        </w:rPr>
-        <w:t>angularJS</w:t>
-      </w:r>
-      <w:proofErr w:type="spellEnd"/>
-      <w:r>
-        <w:rPr>
-          <w:rFonts w:asciiTheme="minorHAnsi" w:eastAsia="Batang" w:hAnsiTheme="minorHAnsi" w:cstheme="minorHAnsi"/>
-          <w:sz w:val="28"/>
-          <w:szCs w:val="28"/>
-        </w:rPr>
-        <w:t xml:space="preserve"> based SP </w:t>
-      </w:r>
-      <w:proofErr w:type="spellStart"/>
-      <w:r>
-        <w:rPr>
-          <w:rFonts w:asciiTheme="minorHAnsi" w:eastAsia="Batang" w:hAnsiTheme="minorHAnsi" w:cstheme="minorHAnsi"/>
-          <w:sz w:val="28"/>
-          <w:szCs w:val="28"/>
-        </w:rPr>
-        <w:t>어플들을</w:t>
-      </w:r>
-      <w:proofErr w:type="spellEnd"/>
-      <w:r>
-        <w:rPr>
-          <w:rFonts w:asciiTheme="minorHAnsi" w:eastAsia="Batang" w:hAnsiTheme="minorHAnsi" w:cstheme="minorHAnsi"/>
-          <w:sz w:val="28"/>
-          <w:szCs w:val="28"/>
-        </w:rPr>
-        <w:t xml:space="preserve"> </w:t>
-      </w:r>
-      <w:r>
-        <w:rPr>
-          <w:rFonts w:asciiTheme="minorHAnsi" w:eastAsia="Batang" w:hAnsiTheme="minorHAnsi" w:cstheme="minorHAnsi"/>
-          <w:sz w:val="28"/>
-          <w:szCs w:val="28"/>
-        </w:rPr>
-        <w:t>만들었고</w:t>
-      </w:r>
-      <w:r>
-        <w:rPr>
-          <w:rFonts w:asciiTheme="minorHAnsi" w:eastAsia="Batang" w:hAnsiTheme="minorHAnsi" w:cstheme="minorHAnsi"/>
-          <w:sz w:val="28"/>
-          <w:szCs w:val="28"/>
-        </w:rPr>
-        <w:t xml:space="preserve"> </w:t>
-      </w:r>
-      <w:r>
-        <w:rPr>
-          <w:rFonts w:asciiTheme="minorHAnsi" w:eastAsia="Batang" w:hAnsiTheme="minorHAnsi" w:cstheme="minorHAnsi"/>
-          <w:sz w:val="28"/>
-          <w:szCs w:val="28"/>
-        </w:rPr>
-        <w:t>그리고</w:t>
-      </w:r>
-      <w:r>
-        <w:rPr>
-          <w:rFonts w:asciiTheme="minorHAnsi" w:eastAsia="Batang" w:hAnsiTheme="minorHAnsi" w:cstheme="minorHAnsi"/>
-          <w:sz w:val="28"/>
-          <w:szCs w:val="28"/>
-        </w:rPr>
-        <w:t xml:space="preserve"> bash </w:t>
-      </w:r>
-      <w:r>
-        <w:rPr>
-          <w:rFonts w:asciiTheme="minorHAnsi" w:eastAsia="Batang" w:hAnsiTheme="minorHAnsi" w:cstheme="minorHAnsi"/>
-          <w:sz w:val="28"/>
-          <w:szCs w:val="28"/>
-        </w:rPr>
-        <w:t>와</w:t>
-      </w:r>
-      <w:r>
-        <w:rPr>
-          <w:rFonts w:asciiTheme="minorHAnsi" w:eastAsia="Batang" w:hAnsiTheme="minorHAnsi" w:cstheme="minorHAnsi"/>
-          <w:sz w:val="28"/>
-          <w:szCs w:val="28"/>
-        </w:rPr>
-        <w:t xml:space="preserve"> </w:t>
-      </w:r>
-      <w:proofErr w:type="spellStart"/>
-      <w:r>
-        <w:rPr>
-          <w:rFonts w:asciiTheme="minorHAnsi" w:eastAsia="Batang" w:hAnsiTheme="minorHAnsi" w:cstheme="minorHAnsi"/>
-          <w:sz w:val="28"/>
-          <w:szCs w:val="28"/>
-        </w:rPr>
-        <w:t>파이썬을</w:t>
-      </w:r>
-      <w:proofErr w:type="spellEnd"/>
-      <w:r>
-        <w:rPr>
-          <w:rFonts w:asciiTheme="minorHAnsi" w:eastAsia="Batang" w:hAnsiTheme="minorHAnsi" w:cstheme="minorHAnsi"/>
-          <w:sz w:val="28"/>
-          <w:szCs w:val="28"/>
-        </w:rPr>
-        <w:t xml:space="preserve"> </w:t>
-      </w:r>
-      <w:r>
-        <w:rPr>
-          <w:rFonts w:asciiTheme="minorHAnsi" w:eastAsia="Batang" w:hAnsiTheme="minorHAnsi" w:cstheme="minorHAnsi"/>
-          <w:sz w:val="28"/>
-          <w:szCs w:val="28"/>
-        </w:rPr>
-        <w:t>통해</w:t>
-      </w:r>
-      <w:r>
-        <w:rPr>
-          <w:rFonts w:asciiTheme="minorHAnsi" w:eastAsia="Batang" w:hAnsiTheme="minorHAnsi" w:cstheme="minorHAnsi"/>
-          <w:sz w:val="28"/>
-          <w:szCs w:val="28"/>
-        </w:rPr>
-        <w:t xml:space="preserve"> 2000  SP </w:t>
-      </w:r>
-      <w:proofErr w:type="spellStart"/>
-      <w:r>
-        <w:rPr>
-          <w:rFonts w:asciiTheme="minorHAnsi" w:eastAsia="Batang" w:hAnsiTheme="minorHAnsi" w:cstheme="minorHAnsi"/>
-          <w:sz w:val="28"/>
-          <w:szCs w:val="28"/>
-        </w:rPr>
-        <w:t>어플들을</w:t>
-      </w:r>
-      <w:proofErr w:type="spellEnd"/>
-      <w:r>
-        <w:rPr>
-          <w:rFonts w:asciiTheme="minorHAnsi" w:eastAsia="Batang" w:hAnsiTheme="minorHAnsi" w:cstheme="minorHAnsi"/>
-          <w:sz w:val="28"/>
-          <w:szCs w:val="28"/>
-        </w:rPr>
-        <w:t xml:space="preserve"> </w:t>
-      </w:r>
-      <w:r>
-        <w:rPr>
-          <w:rFonts w:asciiTheme="minorHAnsi" w:eastAsia="Batang" w:hAnsiTheme="minorHAnsi" w:cstheme="minorHAnsi"/>
-          <w:sz w:val="28"/>
-          <w:szCs w:val="28"/>
-        </w:rPr>
-        <w:t>관리하였습니다</w:t>
-      </w:r>
-      <w:r>
-        <w:rPr>
-          <w:rFonts w:asciiTheme="minorHAnsi" w:eastAsia="Batang" w:hAnsiTheme="minorHAnsi" w:cstheme="minorHAnsi"/>
-          <w:sz w:val="28"/>
-          <w:szCs w:val="28"/>
-        </w:rPr>
-        <w:t xml:space="preserve">. </w:t>
-      </w:r>
-      <w:r>
-        <w:rPr>
-          <w:rFonts w:asciiTheme="minorHAnsi" w:eastAsia="Batang" w:hAnsiTheme="minorHAnsi" w:cstheme="minorHAnsi"/>
-          <w:sz w:val="28"/>
-          <w:szCs w:val="28"/>
-        </w:rPr>
-        <w:t>그리고</w:t>
-      </w:r>
-      <w:r>
-        <w:rPr>
-          <w:rFonts w:asciiTheme="minorHAnsi" w:eastAsia="Batang" w:hAnsiTheme="minorHAnsi" w:cstheme="minorHAnsi"/>
-          <w:sz w:val="28"/>
-          <w:szCs w:val="28"/>
-        </w:rPr>
-        <w:t xml:space="preserve"> </w:t>
-      </w:r>
-      <w:r>
-        <w:rPr>
-          <w:rFonts w:asciiTheme="minorHAnsi" w:eastAsia="Batang" w:hAnsiTheme="minorHAnsi" w:cstheme="minorHAnsi"/>
-          <w:sz w:val="28"/>
-          <w:szCs w:val="28"/>
-        </w:rPr>
-        <w:t>동료들과</w:t>
-      </w:r>
-      <w:r>
-        <w:rPr>
-          <w:rFonts w:asciiTheme="minorHAnsi" w:eastAsia="Batang" w:hAnsiTheme="minorHAnsi" w:cstheme="minorHAnsi"/>
-          <w:sz w:val="28"/>
-          <w:szCs w:val="28"/>
-        </w:rPr>
-        <w:t xml:space="preserve"> </w:t>
-      </w:r>
-      <w:r>
-        <w:rPr>
-          <w:rFonts w:asciiTheme="minorHAnsi" w:eastAsia="Batang" w:hAnsiTheme="minorHAnsi" w:cstheme="minorHAnsi"/>
-          <w:sz w:val="28"/>
-          <w:szCs w:val="28"/>
-        </w:rPr>
-        <w:t>함께</w:t>
-      </w:r>
-      <w:r>
-        <w:rPr>
-          <w:rFonts w:asciiTheme="minorHAnsi" w:eastAsia="Batang" w:hAnsiTheme="minorHAnsi" w:cstheme="minorHAnsi"/>
-          <w:sz w:val="28"/>
-          <w:szCs w:val="28"/>
-        </w:rPr>
-        <w:t xml:space="preserve"> </w:t>
-      </w:r>
-      <w:proofErr w:type="spellStart"/>
-      <w:r>
-        <w:rPr>
-          <w:rFonts w:asciiTheme="minorHAnsi" w:eastAsia="Batang" w:hAnsiTheme="minorHAnsi" w:cstheme="minorHAnsi"/>
-          <w:sz w:val="28"/>
-          <w:szCs w:val="28"/>
-        </w:rPr>
-        <w:t>어플들을</w:t>
-      </w:r>
-      <w:proofErr w:type="spellEnd"/>
-      <w:r>
-        <w:rPr>
-          <w:rFonts w:asciiTheme="minorHAnsi" w:eastAsia="Batang" w:hAnsiTheme="minorHAnsi" w:cstheme="minorHAnsi"/>
-          <w:sz w:val="28"/>
-          <w:szCs w:val="28"/>
-        </w:rPr>
-        <w:t xml:space="preserve"> </w:t>
-      </w:r>
-      <w:r>
-        <w:rPr>
-          <w:rFonts w:asciiTheme="minorHAnsi" w:eastAsia="Batang" w:hAnsiTheme="minorHAnsi" w:cstheme="minorHAnsi"/>
-          <w:sz w:val="28"/>
-          <w:szCs w:val="28"/>
-        </w:rPr>
-        <w:t>만들며</w:t>
-      </w:r>
-      <w:r>
-        <w:rPr>
-          <w:rFonts w:asciiTheme="minorHAnsi" w:eastAsia="Batang" w:hAnsiTheme="minorHAnsi" w:cstheme="minorHAnsi"/>
-          <w:sz w:val="28"/>
-          <w:szCs w:val="28"/>
-        </w:rPr>
-        <w:t xml:space="preserve"> </w:t>
-      </w:r>
-      <w:r>
-        <w:rPr>
-          <w:rFonts w:asciiTheme="minorHAnsi" w:eastAsia="Batang" w:hAnsiTheme="minorHAnsi" w:cstheme="minorHAnsi"/>
-          <w:sz w:val="28"/>
-          <w:szCs w:val="28"/>
-        </w:rPr>
-        <w:t>잘</w:t>
-      </w:r>
-      <w:r>
-        <w:rPr>
-          <w:rFonts w:asciiTheme="minorHAnsi" w:eastAsia="Batang" w:hAnsiTheme="minorHAnsi" w:cstheme="minorHAnsi"/>
-          <w:sz w:val="28"/>
-          <w:szCs w:val="28"/>
-        </w:rPr>
-        <w:t xml:space="preserve"> </w:t>
-      </w:r>
-      <w:r>
-        <w:rPr>
-          <w:rFonts w:asciiTheme="minorHAnsi" w:eastAsia="Batang" w:hAnsiTheme="minorHAnsi" w:cstheme="minorHAnsi"/>
-          <w:sz w:val="28"/>
-          <w:szCs w:val="28"/>
-        </w:rPr>
-        <w:t>만든다고</w:t>
-      </w:r>
-      <w:r>
-        <w:rPr>
-          <w:rFonts w:asciiTheme="minorHAnsi" w:eastAsia="Batang" w:hAnsiTheme="minorHAnsi" w:cstheme="minorHAnsi"/>
-          <w:sz w:val="28"/>
-          <w:szCs w:val="28"/>
-        </w:rPr>
-        <w:t xml:space="preserve"> </w:t>
-      </w:r>
-      <w:r>
-        <w:rPr>
-          <w:rFonts w:asciiTheme="minorHAnsi" w:eastAsia="Batang" w:hAnsiTheme="minorHAnsi" w:cstheme="minorHAnsi"/>
-          <w:sz w:val="28"/>
-          <w:szCs w:val="28"/>
-        </w:rPr>
-        <w:t>칭찬을</w:t>
-      </w:r>
-      <w:r>
-        <w:rPr>
-          <w:rFonts w:asciiTheme="minorHAnsi" w:eastAsia="Batang" w:hAnsiTheme="minorHAnsi" w:cstheme="minorHAnsi"/>
-          <w:sz w:val="28"/>
-          <w:szCs w:val="28"/>
-        </w:rPr>
-        <w:t xml:space="preserve"> </w:t>
-      </w:r>
-      <w:r>
-        <w:rPr>
-          <w:rFonts w:asciiTheme="minorHAnsi" w:eastAsia="Batang" w:hAnsiTheme="minorHAnsi" w:cstheme="minorHAnsi"/>
-          <w:sz w:val="28"/>
-          <w:szCs w:val="28"/>
-        </w:rPr>
-        <w:t>많이</w:t>
-      </w:r>
-      <w:r>
-        <w:rPr>
-          <w:rFonts w:asciiTheme="minorHAnsi" w:eastAsia="Batang" w:hAnsiTheme="minorHAnsi" w:cstheme="minorHAnsi"/>
-          <w:sz w:val="28"/>
-          <w:szCs w:val="28"/>
-        </w:rPr>
-        <w:t xml:space="preserve"> </w:t>
-      </w:r>
-      <w:r>
-        <w:rPr>
-          <w:rFonts w:asciiTheme="minorHAnsi" w:eastAsia="Batang" w:hAnsiTheme="minorHAnsi" w:cstheme="minorHAnsi"/>
-          <w:sz w:val="28"/>
-          <w:szCs w:val="28"/>
-        </w:rPr>
-        <w:t>받았었습니다</w:t>
-      </w:r>
-      <w:r>
-        <w:rPr>
-          <w:rFonts w:asciiTheme="minorHAnsi" w:eastAsia="Batang" w:hAnsiTheme="minorHAnsi" w:cstheme="minorHAnsi"/>
-          <w:sz w:val="28"/>
-          <w:szCs w:val="28"/>
-        </w:rPr>
-        <w:t>.</w:t>
+        <w:t>Over the years, I felt the need for better growth and opportunities. I’ve been practicing over the years, and now that I am ready for a new role, this position is the one that I felt I could excel in.</w:t>
       </w:r>
     </w:p>
     <w:p>
@@ -2255,6 +1495,836 @@
     </w:p>
     <w:p>
       <w:pPr>
+        <w:rPr>
+          <w:rFonts w:asciiTheme="minorHAnsi" w:eastAsia="Batang" w:hAnsiTheme="minorHAnsi" w:cstheme="minorHAnsi"/>
+          <w:sz w:val="28"/>
+          <w:szCs w:val="28"/>
+        </w:rPr>
+      </w:pPr>
+      <w:r>
+        <w:rPr>
+          <w:rFonts w:asciiTheme="minorHAnsi" w:eastAsia="Batang" w:hAnsiTheme="minorHAnsi" w:cstheme="minorHAnsi"/>
+          <w:sz w:val="28"/>
+          <w:szCs w:val="28"/>
+        </w:rPr>
+        <w:t>저는</w:t>
+      </w:r>
+      <w:r>
+        <w:rPr>
+          <w:rFonts w:asciiTheme="minorHAnsi" w:eastAsia="Batang" w:hAnsiTheme="minorHAnsi" w:cstheme="minorHAnsi"/>
+          <w:sz w:val="28"/>
+          <w:szCs w:val="28"/>
+        </w:rPr>
+        <w:t xml:space="preserve"> 2</w:t>
+      </w:r>
+      <w:r>
+        <w:rPr>
+          <w:rFonts w:asciiTheme="minorHAnsi" w:eastAsia="Batang" w:hAnsiTheme="minorHAnsi" w:cstheme="minorHAnsi"/>
+          <w:sz w:val="28"/>
+          <w:szCs w:val="28"/>
+        </w:rPr>
+        <w:t>년</w:t>
+      </w:r>
+      <w:r>
+        <w:rPr>
+          <w:rFonts w:asciiTheme="minorHAnsi" w:eastAsia="Batang" w:hAnsiTheme="minorHAnsi" w:cstheme="minorHAnsi"/>
+          <w:sz w:val="28"/>
+          <w:szCs w:val="28"/>
+        </w:rPr>
+        <w:t xml:space="preserve"> </w:t>
+      </w:r>
+      <w:r>
+        <w:rPr>
+          <w:rFonts w:asciiTheme="minorHAnsi" w:eastAsia="Batang" w:hAnsiTheme="minorHAnsi" w:cstheme="minorHAnsi"/>
+          <w:sz w:val="28"/>
+          <w:szCs w:val="28"/>
+        </w:rPr>
+        <w:t>경력이</w:t>
+      </w:r>
+      <w:r>
+        <w:rPr>
+          <w:rFonts w:asciiTheme="minorHAnsi" w:eastAsia="Batang" w:hAnsiTheme="minorHAnsi" w:cstheme="minorHAnsi"/>
+          <w:sz w:val="28"/>
+          <w:szCs w:val="28"/>
+        </w:rPr>
+        <w:t xml:space="preserve"> </w:t>
+      </w:r>
+      <w:r>
+        <w:rPr>
+          <w:rFonts w:asciiTheme="minorHAnsi" w:eastAsia="Batang" w:hAnsiTheme="minorHAnsi" w:cstheme="minorHAnsi"/>
+          <w:sz w:val="28"/>
+          <w:szCs w:val="28"/>
+        </w:rPr>
+        <w:t>있는</w:t>
+      </w:r>
+      <w:r>
+        <w:rPr>
+          <w:rFonts w:asciiTheme="minorHAnsi" w:eastAsia="Batang" w:hAnsiTheme="minorHAnsi" w:cstheme="minorHAnsi"/>
+          <w:sz w:val="28"/>
+          <w:szCs w:val="28"/>
+        </w:rPr>
+        <w:t xml:space="preserve"> </w:t>
+      </w:r>
+      <w:r>
+        <w:rPr>
+          <w:rFonts w:asciiTheme="minorHAnsi" w:eastAsia="Batang" w:hAnsiTheme="minorHAnsi" w:cstheme="minorHAnsi"/>
+          <w:sz w:val="28"/>
+          <w:szCs w:val="28"/>
+        </w:rPr>
+        <w:t>프론트</w:t>
+      </w:r>
+      <w:r>
+        <w:rPr>
+          <w:rFonts w:asciiTheme="minorHAnsi" w:eastAsia="Batang" w:hAnsiTheme="minorHAnsi" w:cstheme="minorHAnsi"/>
+          <w:sz w:val="28"/>
+          <w:szCs w:val="28"/>
+        </w:rPr>
+        <w:t xml:space="preserve"> </w:t>
+      </w:r>
+      <w:r>
+        <w:rPr>
+          <w:rFonts w:asciiTheme="minorHAnsi" w:eastAsia="Batang" w:hAnsiTheme="minorHAnsi" w:cstheme="minorHAnsi"/>
+          <w:sz w:val="28"/>
+          <w:szCs w:val="28"/>
+        </w:rPr>
+        <w:t>개발자</w:t>
+      </w:r>
+      <w:r>
+        <w:rPr>
+          <w:rFonts w:asciiTheme="minorHAnsi" w:eastAsia="Batang" w:hAnsiTheme="minorHAnsi" w:cstheme="minorHAnsi"/>
+          <w:sz w:val="28"/>
+          <w:szCs w:val="28"/>
+        </w:rPr>
+        <w:t xml:space="preserve"> </w:t>
+      </w:r>
+      <w:r>
+        <w:rPr>
+          <w:rFonts w:asciiTheme="minorHAnsi" w:eastAsia="Batang" w:hAnsiTheme="minorHAnsi" w:cstheme="minorHAnsi"/>
+          <w:sz w:val="28"/>
+          <w:szCs w:val="28"/>
+        </w:rPr>
+        <w:t>입니다</w:t>
+      </w:r>
+      <w:r>
+        <w:rPr>
+          <w:rFonts w:asciiTheme="minorHAnsi" w:eastAsia="Batang" w:hAnsiTheme="minorHAnsi" w:cstheme="minorHAnsi"/>
+          <w:sz w:val="28"/>
+          <w:szCs w:val="28"/>
+        </w:rPr>
+        <w:t xml:space="preserve">. </w:t>
+      </w:r>
+      <w:r>
+        <w:rPr>
+          <w:rFonts w:asciiTheme="minorHAnsi" w:eastAsia="Batang" w:hAnsiTheme="minorHAnsi" w:cstheme="minorHAnsi"/>
+          <w:sz w:val="28"/>
+          <w:szCs w:val="28"/>
+        </w:rPr>
+        <w:t>저는</w:t>
+      </w:r>
+      <w:r>
+        <w:rPr>
+          <w:rFonts w:asciiTheme="minorHAnsi" w:eastAsia="Batang" w:hAnsiTheme="minorHAnsi" w:cstheme="minorHAnsi"/>
+          <w:sz w:val="28"/>
+          <w:szCs w:val="28"/>
+        </w:rPr>
+        <w:t xml:space="preserve"> 2</w:t>
+      </w:r>
+      <w:r>
+        <w:rPr>
+          <w:rFonts w:asciiTheme="minorHAnsi" w:eastAsia="Batang" w:hAnsiTheme="minorHAnsi" w:cstheme="minorHAnsi"/>
+          <w:sz w:val="28"/>
+          <w:szCs w:val="28"/>
+        </w:rPr>
+        <w:t>년동안</w:t>
+      </w:r>
+      <w:r>
+        <w:rPr>
+          <w:rFonts w:asciiTheme="minorHAnsi" w:eastAsia="Batang" w:hAnsiTheme="minorHAnsi" w:cstheme="minorHAnsi"/>
+          <w:sz w:val="28"/>
+          <w:szCs w:val="28"/>
+        </w:rPr>
+        <w:t xml:space="preserve"> </w:t>
+      </w:r>
+      <w:proofErr w:type="spellStart"/>
+      <w:r>
+        <w:rPr>
+          <w:rFonts w:asciiTheme="minorHAnsi" w:eastAsia="Batang" w:hAnsiTheme="minorHAnsi" w:cstheme="minorHAnsi"/>
+          <w:sz w:val="28"/>
+          <w:szCs w:val="28"/>
+        </w:rPr>
+        <w:t>벤쿠에</w:t>
+      </w:r>
+      <w:proofErr w:type="spellEnd"/>
+      <w:r>
+        <w:rPr>
+          <w:rFonts w:asciiTheme="minorHAnsi" w:eastAsia="Batang" w:hAnsiTheme="minorHAnsi" w:cstheme="minorHAnsi"/>
+          <w:sz w:val="28"/>
+          <w:szCs w:val="28"/>
+        </w:rPr>
+        <w:t xml:space="preserve"> </w:t>
+      </w:r>
+      <w:r>
+        <w:rPr>
+          <w:rFonts w:asciiTheme="minorHAnsi" w:eastAsia="Batang" w:hAnsiTheme="minorHAnsi" w:cstheme="minorHAnsi"/>
+          <w:sz w:val="28"/>
+          <w:szCs w:val="28"/>
+        </w:rPr>
+        <w:t>있는</w:t>
+      </w:r>
+      <w:r>
+        <w:rPr>
+          <w:rFonts w:asciiTheme="minorHAnsi" w:eastAsia="Batang" w:hAnsiTheme="minorHAnsi" w:cstheme="minorHAnsi"/>
+          <w:sz w:val="28"/>
+          <w:szCs w:val="28"/>
+        </w:rPr>
+        <w:t xml:space="preserve"> </w:t>
+      </w:r>
+      <w:proofErr w:type="spellStart"/>
+      <w:r>
+        <w:rPr>
+          <w:rFonts w:asciiTheme="minorHAnsi" w:eastAsia="Batang" w:hAnsiTheme="minorHAnsi" w:cstheme="minorHAnsi"/>
+          <w:sz w:val="28"/>
+          <w:szCs w:val="28"/>
+        </w:rPr>
+        <w:t>사이트맥스</w:t>
+      </w:r>
+      <w:proofErr w:type="spellEnd"/>
+      <w:r>
+        <w:rPr>
+          <w:rFonts w:asciiTheme="minorHAnsi" w:eastAsia="Batang" w:hAnsiTheme="minorHAnsi" w:cstheme="minorHAnsi"/>
+          <w:sz w:val="28"/>
+          <w:szCs w:val="28"/>
+        </w:rPr>
+        <w:t xml:space="preserve"> </w:t>
+      </w:r>
+      <w:r>
+        <w:rPr>
+          <w:rFonts w:asciiTheme="minorHAnsi" w:eastAsia="Batang" w:hAnsiTheme="minorHAnsi" w:cstheme="minorHAnsi"/>
+          <w:sz w:val="28"/>
+          <w:szCs w:val="28"/>
+        </w:rPr>
+        <w:t>회사에서</w:t>
+      </w:r>
+      <w:r>
+        <w:rPr>
+          <w:rFonts w:asciiTheme="minorHAnsi" w:eastAsia="Batang" w:hAnsiTheme="minorHAnsi" w:cstheme="minorHAnsi"/>
+          <w:sz w:val="28"/>
+          <w:szCs w:val="28"/>
+        </w:rPr>
+        <w:t xml:space="preserve"> </w:t>
+      </w:r>
+      <w:proofErr w:type="spellStart"/>
+      <w:r>
+        <w:rPr>
+          <w:rFonts w:asciiTheme="minorHAnsi" w:eastAsia="Batang" w:hAnsiTheme="minorHAnsi" w:cstheme="minorHAnsi"/>
+          <w:sz w:val="28"/>
+          <w:szCs w:val="28"/>
+        </w:rPr>
+        <w:t>일을하면서</w:t>
+      </w:r>
+      <w:proofErr w:type="spellEnd"/>
+      <w:r>
+        <w:rPr>
+          <w:rFonts w:asciiTheme="minorHAnsi" w:eastAsia="Batang" w:hAnsiTheme="minorHAnsi" w:cstheme="minorHAnsi"/>
+          <w:sz w:val="28"/>
+          <w:szCs w:val="28"/>
+        </w:rPr>
+        <w:t xml:space="preserve"> </w:t>
+      </w:r>
+      <w:proofErr w:type="spellStart"/>
+      <w:r>
+        <w:rPr>
+          <w:rFonts w:asciiTheme="minorHAnsi" w:eastAsia="Batang" w:hAnsiTheme="minorHAnsi" w:cstheme="minorHAnsi"/>
+          <w:sz w:val="28"/>
+          <w:szCs w:val="28"/>
+        </w:rPr>
+        <w:t>사이트맥스</w:t>
+      </w:r>
+      <w:proofErr w:type="spellEnd"/>
+      <w:r>
+        <w:rPr>
+          <w:rFonts w:asciiTheme="minorHAnsi" w:eastAsia="Batang" w:hAnsiTheme="minorHAnsi" w:cstheme="minorHAnsi"/>
+          <w:sz w:val="28"/>
+          <w:szCs w:val="28"/>
+        </w:rPr>
+        <w:t xml:space="preserve"> </w:t>
+      </w:r>
+      <w:r>
+        <w:rPr>
+          <w:rFonts w:asciiTheme="minorHAnsi" w:eastAsia="Batang" w:hAnsiTheme="minorHAnsi" w:cstheme="minorHAnsi"/>
+          <w:sz w:val="28"/>
+          <w:szCs w:val="28"/>
+        </w:rPr>
+        <w:t>시스템을</w:t>
+      </w:r>
+      <w:r>
+        <w:rPr>
+          <w:rFonts w:asciiTheme="minorHAnsi" w:eastAsia="Batang" w:hAnsiTheme="minorHAnsi" w:cstheme="minorHAnsi"/>
+          <w:sz w:val="28"/>
+          <w:szCs w:val="28"/>
+        </w:rPr>
+        <w:t xml:space="preserve"> </w:t>
+      </w:r>
+      <w:r>
+        <w:rPr>
+          <w:rFonts w:asciiTheme="minorHAnsi" w:eastAsia="Batang" w:hAnsiTheme="minorHAnsi" w:cstheme="minorHAnsi"/>
+          <w:sz w:val="28"/>
+          <w:szCs w:val="28"/>
+        </w:rPr>
+        <w:t>관리하고</w:t>
+      </w:r>
+      <w:r>
+        <w:rPr>
+          <w:rFonts w:asciiTheme="minorHAnsi" w:eastAsia="Batang" w:hAnsiTheme="minorHAnsi" w:cstheme="minorHAnsi"/>
+          <w:sz w:val="28"/>
+          <w:szCs w:val="28"/>
+        </w:rPr>
+        <w:t xml:space="preserve"> </w:t>
+      </w:r>
+      <w:r>
+        <w:rPr>
+          <w:rFonts w:asciiTheme="minorHAnsi" w:eastAsia="Batang" w:hAnsiTheme="minorHAnsi" w:cstheme="minorHAnsi"/>
+          <w:sz w:val="28"/>
+          <w:szCs w:val="28"/>
+        </w:rPr>
+        <w:t>개발하는</w:t>
+      </w:r>
+      <w:r>
+        <w:rPr>
+          <w:rFonts w:asciiTheme="minorHAnsi" w:eastAsia="Batang" w:hAnsiTheme="minorHAnsi" w:cstheme="minorHAnsi"/>
+          <w:sz w:val="28"/>
+          <w:szCs w:val="28"/>
+        </w:rPr>
+        <w:t xml:space="preserve"> </w:t>
+      </w:r>
+      <w:r>
+        <w:rPr>
+          <w:rFonts w:asciiTheme="minorHAnsi" w:eastAsia="Batang" w:hAnsiTheme="minorHAnsi" w:cstheme="minorHAnsi"/>
+          <w:sz w:val="28"/>
+          <w:szCs w:val="28"/>
+        </w:rPr>
+        <w:t>업무를</w:t>
+      </w:r>
+      <w:r>
+        <w:rPr>
+          <w:rFonts w:asciiTheme="minorHAnsi" w:eastAsia="Batang" w:hAnsiTheme="minorHAnsi" w:cstheme="minorHAnsi"/>
+          <w:sz w:val="28"/>
+          <w:szCs w:val="28"/>
+        </w:rPr>
+        <w:t xml:space="preserve"> </w:t>
+      </w:r>
+      <w:proofErr w:type="spellStart"/>
+      <w:r>
+        <w:rPr>
+          <w:rFonts w:asciiTheme="minorHAnsi" w:eastAsia="Batang" w:hAnsiTheme="minorHAnsi" w:cstheme="minorHAnsi"/>
+          <w:sz w:val="28"/>
+          <w:szCs w:val="28"/>
+        </w:rPr>
+        <w:t>맏았었습니다</w:t>
+      </w:r>
+      <w:proofErr w:type="spellEnd"/>
+      <w:r>
+        <w:rPr>
+          <w:rFonts w:asciiTheme="minorHAnsi" w:eastAsia="Batang" w:hAnsiTheme="minorHAnsi" w:cstheme="minorHAnsi"/>
+          <w:sz w:val="28"/>
+          <w:szCs w:val="28"/>
+        </w:rPr>
+        <w:t>.</w:t>
+      </w:r>
+    </w:p>
+    <w:p>
+      <w:pPr>
+        <w:tabs>
+          <w:tab w:val="left" w:pos="6440"/>
+        </w:tabs>
+        <w:rPr>
+          <w:rFonts w:ascii="Arial" w:hAnsi="Arial" w:cs="Arial"/>
+          <w:color w:val="1F314A"/>
+          <w:shd w:val="clear" w:color="auto" w:fill="F2F7FE"/>
+        </w:rPr>
+      </w:pPr>
+    </w:p>
+    <w:p>
+      <w:pPr>
+        <w:rPr>
+          <w:rFonts w:asciiTheme="minorHAnsi" w:hAnsiTheme="minorHAnsi" w:cstheme="minorHAnsi"/>
+          <w:sz w:val="28"/>
+          <w:szCs w:val="28"/>
+        </w:rPr>
+      </w:pPr>
+      <w:r>
+        <w:rPr>
+          <w:rFonts w:asciiTheme="minorHAnsi" w:eastAsia="Batang" w:hAnsiTheme="minorHAnsi" w:cstheme="minorHAnsi"/>
+          <w:sz w:val="28"/>
+          <w:szCs w:val="28"/>
+        </w:rPr>
+        <w:t>저는</w:t>
+      </w:r>
+      <w:r>
+        <w:rPr>
+          <w:rFonts w:asciiTheme="minorHAnsi" w:eastAsia="Batang" w:hAnsiTheme="minorHAnsi" w:cstheme="minorHAnsi"/>
+          <w:sz w:val="28"/>
+          <w:szCs w:val="28"/>
+        </w:rPr>
+        <w:t xml:space="preserve"> </w:t>
+      </w:r>
+      <w:r>
+        <w:rPr>
+          <w:rFonts w:asciiTheme="minorHAnsi" w:eastAsia="Batang" w:hAnsiTheme="minorHAnsi" w:cstheme="minorHAnsi"/>
+          <w:sz w:val="28"/>
+          <w:szCs w:val="28"/>
+        </w:rPr>
+        <w:t>그</w:t>
+      </w:r>
+      <w:r>
+        <w:rPr>
+          <w:rFonts w:asciiTheme="minorHAnsi" w:eastAsia="Batang" w:hAnsiTheme="minorHAnsi" w:cstheme="minorHAnsi"/>
+          <w:sz w:val="28"/>
+          <w:szCs w:val="28"/>
+        </w:rPr>
+        <w:t xml:space="preserve"> 2</w:t>
+      </w:r>
+      <w:r>
+        <w:rPr>
+          <w:rFonts w:asciiTheme="minorHAnsi" w:eastAsia="Batang" w:hAnsiTheme="minorHAnsi" w:cstheme="minorHAnsi"/>
+          <w:sz w:val="28"/>
+          <w:szCs w:val="28"/>
+        </w:rPr>
+        <w:t>년동안</w:t>
+      </w:r>
+      <w:r>
+        <w:rPr>
+          <w:rFonts w:asciiTheme="minorHAnsi" w:eastAsia="Batang" w:hAnsiTheme="minorHAnsi" w:cstheme="minorHAnsi"/>
+          <w:sz w:val="28"/>
+          <w:szCs w:val="28"/>
+        </w:rPr>
+        <w:t xml:space="preserve"> </w:t>
+      </w:r>
+      <w:r>
+        <w:rPr>
+          <w:rFonts w:asciiTheme="minorHAnsi" w:eastAsia="Batang" w:hAnsiTheme="minorHAnsi" w:cstheme="minorHAnsi"/>
+          <w:sz w:val="28"/>
+          <w:szCs w:val="28"/>
+        </w:rPr>
+        <w:t>동료들과</w:t>
+      </w:r>
+      <w:r>
+        <w:rPr>
+          <w:rFonts w:asciiTheme="minorHAnsi" w:eastAsia="Batang" w:hAnsiTheme="minorHAnsi" w:cstheme="minorHAnsi"/>
+          <w:sz w:val="28"/>
+          <w:szCs w:val="28"/>
+        </w:rPr>
+        <w:t xml:space="preserve"> </w:t>
+      </w:r>
+      <w:r>
+        <w:rPr>
+          <w:rFonts w:asciiTheme="minorHAnsi" w:eastAsia="Batang" w:hAnsiTheme="minorHAnsi" w:cstheme="minorHAnsi"/>
+          <w:sz w:val="28"/>
+          <w:szCs w:val="28"/>
+        </w:rPr>
+        <w:t>함께</w:t>
+      </w:r>
+      <w:r>
+        <w:rPr>
+          <w:rFonts w:asciiTheme="minorHAnsi" w:eastAsia="Batang" w:hAnsiTheme="minorHAnsi" w:cstheme="minorHAnsi"/>
+          <w:sz w:val="28"/>
+          <w:szCs w:val="28"/>
+        </w:rPr>
+        <w:t xml:space="preserve"> </w:t>
+      </w:r>
+      <w:r>
+        <w:rPr>
+          <w:rFonts w:asciiTheme="minorHAnsi" w:eastAsia="Batang" w:hAnsiTheme="minorHAnsi" w:cstheme="minorHAnsi"/>
+          <w:sz w:val="28"/>
+          <w:szCs w:val="28"/>
+        </w:rPr>
+        <w:t>일을</w:t>
+      </w:r>
+      <w:r>
+        <w:rPr>
+          <w:rFonts w:asciiTheme="minorHAnsi" w:eastAsia="Batang" w:hAnsiTheme="minorHAnsi" w:cstheme="minorHAnsi"/>
+          <w:sz w:val="28"/>
+          <w:szCs w:val="28"/>
+        </w:rPr>
+        <w:t xml:space="preserve"> </w:t>
+      </w:r>
+      <w:r>
+        <w:rPr>
+          <w:rFonts w:asciiTheme="minorHAnsi" w:eastAsia="Batang" w:hAnsiTheme="minorHAnsi" w:cstheme="minorHAnsi"/>
+          <w:sz w:val="28"/>
+          <w:szCs w:val="28"/>
+        </w:rPr>
+        <w:t>하며</w:t>
+      </w:r>
+      <w:r>
+        <w:rPr>
+          <w:rFonts w:asciiTheme="minorHAnsi" w:eastAsia="Batang" w:hAnsiTheme="minorHAnsi" w:cstheme="minorHAnsi"/>
+          <w:sz w:val="28"/>
+          <w:szCs w:val="28"/>
+        </w:rPr>
+        <w:t xml:space="preserve"> 300</w:t>
+      </w:r>
+      <w:r>
+        <w:rPr>
+          <w:rFonts w:asciiTheme="minorHAnsi" w:eastAsia="Batang" w:hAnsiTheme="minorHAnsi" w:cstheme="minorHAnsi"/>
+          <w:sz w:val="28"/>
+          <w:szCs w:val="28"/>
+        </w:rPr>
+        <w:t>개</w:t>
+      </w:r>
+      <w:r>
+        <w:rPr>
+          <w:rFonts w:asciiTheme="minorHAnsi" w:eastAsia="Batang" w:hAnsiTheme="minorHAnsi" w:cstheme="minorHAnsi"/>
+          <w:sz w:val="28"/>
+          <w:szCs w:val="28"/>
+        </w:rPr>
+        <w:t xml:space="preserve"> </w:t>
+      </w:r>
+      <w:r>
+        <w:rPr>
+          <w:rFonts w:asciiTheme="minorHAnsi" w:eastAsia="Batang" w:hAnsiTheme="minorHAnsi" w:cstheme="minorHAnsi"/>
+          <w:sz w:val="28"/>
+          <w:szCs w:val="28"/>
+        </w:rPr>
+        <w:t>넘는</w:t>
+      </w:r>
+      <w:r>
+        <w:rPr>
+          <w:rFonts w:asciiTheme="minorHAnsi" w:eastAsia="Batang" w:hAnsiTheme="minorHAnsi" w:cstheme="minorHAnsi"/>
+          <w:sz w:val="28"/>
+          <w:szCs w:val="28"/>
+        </w:rPr>
+        <w:t xml:space="preserve"> </w:t>
+      </w:r>
+      <w:proofErr w:type="spellStart"/>
+      <w:r>
+        <w:rPr>
+          <w:rFonts w:asciiTheme="minorHAnsi" w:eastAsia="Batang" w:hAnsiTheme="minorHAnsi" w:cstheme="minorHAnsi"/>
+          <w:sz w:val="28"/>
+          <w:szCs w:val="28"/>
+        </w:rPr>
+        <w:t>angularJS</w:t>
+      </w:r>
+      <w:proofErr w:type="spellEnd"/>
+      <w:r>
+        <w:rPr>
+          <w:rFonts w:asciiTheme="minorHAnsi" w:eastAsia="Batang" w:hAnsiTheme="minorHAnsi" w:cstheme="minorHAnsi"/>
+          <w:sz w:val="28"/>
+          <w:szCs w:val="28"/>
+        </w:rPr>
+        <w:t xml:space="preserve"> based SP </w:t>
+      </w:r>
+      <w:proofErr w:type="spellStart"/>
+      <w:r>
+        <w:rPr>
+          <w:rFonts w:asciiTheme="minorHAnsi" w:eastAsia="Batang" w:hAnsiTheme="minorHAnsi" w:cstheme="minorHAnsi"/>
+          <w:sz w:val="28"/>
+          <w:szCs w:val="28"/>
+        </w:rPr>
+        <w:t>어플들을</w:t>
+      </w:r>
+      <w:proofErr w:type="spellEnd"/>
+      <w:r>
+        <w:rPr>
+          <w:rFonts w:asciiTheme="minorHAnsi" w:eastAsia="Batang" w:hAnsiTheme="minorHAnsi" w:cstheme="minorHAnsi"/>
+          <w:sz w:val="28"/>
+          <w:szCs w:val="28"/>
+        </w:rPr>
+        <w:t xml:space="preserve"> </w:t>
+      </w:r>
+      <w:r>
+        <w:rPr>
+          <w:rFonts w:asciiTheme="minorHAnsi" w:eastAsia="Batang" w:hAnsiTheme="minorHAnsi" w:cstheme="minorHAnsi"/>
+          <w:sz w:val="28"/>
+          <w:szCs w:val="28"/>
+        </w:rPr>
+        <w:t>만들었고</w:t>
+      </w:r>
+      <w:r>
+        <w:rPr>
+          <w:rFonts w:asciiTheme="minorHAnsi" w:eastAsia="Batang" w:hAnsiTheme="minorHAnsi" w:cstheme="minorHAnsi"/>
+          <w:sz w:val="28"/>
+          <w:szCs w:val="28"/>
+        </w:rPr>
+        <w:t xml:space="preserve"> </w:t>
+      </w:r>
+      <w:r>
+        <w:rPr>
+          <w:rFonts w:asciiTheme="minorHAnsi" w:eastAsia="Batang" w:hAnsiTheme="minorHAnsi" w:cstheme="minorHAnsi"/>
+          <w:sz w:val="28"/>
+          <w:szCs w:val="28"/>
+        </w:rPr>
+        <w:t>그리고</w:t>
+      </w:r>
+      <w:r>
+        <w:rPr>
+          <w:rFonts w:asciiTheme="minorHAnsi" w:eastAsia="Batang" w:hAnsiTheme="minorHAnsi" w:cstheme="minorHAnsi"/>
+          <w:sz w:val="28"/>
+          <w:szCs w:val="28"/>
+        </w:rPr>
+        <w:t xml:space="preserve"> bash </w:t>
+      </w:r>
+      <w:r>
+        <w:rPr>
+          <w:rFonts w:asciiTheme="minorHAnsi" w:eastAsia="Batang" w:hAnsiTheme="minorHAnsi" w:cstheme="minorHAnsi"/>
+          <w:sz w:val="28"/>
+          <w:szCs w:val="28"/>
+        </w:rPr>
+        <w:t>와</w:t>
+      </w:r>
+      <w:r>
+        <w:rPr>
+          <w:rFonts w:asciiTheme="minorHAnsi" w:eastAsia="Batang" w:hAnsiTheme="minorHAnsi" w:cstheme="minorHAnsi"/>
+          <w:sz w:val="28"/>
+          <w:szCs w:val="28"/>
+        </w:rPr>
+        <w:t xml:space="preserve"> </w:t>
+      </w:r>
+      <w:proofErr w:type="spellStart"/>
+      <w:r>
+        <w:rPr>
+          <w:rFonts w:asciiTheme="minorHAnsi" w:eastAsia="Batang" w:hAnsiTheme="minorHAnsi" w:cstheme="minorHAnsi"/>
+          <w:sz w:val="28"/>
+          <w:szCs w:val="28"/>
+        </w:rPr>
+        <w:t>파이썬을</w:t>
+      </w:r>
+      <w:proofErr w:type="spellEnd"/>
+      <w:r>
+        <w:rPr>
+          <w:rFonts w:asciiTheme="minorHAnsi" w:eastAsia="Batang" w:hAnsiTheme="minorHAnsi" w:cstheme="minorHAnsi"/>
+          <w:sz w:val="28"/>
+          <w:szCs w:val="28"/>
+        </w:rPr>
+        <w:t xml:space="preserve"> </w:t>
+      </w:r>
+      <w:r>
+        <w:rPr>
+          <w:rFonts w:asciiTheme="minorHAnsi" w:eastAsia="Batang" w:hAnsiTheme="minorHAnsi" w:cstheme="minorHAnsi"/>
+          <w:sz w:val="28"/>
+          <w:szCs w:val="28"/>
+        </w:rPr>
+        <w:t>통해</w:t>
+      </w:r>
+      <w:r>
+        <w:rPr>
+          <w:rFonts w:asciiTheme="minorHAnsi" w:eastAsia="Batang" w:hAnsiTheme="minorHAnsi" w:cstheme="minorHAnsi"/>
+          <w:sz w:val="28"/>
+          <w:szCs w:val="28"/>
+        </w:rPr>
+        <w:t xml:space="preserve"> 2000  SP </w:t>
+      </w:r>
+      <w:proofErr w:type="spellStart"/>
+      <w:r>
+        <w:rPr>
+          <w:rFonts w:asciiTheme="minorHAnsi" w:eastAsia="Batang" w:hAnsiTheme="minorHAnsi" w:cstheme="minorHAnsi"/>
+          <w:sz w:val="28"/>
+          <w:szCs w:val="28"/>
+        </w:rPr>
+        <w:t>어플들을</w:t>
+      </w:r>
+      <w:proofErr w:type="spellEnd"/>
+      <w:r>
+        <w:rPr>
+          <w:rFonts w:asciiTheme="minorHAnsi" w:eastAsia="Batang" w:hAnsiTheme="minorHAnsi" w:cstheme="minorHAnsi"/>
+          <w:sz w:val="28"/>
+          <w:szCs w:val="28"/>
+        </w:rPr>
+        <w:t xml:space="preserve"> </w:t>
+      </w:r>
+      <w:r>
+        <w:rPr>
+          <w:rFonts w:asciiTheme="minorHAnsi" w:eastAsia="Batang" w:hAnsiTheme="minorHAnsi" w:cstheme="minorHAnsi"/>
+          <w:sz w:val="28"/>
+          <w:szCs w:val="28"/>
+        </w:rPr>
+        <w:t>관리하였습니다</w:t>
+      </w:r>
+      <w:r>
+        <w:rPr>
+          <w:rFonts w:asciiTheme="minorHAnsi" w:eastAsia="Batang" w:hAnsiTheme="minorHAnsi" w:cstheme="minorHAnsi"/>
+          <w:sz w:val="28"/>
+          <w:szCs w:val="28"/>
+        </w:rPr>
+        <w:t xml:space="preserve">. </w:t>
+      </w:r>
+      <w:r>
+        <w:rPr>
+          <w:rFonts w:asciiTheme="minorHAnsi" w:eastAsia="Batang" w:hAnsiTheme="minorHAnsi" w:cstheme="minorHAnsi"/>
+          <w:sz w:val="28"/>
+          <w:szCs w:val="28"/>
+        </w:rPr>
+        <w:t>그리고</w:t>
+      </w:r>
+      <w:r>
+        <w:rPr>
+          <w:rFonts w:asciiTheme="minorHAnsi" w:eastAsia="Batang" w:hAnsiTheme="minorHAnsi" w:cstheme="minorHAnsi"/>
+          <w:sz w:val="28"/>
+          <w:szCs w:val="28"/>
+        </w:rPr>
+        <w:t xml:space="preserve"> </w:t>
+      </w:r>
+      <w:r>
+        <w:rPr>
+          <w:rFonts w:asciiTheme="minorHAnsi" w:eastAsia="Batang" w:hAnsiTheme="minorHAnsi" w:cstheme="minorHAnsi"/>
+          <w:sz w:val="28"/>
+          <w:szCs w:val="28"/>
+        </w:rPr>
+        <w:t>동료들과</w:t>
+      </w:r>
+      <w:r>
+        <w:rPr>
+          <w:rFonts w:asciiTheme="minorHAnsi" w:eastAsia="Batang" w:hAnsiTheme="minorHAnsi" w:cstheme="minorHAnsi"/>
+          <w:sz w:val="28"/>
+          <w:szCs w:val="28"/>
+        </w:rPr>
+        <w:t xml:space="preserve"> </w:t>
+      </w:r>
+      <w:r>
+        <w:rPr>
+          <w:rFonts w:asciiTheme="minorHAnsi" w:eastAsia="Batang" w:hAnsiTheme="minorHAnsi" w:cstheme="minorHAnsi"/>
+          <w:sz w:val="28"/>
+          <w:szCs w:val="28"/>
+        </w:rPr>
+        <w:t>함께</w:t>
+      </w:r>
+      <w:r>
+        <w:rPr>
+          <w:rFonts w:asciiTheme="minorHAnsi" w:eastAsia="Batang" w:hAnsiTheme="minorHAnsi" w:cstheme="minorHAnsi"/>
+          <w:sz w:val="28"/>
+          <w:szCs w:val="28"/>
+        </w:rPr>
+        <w:t xml:space="preserve"> </w:t>
+      </w:r>
+      <w:proofErr w:type="spellStart"/>
+      <w:r>
+        <w:rPr>
+          <w:rFonts w:asciiTheme="minorHAnsi" w:eastAsia="Batang" w:hAnsiTheme="minorHAnsi" w:cstheme="minorHAnsi"/>
+          <w:sz w:val="28"/>
+          <w:szCs w:val="28"/>
+        </w:rPr>
+        <w:t>어플들을</w:t>
+      </w:r>
+      <w:proofErr w:type="spellEnd"/>
+      <w:r>
+        <w:rPr>
+          <w:rFonts w:asciiTheme="minorHAnsi" w:eastAsia="Batang" w:hAnsiTheme="minorHAnsi" w:cstheme="minorHAnsi"/>
+          <w:sz w:val="28"/>
+          <w:szCs w:val="28"/>
+        </w:rPr>
+        <w:t xml:space="preserve"> </w:t>
+      </w:r>
+      <w:r>
+        <w:rPr>
+          <w:rFonts w:asciiTheme="minorHAnsi" w:eastAsia="Batang" w:hAnsiTheme="minorHAnsi" w:cstheme="minorHAnsi"/>
+          <w:sz w:val="28"/>
+          <w:szCs w:val="28"/>
+        </w:rPr>
+        <w:t>만들며</w:t>
+      </w:r>
+      <w:r>
+        <w:rPr>
+          <w:rFonts w:asciiTheme="minorHAnsi" w:eastAsia="Batang" w:hAnsiTheme="minorHAnsi" w:cstheme="minorHAnsi"/>
+          <w:sz w:val="28"/>
+          <w:szCs w:val="28"/>
+        </w:rPr>
+        <w:t xml:space="preserve"> </w:t>
+      </w:r>
+      <w:r>
+        <w:rPr>
+          <w:rFonts w:asciiTheme="minorHAnsi" w:eastAsia="Batang" w:hAnsiTheme="minorHAnsi" w:cstheme="minorHAnsi"/>
+          <w:sz w:val="28"/>
+          <w:szCs w:val="28"/>
+        </w:rPr>
+        <w:t>잘</w:t>
+      </w:r>
+      <w:r>
+        <w:rPr>
+          <w:rFonts w:asciiTheme="minorHAnsi" w:eastAsia="Batang" w:hAnsiTheme="minorHAnsi" w:cstheme="minorHAnsi"/>
+          <w:sz w:val="28"/>
+          <w:szCs w:val="28"/>
+        </w:rPr>
+        <w:t xml:space="preserve"> </w:t>
+      </w:r>
+      <w:r>
+        <w:rPr>
+          <w:rFonts w:asciiTheme="minorHAnsi" w:eastAsia="Batang" w:hAnsiTheme="minorHAnsi" w:cstheme="minorHAnsi"/>
+          <w:sz w:val="28"/>
+          <w:szCs w:val="28"/>
+        </w:rPr>
+        <w:t>만든다고</w:t>
+      </w:r>
+      <w:r>
+        <w:rPr>
+          <w:rFonts w:asciiTheme="minorHAnsi" w:eastAsia="Batang" w:hAnsiTheme="minorHAnsi" w:cstheme="minorHAnsi"/>
+          <w:sz w:val="28"/>
+          <w:szCs w:val="28"/>
+        </w:rPr>
+        <w:t xml:space="preserve"> </w:t>
+      </w:r>
+      <w:r>
+        <w:rPr>
+          <w:rFonts w:asciiTheme="minorHAnsi" w:eastAsia="Batang" w:hAnsiTheme="minorHAnsi" w:cstheme="minorHAnsi"/>
+          <w:sz w:val="28"/>
+          <w:szCs w:val="28"/>
+        </w:rPr>
+        <w:t>칭찬을</w:t>
+      </w:r>
+      <w:r>
+        <w:rPr>
+          <w:rFonts w:asciiTheme="minorHAnsi" w:eastAsia="Batang" w:hAnsiTheme="minorHAnsi" w:cstheme="minorHAnsi"/>
+          <w:sz w:val="28"/>
+          <w:szCs w:val="28"/>
+        </w:rPr>
+        <w:t xml:space="preserve"> </w:t>
+      </w:r>
+      <w:r>
+        <w:rPr>
+          <w:rFonts w:asciiTheme="minorHAnsi" w:eastAsia="Batang" w:hAnsiTheme="minorHAnsi" w:cstheme="minorHAnsi"/>
+          <w:sz w:val="28"/>
+          <w:szCs w:val="28"/>
+        </w:rPr>
+        <w:t>많이</w:t>
+      </w:r>
+      <w:r>
+        <w:rPr>
+          <w:rFonts w:asciiTheme="minorHAnsi" w:eastAsia="Batang" w:hAnsiTheme="minorHAnsi" w:cstheme="minorHAnsi"/>
+          <w:sz w:val="28"/>
+          <w:szCs w:val="28"/>
+        </w:rPr>
+        <w:t xml:space="preserve"> </w:t>
+      </w:r>
+      <w:r>
+        <w:rPr>
+          <w:rFonts w:asciiTheme="minorHAnsi" w:eastAsia="Batang" w:hAnsiTheme="minorHAnsi" w:cstheme="minorHAnsi"/>
+          <w:sz w:val="28"/>
+          <w:szCs w:val="28"/>
+        </w:rPr>
+        <w:t>받았었습니다</w:t>
+      </w:r>
+      <w:r>
+        <w:rPr>
+          <w:rFonts w:asciiTheme="minorHAnsi" w:eastAsia="Batang" w:hAnsiTheme="minorHAnsi" w:cstheme="minorHAnsi"/>
+          <w:sz w:val="28"/>
+          <w:szCs w:val="28"/>
+        </w:rPr>
+        <w:t>.</w:t>
+      </w:r>
+    </w:p>
+    <w:p>
+      <w:pPr>
+        <w:tabs>
+          <w:tab w:val="left" w:pos="6440"/>
+        </w:tabs>
+        <w:rPr>
+          <w:rFonts w:ascii="Arial" w:hAnsi="Arial" w:cs="Arial"/>
+          <w:color w:val="1F314A"/>
+          <w:shd w:val="clear" w:color="auto" w:fill="F2F7FE"/>
+        </w:rPr>
+      </w:pPr>
+    </w:p>
+    <w:p>
+      <w:pPr>
         <w:pBdr>
           <w:bottom w:val="single" w:sz="6" w:space="1" w:color="auto"/>
         </w:pBdr>
@@ -2319,7 +2389,7 @@
       <w:r>
         <w:t xml:space="preserve">First Practice: </w:t>
       </w:r>
-      <w:hyperlink r:id="rId11" w:history="1">
+      <w:hyperlink r:id="rId12" w:history="1">
         <w:r>
           <w:rPr>
             <w:rStyle w:val="Hyperlink"/>
@@ -2343,7 +2413,7 @@
         </w:rPr>
         <w:t xml:space="preserve">Second Practice: </w:t>
       </w:r>
-      <w:hyperlink r:id="rId12" w:history="1">
+      <w:hyperlink r:id="rId13" w:history="1">
         <w:r>
           <w:rPr>
             <w:rStyle w:val="Hyperlink"/>
@@ -2371,7 +2441,7 @@
         </w:rPr>
         <w:t xml:space="preserve">Third Practice: </w:t>
       </w:r>
-      <w:hyperlink r:id="rId13" w:history="1">
+      <w:hyperlink r:id="rId14" w:history="1">
         <w:r>
           <w:rPr>
             <w:rStyle w:val="Hyperlink"/>
@@ -2390,8 +2460,13 @@
     <w:p/>
     <w:p>
       <w:r>
-        <w:t>What do I know about company</w:t>
-      </w:r>
+        <w:t xml:space="preserve">What do I know about </w:t>
+      </w:r>
+      <w:proofErr w:type="gramStart"/>
+      <w:r>
+        <w:t>company</w:t>
+      </w:r>
+      <w:proofErr w:type="gramEnd"/>
     </w:p>
     <w:p>
       <w:pPr>
@@ -2402,24 +2477,379 @@
         </w:numPr>
       </w:pPr>
       <w:r>
-        <w:t>Is a robotic company</w:t>
-      </w:r>
-      <w:r>
-        <w:t xml:space="preserve"> that </w:t>
-      </w:r>
-      <w:r>
-        <w:rPr>
-          <w:rFonts w:ascii="Segoe UI" w:hAnsi="Segoe UI" w:cs="Segoe UI"/>
+        <w:rPr>
+          <w:rFonts w:ascii="Batang" w:eastAsia="Batang" w:hAnsi="Batang" w:cs="Batang" w:hint="eastAsia"/>
+          <w:color w:val="444444"/>
+          <w:spacing w:val="8"/>
           <w:shd w:val="clear" w:color="auto" w:fill="FFFFFF"/>
         </w:rPr>
-        <w:t>creates t</w:t>
-      </w:r>
-      <w:r>
-        <w:rPr>
-          <w:rFonts w:ascii="Segoe UI" w:hAnsi="Segoe UI" w:cs="Segoe UI"/>
+        <w:t>서비스업</w:t>
+      </w:r>
+      <w:r>
+        <w:rPr>
+          <w:rFonts w:ascii="HelveticaNeue-Light" w:hAnsi="HelveticaNeue-Light"/>
+          <w:color w:val="444444"/>
+          <w:spacing w:val="8"/>
           <w:shd w:val="clear" w:color="auto" w:fill="FFFFFF"/>
         </w:rPr>
-        <w:t>he world's most advanced serving robots for the restaurant and hospitality sector.</w:t>
+        <w:t xml:space="preserve"> </w:t>
+      </w:r>
+      <w:r>
+        <w:rPr>
+          <w:rFonts w:ascii="Batang" w:eastAsia="Batang" w:hAnsi="Batang" w:cs="Batang" w:hint="eastAsia"/>
+          <w:color w:val="444444"/>
+          <w:spacing w:val="8"/>
+          <w:shd w:val="clear" w:color="auto" w:fill="FFFFFF"/>
+        </w:rPr>
+        <w:t>종사자들이</w:t>
+      </w:r>
+      <w:r>
+        <w:rPr>
+          <w:rFonts w:ascii="HelveticaNeue-Light" w:hAnsi="HelveticaNeue-Light"/>
+          <w:color w:val="444444"/>
+          <w:spacing w:val="8"/>
+          <w:shd w:val="clear" w:color="auto" w:fill="FFFFFF"/>
+        </w:rPr>
+        <w:t xml:space="preserve"> </w:t>
+      </w:r>
+      <w:r>
+        <w:rPr>
+          <w:rFonts w:ascii="Batang" w:eastAsia="Batang" w:hAnsi="Batang" w:cs="Batang" w:hint="eastAsia"/>
+          <w:color w:val="444444"/>
+          <w:spacing w:val="8"/>
+          <w:shd w:val="clear" w:color="auto" w:fill="FFFFFF"/>
+        </w:rPr>
+        <w:t>더</w:t>
+      </w:r>
+      <w:r>
+        <w:rPr>
+          <w:rFonts w:ascii="HelveticaNeue-Light" w:hAnsi="HelveticaNeue-Light"/>
+          <w:color w:val="444444"/>
+          <w:spacing w:val="8"/>
+          <w:shd w:val="clear" w:color="auto" w:fill="FFFFFF"/>
+        </w:rPr>
+        <w:t xml:space="preserve"> </w:t>
+      </w:r>
+      <w:r>
+        <w:rPr>
+          <w:rFonts w:ascii="Batang" w:eastAsia="Batang" w:hAnsi="Batang" w:cs="Batang" w:hint="eastAsia"/>
+          <w:color w:val="444444"/>
+          <w:spacing w:val="8"/>
+          <w:shd w:val="clear" w:color="auto" w:fill="FFFFFF"/>
+        </w:rPr>
+        <w:t>즐겁게</w:t>
+      </w:r>
+      <w:r>
+        <w:rPr>
+          <w:rFonts w:ascii="HelveticaNeue-Light" w:hAnsi="HelveticaNeue-Light"/>
+          <w:color w:val="444444"/>
+          <w:spacing w:val="8"/>
+          <w:shd w:val="clear" w:color="auto" w:fill="FFFFFF"/>
+        </w:rPr>
+        <w:t xml:space="preserve">, </w:t>
+      </w:r>
+      <w:r>
+        <w:rPr>
+          <w:rFonts w:ascii="Batang" w:eastAsia="Batang" w:hAnsi="Batang" w:cs="Batang" w:hint="eastAsia"/>
+          <w:color w:val="444444"/>
+          <w:spacing w:val="8"/>
+          <w:shd w:val="clear" w:color="auto" w:fill="FFFFFF"/>
+        </w:rPr>
+        <w:t>덜</w:t>
+      </w:r>
+      <w:r>
+        <w:rPr>
+          <w:rFonts w:ascii="HelveticaNeue-Light" w:hAnsi="HelveticaNeue-Light"/>
+          <w:color w:val="444444"/>
+          <w:spacing w:val="8"/>
+          <w:shd w:val="clear" w:color="auto" w:fill="FFFFFF"/>
+        </w:rPr>
+        <w:t xml:space="preserve"> </w:t>
+      </w:r>
+      <w:r>
+        <w:rPr>
+          <w:rFonts w:ascii="Batang" w:eastAsia="Batang" w:hAnsi="Batang" w:cs="Batang" w:hint="eastAsia"/>
+          <w:color w:val="444444"/>
+          <w:spacing w:val="8"/>
+          <w:shd w:val="clear" w:color="auto" w:fill="FFFFFF"/>
+        </w:rPr>
+        <w:t>힘들게</w:t>
+      </w:r>
+      <w:r>
+        <w:rPr>
+          <w:rFonts w:ascii="HelveticaNeue-Light" w:hAnsi="HelveticaNeue-Light"/>
+          <w:color w:val="444444"/>
+          <w:spacing w:val="8"/>
+          <w:shd w:val="clear" w:color="auto" w:fill="FFFFFF"/>
+        </w:rPr>
+        <w:t xml:space="preserve"> </w:t>
+      </w:r>
+      <w:r>
+        <w:rPr>
+          <w:rFonts w:ascii="Batang" w:eastAsia="Batang" w:hAnsi="Batang" w:cs="Batang" w:hint="eastAsia"/>
+          <w:color w:val="444444"/>
+          <w:spacing w:val="8"/>
+          <w:shd w:val="clear" w:color="auto" w:fill="FFFFFF"/>
+        </w:rPr>
+        <w:t>서비스를</w:t>
+      </w:r>
+      <w:r>
+        <w:rPr>
+          <w:rFonts w:ascii="HelveticaNeue-Light" w:hAnsi="HelveticaNeue-Light"/>
+          <w:color w:val="444444"/>
+          <w:spacing w:val="8"/>
+          <w:shd w:val="clear" w:color="auto" w:fill="FFFFFF"/>
+        </w:rPr>
+        <w:t xml:space="preserve"> </w:t>
+      </w:r>
+      <w:r>
+        <w:rPr>
+          <w:rFonts w:ascii="Batang" w:eastAsia="Batang" w:hAnsi="Batang" w:cs="Batang" w:hint="eastAsia"/>
+          <w:color w:val="444444"/>
+          <w:spacing w:val="8"/>
+          <w:shd w:val="clear" w:color="auto" w:fill="FFFFFF"/>
+        </w:rPr>
+        <w:t>할</w:t>
+      </w:r>
+      <w:r>
+        <w:rPr>
+          <w:rFonts w:ascii="HelveticaNeue-Light" w:hAnsi="HelveticaNeue-Light"/>
+          <w:color w:val="444444"/>
+          <w:spacing w:val="8"/>
+          <w:shd w:val="clear" w:color="auto" w:fill="FFFFFF"/>
+        </w:rPr>
+        <w:t xml:space="preserve"> </w:t>
+      </w:r>
+      <w:r>
+        <w:rPr>
+          <w:rFonts w:ascii="Batang" w:eastAsia="Batang" w:hAnsi="Batang" w:cs="Batang" w:hint="eastAsia"/>
+          <w:color w:val="444444"/>
+          <w:spacing w:val="8"/>
+          <w:shd w:val="clear" w:color="auto" w:fill="FFFFFF"/>
+        </w:rPr>
+        <w:t>수</w:t>
+      </w:r>
+      <w:r>
+        <w:rPr>
+          <w:rFonts w:ascii="HelveticaNeue-Light" w:hAnsi="HelveticaNeue-Light"/>
+          <w:color w:val="444444"/>
+          <w:spacing w:val="8"/>
+          <w:shd w:val="clear" w:color="auto" w:fill="FFFFFF"/>
+        </w:rPr>
+        <w:t xml:space="preserve"> </w:t>
+      </w:r>
+      <w:r>
+        <w:rPr>
+          <w:rFonts w:ascii="Batang" w:eastAsia="Batang" w:hAnsi="Batang" w:cs="Batang" w:hint="eastAsia"/>
+          <w:color w:val="444444"/>
+          <w:spacing w:val="8"/>
+          <w:shd w:val="clear" w:color="auto" w:fill="FFFFFF"/>
+        </w:rPr>
+        <w:t>있도록</w:t>
+      </w:r>
+      <w:r>
+        <w:rPr>
+          <w:rFonts w:ascii="HelveticaNeue-Light" w:hAnsi="HelveticaNeue-Light"/>
+          <w:color w:val="444444"/>
+          <w:spacing w:val="8"/>
+          <w:shd w:val="clear" w:color="auto" w:fill="FFFFFF"/>
+        </w:rPr>
+        <w:t xml:space="preserve"> </w:t>
+      </w:r>
+      <w:r>
+        <w:rPr>
+          <w:rFonts w:ascii="Batang" w:eastAsia="Batang" w:hAnsi="Batang" w:cs="Batang" w:hint="eastAsia"/>
+          <w:color w:val="444444"/>
+          <w:spacing w:val="8"/>
+          <w:shd w:val="clear" w:color="auto" w:fill="FFFFFF"/>
+        </w:rPr>
+        <w:t>미래의</w:t>
+      </w:r>
+      <w:r>
+        <w:rPr>
+          <w:rFonts w:ascii="HelveticaNeue-Light" w:hAnsi="HelveticaNeue-Light"/>
+          <w:color w:val="444444"/>
+          <w:spacing w:val="8"/>
+          <w:shd w:val="clear" w:color="auto" w:fill="FFFFFF"/>
+        </w:rPr>
+        <w:t xml:space="preserve"> </w:t>
+      </w:r>
+      <w:r>
+        <w:rPr>
+          <w:rFonts w:ascii="Batang" w:eastAsia="Batang" w:hAnsi="Batang" w:cs="Batang" w:hint="eastAsia"/>
+          <w:color w:val="444444"/>
+          <w:spacing w:val="8"/>
+          <w:shd w:val="clear" w:color="auto" w:fill="FFFFFF"/>
+        </w:rPr>
+        <w:t>서비스업</w:t>
+      </w:r>
+      <w:r>
+        <w:rPr>
+          <w:rFonts w:ascii="HelveticaNeue-Light" w:hAnsi="HelveticaNeue-Light"/>
+          <w:color w:val="444444"/>
+          <w:spacing w:val="8"/>
+          <w:shd w:val="clear" w:color="auto" w:fill="FFFFFF"/>
+        </w:rPr>
+        <w:t xml:space="preserve"> </w:t>
+      </w:r>
+      <w:r>
+        <w:rPr>
+          <w:rFonts w:ascii="Batang" w:eastAsia="Batang" w:hAnsi="Batang" w:cs="Batang" w:hint="eastAsia"/>
+          <w:color w:val="444444"/>
+          <w:spacing w:val="8"/>
+          <w:shd w:val="clear" w:color="auto" w:fill="FFFFFF"/>
+        </w:rPr>
+        <w:t>시장을</w:t>
+      </w:r>
+      <w:r>
+        <w:rPr>
+          <w:rFonts w:ascii="HelveticaNeue-Light" w:hAnsi="HelveticaNeue-Light"/>
+          <w:color w:val="444444"/>
+          <w:spacing w:val="8"/>
+          <w:shd w:val="clear" w:color="auto" w:fill="FFFFFF"/>
+        </w:rPr>
+        <w:t xml:space="preserve"> </w:t>
+      </w:r>
+      <w:r>
+        <w:rPr>
+          <w:rFonts w:ascii="Batang" w:eastAsia="Batang" w:hAnsi="Batang" w:cs="Batang" w:hint="eastAsia"/>
+          <w:color w:val="444444"/>
+          <w:spacing w:val="8"/>
+          <w:shd w:val="clear" w:color="auto" w:fill="FFFFFF"/>
+        </w:rPr>
+        <w:t>새롭게</w:t>
+      </w:r>
+      <w:r>
+        <w:rPr>
+          <w:rFonts w:ascii="HelveticaNeue-Light" w:hAnsi="HelveticaNeue-Light"/>
+          <w:color w:val="444444"/>
+          <w:spacing w:val="8"/>
+          <w:shd w:val="clear" w:color="auto" w:fill="FFFFFF"/>
+        </w:rPr>
+        <w:t xml:space="preserve"> </w:t>
+      </w:r>
+      <w:r>
+        <w:rPr>
+          <w:rFonts w:ascii="Batang" w:eastAsia="Batang" w:hAnsi="Batang" w:cs="Batang" w:hint="eastAsia"/>
+          <w:color w:val="444444"/>
+          <w:spacing w:val="8"/>
+          <w:shd w:val="clear" w:color="auto" w:fill="FFFFFF"/>
+        </w:rPr>
+        <w:t>정의하는</w:t>
+      </w:r>
+      <w:r>
+        <w:rPr>
+          <w:rFonts w:ascii="HelveticaNeue-Light" w:hAnsi="HelveticaNeue-Light"/>
+          <w:color w:val="444444"/>
+          <w:spacing w:val="8"/>
+          <w:shd w:val="clear" w:color="auto" w:fill="FFFFFF"/>
+        </w:rPr>
+        <w:t xml:space="preserve"> </w:t>
+      </w:r>
+      <w:r>
+        <w:rPr>
+          <w:rFonts w:ascii="Batang" w:eastAsia="Batang" w:hAnsi="Batang" w:cs="Batang" w:hint="eastAsia"/>
+          <w:color w:val="444444"/>
+          <w:spacing w:val="8"/>
+          <w:shd w:val="clear" w:color="auto" w:fill="FFFFFF"/>
+        </w:rPr>
+        <w:t>것을</w:t>
+      </w:r>
+      <w:r>
+        <w:rPr>
+          <w:rFonts w:ascii="HelveticaNeue-Light" w:hAnsi="HelveticaNeue-Light"/>
+          <w:color w:val="444444"/>
+          <w:spacing w:val="8"/>
+          <w:shd w:val="clear" w:color="auto" w:fill="FFFFFF"/>
+        </w:rPr>
+        <w:t xml:space="preserve"> </w:t>
+      </w:r>
+      <w:r>
+        <w:rPr>
+          <w:rFonts w:ascii="Batang" w:eastAsia="Batang" w:hAnsi="Batang" w:cs="Batang" w:hint="eastAsia"/>
+          <w:color w:val="444444"/>
+          <w:spacing w:val="8"/>
+          <w:shd w:val="clear" w:color="auto" w:fill="FFFFFF"/>
+        </w:rPr>
+        <w:t>목표로</w:t>
+      </w:r>
+      <w:r>
+        <w:rPr>
+          <w:rFonts w:ascii="HelveticaNeue-Light" w:hAnsi="HelveticaNeue-Light"/>
+          <w:color w:val="444444"/>
+          <w:spacing w:val="8"/>
+          <w:shd w:val="clear" w:color="auto" w:fill="FFFFFF"/>
+        </w:rPr>
+        <w:t xml:space="preserve"> 2017</w:t>
+      </w:r>
+      <w:r>
+        <w:rPr>
+          <w:rFonts w:ascii="Batang" w:eastAsia="Batang" w:hAnsi="Batang" w:cs="Batang" w:hint="eastAsia"/>
+          <w:color w:val="444444"/>
+          <w:spacing w:val="8"/>
+          <w:shd w:val="clear" w:color="auto" w:fill="FFFFFF"/>
+        </w:rPr>
+        <w:t>년</w:t>
+      </w:r>
+      <w:r>
+        <w:rPr>
+          <w:rFonts w:ascii="HelveticaNeue-Light" w:hAnsi="HelveticaNeue-Light"/>
+          <w:color w:val="444444"/>
+          <w:spacing w:val="8"/>
+          <w:shd w:val="clear" w:color="auto" w:fill="FFFFFF"/>
+        </w:rPr>
+        <w:t xml:space="preserve"> 5</w:t>
+      </w:r>
+      <w:r>
+        <w:rPr>
+          <w:rFonts w:ascii="Batang" w:eastAsia="Batang" w:hAnsi="Batang" w:cs="Batang" w:hint="eastAsia"/>
+          <w:color w:val="444444"/>
+          <w:spacing w:val="8"/>
+          <w:shd w:val="clear" w:color="auto" w:fill="FFFFFF"/>
+        </w:rPr>
+        <w:t>월</w:t>
+      </w:r>
+      <w:r>
+        <w:rPr>
+          <w:rFonts w:ascii="HelveticaNeue-Light" w:hAnsi="HelveticaNeue-Light"/>
+          <w:color w:val="444444"/>
+          <w:spacing w:val="8"/>
+          <w:shd w:val="clear" w:color="auto" w:fill="FFFFFF"/>
+        </w:rPr>
+        <w:t xml:space="preserve"> </w:t>
+      </w:r>
+      <w:r>
+        <w:rPr>
+          <w:rFonts w:ascii="Batang" w:eastAsia="Batang" w:hAnsi="Batang" w:cs="Batang" w:hint="eastAsia"/>
+          <w:color w:val="444444"/>
+          <w:spacing w:val="8"/>
+          <w:shd w:val="clear" w:color="auto" w:fill="FFFFFF"/>
+        </w:rPr>
+        <w:t>실리콘밸리에서</w:t>
+      </w:r>
+      <w:r>
+        <w:rPr>
+          <w:rFonts w:ascii="HelveticaNeue-Light" w:hAnsi="HelveticaNeue-Light"/>
+          <w:color w:val="444444"/>
+          <w:spacing w:val="8"/>
+          <w:shd w:val="clear" w:color="auto" w:fill="FFFFFF"/>
+        </w:rPr>
+        <w:t xml:space="preserve"> </w:t>
+      </w:r>
+      <w:r>
+        <w:rPr>
+          <w:rFonts w:ascii="Batang" w:eastAsia="Batang" w:hAnsi="Batang" w:cs="Batang" w:hint="eastAsia"/>
+          <w:color w:val="444444"/>
+          <w:spacing w:val="8"/>
+          <w:shd w:val="clear" w:color="auto" w:fill="FFFFFF"/>
+        </w:rPr>
+        <w:t>설립되었습니다</w:t>
+      </w:r>
+    </w:p>
+    <w:p/>
+    <w:p>
+      <w:r>
+        <w:t>Why I want to work here</w:t>
       </w:r>
     </w:p>
     <w:p>
@@ -2431,48 +2861,7 @@
         </w:numPr>
       </w:pPr>
       <w:r>
-        <w:t>Mission</w:t>
-      </w:r>
-      <w:r>
-        <w:t xml:space="preserve"> (</w:t>
-      </w:r>
-      <w:r>
-        <w:rPr>
-          <w:rFonts w:ascii="Batang" w:eastAsia="Batang" w:hAnsi="Batang" w:cs="Batang" w:hint="eastAsia"/>
-        </w:rPr>
-        <w:t>사명)</w:t>
-      </w:r>
-      <w:r>
-        <w:t xml:space="preserve"> is t</w:t>
-      </w:r>
-      <w:r>
-        <w:t xml:space="preserve">o help people provide outstanding hospitality </w:t>
-      </w:r>
-      <w:proofErr w:type="spellStart"/>
-      <w:r>
-        <w:t>serviceby</w:t>
-      </w:r>
-      <w:proofErr w:type="spellEnd"/>
-      <w:r>
-        <w:t xml:space="preserve"> automating repetitive tasks.</w:t>
-      </w:r>
-    </w:p>
-    <w:p/>
-    <w:p>
-      <w:r>
         <w:lastRenderedPageBreak/>
-        <w:t>Why I want to work here</w:t>
-      </w:r>
-    </w:p>
-    <w:p>
-      <w:pPr>
-        <w:pStyle w:val="ListParagraph"/>
-        <w:numPr>
-          <w:ilvl w:val="0"/>
-          <w:numId w:val="6"/>
-        </w:numPr>
-      </w:pPr>
-      <w:r>
         <w:t xml:space="preserve">Penny robot </w:t>
       </w:r>
       <w:r>
@@ -2972,7 +3361,7 @@
         </w:rPr>
         <w:t xml:space="preserve">First Practice: </w:t>
       </w:r>
-      <w:hyperlink r:id="rId14" w:history="1">
+      <w:hyperlink r:id="rId15" w:history="1">
         <w:r>
           <w:rPr>
             <w:rStyle w:val="Hyperlink"/>
@@ -2994,7 +3383,7 @@
         </w:rPr>
         <w:t xml:space="preserve">Second Practice: </w:t>
       </w:r>
-      <w:hyperlink r:id="rId15" w:history="1">
+      <w:hyperlink r:id="rId16" w:history="1">
         <w:r>
           <w:rPr>
             <w:rStyle w:val="Hyperlink"/>
@@ -3022,7 +3411,7 @@
         </w:rPr>
         <w:t xml:space="preserve">Third Practice: </w:t>
       </w:r>
-      <w:hyperlink r:id="rId16" w:history="1">
+      <w:hyperlink r:id="rId17" w:history="1">
         <w:r>
           <w:rPr>
             <w:rStyle w:val="Hyperlink"/>
@@ -3050,7 +3439,7 @@
         </w:rPr>
         <w:t xml:space="preserve">Fourth Practice: </w:t>
       </w:r>
-      <w:hyperlink r:id="rId17" w:history="1">
+      <w:hyperlink r:id="rId18" w:history="1">
         <w:r>
           <w:rPr>
             <w:rStyle w:val="Hyperlink"/>
@@ -3159,7 +3548,6 @@
         <w:rPr>
           <w:rFonts w:asciiTheme="minorHAnsi" w:eastAsia="Batang" w:hAnsiTheme="minorHAnsi" w:cstheme="minorHAnsi"/>
         </w:rPr>
-        <w:lastRenderedPageBreak/>
         <w:t>James and Christian would say we need more of Moe and Nikolay</w:t>
       </w:r>
     </w:p>
@@ -3183,6 +3571,7 @@
           <w:b/>
           <w:bCs/>
         </w:rPr>
+        <w:lastRenderedPageBreak/>
         <w:t>I have experience of working with team members</w:t>
       </w:r>
       <w:r>
@@ -3570,7 +3959,7 @@
         </w:rPr>
         <w:t xml:space="preserve">First Practice: </w:t>
       </w:r>
-      <w:hyperlink r:id="rId18" w:history="1">
+      <w:hyperlink r:id="rId19" w:history="1">
         <w:r>
           <w:rPr>
             <w:rStyle w:val="Hyperlink"/>
@@ -4526,7 +4915,6 @@
         <w:rPr>
           <w:rFonts w:asciiTheme="minorHAnsi" w:eastAsia="Batang" w:hAnsiTheme="minorHAnsi" w:cstheme="minorHAnsi"/>
         </w:rPr>
-        <w:lastRenderedPageBreak/>
         <w:t xml:space="preserve">Jake </w:t>
       </w:r>
       <w:r>
@@ -4562,6 +4950,7 @@
           <w:b/>
           <w:bCs/>
         </w:rPr>
+        <w:lastRenderedPageBreak/>
         <w:t>I have experience of working with team members</w:t>
       </w:r>
       <w:r>
@@ -5193,7 +5582,7 @@
         </w:rPr>
         <w:t xml:space="preserve">First Practice: </w:t>
       </w:r>
-      <w:hyperlink r:id="rId19" w:history="1">
+      <w:hyperlink r:id="rId20" w:history="1">
         <w:r>
           <w:rPr>
             <w:rStyle w:val="Hyperlink"/>
@@ -5444,7 +5833,23 @@
           <w:rFonts w:asciiTheme="minorHAnsi" w:hAnsiTheme="minorHAnsi"/>
           <w:color w:val="000000" w:themeColor="text1"/>
         </w:rPr>
-        <w:t xml:space="preserve"> engineer, and be acknowledged that I am a valuable senior engineer.</w:t>
+        <w:t xml:space="preserve"> </w:t>
+      </w:r>
+      <w:proofErr w:type="gramStart"/>
+      <w:r>
+        <w:rPr>
+          <w:rFonts w:asciiTheme="minorHAnsi" w:hAnsiTheme="minorHAnsi"/>
+          <w:color w:val="000000" w:themeColor="text1"/>
+        </w:rPr>
+        <w:t>engineer, and</w:t>
+      </w:r>
+      <w:proofErr w:type="gramEnd"/>
+      <w:r>
+        <w:rPr>
+          <w:rFonts w:asciiTheme="minorHAnsi" w:hAnsiTheme="minorHAnsi"/>
+          <w:color w:val="000000" w:themeColor="text1"/>
+        </w:rPr>
+        <w:t xml:space="preserve"> be acknowledged that I am a valuable senior engineer.</w:t>
       </w:r>
     </w:p>
     <w:p>
@@ -5495,6 +5900,7 @@
           <w:sz w:val="32"/>
           <w:szCs w:val="32"/>
         </w:rPr>
+        <w:lastRenderedPageBreak/>
         <w:t>What’s your salary expectation for this job</w:t>
       </w:r>
     </w:p>
@@ -5743,8 +6149,17 @@
           <w:rFonts w:asciiTheme="minorHAnsi" w:hAnsiTheme="minorHAnsi"/>
           <w:color w:val="000000" w:themeColor="text1"/>
         </w:rPr>
-        <w:t>What qualities do you think are most important for someone to excel in this position</w:t>
-      </w:r>
+        <w:t xml:space="preserve">What qualities do you think are most important for someone to excel in this </w:t>
+      </w:r>
+      <w:proofErr w:type="gramStart"/>
+      <w:r>
+        <w:rPr>
+          <w:rFonts w:asciiTheme="minorHAnsi" w:hAnsiTheme="minorHAnsi"/>
+          <w:color w:val="000000" w:themeColor="text1"/>
+        </w:rPr>
+        <w:t>position</w:t>
+      </w:r>
+      <w:proofErr w:type="gramEnd"/>
     </w:p>
     <w:p>
       <w:pPr>
@@ -9379,7 +9794,7 @@
   <w:style w:type="paragraph" w:default="1" w:styleId="Normal">
     <w:name w:val="Normal"/>
     <w:qFormat/>
-    <w:rsid w:val="009E57F1"/>
+    <w:rsid w:val="00F06A8B"/>
     <w:rPr>
       <w:rFonts w:ascii="Times New Roman" w:eastAsia="Times New Roman" w:hAnsi="Times New Roman" w:cs="Times New Roman"/>
     </w:rPr>

</xml_diff>

<commit_message>
feat: Add progress #19 'bear robotics'
</commit_message>
<xml_diff>
--- a/big-interview/mobsquad/summary notes.docx
+++ b/big-interview/mobsquad/summary notes.docx
@@ -490,8 +490,6 @@
       <w:pPr>
         <w:rPr>
           <w:rFonts w:asciiTheme="minorHAnsi" w:hAnsiTheme="minorHAnsi" w:cstheme="minorHAnsi"/>
-          <w:b/>
-          <w:bCs/>
         </w:rPr>
       </w:pPr>
       <w:r>
@@ -526,6 +524,36 @@
           <w:bCs/>
         </w:rPr>
       </w:pPr>
+      <w:r>
+        <w:rPr>
+          <w:rFonts w:asciiTheme="minorHAnsi" w:hAnsiTheme="minorHAnsi" w:cstheme="minorHAnsi"/>
+        </w:rPr>
+        <w:t xml:space="preserve">Second Practice: </w:t>
+      </w:r>
+      <w:hyperlink r:id="rId8" w:history="1">
+        <w:r>
+          <w:rPr>
+            <w:rStyle w:val="Hyperlink"/>
+            <w:rFonts w:asciiTheme="minorHAnsi" w:hAnsiTheme="minorHAnsi" w:cstheme="minorHAnsi"/>
+          </w:rPr>
+          <w:t>https://app.biginterview.com/s/047364a2c7</w:t>
+        </w:r>
+      </w:hyperlink>
+      <w:r>
+        <w:rPr>
+          <w:rFonts w:asciiTheme="minorHAnsi" w:hAnsiTheme="minorHAnsi" w:cstheme="minorHAnsi"/>
+        </w:rPr>
+        <w:t xml:space="preserve"> </w:t>
+      </w:r>
+    </w:p>
+    <w:p>
+      <w:pPr>
+        <w:rPr>
+          <w:rFonts w:asciiTheme="minorHAnsi" w:hAnsiTheme="minorHAnsi" w:cstheme="minorHAnsi"/>
+          <w:b/>
+          <w:bCs/>
+        </w:rPr>
+      </w:pPr>
     </w:p>
     <w:p>
       <w:pPr>
@@ -630,7 +658,14 @@
         <w:rPr>
           <w:rFonts w:asciiTheme="minorHAnsi" w:hAnsiTheme="minorHAnsi" w:cstheme="minorHAnsi"/>
         </w:rPr>
-        <w:t xml:space="preserve"> my senior</w:t>
+        <w:t xml:space="preserve"> my </w:t>
+      </w:r>
+      <w:r>
+        <w:rPr>
+          <w:rFonts w:asciiTheme="minorHAnsi" w:hAnsiTheme="minorHAnsi" w:cstheme="minorHAnsi"/>
+        </w:rPr>
+        <w:lastRenderedPageBreak/>
+        <w:t>senior</w:t>
       </w:r>
       <w:r>
         <w:rPr>
@@ -702,7 +737,6 @@
         <w:rPr>
           <w:rFonts w:asciiTheme="minorHAnsi" w:hAnsiTheme="minorHAnsi" w:cstheme="minorHAnsi"/>
         </w:rPr>
-        <w:lastRenderedPageBreak/>
         <w:t>I received a lot kudos from my team members for creating single page applications that delighted customers</w:t>
       </w:r>
     </w:p>
@@ -834,7 +868,7 @@
       <w:r>
         <w:t xml:space="preserve">First Practice: </w:t>
       </w:r>
-      <w:hyperlink r:id="rId8" w:history="1">
+      <w:hyperlink r:id="rId9" w:history="1">
         <w:r>
           <w:rPr>
             <w:rStyle w:val="Hyperlink"/>
@@ -1083,7 +1117,7 @@
       <w:r>
         <w:t xml:space="preserve"> </w:t>
       </w:r>
-      <w:hyperlink r:id="rId9" w:history="1">
+      <w:hyperlink r:id="rId10" w:history="1">
         <w:r>
           <w:rPr>
             <w:rStyle w:val="Hyperlink"/>
@@ -1099,7 +1133,7 @@
       <w:r>
         <w:t xml:space="preserve">Second Practice: </w:t>
       </w:r>
-      <w:hyperlink r:id="rId10" w:history="1">
+      <w:hyperlink r:id="rId11" w:history="1">
         <w:r>
           <w:rPr>
             <w:rStyle w:val="Hyperlink"/>
@@ -1115,7 +1149,7 @@
       <w:r>
         <w:t xml:space="preserve">Third Practice: </w:t>
       </w:r>
-      <w:hyperlink r:id="rId11" w:history="1">
+      <w:hyperlink r:id="rId12" w:history="1">
         <w:r>
           <w:rPr>
             <w:rStyle w:val="Hyperlink"/>
@@ -1266,6 +1300,7 @@
           <w:sz w:val="28"/>
           <w:szCs w:val="28"/>
         </w:rPr>
+        <w:lastRenderedPageBreak/>
         <w:t>I received commendations from my peers for creating applications that delight clients</w:t>
       </w:r>
     </w:p>
@@ -1288,7 +1323,6 @@
           <w:sz w:val="28"/>
           <w:szCs w:val="28"/>
         </w:rPr>
-        <w:lastRenderedPageBreak/>
         <w:t xml:space="preserve">I received kudos from peers with high fives and fist bumps </w:t>
       </w:r>
     </w:p>
@@ -2389,7 +2423,7 @@
       <w:r>
         <w:t xml:space="preserve">First Practice: </w:t>
       </w:r>
-      <w:hyperlink r:id="rId12" w:history="1">
+      <w:hyperlink r:id="rId13" w:history="1">
         <w:r>
           <w:rPr>
             <w:rStyle w:val="Hyperlink"/>
@@ -2413,7 +2447,7 @@
         </w:rPr>
         <w:t xml:space="preserve">Second Practice: </w:t>
       </w:r>
-      <w:hyperlink r:id="rId13" w:history="1">
+      <w:hyperlink r:id="rId14" w:history="1">
         <w:r>
           <w:rPr>
             <w:rStyle w:val="Hyperlink"/>
@@ -2441,7 +2475,7 @@
         </w:rPr>
         <w:t xml:space="preserve">Third Practice: </w:t>
       </w:r>
-      <w:hyperlink r:id="rId14" w:history="1">
+      <w:hyperlink r:id="rId15" w:history="1">
         <w:r>
           <w:rPr>
             <w:rStyle w:val="Hyperlink"/>
@@ -2861,7 +2895,6 @@
         </w:numPr>
       </w:pPr>
       <w:r>
-        <w:lastRenderedPageBreak/>
         <w:t xml:space="preserve">Penny robot </w:t>
       </w:r>
       <w:r>
@@ -3361,7 +3394,7 @@
         </w:rPr>
         <w:t xml:space="preserve">First Practice: </w:t>
       </w:r>
-      <w:hyperlink r:id="rId15" w:history="1">
+      <w:hyperlink r:id="rId16" w:history="1">
         <w:r>
           <w:rPr>
             <w:rStyle w:val="Hyperlink"/>
@@ -3383,7 +3416,7 @@
         </w:rPr>
         <w:t xml:space="preserve">Second Practice: </w:t>
       </w:r>
-      <w:hyperlink r:id="rId16" w:history="1">
+      <w:hyperlink r:id="rId17" w:history="1">
         <w:r>
           <w:rPr>
             <w:rStyle w:val="Hyperlink"/>
@@ -3411,7 +3444,7 @@
         </w:rPr>
         <w:t xml:space="preserve">Third Practice: </w:t>
       </w:r>
-      <w:hyperlink r:id="rId17" w:history="1">
+      <w:hyperlink r:id="rId18" w:history="1">
         <w:r>
           <w:rPr>
             <w:rStyle w:val="Hyperlink"/>
@@ -3439,7 +3472,7 @@
         </w:rPr>
         <w:t xml:space="preserve">Fourth Practice: </w:t>
       </w:r>
-      <w:hyperlink r:id="rId18" w:history="1">
+      <w:hyperlink r:id="rId19" w:history="1">
         <w:r>
           <w:rPr>
             <w:rStyle w:val="Hyperlink"/>
@@ -3499,6 +3532,7 @@
           <w:b/>
           <w:bCs/>
         </w:rPr>
+        <w:lastRenderedPageBreak/>
         <w:t>Getting to the bottom of something and solving the problem</w:t>
       </w:r>
       <w:r>
@@ -3571,7 +3605,6 @@
           <w:b/>
           <w:bCs/>
         </w:rPr>
-        <w:lastRenderedPageBreak/>
         <w:t>I have experience of working with team members</w:t>
       </w:r>
       <w:r>
@@ -3959,7 +3992,7 @@
         </w:rPr>
         <w:t xml:space="preserve">First Practice: </w:t>
       </w:r>
-      <w:hyperlink r:id="rId19" w:history="1">
+      <w:hyperlink r:id="rId20" w:history="1">
         <w:r>
           <w:rPr>
             <w:rStyle w:val="Hyperlink"/>
@@ -4810,6 +4843,7 @@
           <w:b/>
           <w:bCs/>
         </w:rPr>
+        <w:lastRenderedPageBreak/>
         <w:t>Getting to the bottom of something and solving the problem</w:t>
       </w:r>
       <w:r>
@@ -4950,7 +4984,6 @@
           <w:b/>
           <w:bCs/>
         </w:rPr>
-        <w:lastRenderedPageBreak/>
         <w:t>I have experience of working with team members</w:t>
       </w:r>
       <w:r>
@@ -5582,7 +5615,7 @@
         </w:rPr>
         <w:t xml:space="preserve">First Practice: </w:t>
       </w:r>
-      <w:hyperlink r:id="rId20" w:history="1">
+      <w:hyperlink r:id="rId21" w:history="1">
         <w:r>
           <w:rPr>
             <w:rStyle w:val="Hyperlink"/>
@@ -5717,6 +5750,7 @@
           <w:rFonts w:ascii="Batang" w:eastAsia="Batang" w:hAnsi="Batang" w:cs="Batang"/>
           <w:color w:val="000000" w:themeColor="text1"/>
         </w:rPr>
+        <w:lastRenderedPageBreak/>
         <w:t xml:space="preserve">Junior </w:t>
       </w:r>
       <w:r>
@@ -5900,7 +5934,6 @@
           <w:sz w:val="32"/>
           <w:szCs w:val="32"/>
         </w:rPr>
-        <w:lastRenderedPageBreak/>
         <w:t>What’s your salary expectation for this job</w:t>
       </w:r>
     </w:p>

</xml_diff>

<commit_message>
feat: Add progress #20 'bear robotics'
</commit_message>
<xml_diff>
--- a/big-interview/mobsquad/summary notes.docx
+++ b/big-interview/mobsquad/summary notes.docx
@@ -520,8 +520,6 @@
       <w:pPr>
         <w:rPr>
           <w:rFonts w:asciiTheme="minorHAnsi" w:hAnsiTheme="minorHAnsi" w:cstheme="minorHAnsi"/>
-          <w:b/>
-          <w:bCs/>
         </w:rPr>
       </w:pPr>
       <w:r>
@@ -550,10 +548,68 @@
       <w:pPr>
         <w:rPr>
           <w:rFonts w:asciiTheme="minorHAnsi" w:hAnsiTheme="minorHAnsi" w:cstheme="minorHAnsi"/>
+        </w:rPr>
+      </w:pPr>
+      <w:r>
+        <w:rPr>
+          <w:rFonts w:asciiTheme="minorHAnsi" w:hAnsiTheme="minorHAnsi" w:cstheme="minorHAnsi"/>
+        </w:rPr>
+        <w:t xml:space="preserve">Third Practice: </w:t>
+      </w:r>
+      <w:hyperlink r:id="rId9" w:history="1">
+        <w:r>
+          <w:rPr>
+            <w:rStyle w:val="Hyperlink"/>
+            <w:rFonts w:asciiTheme="minorHAnsi" w:hAnsiTheme="minorHAnsi" w:cstheme="minorHAnsi"/>
+          </w:rPr>
+          <w:t>https://app.biginterview.com/s/40df81234c</w:t>
+        </w:r>
+      </w:hyperlink>
+      <w:r>
+        <w:rPr>
+          <w:rFonts w:asciiTheme="minorHAnsi" w:hAnsiTheme="minorHAnsi" w:cstheme="minorHAnsi"/>
+        </w:rPr>
+        <w:t xml:space="preserve"> </w:t>
+      </w:r>
+    </w:p>
+    <w:p>
+      <w:pPr>
+        <w:rPr>
+          <w:rFonts w:asciiTheme="minorHAnsi" w:hAnsiTheme="minorHAnsi" w:cstheme="minorHAnsi"/>
           <w:b/>
           <w:bCs/>
         </w:rPr>
       </w:pPr>
+      <w:r>
+        <w:rPr>
+          <w:rFonts w:asciiTheme="minorHAnsi" w:hAnsiTheme="minorHAnsi" w:cstheme="minorHAnsi"/>
+        </w:rPr>
+        <w:t xml:space="preserve">Fourth Practice: </w:t>
+      </w:r>
+      <w:hyperlink r:id="rId10" w:history="1">
+        <w:r>
+          <w:rPr>
+            <w:rStyle w:val="Hyperlink"/>
+            <w:rFonts w:asciiTheme="minorHAnsi" w:hAnsiTheme="minorHAnsi" w:cstheme="minorHAnsi"/>
+          </w:rPr>
+          <w:t>https://app.biginterview.com/s/6fca6bb5d7</w:t>
+        </w:r>
+      </w:hyperlink>
+      <w:r>
+        <w:rPr>
+          <w:rFonts w:asciiTheme="minorHAnsi" w:hAnsiTheme="minorHAnsi" w:cstheme="minorHAnsi"/>
+        </w:rPr>
+        <w:t xml:space="preserve"> </w:t>
+      </w:r>
+    </w:p>
+    <w:p>
+      <w:pPr>
+        <w:rPr>
+          <w:rFonts w:asciiTheme="minorHAnsi" w:hAnsiTheme="minorHAnsi" w:cstheme="minorHAnsi"/>
+          <w:b/>
+          <w:bCs/>
+        </w:rPr>
+      </w:pPr>
     </w:p>
     <w:p>
       <w:pPr>
@@ -634,6 +690,7 @@
         <w:rPr>
           <w:rFonts w:asciiTheme="minorHAnsi" w:hAnsiTheme="minorHAnsi" w:cstheme="minorHAnsi"/>
         </w:rPr>
+        <w:lastRenderedPageBreak/>
         <w:t>Together with the dev team and the customer success team, I</w:t>
       </w:r>
       <w:r>
@@ -658,14 +715,7 @@
         <w:rPr>
           <w:rFonts w:asciiTheme="minorHAnsi" w:hAnsiTheme="minorHAnsi" w:cstheme="minorHAnsi"/>
         </w:rPr>
-        <w:t xml:space="preserve"> my </w:t>
-      </w:r>
-      <w:r>
-        <w:rPr>
-          <w:rFonts w:asciiTheme="minorHAnsi" w:hAnsiTheme="minorHAnsi" w:cstheme="minorHAnsi"/>
-        </w:rPr>
-        <w:lastRenderedPageBreak/>
-        <w:t>senior</w:t>
+        <w:t xml:space="preserve"> my senior</w:t>
       </w:r>
       <w:r>
         <w:rPr>
@@ -720,6 +770,38 @@
           <w:rFonts w:asciiTheme="minorHAnsi" w:hAnsiTheme="minorHAnsi" w:cstheme="minorHAnsi"/>
         </w:rPr>
         <w:t>.</w:t>
+      </w:r>
+    </w:p>
+    <w:p>
+      <w:pPr>
+        <w:pStyle w:val="ListParagraph"/>
+        <w:numPr>
+          <w:ilvl w:val="0"/>
+          <w:numId w:val="2"/>
+        </w:numPr>
+        <w:rPr>
+          <w:rFonts w:asciiTheme="minorHAnsi" w:hAnsiTheme="minorHAnsi" w:cstheme="minorHAnsi"/>
+        </w:rPr>
+      </w:pPr>
+      <w:r>
+        <w:rPr>
+          <w:rFonts w:asciiTheme="minorHAnsi" w:hAnsiTheme="minorHAnsi" w:cstheme="minorHAnsi"/>
+        </w:rPr>
+        <w:t xml:space="preserve">I took leadership at developing small programs that reduced the development of the company’s </w:t>
+      </w:r>
+      <w:proofErr w:type="spellStart"/>
+      <w:r>
+        <w:rPr>
+          <w:rFonts w:asciiTheme="minorHAnsi" w:hAnsiTheme="minorHAnsi" w:cstheme="minorHAnsi"/>
+        </w:rPr>
+        <w:t>SiteMax</w:t>
+      </w:r>
+      <w:proofErr w:type="spellEnd"/>
+      <w:r>
+        <w:rPr>
+          <w:rFonts w:asciiTheme="minorHAnsi" w:hAnsiTheme="minorHAnsi" w:cstheme="minorHAnsi"/>
+        </w:rPr>
+        <w:t xml:space="preserve"> 3 application</w:t>
       </w:r>
     </w:p>
     <w:p>
@@ -868,7 +950,7 @@
       <w:r>
         <w:t xml:space="preserve">First Practice: </w:t>
       </w:r>
-      <w:hyperlink r:id="rId9" w:history="1">
+      <w:hyperlink r:id="rId11" w:history="1">
         <w:r>
           <w:rPr>
             <w:rStyle w:val="Hyperlink"/>
@@ -1117,7 +1199,7 @@
       <w:r>
         <w:t xml:space="preserve"> </w:t>
       </w:r>
-      <w:hyperlink r:id="rId10" w:history="1">
+      <w:hyperlink r:id="rId12" w:history="1">
         <w:r>
           <w:rPr>
             <w:rStyle w:val="Hyperlink"/>
@@ -1133,7 +1215,7 @@
       <w:r>
         <w:t xml:space="preserve">Second Practice: </w:t>
       </w:r>
-      <w:hyperlink r:id="rId11" w:history="1">
+      <w:hyperlink r:id="rId13" w:history="1">
         <w:r>
           <w:rPr>
             <w:rStyle w:val="Hyperlink"/>
@@ -1149,7 +1231,7 @@
       <w:r>
         <w:t xml:space="preserve">Third Practice: </w:t>
       </w:r>
-      <w:hyperlink r:id="rId12" w:history="1">
+      <w:hyperlink r:id="rId14" w:history="1">
         <w:r>
           <w:rPr>
             <w:rStyle w:val="Hyperlink"/>
@@ -1220,6 +1302,7 @@
           <w:sz w:val="28"/>
           <w:szCs w:val="28"/>
         </w:rPr>
+        <w:lastRenderedPageBreak/>
         <w:t xml:space="preserve">For the past 2 years in my previous workplace in </w:t>
       </w:r>
       <w:proofErr w:type="spellStart"/>
@@ -1300,7 +1383,6 @@
           <w:sz w:val="28"/>
           <w:szCs w:val="28"/>
         </w:rPr>
-        <w:lastRenderedPageBreak/>
         <w:t>I received commendations from my peers for creating applications that delight clients</w:t>
       </w:r>
     </w:p>
@@ -2423,7 +2505,7 @@
       <w:r>
         <w:t xml:space="preserve">First Practice: </w:t>
       </w:r>
-      <w:hyperlink r:id="rId13" w:history="1">
+      <w:hyperlink r:id="rId15" w:history="1">
         <w:r>
           <w:rPr>
             <w:rStyle w:val="Hyperlink"/>
@@ -2447,7 +2529,7 @@
         </w:rPr>
         <w:t xml:space="preserve">Second Practice: </w:t>
       </w:r>
-      <w:hyperlink r:id="rId14" w:history="1">
+      <w:hyperlink r:id="rId16" w:history="1">
         <w:r>
           <w:rPr>
             <w:rStyle w:val="Hyperlink"/>
@@ -2473,9 +2555,10 @@
         <w:rPr>
           <w:rFonts w:eastAsia="Batang"/>
         </w:rPr>
+        <w:lastRenderedPageBreak/>
         <w:t xml:space="preserve">Third Practice: </w:t>
       </w:r>
-      <w:hyperlink r:id="rId15" w:history="1">
+      <w:hyperlink r:id="rId17" w:history="1">
         <w:r>
           <w:rPr>
             <w:rStyle w:val="Hyperlink"/>
@@ -3394,7 +3477,7 @@
         </w:rPr>
         <w:t xml:space="preserve">First Practice: </w:t>
       </w:r>
-      <w:hyperlink r:id="rId16" w:history="1">
+      <w:hyperlink r:id="rId18" w:history="1">
         <w:r>
           <w:rPr>
             <w:rStyle w:val="Hyperlink"/>
@@ -3416,7 +3499,7 @@
         </w:rPr>
         <w:t xml:space="preserve">Second Practice: </w:t>
       </w:r>
-      <w:hyperlink r:id="rId17" w:history="1">
+      <w:hyperlink r:id="rId19" w:history="1">
         <w:r>
           <w:rPr>
             <w:rStyle w:val="Hyperlink"/>
@@ -3442,9 +3525,10 @@
         <w:rPr>
           <w:rFonts w:eastAsia="Batang"/>
         </w:rPr>
+        <w:lastRenderedPageBreak/>
         <w:t xml:space="preserve">Third Practice: </w:t>
       </w:r>
-      <w:hyperlink r:id="rId18" w:history="1">
+      <w:hyperlink r:id="rId20" w:history="1">
         <w:r>
           <w:rPr>
             <w:rStyle w:val="Hyperlink"/>
@@ -3472,7 +3556,7 @@
         </w:rPr>
         <w:t xml:space="preserve">Fourth Practice: </w:t>
       </w:r>
-      <w:hyperlink r:id="rId19" w:history="1">
+      <w:hyperlink r:id="rId21" w:history="1">
         <w:r>
           <w:rPr>
             <w:rStyle w:val="Hyperlink"/>
@@ -3499,6 +3583,23 @@
       <w:pPr>
         <w:rPr>
           <w:rFonts w:eastAsia="Batang"/>
+          <w:b/>
+          <w:bCs/>
+        </w:rPr>
+      </w:pPr>
+      <w:r>
+        <w:rPr>
+          <w:rFonts w:eastAsia="Batang" w:hint="eastAsia"/>
+          <w:b/>
+          <w:bCs/>
+        </w:rPr>
+        <w:t>협업</w:t>
+      </w:r>
+    </w:p>
+    <w:p>
+      <w:pPr>
+        <w:rPr>
+          <w:rFonts w:eastAsia="Batang"/>
           <w:sz w:val="20"/>
           <w:szCs w:val="20"/>
         </w:rPr>
@@ -3532,7 +3633,6 @@
           <w:b/>
           <w:bCs/>
         </w:rPr>
-        <w:lastRenderedPageBreak/>
         <w:t>Getting to the bottom of something and solving the problem</w:t>
       </w:r>
       <w:r>
@@ -3992,7 +4092,7 @@
         </w:rPr>
         <w:t xml:space="preserve">First Practice: </w:t>
       </w:r>
-      <w:hyperlink r:id="rId20" w:history="1">
+      <w:hyperlink r:id="rId22" w:history="1">
         <w:r>
           <w:rPr>
             <w:rStyle w:val="Hyperlink"/>
@@ -4843,7 +4943,6 @@
           <w:b/>
           <w:bCs/>
         </w:rPr>
-        <w:lastRenderedPageBreak/>
         <w:t>Getting to the bottom of something and solving the problem</w:t>
       </w:r>
       <w:r>
@@ -5615,7 +5714,7 @@
         </w:rPr>
         <w:t xml:space="preserve">First Practice: </w:t>
       </w:r>
-      <w:hyperlink r:id="rId21" w:history="1">
+      <w:hyperlink r:id="rId23" w:history="1">
         <w:r>
           <w:rPr>
             <w:rStyle w:val="Hyperlink"/>
@@ -5709,6 +5808,7 @@
           <w:rFonts w:asciiTheme="minorHAnsi" w:hAnsiTheme="minorHAnsi"/>
           <w:color w:val="000000" w:themeColor="text1"/>
         </w:rPr>
+        <w:lastRenderedPageBreak/>
         <w:t>I want to be able to lead a project of creating and maintaining a scalable full stack application or feature end-to-end with team members with r</w:t>
       </w:r>
       <w:r>
@@ -5750,7 +5850,6 @@
           <w:rFonts w:ascii="Batang" w:eastAsia="Batang" w:hAnsi="Batang" w:cs="Batang"/>
           <w:color w:val="000000" w:themeColor="text1"/>
         </w:rPr>
-        <w:lastRenderedPageBreak/>
         <w:t xml:space="preserve">Junior </w:t>
       </w:r>
       <w:r>

</xml_diff>

<commit_message>
feat: Add progress #21 'bear robotics'
</commit_message>
<xml_diff>
--- a/big-interview/mobsquad/summary notes.docx
+++ b/big-interview/mobsquad/summary notes.docx
@@ -49,21 +49,7 @@
         <w:rPr>
           <w:rFonts w:asciiTheme="minorHAnsi" w:hAnsiTheme="minorHAnsi" w:cstheme="minorHAnsi"/>
         </w:rPr>
-        <w:t xml:space="preserve">During my time at </w:t>
-      </w:r>
-      <w:proofErr w:type="spellStart"/>
-      <w:r>
-        <w:rPr>
-          <w:rFonts w:asciiTheme="minorHAnsi" w:hAnsiTheme="minorHAnsi" w:cstheme="minorHAnsi"/>
-        </w:rPr>
-        <w:t>SiteMax</w:t>
-      </w:r>
-      <w:proofErr w:type="spellEnd"/>
-      <w:r>
-        <w:rPr>
-          <w:rFonts w:asciiTheme="minorHAnsi" w:hAnsiTheme="minorHAnsi" w:cstheme="minorHAnsi"/>
-        </w:rPr>
-        <w:t xml:space="preserve"> systems, I worked on developing small single page applications on behalf of clients. </w:t>
+        <w:t xml:space="preserve">During my time at SiteMax systems, I worked on developing small single page applications on behalf of clients. </w:t>
       </w:r>
     </w:p>
     <w:p>
@@ -83,35 +69,7 @@
         <w:rPr>
           <w:rFonts w:asciiTheme="minorHAnsi" w:hAnsiTheme="minorHAnsi" w:cstheme="minorHAnsi"/>
         </w:rPr>
-        <w:t xml:space="preserve">I communicated with the customer success team and the dev team to make sure the business requirements are </w:t>
-      </w:r>
-      <w:proofErr w:type="gramStart"/>
-      <w:r>
-        <w:rPr>
-          <w:rFonts w:asciiTheme="minorHAnsi" w:hAnsiTheme="minorHAnsi" w:cstheme="minorHAnsi"/>
-        </w:rPr>
-        <w:t>met</w:t>
-      </w:r>
-      <w:proofErr w:type="gramEnd"/>
-      <w:r>
-        <w:rPr>
-          <w:rFonts w:asciiTheme="minorHAnsi" w:hAnsiTheme="minorHAnsi" w:cstheme="minorHAnsi"/>
-        </w:rPr>
-        <w:t xml:space="preserve"> and it won’t break on the </w:t>
-      </w:r>
-      <w:proofErr w:type="spellStart"/>
-      <w:r>
-        <w:rPr>
-          <w:rFonts w:asciiTheme="minorHAnsi" w:hAnsiTheme="minorHAnsi" w:cstheme="minorHAnsi"/>
-        </w:rPr>
-        <w:t>siteMax</w:t>
-      </w:r>
-      <w:proofErr w:type="spellEnd"/>
-      <w:r>
-        <w:rPr>
-          <w:rFonts w:asciiTheme="minorHAnsi" w:hAnsiTheme="minorHAnsi" w:cstheme="minorHAnsi"/>
-        </w:rPr>
-        <w:t xml:space="preserve"> system.</w:t>
+        <w:t>I communicated with the customer success team and the dev team to make sure the business requirements are met and it won’t break on the siteMax system.</w:t>
       </w:r>
     </w:p>
     <w:p>
@@ -243,27 +201,13 @@
         <w:rPr>
           <w:rFonts w:asciiTheme="minorHAnsi" w:hAnsiTheme="minorHAnsi" w:cstheme="minorHAnsi"/>
         </w:rPr>
-        <w:t xml:space="preserve">updating my resume with bullet points from the list of my </w:t>
-      </w:r>
-      <w:proofErr w:type="gramStart"/>
-      <w:r>
-        <w:rPr>
-          <w:rFonts w:asciiTheme="minorHAnsi" w:hAnsiTheme="minorHAnsi" w:cstheme="minorHAnsi"/>
-        </w:rPr>
-        <w:t>works</w:t>
-      </w:r>
-      <w:r>
-        <w:rPr>
-          <w:rFonts w:asciiTheme="minorHAnsi" w:hAnsiTheme="minorHAnsi" w:cstheme="minorHAnsi"/>
-        </w:rPr>
-        <w:t>, and</w:t>
-      </w:r>
-      <w:proofErr w:type="gramEnd"/>
-      <w:r>
-        <w:rPr>
-          <w:rFonts w:asciiTheme="minorHAnsi" w:hAnsiTheme="minorHAnsi" w:cstheme="minorHAnsi"/>
-        </w:rPr>
-        <w:t xml:space="preserve"> generating pdf from my digital resume</w:t>
+        <w:t>updating my resume with bullet points from the list of my works</w:t>
+      </w:r>
+      <w:r>
+        <w:rPr>
+          <w:rFonts w:asciiTheme="minorHAnsi" w:hAnsiTheme="minorHAnsi" w:cstheme="minorHAnsi"/>
+        </w:rPr>
+        <w:t>, and generating pdf from my digital resume</w:t>
       </w:r>
       <w:r>
         <w:rPr>
@@ -364,15 +308,7 @@
         <w:t>Shortly after graduation</w:t>
       </w:r>
       <w:r>
-        <w:t xml:space="preserve"> I was thinking about the </w:t>
-      </w:r>
-      <w:proofErr w:type="gramStart"/>
-      <w:r>
-        <w:t>career</w:t>
-      </w:r>
-      <w:proofErr w:type="gramEnd"/>
-      <w:r>
-        <w:t xml:space="preserve"> I wanted to pursue</w:t>
+        <w:t xml:space="preserve"> I was thinking about the career I wanted to pursue</w:t>
       </w:r>
     </w:p>
     <w:p>
@@ -626,21 +562,7 @@
         <w:rPr>
           <w:rFonts w:asciiTheme="minorHAnsi" w:hAnsiTheme="minorHAnsi" w:cstheme="minorHAnsi"/>
         </w:rPr>
-        <w:t xml:space="preserve">I worked at </w:t>
-      </w:r>
-      <w:proofErr w:type="spellStart"/>
-      <w:r>
-        <w:rPr>
-          <w:rFonts w:asciiTheme="minorHAnsi" w:hAnsiTheme="minorHAnsi" w:cstheme="minorHAnsi"/>
-        </w:rPr>
-        <w:t>Sitemax</w:t>
-      </w:r>
-      <w:proofErr w:type="spellEnd"/>
-      <w:r>
-        <w:rPr>
-          <w:rFonts w:asciiTheme="minorHAnsi" w:hAnsiTheme="minorHAnsi" w:cstheme="minorHAnsi"/>
-        </w:rPr>
-        <w:t xml:space="preserve"> Systems from January 2018 to December 2019 as Junior Front End Developer</w:t>
+        <w:t>I worked at Sitemax Systems from January 2018 to December 2019 as Junior Front End Developer</w:t>
       </w:r>
     </w:p>
     <w:p>
@@ -658,21 +580,7 @@
         <w:rPr>
           <w:rFonts w:asciiTheme="minorHAnsi" w:hAnsiTheme="minorHAnsi" w:cstheme="minorHAnsi"/>
         </w:rPr>
-        <w:t xml:space="preserve">There I was responsible for developing and maintaining features of the </w:t>
-      </w:r>
-      <w:proofErr w:type="spellStart"/>
-      <w:r>
-        <w:rPr>
-          <w:rFonts w:asciiTheme="minorHAnsi" w:hAnsiTheme="minorHAnsi" w:cstheme="minorHAnsi"/>
-        </w:rPr>
-        <w:t>SiteMax</w:t>
-      </w:r>
-      <w:proofErr w:type="spellEnd"/>
-      <w:r>
-        <w:rPr>
-          <w:rFonts w:asciiTheme="minorHAnsi" w:hAnsiTheme="minorHAnsi" w:cstheme="minorHAnsi"/>
-        </w:rPr>
-        <w:t xml:space="preserve"> Systems</w:t>
+        <w:t>There I was responsible for developing and maintaining features of the SiteMax Systems</w:t>
       </w:r>
     </w:p>
     <w:p>
@@ -721,49 +629,7 @@
         <w:rPr>
           <w:rFonts w:asciiTheme="minorHAnsi" w:hAnsiTheme="minorHAnsi" w:cstheme="minorHAnsi"/>
         </w:rPr>
-        <w:t xml:space="preserve"> with the development of </w:t>
-      </w:r>
-      <w:proofErr w:type="spellStart"/>
-      <w:r>
-        <w:rPr>
-          <w:rFonts w:asciiTheme="minorHAnsi" w:hAnsiTheme="minorHAnsi" w:cstheme="minorHAnsi"/>
-        </w:rPr>
-        <w:t>SItemax’s</w:t>
-      </w:r>
-      <w:proofErr w:type="spellEnd"/>
-      <w:r>
-        <w:rPr>
-          <w:rFonts w:asciiTheme="minorHAnsi" w:hAnsiTheme="minorHAnsi" w:cstheme="minorHAnsi"/>
-        </w:rPr>
-        <w:t xml:space="preserve"> mission critical </w:t>
-      </w:r>
-      <w:proofErr w:type="spellStart"/>
-      <w:r>
-        <w:rPr>
-          <w:rFonts w:asciiTheme="minorHAnsi" w:hAnsiTheme="minorHAnsi" w:cstheme="minorHAnsi"/>
-        </w:rPr>
-        <w:t>Sitemax</w:t>
-      </w:r>
-      <w:proofErr w:type="spellEnd"/>
-      <w:r>
-        <w:rPr>
-          <w:rFonts w:asciiTheme="minorHAnsi" w:hAnsiTheme="minorHAnsi" w:cstheme="minorHAnsi"/>
-        </w:rPr>
-        <w:t xml:space="preserve"> 3 and </w:t>
-      </w:r>
-      <w:proofErr w:type="spellStart"/>
-      <w:r>
-        <w:rPr>
-          <w:rFonts w:asciiTheme="minorHAnsi" w:hAnsiTheme="minorHAnsi" w:cstheme="minorHAnsi"/>
-        </w:rPr>
-        <w:t>Sitemax</w:t>
-      </w:r>
-      <w:proofErr w:type="spellEnd"/>
-      <w:r>
-        <w:rPr>
-          <w:rFonts w:asciiTheme="minorHAnsi" w:hAnsiTheme="minorHAnsi" w:cstheme="minorHAnsi"/>
-        </w:rPr>
-        <w:t xml:space="preserve"> 3.5 mobile application</w:t>
+        <w:t xml:space="preserve"> with the development of SItemax’s mission critical Sitemax 3 and Sitemax 3.5 mobile application</w:t>
       </w:r>
       <w:r>
         <w:rPr>
@@ -787,21 +653,7 @@
         <w:rPr>
           <w:rFonts w:asciiTheme="minorHAnsi" w:hAnsiTheme="minorHAnsi" w:cstheme="minorHAnsi"/>
         </w:rPr>
-        <w:t xml:space="preserve">I took leadership at developing small programs that reduced the development of the company’s </w:t>
-      </w:r>
-      <w:proofErr w:type="spellStart"/>
-      <w:r>
-        <w:rPr>
-          <w:rFonts w:asciiTheme="minorHAnsi" w:hAnsiTheme="minorHAnsi" w:cstheme="minorHAnsi"/>
-        </w:rPr>
-        <w:t>SiteMax</w:t>
-      </w:r>
-      <w:proofErr w:type="spellEnd"/>
-      <w:r>
-        <w:rPr>
-          <w:rFonts w:asciiTheme="minorHAnsi" w:hAnsiTheme="minorHAnsi" w:cstheme="minorHAnsi"/>
-        </w:rPr>
-        <w:t xml:space="preserve"> 3 application</w:t>
+        <w:t>I took leadership at developing small programs that reduced the development of the company’s SiteMax 3 application</w:t>
       </w:r>
     </w:p>
     <w:p>
@@ -855,21 +707,12 @@
           <w:color w:val="000000" w:themeColor="text1"/>
         </w:rPr>
       </w:pPr>
-      <w:proofErr w:type="spellStart"/>
-      <w:r>
-        <w:rPr>
-          <w:rFonts w:asciiTheme="minorHAnsi" w:hAnsiTheme="minorHAnsi"/>
-          <w:color w:val="000000" w:themeColor="text1"/>
-        </w:rPr>
-        <w:t>Reecntly</w:t>
-      </w:r>
-      <w:proofErr w:type="spellEnd"/>
-      <w:r>
-        <w:rPr>
-          <w:rFonts w:asciiTheme="minorHAnsi" w:hAnsiTheme="minorHAnsi"/>
-          <w:color w:val="000000" w:themeColor="text1"/>
-        </w:rPr>
-        <w:t>, I finished the development of hyungmogu.com. Initially, I built the website using Django, but I self-learned ReactJS and migrated the website to entirely front-end based website.</w:t>
+      <w:r>
+        <w:rPr>
+          <w:rFonts w:asciiTheme="minorHAnsi" w:hAnsiTheme="minorHAnsi"/>
+          <w:color w:val="000000" w:themeColor="text1"/>
+        </w:rPr>
+        <w:t>Reecntly, I finished the development of hyungmogu.com. Initially, I built the website using Django, but I self-learned ReactJS and migrated the website to entirely front-end based website.</w:t>
       </w:r>
     </w:p>
     <w:p>
@@ -963,6 +806,22 @@
       </w:r>
     </w:p>
     <w:p>
+      <w:r>
+        <w:t xml:space="preserve">Second Practice: </w:t>
+      </w:r>
+      <w:hyperlink r:id="rId12" w:history="1">
+        <w:r>
+          <w:rPr>
+            <w:rStyle w:val="Hyperlink"/>
+          </w:rPr>
+          <w:t>https://app.biginterview.com/s/5affd1bb06</w:t>
+        </w:r>
+      </w:hyperlink>
+      <w:r>
+        <w:t xml:space="preserve"> </w:t>
+      </w:r>
+    </w:p>
+    <w:p>
       <w:pPr>
         <w:rPr>
           <w:rFonts w:asciiTheme="minorHAnsi" w:hAnsiTheme="minorHAnsi"/>
@@ -995,23 +854,7 @@
           <w:rFonts w:asciiTheme="minorHAnsi" w:hAnsiTheme="minorHAnsi"/>
           <w:color w:val="000000" w:themeColor="text1"/>
         </w:rPr>
-        <w:t xml:space="preserve">My peers at </w:t>
-      </w:r>
-      <w:proofErr w:type="spellStart"/>
-      <w:r>
-        <w:rPr>
-          <w:rFonts w:asciiTheme="minorHAnsi" w:hAnsiTheme="minorHAnsi"/>
-          <w:color w:val="000000" w:themeColor="text1"/>
-        </w:rPr>
-        <w:t>SIteMax</w:t>
-      </w:r>
-      <w:proofErr w:type="spellEnd"/>
-      <w:r>
-        <w:rPr>
-          <w:rFonts w:asciiTheme="minorHAnsi" w:hAnsiTheme="minorHAnsi"/>
-          <w:color w:val="000000" w:themeColor="text1"/>
-        </w:rPr>
-        <w:t xml:space="preserve"> Systems are awesome.</w:t>
+        <w:t>My peers at SIteMax Systems are awesome.</w:t>
       </w:r>
     </w:p>
     <w:p>
@@ -1199,7 +1042,7 @@
       <w:r>
         <w:t xml:space="preserve"> </w:t>
       </w:r>
-      <w:hyperlink r:id="rId12" w:history="1">
+      <w:hyperlink r:id="rId13" w:history="1">
         <w:r>
           <w:rPr>
             <w:rStyle w:val="Hyperlink"/>
@@ -1215,7 +1058,7 @@
       <w:r>
         <w:t xml:space="preserve">Second Practice: </w:t>
       </w:r>
-      <w:hyperlink r:id="rId13" w:history="1">
+      <w:hyperlink r:id="rId14" w:history="1">
         <w:r>
           <w:rPr>
             <w:rStyle w:val="Hyperlink"/>
@@ -1231,7 +1074,7 @@
       <w:r>
         <w:t xml:space="preserve">Third Practice: </w:t>
       </w:r>
-      <w:hyperlink r:id="rId14" w:history="1">
+      <w:hyperlink r:id="rId15" w:history="1">
         <w:r>
           <w:rPr>
             <w:rStyle w:val="Hyperlink"/>
@@ -1303,43 +1146,7 @@
           <w:szCs w:val="28"/>
         </w:rPr>
         <w:lastRenderedPageBreak/>
-        <w:t xml:space="preserve">For the past 2 years in my previous workplace in </w:t>
-      </w:r>
-      <w:proofErr w:type="spellStart"/>
-      <w:r>
-        <w:rPr>
-          <w:rFonts w:asciiTheme="minorHAnsi" w:hAnsiTheme="minorHAnsi" w:cstheme="minorHAnsi"/>
-          <w:sz w:val="28"/>
-          <w:szCs w:val="28"/>
-        </w:rPr>
-        <w:t>SiteMax</w:t>
-      </w:r>
-      <w:proofErr w:type="spellEnd"/>
-      <w:r>
-        <w:rPr>
-          <w:rFonts w:asciiTheme="minorHAnsi" w:hAnsiTheme="minorHAnsi" w:cstheme="minorHAnsi"/>
-          <w:sz w:val="28"/>
-          <w:szCs w:val="28"/>
-        </w:rPr>
-        <w:t xml:space="preserve"> Systems Inc, I was responsible of developing and maintaining the features of the </w:t>
-      </w:r>
-      <w:proofErr w:type="spellStart"/>
-      <w:r>
-        <w:rPr>
-          <w:rFonts w:asciiTheme="minorHAnsi" w:hAnsiTheme="minorHAnsi" w:cstheme="minorHAnsi"/>
-          <w:sz w:val="28"/>
-          <w:szCs w:val="28"/>
-        </w:rPr>
-        <w:t>SiteMax</w:t>
-      </w:r>
-      <w:proofErr w:type="spellEnd"/>
-      <w:r>
-        <w:rPr>
-          <w:rFonts w:asciiTheme="minorHAnsi" w:hAnsiTheme="minorHAnsi" w:cstheme="minorHAnsi"/>
-          <w:sz w:val="28"/>
-          <w:szCs w:val="28"/>
-        </w:rPr>
-        <w:t xml:space="preserve"> system</w:t>
+        <w:t>For the past 2 years in my previous workplace in SiteMax Systems Inc, I was responsible of developing and maintaining the features of the SiteMax system</w:t>
       </w:r>
     </w:p>
     <w:p>
@@ -1440,43 +1247,7 @@
           <w:szCs w:val="28"/>
         </w:rPr>
         <w:tab/>
-        <w:t xml:space="preserve"> experience. For the past 2 years in my previous workplace in </w:t>
-      </w:r>
-      <w:proofErr w:type="spellStart"/>
-      <w:r>
-        <w:rPr>
-          <w:rFonts w:asciiTheme="minorHAnsi" w:hAnsiTheme="minorHAnsi" w:cstheme="minorHAnsi"/>
-          <w:sz w:val="28"/>
-          <w:szCs w:val="28"/>
-        </w:rPr>
-        <w:t>SiteMax</w:t>
-      </w:r>
-      <w:proofErr w:type="spellEnd"/>
-      <w:r>
-        <w:rPr>
-          <w:rFonts w:asciiTheme="minorHAnsi" w:hAnsiTheme="minorHAnsi" w:cstheme="minorHAnsi"/>
-          <w:sz w:val="28"/>
-          <w:szCs w:val="28"/>
-        </w:rPr>
-        <w:t xml:space="preserve"> Systems Inc, I was responsible of developing and maintaining the features of the </w:t>
-      </w:r>
-      <w:proofErr w:type="spellStart"/>
-      <w:r>
-        <w:rPr>
-          <w:rFonts w:asciiTheme="minorHAnsi" w:hAnsiTheme="minorHAnsi" w:cstheme="minorHAnsi"/>
-          <w:sz w:val="28"/>
-          <w:szCs w:val="28"/>
-        </w:rPr>
-        <w:t>SiteMax</w:t>
-      </w:r>
-      <w:proofErr w:type="spellEnd"/>
-      <w:r>
-        <w:rPr>
-          <w:rFonts w:asciiTheme="minorHAnsi" w:hAnsiTheme="minorHAnsi" w:cstheme="minorHAnsi"/>
-          <w:sz w:val="28"/>
-          <w:szCs w:val="28"/>
-        </w:rPr>
-        <w:t xml:space="preserve"> system.</w:t>
+        <w:t xml:space="preserve"> experience. For the past 2 years in my previous workplace in SiteMax Systems Inc, I was responsible of developing and maintaining the features of the SiteMax system.</w:t>
       </w:r>
     </w:p>
     <w:p>
@@ -1508,935 +1279,845 @@
           <w:color w:val="1F314A"/>
           <w:shd w:val="clear" w:color="auto" w:fill="F2F7FE"/>
         </w:rPr>
-        <w:t xml:space="preserve">For the past two years, I worked with my teammates from different </w:t>
-      </w:r>
-      <w:proofErr w:type="spellStart"/>
-      <w:r>
+        <w:t>For the past two years, I worked with my teammates from different departemnts and built over 300 angularJS based single page applications, and maintained over  2000 of them. As well, I assisted my senior developers with developer There I was praised by my team members for building beautiful applications that delights customers and lots of fist bumps and high fives.</w:t>
+      </w:r>
+    </w:p>
+    <w:p>
+      <w:pPr>
+        <w:tabs>
+          <w:tab w:val="left" w:pos="6440"/>
+        </w:tabs>
         <w:rPr>
           <w:rFonts w:ascii="Arial" w:hAnsi="Arial" w:cs="Arial"/>
           <w:color w:val="1F314A"/>
           <w:shd w:val="clear" w:color="auto" w:fill="F2F7FE"/>
         </w:rPr>
-        <w:t>departemnts</w:t>
-      </w:r>
-      <w:proofErr w:type="spellEnd"/>
-      <w:r>
+      </w:pPr>
+    </w:p>
+    <w:p>
+      <w:pPr>
+        <w:tabs>
+          <w:tab w:val="left" w:pos="6440"/>
+        </w:tabs>
         <w:rPr>
           <w:rFonts w:ascii="Arial" w:hAnsi="Arial" w:cs="Arial"/>
           <w:color w:val="1F314A"/>
           <w:shd w:val="clear" w:color="auto" w:fill="F2F7FE"/>
         </w:rPr>
-        <w:t xml:space="preserve"> and built over 300 </w:t>
-      </w:r>
-      <w:proofErr w:type="spellStart"/>
+      </w:pPr>
       <w:r>
         <w:rPr>
           <w:rFonts w:ascii="Arial" w:hAnsi="Arial" w:cs="Arial"/>
           <w:color w:val="1F314A"/>
           <w:shd w:val="clear" w:color="auto" w:fill="F2F7FE"/>
         </w:rPr>
-        <w:t>angularJS</w:t>
-      </w:r>
-      <w:proofErr w:type="spellEnd"/>
-      <w:r>
+        <w:t>Over the years, I felt the need for better growth and opportunities. I’ve been practicing over the years, and now that I am ready for a new role, this position is the one that I felt I could excel in.</w:t>
+      </w:r>
+    </w:p>
+    <w:p>
+      <w:pPr>
+        <w:tabs>
+          <w:tab w:val="left" w:pos="6440"/>
+        </w:tabs>
         <w:rPr>
           <w:rFonts w:ascii="Arial" w:hAnsi="Arial" w:cs="Arial"/>
           <w:color w:val="1F314A"/>
           <w:shd w:val="clear" w:color="auto" w:fill="F2F7FE"/>
         </w:rPr>
-        <w:t xml:space="preserve"> based single page applications, and maintained </w:t>
-      </w:r>
-      <w:proofErr w:type="gramStart"/>
-      <w:r>
+      </w:pPr>
+    </w:p>
+    <w:p>
+      <w:pPr>
+        <w:rPr>
+          <w:rFonts w:asciiTheme="minorHAnsi" w:eastAsia="Batang" w:hAnsiTheme="minorHAnsi" w:cstheme="minorHAnsi"/>
+          <w:sz w:val="28"/>
+          <w:szCs w:val="28"/>
+        </w:rPr>
+      </w:pPr>
+      <w:r>
+        <w:rPr>
+          <w:rFonts w:asciiTheme="minorHAnsi" w:eastAsia="Batang" w:hAnsiTheme="minorHAnsi" w:cstheme="minorHAnsi"/>
+          <w:sz w:val="28"/>
+          <w:szCs w:val="28"/>
+        </w:rPr>
+        <w:t>저는</w:t>
+      </w:r>
+      <w:r>
+        <w:rPr>
+          <w:rFonts w:asciiTheme="minorHAnsi" w:eastAsia="Batang" w:hAnsiTheme="minorHAnsi" w:cstheme="minorHAnsi"/>
+          <w:sz w:val="28"/>
+          <w:szCs w:val="28"/>
+        </w:rPr>
+        <w:t xml:space="preserve"> 2</w:t>
+      </w:r>
+      <w:r>
+        <w:rPr>
+          <w:rFonts w:asciiTheme="minorHAnsi" w:eastAsia="Batang" w:hAnsiTheme="minorHAnsi" w:cstheme="minorHAnsi"/>
+          <w:sz w:val="28"/>
+          <w:szCs w:val="28"/>
+        </w:rPr>
+        <w:t>년</w:t>
+      </w:r>
+      <w:r>
+        <w:rPr>
+          <w:rFonts w:asciiTheme="minorHAnsi" w:eastAsia="Batang" w:hAnsiTheme="minorHAnsi" w:cstheme="minorHAnsi"/>
+          <w:sz w:val="28"/>
+          <w:szCs w:val="28"/>
+        </w:rPr>
+        <w:t xml:space="preserve"> </w:t>
+      </w:r>
+      <w:r>
+        <w:rPr>
+          <w:rFonts w:asciiTheme="minorHAnsi" w:eastAsia="Batang" w:hAnsiTheme="minorHAnsi" w:cstheme="minorHAnsi"/>
+          <w:sz w:val="28"/>
+          <w:szCs w:val="28"/>
+        </w:rPr>
+        <w:t>경력이</w:t>
+      </w:r>
+      <w:r>
+        <w:rPr>
+          <w:rFonts w:asciiTheme="minorHAnsi" w:eastAsia="Batang" w:hAnsiTheme="minorHAnsi" w:cstheme="minorHAnsi"/>
+          <w:sz w:val="28"/>
+          <w:szCs w:val="28"/>
+        </w:rPr>
+        <w:t xml:space="preserve"> </w:t>
+      </w:r>
+      <w:r>
+        <w:rPr>
+          <w:rFonts w:asciiTheme="minorHAnsi" w:eastAsia="Batang" w:hAnsiTheme="minorHAnsi" w:cstheme="minorHAnsi"/>
+          <w:sz w:val="28"/>
+          <w:szCs w:val="28"/>
+        </w:rPr>
+        <w:t>있는</w:t>
+      </w:r>
+      <w:r>
+        <w:rPr>
+          <w:rFonts w:asciiTheme="minorHAnsi" w:eastAsia="Batang" w:hAnsiTheme="minorHAnsi" w:cstheme="minorHAnsi"/>
+          <w:sz w:val="28"/>
+          <w:szCs w:val="28"/>
+        </w:rPr>
+        <w:t xml:space="preserve"> </w:t>
+      </w:r>
+      <w:r>
+        <w:rPr>
+          <w:rFonts w:asciiTheme="minorHAnsi" w:eastAsia="Batang" w:hAnsiTheme="minorHAnsi" w:cstheme="minorHAnsi"/>
+          <w:sz w:val="28"/>
+          <w:szCs w:val="28"/>
+        </w:rPr>
+        <w:t>프론트</w:t>
+      </w:r>
+      <w:r>
+        <w:rPr>
+          <w:rFonts w:asciiTheme="minorHAnsi" w:eastAsia="Batang" w:hAnsiTheme="minorHAnsi" w:cstheme="minorHAnsi"/>
+          <w:sz w:val="28"/>
+          <w:szCs w:val="28"/>
+        </w:rPr>
+        <w:t xml:space="preserve"> </w:t>
+      </w:r>
+      <w:r>
+        <w:rPr>
+          <w:rFonts w:asciiTheme="minorHAnsi" w:eastAsia="Batang" w:hAnsiTheme="minorHAnsi" w:cstheme="minorHAnsi"/>
+          <w:sz w:val="28"/>
+          <w:szCs w:val="28"/>
+        </w:rPr>
+        <w:t>개발자</w:t>
+      </w:r>
+      <w:r>
+        <w:rPr>
+          <w:rFonts w:asciiTheme="minorHAnsi" w:eastAsia="Batang" w:hAnsiTheme="minorHAnsi" w:cstheme="minorHAnsi"/>
+          <w:sz w:val="28"/>
+          <w:szCs w:val="28"/>
+        </w:rPr>
+        <w:t xml:space="preserve"> </w:t>
+      </w:r>
+      <w:r>
+        <w:rPr>
+          <w:rFonts w:asciiTheme="minorHAnsi" w:eastAsia="Batang" w:hAnsiTheme="minorHAnsi" w:cstheme="minorHAnsi"/>
+          <w:sz w:val="28"/>
+          <w:szCs w:val="28"/>
+        </w:rPr>
+        <w:t>입니다</w:t>
+      </w:r>
+      <w:r>
+        <w:rPr>
+          <w:rFonts w:asciiTheme="minorHAnsi" w:eastAsia="Batang" w:hAnsiTheme="minorHAnsi" w:cstheme="minorHAnsi"/>
+          <w:sz w:val="28"/>
+          <w:szCs w:val="28"/>
+        </w:rPr>
+        <w:t xml:space="preserve">. </w:t>
+      </w:r>
+      <w:r>
+        <w:rPr>
+          <w:rFonts w:asciiTheme="minorHAnsi" w:eastAsia="Batang" w:hAnsiTheme="minorHAnsi" w:cstheme="minorHAnsi"/>
+          <w:sz w:val="28"/>
+          <w:szCs w:val="28"/>
+        </w:rPr>
+        <w:t>저는</w:t>
+      </w:r>
+      <w:r>
+        <w:rPr>
+          <w:rFonts w:asciiTheme="minorHAnsi" w:eastAsia="Batang" w:hAnsiTheme="minorHAnsi" w:cstheme="minorHAnsi"/>
+          <w:sz w:val="28"/>
+          <w:szCs w:val="28"/>
+        </w:rPr>
+        <w:t xml:space="preserve"> 2</w:t>
+      </w:r>
+      <w:r>
+        <w:rPr>
+          <w:rFonts w:asciiTheme="minorHAnsi" w:eastAsia="Batang" w:hAnsiTheme="minorHAnsi" w:cstheme="minorHAnsi"/>
+          <w:sz w:val="28"/>
+          <w:szCs w:val="28"/>
+        </w:rPr>
+        <w:t>년동안</w:t>
+      </w:r>
+      <w:r>
+        <w:rPr>
+          <w:rFonts w:asciiTheme="minorHAnsi" w:eastAsia="Batang" w:hAnsiTheme="minorHAnsi" w:cstheme="minorHAnsi"/>
+          <w:sz w:val="28"/>
+          <w:szCs w:val="28"/>
+        </w:rPr>
+        <w:t xml:space="preserve"> </w:t>
+      </w:r>
+      <w:r>
+        <w:rPr>
+          <w:rFonts w:asciiTheme="minorHAnsi" w:eastAsia="Batang" w:hAnsiTheme="minorHAnsi" w:cstheme="minorHAnsi"/>
+          <w:sz w:val="28"/>
+          <w:szCs w:val="28"/>
+        </w:rPr>
+        <w:t>벤쿠에</w:t>
+      </w:r>
+      <w:r>
+        <w:rPr>
+          <w:rFonts w:asciiTheme="minorHAnsi" w:eastAsia="Batang" w:hAnsiTheme="minorHAnsi" w:cstheme="minorHAnsi"/>
+          <w:sz w:val="28"/>
+          <w:szCs w:val="28"/>
+        </w:rPr>
+        <w:t xml:space="preserve"> </w:t>
+      </w:r>
+      <w:r>
+        <w:rPr>
+          <w:rFonts w:asciiTheme="minorHAnsi" w:eastAsia="Batang" w:hAnsiTheme="minorHAnsi" w:cstheme="minorHAnsi"/>
+          <w:sz w:val="28"/>
+          <w:szCs w:val="28"/>
+        </w:rPr>
+        <w:t>있는</w:t>
+      </w:r>
+      <w:r>
+        <w:rPr>
+          <w:rFonts w:asciiTheme="minorHAnsi" w:eastAsia="Batang" w:hAnsiTheme="minorHAnsi" w:cstheme="minorHAnsi"/>
+          <w:sz w:val="28"/>
+          <w:szCs w:val="28"/>
+        </w:rPr>
+        <w:t xml:space="preserve"> </w:t>
+      </w:r>
+      <w:r>
+        <w:rPr>
+          <w:rFonts w:asciiTheme="minorHAnsi" w:eastAsia="Batang" w:hAnsiTheme="minorHAnsi" w:cstheme="minorHAnsi"/>
+          <w:sz w:val="28"/>
+          <w:szCs w:val="28"/>
+        </w:rPr>
+        <w:t>사이트맥스</w:t>
+      </w:r>
+      <w:r>
+        <w:rPr>
+          <w:rFonts w:asciiTheme="minorHAnsi" w:eastAsia="Batang" w:hAnsiTheme="minorHAnsi" w:cstheme="minorHAnsi"/>
+          <w:sz w:val="28"/>
+          <w:szCs w:val="28"/>
+        </w:rPr>
+        <w:t xml:space="preserve"> </w:t>
+      </w:r>
+      <w:r>
+        <w:rPr>
+          <w:rFonts w:asciiTheme="minorHAnsi" w:eastAsia="Batang" w:hAnsiTheme="minorHAnsi" w:cstheme="minorHAnsi"/>
+          <w:sz w:val="28"/>
+          <w:szCs w:val="28"/>
+        </w:rPr>
+        <w:t>회사에서</w:t>
+      </w:r>
+      <w:r>
+        <w:rPr>
+          <w:rFonts w:asciiTheme="minorHAnsi" w:eastAsia="Batang" w:hAnsiTheme="minorHAnsi" w:cstheme="minorHAnsi"/>
+          <w:sz w:val="28"/>
+          <w:szCs w:val="28"/>
+        </w:rPr>
+        <w:t xml:space="preserve"> </w:t>
+      </w:r>
+      <w:r>
+        <w:rPr>
+          <w:rFonts w:asciiTheme="minorHAnsi" w:eastAsia="Batang" w:hAnsiTheme="minorHAnsi" w:cstheme="minorHAnsi"/>
+          <w:sz w:val="28"/>
+          <w:szCs w:val="28"/>
+        </w:rPr>
+        <w:t>일을하면서</w:t>
+      </w:r>
+      <w:r>
+        <w:rPr>
+          <w:rFonts w:asciiTheme="minorHAnsi" w:eastAsia="Batang" w:hAnsiTheme="minorHAnsi" w:cstheme="minorHAnsi"/>
+          <w:sz w:val="28"/>
+          <w:szCs w:val="28"/>
+        </w:rPr>
+        <w:t xml:space="preserve"> </w:t>
+      </w:r>
+      <w:r>
+        <w:rPr>
+          <w:rFonts w:asciiTheme="minorHAnsi" w:eastAsia="Batang" w:hAnsiTheme="minorHAnsi" w:cstheme="minorHAnsi"/>
+          <w:sz w:val="28"/>
+          <w:szCs w:val="28"/>
+        </w:rPr>
+        <w:t>사이트맥스</w:t>
+      </w:r>
+      <w:r>
+        <w:rPr>
+          <w:rFonts w:asciiTheme="minorHAnsi" w:eastAsia="Batang" w:hAnsiTheme="minorHAnsi" w:cstheme="minorHAnsi"/>
+          <w:sz w:val="28"/>
+          <w:szCs w:val="28"/>
+        </w:rPr>
+        <w:t xml:space="preserve"> </w:t>
+      </w:r>
+      <w:r>
+        <w:rPr>
+          <w:rFonts w:asciiTheme="minorHAnsi" w:eastAsia="Batang" w:hAnsiTheme="minorHAnsi" w:cstheme="minorHAnsi"/>
+          <w:sz w:val="28"/>
+          <w:szCs w:val="28"/>
+        </w:rPr>
+        <w:t>시스템을</w:t>
+      </w:r>
+      <w:r>
+        <w:rPr>
+          <w:rFonts w:asciiTheme="minorHAnsi" w:eastAsia="Batang" w:hAnsiTheme="minorHAnsi" w:cstheme="minorHAnsi"/>
+          <w:sz w:val="28"/>
+          <w:szCs w:val="28"/>
+        </w:rPr>
+        <w:t xml:space="preserve"> </w:t>
+      </w:r>
+      <w:r>
+        <w:rPr>
+          <w:rFonts w:asciiTheme="minorHAnsi" w:eastAsia="Batang" w:hAnsiTheme="minorHAnsi" w:cstheme="minorHAnsi"/>
+          <w:sz w:val="28"/>
+          <w:szCs w:val="28"/>
+        </w:rPr>
+        <w:t>관리하고</w:t>
+      </w:r>
+      <w:r>
+        <w:rPr>
+          <w:rFonts w:asciiTheme="minorHAnsi" w:eastAsia="Batang" w:hAnsiTheme="minorHAnsi" w:cstheme="minorHAnsi"/>
+          <w:sz w:val="28"/>
+          <w:szCs w:val="28"/>
+        </w:rPr>
+        <w:t xml:space="preserve"> </w:t>
+      </w:r>
+      <w:r>
+        <w:rPr>
+          <w:rFonts w:asciiTheme="minorHAnsi" w:eastAsia="Batang" w:hAnsiTheme="minorHAnsi" w:cstheme="minorHAnsi"/>
+          <w:sz w:val="28"/>
+          <w:szCs w:val="28"/>
+        </w:rPr>
+        <w:t>개발하는</w:t>
+      </w:r>
+      <w:r>
+        <w:rPr>
+          <w:rFonts w:asciiTheme="minorHAnsi" w:eastAsia="Batang" w:hAnsiTheme="minorHAnsi" w:cstheme="minorHAnsi"/>
+          <w:sz w:val="28"/>
+          <w:szCs w:val="28"/>
+        </w:rPr>
+        <w:t xml:space="preserve"> </w:t>
+      </w:r>
+      <w:r>
+        <w:rPr>
+          <w:rFonts w:asciiTheme="minorHAnsi" w:eastAsia="Batang" w:hAnsiTheme="minorHAnsi" w:cstheme="minorHAnsi"/>
+          <w:sz w:val="28"/>
+          <w:szCs w:val="28"/>
+        </w:rPr>
+        <w:t>업무를</w:t>
+      </w:r>
+      <w:r>
+        <w:rPr>
+          <w:rFonts w:asciiTheme="minorHAnsi" w:eastAsia="Batang" w:hAnsiTheme="minorHAnsi" w:cstheme="minorHAnsi"/>
+          <w:sz w:val="28"/>
+          <w:szCs w:val="28"/>
+        </w:rPr>
+        <w:t xml:space="preserve"> </w:t>
+      </w:r>
+      <w:r>
+        <w:rPr>
+          <w:rFonts w:asciiTheme="minorHAnsi" w:eastAsia="Batang" w:hAnsiTheme="minorHAnsi" w:cstheme="minorHAnsi"/>
+          <w:sz w:val="28"/>
+          <w:szCs w:val="28"/>
+        </w:rPr>
+        <w:t>맏았었습니다</w:t>
+      </w:r>
+      <w:r>
+        <w:rPr>
+          <w:rFonts w:asciiTheme="minorHAnsi" w:eastAsia="Batang" w:hAnsiTheme="minorHAnsi" w:cstheme="minorHAnsi"/>
+          <w:sz w:val="28"/>
+          <w:szCs w:val="28"/>
+        </w:rPr>
+        <w:t>.</w:t>
+      </w:r>
+    </w:p>
+    <w:p>
+      <w:pPr>
+        <w:tabs>
+          <w:tab w:val="left" w:pos="6440"/>
+        </w:tabs>
         <w:rPr>
           <w:rFonts w:ascii="Arial" w:hAnsi="Arial" w:cs="Arial"/>
           <w:color w:val="1F314A"/>
           <w:shd w:val="clear" w:color="auto" w:fill="F2F7FE"/>
         </w:rPr>
-        <w:t>over  2000</w:t>
-      </w:r>
-      <w:proofErr w:type="gramEnd"/>
-      <w:r>
+      </w:pPr>
+    </w:p>
+    <w:p>
+      <w:pPr>
+        <w:rPr>
+          <w:rFonts w:asciiTheme="minorHAnsi" w:hAnsiTheme="minorHAnsi" w:cstheme="minorHAnsi"/>
+          <w:sz w:val="28"/>
+          <w:szCs w:val="28"/>
+        </w:rPr>
+      </w:pPr>
+      <w:r>
+        <w:rPr>
+          <w:rFonts w:asciiTheme="minorHAnsi" w:eastAsia="Batang" w:hAnsiTheme="minorHAnsi" w:cstheme="minorHAnsi"/>
+          <w:sz w:val="28"/>
+          <w:szCs w:val="28"/>
+        </w:rPr>
+        <w:t>저는</w:t>
+      </w:r>
+      <w:r>
+        <w:rPr>
+          <w:rFonts w:asciiTheme="minorHAnsi" w:eastAsia="Batang" w:hAnsiTheme="minorHAnsi" w:cstheme="minorHAnsi"/>
+          <w:sz w:val="28"/>
+          <w:szCs w:val="28"/>
+        </w:rPr>
+        <w:t xml:space="preserve"> </w:t>
+      </w:r>
+      <w:r>
+        <w:rPr>
+          <w:rFonts w:asciiTheme="minorHAnsi" w:eastAsia="Batang" w:hAnsiTheme="minorHAnsi" w:cstheme="minorHAnsi"/>
+          <w:sz w:val="28"/>
+          <w:szCs w:val="28"/>
+        </w:rPr>
+        <w:t>그</w:t>
+      </w:r>
+      <w:r>
+        <w:rPr>
+          <w:rFonts w:asciiTheme="minorHAnsi" w:eastAsia="Batang" w:hAnsiTheme="minorHAnsi" w:cstheme="minorHAnsi"/>
+          <w:sz w:val="28"/>
+          <w:szCs w:val="28"/>
+        </w:rPr>
+        <w:t xml:space="preserve"> 2</w:t>
+      </w:r>
+      <w:r>
+        <w:rPr>
+          <w:rFonts w:asciiTheme="minorHAnsi" w:eastAsia="Batang" w:hAnsiTheme="minorHAnsi" w:cstheme="minorHAnsi"/>
+          <w:sz w:val="28"/>
+          <w:szCs w:val="28"/>
+        </w:rPr>
+        <w:t>년동안</w:t>
+      </w:r>
+      <w:r>
+        <w:rPr>
+          <w:rFonts w:asciiTheme="minorHAnsi" w:eastAsia="Batang" w:hAnsiTheme="minorHAnsi" w:cstheme="minorHAnsi"/>
+          <w:sz w:val="28"/>
+          <w:szCs w:val="28"/>
+        </w:rPr>
+        <w:t xml:space="preserve"> </w:t>
+      </w:r>
+      <w:r>
+        <w:rPr>
+          <w:rFonts w:asciiTheme="minorHAnsi" w:eastAsia="Batang" w:hAnsiTheme="minorHAnsi" w:cstheme="minorHAnsi"/>
+          <w:sz w:val="28"/>
+          <w:szCs w:val="28"/>
+        </w:rPr>
+        <w:t>동료들과</w:t>
+      </w:r>
+      <w:r>
+        <w:rPr>
+          <w:rFonts w:asciiTheme="minorHAnsi" w:eastAsia="Batang" w:hAnsiTheme="minorHAnsi" w:cstheme="minorHAnsi"/>
+          <w:sz w:val="28"/>
+          <w:szCs w:val="28"/>
+        </w:rPr>
+        <w:t xml:space="preserve"> </w:t>
+      </w:r>
+      <w:r>
+        <w:rPr>
+          <w:rFonts w:asciiTheme="minorHAnsi" w:eastAsia="Batang" w:hAnsiTheme="minorHAnsi" w:cstheme="minorHAnsi"/>
+          <w:sz w:val="28"/>
+          <w:szCs w:val="28"/>
+        </w:rPr>
+        <w:t>함께</w:t>
+      </w:r>
+      <w:r>
+        <w:rPr>
+          <w:rFonts w:asciiTheme="minorHAnsi" w:eastAsia="Batang" w:hAnsiTheme="minorHAnsi" w:cstheme="minorHAnsi"/>
+          <w:sz w:val="28"/>
+          <w:szCs w:val="28"/>
+        </w:rPr>
+        <w:t xml:space="preserve"> </w:t>
+      </w:r>
+      <w:r>
+        <w:rPr>
+          <w:rFonts w:asciiTheme="minorHAnsi" w:eastAsia="Batang" w:hAnsiTheme="minorHAnsi" w:cstheme="minorHAnsi"/>
+          <w:sz w:val="28"/>
+          <w:szCs w:val="28"/>
+        </w:rPr>
+        <w:t>일을</w:t>
+      </w:r>
+      <w:r>
+        <w:rPr>
+          <w:rFonts w:asciiTheme="minorHAnsi" w:eastAsia="Batang" w:hAnsiTheme="minorHAnsi" w:cstheme="minorHAnsi"/>
+          <w:sz w:val="28"/>
+          <w:szCs w:val="28"/>
+        </w:rPr>
+        <w:t xml:space="preserve"> </w:t>
+      </w:r>
+      <w:r>
+        <w:rPr>
+          <w:rFonts w:asciiTheme="minorHAnsi" w:eastAsia="Batang" w:hAnsiTheme="minorHAnsi" w:cstheme="minorHAnsi"/>
+          <w:sz w:val="28"/>
+          <w:szCs w:val="28"/>
+        </w:rPr>
+        <w:t>하며</w:t>
+      </w:r>
+      <w:r>
+        <w:rPr>
+          <w:rFonts w:asciiTheme="minorHAnsi" w:eastAsia="Batang" w:hAnsiTheme="minorHAnsi" w:cstheme="minorHAnsi"/>
+          <w:sz w:val="28"/>
+          <w:szCs w:val="28"/>
+        </w:rPr>
+        <w:t xml:space="preserve"> 300</w:t>
+      </w:r>
+      <w:r>
+        <w:rPr>
+          <w:rFonts w:asciiTheme="minorHAnsi" w:eastAsia="Batang" w:hAnsiTheme="minorHAnsi" w:cstheme="minorHAnsi"/>
+          <w:sz w:val="28"/>
+          <w:szCs w:val="28"/>
+        </w:rPr>
+        <w:t>개</w:t>
+      </w:r>
+      <w:r>
+        <w:rPr>
+          <w:rFonts w:asciiTheme="minorHAnsi" w:eastAsia="Batang" w:hAnsiTheme="minorHAnsi" w:cstheme="minorHAnsi"/>
+          <w:sz w:val="28"/>
+          <w:szCs w:val="28"/>
+        </w:rPr>
+        <w:t xml:space="preserve"> </w:t>
+      </w:r>
+      <w:r>
+        <w:rPr>
+          <w:rFonts w:asciiTheme="minorHAnsi" w:eastAsia="Batang" w:hAnsiTheme="minorHAnsi" w:cstheme="minorHAnsi"/>
+          <w:sz w:val="28"/>
+          <w:szCs w:val="28"/>
+        </w:rPr>
+        <w:t>넘는</w:t>
+      </w:r>
+      <w:r>
+        <w:rPr>
+          <w:rFonts w:asciiTheme="minorHAnsi" w:eastAsia="Batang" w:hAnsiTheme="minorHAnsi" w:cstheme="minorHAnsi"/>
+          <w:sz w:val="28"/>
+          <w:szCs w:val="28"/>
+        </w:rPr>
+        <w:t xml:space="preserve"> angularJS based SP </w:t>
+      </w:r>
+      <w:r>
+        <w:rPr>
+          <w:rFonts w:asciiTheme="minorHAnsi" w:eastAsia="Batang" w:hAnsiTheme="minorHAnsi" w:cstheme="minorHAnsi"/>
+          <w:sz w:val="28"/>
+          <w:szCs w:val="28"/>
+        </w:rPr>
+        <w:t>어플들을</w:t>
+      </w:r>
+      <w:r>
+        <w:rPr>
+          <w:rFonts w:asciiTheme="minorHAnsi" w:eastAsia="Batang" w:hAnsiTheme="minorHAnsi" w:cstheme="minorHAnsi"/>
+          <w:sz w:val="28"/>
+          <w:szCs w:val="28"/>
+        </w:rPr>
+        <w:t xml:space="preserve"> </w:t>
+      </w:r>
+      <w:r>
+        <w:rPr>
+          <w:rFonts w:asciiTheme="minorHAnsi" w:eastAsia="Batang" w:hAnsiTheme="minorHAnsi" w:cstheme="minorHAnsi"/>
+          <w:sz w:val="28"/>
+          <w:szCs w:val="28"/>
+        </w:rPr>
+        <w:t>만들었고</w:t>
+      </w:r>
+      <w:r>
+        <w:rPr>
+          <w:rFonts w:asciiTheme="minorHAnsi" w:eastAsia="Batang" w:hAnsiTheme="minorHAnsi" w:cstheme="minorHAnsi"/>
+          <w:sz w:val="28"/>
+          <w:szCs w:val="28"/>
+        </w:rPr>
+        <w:t xml:space="preserve"> </w:t>
+      </w:r>
+      <w:r>
+        <w:rPr>
+          <w:rFonts w:asciiTheme="minorHAnsi" w:eastAsia="Batang" w:hAnsiTheme="minorHAnsi" w:cstheme="minorHAnsi"/>
+          <w:sz w:val="28"/>
+          <w:szCs w:val="28"/>
+        </w:rPr>
+        <w:t>그리고</w:t>
+      </w:r>
+      <w:r>
+        <w:rPr>
+          <w:rFonts w:asciiTheme="minorHAnsi" w:eastAsia="Batang" w:hAnsiTheme="minorHAnsi" w:cstheme="minorHAnsi"/>
+          <w:sz w:val="28"/>
+          <w:szCs w:val="28"/>
+        </w:rPr>
+        <w:t xml:space="preserve"> bash </w:t>
+      </w:r>
+      <w:r>
+        <w:rPr>
+          <w:rFonts w:asciiTheme="minorHAnsi" w:eastAsia="Batang" w:hAnsiTheme="minorHAnsi" w:cstheme="minorHAnsi"/>
+          <w:sz w:val="28"/>
+          <w:szCs w:val="28"/>
+        </w:rPr>
+        <w:t>와</w:t>
+      </w:r>
+      <w:r>
+        <w:rPr>
+          <w:rFonts w:asciiTheme="minorHAnsi" w:eastAsia="Batang" w:hAnsiTheme="minorHAnsi" w:cstheme="minorHAnsi"/>
+          <w:sz w:val="28"/>
+          <w:szCs w:val="28"/>
+        </w:rPr>
+        <w:t xml:space="preserve"> </w:t>
+      </w:r>
+      <w:r>
+        <w:rPr>
+          <w:rFonts w:asciiTheme="minorHAnsi" w:eastAsia="Batang" w:hAnsiTheme="minorHAnsi" w:cstheme="minorHAnsi"/>
+          <w:sz w:val="28"/>
+          <w:szCs w:val="28"/>
+        </w:rPr>
+        <w:t>파이썬을</w:t>
+      </w:r>
+      <w:r>
+        <w:rPr>
+          <w:rFonts w:asciiTheme="minorHAnsi" w:eastAsia="Batang" w:hAnsiTheme="minorHAnsi" w:cstheme="minorHAnsi"/>
+          <w:sz w:val="28"/>
+          <w:szCs w:val="28"/>
+        </w:rPr>
+        <w:t xml:space="preserve"> </w:t>
+      </w:r>
+      <w:r>
+        <w:rPr>
+          <w:rFonts w:asciiTheme="minorHAnsi" w:eastAsia="Batang" w:hAnsiTheme="minorHAnsi" w:cstheme="minorHAnsi"/>
+          <w:sz w:val="28"/>
+          <w:szCs w:val="28"/>
+        </w:rPr>
+        <w:t>통해</w:t>
+      </w:r>
+      <w:r>
+        <w:rPr>
+          <w:rFonts w:asciiTheme="minorHAnsi" w:eastAsia="Batang" w:hAnsiTheme="minorHAnsi" w:cstheme="minorHAnsi"/>
+          <w:sz w:val="28"/>
+          <w:szCs w:val="28"/>
+        </w:rPr>
+        <w:t xml:space="preserve"> 2000  SP </w:t>
+      </w:r>
+      <w:r>
+        <w:rPr>
+          <w:rFonts w:asciiTheme="minorHAnsi" w:eastAsia="Batang" w:hAnsiTheme="minorHAnsi" w:cstheme="minorHAnsi"/>
+          <w:sz w:val="28"/>
+          <w:szCs w:val="28"/>
+        </w:rPr>
+        <w:t>어플들을</w:t>
+      </w:r>
+      <w:r>
+        <w:rPr>
+          <w:rFonts w:asciiTheme="minorHAnsi" w:eastAsia="Batang" w:hAnsiTheme="minorHAnsi" w:cstheme="minorHAnsi"/>
+          <w:sz w:val="28"/>
+          <w:szCs w:val="28"/>
+        </w:rPr>
+        <w:t xml:space="preserve"> </w:t>
+      </w:r>
+      <w:r>
+        <w:rPr>
+          <w:rFonts w:asciiTheme="minorHAnsi" w:eastAsia="Batang" w:hAnsiTheme="minorHAnsi" w:cstheme="minorHAnsi"/>
+          <w:sz w:val="28"/>
+          <w:szCs w:val="28"/>
+        </w:rPr>
+        <w:t>관리하였습니다</w:t>
+      </w:r>
+      <w:r>
+        <w:rPr>
+          <w:rFonts w:asciiTheme="minorHAnsi" w:eastAsia="Batang" w:hAnsiTheme="minorHAnsi" w:cstheme="minorHAnsi"/>
+          <w:sz w:val="28"/>
+          <w:szCs w:val="28"/>
+        </w:rPr>
+        <w:t xml:space="preserve">. </w:t>
+      </w:r>
+      <w:r>
+        <w:rPr>
+          <w:rFonts w:asciiTheme="minorHAnsi" w:eastAsia="Batang" w:hAnsiTheme="minorHAnsi" w:cstheme="minorHAnsi"/>
+          <w:sz w:val="28"/>
+          <w:szCs w:val="28"/>
+        </w:rPr>
+        <w:t>그리고</w:t>
+      </w:r>
+      <w:r>
+        <w:rPr>
+          <w:rFonts w:asciiTheme="minorHAnsi" w:eastAsia="Batang" w:hAnsiTheme="minorHAnsi" w:cstheme="minorHAnsi"/>
+          <w:sz w:val="28"/>
+          <w:szCs w:val="28"/>
+        </w:rPr>
+        <w:t xml:space="preserve"> </w:t>
+      </w:r>
+      <w:r>
+        <w:rPr>
+          <w:rFonts w:asciiTheme="minorHAnsi" w:eastAsia="Batang" w:hAnsiTheme="minorHAnsi" w:cstheme="minorHAnsi"/>
+          <w:sz w:val="28"/>
+          <w:szCs w:val="28"/>
+        </w:rPr>
+        <w:t>동료들과</w:t>
+      </w:r>
+      <w:r>
+        <w:rPr>
+          <w:rFonts w:asciiTheme="minorHAnsi" w:eastAsia="Batang" w:hAnsiTheme="minorHAnsi" w:cstheme="minorHAnsi"/>
+          <w:sz w:val="28"/>
+          <w:szCs w:val="28"/>
+        </w:rPr>
+        <w:t xml:space="preserve"> </w:t>
+      </w:r>
+      <w:r>
+        <w:rPr>
+          <w:rFonts w:asciiTheme="minorHAnsi" w:eastAsia="Batang" w:hAnsiTheme="minorHAnsi" w:cstheme="minorHAnsi"/>
+          <w:sz w:val="28"/>
+          <w:szCs w:val="28"/>
+        </w:rPr>
+        <w:t>함께</w:t>
+      </w:r>
+      <w:r>
+        <w:rPr>
+          <w:rFonts w:asciiTheme="minorHAnsi" w:eastAsia="Batang" w:hAnsiTheme="minorHAnsi" w:cstheme="minorHAnsi"/>
+          <w:sz w:val="28"/>
+          <w:szCs w:val="28"/>
+        </w:rPr>
+        <w:t xml:space="preserve"> </w:t>
+      </w:r>
+      <w:r>
+        <w:rPr>
+          <w:rFonts w:asciiTheme="minorHAnsi" w:eastAsia="Batang" w:hAnsiTheme="minorHAnsi" w:cstheme="minorHAnsi"/>
+          <w:sz w:val="28"/>
+          <w:szCs w:val="28"/>
+        </w:rPr>
+        <w:t>어플들을</w:t>
+      </w:r>
+      <w:r>
+        <w:rPr>
+          <w:rFonts w:asciiTheme="minorHAnsi" w:eastAsia="Batang" w:hAnsiTheme="minorHAnsi" w:cstheme="minorHAnsi"/>
+          <w:sz w:val="28"/>
+          <w:szCs w:val="28"/>
+        </w:rPr>
+        <w:t xml:space="preserve"> </w:t>
+      </w:r>
+      <w:r>
+        <w:rPr>
+          <w:rFonts w:asciiTheme="minorHAnsi" w:eastAsia="Batang" w:hAnsiTheme="minorHAnsi" w:cstheme="minorHAnsi"/>
+          <w:sz w:val="28"/>
+          <w:szCs w:val="28"/>
+        </w:rPr>
+        <w:t>만들며</w:t>
+      </w:r>
+      <w:r>
+        <w:rPr>
+          <w:rFonts w:asciiTheme="minorHAnsi" w:eastAsia="Batang" w:hAnsiTheme="minorHAnsi" w:cstheme="minorHAnsi"/>
+          <w:sz w:val="28"/>
+          <w:szCs w:val="28"/>
+        </w:rPr>
+        <w:t xml:space="preserve"> </w:t>
+      </w:r>
+      <w:r>
+        <w:rPr>
+          <w:rFonts w:asciiTheme="minorHAnsi" w:eastAsia="Batang" w:hAnsiTheme="minorHAnsi" w:cstheme="minorHAnsi"/>
+          <w:sz w:val="28"/>
+          <w:szCs w:val="28"/>
+        </w:rPr>
+        <w:t>잘</w:t>
+      </w:r>
+      <w:r>
+        <w:rPr>
+          <w:rFonts w:asciiTheme="minorHAnsi" w:eastAsia="Batang" w:hAnsiTheme="minorHAnsi" w:cstheme="minorHAnsi"/>
+          <w:sz w:val="28"/>
+          <w:szCs w:val="28"/>
+        </w:rPr>
+        <w:t xml:space="preserve"> </w:t>
+      </w:r>
+      <w:r>
+        <w:rPr>
+          <w:rFonts w:asciiTheme="minorHAnsi" w:eastAsia="Batang" w:hAnsiTheme="minorHAnsi" w:cstheme="minorHAnsi"/>
+          <w:sz w:val="28"/>
+          <w:szCs w:val="28"/>
+        </w:rPr>
+        <w:t>만든다고</w:t>
+      </w:r>
+      <w:r>
+        <w:rPr>
+          <w:rFonts w:asciiTheme="minorHAnsi" w:eastAsia="Batang" w:hAnsiTheme="minorHAnsi" w:cstheme="minorHAnsi"/>
+          <w:sz w:val="28"/>
+          <w:szCs w:val="28"/>
+        </w:rPr>
+        <w:t xml:space="preserve"> </w:t>
+      </w:r>
+      <w:r>
+        <w:rPr>
+          <w:rFonts w:asciiTheme="minorHAnsi" w:eastAsia="Batang" w:hAnsiTheme="minorHAnsi" w:cstheme="minorHAnsi"/>
+          <w:sz w:val="28"/>
+          <w:szCs w:val="28"/>
+        </w:rPr>
+        <w:t>칭찬을</w:t>
+      </w:r>
+      <w:r>
+        <w:rPr>
+          <w:rFonts w:asciiTheme="minorHAnsi" w:eastAsia="Batang" w:hAnsiTheme="minorHAnsi" w:cstheme="minorHAnsi"/>
+          <w:sz w:val="28"/>
+          <w:szCs w:val="28"/>
+        </w:rPr>
+        <w:t xml:space="preserve"> </w:t>
+      </w:r>
+      <w:r>
+        <w:rPr>
+          <w:rFonts w:asciiTheme="minorHAnsi" w:eastAsia="Batang" w:hAnsiTheme="minorHAnsi" w:cstheme="minorHAnsi"/>
+          <w:sz w:val="28"/>
+          <w:szCs w:val="28"/>
+        </w:rPr>
+        <w:t>많이</w:t>
+      </w:r>
+      <w:r>
+        <w:rPr>
+          <w:rFonts w:asciiTheme="minorHAnsi" w:eastAsia="Batang" w:hAnsiTheme="minorHAnsi" w:cstheme="minorHAnsi"/>
+          <w:sz w:val="28"/>
+          <w:szCs w:val="28"/>
+        </w:rPr>
+        <w:t xml:space="preserve"> </w:t>
+      </w:r>
+      <w:r>
+        <w:rPr>
+          <w:rFonts w:asciiTheme="minorHAnsi" w:eastAsia="Batang" w:hAnsiTheme="minorHAnsi" w:cstheme="minorHAnsi"/>
+          <w:sz w:val="28"/>
+          <w:szCs w:val="28"/>
+        </w:rPr>
+        <w:t>받았었습니다</w:t>
+      </w:r>
+      <w:r>
+        <w:rPr>
+          <w:rFonts w:asciiTheme="minorHAnsi" w:eastAsia="Batang" w:hAnsiTheme="minorHAnsi" w:cstheme="minorHAnsi"/>
+          <w:sz w:val="28"/>
+          <w:szCs w:val="28"/>
+        </w:rPr>
+        <w:t>.</w:t>
+      </w:r>
+    </w:p>
+    <w:p>
+      <w:pPr>
+        <w:tabs>
+          <w:tab w:val="left" w:pos="6440"/>
+        </w:tabs>
         <w:rPr>
           <w:rFonts w:ascii="Arial" w:hAnsi="Arial" w:cs="Arial"/>
           <w:color w:val="1F314A"/>
           <w:shd w:val="clear" w:color="auto" w:fill="F2F7FE"/>
         </w:rPr>
-        <w:t xml:space="preserve"> of them. As well, I assisted my senior developers with developer There I was praised by my team members for building beautiful applications that delights customers and lots of fist bumps and high fives.</w:t>
-      </w:r>
-    </w:p>
-    <w:p>
-      <w:pPr>
-        <w:tabs>
-          <w:tab w:val="left" w:pos="6440"/>
-        </w:tabs>
-        <w:rPr>
-          <w:rFonts w:ascii="Arial" w:hAnsi="Arial" w:cs="Arial"/>
-          <w:color w:val="1F314A"/>
-          <w:shd w:val="clear" w:color="auto" w:fill="F2F7FE"/>
-        </w:rPr>
-      </w:pPr>
-    </w:p>
-    <w:p>
-      <w:pPr>
-        <w:tabs>
-          <w:tab w:val="left" w:pos="6440"/>
-        </w:tabs>
-        <w:rPr>
-          <w:rFonts w:ascii="Arial" w:hAnsi="Arial" w:cs="Arial"/>
-          <w:color w:val="1F314A"/>
-          <w:shd w:val="clear" w:color="auto" w:fill="F2F7FE"/>
-        </w:rPr>
-      </w:pPr>
-      <w:r>
-        <w:rPr>
-          <w:rFonts w:ascii="Arial" w:hAnsi="Arial" w:cs="Arial"/>
-          <w:color w:val="1F314A"/>
-          <w:shd w:val="clear" w:color="auto" w:fill="F2F7FE"/>
-        </w:rPr>
-        <w:t>Over the years, I felt the need for better growth and opportunities. I’ve been practicing over the years, and now that I am ready for a new role, this position is the one that I felt I could excel in.</w:t>
-      </w:r>
-    </w:p>
-    <w:p>
-      <w:pPr>
-        <w:tabs>
-          <w:tab w:val="left" w:pos="6440"/>
-        </w:tabs>
-        <w:rPr>
-          <w:rFonts w:ascii="Arial" w:hAnsi="Arial" w:cs="Arial"/>
-          <w:color w:val="1F314A"/>
-          <w:shd w:val="clear" w:color="auto" w:fill="F2F7FE"/>
-        </w:rPr>
-      </w:pPr>
-    </w:p>
-    <w:p>
-      <w:pPr>
-        <w:rPr>
-          <w:rFonts w:asciiTheme="minorHAnsi" w:eastAsia="Batang" w:hAnsiTheme="minorHAnsi" w:cstheme="minorHAnsi"/>
-          <w:sz w:val="28"/>
-          <w:szCs w:val="28"/>
-        </w:rPr>
-      </w:pPr>
-      <w:r>
-        <w:rPr>
-          <w:rFonts w:asciiTheme="minorHAnsi" w:eastAsia="Batang" w:hAnsiTheme="minorHAnsi" w:cstheme="minorHAnsi"/>
-          <w:sz w:val="28"/>
-          <w:szCs w:val="28"/>
-        </w:rPr>
-        <w:t>저는</w:t>
-      </w:r>
-      <w:r>
-        <w:rPr>
-          <w:rFonts w:asciiTheme="minorHAnsi" w:eastAsia="Batang" w:hAnsiTheme="minorHAnsi" w:cstheme="minorHAnsi"/>
-          <w:sz w:val="28"/>
-          <w:szCs w:val="28"/>
-        </w:rPr>
-        <w:t xml:space="preserve"> 2</w:t>
-      </w:r>
-      <w:r>
-        <w:rPr>
-          <w:rFonts w:asciiTheme="minorHAnsi" w:eastAsia="Batang" w:hAnsiTheme="minorHAnsi" w:cstheme="minorHAnsi"/>
-          <w:sz w:val="28"/>
-          <w:szCs w:val="28"/>
-        </w:rPr>
-        <w:t>년</w:t>
-      </w:r>
-      <w:r>
-        <w:rPr>
-          <w:rFonts w:asciiTheme="minorHAnsi" w:eastAsia="Batang" w:hAnsiTheme="minorHAnsi" w:cstheme="minorHAnsi"/>
-          <w:sz w:val="28"/>
-          <w:szCs w:val="28"/>
-        </w:rPr>
-        <w:t xml:space="preserve"> </w:t>
-      </w:r>
-      <w:r>
-        <w:rPr>
-          <w:rFonts w:asciiTheme="minorHAnsi" w:eastAsia="Batang" w:hAnsiTheme="minorHAnsi" w:cstheme="minorHAnsi"/>
-          <w:sz w:val="28"/>
-          <w:szCs w:val="28"/>
-        </w:rPr>
-        <w:t>경력이</w:t>
-      </w:r>
-      <w:r>
-        <w:rPr>
-          <w:rFonts w:asciiTheme="minorHAnsi" w:eastAsia="Batang" w:hAnsiTheme="minorHAnsi" w:cstheme="minorHAnsi"/>
-          <w:sz w:val="28"/>
-          <w:szCs w:val="28"/>
-        </w:rPr>
-        <w:t xml:space="preserve"> </w:t>
-      </w:r>
-      <w:r>
-        <w:rPr>
-          <w:rFonts w:asciiTheme="minorHAnsi" w:eastAsia="Batang" w:hAnsiTheme="minorHAnsi" w:cstheme="minorHAnsi"/>
-          <w:sz w:val="28"/>
-          <w:szCs w:val="28"/>
-        </w:rPr>
-        <w:t>있는</w:t>
-      </w:r>
-      <w:r>
-        <w:rPr>
-          <w:rFonts w:asciiTheme="minorHAnsi" w:eastAsia="Batang" w:hAnsiTheme="minorHAnsi" w:cstheme="minorHAnsi"/>
-          <w:sz w:val="28"/>
-          <w:szCs w:val="28"/>
-        </w:rPr>
-        <w:t xml:space="preserve"> </w:t>
-      </w:r>
-      <w:r>
-        <w:rPr>
-          <w:rFonts w:asciiTheme="minorHAnsi" w:eastAsia="Batang" w:hAnsiTheme="minorHAnsi" w:cstheme="minorHAnsi"/>
-          <w:sz w:val="28"/>
-          <w:szCs w:val="28"/>
-        </w:rPr>
-        <w:t>프론트</w:t>
-      </w:r>
-      <w:r>
-        <w:rPr>
-          <w:rFonts w:asciiTheme="minorHAnsi" w:eastAsia="Batang" w:hAnsiTheme="minorHAnsi" w:cstheme="minorHAnsi"/>
-          <w:sz w:val="28"/>
-          <w:szCs w:val="28"/>
-        </w:rPr>
-        <w:t xml:space="preserve"> </w:t>
-      </w:r>
-      <w:r>
-        <w:rPr>
-          <w:rFonts w:asciiTheme="minorHAnsi" w:eastAsia="Batang" w:hAnsiTheme="minorHAnsi" w:cstheme="minorHAnsi"/>
-          <w:sz w:val="28"/>
-          <w:szCs w:val="28"/>
-        </w:rPr>
-        <w:t>개발자</w:t>
-      </w:r>
-      <w:r>
-        <w:rPr>
-          <w:rFonts w:asciiTheme="minorHAnsi" w:eastAsia="Batang" w:hAnsiTheme="minorHAnsi" w:cstheme="minorHAnsi"/>
-          <w:sz w:val="28"/>
-          <w:szCs w:val="28"/>
-        </w:rPr>
-        <w:t xml:space="preserve"> </w:t>
-      </w:r>
-      <w:r>
-        <w:rPr>
-          <w:rFonts w:asciiTheme="minorHAnsi" w:eastAsia="Batang" w:hAnsiTheme="minorHAnsi" w:cstheme="minorHAnsi"/>
-          <w:sz w:val="28"/>
-          <w:szCs w:val="28"/>
-        </w:rPr>
-        <w:t>입니다</w:t>
-      </w:r>
-      <w:r>
-        <w:rPr>
-          <w:rFonts w:asciiTheme="minorHAnsi" w:eastAsia="Batang" w:hAnsiTheme="minorHAnsi" w:cstheme="minorHAnsi"/>
-          <w:sz w:val="28"/>
-          <w:szCs w:val="28"/>
-        </w:rPr>
-        <w:t xml:space="preserve">. </w:t>
-      </w:r>
-      <w:r>
-        <w:rPr>
-          <w:rFonts w:asciiTheme="minorHAnsi" w:eastAsia="Batang" w:hAnsiTheme="minorHAnsi" w:cstheme="minorHAnsi"/>
-          <w:sz w:val="28"/>
-          <w:szCs w:val="28"/>
-        </w:rPr>
-        <w:t>저는</w:t>
-      </w:r>
-      <w:r>
-        <w:rPr>
-          <w:rFonts w:asciiTheme="minorHAnsi" w:eastAsia="Batang" w:hAnsiTheme="minorHAnsi" w:cstheme="minorHAnsi"/>
-          <w:sz w:val="28"/>
-          <w:szCs w:val="28"/>
-        </w:rPr>
-        <w:t xml:space="preserve"> 2</w:t>
-      </w:r>
-      <w:r>
-        <w:rPr>
-          <w:rFonts w:asciiTheme="minorHAnsi" w:eastAsia="Batang" w:hAnsiTheme="minorHAnsi" w:cstheme="minorHAnsi"/>
-          <w:sz w:val="28"/>
-          <w:szCs w:val="28"/>
-        </w:rPr>
-        <w:t>년동안</w:t>
-      </w:r>
-      <w:r>
-        <w:rPr>
-          <w:rFonts w:asciiTheme="minorHAnsi" w:eastAsia="Batang" w:hAnsiTheme="minorHAnsi" w:cstheme="minorHAnsi"/>
-          <w:sz w:val="28"/>
-          <w:szCs w:val="28"/>
-        </w:rPr>
-        <w:t xml:space="preserve"> </w:t>
-      </w:r>
-      <w:proofErr w:type="spellStart"/>
-      <w:r>
-        <w:rPr>
-          <w:rFonts w:asciiTheme="minorHAnsi" w:eastAsia="Batang" w:hAnsiTheme="minorHAnsi" w:cstheme="minorHAnsi"/>
-          <w:sz w:val="28"/>
-          <w:szCs w:val="28"/>
-        </w:rPr>
-        <w:t>벤쿠에</w:t>
-      </w:r>
-      <w:proofErr w:type="spellEnd"/>
-      <w:r>
-        <w:rPr>
-          <w:rFonts w:asciiTheme="minorHAnsi" w:eastAsia="Batang" w:hAnsiTheme="minorHAnsi" w:cstheme="minorHAnsi"/>
-          <w:sz w:val="28"/>
-          <w:szCs w:val="28"/>
-        </w:rPr>
-        <w:t xml:space="preserve"> </w:t>
-      </w:r>
-      <w:r>
-        <w:rPr>
-          <w:rFonts w:asciiTheme="minorHAnsi" w:eastAsia="Batang" w:hAnsiTheme="minorHAnsi" w:cstheme="minorHAnsi"/>
-          <w:sz w:val="28"/>
-          <w:szCs w:val="28"/>
-        </w:rPr>
-        <w:t>있는</w:t>
-      </w:r>
-      <w:r>
-        <w:rPr>
-          <w:rFonts w:asciiTheme="minorHAnsi" w:eastAsia="Batang" w:hAnsiTheme="minorHAnsi" w:cstheme="minorHAnsi"/>
-          <w:sz w:val="28"/>
-          <w:szCs w:val="28"/>
-        </w:rPr>
-        <w:t xml:space="preserve"> </w:t>
-      </w:r>
-      <w:proofErr w:type="spellStart"/>
-      <w:r>
-        <w:rPr>
-          <w:rFonts w:asciiTheme="minorHAnsi" w:eastAsia="Batang" w:hAnsiTheme="minorHAnsi" w:cstheme="minorHAnsi"/>
-          <w:sz w:val="28"/>
-          <w:szCs w:val="28"/>
-        </w:rPr>
-        <w:t>사이트맥스</w:t>
-      </w:r>
-      <w:proofErr w:type="spellEnd"/>
-      <w:r>
-        <w:rPr>
-          <w:rFonts w:asciiTheme="minorHAnsi" w:eastAsia="Batang" w:hAnsiTheme="minorHAnsi" w:cstheme="minorHAnsi"/>
-          <w:sz w:val="28"/>
-          <w:szCs w:val="28"/>
-        </w:rPr>
-        <w:t xml:space="preserve"> </w:t>
-      </w:r>
-      <w:r>
-        <w:rPr>
-          <w:rFonts w:asciiTheme="minorHAnsi" w:eastAsia="Batang" w:hAnsiTheme="minorHAnsi" w:cstheme="minorHAnsi"/>
-          <w:sz w:val="28"/>
-          <w:szCs w:val="28"/>
-        </w:rPr>
-        <w:t>회사에서</w:t>
-      </w:r>
-      <w:r>
-        <w:rPr>
-          <w:rFonts w:asciiTheme="minorHAnsi" w:eastAsia="Batang" w:hAnsiTheme="minorHAnsi" w:cstheme="minorHAnsi"/>
-          <w:sz w:val="28"/>
-          <w:szCs w:val="28"/>
-        </w:rPr>
-        <w:t xml:space="preserve"> </w:t>
-      </w:r>
-      <w:proofErr w:type="spellStart"/>
-      <w:r>
-        <w:rPr>
-          <w:rFonts w:asciiTheme="minorHAnsi" w:eastAsia="Batang" w:hAnsiTheme="minorHAnsi" w:cstheme="minorHAnsi"/>
-          <w:sz w:val="28"/>
-          <w:szCs w:val="28"/>
-        </w:rPr>
-        <w:t>일을하면서</w:t>
-      </w:r>
-      <w:proofErr w:type="spellEnd"/>
-      <w:r>
-        <w:rPr>
-          <w:rFonts w:asciiTheme="minorHAnsi" w:eastAsia="Batang" w:hAnsiTheme="minorHAnsi" w:cstheme="minorHAnsi"/>
-          <w:sz w:val="28"/>
-          <w:szCs w:val="28"/>
-        </w:rPr>
-        <w:t xml:space="preserve"> </w:t>
-      </w:r>
-      <w:proofErr w:type="spellStart"/>
-      <w:r>
-        <w:rPr>
-          <w:rFonts w:asciiTheme="minorHAnsi" w:eastAsia="Batang" w:hAnsiTheme="minorHAnsi" w:cstheme="minorHAnsi"/>
-          <w:sz w:val="28"/>
-          <w:szCs w:val="28"/>
-        </w:rPr>
-        <w:t>사이트맥스</w:t>
-      </w:r>
-      <w:proofErr w:type="spellEnd"/>
-      <w:r>
-        <w:rPr>
-          <w:rFonts w:asciiTheme="minorHAnsi" w:eastAsia="Batang" w:hAnsiTheme="minorHAnsi" w:cstheme="minorHAnsi"/>
-          <w:sz w:val="28"/>
-          <w:szCs w:val="28"/>
-        </w:rPr>
-        <w:t xml:space="preserve"> </w:t>
-      </w:r>
-      <w:r>
-        <w:rPr>
-          <w:rFonts w:asciiTheme="minorHAnsi" w:eastAsia="Batang" w:hAnsiTheme="minorHAnsi" w:cstheme="minorHAnsi"/>
-          <w:sz w:val="28"/>
-          <w:szCs w:val="28"/>
-        </w:rPr>
-        <w:t>시스템을</w:t>
-      </w:r>
-      <w:r>
-        <w:rPr>
-          <w:rFonts w:asciiTheme="minorHAnsi" w:eastAsia="Batang" w:hAnsiTheme="minorHAnsi" w:cstheme="minorHAnsi"/>
-          <w:sz w:val="28"/>
-          <w:szCs w:val="28"/>
-        </w:rPr>
-        <w:t xml:space="preserve"> </w:t>
-      </w:r>
-      <w:r>
-        <w:rPr>
-          <w:rFonts w:asciiTheme="minorHAnsi" w:eastAsia="Batang" w:hAnsiTheme="minorHAnsi" w:cstheme="minorHAnsi"/>
-          <w:sz w:val="28"/>
-          <w:szCs w:val="28"/>
-        </w:rPr>
-        <w:t>관리하고</w:t>
-      </w:r>
-      <w:r>
-        <w:rPr>
-          <w:rFonts w:asciiTheme="minorHAnsi" w:eastAsia="Batang" w:hAnsiTheme="minorHAnsi" w:cstheme="minorHAnsi"/>
-          <w:sz w:val="28"/>
-          <w:szCs w:val="28"/>
-        </w:rPr>
-        <w:t xml:space="preserve"> </w:t>
-      </w:r>
-      <w:r>
-        <w:rPr>
-          <w:rFonts w:asciiTheme="minorHAnsi" w:eastAsia="Batang" w:hAnsiTheme="minorHAnsi" w:cstheme="minorHAnsi"/>
-          <w:sz w:val="28"/>
-          <w:szCs w:val="28"/>
-        </w:rPr>
-        <w:t>개발하는</w:t>
-      </w:r>
-      <w:r>
-        <w:rPr>
-          <w:rFonts w:asciiTheme="minorHAnsi" w:eastAsia="Batang" w:hAnsiTheme="minorHAnsi" w:cstheme="minorHAnsi"/>
-          <w:sz w:val="28"/>
-          <w:szCs w:val="28"/>
-        </w:rPr>
-        <w:t xml:space="preserve"> </w:t>
-      </w:r>
-      <w:r>
-        <w:rPr>
-          <w:rFonts w:asciiTheme="minorHAnsi" w:eastAsia="Batang" w:hAnsiTheme="minorHAnsi" w:cstheme="minorHAnsi"/>
-          <w:sz w:val="28"/>
-          <w:szCs w:val="28"/>
-        </w:rPr>
-        <w:t>업무를</w:t>
-      </w:r>
-      <w:r>
-        <w:rPr>
-          <w:rFonts w:asciiTheme="minorHAnsi" w:eastAsia="Batang" w:hAnsiTheme="minorHAnsi" w:cstheme="minorHAnsi"/>
-          <w:sz w:val="28"/>
-          <w:szCs w:val="28"/>
-        </w:rPr>
-        <w:t xml:space="preserve"> </w:t>
-      </w:r>
-      <w:proofErr w:type="spellStart"/>
-      <w:r>
-        <w:rPr>
-          <w:rFonts w:asciiTheme="minorHAnsi" w:eastAsia="Batang" w:hAnsiTheme="minorHAnsi" w:cstheme="minorHAnsi"/>
-          <w:sz w:val="28"/>
-          <w:szCs w:val="28"/>
-        </w:rPr>
-        <w:t>맏았었습니다</w:t>
-      </w:r>
-      <w:proofErr w:type="spellEnd"/>
-      <w:r>
-        <w:rPr>
-          <w:rFonts w:asciiTheme="minorHAnsi" w:eastAsia="Batang" w:hAnsiTheme="minorHAnsi" w:cstheme="minorHAnsi"/>
-          <w:sz w:val="28"/>
-          <w:szCs w:val="28"/>
-        </w:rPr>
-        <w:t>.</w:t>
-      </w:r>
-    </w:p>
-    <w:p>
-      <w:pPr>
-        <w:tabs>
-          <w:tab w:val="left" w:pos="6440"/>
-        </w:tabs>
-        <w:rPr>
-          <w:rFonts w:ascii="Arial" w:hAnsi="Arial" w:cs="Arial"/>
-          <w:color w:val="1F314A"/>
-          <w:shd w:val="clear" w:color="auto" w:fill="F2F7FE"/>
-        </w:rPr>
-      </w:pPr>
-    </w:p>
-    <w:p>
-      <w:pPr>
-        <w:rPr>
-          <w:rFonts w:asciiTheme="minorHAnsi" w:hAnsiTheme="minorHAnsi" w:cstheme="minorHAnsi"/>
-          <w:sz w:val="28"/>
-          <w:szCs w:val="28"/>
-        </w:rPr>
-      </w:pPr>
-      <w:r>
-        <w:rPr>
-          <w:rFonts w:asciiTheme="minorHAnsi" w:eastAsia="Batang" w:hAnsiTheme="minorHAnsi" w:cstheme="minorHAnsi"/>
-          <w:sz w:val="28"/>
-          <w:szCs w:val="28"/>
-        </w:rPr>
-        <w:t>저는</w:t>
-      </w:r>
-      <w:r>
-        <w:rPr>
-          <w:rFonts w:asciiTheme="minorHAnsi" w:eastAsia="Batang" w:hAnsiTheme="minorHAnsi" w:cstheme="minorHAnsi"/>
-          <w:sz w:val="28"/>
-          <w:szCs w:val="28"/>
-        </w:rPr>
-        <w:t xml:space="preserve"> </w:t>
-      </w:r>
-      <w:r>
-        <w:rPr>
-          <w:rFonts w:asciiTheme="minorHAnsi" w:eastAsia="Batang" w:hAnsiTheme="minorHAnsi" w:cstheme="minorHAnsi"/>
-          <w:sz w:val="28"/>
-          <w:szCs w:val="28"/>
-        </w:rPr>
-        <w:t>그</w:t>
-      </w:r>
-      <w:r>
-        <w:rPr>
-          <w:rFonts w:asciiTheme="minorHAnsi" w:eastAsia="Batang" w:hAnsiTheme="minorHAnsi" w:cstheme="minorHAnsi"/>
-          <w:sz w:val="28"/>
-          <w:szCs w:val="28"/>
-        </w:rPr>
-        <w:t xml:space="preserve"> 2</w:t>
-      </w:r>
-      <w:r>
-        <w:rPr>
-          <w:rFonts w:asciiTheme="minorHAnsi" w:eastAsia="Batang" w:hAnsiTheme="minorHAnsi" w:cstheme="minorHAnsi"/>
-          <w:sz w:val="28"/>
-          <w:szCs w:val="28"/>
-        </w:rPr>
-        <w:t>년동안</w:t>
-      </w:r>
-      <w:r>
-        <w:rPr>
-          <w:rFonts w:asciiTheme="minorHAnsi" w:eastAsia="Batang" w:hAnsiTheme="minorHAnsi" w:cstheme="minorHAnsi"/>
-          <w:sz w:val="28"/>
-          <w:szCs w:val="28"/>
-        </w:rPr>
-        <w:t xml:space="preserve"> </w:t>
-      </w:r>
-      <w:r>
-        <w:rPr>
-          <w:rFonts w:asciiTheme="minorHAnsi" w:eastAsia="Batang" w:hAnsiTheme="minorHAnsi" w:cstheme="minorHAnsi"/>
-          <w:sz w:val="28"/>
-          <w:szCs w:val="28"/>
-        </w:rPr>
-        <w:t>동료들과</w:t>
-      </w:r>
-      <w:r>
-        <w:rPr>
-          <w:rFonts w:asciiTheme="minorHAnsi" w:eastAsia="Batang" w:hAnsiTheme="minorHAnsi" w:cstheme="minorHAnsi"/>
-          <w:sz w:val="28"/>
-          <w:szCs w:val="28"/>
-        </w:rPr>
-        <w:t xml:space="preserve"> </w:t>
-      </w:r>
-      <w:r>
-        <w:rPr>
-          <w:rFonts w:asciiTheme="minorHAnsi" w:eastAsia="Batang" w:hAnsiTheme="minorHAnsi" w:cstheme="minorHAnsi"/>
-          <w:sz w:val="28"/>
-          <w:szCs w:val="28"/>
-        </w:rPr>
-        <w:t>함께</w:t>
-      </w:r>
-      <w:r>
-        <w:rPr>
-          <w:rFonts w:asciiTheme="minorHAnsi" w:eastAsia="Batang" w:hAnsiTheme="minorHAnsi" w:cstheme="minorHAnsi"/>
-          <w:sz w:val="28"/>
-          <w:szCs w:val="28"/>
-        </w:rPr>
-        <w:t xml:space="preserve"> </w:t>
-      </w:r>
-      <w:r>
-        <w:rPr>
-          <w:rFonts w:asciiTheme="minorHAnsi" w:eastAsia="Batang" w:hAnsiTheme="minorHAnsi" w:cstheme="minorHAnsi"/>
-          <w:sz w:val="28"/>
-          <w:szCs w:val="28"/>
-        </w:rPr>
-        <w:t>일을</w:t>
-      </w:r>
-      <w:r>
-        <w:rPr>
-          <w:rFonts w:asciiTheme="minorHAnsi" w:eastAsia="Batang" w:hAnsiTheme="minorHAnsi" w:cstheme="minorHAnsi"/>
-          <w:sz w:val="28"/>
-          <w:szCs w:val="28"/>
-        </w:rPr>
-        <w:t xml:space="preserve"> </w:t>
-      </w:r>
-      <w:r>
-        <w:rPr>
-          <w:rFonts w:asciiTheme="minorHAnsi" w:eastAsia="Batang" w:hAnsiTheme="minorHAnsi" w:cstheme="minorHAnsi"/>
-          <w:sz w:val="28"/>
-          <w:szCs w:val="28"/>
-        </w:rPr>
-        <w:t>하며</w:t>
-      </w:r>
-      <w:r>
-        <w:rPr>
-          <w:rFonts w:asciiTheme="minorHAnsi" w:eastAsia="Batang" w:hAnsiTheme="minorHAnsi" w:cstheme="minorHAnsi"/>
-          <w:sz w:val="28"/>
-          <w:szCs w:val="28"/>
-        </w:rPr>
-        <w:t xml:space="preserve"> 300</w:t>
-      </w:r>
-      <w:r>
-        <w:rPr>
-          <w:rFonts w:asciiTheme="minorHAnsi" w:eastAsia="Batang" w:hAnsiTheme="minorHAnsi" w:cstheme="minorHAnsi"/>
-          <w:sz w:val="28"/>
-          <w:szCs w:val="28"/>
-        </w:rPr>
-        <w:t>개</w:t>
-      </w:r>
-      <w:r>
-        <w:rPr>
-          <w:rFonts w:asciiTheme="minorHAnsi" w:eastAsia="Batang" w:hAnsiTheme="minorHAnsi" w:cstheme="minorHAnsi"/>
-          <w:sz w:val="28"/>
-          <w:szCs w:val="28"/>
-        </w:rPr>
-        <w:t xml:space="preserve"> </w:t>
-      </w:r>
-      <w:r>
-        <w:rPr>
-          <w:rFonts w:asciiTheme="minorHAnsi" w:eastAsia="Batang" w:hAnsiTheme="minorHAnsi" w:cstheme="minorHAnsi"/>
-          <w:sz w:val="28"/>
-          <w:szCs w:val="28"/>
-        </w:rPr>
-        <w:t>넘는</w:t>
-      </w:r>
-      <w:r>
-        <w:rPr>
-          <w:rFonts w:asciiTheme="minorHAnsi" w:eastAsia="Batang" w:hAnsiTheme="minorHAnsi" w:cstheme="minorHAnsi"/>
-          <w:sz w:val="28"/>
-          <w:szCs w:val="28"/>
-        </w:rPr>
-        <w:t xml:space="preserve"> </w:t>
-      </w:r>
-      <w:proofErr w:type="spellStart"/>
-      <w:r>
-        <w:rPr>
-          <w:rFonts w:asciiTheme="minorHAnsi" w:eastAsia="Batang" w:hAnsiTheme="minorHAnsi" w:cstheme="minorHAnsi"/>
-          <w:sz w:val="28"/>
-          <w:szCs w:val="28"/>
-        </w:rPr>
-        <w:t>angularJS</w:t>
-      </w:r>
-      <w:proofErr w:type="spellEnd"/>
-      <w:r>
-        <w:rPr>
-          <w:rFonts w:asciiTheme="minorHAnsi" w:eastAsia="Batang" w:hAnsiTheme="minorHAnsi" w:cstheme="minorHAnsi"/>
-          <w:sz w:val="28"/>
-          <w:szCs w:val="28"/>
-        </w:rPr>
-        <w:t xml:space="preserve"> based SP </w:t>
-      </w:r>
-      <w:proofErr w:type="spellStart"/>
-      <w:r>
-        <w:rPr>
-          <w:rFonts w:asciiTheme="minorHAnsi" w:eastAsia="Batang" w:hAnsiTheme="minorHAnsi" w:cstheme="minorHAnsi"/>
-          <w:sz w:val="28"/>
-          <w:szCs w:val="28"/>
-        </w:rPr>
-        <w:t>어플들을</w:t>
-      </w:r>
-      <w:proofErr w:type="spellEnd"/>
-      <w:r>
-        <w:rPr>
-          <w:rFonts w:asciiTheme="minorHAnsi" w:eastAsia="Batang" w:hAnsiTheme="minorHAnsi" w:cstheme="minorHAnsi"/>
-          <w:sz w:val="28"/>
-          <w:szCs w:val="28"/>
-        </w:rPr>
-        <w:t xml:space="preserve"> </w:t>
-      </w:r>
-      <w:r>
-        <w:rPr>
-          <w:rFonts w:asciiTheme="minorHAnsi" w:eastAsia="Batang" w:hAnsiTheme="minorHAnsi" w:cstheme="minorHAnsi"/>
-          <w:sz w:val="28"/>
-          <w:szCs w:val="28"/>
-        </w:rPr>
-        <w:t>만들었고</w:t>
-      </w:r>
-      <w:r>
-        <w:rPr>
-          <w:rFonts w:asciiTheme="minorHAnsi" w:eastAsia="Batang" w:hAnsiTheme="minorHAnsi" w:cstheme="minorHAnsi"/>
-          <w:sz w:val="28"/>
-          <w:szCs w:val="28"/>
-        </w:rPr>
-        <w:t xml:space="preserve"> </w:t>
-      </w:r>
-      <w:r>
-        <w:rPr>
-          <w:rFonts w:asciiTheme="minorHAnsi" w:eastAsia="Batang" w:hAnsiTheme="minorHAnsi" w:cstheme="minorHAnsi"/>
-          <w:sz w:val="28"/>
-          <w:szCs w:val="28"/>
-        </w:rPr>
-        <w:t>그리고</w:t>
-      </w:r>
-      <w:r>
-        <w:rPr>
-          <w:rFonts w:asciiTheme="minorHAnsi" w:eastAsia="Batang" w:hAnsiTheme="minorHAnsi" w:cstheme="minorHAnsi"/>
-          <w:sz w:val="28"/>
-          <w:szCs w:val="28"/>
-        </w:rPr>
-        <w:t xml:space="preserve"> bash </w:t>
-      </w:r>
-      <w:r>
-        <w:rPr>
-          <w:rFonts w:asciiTheme="minorHAnsi" w:eastAsia="Batang" w:hAnsiTheme="minorHAnsi" w:cstheme="minorHAnsi"/>
-          <w:sz w:val="28"/>
-          <w:szCs w:val="28"/>
-        </w:rPr>
-        <w:t>와</w:t>
-      </w:r>
-      <w:r>
-        <w:rPr>
-          <w:rFonts w:asciiTheme="minorHAnsi" w:eastAsia="Batang" w:hAnsiTheme="minorHAnsi" w:cstheme="minorHAnsi"/>
-          <w:sz w:val="28"/>
-          <w:szCs w:val="28"/>
-        </w:rPr>
-        <w:t xml:space="preserve"> </w:t>
-      </w:r>
-      <w:proofErr w:type="spellStart"/>
-      <w:r>
-        <w:rPr>
-          <w:rFonts w:asciiTheme="minorHAnsi" w:eastAsia="Batang" w:hAnsiTheme="minorHAnsi" w:cstheme="minorHAnsi"/>
-          <w:sz w:val="28"/>
-          <w:szCs w:val="28"/>
-        </w:rPr>
-        <w:t>파이썬을</w:t>
-      </w:r>
-      <w:proofErr w:type="spellEnd"/>
-      <w:r>
-        <w:rPr>
-          <w:rFonts w:asciiTheme="minorHAnsi" w:eastAsia="Batang" w:hAnsiTheme="minorHAnsi" w:cstheme="minorHAnsi"/>
-          <w:sz w:val="28"/>
-          <w:szCs w:val="28"/>
-        </w:rPr>
-        <w:t xml:space="preserve"> </w:t>
-      </w:r>
-      <w:r>
-        <w:rPr>
-          <w:rFonts w:asciiTheme="minorHAnsi" w:eastAsia="Batang" w:hAnsiTheme="minorHAnsi" w:cstheme="minorHAnsi"/>
-          <w:sz w:val="28"/>
-          <w:szCs w:val="28"/>
-        </w:rPr>
-        <w:t>통해</w:t>
-      </w:r>
-      <w:r>
-        <w:rPr>
-          <w:rFonts w:asciiTheme="minorHAnsi" w:eastAsia="Batang" w:hAnsiTheme="minorHAnsi" w:cstheme="minorHAnsi"/>
-          <w:sz w:val="28"/>
-          <w:szCs w:val="28"/>
-        </w:rPr>
-        <w:t xml:space="preserve"> 2000  SP </w:t>
-      </w:r>
-      <w:proofErr w:type="spellStart"/>
-      <w:r>
-        <w:rPr>
-          <w:rFonts w:asciiTheme="minorHAnsi" w:eastAsia="Batang" w:hAnsiTheme="minorHAnsi" w:cstheme="minorHAnsi"/>
-          <w:sz w:val="28"/>
-          <w:szCs w:val="28"/>
-        </w:rPr>
-        <w:t>어플들을</w:t>
-      </w:r>
-      <w:proofErr w:type="spellEnd"/>
-      <w:r>
-        <w:rPr>
-          <w:rFonts w:asciiTheme="minorHAnsi" w:eastAsia="Batang" w:hAnsiTheme="minorHAnsi" w:cstheme="minorHAnsi"/>
-          <w:sz w:val="28"/>
-          <w:szCs w:val="28"/>
-        </w:rPr>
-        <w:t xml:space="preserve"> </w:t>
-      </w:r>
-      <w:r>
-        <w:rPr>
-          <w:rFonts w:asciiTheme="minorHAnsi" w:eastAsia="Batang" w:hAnsiTheme="minorHAnsi" w:cstheme="minorHAnsi"/>
-          <w:sz w:val="28"/>
-          <w:szCs w:val="28"/>
-        </w:rPr>
-        <w:t>관리하였습니다</w:t>
-      </w:r>
-      <w:r>
-        <w:rPr>
-          <w:rFonts w:asciiTheme="minorHAnsi" w:eastAsia="Batang" w:hAnsiTheme="minorHAnsi" w:cstheme="minorHAnsi"/>
-          <w:sz w:val="28"/>
-          <w:szCs w:val="28"/>
-        </w:rPr>
-        <w:t xml:space="preserve">. </w:t>
-      </w:r>
-      <w:r>
-        <w:rPr>
-          <w:rFonts w:asciiTheme="minorHAnsi" w:eastAsia="Batang" w:hAnsiTheme="minorHAnsi" w:cstheme="minorHAnsi"/>
-          <w:sz w:val="28"/>
-          <w:szCs w:val="28"/>
-        </w:rPr>
-        <w:t>그리고</w:t>
-      </w:r>
-      <w:r>
-        <w:rPr>
-          <w:rFonts w:asciiTheme="minorHAnsi" w:eastAsia="Batang" w:hAnsiTheme="minorHAnsi" w:cstheme="minorHAnsi"/>
-          <w:sz w:val="28"/>
-          <w:szCs w:val="28"/>
-        </w:rPr>
-        <w:t xml:space="preserve"> </w:t>
-      </w:r>
-      <w:r>
-        <w:rPr>
-          <w:rFonts w:asciiTheme="minorHAnsi" w:eastAsia="Batang" w:hAnsiTheme="minorHAnsi" w:cstheme="minorHAnsi"/>
-          <w:sz w:val="28"/>
-          <w:szCs w:val="28"/>
-        </w:rPr>
-        <w:t>동료들과</w:t>
-      </w:r>
-      <w:r>
-        <w:rPr>
-          <w:rFonts w:asciiTheme="minorHAnsi" w:eastAsia="Batang" w:hAnsiTheme="minorHAnsi" w:cstheme="minorHAnsi"/>
-          <w:sz w:val="28"/>
-          <w:szCs w:val="28"/>
-        </w:rPr>
-        <w:t xml:space="preserve"> </w:t>
-      </w:r>
-      <w:r>
-        <w:rPr>
-          <w:rFonts w:asciiTheme="minorHAnsi" w:eastAsia="Batang" w:hAnsiTheme="minorHAnsi" w:cstheme="minorHAnsi"/>
-          <w:sz w:val="28"/>
-          <w:szCs w:val="28"/>
-        </w:rPr>
-        <w:t>함께</w:t>
-      </w:r>
-      <w:r>
-        <w:rPr>
-          <w:rFonts w:asciiTheme="minorHAnsi" w:eastAsia="Batang" w:hAnsiTheme="minorHAnsi" w:cstheme="minorHAnsi"/>
-          <w:sz w:val="28"/>
-          <w:szCs w:val="28"/>
-        </w:rPr>
-        <w:t xml:space="preserve"> </w:t>
-      </w:r>
-      <w:proofErr w:type="spellStart"/>
-      <w:r>
-        <w:rPr>
-          <w:rFonts w:asciiTheme="minorHAnsi" w:eastAsia="Batang" w:hAnsiTheme="minorHAnsi" w:cstheme="minorHAnsi"/>
-          <w:sz w:val="28"/>
-          <w:szCs w:val="28"/>
-        </w:rPr>
-        <w:t>어플들을</w:t>
-      </w:r>
-      <w:proofErr w:type="spellEnd"/>
-      <w:r>
-        <w:rPr>
-          <w:rFonts w:asciiTheme="minorHAnsi" w:eastAsia="Batang" w:hAnsiTheme="minorHAnsi" w:cstheme="minorHAnsi"/>
-          <w:sz w:val="28"/>
-          <w:szCs w:val="28"/>
-        </w:rPr>
-        <w:t xml:space="preserve"> </w:t>
-      </w:r>
-      <w:r>
-        <w:rPr>
-          <w:rFonts w:asciiTheme="minorHAnsi" w:eastAsia="Batang" w:hAnsiTheme="minorHAnsi" w:cstheme="minorHAnsi"/>
-          <w:sz w:val="28"/>
-          <w:szCs w:val="28"/>
-        </w:rPr>
-        <w:t>만들며</w:t>
-      </w:r>
-      <w:r>
-        <w:rPr>
-          <w:rFonts w:asciiTheme="minorHAnsi" w:eastAsia="Batang" w:hAnsiTheme="minorHAnsi" w:cstheme="minorHAnsi"/>
-          <w:sz w:val="28"/>
-          <w:szCs w:val="28"/>
-        </w:rPr>
-        <w:t xml:space="preserve"> </w:t>
-      </w:r>
-      <w:r>
-        <w:rPr>
-          <w:rFonts w:asciiTheme="minorHAnsi" w:eastAsia="Batang" w:hAnsiTheme="minorHAnsi" w:cstheme="minorHAnsi"/>
-          <w:sz w:val="28"/>
-          <w:szCs w:val="28"/>
-        </w:rPr>
-        <w:t>잘</w:t>
-      </w:r>
-      <w:r>
-        <w:rPr>
-          <w:rFonts w:asciiTheme="minorHAnsi" w:eastAsia="Batang" w:hAnsiTheme="minorHAnsi" w:cstheme="minorHAnsi"/>
-          <w:sz w:val="28"/>
-          <w:szCs w:val="28"/>
-        </w:rPr>
-        <w:t xml:space="preserve"> </w:t>
-      </w:r>
-      <w:r>
-        <w:rPr>
-          <w:rFonts w:asciiTheme="minorHAnsi" w:eastAsia="Batang" w:hAnsiTheme="minorHAnsi" w:cstheme="minorHAnsi"/>
-          <w:sz w:val="28"/>
-          <w:szCs w:val="28"/>
-        </w:rPr>
-        <w:t>만든다고</w:t>
-      </w:r>
-      <w:r>
-        <w:rPr>
-          <w:rFonts w:asciiTheme="minorHAnsi" w:eastAsia="Batang" w:hAnsiTheme="minorHAnsi" w:cstheme="minorHAnsi"/>
-          <w:sz w:val="28"/>
-          <w:szCs w:val="28"/>
-        </w:rPr>
-        <w:t xml:space="preserve"> </w:t>
-      </w:r>
-      <w:r>
-        <w:rPr>
-          <w:rFonts w:asciiTheme="minorHAnsi" w:eastAsia="Batang" w:hAnsiTheme="minorHAnsi" w:cstheme="minorHAnsi"/>
-          <w:sz w:val="28"/>
-          <w:szCs w:val="28"/>
-        </w:rPr>
-        <w:t>칭찬을</w:t>
-      </w:r>
-      <w:r>
-        <w:rPr>
-          <w:rFonts w:asciiTheme="minorHAnsi" w:eastAsia="Batang" w:hAnsiTheme="minorHAnsi" w:cstheme="minorHAnsi"/>
-          <w:sz w:val="28"/>
-          <w:szCs w:val="28"/>
-        </w:rPr>
-        <w:t xml:space="preserve"> </w:t>
-      </w:r>
-      <w:r>
-        <w:rPr>
-          <w:rFonts w:asciiTheme="minorHAnsi" w:eastAsia="Batang" w:hAnsiTheme="minorHAnsi" w:cstheme="minorHAnsi"/>
-          <w:sz w:val="28"/>
-          <w:szCs w:val="28"/>
-        </w:rPr>
-        <w:t>많이</w:t>
-      </w:r>
-      <w:r>
-        <w:rPr>
-          <w:rFonts w:asciiTheme="minorHAnsi" w:eastAsia="Batang" w:hAnsiTheme="minorHAnsi" w:cstheme="minorHAnsi"/>
-          <w:sz w:val="28"/>
-          <w:szCs w:val="28"/>
-        </w:rPr>
-        <w:t xml:space="preserve"> </w:t>
-      </w:r>
-      <w:r>
-        <w:rPr>
-          <w:rFonts w:asciiTheme="minorHAnsi" w:eastAsia="Batang" w:hAnsiTheme="minorHAnsi" w:cstheme="minorHAnsi"/>
-          <w:sz w:val="28"/>
-          <w:szCs w:val="28"/>
-        </w:rPr>
-        <w:t>받았었습니다</w:t>
-      </w:r>
-      <w:r>
-        <w:rPr>
-          <w:rFonts w:asciiTheme="minorHAnsi" w:eastAsia="Batang" w:hAnsiTheme="minorHAnsi" w:cstheme="minorHAnsi"/>
-          <w:sz w:val="28"/>
-          <w:szCs w:val="28"/>
-        </w:rPr>
-        <w:t>.</w:t>
-      </w:r>
-    </w:p>
-    <w:p>
-      <w:pPr>
-        <w:tabs>
-          <w:tab w:val="left" w:pos="6440"/>
-        </w:tabs>
-        <w:rPr>
-          <w:rFonts w:ascii="Arial" w:hAnsi="Arial" w:cs="Arial"/>
-          <w:color w:val="1F314A"/>
-          <w:shd w:val="clear" w:color="auto" w:fill="F2F7FE"/>
-        </w:rPr>
       </w:pPr>
     </w:p>
     <w:p>
@@ -2505,7 +2186,7 @@
       <w:r>
         <w:t xml:space="preserve">First Practice: </w:t>
       </w:r>
-      <w:hyperlink r:id="rId15" w:history="1">
+      <w:hyperlink r:id="rId16" w:history="1">
         <w:r>
           <w:rPr>
             <w:rStyle w:val="Hyperlink"/>
@@ -2529,7 +2210,7 @@
         </w:rPr>
         <w:t xml:space="preserve">Second Practice: </w:t>
       </w:r>
-      <w:hyperlink r:id="rId16" w:history="1">
+      <w:hyperlink r:id="rId17" w:history="1">
         <w:r>
           <w:rPr>
             <w:rStyle w:val="Hyperlink"/>
@@ -2558,7 +2239,7 @@
         <w:lastRenderedPageBreak/>
         <w:t xml:space="preserve">Third Practice: </w:t>
       </w:r>
-      <w:hyperlink r:id="rId17" w:history="1">
+      <w:hyperlink r:id="rId18" w:history="1">
         <w:r>
           <w:rPr>
             <w:rStyle w:val="Hyperlink"/>
@@ -2577,13 +2258,8 @@
     <w:p/>
     <w:p>
       <w:r>
-        <w:t xml:space="preserve">What do I know about </w:t>
-      </w:r>
-      <w:proofErr w:type="gramStart"/>
-      <w:r>
-        <w:t>company</w:t>
-      </w:r>
-      <w:proofErr w:type="gramEnd"/>
+        <w:t>What do I know about company</w:t>
+      </w:r>
     </w:p>
     <w:p>
       <w:pPr>
@@ -3121,23 +2797,7 @@
           <w:rFonts w:asciiTheme="minorHAnsi" w:hAnsiTheme="minorHAnsi" w:cstheme="minorHAnsi"/>
           <w:color w:val="000000" w:themeColor="text1"/>
         </w:rPr>
-        <w:t xml:space="preserve">Shell Program </w:t>
-      </w:r>
-      <w:proofErr w:type="spellStart"/>
-      <w:r>
-        <w:rPr>
-          <w:rFonts w:asciiTheme="minorHAnsi" w:hAnsiTheme="minorHAnsi" w:cstheme="minorHAnsi"/>
-          <w:color w:val="000000" w:themeColor="text1"/>
-        </w:rPr>
-        <w:t>SiteMax</w:t>
-      </w:r>
-      <w:proofErr w:type="spellEnd"/>
-      <w:r>
-        <w:rPr>
-          <w:rFonts w:asciiTheme="minorHAnsi" w:hAnsiTheme="minorHAnsi" w:cstheme="minorHAnsi"/>
-          <w:color w:val="000000" w:themeColor="text1"/>
-        </w:rPr>
-        <w:t xml:space="preserve"> 3 application</w:t>
+        <w:t>Shell Program SiteMax 3 application</w:t>
       </w:r>
     </w:p>
     <w:p>
@@ -3156,35 +2816,7 @@
         <w:rPr>
           <w:rFonts w:asciiTheme="minorHAnsi" w:hAnsiTheme="minorHAnsi" w:cstheme="minorHAnsi"/>
         </w:rPr>
-        <w:t xml:space="preserve">James wanted to attend </w:t>
-      </w:r>
-      <w:proofErr w:type="spellStart"/>
-      <w:r>
-        <w:rPr>
-          <w:rFonts w:asciiTheme="minorHAnsi" w:hAnsiTheme="minorHAnsi" w:cstheme="minorHAnsi"/>
-        </w:rPr>
-        <w:t>buildex</w:t>
-      </w:r>
-      <w:proofErr w:type="spellEnd"/>
-      <w:r>
-        <w:rPr>
-          <w:rFonts w:asciiTheme="minorHAnsi" w:hAnsiTheme="minorHAnsi" w:cstheme="minorHAnsi"/>
-        </w:rPr>
-        <w:t xml:space="preserve"> with his cool new app </w:t>
-      </w:r>
-      <w:proofErr w:type="spellStart"/>
-      <w:r>
-        <w:rPr>
-          <w:rFonts w:asciiTheme="minorHAnsi" w:hAnsiTheme="minorHAnsi" w:cstheme="minorHAnsi"/>
-        </w:rPr>
-        <w:t>SiteMax</w:t>
-      </w:r>
-      <w:proofErr w:type="spellEnd"/>
-      <w:r>
-        <w:rPr>
-          <w:rFonts w:asciiTheme="minorHAnsi" w:hAnsiTheme="minorHAnsi" w:cstheme="minorHAnsi"/>
-        </w:rPr>
-        <w:t xml:space="preserve"> 3 built entirely using Ionic Framework</w:t>
+        <w:t>James wanted to attend buildex with his cool new app SiteMax 3 built entirely using Ionic Framework</w:t>
       </w:r>
     </w:p>
     <w:p>
@@ -3222,21 +2854,7 @@
         <w:rPr>
           <w:rFonts w:asciiTheme="minorHAnsi" w:hAnsiTheme="minorHAnsi" w:cstheme="minorHAnsi"/>
         </w:rPr>
-        <w:t>Each build took about 20 minutes (</w:t>
-      </w:r>
-      <w:proofErr w:type="spellStart"/>
-      <w:r>
-        <w:rPr>
-          <w:rFonts w:asciiTheme="minorHAnsi" w:hAnsiTheme="minorHAnsi" w:cstheme="minorHAnsi"/>
-        </w:rPr>
-        <w:t>literarly</w:t>
-      </w:r>
-      <w:proofErr w:type="spellEnd"/>
-      <w:r>
-        <w:rPr>
-          <w:rFonts w:asciiTheme="minorHAnsi" w:hAnsiTheme="minorHAnsi" w:cstheme="minorHAnsi"/>
-        </w:rPr>
-        <w:t>)</w:t>
+        <w:t>Each build took about 20 minutes (literarly)</w:t>
       </w:r>
     </w:p>
     <w:p>
@@ -3477,7 +3095,7 @@
         </w:rPr>
         <w:t xml:space="preserve">First Practice: </w:t>
       </w:r>
-      <w:hyperlink r:id="rId18" w:history="1">
+      <w:hyperlink r:id="rId19" w:history="1">
         <w:r>
           <w:rPr>
             <w:rStyle w:val="Hyperlink"/>
@@ -3499,7 +3117,7 @@
         </w:rPr>
         <w:t xml:space="preserve">Second Practice: </w:t>
       </w:r>
-      <w:hyperlink r:id="rId19" w:history="1">
+      <w:hyperlink r:id="rId20" w:history="1">
         <w:r>
           <w:rPr>
             <w:rStyle w:val="Hyperlink"/>
@@ -3528,7 +3146,7 @@
         <w:lastRenderedPageBreak/>
         <w:t xml:space="preserve">Third Practice: </w:t>
       </w:r>
-      <w:hyperlink r:id="rId20" w:history="1">
+      <w:hyperlink r:id="rId21" w:history="1">
         <w:r>
           <w:rPr>
             <w:rStyle w:val="Hyperlink"/>
@@ -3556,7 +3174,7 @@
         </w:rPr>
         <w:t xml:space="preserve">Fourth Practice: </w:t>
       </w:r>
-      <w:hyperlink r:id="rId21" w:history="1">
+      <w:hyperlink r:id="rId22" w:history="1">
         <w:r>
           <w:rPr>
             <w:rStyle w:val="Hyperlink"/>
@@ -3647,21 +3265,7 @@
         <w:rPr>
           <w:rFonts w:asciiTheme="minorHAnsi" w:eastAsia="Batang" w:hAnsiTheme="minorHAnsi" w:cstheme="minorHAnsi"/>
         </w:rPr>
-        <w:t xml:space="preserve"> This has been true at </w:t>
-      </w:r>
-      <w:proofErr w:type="spellStart"/>
-      <w:r>
-        <w:rPr>
-          <w:rFonts w:asciiTheme="minorHAnsi" w:eastAsia="Batang" w:hAnsiTheme="minorHAnsi" w:cstheme="minorHAnsi"/>
-        </w:rPr>
-        <w:t>sitemax</w:t>
-      </w:r>
-      <w:proofErr w:type="spellEnd"/>
-      <w:r>
-        <w:rPr>
-          <w:rFonts w:asciiTheme="minorHAnsi" w:eastAsia="Batang" w:hAnsiTheme="minorHAnsi" w:cstheme="minorHAnsi"/>
-        </w:rPr>
-        <w:t xml:space="preserve">. </w:t>
+        <w:t xml:space="preserve"> This has been true at sitemax. </w:t>
       </w:r>
     </w:p>
     <w:p>
@@ -3711,21 +3315,7 @@
         <w:rPr>
           <w:rFonts w:asciiTheme="minorHAnsi" w:eastAsia="Batang" w:hAnsiTheme="minorHAnsi" w:cstheme="minorHAnsi"/>
         </w:rPr>
-        <w:t xml:space="preserve"> from different departments. Together, we’ve built over 300 forms and I could use this experience and </w:t>
-      </w:r>
-      <w:proofErr w:type="spellStart"/>
-      <w:r>
-        <w:rPr>
-          <w:rFonts w:asciiTheme="minorHAnsi" w:eastAsia="Batang" w:hAnsiTheme="minorHAnsi" w:cstheme="minorHAnsi"/>
-        </w:rPr>
-        <w:t>experitise</w:t>
-      </w:r>
-      <w:proofErr w:type="spellEnd"/>
-      <w:r>
-        <w:rPr>
-          <w:rFonts w:asciiTheme="minorHAnsi" w:eastAsia="Batang" w:hAnsiTheme="minorHAnsi" w:cstheme="minorHAnsi"/>
-        </w:rPr>
-        <w:t xml:space="preserve"> in benefit of company</w:t>
+        <w:t xml:space="preserve"> from different departments. Together, we’ve built over 300 forms and I could use this experience and experitise in benefit of company</w:t>
       </w:r>
     </w:p>
     <w:p>
@@ -3786,33 +3376,11 @@
           <w:rFonts w:asciiTheme="minorHAnsi" w:eastAsia="Batang" w:hAnsiTheme="minorHAnsi" w:cstheme="minorHAnsi"/>
         </w:rPr>
       </w:pPr>
-      <w:proofErr w:type="spellStart"/>
-      <w:r>
-        <w:rPr>
-          <w:rFonts w:asciiTheme="minorHAnsi" w:eastAsia="Batang" w:hAnsiTheme="minorHAnsi" w:cstheme="minorHAnsi"/>
-        </w:rPr>
-        <w:t>Sitemax</w:t>
-      </w:r>
-      <w:proofErr w:type="spellEnd"/>
-      <w:r>
-        <w:rPr>
-          <w:rFonts w:asciiTheme="minorHAnsi" w:eastAsia="Batang" w:hAnsiTheme="minorHAnsi" w:cstheme="minorHAnsi"/>
-        </w:rPr>
-        <w:t xml:space="preserve"> 3 and </w:t>
-      </w:r>
-      <w:proofErr w:type="spellStart"/>
-      <w:r>
-        <w:rPr>
-          <w:rFonts w:asciiTheme="minorHAnsi" w:eastAsia="Batang" w:hAnsiTheme="minorHAnsi" w:cstheme="minorHAnsi"/>
-        </w:rPr>
-        <w:t>SiteMax</w:t>
-      </w:r>
-      <w:proofErr w:type="spellEnd"/>
-      <w:r>
-        <w:rPr>
-          <w:rFonts w:asciiTheme="minorHAnsi" w:eastAsia="Batang" w:hAnsiTheme="minorHAnsi" w:cstheme="minorHAnsi"/>
-        </w:rPr>
-        <w:t xml:space="preserve"> 3.5 applications</w:t>
+      <w:r>
+        <w:rPr>
+          <w:rFonts w:asciiTheme="minorHAnsi" w:eastAsia="Batang" w:hAnsiTheme="minorHAnsi" w:cstheme="minorHAnsi"/>
+        </w:rPr>
+        <w:t>Sitemax 3 and SiteMax 3.5 applications</w:t>
       </w:r>
     </w:p>
     <w:p>
@@ -3854,16 +3422,8 @@
         <w:rPr>
           <w:rFonts w:asciiTheme="minorHAnsi" w:eastAsia="Batang" w:hAnsiTheme="minorHAnsi" w:cstheme="minorHAnsi"/>
         </w:rPr>
-        <w:t xml:space="preserve">Improving UI of single page </w:t>
-      </w:r>
-      <w:proofErr w:type="spellStart"/>
-      <w:r>
-        <w:rPr>
-          <w:rFonts w:asciiTheme="minorHAnsi" w:eastAsia="Batang" w:hAnsiTheme="minorHAnsi" w:cstheme="minorHAnsi"/>
-        </w:rPr>
-        <w:t>appliations</w:t>
-      </w:r>
-      <w:proofErr w:type="spellEnd"/>
+        <w:t>Improving UI of single page appliations</w:t>
+      </w:r>
     </w:p>
     <w:p>
       <w:pPr>
@@ -3893,23 +3453,7 @@
           <w:rFonts w:asciiTheme="minorHAnsi" w:hAnsiTheme="minorHAnsi"/>
           <w:color w:val="000000" w:themeColor="text1"/>
         </w:rPr>
-        <w:t xml:space="preserve"> with proven history of self-learning in web development and securing a job at </w:t>
-      </w:r>
-      <w:proofErr w:type="spellStart"/>
-      <w:r>
-        <w:rPr>
-          <w:rFonts w:asciiTheme="minorHAnsi" w:hAnsiTheme="minorHAnsi"/>
-          <w:color w:val="000000" w:themeColor="text1"/>
-        </w:rPr>
-        <w:t>SiteMax</w:t>
-      </w:r>
-      <w:proofErr w:type="spellEnd"/>
-      <w:r>
-        <w:rPr>
-          <w:rFonts w:asciiTheme="minorHAnsi" w:hAnsiTheme="minorHAnsi"/>
-          <w:color w:val="000000" w:themeColor="text1"/>
-        </w:rPr>
-        <w:t xml:space="preserve"> Systems</w:t>
+        <w:t xml:space="preserve"> with proven history of self-learning in web development and securing a job at SiteMax Systems</w:t>
       </w:r>
     </w:p>
     <w:p>
@@ -4092,7 +3636,7 @@
         </w:rPr>
         <w:t xml:space="preserve">First Practice: </w:t>
       </w:r>
-      <w:hyperlink r:id="rId22" w:history="1">
+      <w:hyperlink r:id="rId23" w:history="1">
         <w:r>
           <w:rPr>
             <w:rStyle w:val="Hyperlink"/>
@@ -4552,14 +4096,12 @@
           <w:rFonts w:asciiTheme="minorHAnsi" w:eastAsia="Batang" w:hAnsiTheme="minorHAnsi" w:cstheme="minorHAnsi"/>
         </w:rPr>
       </w:pPr>
-      <w:proofErr w:type="spellStart"/>
       <w:r>
         <w:rPr>
           <w:rFonts w:asciiTheme="minorHAnsi" w:eastAsia="Batang" w:hAnsiTheme="minorHAnsi" w:cstheme="minorHAnsi"/>
         </w:rPr>
         <w:t>leetcode</w:t>
       </w:r>
-      <w:proofErr w:type="spellEnd"/>
       <w:r>
         <w:rPr>
           <w:rFonts w:asciiTheme="minorHAnsi" w:eastAsia="Batang" w:hAnsiTheme="minorHAnsi" w:cstheme="minorHAnsi" w:hint="eastAsia"/>
@@ -4572,7 +4114,6 @@
         </w:rPr>
         <w:t xml:space="preserve"> </w:t>
       </w:r>
-      <w:proofErr w:type="spellStart"/>
       <w:r>
         <w:rPr>
           <w:rFonts w:asciiTheme="minorHAnsi" w:eastAsia="Batang" w:hAnsiTheme="minorHAnsi" w:cstheme="minorHAnsi"/>
@@ -4585,7 +4126,6 @@
         </w:rPr>
         <w:t>를</w:t>
       </w:r>
-      <w:proofErr w:type="spellEnd"/>
       <w:r>
         <w:rPr>
           <w:rFonts w:asciiTheme="minorHAnsi" w:eastAsia="Batang" w:hAnsiTheme="minorHAnsi" w:cstheme="minorHAnsi" w:hint="eastAsia"/>
@@ -4640,14 +4180,12 @@
         </w:rPr>
         <w:t xml:space="preserve"> </w:t>
       </w:r>
-      <w:proofErr w:type="spellStart"/>
       <w:r>
         <w:rPr>
           <w:rFonts w:asciiTheme="minorHAnsi" w:eastAsia="Batang" w:hAnsiTheme="minorHAnsi" w:cstheme="minorHAnsi" w:hint="eastAsia"/>
         </w:rPr>
         <w:t>연습했었고</w:t>
       </w:r>
-      <w:proofErr w:type="spellEnd"/>
     </w:p>
     <w:p>
       <w:pPr>
@@ -4699,14 +4237,12 @@
         </w:rPr>
         <w:t xml:space="preserve"> </w:t>
       </w:r>
-      <w:proofErr w:type="spellStart"/>
       <w:r>
         <w:rPr>
           <w:rFonts w:asciiTheme="minorHAnsi" w:eastAsia="Batang" w:hAnsiTheme="minorHAnsi" w:cstheme="minorHAnsi" w:hint="eastAsia"/>
         </w:rPr>
         <w:t>돌아올때</w:t>
       </w:r>
-      <w:proofErr w:type="spellEnd"/>
       <w:r>
         <w:rPr>
           <w:rFonts w:asciiTheme="minorHAnsi" w:eastAsia="Batang" w:hAnsiTheme="minorHAnsi" w:cstheme="minorHAnsi" w:hint="eastAsia"/>
@@ -4725,14 +4261,12 @@
         </w:rPr>
         <w:t xml:space="preserve"> </w:t>
       </w:r>
-      <w:proofErr w:type="spellStart"/>
       <w:r>
         <w:rPr>
           <w:rFonts w:asciiTheme="minorHAnsi" w:eastAsia="Batang" w:hAnsiTheme="minorHAnsi" w:cstheme="minorHAnsi"/>
         </w:rPr>
         <w:t>pushup</w:t>
       </w:r>
-      <w:proofErr w:type="spellEnd"/>
       <w:r>
         <w:rPr>
           <w:rFonts w:asciiTheme="minorHAnsi" w:eastAsia="Batang" w:hAnsiTheme="minorHAnsi" w:cstheme="minorHAnsi" w:hint="eastAsia"/>
@@ -4841,14 +4375,12 @@
         </w:rPr>
         <w:t xml:space="preserve"> </w:t>
       </w:r>
-      <w:proofErr w:type="spellStart"/>
       <w:r>
         <w:rPr>
           <w:rFonts w:asciiTheme="minorHAnsi" w:eastAsia="Batang" w:hAnsiTheme="minorHAnsi" w:cstheme="minorHAnsi" w:hint="eastAsia"/>
         </w:rPr>
         <w:t>외었습니다</w:t>
       </w:r>
-      <w:proofErr w:type="spellEnd"/>
     </w:p>
     <w:p>
       <w:pPr>
@@ -4965,21 +4497,7 @@
         <w:rPr>
           <w:rFonts w:asciiTheme="minorHAnsi" w:eastAsia="Batang" w:hAnsiTheme="minorHAnsi" w:cstheme="minorHAnsi"/>
         </w:rPr>
-        <w:t xml:space="preserve"> This has been true at </w:t>
-      </w:r>
-      <w:proofErr w:type="spellStart"/>
-      <w:r>
-        <w:rPr>
-          <w:rFonts w:asciiTheme="minorHAnsi" w:eastAsia="Batang" w:hAnsiTheme="minorHAnsi" w:cstheme="minorHAnsi"/>
-        </w:rPr>
-        <w:t>sitemax</w:t>
-      </w:r>
-      <w:proofErr w:type="spellEnd"/>
-      <w:r>
-        <w:rPr>
-          <w:rFonts w:asciiTheme="minorHAnsi" w:eastAsia="Batang" w:hAnsiTheme="minorHAnsi" w:cstheme="minorHAnsi"/>
-        </w:rPr>
-        <w:t xml:space="preserve">. </w:t>
+        <w:t xml:space="preserve"> This has been true at sitemax. </w:t>
       </w:r>
     </w:p>
     <w:p>
@@ -5089,21 +4607,7 @@
         <w:rPr>
           <w:rFonts w:asciiTheme="minorHAnsi" w:eastAsia="Batang" w:hAnsiTheme="minorHAnsi" w:cstheme="minorHAnsi"/>
         </w:rPr>
-        <w:t xml:space="preserve"> from different departments. Together, we’ve built over 300 forms and I could use this experience and </w:t>
-      </w:r>
-      <w:proofErr w:type="spellStart"/>
-      <w:r>
-        <w:rPr>
-          <w:rFonts w:asciiTheme="minorHAnsi" w:eastAsia="Batang" w:hAnsiTheme="minorHAnsi" w:cstheme="minorHAnsi"/>
-        </w:rPr>
-        <w:t>experitise</w:t>
-      </w:r>
-      <w:proofErr w:type="spellEnd"/>
-      <w:r>
-        <w:rPr>
-          <w:rFonts w:asciiTheme="minorHAnsi" w:eastAsia="Batang" w:hAnsiTheme="minorHAnsi" w:cstheme="minorHAnsi"/>
-        </w:rPr>
-        <w:t xml:space="preserve"> in benefit of company</w:t>
+        <w:t xml:space="preserve"> from different departments. Together, we’ve built over 300 forms and I could use this experience and experitise in benefit of company</w:t>
       </w:r>
     </w:p>
     <w:p>
@@ -5149,33 +4653,11 @@
           <w:rFonts w:asciiTheme="minorHAnsi" w:eastAsia="Batang" w:hAnsiTheme="minorHAnsi" w:cstheme="minorHAnsi"/>
         </w:rPr>
       </w:pPr>
-      <w:proofErr w:type="spellStart"/>
-      <w:r>
-        <w:rPr>
-          <w:rFonts w:asciiTheme="minorHAnsi" w:eastAsia="Batang" w:hAnsiTheme="minorHAnsi" w:cstheme="minorHAnsi"/>
-        </w:rPr>
-        <w:t>Sitemax</w:t>
-      </w:r>
-      <w:proofErr w:type="spellEnd"/>
-      <w:r>
-        <w:rPr>
-          <w:rFonts w:asciiTheme="minorHAnsi" w:eastAsia="Batang" w:hAnsiTheme="minorHAnsi" w:cstheme="minorHAnsi"/>
-        </w:rPr>
-        <w:t xml:space="preserve"> 3 and </w:t>
-      </w:r>
-      <w:proofErr w:type="spellStart"/>
-      <w:r>
-        <w:rPr>
-          <w:rFonts w:asciiTheme="minorHAnsi" w:eastAsia="Batang" w:hAnsiTheme="minorHAnsi" w:cstheme="minorHAnsi"/>
-        </w:rPr>
-        <w:t>SiteMax</w:t>
-      </w:r>
-      <w:proofErr w:type="spellEnd"/>
-      <w:r>
-        <w:rPr>
-          <w:rFonts w:asciiTheme="minorHAnsi" w:eastAsia="Batang" w:hAnsiTheme="minorHAnsi" w:cstheme="minorHAnsi"/>
-        </w:rPr>
-        <w:t xml:space="preserve"> 3.5 applications</w:t>
+      <w:r>
+        <w:rPr>
+          <w:rFonts w:asciiTheme="minorHAnsi" w:eastAsia="Batang" w:hAnsiTheme="minorHAnsi" w:cstheme="minorHAnsi"/>
+        </w:rPr>
+        <w:t>Sitemax 3 and SiteMax 3.5 applications</w:t>
       </w:r>
     </w:p>
     <w:p>
@@ -5217,16 +4699,8 @@
         <w:rPr>
           <w:rFonts w:asciiTheme="minorHAnsi" w:eastAsia="Batang" w:hAnsiTheme="minorHAnsi" w:cstheme="minorHAnsi"/>
         </w:rPr>
-        <w:t xml:space="preserve">Improving UI of single page </w:t>
-      </w:r>
-      <w:proofErr w:type="spellStart"/>
-      <w:r>
-        <w:rPr>
-          <w:rFonts w:asciiTheme="minorHAnsi" w:eastAsia="Batang" w:hAnsiTheme="minorHAnsi" w:cstheme="minorHAnsi"/>
-        </w:rPr>
-        <w:t>appliations</w:t>
-      </w:r>
-      <w:proofErr w:type="spellEnd"/>
+        <w:t>Improving UI of single page appliations</w:t>
+      </w:r>
     </w:p>
     <w:p>
       <w:pPr>
@@ -5256,23 +4730,7 @@
           <w:rFonts w:asciiTheme="minorHAnsi" w:hAnsiTheme="minorHAnsi"/>
           <w:color w:val="000000" w:themeColor="text1"/>
         </w:rPr>
-        <w:t xml:space="preserve"> with proven history of self-learning in web development and securing a job at </w:t>
-      </w:r>
-      <w:proofErr w:type="spellStart"/>
-      <w:r>
-        <w:rPr>
-          <w:rFonts w:asciiTheme="minorHAnsi" w:hAnsiTheme="minorHAnsi"/>
-          <w:color w:val="000000" w:themeColor="text1"/>
-        </w:rPr>
-        <w:t>SiteMax</w:t>
-      </w:r>
-      <w:proofErr w:type="spellEnd"/>
-      <w:r>
-        <w:rPr>
-          <w:rFonts w:asciiTheme="minorHAnsi" w:hAnsiTheme="minorHAnsi"/>
-          <w:color w:val="000000" w:themeColor="text1"/>
-        </w:rPr>
-        <w:t xml:space="preserve"> Systems</w:t>
+        <w:t xml:space="preserve"> with proven history of self-learning in web development and securing a job at SiteMax Systems</w:t>
       </w:r>
     </w:p>
     <w:p>
@@ -5340,21 +4798,7 @@
         <w:rPr>
           <w:rFonts w:asciiTheme="minorHAnsi" w:eastAsia="Batang" w:hAnsiTheme="minorHAnsi" w:cstheme="minorHAnsi"/>
         </w:rPr>
-        <w:t xml:space="preserve">Story about building bash program for </w:t>
-      </w:r>
-      <w:proofErr w:type="spellStart"/>
-      <w:r>
-        <w:rPr>
-          <w:rFonts w:asciiTheme="minorHAnsi" w:eastAsia="Batang" w:hAnsiTheme="minorHAnsi" w:cstheme="minorHAnsi"/>
-        </w:rPr>
-        <w:t>sitemax</w:t>
-      </w:r>
-      <w:proofErr w:type="spellEnd"/>
-      <w:r>
-        <w:rPr>
-          <w:rFonts w:asciiTheme="minorHAnsi" w:eastAsia="Batang" w:hAnsiTheme="minorHAnsi" w:cstheme="minorHAnsi"/>
-        </w:rPr>
-        <w:t xml:space="preserve"> 3</w:t>
+        <w:t>Story about building bash program for sitemax 3</w:t>
       </w:r>
     </w:p>
     <w:p>
@@ -5567,23 +5011,7 @@
           <w:rFonts w:asciiTheme="minorHAnsi" w:hAnsiTheme="minorHAnsi"/>
           <w:color w:val="000000" w:themeColor="text1"/>
         </w:rPr>
-        <w:t xml:space="preserve">I have proven history of self-learning which I love and securing a job at </w:t>
-      </w:r>
-      <w:proofErr w:type="spellStart"/>
-      <w:r>
-        <w:rPr>
-          <w:rFonts w:asciiTheme="minorHAnsi" w:hAnsiTheme="minorHAnsi"/>
-          <w:color w:val="000000" w:themeColor="text1"/>
-        </w:rPr>
-        <w:t>SiteMax</w:t>
-      </w:r>
-      <w:proofErr w:type="spellEnd"/>
-      <w:r>
-        <w:rPr>
-          <w:rFonts w:asciiTheme="minorHAnsi" w:hAnsiTheme="minorHAnsi"/>
-          <w:color w:val="000000" w:themeColor="text1"/>
-        </w:rPr>
-        <w:t xml:space="preserve"> Systems</w:t>
+        <w:t>I have proven history of self-learning which I love and securing a job at SiteMax Systems</w:t>
       </w:r>
     </w:p>
     <w:p>
@@ -5605,17 +5033,8 @@
           <w:rFonts w:asciiTheme="minorHAnsi" w:hAnsiTheme="minorHAnsi"/>
           <w:color w:val="000000" w:themeColor="text1"/>
         </w:rPr>
-        <w:t xml:space="preserve">Story about Getting a job at </w:t>
-      </w:r>
-      <w:proofErr w:type="spellStart"/>
-      <w:r>
-        <w:rPr>
-          <w:rFonts w:asciiTheme="minorHAnsi" w:hAnsiTheme="minorHAnsi"/>
-          <w:color w:val="000000" w:themeColor="text1"/>
-        </w:rPr>
-        <w:t>SiteMax</w:t>
-      </w:r>
-      <w:proofErr w:type="spellEnd"/>
+        <w:t>Story about Getting a job at SiteMax</w:t>
+      </w:r>
     </w:p>
     <w:p>
       <w:pPr>
@@ -5636,17 +5055,8 @@
           <w:rFonts w:asciiTheme="minorHAnsi" w:hAnsiTheme="minorHAnsi"/>
           <w:color w:val="000000" w:themeColor="text1"/>
         </w:rPr>
-        <w:t xml:space="preserve">Story about practicing Algorithm at </w:t>
-      </w:r>
-      <w:proofErr w:type="spellStart"/>
-      <w:r>
-        <w:rPr>
-          <w:rFonts w:asciiTheme="minorHAnsi" w:hAnsiTheme="minorHAnsi"/>
-          <w:color w:val="000000" w:themeColor="text1"/>
-        </w:rPr>
-        <w:t>SiteMax</w:t>
-      </w:r>
-      <w:proofErr w:type="spellEnd"/>
+        <w:t>Story about practicing Algorithm at SiteMax</w:t>
+      </w:r>
     </w:p>
     <w:p>
       <w:pPr>
@@ -5714,7 +5124,7 @@
         </w:rPr>
         <w:t xml:space="preserve">First Practice: </w:t>
       </w:r>
-      <w:hyperlink r:id="rId23" w:history="1">
+      <w:hyperlink r:id="rId24" w:history="1">
         <w:r>
           <w:rPr>
             <w:rStyle w:val="Hyperlink"/>
@@ -5759,7 +5169,6 @@
         </w:rPr>
         <w:t xml:space="preserve">My immediate goal: get to know my peers at </w:t>
       </w:r>
-      <w:proofErr w:type="spellStart"/>
       <w:r>
         <w:rPr>
           <w:rFonts w:asciiTheme="minorHAnsi" w:hAnsiTheme="minorHAnsi"/>
@@ -5767,7 +5176,6 @@
         </w:rPr>
         <w:t>Mobsquad</w:t>
       </w:r>
-      <w:proofErr w:type="spellEnd"/>
       <w:r>
         <w:rPr>
           <w:rFonts w:asciiTheme="minorHAnsi" w:hAnsiTheme="minorHAnsi"/>
@@ -5864,39 +5272,14 @@
           <w:rFonts w:ascii="Batang" w:eastAsia="Batang" w:hAnsi="Batang" w:cs="Batang"/>
           <w:color w:val="000000" w:themeColor="text1"/>
         </w:rPr>
-        <w:t xml:space="preserve">Mid </w:t>
-      </w:r>
-      <w:proofErr w:type="spellStart"/>
-      <w:r>
-        <w:rPr>
-          <w:rFonts w:ascii="Batang" w:eastAsia="Batang" w:hAnsi="Batang" w:cs="Batang"/>
-          <w:color w:val="000000" w:themeColor="text1"/>
-        </w:rPr>
-        <w:t>lelvel</w:t>
-      </w:r>
-      <w:proofErr w:type="spellEnd"/>
-      <w:r>
-        <w:rPr>
-          <w:rFonts w:ascii="Batang" w:eastAsia="Batang" w:hAnsi="Batang" w:cs="Batang"/>
-          <w:color w:val="000000" w:themeColor="text1"/>
-        </w:rPr>
-        <w:t xml:space="preserve"> developer </w:t>
-      </w:r>
-      <w:proofErr w:type="spellStart"/>
+        <w:t xml:space="preserve">Mid lelvel developer </w:t>
+      </w:r>
       <w:r>
         <w:rPr>
           <w:rFonts w:ascii="Batang" w:eastAsia="Batang" w:hAnsi="Batang" w:cs="Batang" w:hint="eastAsia"/>
           <w:color w:val="000000" w:themeColor="text1"/>
         </w:rPr>
-        <w:t>모르면은</w:t>
-      </w:r>
-      <w:proofErr w:type="spellEnd"/>
-      <w:r>
-        <w:rPr>
-          <w:rFonts w:ascii="Batang" w:eastAsia="Batang" w:hAnsi="Batang" w:cs="Batang" w:hint="eastAsia"/>
-          <w:color w:val="000000" w:themeColor="text1"/>
-        </w:rPr>
-        <w:t xml:space="preserve"> 아야</w:t>
+        <w:t>모르면은 아야</w:t>
       </w:r>
       <w:r>
         <w:rPr>
@@ -5966,23 +5349,7 @@
           <w:rFonts w:asciiTheme="minorHAnsi" w:hAnsiTheme="minorHAnsi"/>
           <w:color w:val="000000" w:themeColor="text1"/>
         </w:rPr>
-        <w:t xml:space="preserve"> </w:t>
-      </w:r>
-      <w:proofErr w:type="gramStart"/>
-      <w:r>
-        <w:rPr>
-          <w:rFonts w:asciiTheme="minorHAnsi" w:hAnsiTheme="minorHAnsi"/>
-          <w:color w:val="000000" w:themeColor="text1"/>
-        </w:rPr>
-        <w:t>engineer, and</w:t>
-      </w:r>
-      <w:proofErr w:type="gramEnd"/>
-      <w:r>
-        <w:rPr>
-          <w:rFonts w:asciiTheme="minorHAnsi" w:hAnsiTheme="minorHAnsi"/>
-          <w:color w:val="000000" w:themeColor="text1"/>
-        </w:rPr>
-        <w:t xml:space="preserve"> be acknowledged that I am a valuable senior engineer.</w:t>
+        <w:t xml:space="preserve"> engineer, and be acknowledged that I am a valuable senior engineer.</w:t>
       </w:r>
     </w:p>
     <w:p>
@@ -6179,23 +5546,7 @@
           <w:rFonts w:asciiTheme="minorHAnsi" w:hAnsiTheme="minorHAnsi"/>
           <w:color w:val="000000" w:themeColor="text1"/>
         </w:rPr>
-        <w:t xml:space="preserve">I am confident that </w:t>
-      </w:r>
-      <w:proofErr w:type="spellStart"/>
-      <w:r>
-        <w:rPr>
-          <w:rFonts w:asciiTheme="minorHAnsi" w:hAnsiTheme="minorHAnsi"/>
-          <w:color w:val="000000" w:themeColor="text1"/>
-        </w:rPr>
-        <w:t>mobsquad</w:t>
-      </w:r>
-      <w:proofErr w:type="spellEnd"/>
-      <w:r>
-        <w:rPr>
-          <w:rFonts w:asciiTheme="minorHAnsi" w:hAnsiTheme="minorHAnsi"/>
-          <w:color w:val="000000" w:themeColor="text1"/>
-        </w:rPr>
-        <w:t xml:space="preserve"> would compensate me fairly based on the roles I am getting into and my abilities.</w:t>
+        <w:t>I am confident that mobsquad would compensate me fairly based on the roles I am getting into and my abilities.</w:t>
       </w:r>
     </w:p>
     <w:p>
@@ -6281,17 +5632,8 @@
           <w:rFonts w:asciiTheme="minorHAnsi" w:hAnsiTheme="minorHAnsi"/>
           <w:color w:val="000000" w:themeColor="text1"/>
         </w:rPr>
-        <w:t xml:space="preserve">What qualities do you think are most important for someone to excel in this </w:t>
-      </w:r>
-      <w:proofErr w:type="gramStart"/>
-      <w:r>
-        <w:rPr>
-          <w:rFonts w:asciiTheme="minorHAnsi" w:hAnsiTheme="minorHAnsi"/>
-          <w:color w:val="000000" w:themeColor="text1"/>
-        </w:rPr>
-        <w:t>position</w:t>
-      </w:r>
-      <w:proofErr w:type="gramEnd"/>
+        <w:t>What qualities do you think are most important for someone to excel in this position</w:t>
+      </w:r>
     </w:p>
     <w:p>
       <w:pPr>

</xml_diff>

<commit_message>
feat: Add progress #22 'bear robotics'
</commit_message>
<xml_diff>
--- a/big-interview/mobsquad/summary notes.docx
+++ b/big-interview/mobsquad/summary notes.docx
@@ -49,7 +49,21 @@
         <w:rPr>
           <w:rFonts w:asciiTheme="minorHAnsi" w:hAnsiTheme="minorHAnsi" w:cstheme="minorHAnsi"/>
         </w:rPr>
-        <w:t xml:space="preserve">During my time at SiteMax systems, I worked on developing small single page applications on behalf of clients. </w:t>
+        <w:t xml:space="preserve">During my time at </w:t>
+      </w:r>
+      <w:proofErr w:type="spellStart"/>
+      <w:r>
+        <w:rPr>
+          <w:rFonts w:asciiTheme="minorHAnsi" w:hAnsiTheme="minorHAnsi" w:cstheme="minorHAnsi"/>
+        </w:rPr>
+        <w:t>SiteMax</w:t>
+      </w:r>
+      <w:proofErr w:type="spellEnd"/>
+      <w:r>
+        <w:rPr>
+          <w:rFonts w:asciiTheme="minorHAnsi" w:hAnsiTheme="minorHAnsi" w:cstheme="minorHAnsi"/>
+        </w:rPr>
+        <w:t xml:space="preserve"> systems, I worked on developing small single page applications on behalf of clients. </w:t>
       </w:r>
     </w:p>
     <w:p>
@@ -69,7 +83,35 @@
         <w:rPr>
           <w:rFonts w:asciiTheme="minorHAnsi" w:hAnsiTheme="minorHAnsi" w:cstheme="minorHAnsi"/>
         </w:rPr>
-        <w:t>I communicated with the customer success team and the dev team to make sure the business requirements are met and it won’t break on the siteMax system.</w:t>
+        <w:t xml:space="preserve">I communicated with the customer success team and the dev team to make sure the business requirements are </w:t>
+      </w:r>
+      <w:proofErr w:type="gramStart"/>
+      <w:r>
+        <w:rPr>
+          <w:rFonts w:asciiTheme="minorHAnsi" w:hAnsiTheme="minorHAnsi" w:cstheme="minorHAnsi"/>
+        </w:rPr>
+        <w:t>met</w:t>
+      </w:r>
+      <w:proofErr w:type="gramEnd"/>
+      <w:r>
+        <w:rPr>
+          <w:rFonts w:asciiTheme="minorHAnsi" w:hAnsiTheme="minorHAnsi" w:cstheme="minorHAnsi"/>
+        </w:rPr>
+        <w:t xml:space="preserve"> and it won’t break on the </w:t>
+      </w:r>
+      <w:proofErr w:type="spellStart"/>
+      <w:r>
+        <w:rPr>
+          <w:rFonts w:asciiTheme="minorHAnsi" w:hAnsiTheme="minorHAnsi" w:cstheme="minorHAnsi"/>
+        </w:rPr>
+        <w:t>siteMax</w:t>
+      </w:r>
+      <w:proofErr w:type="spellEnd"/>
+      <w:r>
+        <w:rPr>
+          <w:rFonts w:asciiTheme="minorHAnsi" w:hAnsiTheme="minorHAnsi" w:cstheme="minorHAnsi"/>
+        </w:rPr>
+        <w:t xml:space="preserve"> system.</w:t>
       </w:r>
     </w:p>
     <w:p>
@@ -201,13 +243,27 @@
         <w:rPr>
           <w:rFonts w:asciiTheme="minorHAnsi" w:hAnsiTheme="minorHAnsi" w:cstheme="minorHAnsi"/>
         </w:rPr>
-        <w:t>updating my resume with bullet points from the list of my works</w:t>
-      </w:r>
-      <w:r>
-        <w:rPr>
-          <w:rFonts w:asciiTheme="minorHAnsi" w:hAnsiTheme="minorHAnsi" w:cstheme="minorHAnsi"/>
-        </w:rPr>
-        <w:t>, and generating pdf from my digital resume</w:t>
+        <w:t xml:space="preserve">updating my resume with bullet points from the list of my </w:t>
+      </w:r>
+      <w:proofErr w:type="gramStart"/>
+      <w:r>
+        <w:rPr>
+          <w:rFonts w:asciiTheme="minorHAnsi" w:hAnsiTheme="minorHAnsi" w:cstheme="minorHAnsi"/>
+        </w:rPr>
+        <w:t>works</w:t>
+      </w:r>
+      <w:r>
+        <w:rPr>
+          <w:rFonts w:asciiTheme="minorHAnsi" w:hAnsiTheme="minorHAnsi" w:cstheme="minorHAnsi"/>
+        </w:rPr>
+        <w:t>, and</w:t>
+      </w:r>
+      <w:proofErr w:type="gramEnd"/>
+      <w:r>
+        <w:rPr>
+          <w:rFonts w:asciiTheme="minorHAnsi" w:hAnsiTheme="minorHAnsi" w:cstheme="minorHAnsi"/>
+        </w:rPr>
+        <w:t xml:space="preserve"> generating pdf from my digital resume</w:t>
       </w:r>
       <w:r>
         <w:rPr>
@@ -308,7 +364,15 @@
         <w:t>Shortly after graduation</w:t>
       </w:r>
       <w:r>
-        <w:t xml:space="preserve"> I was thinking about the career I wanted to pursue</w:t>
+        <w:t xml:space="preserve"> I was thinking about the </w:t>
+      </w:r>
+      <w:proofErr w:type="gramStart"/>
+      <w:r>
+        <w:t>career</w:t>
+      </w:r>
+      <w:proofErr w:type="gramEnd"/>
+      <w:r>
+        <w:t xml:space="preserve"> I wanted to pursue</w:t>
       </w:r>
     </w:p>
     <w:p>
@@ -562,7 +626,21 @@
         <w:rPr>
           <w:rFonts w:asciiTheme="minorHAnsi" w:hAnsiTheme="minorHAnsi" w:cstheme="minorHAnsi"/>
         </w:rPr>
-        <w:t>I worked at Sitemax Systems from January 2018 to December 2019 as Junior Front End Developer</w:t>
+        <w:t xml:space="preserve">I worked at </w:t>
+      </w:r>
+      <w:proofErr w:type="spellStart"/>
+      <w:r>
+        <w:rPr>
+          <w:rFonts w:asciiTheme="minorHAnsi" w:hAnsiTheme="minorHAnsi" w:cstheme="minorHAnsi"/>
+        </w:rPr>
+        <w:t>Sitemax</w:t>
+      </w:r>
+      <w:proofErr w:type="spellEnd"/>
+      <w:r>
+        <w:rPr>
+          <w:rFonts w:asciiTheme="minorHAnsi" w:hAnsiTheme="minorHAnsi" w:cstheme="minorHAnsi"/>
+        </w:rPr>
+        <w:t xml:space="preserve"> Systems from January 2018 to December 2019 as Junior Front End Developer</w:t>
       </w:r>
     </w:p>
     <w:p>
@@ -580,7 +658,21 @@
         <w:rPr>
           <w:rFonts w:asciiTheme="minorHAnsi" w:hAnsiTheme="minorHAnsi" w:cstheme="minorHAnsi"/>
         </w:rPr>
-        <w:t>There I was responsible for developing and maintaining features of the SiteMax Systems</w:t>
+        <w:t xml:space="preserve">There I was responsible for developing and maintaining features of the </w:t>
+      </w:r>
+      <w:proofErr w:type="spellStart"/>
+      <w:r>
+        <w:rPr>
+          <w:rFonts w:asciiTheme="minorHAnsi" w:hAnsiTheme="minorHAnsi" w:cstheme="minorHAnsi"/>
+        </w:rPr>
+        <w:t>SiteMax</w:t>
+      </w:r>
+      <w:proofErr w:type="spellEnd"/>
+      <w:r>
+        <w:rPr>
+          <w:rFonts w:asciiTheme="minorHAnsi" w:hAnsiTheme="minorHAnsi" w:cstheme="minorHAnsi"/>
+        </w:rPr>
+        <w:t xml:space="preserve"> Systems</w:t>
       </w:r>
     </w:p>
     <w:p>
@@ -629,7 +721,49 @@
         <w:rPr>
           <w:rFonts w:asciiTheme="minorHAnsi" w:hAnsiTheme="minorHAnsi" w:cstheme="minorHAnsi"/>
         </w:rPr>
-        <w:t xml:space="preserve"> with the development of SItemax’s mission critical Sitemax 3 and Sitemax 3.5 mobile application</w:t>
+        <w:t xml:space="preserve"> with the development of </w:t>
+      </w:r>
+      <w:proofErr w:type="spellStart"/>
+      <w:r>
+        <w:rPr>
+          <w:rFonts w:asciiTheme="minorHAnsi" w:hAnsiTheme="minorHAnsi" w:cstheme="minorHAnsi"/>
+        </w:rPr>
+        <w:t>SItemax’s</w:t>
+      </w:r>
+      <w:proofErr w:type="spellEnd"/>
+      <w:r>
+        <w:rPr>
+          <w:rFonts w:asciiTheme="minorHAnsi" w:hAnsiTheme="minorHAnsi" w:cstheme="minorHAnsi"/>
+        </w:rPr>
+        <w:t xml:space="preserve"> mission critical </w:t>
+      </w:r>
+      <w:proofErr w:type="spellStart"/>
+      <w:r>
+        <w:rPr>
+          <w:rFonts w:asciiTheme="minorHAnsi" w:hAnsiTheme="minorHAnsi" w:cstheme="minorHAnsi"/>
+        </w:rPr>
+        <w:t>Sitemax</w:t>
+      </w:r>
+      <w:proofErr w:type="spellEnd"/>
+      <w:r>
+        <w:rPr>
+          <w:rFonts w:asciiTheme="minorHAnsi" w:hAnsiTheme="minorHAnsi" w:cstheme="minorHAnsi"/>
+        </w:rPr>
+        <w:t xml:space="preserve"> 3 and </w:t>
+      </w:r>
+      <w:proofErr w:type="spellStart"/>
+      <w:r>
+        <w:rPr>
+          <w:rFonts w:asciiTheme="minorHAnsi" w:hAnsiTheme="minorHAnsi" w:cstheme="minorHAnsi"/>
+        </w:rPr>
+        <w:t>Sitemax</w:t>
+      </w:r>
+      <w:proofErr w:type="spellEnd"/>
+      <w:r>
+        <w:rPr>
+          <w:rFonts w:asciiTheme="minorHAnsi" w:hAnsiTheme="minorHAnsi" w:cstheme="minorHAnsi"/>
+        </w:rPr>
+        <w:t xml:space="preserve"> 3.5 mobile application</w:t>
       </w:r>
       <w:r>
         <w:rPr>
@@ -653,7 +787,21 @@
         <w:rPr>
           <w:rFonts w:asciiTheme="minorHAnsi" w:hAnsiTheme="minorHAnsi" w:cstheme="minorHAnsi"/>
         </w:rPr>
-        <w:t>I took leadership at developing small programs that reduced the development of the company’s SiteMax 3 application</w:t>
+        <w:t xml:space="preserve">I took leadership at developing small programs that reduced the development of the company’s </w:t>
+      </w:r>
+      <w:proofErr w:type="spellStart"/>
+      <w:r>
+        <w:rPr>
+          <w:rFonts w:asciiTheme="minorHAnsi" w:hAnsiTheme="minorHAnsi" w:cstheme="minorHAnsi"/>
+        </w:rPr>
+        <w:t>SiteMax</w:t>
+      </w:r>
+      <w:proofErr w:type="spellEnd"/>
+      <w:r>
+        <w:rPr>
+          <w:rFonts w:asciiTheme="minorHAnsi" w:hAnsiTheme="minorHAnsi" w:cstheme="minorHAnsi"/>
+        </w:rPr>
+        <w:t xml:space="preserve"> 3 application</w:t>
       </w:r>
     </w:p>
     <w:p>
@@ -707,12 +855,21 @@
           <w:color w:val="000000" w:themeColor="text1"/>
         </w:rPr>
       </w:pPr>
-      <w:r>
-        <w:rPr>
-          <w:rFonts w:asciiTheme="minorHAnsi" w:hAnsiTheme="minorHAnsi"/>
-          <w:color w:val="000000" w:themeColor="text1"/>
-        </w:rPr>
-        <w:t>Reecntly, I finished the development of hyungmogu.com. Initially, I built the website using Django, but I self-learned ReactJS and migrated the website to entirely front-end based website.</w:t>
+      <w:proofErr w:type="spellStart"/>
+      <w:r>
+        <w:rPr>
+          <w:rFonts w:asciiTheme="minorHAnsi" w:hAnsiTheme="minorHAnsi"/>
+          <w:color w:val="000000" w:themeColor="text1"/>
+        </w:rPr>
+        <w:t>Reecntly</w:t>
+      </w:r>
+      <w:proofErr w:type="spellEnd"/>
+      <w:r>
+        <w:rPr>
+          <w:rFonts w:asciiTheme="minorHAnsi" w:hAnsiTheme="minorHAnsi"/>
+          <w:color w:val="000000" w:themeColor="text1"/>
+        </w:rPr>
+        <w:t>, I finished the development of hyungmogu.com. Initially, I built the website using Django, but I self-learned ReactJS and migrated the website to entirely front-end based website.</w:t>
       </w:r>
     </w:p>
     <w:p>
@@ -828,6 +985,29 @@
           <w:color w:val="000000" w:themeColor="text1"/>
         </w:rPr>
       </w:pPr>
+      <w:r>
+        <w:rPr>
+          <w:rFonts w:asciiTheme="minorHAnsi" w:hAnsiTheme="minorHAnsi"/>
+          <w:color w:val="000000" w:themeColor="text1"/>
+        </w:rPr>
+        <w:t xml:space="preserve">Third Practice: </w:t>
+      </w:r>
+      <w:hyperlink r:id="rId13" w:history="1">
+        <w:r>
+          <w:rPr>
+            <w:rStyle w:val="Hyperlink"/>
+            <w:rFonts w:asciiTheme="minorHAnsi" w:hAnsiTheme="minorHAnsi"/>
+          </w:rPr>
+          <w:t>https://app.biginterview.com/s/24dde98664</w:t>
+        </w:r>
+      </w:hyperlink>
+      <w:r>
+        <w:rPr>
+          <w:rFonts w:asciiTheme="minorHAnsi" w:hAnsiTheme="minorHAnsi"/>
+          <w:color w:val="000000" w:themeColor="text1"/>
+        </w:rPr>
+        <w:t xml:space="preserve"> </w:t>
+      </w:r>
     </w:p>
     <w:p>
       <w:pPr>
@@ -854,7 +1034,23 @@
           <w:rFonts w:asciiTheme="minorHAnsi" w:hAnsiTheme="minorHAnsi"/>
           <w:color w:val="000000" w:themeColor="text1"/>
         </w:rPr>
-        <w:t>My peers at SIteMax Systems are awesome.</w:t>
+        <w:t xml:space="preserve">My peers at </w:t>
+      </w:r>
+      <w:proofErr w:type="spellStart"/>
+      <w:r>
+        <w:rPr>
+          <w:rFonts w:asciiTheme="minorHAnsi" w:hAnsiTheme="minorHAnsi"/>
+          <w:color w:val="000000" w:themeColor="text1"/>
+        </w:rPr>
+        <w:t>SIteMax</w:t>
+      </w:r>
+      <w:proofErr w:type="spellEnd"/>
+      <w:r>
+        <w:rPr>
+          <w:rFonts w:asciiTheme="minorHAnsi" w:hAnsiTheme="minorHAnsi"/>
+          <w:color w:val="000000" w:themeColor="text1"/>
+        </w:rPr>
+        <w:t xml:space="preserve"> Systems are awesome.</w:t>
       </w:r>
     </w:p>
     <w:p>
@@ -1042,7 +1238,7 @@
       <w:r>
         <w:t xml:space="preserve"> </w:t>
       </w:r>
-      <w:hyperlink r:id="rId13" w:history="1">
+      <w:hyperlink r:id="rId14" w:history="1">
         <w:r>
           <w:rPr>
             <w:rStyle w:val="Hyperlink"/>
@@ -1058,7 +1254,7 @@
       <w:r>
         <w:t xml:space="preserve">Second Practice: </w:t>
       </w:r>
-      <w:hyperlink r:id="rId14" w:history="1">
+      <w:hyperlink r:id="rId15" w:history="1">
         <w:r>
           <w:rPr>
             <w:rStyle w:val="Hyperlink"/>
@@ -1074,7 +1270,7 @@
       <w:r>
         <w:t xml:space="preserve">Third Practice: </w:t>
       </w:r>
-      <w:hyperlink r:id="rId15" w:history="1">
+      <w:hyperlink r:id="rId16" w:history="1">
         <w:r>
           <w:rPr>
             <w:rStyle w:val="Hyperlink"/>
@@ -1146,7 +1342,43 @@
           <w:szCs w:val="28"/>
         </w:rPr>
         <w:lastRenderedPageBreak/>
-        <w:t>For the past 2 years in my previous workplace in SiteMax Systems Inc, I was responsible of developing and maintaining the features of the SiteMax system</w:t>
+        <w:t xml:space="preserve">For the past 2 years in my previous workplace in </w:t>
+      </w:r>
+      <w:proofErr w:type="spellStart"/>
+      <w:r>
+        <w:rPr>
+          <w:rFonts w:asciiTheme="minorHAnsi" w:hAnsiTheme="minorHAnsi" w:cstheme="minorHAnsi"/>
+          <w:sz w:val="28"/>
+          <w:szCs w:val="28"/>
+        </w:rPr>
+        <w:t>SiteMax</w:t>
+      </w:r>
+      <w:proofErr w:type="spellEnd"/>
+      <w:r>
+        <w:rPr>
+          <w:rFonts w:asciiTheme="minorHAnsi" w:hAnsiTheme="minorHAnsi" w:cstheme="minorHAnsi"/>
+          <w:sz w:val="28"/>
+          <w:szCs w:val="28"/>
+        </w:rPr>
+        <w:t xml:space="preserve"> Systems Inc, I was responsible of developing and maintaining the features of the </w:t>
+      </w:r>
+      <w:proofErr w:type="spellStart"/>
+      <w:r>
+        <w:rPr>
+          <w:rFonts w:asciiTheme="minorHAnsi" w:hAnsiTheme="minorHAnsi" w:cstheme="minorHAnsi"/>
+          <w:sz w:val="28"/>
+          <w:szCs w:val="28"/>
+        </w:rPr>
+        <w:t>SiteMax</w:t>
+      </w:r>
+      <w:proofErr w:type="spellEnd"/>
+      <w:r>
+        <w:rPr>
+          <w:rFonts w:asciiTheme="minorHAnsi" w:hAnsiTheme="minorHAnsi" w:cstheme="minorHAnsi"/>
+          <w:sz w:val="28"/>
+          <w:szCs w:val="28"/>
+        </w:rPr>
+        <w:t xml:space="preserve"> system</w:t>
       </w:r>
     </w:p>
     <w:p>
@@ -1247,7 +1479,43 @@
           <w:szCs w:val="28"/>
         </w:rPr>
         <w:tab/>
-        <w:t xml:space="preserve"> experience. For the past 2 years in my previous workplace in SiteMax Systems Inc, I was responsible of developing and maintaining the features of the SiteMax system.</w:t>
+        <w:t xml:space="preserve"> experience. For the past 2 years in my previous workplace in </w:t>
+      </w:r>
+      <w:proofErr w:type="spellStart"/>
+      <w:r>
+        <w:rPr>
+          <w:rFonts w:asciiTheme="minorHAnsi" w:hAnsiTheme="minorHAnsi" w:cstheme="minorHAnsi"/>
+          <w:sz w:val="28"/>
+          <w:szCs w:val="28"/>
+        </w:rPr>
+        <w:t>SiteMax</w:t>
+      </w:r>
+      <w:proofErr w:type="spellEnd"/>
+      <w:r>
+        <w:rPr>
+          <w:rFonts w:asciiTheme="minorHAnsi" w:hAnsiTheme="minorHAnsi" w:cstheme="minorHAnsi"/>
+          <w:sz w:val="28"/>
+          <w:szCs w:val="28"/>
+        </w:rPr>
+        <w:t xml:space="preserve"> Systems Inc, I was responsible of developing and maintaining the features of the </w:t>
+      </w:r>
+      <w:proofErr w:type="spellStart"/>
+      <w:r>
+        <w:rPr>
+          <w:rFonts w:asciiTheme="minorHAnsi" w:hAnsiTheme="minorHAnsi" w:cstheme="minorHAnsi"/>
+          <w:sz w:val="28"/>
+          <w:szCs w:val="28"/>
+        </w:rPr>
+        <w:t>SiteMax</w:t>
+      </w:r>
+      <w:proofErr w:type="spellEnd"/>
+      <w:r>
+        <w:rPr>
+          <w:rFonts w:asciiTheme="minorHAnsi" w:hAnsiTheme="minorHAnsi" w:cstheme="minorHAnsi"/>
+          <w:sz w:val="28"/>
+          <w:szCs w:val="28"/>
+        </w:rPr>
+        <w:t xml:space="preserve"> system.</w:t>
       </w:r>
     </w:p>
     <w:p>
@@ -1279,845 +1547,935 @@
           <w:color w:val="1F314A"/>
           <w:shd w:val="clear" w:color="auto" w:fill="F2F7FE"/>
         </w:rPr>
-        <w:t>For the past two years, I worked with my teammates from different departemnts and built over 300 angularJS based single page applications, and maintained over  2000 of them. As well, I assisted my senior developers with developer There I was praised by my team members for building beautiful applications that delights customers and lots of fist bumps and high fives.</w:t>
-      </w:r>
-    </w:p>
-    <w:p>
-      <w:pPr>
-        <w:tabs>
-          <w:tab w:val="left" w:pos="6440"/>
-        </w:tabs>
+        <w:t xml:space="preserve">For the past two years, I worked with my teammates from different </w:t>
+      </w:r>
+      <w:proofErr w:type="spellStart"/>
+      <w:r>
         <w:rPr>
           <w:rFonts w:ascii="Arial" w:hAnsi="Arial" w:cs="Arial"/>
           <w:color w:val="1F314A"/>
           <w:shd w:val="clear" w:color="auto" w:fill="F2F7FE"/>
         </w:rPr>
-      </w:pPr>
-    </w:p>
-    <w:p>
-      <w:pPr>
-        <w:tabs>
-          <w:tab w:val="left" w:pos="6440"/>
-        </w:tabs>
+        <w:t>departemnts</w:t>
+      </w:r>
+      <w:proofErr w:type="spellEnd"/>
+      <w:r>
         <w:rPr>
           <w:rFonts w:ascii="Arial" w:hAnsi="Arial" w:cs="Arial"/>
           <w:color w:val="1F314A"/>
           <w:shd w:val="clear" w:color="auto" w:fill="F2F7FE"/>
         </w:rPr>
-      </w:pPr>
+        <w:t xml:space="preserve"> and built over 300 </w:t>
+      </w:r>
+      <w:proofErr w:type="spellStart"/>
       <w:r>
         <w:rPr>
           <w:rFonts w:ascii="Arial" w:hAnsi="Arial" w:cs="Arial"/>
           <w:color w:val="1F314A"/>
           <w:shd w:val="clear" w:color="auto" w:fill="F2F7FE"/>
         </w:rPr>
-        <w:t>Over the years, I felt the need for better growth and opportunities. I’ve been practicing over the years, and now that I am ready for a new role, this position is the one that I felt I could excel in.</w:t>
-      </w:r>
-    </w:p>
-    <w:p>
-      <w:pPr>
-        <w:tabs>
-          <w:tab w:val="left" w:pos="6440"/>
-        </w:tabs>
+        <w:t>angularJS</w:t>
+      </w:r>
+      <w:proofErr w:type="spellEnd"/>
+      <w:r>
         <w:rPr>
           <w:rFonts w:ascii="Arial" w:hAnsi="Arial" w:cs="Arial"/>
           <w:color w:val="1F314A"/>
           <w:shd w:val="clear" w:color="auto" w:fill="F2F7FE"/>
         </w:rPr>
-      </w:pPr>
-    </w:p>
-    <w:p>
-      <w:pPr>
-        <w:rPr>
-          <w:rFonts w:asciiTheme="minorHAnsi" w:eastAsia="Batang" w:hAnsiTheme="minorHAnsi" w:cstheme="minorHAnsi"/>
-          <w:sz w:val="28"/>
-          <w:szCs w:val="28"/>
-        </w:rPr>
-      </w:pPr>
-      <w:r>
-        <w:rPr>
-          <w:rFonts w:asciiTheme="minorHAnsi" w:eastAsia="Batang" w:hAnsiTheme="minorHAnsi" w:cstheme="minorHAnsi"/>
-          <w:sz w:val="28"/>
-          <w:szCs w:val="28"/>
-        </w:rPr>
-        <w:t>저는</w:t>
-      </w:r>
-      <w:r>
-        <w:rPr>
-          <w:rFonts w:asciiTheme="minorHAnsi" w:eastAsia="Batang" w:hAnsiTheme="minorHAnsi" w:cstheme="minorHAnsi"/>
-          <w:sz w:val="28"/>
-          <w:szCs w:val="28"/>
-        </w:rPr>
-        <w:t xml:space="preserve"> 2</w:t>
-      </w:r>
-      <w:r>
-        <w:rPr>
-          <w:rFonts w:asciiTheme="minorHAnsi" w:eastAsia="Batang" w:hAnsiTheme="minorHAnsi" w:cstheme="minorHAnsi"/>
-          <w:sz w:val="28"/>
-          <w:szCs w:val="28"/>
-        </w:rPr>
-        <w:t>년</w:t>
-      </w:r>
-      <w:r>
-        <w:rPr>
-          <w:rFonts w:asciiTheme="minorHAnsi" w:eastAsia="Batang" w:hAnsiTheme="minorHAnsi" w:cstheme="minorHAnsi"/>
-          <w:sz w:val="28"/>
-          <w:szCs w:val="28"/>
-        </w:rPr>
-        <w:t xml:space="preserve"> </w:t>
-      </w:r>
-      <w:r>
-        <w:rPr>
-          <w:rFonts w:asciiTheme="minorHAnsi" w:eastAsia="Batang" w:hAnsiTheme="minorHAnsi" w:cstheme="minorHAnsi"/>
-          <w:sz w:val="28"/>
-          <w:szCs w:val="28"/>
-        </w:rPr>
-        <w:t>경력이</w:t>
-      </w:r>
-      <w:r>
-        <w:rPr>
-          <w:rFonts w:asciiTheme="minorHAnsi" w:eastAsia="Batang" w:hAnsiTheme="minorHAnsi" w:cstheme="minorHAnsi"/>
-          <w:sz w:val="28"/>
-          <w:szCs w:val="28"/>
-        </w:rPr>
-        <w:t xml:space="preserve"> </w:t>
-      </w:r>
-      <w:r>
-        <w:rPr>
-          <w:rFonts w:asciiTheme="minorHAnsi" w:eastAsia="Batang" w:hAnsiTheme="minorHAnsi" w:cstheme="minorHAnsi"/>
-          <w:sz w:val="28"/>
-          <w:szCs w:val="28"/>
-        </w:rPr>
-        <w:t>있는</w:t>
-      </w:r>
-      <w:r>
-        <w:rPr>
-          <w:rFonts w:asciiTheme="minorHAnsi" w:eastAsia="Batang" w:hAnsiTheme="minorHAnsi" w:cstheme="minorHAnsi"/>
-          <w:sz w:val="28"/>
-          <w:szCs w:val="28"/>
-        </w:rPr>
-        <w:t xml:space="preserve"> </w:t>
-      </w:r>
-      <w:r>
-        <w:rPr>
-          <w:rFonts w:asciiTheme="minorHAnsi" w:eastAsia="Batang" w:hAnsiTheme="minorHAnsi" w:cstheme="minorHAnsi"/>
-          <w:sz w:val="28"/>
-          <w:szCs w:val="28"/>
-        </w:rPr>
-        <w:t>프론트</w:t>
-      </w:r>
-      <w:r>
-        <w:rPr>
-          <w:rFonts w:asciiTheme="minorHAnsi" w:eastAsia="Batang" w:hAnsiTheme="minorHAnsi" w:cstheme="minorHAnsi"/>
-          <w:sz w:val="28"/>
-          <w:szCs w:val="28"/>
-        </w:rPr>
-        <w:t xml:space="preserve"> </w:t>
-      </w:r>
-      <w:r>
-        <w:rPr>
-          <w:rFonts w:asciiTheme="minorHAnsi" w:eastAsia="Batang" w:hAnsiTheme="minorHAnsi" w:cstheme="minorHAnsi"/>
-          <w:sz w:val="28"/>
-          <w:szCs w:val="28"/>
-        </w:rPr>
-        <w:t>개발자</w:t>
-      </w:r>
-      <w:r>
-        <w:rPr>
-          <w:rFonts w:asciiTheme="minorHAnsi" w:eastAsia="Batang" w:hAnsiTheme="minorHAnsi" w:cstheme="minorHAnsi"/>
-          <w:sz w:val="28"/>
-          <w:szCs w:val="28"/>
-        </w:rPr>
-        <w:t xml:space="preserve"> </w:t>
-      </w:r>
-      <w:r>
-        <w:rPr>
-          <w:rFonts w:asciiTheme="minorHAnsi" w:eastAsia="Batang" w:hAnsiTheme="minorHAnsi" w:cstheme="minorHAnsi"/>
-          <w:sz w:val="28"/>
-          <w:szCs w:val="28"/>
-        </w:rPr>
-        <w:t>입니다</w:t>
-      </w:r>
-      <w:r>
-        <w:rPr>
-          <w:rFonts w:asciiTheme="minorHAnsi" w:eastAsia="Batang" w:hAnsiTheme="minorHAnsi" w:cstheme="minorHAnsi"/>
-          <w:sz w:val="28"/>
-          <w:szCs w:val="28"/>
-        </w:rPr>
-        <w:t xml:space="preserve">. </w:t>
-      </w:r>
-      <w:r>
-        <w:rPr>
-          <w:rFonts w:asciiTheme="minorHAnsi" w:eastAsia="Batang" w:hAnsiTheme="minorHAnsi" w:cstheme="minorHAnsi"/>
-          <w:sz w:val="28"/>
-          <w:szCs w:val="28"/>
-        </w:rPr>
-        <w:t>저는</w:t>
-      </w:r>
-      <w:r>
-        <w:rPr>
-          <w:rFonts w:asciiTheme="minorHAnsi" w:eastAsia="Batang" w:hAnsiTheme="minorHAnsi" w:cstheme="minorHAnsi"/>
-          <w:sz w:val="28"/>
-          <w:szCs w:val="28"/>
-        </w:rPr>
-        <w:t xml:space="preserve"> 2</w:t>
-      </w:r>
-      <w:r>
-        <w:rPr>
-          <w:rFonts w:asciiTheme="minorHAnsi" w:eastAsia="Batang" w:hAnsiTheme="minorHAnsi" w:cstheme="minorHAnsi"/>
-          <w:sz w:val="28"/>
-          <w:szCs w:val="28"/>
-        </w:rPr>
-        <w:t>년동안</w:t>
-      </w:r>
-      <w:r>
-        <w:rPr>
-          <w:rFonts w:asciiTheme="minorHAnsi" w:eastAsia="Batang" w:hAnsiTheme="minorHAnsi" w:cstheme="minorHAnsi"/>
-          <w:sz w:val="28"/>
-          <w:szCs w:val="28"/>
-        </w:rPr>
-        <w:t xml:space="preserve"> </w:t>
-      </w:r>
-      <w:r>
-        <w:rPr>
-          <w:rFonts w:asciiTheme="minorHAnsi" w:eastAsia="Batang" w:hAnsiTheme="minorHAnsi" w:cstheme="minorHAnsi"/>
-          <w:sz w:val="28"/>
-          <w:szCs w:val="28"/>
-        </w:rPr>
-        <w:t>벤쿠에</w:t>
-      </w:r>
-      <w:r>
-        <w:rPr>
-          <w:rFonts w:asciiTheme="minorHAnsi" w:eastAsia="Batang" w:hAnsiTheme="minorHAnsi" w:cstheme="minorHAnsi"/>
-          <w:sz w:val="28"/>
-          <w:szCs w:val="28"/>
-        </w:rPr>
-        <w:t xml:space="preserve"> </w:t>
-      </w:r>
-      <w:r>
-        <w:rPr>
-          <w:rFonts w:asciiTheme="minorHAnsi" w:eastAsia="Batang" w:hAnsiTheme="minorHAnsi" w:cstheme="minorHAnsi"/>
-          <w:sz w:val="28"/>
-          <w:szCs w:val="28"/>
-        </w:rPr>
-        <w:t>있는</w:t>
-      </w:r>
-      <w:r>
-        <w:rPr>
-          <w:rFonts w:asciiTheme="minorHAnsi" w:eastAsia="Batang" w:hAnsiTheme="minorHAnsi" w:cstheme="minorHAnsi"/>
-          <w:sz w:val="28"/>
-          <w:szCs w:val="28"/>
-        </w:rPr>
-        <w:t xml:space="preserve"> </w:t>
-      </w:r>
-      <w:r>
-        <w:rPr>
-          <w:rFonts w:asciiTheme="minorHAnsi" w:eastAsia="Batang" w:hAnsiTheme="minorHAnsi" w:cstheme="minorHAnsi"/>
-          <w:sz w:val="28"/>
-          <w:szCs w:val="28"/>
-        </w:rPr>
-        <w:t>사이트맥스</w:t>
-      </w:r>
-      <w:r>
-        <w:rPr>
-          <w:rFonts w:asciiTheme="minorHAnsi" w:eastAsia="Batang" w:hAnsiTheme="minorHAnsi" w:cstheme="minorHAnsi"/>
-          <w:sz w:val="28"/>
-          <w:szCs w:val="28"/>
-        </w:rPr>
-        <w:t xml:space="preserve"> </w:t>
-      </w:r>
-      <w:r>
-        <w:rPr>
-          <w:rFonts w:asciiTheme="minorHAnsi" w:eastAsia="Batang" w:hAnsiTheme="minorHAnsi" w:cstheme="minorHAnsi"/>
-          <w:sz w:val="28"/>
-          <w:szCs w:val="28"/>
-        </w:rPr>
-        <w:t>회사에서</w:t>
-      </w:r>
-      <w:r>
-        <w:rPr>
-          <w:rFonts w:asciiTheme="minorHAnsi" w:eastAsia="Batang" w:hAnsiTheme="minorHAnsi" w:cstheme="minorHAnsi"/>
-          <w:sz w:val="28"/>
-          <w:szCs w:val="28"/>
-        </w:rPr>
-        <w:t xml:space="preserve"> </w:t>
-      </w:r>
-      <w:r>
-        <w:rPr>
-          <w:rFonts w:asciiTheme="minorHAnsi" w:eastAsia="Batang" w:hAnsiTheme="minorHAnsi" w:cstheme="minorHAnsi"/>
-          <w:sz w:val="28"/>
-          <w:szCs w:val="28"/>
-        </w:rPr>
-        <w:t>일을하면서</w:t>
-      </w:r>
-      <w:r>
-        <w:rPr>
-          <w:rFonts w:asciiTheme="minorHAnsi" w:eastAsia="Batang" w:hAnsiTheme="minorHAnsi" w:cstheme="minorHAnsi"/>
-          <w:sz w:val="28"/>
-          <w:szCs w:val="28"/>
-        </w:rPr>
-        <w:t xml:space="preserve"> </w:t>
-      </w:r>
-      <w:r>
-        <w:rPr>
-          <w:rFonts w:asciiTheme="minorHAnsi" w:eastAsia="Batang" w:hAnsiTheme="minorHAnsi" w:cstheme="minorHAnsi"/>
-          <w:sz w:val="28"/>
-          <w:szCs w:val="28"/>
-        </w:rPr>
-        <w:t>사이트맥스</w:t>
-      </w:r>
-      <w:r>
-        <w:rPr>
-          <w:rFonts w:asciiTheme="minorHAnsi" w:eastAsia="Batang" w:hAnsiTheme="minorHAnsi" w:cstheme="minorHAnsi"/>
-          <w:sz w:val="28"/>
-          <w:szCs w:val="28"/>
-        </w:rPr>
-        <w:t xml:space="preserve"> </w:t>
-      </w:r>
-      <w:r>
-        <w:rPr>
-          <w:rFonts w:asciiTheme="minorHAnsi" w:eastAsia="Batang" w:hAnsiTheme="minorHAnsi" w:cstheme="minorHAnsi"/>
-          <w:sz w:val="28"/>
-          <w:szCs w:val="28"/>
-        </w:rPr>
-        <w:t>시스템을</w:t>
-      </w:r>
-      <w:r>
-        <w:rPr>
-          <w:rFonts w:asciiTheme="minorHAnsi" w:eastAsia="Batang" w:hAnsiTheme="minorHAnsi" w:cstheme="minorHAnsi"/>
-          <w:sz w:val="28"/>
-          <w:szCs w:val="28"/>
-        </w:rPr>
-        <w:t xml:space="preserve"> </w:t>
-      </w:r>
-      <w:r>
-        <w:rPr>
-          <w:rFonts w:asciiTheme="minorHAnsi" w:eastAsia="Batang" w:hAnsiTheme="minorHAnsi" w:cstheme="minorHAnsi"/>
-          <w:sz w:val="28"/>
-          <w:szCs w:val="28"/>
-        </w:rPr>
-        <w:t>관리하고</w:t>
-      </w:r>
-      <w:r>
-        <w:rPr>
-          <w:rFonts w:asciiTheme="minorHAnsi" w:eastAsia="Batang" w:hAnsiTheme="minorHAnsi" w:cstheme="minorHAnsi"/>
-          <w:sz w:val="28"/>
-          <w:szCs w:val="28"/>
-        </w:rPr>
-        <w:t xml:space="preserve"> </w:t>
-      </w:r>
-      <w:r>
-        <w:rPr>
-          <w:rFonts w:asciiTheme="minorHAnsi" w:eastAsia="Batang" w:hAnsiTheme="minorHAnsi" w:cstheme="minorHAnsi"/>
-          <w:sz w:val="28"/>
-          <w:szCs w:val="28"/>
-        </w:rPr>
-        <w:t>개발하는</w:t>
-      </w:r>
-      <w:r>
-        <w:rPr>
-          <w:rFonts w:asciiTheme="minorHAnsi" w:eastAsia="Batang" w:hAnsiTheme="minorHAnsi" w:cstheme="minorHAnsi"/>
-          <w:sz w:val="28"/>
-          <w:szCs w:val="28"/>
-        </w:rPr>
-        <w:t xml:space="preserve"> </w:t>
-      </w:r>
-      <w:r>
-        <w:rPr>
-          <w:rFonts w:asciiTheme="minorHAnsi" w:eastAsia="Batang" w:hAnsiTheme="minorHAnsi" w:cstheme="minorHAnsi"/>
-          <w:sz w:val="28"/>
-          <w:szCs w:val="28"/>
-        </w:rPr>
-        <w:t>업무를</w:t>
-      </w:r>
-      <w:r>
-        <w:rPr>
-          <w:rFonts w:asciiTheme="minorHAnsi" w:eastAsia="Batang" w:hAnsiTheme="minorHAnsi" w:cstheme="minorHAnsi"/>
-          <w:sz w:val="28"/>
-          <w:szCs w:val="28"/>
-        </w:rPr>
-        <w:t xml:space="preserve"> </w:t>
-      </w:r>
-      <w:r>
-        <w:rPr>
-          <w:rFonts w:asciiTheme="minorHAnsi" w:eastAsia="Batang" w:hAnsiTheme="minorHAnsi" w:cstheme="minorHAnsi"/>
-          <w:sz w:val="28"/>
-          <w:szCs w:val="28"/>
-        </w:rPr>
-        <w:t>맏았었습니다</w:t>
-      </w:r>
-      <w:r>
-        <w:rPr>
-          <w:rFonts w:asciiTheme="minorHAnsi" w:eastAsia="Batang" w:hAnsiTheme="minorHAnsi" w:cstheme="minorHAnsi"/>
-          <w:sz w:val="28"/>
-          <w:szCs w:val="28"/>
-        </w:rPr>
-        <w:t>.</w:t>
-      </w:r>
-    </w:p>
-    <w:p>
-      <w:pPr>
-        <w:tabs>
-          <w:tab w:val="left" w:pos="6440"/>
-        </w:tabs>
+        <w:t xml:space="preserve"> based single page applications, and maintained </w:t>
+      </w:r>
+      <w:proofErr w:type="gramStart"/>
+      <w:r>
         <w:rPr>
           <w:rFonts w:ascii="Arial" w:hAnsi="Arial" w:cs="Arial"/>
           <w:color w:val="1F314A"/>
           <w:shd w:val="clear" w:color="auto" w:fill="F2F7FE"/>
         </w:rPr>
-      </w:pPr>
-    </w:p>
-    <w:p>
-      <w:pPr>
-        <w:rPr>
-          <w:rFonts w:asciiTheme="minorHAnsi" w:hAnsiTheme="minorHAnsi" w:cstheme="minorHAnsi"/>
-          <w:sz w:val="28"/>
-          <w:szCs w:val="28"/>
-        </w:rPr>
-      </w:pPr>
-      <w:r>
-        <w:rPr>
-          <w:rFonts w:asciiTheme="minorHAnsi" w:eastAsia="Batang" w:hAnsiTheme="minorHAnsi" w:cstheme="minorHAnsi"/>
-          <w:sz w:val="28"/>
-          <w:szCs w:val="28"/>
-        </w:rPr>
-        <w:t>저는</w:t>
-      </w:r>
-      <w:r>
-        <w:rPr>
-          <w:rFonts w:asciiTheme="minorHAnsi" w:eastAsia="Batang" w:hAnsiTheme="minorHAnsi" w:cstheme="minorHAnsi"/>
-          <w:sz w:val="28"/>
-          <w:szCs w:val="28"/>
-        </w:rPr>
-        <w:t xml:space="preserve"> </w:t>
-      </w:r>
-      <w:r>
-        <w:rPr>
-          <w:rFonts w:asciiTheme="minorHAnsi" w:eastAsia="Batang" w:hAnsiTheme="minorHAnsi" w:cstheme="minorHAnsi"/>
-          <w:sz w:val="28"/>
-          <w:szCs w:val="28"/>
-        </w:rPr>
-        <w:t>그</w:t>
-      </w:r>
-      <w:r>
-        <w:rPr>
-          <w:rFonts w:asciiTheme="minorHAnsi" w:eastAsia="Batang" w:hAnsiTheme="minorHAnsi" w:cstheme="minorHAnsi"/>
-          <w:sz w:val="28"/>
-          <w:szCs w:val="28"/>
-        </w:rPr>
-        <w:t xml:space="preserve"> 2</w:t>
-      </w:r>
-      <w:r>
-        <w:rPr>
-          <w:rFonts w:asciiTheme="minorHAnsi" w:eastAsia="Batang" w:hAnsiTheme="minorHAnsi" w:cstheme="minorHAnsi"/>
-          <w:sz w:val="28"/>
-          <w:szCs w:val="28"/>
-        </w:rPr>
-        <w:t>년동안</w:t>
-      </w:r>
-      <w:r>
-        <w:rPr>
-          <w:rFonts w:asciiTheme="minorHAnsi" w:eastAsia="Batang" w:hAnsiTheme="minorHAnsi" w:cstheme="minorHAnsi"/>
-          <w:sz w:val="28"/>
-          <w:szCs w:val="28"/>
-        </w:rPr>
-        <w:t xml:space="preserve"> </w:t>
-      </w:r>
-      <w:r>
-        <w:rPr>
-          <w:rFonts w:asciiTheme="minorHAnsi" w:eastAsia="Batang" w:hAnsiTheme="minorHAnsi" w:cstheme="minorHAnsi"/>
-          <w:sz w:val="28"/>
-          <w:szCs w:val="28"/>
-        </w:rPr>
-        <w:t>동료들과</w:t>
-      </w:r>
-      <w:r>
-        <w:rPr>
-          <w:rFonts w:asciiTheme="minorHAnsi" w:eastAsia="Batang" w:hAnsiTheme="minorHAnsi" w:cstheme="minorHAnsi"/>
-          <w:sz w:val="28"/>
-          <w:szCs w:val="28"/>
-        </w:rPr>
-        <w:t xml:space="preserve"> </w:t>
-      </w:r>
-      <w:r>
-        <w:rPr>
-          <w:rFonts w:asciiTheme="minorHAnsi" w:eastAsia="Batang" w:hAnsiTheme="minorHAnsi" w:cstheme="minorHAnsi"/>
-          <w:sz w:val="28"/>
-          <w:szCs w:val="28"/>
-        </w:rPr>
-        <w:t>함께</w:t>
-      </w:r>
-      <w:r>
-        <w:rPr>
-          <w:rFonts w:asciiTheme="minorHAnsi" w:eastAsia="Batang" w:hAnsiTheme="minorHAnsi" w:cstheme="minorHAnsi"/>
-          <w:sz w:val="28"/>
-          <w:szCs w:val="28"/>
-        </w:rPr>
-        <w:t xml:space="preserve"> </w:t>
-      </w:r>
-      <w:r>
-        <w:rPr>
-          <w:rFonts w:asciiTheme="minorHAnsi" w:eastAsia="Batang" w:hAnsiTheme="minorHAnsi" w:cstheme="minorHAnsi"/>
-          <w:sz w:val="28"/>
-          <w:szCs w:val="28"/>
-        </w:rPr>
-        <w:t>일을</w:t>
-      </w:r>
-      <w:r>
-        <w:rPr>
-          <w:rFonts w:asciiTheme="minorHAnsi" w:eastAsia="Batang" w:hAnsiTheme="minorHAnsi" w:cstheme="minorHAnsi"/>
-          <w:sz w:val="28"/>
-          <w:szCs w:val="28"/>
-        </w:rPr>
-        <w:t xml:space="preserve"> </w:t>
-      </w:r>
-      <w:r>
-        <w:rPr>
-          <w:rFonts w:asciiTheme="minorHAnsi" w:eastAsia="Batang" w:hAnsiTheme="minorHAnsi" w:cstheme="minorHAnsi"/>
-          <w:sz w:val="28"/>
-          <w:szCs w:val="28"/>
-        </w:rPr>
-        <w:t>하며</w:t>
-      </w:r>
-      <w:r>
-        <w:rPr>
-          <w:rFonts w:asciiTheme="minorHAnsi" w:eastAsia="Batang" w:hAnsiTheme="minorHAnsi" w:cstheme="minorHAnsi"/>
-          <w:sz w:val="28"/>
-          <w:szCs w:val="28"/>
-        </w:rPr>
-        <w:t xml:space="preserve"> 300</w:t>
-      </w:r>
-      <w:r>
-        <w:rPr>
-          <w:rFonts w:asciiTheme="minorHAnsi" w:eastAsia="Batang" w:hAnsiTheme="minorHAnsi" w:cstheme="minorHAnsi"/>
-          <w:sz w:val="28"/>
-          <w:szCs w:val="28"/>
-        </w:rPr>
-        <w:t>개</w:t>
-      </w:r>
-      <w:r>
-        <w:rPr>
-          <w:rFonts w:asciiTheme="minorHAnsi" w:eastAsia="Batang" w:hAnsiTheme="minorHAnsi" w:cstheme="minorHAnsi"/>
-          <w:sz w:val="28"/>
-          <w:szCs w:val="28"/>
-        </w:rPr>
-        <w:t xml:space="preserve"> </w:t>
-      </w:r>
-      <w:r>
-        <w:rPr>
-          <w:rFonts w:asciiTheme="minorHAnsi" w:eastAsia="Batang" w:hAnsiTheme="minorHAnsi" w:cstheme="minorHAnsi"/>
-          <w:sz w:val="28"/>
-          <w:szCs w:val="28"/>
-        </w:rPr>
-        <w:t>넘는</w:t>
-      </w:r>
-      <w:r>
-        <w:rPr>
-          <w:rFonts w:asciiTheme="minorHAnsi" w:eastAsia="Batang" w:hAnsiTheme="minorHAnsi" w:cstheme="minorHAnsi"/>
-          <w:sz w:val="28"/>
-          <w:szCs w:val="28"/>
-        </w:rPr>
-        <w:t xml:space="preserve"> angularJS based SP </w:t>
-      </w:r>
-      <w:r>
-        <w:rPr>
-          <w:rFonts w:asciiTheme="minorHAnsi" w:eastAsia="Batang" w:hAnsiTheme="minorHAnsi" w:cstheme="minorHAnsi"/>
-          <w:sz w:val="28"/>
-          <w:szCs w:val="28"/>
-        </w:rPr>
-        <w:t>어플들을</w:t>
-      </w:r>
-      <w:r>
-        <w:rPr>
-          <w:rFonts w:asciiTheme="minorHAnsi" w:eastAsia="Batang" w:hAnsiTheme="minorHAnsi" w:cstheme="minorHAnsi"/>
-          <w:sz w:val="28"/>
-          <w:szCs w:val="28"/>
-        </w:rPr>
-        <w:t xml:space="preserve"> </w:t>
-      </w:r>
-      <w:r>
-        <w:rPr>
-          <w:rFonts w:asciiTheme="minorHAnsi" w:eastAsia="Batang" w:hAnsiTheme="minorHAnsi" w:cstheme="minorHAnsi"/>
-          <w:sz w:val="28"/>
-          <w:szCs w:val="28"/>
-        </w:rPr>
-        <w:t>만들었고</w:t>
-      </w:r>
-      <w:r>
-        <w:rPr>
-          <w:rFonts w:asciiTheme="minorHAnsi" w:eastAsia="Batang" w:hAnsiTheme="minorHAnsi" w:cstheme="minorHAnsi"/>
-          <w:sz w:val="28"/>
-          <w:szCs w:val="28"/>
-        </w:rPr>
-        <w:t xml:space="preserve"> </w:t>
-      </w:r>
-      <w:r>
-        <w:rPr>
-          <w:rFonts w:asciiTheme="minorHAnsi" w:eastAsia="Batang" w:hAnsiTheme="minorHAnsi" w:cstheme="minorHAnsi"/>
-          <w:sz w:val="28"/>
-          <w:szCs w:val="28"/>
-        </w:rPr>
-        <w:t>그리고</w:t>
-      </w:r>
-      <w:r>
-        <w:rPr>
-          <w:rFonts w:asciiTheme="minorHAnsi" w:eastAsia="Batang" w:hAnsiTheme="minorHAnsi" w:cstheme="minorHAnsi"/>
-          <w:sz w:val="28"/>
-          <w:szCs w:val="28"/>
-        </w:rPr>
-        <w:t xml:space="preserve"> bash </w:t>
-      </w:r>
-      <w:r>
-        <w:rPr>
-          <w:rFonts w:asciiTheme="minorHAnsi" w:eastAsia="Batang" w:hAnsiTheme="minorHAnsi" w:cstheme="minorHAnsi"/>
-          <w:sz w:val="28"/>
-          <w:szCs w:val="28"/>
-        </w:rPr>
-        <w:t>와</w:t>
-      </w:r>
-      <w:r>
-        <w:rPr>
-          <w:rFonts w:asciiTheme="minorHAnsi" w:eastAsia="Batang" w:hAnsiTheme="minorHAnsi" w:cstheme="minorHAnsi"/>
-          <w:sz w:val="28"/>
-          <w:szCs w:val="28"/>
-        </w:rPr>
-        <w:t xml:space="preserve"> </w:t>
-      </w:r>
-      <w:r>
-        <w:rPr>
-          <w:rFonts w:asciiTheme="minorHAnsi" w:eastAsia="Batang" w:hAnsiTheme="minorHAnsi" w:cstheme="minorHAnsi"/>
-          <w:sz w:val="28"/>
-          <w:szCs w:val="28"/>
-        </w:rPr>
-        <w:t>파이썬을</w:t>
-      </w:r>
-      <w:r>
-        <w:rPr>
-          <w:rFonts w:asciiTheme="minorHAnsi" w:eastAsia="Batang" w:hAnsiTheme="minorHAnsi" w:cstheme="minorHAnsi"/>
-          <w:sz w:val="28"/>
-          <w:szCs w:val="28"/>
-        </w:rPr>
-        <w:t xml:space="preserve"> </w:t>
-      </w:r>
-      <w:r>
-        <w:rPr>
-          <w:rFonts w:asciiTheme="minorHAnsi" w:eastAsia="Batang" w:hAnsiTheme="minorHAnsi" w:cstheme="minorHAnsi"/>
-          <w:sz w:val="28"/>
-          <w:szCs w:val="28"/>
-        </w:rPr>
-        <w:t>통해</w:t>
-      </w:r>
-      <w:r>
-        <w:rPr>
-          <w:rFonts w:asciiTheme="minorHAnsi" w:eastAsia="Batang" w:hAnsiTheme="minorHAnsi" w:cstheme="minorHAnsi"/>
-          <w:sz w:val="28"/>
-          <w:szCs w:val="28"/>
-        </w:rPr>
-        <w:t xml:space="preserve"> 2000  SP </w:t>
-      </w:r>
-      <w:r>
-        <w:rPr>
-          <w:rFonts w:asciiTheme="minorHAnsi" w:eastAsia="Batang" w:hAnsiTheme="minorHAnsi" w:cstheme="minorHAnsi"/>
-          <w:sz w:val="28"/>
-          <w:szCs w:val="28"/>
-        </w:rPr>
-        <w:t>어플들을</w:t>
-      </w:r>
-      <w:r>
-        <w:rPr>
-          <w:rFonts w:asciiTheme="minorHAnsi" w:eastAsia="Batang" w:hAnsiTheme="minorHAnsi" w:cstheme="minorHAnsi"/>
-          <w:sz w:val="28"/>
-          <w:szCs w:val="28"/>
-        </w:rPr>
-        <w:t xml:space="preserve"> </w:t>
-      </w:r>
-      <w:r>
-        <w:rPr>
-          <w:rFonts w:asciiTheme="minorHAnsi" w:eastAsia="Batang" w:hAnsiTheme="minorHAnsi" w:cstheme="minorHAnsi"/>
-          <w:sz w:val="28"/>
-          <w:szCs w:val="28"/>
-        </w:rPr>
-        <w:t>관리하였습니다</w:t>
-      </w:r>
-      <w:r>
-        <w:rPr>
-          <w:rFonts w:asciiTheme="minorHAnsi" w:eastAsia="Batang" w:hAnsiTheme="minorHAnsi" w:cstheme="minorHAnsi"/>
-          <w:sz w:val="28"/>
-          <w:szCs w:val="28"/>
-        </w:rPr>
-        <w:t xml:space="preserve">. </w:t>
-      </w:r>
-      <w:r>
-        <w:rPr>
-          <w:rFonts w:asciiTheme="minorHAnsi" w:eastAsia="Batang" w:hAnsiTheme="minorHAnsi" w:cstheme="minorHAnsi"/>
-          <w:sz w:val="28"/>
-          <w:szCs w:val="28"/>
-        </w:rPr>
-        <w:t>그리고</w:t>
-      </w:r>
-      <w:r>
-        <w:rPr>
-          <w:rFonts w:asciiTheme="minorHAnsi" w:eastAsia="Batang" w:hAnsiTheme="minorHAnsi" w:cstheme="minorHAnsi"/>
-          <w:sz w:val="28"/>
-          <w:szCs w:val="28"/>
-        </w:rPr>
-        <w:t xml:space="preserve"> </w:t>
-      </w:r>
-      <w:r>
-        <w:rPr>
-          <w:rFonts w:asciiTheme="minorHAnsi" w:eastAsia="Batang" w:hAnsiTheme="minorHAnsi" w:cstheme="minorHAnsi"/>
-          <w:sz w:val="28"/>
-          <w:szCs w:val="28"/>
-        </w:rPr>
-        <w:t>동료들과</w:t>
-      </w:r>
-      <w:r>
-        <w:rPr>
-          <w:rFonts w:asciiTheme="minorHAnsi" w:eastAsia="Batang" w:hAnsiTheme="minorHAnsi" w:cstheme="minorHAnsi"/>
-          <w:sz w:val="28"/>
-          <w:szCs w:val="28"/>
-        </w:rPr>
-        <w:t xml:space="preserve"> </w:t>
-      </w:r>
-      <w:r>
-        <w:rPr>
-          <w:rFonts w:asciiTheme="minorHAnsi" w:eastAsia="Batang" w:hAnsiTheme="minorHAnsi" w:cstheme="minorHAnsi"/>
-          <w:sz w:val="28"/>
-          <w:szCs w:val="28"/>
-        </w:rPr>
-        <w:t>함께</w:t>
-      </w:r>
-      <w:r>
-        <w:rPr>
-          <w:rFonts w:asciiTheme="minorHAnsi" w:eastAsia="Batang" w:hAnsiTheme="minorHAnsi" w:cstheme="minorHAnsi"/>
-          <w:sz w:val="28"/>
-          <w:szCs w:val="28"/>
-        </w:rPr>
-        <w:t xml:space="preserve"> </w:t>
-      </w:r>
-      <w:r>
-        <w:rPr>
-          <w:rFonts w:asciiTheme="minorHAnsi" w:eastAsia="Batang" w:hAnsiTheme="minorHAnsi" w:cstheme="minorHAnsi"/>
-          <w:sz w:val="28"/>
-          <w:szCs w:val="28"/>
-        </w:rPr>
-        <w:t>어플들을</w:t>
-      </w:r>
-      <w:r>
-        <w:rPr>
-          <w:rFonts w:asciiTheme="minorHAnsi" w:eastAsia="Batang" w:hAnsiTheme="minorHAnsi" w:cstheme="minorHAnsi"/>
-          <w:sz w:val="28"/>
-          <w:szCs w:val="28"/>
-        </w:rPr>
-        <w:t xml:space="preserve"> </w:t>
-      </w:r>
-      <w:r>
-        <w:rPr>
-          <w:rFonts w:asciiTheme="minorHAnsi" w:eastAsia="Batang" w:hAnsiTheme="minorHAnsi" w:cstheme="minorHAnsi"/>
-          <w:sz w:val="28"/>
-          <w:szCs w:val="28"/>
-        </w:rPr>
-        <w:t>만들며</w:t>
-      </w:r>
-      <w:r>
-        <w:rPr>
-          <w:rFonts w:asciiTheme="minorHAnsi" w:eastAsia="Batang" w:hAnsiTheme="minorHAnsi" w:cstheme="minorHAnsi"/>
-          <w:sz w:val="28"/>
-          <w:szCs w:val="28"/>
-        </w:rPr>
-        <w:t xml:space="preserve"> </w:t>
-      </w:r>
-      <w:r>
-        <w:rPr>
-          <w:rFonts w:asciiTheme="minorHAnsi" w:eastAsia="Batang" w:hAnsiTheme="minorHAnsi" w:cstheme="minorHAnsi"/>
-          <w:sz w:val="28"/>
-          <w:szCs w:val="28"/>
-        </w:rPr>
-        <w:t>잘</w:t>
-      </w:r>
-      <w:r>
-        <w:rPr>
-          <w:rFonts w:asciiTheme="minorHAnsi" w:eastAsia="Batang" w:hAnsiTheme="minorHAnsi" w:cstheme="minorHAnsi"/>
-          <w:sz w:val="28"/>
-          <w:szCs w:val="28"/>
-        </w:rPr>
-        <w:t xml:space="preserve"> </w:t>
-      </w:r>
-      <w:r>
-        <w:rPr>
-          <w:rFonts w:asciiTheme="minorHAnsi" w:eastAsia="Batang" w:hAnsiTheme="minorHAnsi" w:cstheme="minorHAnsi"/>
-          <w:sz w:val="28"/>
-          <w:szCs w:val="28"/>
-        </w:rPr>
-        <w:t>만든다고</w:t>
-      </w:r>
-      <w:r>
-        <w:rPr>
-          <w:rFonts w:asciiTheme="minorHAnsi" w:eastAsia="Batang" w:hAnsiTheme="minorHAnsi" w:cstheme="minorHAnsi"/>
-          <w:sz w:val="28"/>
-          <w:szCs w:val="28"/>
-        </w:rPr>
-        <w:t xml:space="preserve"> </w:t>
-      </w:r>
-      <w:r>
-        <w:rPr>
-          <w:rFonts w:asciiTheme="minorHAnsi" w:eastAsia="Batang" w:hAnsiTheme="minorHAnsi" w:cstheme="minorHAnsi"/>
-          <w:sz w:val="28"/>
-          <w:szCs w:val="28"/>
-        </w:rPr>
-        <w:t>칭찬을</w:t>
-      </w:r>
-      <w:r>
-        <w:rPr>
-          <w:rFonts w:asciiTheme="minorHAnsi" w:eastAsia="Batang" w:hAnsiTheme="minorHAnsi" w:cstheme="minorHAnsi"/>
-          <w:sz w:val="28"/>
-          <w:szCs w:val="28"/>
-        </w:rPr>
-        <w:t xml:space="preserve"> </w:t>
-      </w:r>
-      <w:r>
-        <w:rPr>
-          <w:rFonts w:asciiTheme="minorHAnsi" w:eastAsia="Batang" w:hAnsiTheme="minorHAnsi" w:cstheme="minorHAnsi"/>
-          <w:sz w:val="28"/>
-          <w:szCs w:val="28"/>
-        </w:rPr>
-        <w:t>많이</w:t>
-      </w:r>
-      <w:r>
-        <w:rPr>
-          <w:rFonts w:asciiTheme="minorHAnsi" w:eastAsia="Batang" w:hAnsiTheme="minorHAnsi" w:cstheme="minorHAnsi"/>
-          <w:sz w:val="28"/>
-          <w:szCs w:val="28"/>
-        </w:rPr>
-        <w:t xml:space="preserve"> </w:t>
-      </w:r>
-      <w:r>
-        <w:rPr>
-          <w:rFonts w:asciiTheme="minorHAnsi" w:eastAsia="Batang" w:hAnsiTheme="minorHAnsi" w:cstheme="minorHAnsi"/>
-          <w:sz w:val="28"/>
-          <w:szCs w:val="28"/>
-        </w:rPr>
-        <w:t>받았었습니다</w:t>
-      </w:r>
-      <w:r>
-        <w:rPr>
-          <w:rFonts w:asciiTheme="minorHAnsi" w:eastAsia="Batang" w:hAnsiTheme="minorHAnsi" w:cstheme="minorHAnsi"/>
-          <w:sz w:val="28"/>
-          <w:szCs w:val="28"/>
-        </w:rPr>
-        <w:t>.</w:t>
-      </w:r>
-    </w:p>
-    <w:p>
-      <w:pPr>
-        <w:tabs>
-          <w:tab w:val="left" w:pos="6440"/>
-        </w:tabs>
+        <w:t>over  2000</w:t>
+      </w:r>
+      <w:proofErr w:type="gramEnd"/>
+      <w:r>
         <w:rPr>
           <w:rFonts w:ascii="Arial" w:hAnsi="Arial" w:cs="Arial"/>
           <w:color w:val="1F314A"/>
           <w:shd w:val="clear" w:color="auto" w:fill="F2F7FE"/>
         </w:rPr>
+        <w:t xml:space="preserve"> of them. As well, I assisted my senior developers with developer There I was praised by my team members for building beautiful applications that delights customers and lots of fist bumps and high fives.</w:t>
+      </w:r>
+    </w:p>
+    <w:p>
+      <w:pPr>
+        <w:tabs>
+          <w:tab w:val="left" w:pos="6440"/>
+        </w:tabs>
+        <w:rPr>
+          <w:rFonts w:ascii="Arial" w:hAnsi="Arial" w:cs="Arial"/>
+          <w:color w:val="1F314A"/>
+          <w:shd w:val="clear" w:color="auto" w:fill="F2F7FE"/>
+        </w:rPr>
+      </w:pPr>
+    </w:p>
+    <w:p>
+      <w:pPr>
+        <w:tabs>
+          <w:tab w:val="left" w:pos="6440"/>
+        </w:tabs>
+        <w:rPr>
+          <w:rFonts w:ascii="Arial" w:hAnsi="Arial" w:cs="Arial"/>
+          <w:color w:val="1F314A"/>
+          <w:shd w:val="clear" w:color="auto" w:fill="F2F7FE"/>
+        </w:rPr>
+      </w:pPr>
+      <w:r>
+        <w:rPr>
+          <w:rFonts w:ascii="Arial" w:hAnsi="Arial" w:cs="Arial"/>
+          <w:color w:val="1F314A"/>
+          <w:shd w:val="clear" w:color="auto" w:fill="F2F7FE"/>
+        </w:rPr>
+        <w:t>Over the years, I felt the need for better growth and opportunities. I’ve been practicing over the years, and now that I am ready for a new role, this position is the one that I felt I could excel in.</w:t>
+      </w:r>
+    </w:p>
+    <w:p>
+      <w:pPr>
+        <w:tabs>
+          <w:tab w:val="left" w:pos="6440"/>
+        </w:tabs>
+        <w:rPr>
+          <w:rFonts w:ascii="Arial" w:hAnsi="Arial" w:cs="Arial"/>
+          <w:color w:val="1F314A"/>
+          <w:shd w:val="clear" w:color="auto" w:fill="F2F7FE"/>
+        </w:rPr>
+      </w:pPr>
+    </w:p>
+    <w:p>
+      <w:pPr>
+        <w:rPr>
+          <w:rFonts w:asciiTheme="minorHAnsi" w:eastAsia="Batang" w:hAnsiTheme="minorHAnsi" w:cstheme="minorHAnsi"/>
+          <w:sz w:val="28"/>
+          <w:szCs w:val="28"/>
+        </w:rPr>
+      </w:pPr>
+      <w:r>
+        <w:rPr>
+          <w:rFonts w:asciiTheme="minorHAnsi" w:eastAsia="Batang" w:hAnsiTheme="minorHAnsi" w:cstheme="minorHAnsi"/>
+          <w:sz w:val="28"/>
+          <w:szCs w:val="28"/>
+        </w:rPr>
+        <w:t>저는</w:t>
+      </w:r>
+      <w:r>
+        <w:rPr>
+          <w:rFonts w:asciiTheme="minorHAnsi" w:eastAsia="Batang" w:hAnsiTheme="minorHAnsi" w:cstheme="minorHAnsi"/>
+          <w:sz w:val="28"/>
+          <w:szCs w:val="28"/>
+        </w:rPr>
+        <w:t xml:space="preserve"> 2</w:t>
+      </w:r>
+      <w:r>
+        <w:rPr>
+          <w:rFonts w:asciiTheme="minorHAnsi" w:eastAsia="Batang" w:hAnsiTheme="minorHAnsi" w:cstheme="minorHAnsi"/>
+          <w:sz w:val="28"/>
+          <w:szCs w:val="28"/>
+        </w:rPr>
+        <w:t>년</w:t>
+      </w:r>
+      <w:r>
+        <w:rPr>
+          <w:rFonts w:asciiTheme="minorHAnsi" w:eastAsia="Batang" w:hAnsiTheme="minorHAnsi" w:cstheme="minorHAnsi"/>
+          <w:sz w:val="28"/>
+          <w:szCs w:val="28"/>
+        </w:rPr>
+        <w:t xml:space="preserve"> </w:t>
+      </w:r>
+      <w:r>
+        <w:rPr>
+          <w:rFonts w:asciiTheme="minorHAnsi" w:eastAsia="Batang" w:hAnsiTheme="minorHAnsi" w:cstheme="minorHAnsi"/>
+          <w:sz w:val="28"/>
+          <w:szCs w:val="28"/>
+        </w:rPr>
+        <w:t>경력이</w:t>
+      </w:r>
+      <w:r>
+        <w:rPr>
+          <w:rFonts w:asciiTheme="minorHAnsi" w:eastAsia="Batang" w:hAnsiTheme="minorHAnsi" w:cstheme="minorHAnsi"/>
+          <w:sz w:val="28"/>
+          <w:szCs w:val="28"/>
+        </w:rPr>
+        <w:t xml:space="preserve"> </w:t>
+      </w:r>
+      <w:r>
+        <w:rPr>
+          <w:rFonts w:asciiTheme="minorHAnsi" w:eastAsia="Batang" w:hAnsiTheme="minorHAnsi" w:cstheme="minorHAnsi"/>
+          <w:sz w:val="28"/>
+          <w:szCs w:val="28"/>
+        </w:rPr>
+        <w:t>있는</w:t>
+      </w:r>
+      <w:r>
+        <w:rPr>
+          <w:rFonts w:asciiTheme="minorHAnsi" w:eastAsia="Batang" w:hAnsiTheme="minorHAnsi" w:cstheme="minorHAnsi"/>
+          <w:sz w:val="28"/>
+          <w:szCs w:val="28"/>
+        </w:rPr>
+        <w:t xml:space="preserve"> </w:t>
+      </w:r>
+      <w:r>
+        <w:rPr>
+          <w:rFonts w:asciiTheme="minorHAnsi" w:eastAsia="Batang" w:hAnsiTheme="minorHAnsi" w:cstheme="minorHAnsi"/>
+          <w:sz w:val="28"/>
+          <w:szCs w:val="28"/>
+        </w:rPr>
+        <w:t>프론트</w:t>
+      </w:r>
+      <w:r>
+        <w:rPr>
+          <w:rFonts w:asciiTheme="minorHAnsi" w:eastAsia="Batang" w:hAnsiTheme="minorHAnsi" w:cstheme="minorHAnsi"/>
+          <w:sz w:val="28"/>
+          <w:szCs w:val="28"/>
+        </w:rPr>
+        <w:t xml:space="preserve"> </w:t>
+      </w:r>
+      <w:r>
+        <w:rPr>
+          <w:rFonts w:asciiTheme="minorHAnsi" w:eastAsia="Batang" w:hAnsiTheme="minorHAnsi" w:cstheme="minorHAnsi"/>
+          <w:sz w:val="28"/>
+          <w:szCs w:val="28"/>
+        </w:rPr>
+        <w:t>개발자</w:t>
+      </w:r>
+      <w:r>
+        <w:rPr>
+          <w:rFonts w:asciiTheme="minorHAnsi" w:eastAsia="Batang" w:hAnsiTheme="minorHAnsi" w:cstheme="minorHAnsi"/>
+          <w:sz w:val="28"/>
+          <w:szCs w:val="28"/>
+        </w:rPr>
+        <w:t xml:space="preserve"> </w:t>
+      </w:r>
+      <w:r>
+        <w:rPr>
+          <w:rFonts w:asciiTheme="minorHAnsi" w:eastAsia="Batang" w:hAnsiTheme="minorHAnsi" w:cstheme="minorHAnsi"/>
+          <w:sz w:val="28"/>
+          <w:szCs w:val="28"/>
+        </w:rPr>
+        <w:t>입니다</w:t>
+      </w:r>
+      <w:r>
+        <w:rPr>
+          <w:rFonts w:asciiTheme="minorHAnsi" w:eastAsia="Batang" w:hAnsiTheme="minorHAnsi" w:cstheme="minorHAnsi"/>
+          <w:sz w:val="28"/>
+          <w:szCs w:val="28"/>
+        </w:rPr>
+        <w:t xml:space="preserve">. </w:t>
+      </w:r>
+      <w:r>
+        <w:rPr>
+          <w:rFonts w:asciiTheme="minorHAnsi" w:eastAsia="Batang" w:hAnsiTheme="minorHAnsi" w:cstheme="minorHAnsi"/>
+          <w:sz w:val="28"/>
+          <w:szCs w:val="28"/>
+        </w:rPr>
+        <w:t>저는</w:t>
+      </w:r>
+      <w:r>
+        <w:rPr>
+          <w:rFonts w:asciiTheme="minorHAnsi" w:eastAsia="Batang" w:hAnsiTheme="minorHAnsi" w:cstheme="minorHAnsi"/>
+          <w:sz w:val="28"/>
+          <w:szCs w:val="28"/>
+        </w:rPr>
+        <w:t xml:space="preserve"> 2</w:t>
+      </w:r>
+      <w:r>
+        <w:rPr>
+          <w:rFonts w:asciiTheme="minorHAnsi" w:eastAsia="Batang" w:hAnsiTheme="minorHAnsi" w:cstheme="minorHAnsi"/>
+          <w:sz w:val="28"/>
+          <w:szCs w:val="28"/>
+        </w:rPr>
+        <w:t>년동안</w:t>
+      </w:r>
+      <w:r>
+        <w:rPr>
+          <w:rFonts w:asciiTheme="minorHAnsi" w:eastAsia="Batang" w:hAnsiTheme="minorHAnsi" w:cstheme="minorHAnsi"/>
+          <w:sz w:val="28"/>
+          <w:szCs w:val="28"/>
+        </w:rPr>
+        <w:t xml:space="preserve"> </w:t>
+      </w:r>
+      <w:proofErr w:type="spellStart"/>
+      <w:r>
+        <w:rPr>
+          <w:rFonts w:asciiTheme="minorHAnsi" w:eastAsia="Batang" w:hAnsiTheme="minorHAnsi" w:cstheme="minorHAnsi"/>
+          <w:sz w:val="28"/>
+          <w:szCs w:val="28"/>
+        </w:rPr>
+        <w:t>벤쿠에</w:t>
+      </w:r>
+      <w:proofErr w:type="spellEnd"/>
+      <w:r>
+        <w:rPr>
+          <w:rFonts w:asciiTheme="minorHAnsi" w:eastAsia="Batang" w:hAnsiTheme="minorHAnsi" w:cstheme="minorHAnsi"/>
+          <w:sz w:val="28"/>
+          <w:szCs w:val="28"/>
+        </w:rPr>
+        <w:t xml:space="preserve"> </w:t>
+      </w:r>
+      <w:r>
+        <w:rPr>
+          <w:rFonts w:asciiTheme="minorHAnsi" w:eastAsia="Batang" w:hAnsiTheme="minorHAnsi" w:cstheme="minorHAnsi"/>
+          <w:sz w:val="28"/>
+          <w:szCs w:val="28"/>
+        </w:rPr>
+        <w:t>있는</w:t>
+      </w:r>
+      <w:r>
+        <w:rPr>
+          <w:rFonts w:asciiTheme="minorHAnsi" w:eastAsia="Batang" w:hAnsiTheme="minorHAnsi" w:cstheme="minorHAnsi"/>
+          <w:sz w:val="28"/>
+          <w:szCs w:val="28"/>
+        </w:rPr>
+        <w:t xml:space="preserve"> </w:t>
+      </w:r>
+      <w:proofErr w:type="spellStart"/>
+      <w:r>
+        <w:rPr>
+          <w:rFonts w:asciiTheme="minorHAnsi" w:eastAsia="Batang" w:hAnsiTheme="minorHAnsi" w:cstheme="minorHAnsi"/>
+          <w:sz w:val="28"/>
+          <w:szCs w:val="28"/>
+        </w:rPr>
+        <w:t>사이트맥스</w:t>
+      </w:r>
+      <w:proofErr w:type="spellEnd"/>
+      <w:r>
+        <w:rPr>
+          <w:rFonts w:asciiTheme="minorHAnsi" w:eastAsia="Batang" w:hAnsiTheme="minorHAnsi" w:cstheme="minorHAnsi"/>
+          <w:sz w:val="28"/>
+          <w:szCs w:val="28"/>
+        </w:rPr>
+        <w:t xml:space="preserve"> </w:t>
+      </w:r>
+      <w:r>
+        <w:rPr>
+          <w:rFonts w:asciiTheme="minorHAnsi" w:eastAsia="Batang" w:hAnsiTheme="minorHAnsi" w:cstheme="minorHAnsi"/>
+          <w:sz w:val="28"/>
+          <w:szCs w:val="28"/>
+        </w:rPr>
+        <w:t>회사에서</w:t>
+      </w:r>
+      <w:r>
+        <w:rPr>
+          <w:rFonts w:asciiTheme="minorHAnsi" w:eastAsia="Batang" w:hAnsiTheme="minorHAnsi" w:cstheme="minorHAnsi"/>
+          <w:sz w:val="28"/>
+          <w:szCs w:val="28"/>
+        </w:rPr>
+        <w:t xml:space="preserve"> </w:t>
+      </w:r>
+      <w:proofErr w:type="spellStart"/>
+      <w:r>
+        <w:rPr>
+          <w:rFonts w:asciiTheme="minorHAnsi" w:eastAsia="Batang" w:hAnsiTheme="minorHAnsi" w:cstheme="minorHAnsi"/>
+          <w:sz w:val="28"/>
+          <w:szCs w:val="28"/>
+        </w:rPr>
+        <w:t>일을하면서</w:t>
+      </w:r>
+      <w:proofErr w:type="spellEnd"/>
+      <w:r>
+        <w:rPr>
+          <w:rFonts w:asciiTheme="minorHAnsi" w:eastAsia="Batang" w:hAnsiTheme="minorHAnsi" w:cstheme="minorHAnsi"/>
+          <w:sz w:val="28"/>
+          <w:szCs w:val="28"/>
+        </w:rPr>
+        <w:t xml:space="preserve"> </w:t>
+      </w:r>
+      <w:proofErr w:type="spellStart"/>
+      <w:r>
+        <w:rPr>
+          <w:rFonts w:asciiTheme="minorHAnsi" w:eastAsia="Batang" w:hAnsiTheme="minorHAnsi" w:cstheme="minorHAnsi"/>
+          <w:sz w:val="28"/>
+          <w:szCs w:val="28"/>
+        </w:rPr>
+        <w:t>사이트맥스</w:t>
+      </w:r>
+      <w:proofErr w:type="spellEnd"/>
+      <w:r>
+        <w:rPr>
+          <w:rFonts w:asciiTheme="minorHAnsi" w:eastAsia="Batang" w:hAnsiTheme="minorHAnsi" w:cstheme="minorHAnsi"/>
+          <w:sz w:val="28"/>
+          <w:szCs w:val="28"/>
+        </w:rPr>
+        <w:t xml:space="preserve"> </w:t>
+      </w:r>
+      <w:r>
+        <w:rPr>
+          <w:rFonts w:asciiTheme="minorHAnsi" w:eastAsia="Batang" w:hAnsiTheme="minorHAnsi" w:cstheme="minorHAnsi"/>
+          <w:sz w:val="28"/>
+          <w:szCs w:val="28"/>
+        </w:rPr>
+        <w:t>시스템을</w:t>
+      </w:r>
+      <w:r>
+        <w:rPr>
+          <w:rFonts w:asciiTheme="minorHAnsi" w:eastAsia="Batang" w:hAnsiTheme="minorHAnsi" w:cstheme="minorHAnsi"/>
+          <w:sz w:val="28"/>
+          <w:szCs w:val="28"/>
+        </w:rPr>
+        <w:t xml:space="preserve"> </w:t>
+      </w:r>
+      <w:r>
+        <w:rPr>
+          <w:rFonts w:asciiTheme="minorHAnsi" w:eastAsia="Batang" w:hAnsiTheme="minorHAnsi" w:cstheme="minorHAnsi"/>
+          <w:sz w:val="28"/>
+          <w:szCs w:val="28"/>
+        </w:rPr>
+        <w:t>관리하고</w:t>
+      </w:r>
+      <w:r>
+        <w:rPr>
+          <w:rFonts w:asciiTheme="minorHAnsi" w:eastAsia="Batang" w:hAnsiTheme="minorHAnsi" w:cstheme="minorHAnsi"/>
+          <w:sz w:val="28"/>
+          <w:szCs w:val="28"/>
+        </w:rPr>
+        <w:t xml:space="preserve"> </w:t>
+      </w:r>
+      <w:r>
+        <w:rPr>
+          <w:rFonts w:asciiTheme="minorHAnsi" w:eastAsia="Batang" w:hAnsiTheme="minorHAnsi" w:cstheme="minorHAnsi"/>
+          <w:sz w:val="28"/>
+          <w:szCs w:val="28"/>
+        </w:rPr>
+        <w:t>개발하는</w:t>
+      </w:r>
+      <w:r>
+        <w:rPr>
+          <w:rFonts w:asciiTheme="minorHAnsi" w:eastAsia="Batang" w:hAnsiTheme="minorHAnsi" w:cstheme="minorHAnsi"/>
+          <w:sz w:val="28"/>
+          <w:szCs w:val="28"/>
+        </w:rPr>
+        <w:t xml:space="preserve"> </w:t>
+      </w:r>
+      <w:r>
+        <w:rPr>
+          <w:rFonts w:asciiTheme="minorHAnsi" w:eastAsia="Batang" w:hAnsiTheme="minorHAnsi" w:cstheme="minorHAnsi"/>
+          <w:sz w:val="28"/>
+          <w:szCs w:val="28"/>
+        </w:rPr>
+        <w:t>업무를</w:t>
+      </w:r>
+      <w:r>
+        <w:rPr>
+          <w:rFonts w:asciiTheme="minorHAnsi" w:eastAsia="Batang" w:hAnsiTheme="minorHAnsi" w:cstheme="minorHAnsi"/>
+          <w:sz w:val="28"/>
+          <w:szCs w:val="28"/>
+        </w:rPr>
+        <w:t xml:space="preserve"> </w:t>
+      </w:r>
+      <w:proofErr w:type="spellStart"/>
+      <w:r>
+        <w:rPr>
+          <w:rFonts w:asciiTheme="minorHAnsi" w:eastAsia="Batang" w:hAnsiTheme="minorHAnsi" w:cstheme="minorHAnsi"/>
+          <w:sz w:val="28"/>
+          <w:szCs w:val="28"/>
+        </w:rPr>
+        <w:t>맏았었습니다</w:t>
+      </w:r>
+      <w:proofErr w:type="spellEnd"/>
+      <w:r>
+        <w:rPr>
+          <w:rFonts w:asciiTheme="minorHAnsi" w:eastAsia="Batang" w:hAnsiTheme="minorHAnsi" w:cstheme="minorHAnsi"/>
+          <w:sz w:val="28"/>
+          <w:szCs w:val="28"/>
+        </w:rPr>
+        <w:t>.</w:t>
+      </w:r>
+    </w:p>
+    <w:p>
+      <w:pPr>
+        <w:tabs>
+          <w:tab w:val="left" w:pos="6440"/>
+        </w:tabs>
+        <w:rPr>
+          <w:rFonts w:ascii="Arial" w:hAnsi="Arial" w:cs="Arial"/>
+          <w:color w:val="1F314A"/>
+          <w:shd w:val="clear" w:color="auto" w:fill="F2F7FE"/>
+        </w:rPr>
+      </w:pPr>
+    </w:p>
+    <w:p>
+      <w:pPr>
+        <w:rPr>
+          <w:rFonts w:asciiTheme="minorHAnsi" w:hAnsiTheme="minorHAnsi" w:cstheme="minorHAnsi"/>
+          <w:sz w:val="28"/>
+          <w:szCs w:val="28"/>
+        </w:rPr>
+      </w:pPr>
+      <w:r>
+        <w:rPr>
+          <w:rFonts w:asciiTheme="minorHAnsi" w:eastAsia="Batang" w:hAnsiTheme="minorHAnsi" w:cstheme="minorHAnsi"/>
+          <w:sz w:val="28"/>
+          <w:szCs w:val="28"/>
+        </w:rPr>
+        <w:t>저는</w:t>
+      </w:r>
+      <w:r>
+        <w:rPr>
+          <w:rFonts w:asciiTheme="minorHAnsi" w:eastAsia="Batang" w:hAnsiTheme="minorHAnsi" w:cstheme="minorHAnsi"/>
+          <w:sz w:val="28"/>
+          <w:szCs w:val="28"/>
+        </w:rPr>
+        <w:t xml:space="preserve"> </w:t>
+      </w:r>
+      <w:r>
+        <w:rPr>
+          <w:rFonts w:asciiTheme="minorHAnsi" w:eastAsia="Batang" w:hAnsiTheme="minorHAnsi" w:cstheme="minorHAnsi"/>
+          <w:sz w:val="28"/>
+          <w:szCs w:val="28"/>
+        </w:rPr>
+        <w:t>그</w:t>
+      </w:r>
+      <w:r>
+        <w:rPr>
+          <w:rFonts w:asciiTheme="minorHAnsi" w:eastAsia="Batang" w:hAnsiTheme="minorHAnsi" w:cstheme="minorHAnsi"/>
+          <w:sz w:val="28"/>
+          <w:szCs w:val="28"/>
+        </w:rPr>
+        <w:t xml:space="preserve"> 2</w:t>
+      </w:r>
+      <w:r>
+        <w:rPr>
+          <w:rFonts w:asciiTheme="minorHAnsi" w:eastAsia="Batang" w:hAnsiTheme="minorHAnsi" w:cstheme="minorHAnsi"/>
+          <w:sz w:val="28"/>
+          <w:szCs w:val="28"/>
+        </w:rPr>
+        <w:t>년동안</w:t>
+      </w:r>
+      <w:r>
+        <w:rPr>
+          <w:rFonts w:asciiTheme="minorHAnsi" w:eastAsia="Batang" w:hAnsiTheme="minorHAnsi" w:cstheme="minorHAnsi"/>
+          <w:sz w:val="28"/>
+          <w:szCs w:val="28"/>
+        </w:rPr>
+        <w:t xml:space="preserve"> </w:t>
+      </w:r>
+      <w:r>
+        <w:rPr>
+          <w:rFonts w:asciiTheme="minorHAnsi" w:eastAsia="Batang" w:hAnsiTheme="minorHAnsi" w:cstheme="minorHAnsi"/>
+          <w:sz w:val="28"/>
+          <w:szCs w:val="28"/>
+        </w:rPr>
+        <w:t>동료들과</w:t>
+      </w:r>
+      <w:r>
+        <w:rPr>
+          <w:rFonts w:asciiTheme="minorHAnsi" w:eastAsia="Batang" w:hAnsiTheme="minorHAnsi" w:cstheme="minorHAnsi"/>
+          <w:sz w:val="28"/>
+          <w:szCs w:val="28"/>
+        </w:rPr>
+        <w:t xml:space="preserve"> </w:t>
+      </w:r>
+      <w:r>
+        <w:rPr>
+          <w:rFonts w:asciiTheme="minorHAnsi" w:eastAsia="Batang" w:hAnsiTheme="minorHAnsi" w:cstheme="minorHAnsi"/>
+          <w:sz w:val="28"/>
+          <w:szCs w:val="28"/>
+        </w:rPr>
+        <w:t>함께</w:t>
+      </w:r>
+      <w:r>
+        <w:rPr>
+          <w:rFonts w:asciiTheme="minorHAnsi" w:eastAsia="Batang" w:hAnsiTheme="minorHAnsi" w:cstheme="minorHAnsi"/>
+          <w:sz w:val="28"/>
+          <w:szCs w:val="28"/>
+        </w:rPr>
+        <w:t xml:space="preserve"> </w:t>
+      </w:r>
+      <w:r>
+        <w:rPr>
+          <w:rFonts w:asciiTheme="minorHAnsi" w:eastAsia="Batang" w:hAnsiTheme="minorHAnsi" w:cstheme="minorHAnsi"/>
+          <w:sz w:val="28"/>
+          <w:szCs w:val="28"/>
+        </w:rPr>
+        <w:t>일을</w:t>
+      </w:r>
+      <w:r>
+        <w:rPr>
+          <w:rFonts w:asciiTheme="minorHAnsi" w:eastAsia="Batang" w:hAnsiTheme="minorHAnsi" w:cstheme="minorHAnsi"/>
+          <w:sz w:val="28"/>
+          <w:szCs w:val="28"/>
+        </w:rPr>
+        <w:t xml:space="preserve"> </w:t>
+      </w:r>
+      <w:r>
+        <w:rPr>
+          <w:rFonts w:asciiTheme="minorHAnsi" w:eastAsia="Batang" w:hAnsiTheme="minorHAnsi" w:cstheme="minorHAnsi"/>
+          <w:sz w:val="28"/>
+          <w:szCs w:val="28"/>
+        </w:rPr>
+        <w:t>하며</w:t>
+      </w:r>
+      <w:r>
+        <w:rPr>
+          <w:rFonts w:asciiTheme="minorHAnsi" w:eastAsia="Batang" w:hAnsiTheme="minorHAnsi" w:cstheme="minorHAnsi"/>
+          <w:sz w:val="28"/>
+          <w:szCs w:val="28"/>
+        </w:rPr>
+        <w:t xml:space="preserve"> 300</w:t>
+      </w:r>
+      <w:r>
+        <w:rPr>
+          <w:rFonts w:asciiTheme="minorHAnsi" w:eastAsia="Batang" w:hAnsiTheme="minorHAnsi" w:cstheme="minorHAnsi"/>
+          <w:sz w:val="28"/>
+          <w:szCs w:val="28"/>
+        </w:rPr>
+        <w:t>개</w:t>
+      </w:r>
+      <w:r>
+        <w:rPr>
+          <w:rFonts w:asciiTheme="minorHAnsi" w:eastAsia="Batang" w:hAnsiTheme="minorHAnsi" w:cstheme="minorHAnsi"/>
+          <w:sz w:val="28"/>
+          <w:szCs w:val="28"/>
+        </w:rPr>
+        <w:t xml:space="preserve"> </w:t>
+      </w:r>
+      <w:r>
+        <w:rPr>
+          <w:rFonts w:asciiTheme="minorHAnsi" w:eastAsia="Batang" w:hAnsiTheme="minorHAnsi" w:cstheme="minorHAnsi"/>
+          <w:sz w:val="28"/>
+          <w:szCs w:val="28"/>
+        </w:rPr>
+        <w:t>넘는</w:t>
+      </w:r>
+      <w:r>
+        <w:rPr>
+          <w:rFonts w:asciiTheme="minorHAnsi" w:eastAsia="Batang" w:hAnsiTheme="minorHAnsi" w:cstheme="minorHAnsi"/>
+          <w:sz w:val="28"/>
+          <w:szCs w:val="28"/>
+        </w:rPr>
+        <w:t xml:space="preserve"> </w:t>
+      </w:r>
+      <w:proofErr w:type="spellStart"/>
+      <w:r>
+        <w:rPr>
+          <w:rFonts w:asciiTheme="minorHAnsi" w:eastAsia="Batang" w:hAnsiTheme="minorHAnsi" w:cstheme="minorHAnsi"/>
+          <w:sz w:val="28"/>
+          <w:szCs w:val="28"/>
+        </w:rPr>
+        <w:t>angularJS</w:t>
+      </w:r>
+      <w:proofErr w:type="spellEnd"/>
+      <w:r>
+        <w:rPr>
+          <w:rFonts w:asciiTheme="minorHAnsi" w:eastAsia="Batang" w:hAnsiTheme="minorHAnsi" w:cstheme="minorHAnsi"/>
+          <w:sz w:val="28"/>
+          <w:szCs w:val="28"/>
+        </w:rPr>
+        <w:t xml:space="preserve"> based SP </w:t>
+      </w:r>
+      <w:proofErr w:type="spellStart"/>
+      <w:r>
+        <w:rPr>
+          <w:rFonts w:asciiTheme="minorHAnsi" w:eastAsia="Batang" w:hAnsiTheme="minorHAnsi" w:cstheme="minorHAnsi"/>
+          <w:sz w:val="28"/>
+          <w:szCs w:val="28"/>
+        </w:rPr>
+        <w:t>어플들을</w:t>
+      </w:r>
+      <w:proofErr w:type="spellEnd"/>
+      <w:r>
+        <w:rPr>
+          <w:rFonts w:asciiTheme="minorHAnsi" w:eastAsia="Batang" w:hAnsiTheme="minorHAnsi" w:cstheme="minorHAnsi"/>
+          <w:sz w:val="28"/>
+          <w:szCs w:val="28"/>
+        </w:rPr>
+        <w:t xml:space="preserve"> </w:t>
+      </w:r>
+      <w:r>
+        <w:rPr>
+          <w:rFonts w:asciiTheme="minorHAnsi" w:eastAsia="Batang" w:hAnsiTheme="minorHAnsi" w:cstheme="minorHAnsi"/>
+          <w:sz w:val="28"/>
+          <w:szCs w:val="28"/>
+        </w:rPr>
+        <w:t>만들었고</w:t>
+      </w:r>
+      <w:r>
+        <w:rPr>
+          <w:rFonts w:asciiTheme="minorHAnsi" w:eastAsia="Batang" w:hAnsiTheme="minorHAnsi" w:cstheme="minorHAnsi"/>
+          <w:sz w:val="28"/>
+          <w:szCs w:val="28"/>
+        </w:rPr>
+        <w:t xml:space="preserve"> </w:t>
+      </w:r>
+      <w:r>
+        <w:rPr>
+          <w:rFonts w:asciiTheme="minorHAnsi" w:eastAsia="Batang" w:hAnsiTheme="minorHAnsi" w:cstheme="minorHAnsi"/>
+          <w:sz w:val="28"/>
+          <w:szCs w:val="28"/>
+        </w:rPr>
+        <w:t>그리고</w:t>
+      </w:r>
+      <w:r>
+        <w:rPr>
+          <w:rFonts w:asciiTheme="minorHAnsi" w:eastAsia="Batang" w:hAnsiTheme="minorHAnsi" w:cstheme="minorHAnsi"/>
+          <w:sz w:val="28"/>
+          <w:szCs w:val="28"/>
+        </w:rPr>
+        <w:t xml:space="preserve"> bash </w:t>
+      </w:r>
+      <w:r>
+        <w:rPr>
+          <w:rFonts w:asciiTheme="minorHAnsi" w:eastAsia="Batang" w:hAnsiTheme="minorHAnsi" w:cstheme="minorHAnsi"/>
+          <w:sz w:val="28"/>
+          <w:szCs w:val="28"/>
+        </w:rPr>
+        <w:t>와</w:t>
+      </w:r>
+      <w:r>
+        <w:rPr>
+          <w:rFonts w:asciiTheme="minorHAnsi" w:eastAsia="Batang" w:hAnsiTheme="minorHAnsi" w:cstheme="minorHAnsi"/>
+          <w:sz w:val="28"/>
+          <w:szCs w:val="28"/>
+        </w:rPr>
+        <w:t xml:space="preserve"> </w:t>
+      </w:r>
+      <w:proofErr w:type="spellStart"/>
+      <w:r>
+        <w:rPr>
+          <w:rFonts w:asciiTheme="minorHAnsi" w:eastAsia="Batang" w:hAnsiTheme="minorHAnsi" w:cstheme="minorHAnsi"/>
+          <w:sz w:val="28"/>
+          <w:szCs w:val="28"/>
+        </w:rPr>
+        <w:t>파이썬을</w:t>
+      </w:r>
+      <w:proofErr w:type="spellEnd"/>
+      <w:r>
+        <w:rPr>
+          <w:rFonts w:asciiTheme="minorHAnsi" w:eastAsia="Batang" w:hAnsiTheme="minorHAnsi" w:cstheme="minorHAnsi"/>
+          <w:sz w:val="28"/>
+          <w:szCs w:val="28"/>
+        </w:rPr>
+        <w:t xml:space="preserve"> </w:t>
+      </w:r>
+      <w:r>
+        <w:rPr>
+          <w:rFonts w:asciiTheme="minorHAnsi" w:eastAsia="Batang" w:hAnsiTheme="minorHAnsi" w:cstheme="minorHAnsi"/>
+          <w:sz w:val="28"/>
+          <w:szCs w:val="28"/>
+        </w:rPr>
+        <w:t>통해</w:t>
+      </w:r>
+      <w:r>
+        <w:rPr>
+          <w:rFonts w:asciiTheme="minorHAnsi" w:eastAsia="Batang" w:hAnsiTheme="minorHAnsi" w:cstheme="minorHAnsi"/>
+          <w:sz w:val="28"/>
+          <w:szCs w:val="28"/>
+        </w:rPr>
+        <w:t xml:space="preserve"> 2000  SP </w:t>
+      </w:r>
+      <w:proofErr w:type="spellStart"/>
+      <w:r>
+        <w:rPr>
+          <w:rFonts w:asciiTheme="minorHAnsi" w:eastAsia="Batang" w:hAnsiTheme="minorHAnsi" w:cstheme="minorHAnsi"/>
+          <w:sz w:val="28"/>
+          <w:szCs w:val="28"/>
+        </w:rPr>
+        <w:t>어플들을</w:t>
+      </w:r>
+      <w:proofErr w:type="spellEnd"/>
+      <w:r>
+        <w:rPr>
+          <w:rFonts w:asciiTheme="minorHAnsi" w:eastAsia="Batang" w:hAnsiTheme="minorHAnsi" w:cstheme="minorHAnsi"/>
+          <w:sz w:val="28"/>
+          <w:szCs w:val="28"/>
+        </w:rPr>
+        <w:t xml:space="preserve"> </w:t>
+      </w:r>
+      <w:r>
+        <w:rPr>
+          <w:rFonts w:asciiTheme="minorHAnsi" w:eastAsia="Batang" w:hAnsiTheme="minorHAnsi" w:cstheme="minorHAnsi"/>
+          <w:sz w:val="28"/>
+          <w:szCs w:val="28"/>
+        </w:rPr>
+        <w:t>관리하였습니다</w:t>
+      </w:r>
+      <w:r>
+        <w:rPr>
+          <w:rFonts w:asciiTheme="minorHAnsi" w:eastAsia="Batang" w:hAnsiTheme="minorHAnsi" w:cstheme="minorHAnsi"/>
+          <w:sz w:val="28"/>
+          <w:szCs w:val="28"/>
+        </w:rPr>
+        <w:t xml:space="preserve">. </w:t>
+      </w:r>
+      <w:r>
+        <w:rPr>
+          <w:rFonts w:asciiTheme="minorHAnsi" w:eastAsia="Batang" w:hAnsiTheme="minorHAnsi" w:cstheme="minorHAnsi"/>
+          <w:sz w:val="28"/>
+          <w:szCs w:val="28"/>
+        </w:rPr>
+        <w:t>그리고</w:t>
+      </w:r>
+      <w:r>
+        <w:rPr>
+          <w:rFonts w:asciiTheme="minorHAnsi" w:eastAsia="Batang" w:hAnsiTheme="minorHAnsi" w:cstheme="minorHAnsi"/>
+          <w:sz w:val="28"/>
+          <w:szCs w:val="28"/>
+        </w:rPr>
+        <w:t xml:space="preserve"> </w:t>
+      </w:r>
+      <w:r>
+        <w:rPr>
+          <w:rFonts w:asciiTheme="minorHAnsi" w:eastAsia="Batang" w:hAnsiTheme="minorHAnsi" w:cstheme="minorHAnsi"/>
+          <w:sz w:val="28"/>
+          <w:szCs w:val="28"/>
+        </w:rPr>
+        <w:t>동료들과</w:t>
+      </w:r>
+      <w:r>
+        <w:rPr>
+          <w:rFonts w:asciiTheme="minorHAnsi" w:eastAsia="Batang" w:hAnsiTheme="minorHAnsi" w:cstheme="minorHAnsi"/>
+          <w:sz w:val="28"/>
+          <w:szCs w:val="28"/>
+        </w:rPr>
+        <w:t xml:space="preserve"> </w:t>
+      </w:r>
+      <w:r>
+        <w:rPr>
+          <w:rFonts w:asciiTheme="minorHAnsi" w:eastAsia="Batang" w:hAnsiTheme="minorHAnsi" w:cstheme="minorHAnsi"/>
+          <w:sz w:val="28"/>
+          <w:szCs w:val="28"/>
+        </w:rPr>
+        <w:t>함께</w:t>
+      </w:r>
+      <w:r>
+        <w:rPr>
+          <w:rFonts w:asciiTheme="minorHAnsi" w:eastAsia="Batang" w:hAnsiTheme="minorHAnsi" w:cstheme="minorHAnsi"/>
+          <w:sz w:val="28"/>
+          <w:szCs w:val="28"/>
+        </w:rPr>
+        <w:t xml:space="preserve"> </w:t>
+      </w:r>
+      <w:proofErr w:type="spellStart"/>
+      <w:r>
+        <w:rPr>
+          <w:rFonts w:asciiTheme="minorHAnsi" w:eastAsia="Batang" w:hAnsiTheme="minorHAnsi" w:cstheme="minorHAnsi"/>
+          <w:sz w:val="28"/>
+          <w:szCs w:val="28"/>
+        </w:rPr>
+        <w:t>어플들을</w:t>
+      </w:r>
+      <w:proofErr w:type="spellEnd"/>
+      <w:r>
+        <w:rPr>
+          <w:rFonts w:asciiTheme="minorHAnsi" w:eastAsia="Batang" w:hAnsiTheme="minorHAnsi" w:cstheme="minorHAnsi"/>
+          <w:sz w:val="28"/>
+          <w:szCs w:val="28"/>
+        </w:rPr>
+        <w:t xml:space="preserve"> </w:t>
+      </w:r>
+      <w:r>
+        <w:rPr>
+          <w:rFonts w:asciiTheme="minorHAnsi" w:eastAsia="Batang" w:hAnsiTheme="minorHAnsi" w:cstheme="minorHAnsi"/>
+          <w:sz w:val="28"/>
+          <w:szCs w:val="28"/>
+        </w:rPr>
+        <w:t>만들며</w:t>
+      </w:r>
+      <w:r>
+        <w:rPr>
+          <w:rFonts w:asciiTheme="minorHAnsi" w:eastAsia="Batang" w:hAnsiTheme="minorHAnsi" w:cstheme="minorHAnsi"/>
+          <w:sz w:val="28"/>
+          <w:szCs w:val="28"/>
+        </w:rPr>
+        <w:t xml:space="preserve"> </w:t>
+      </w:r>
+      <w:r>
+        <w:rPr>
+          <w:rFonts w:asciiTheme="minorHAnsi" w:eastAsia="Batang" w:hAnsiTheme="minorHAnsi" w:cstheme="minorHAnsi"/>
+          <w:sz w:val="28"/>
+          <w:szCs w:val="28"/>
+        </w:rPr>
+        <w:t>잘</w:t>
+      </w:r>
+      <w:r>
+        <w:rPr>
+          <w:rFonts w:asciiTheme="minorHAnsi" w:eastAsia="Batang" w:hAnsiTheme="minorHAnsi" w:cstheme="minorHAnsi"/>
+          <w:sz w:val="28"/>
+          <w:szCs w:val="28"/>
+        </w:rPr>
+        <w:t xml:space="preserve"> </w:t>
+      </w:r>
+      <w:r>
+        <w:rPr>
+          <w:rFonts w:asciiTheme="minorHAnsi" w:eastAsia="Batang" w:hAnsiTheme="minorHAnsi" w:cstheme="minorHAnsi"/>
+          <w:sz w:val="28"/>
+          <w:szCs w:val="28"/>
+        </w:rPr>
+        <w:t>만든다고</w:t>
+      </w:r>
+      <w:r>
+        <w:rPr>
+          <w:rFonts w:asciiTheme="minorHAnsi" w:eastAsia="Batang" w:hAnsiTheme="minorHAnsi" w:cstheme="minorHAnsi"/>
+          <w:sz w:val="28"/>
+          <w:szCs w:val="28"/>
+        </w:rPr>
+        <w:t xml:space="preserve"> </w:t>
+      </w:r>
+      <w:r>
+        <w:rPr>
+          <w:rFonts w:asciiTheme="minorHAnsi" w:eastAsia="Batang" w:hAnsiTheme="minorHAnsi" w:cstheme="minorHAnsi"/>
+          <w:sz w:val="28"/>
+          <w:szCs w:val="28"/>
+        </w:rPr>
+        <w:t>칭찬을</w:t>
+      </w:r>
+      <w:r>
+        <w:rPr>
+          <w:rFonts w:asciiTheme="minorHAnsi" w:eastAsia="Batang" w:hAnsiTheme="minorHAnsi" w:cstheme="minorHAnsi"/>
+          <w:sz w:val="28"/>
+          <w:szCs w:val="28"/>
+        </w:rPr>
+        <w:t xml:space="preserve"> </w:t>
+      </w:r>
+      <w:r>
+        <w:rPr>
+          <w:rFonts w:asciiTheme="minorHAnsi" w:eastAsia="Batang" w:hAnsiTheme="minorHAnsi" w:cstheme="minorHAnsi"/>
+          <w:sz w:val="28"/>
+          <w:szCs w:val="28"/>
+        </w:rPr>
+        <w:t>많이</w:t>
+      </w:r>
+      <w:r>
+        <w:rPr>
+          <w:rFonts w:asciiTheme="minorHAnsi" w:eastAsia="Batang" w:hAnsiTheme="minorHAnsi" w:cstheme="minorHAnsi"/>
+          <w:sz w:val="28"/>
+          <w:szCs w:val="28"/>
+        </w:rPr>
+        <w:t xml:space="preserve"> </w:t>
+      </w:r>
+      <w:r>
+        <w:rPr>
+          <w:rFonts w:asciiTheme="minorHAnsi" w:eastAsia="Batang" w:hAnsiTheme="minorHAnsi" w:cstheme="minorHAnsi"/>
+          <w:sz w:val="28"/>
+          <w:szCs w:val="28"/>
+        </w:rPr>
+        <w:t>받았었습니다</w:t>
+      </w:r>
+      <w:r>
+        <w:rPr>
+          <w:rFonts w:asciiTheme="minorHAnsi" w:eastAsia="Batang" w:hAnsiTheme="minorHAnsi" w:cstheme="minorHAnsi"/>
+          <w:sz w:val="28"/>
+          <w:szCs w:val="28"/>
+        </w:rPr>
+        <w:t>.</w:t>
+      </w:r>
+    </w:p>
+    <w:p>
+      <w:pPr>
+        <w:tabs>
+          <w:tab w:val="left" w:pos="6440"/>
+        </w:tabs>
+        <w:rPr>
+          <w:rFonts w:ascii="Arial" w:hAnsi="Arial" w:cs="Arial"/>
+          <w:color w:val="1F314A"/>
+          <w:shd w:val="clear" w:color="auto" w:fill="F2F7FE"/>
+        </w:rPr>
       </w:pPr>
     </w:p>
     <w:p>
@@ -2186,7 +2544,7 @@
       <w:r>
         <w:t xml:space="preserve">First Practice: </w:t>
       </w:r>
-      <w:hyperlink r:id="rId16" w:history="1">
+      <w:hyperlink r:id="rId17" w:history="1">
         <w:r>
           <w:rPr>
             <w:rStyle w:val="Hyperlink"/>
@@ -2210,7 +2568,7 @@
         </w:rPr>
         <w:t xml:space="preserve">Second Practice: </w:t>
       </w:r>
-      <w:hyperlink r:id="rId17" w:history="1">
+      <w:hyperlink r:id="rId18" w:history="1">
         <w:r>
           <w:rPr>
             <w:rStyle w:val="Hyperlink"/>
@@ -2239,7 +2597,7 @@
         <w:lastRenderedPageBreak/>
         <w:t xml:space="preserve">Third Practice: </w:t>
       </w:r>
-      <w:hyperlink r:id="rId18" w:history="1">
+      <w:hyperlink r:id="rId19" w:history="1">
         <w:r>
           <w:rPr>
             <w:rStyle w:val="Hyperlink"/>
@@ -2258,8 +2616,13 @@
     <w:p/>
     <w:p>
       <w:r>
-        <w:t>What do I know about company</w:t>
-      </w:r>
+        <w:t xml:space="preserve">What do I know about </w:t>
+      </w:r>
+      <w:proofErr w:type="gramStart"/>
+      <w:r>
+        <w:t>company</w:t>
+      </w:r>
+      <w:proofErr w:type="gramEnd"/>
     </w:p>
     <w:p>
       <w:pPr>
@@ -2797,7 +3160,23 @@
           <w:rFonts w:asciiTheme="minorHAnsi" w:hAnsiTheme="minorHAnsi" w:cstheme="minorHAnsi"/>
           <w:color w:val="000000" w:themeColor="text1"/>
         </w:rPr>
-        <w:t>Shell Program SiteMax 3 application</w:t>
+        <w:t xml:space="preserve">Shell Program </w:t>
+      </w:r>
+      <w:proofErr w:type="spellStart"/>
+      <w:r>
+        <w:rPr>
+          <w:rFonts w:asciiTheme="minorHAnsi" w:hAnsiTheme="minorHAnsi" w:cstheme="minorHAnsi"/>
+          <w:color w:val="000000" w:themeColor="text1"/>
+        </w:rPr>
+        <w:t>SiteMax</w:t>
+      </w:r>
+      <w:proofErr w:type="spellEnd"/>
+      <w:r>
+        <w:rPr>
+          <w:rFonts w:asciiTheme="minorHAnsi" w:hAnsiTheme="minorHAnsi" w:cstheme="minorHAnsi"/>
+          <w:color w:val="000000" w:themeColor="text1"/>
+        </w:rPr>
+        <w:t xml:space="preserve"> 3 application</w:t>
       </w:r>
     </w:p>
     <w:p>
@@ -2816,7 +3195,35 @@
         <w:rPr>
           <w:rFonts w:asciiTheme="minorHAnsi" w:hAnsiTheme="minorHAnsi" w:cstheme="minorHAnsi"/>
         </w:rPr>
-        <w:t>James wanted to attend buildex with his cool new app SiteMax 3 built entirely using Ionic Framework</w:t>
+        <w:t xml:space="preserve">James wanted to attend </w:t>
+      </w:r>
+      <w:proofErr w:type="spellStart"/>
+      <w:r>
+        <w:rPr>
+          <w:rFonts w:asciiTheme="minorHAnsi" w:hAnsiTheme="minorHAnsi" w:cstheme="minorHAnsi"/>
+        </w:rPr>
+        <w:t>buildex</w:t>
+      </w:r>
+      <w:proofErr w:type="spellEnd"/>
+      <w:r>
+        <w:rPr>
+          <w:rFonts w:asciiTheme="minorHAnsi" w:hAnsiTheme="minorHAnsi" w:cstheme="minorHAnsi"/>
+        </w:rPr>
+        <w:t xml:space="preserve"> with his cool new app </w:t>
+      </w:r>
+      <w:proofErr w:type="spellStart"/>
+      <w:r>
+        <w:rPr>
+          <w:rFonts w:asciiTheme="minorHAnsi" w:hAnsiTheme="minorHAnsi" w:cstheme="minorHAnsi"/>
+        </w:rPr>
+        <w:t>SiteMax</w:t>
+      </w:r>
+      <w:proofErr w:type="spellEnd"/>
+      <w:r>
+        <w:rPr>
+          <w:rFonts w:asciiTheme="minorHAnsi" w:hAnsiTheme="minorHAnsi" w:cstheme="minorHAnsi"/>
+        </w:rPr>
+        <w:t xml:space="preserve"> 3 built entirely using Ionic Framework</w:t>
       </w:r>
     </w:p>
     <w:p>
@@ -2854,7 +3261,21 @@
         <w:rPr>
           <w:rFonts w:asciiTheme="minorHAnsi" w:hAnsiTheme="minorHAnsi" w:cstheme="minorHAnsi"/>
         </w:rPr>
-        <w:t>Each build took about 20 minutes (literarly)</w:t>
+        <w:t>Each build took about 20 minutes (</w:t>
+      </w:r>
+      <w:proofErr w:type="spellStart"/>
+      <w:r>
+        <w:rPr>
+          <w:rFonts w:asciiTheme="minorHAnsi" w:hAnsiTheme="minorHAnsi" w:cstheme="minorHAnsi"/>
+        </w:rPr>
+        <w:t>literarly</w:t>
+      </w:r>
+      <w:proofErr w:type="spellEnd"/>
+      <w:r>
+        <w:rPr>
+          <w:rFonts w:asciiTheme="minorHAnsi" w:hAnsiTheme="minorHAnsi" w:cstheme="minorHAnsi"/>
+        </w:rPr>
+        <w:t>)</w:t>
       </w:r>
     </w:p>
     <w:p>
@@ -3095,7 +3516,7 @@
         </w:rPr>
         <w:t xml:space="preserve">First Practice: </w:t>
       </w:r>
-      <w:hyperlink r:id="rId19" w:history="1">
+      <w:hyperlink r:id="rId20" w:history="1">
         <w:r>
           <w:rPr>
             <w:rStyle w:val="Hyperlink"/>
@@ -3117,7 +3538,7 @@
         </w:rPr>
         <w:t xml:space="preserve">Second Practice: </w:t>
       </w:r>
-      <w:hyperlink r:id="rId20" w:history="1">
+      <w:hyperlink r:id="rId21" w:history="1">
         <w:r>
           <w:rPr>
             <w:rStyle w:val="Hyperlink"/>
@@ -3146,7 +3567,7 @@
         <w:lastRenderedPageBreak/>
         <w:t xml:space="preserve">Third Practice: </w:t>
       </w:r>
-      <w:hyperlink r:id="rId21" w:history="1">
+      <w:hyperlink r:id="rId22" w:history="1">
         <w:r>
           <w:rPr>
             <w:rStyle w:val="Hyperlink"/>
@@ -3174,7 +3595,7 @@
         </w:rPr>
         <w:t xml:space="preserve">Fourth Practice: </w:t>
       </w:r>
-      <w:hyperlink r:id="rId22" w:history="1">
+      <w:hyperlink r:id="rId23" w:history="1">
         <w:r>
           <w:rPr>
             <w:rStyle w:val="Hyperlink"/>
@@ -3265,7 +3686,21 @@
         <w:rPr>
           <w:rFonts w:asciiTheme="minorHAnsi" w:eastAsia="Batang" w:hAnsiTheme="minorHAnsi" w:cstheme="minorHAnsi"/>
         </w:rPr>
-        <w:t xml:space="preserve"> This has been true at sitemax. </w:t>
+        <w:t xml:space="preserve"> This has been true at </w:t>
+      </w:r>
+      <w:proofErr w:type="spellStart"/>
+      <w:r>
+        <w:rPr>
+          <w:rFonts w:asciiTheme="minorHAnsi" w:eastAsia="Batang" w:hAnsiTheme="minorHAnsi" w:cstheme="minorHAnsi"/>
+        </w:rPr>
+        <w:t>sitemax</w:t>
+      </w:r>
+      <w:proofErr w:type="spellEnd"/>
+      <w:r>
+        <w:rPr>
+          <w:rFonts w:asciiTheme="minorHAnsi" w:eastAsia="Batang" w:hAnsiTheme="minorHAnsi" w:cstheme="minorHAnsi"/>
+        </w:rPr>
+        <w:t xml:space="preserve">. </w:t>
       </w:r>
     </w:p>
     <w:p>
@@ -3315,7 +3750,21 @@
         <w:rPr>
           <w:rFonts w:asciiTheme="minorHAnsi" w:eastAsia="Batang" w:hAnsiTheme="minorHAnsi" w:cstheme="minorHAnsi"/>
         </w:rPr>
-        <w:t xml:space="preserve"> from different departments. Together, we’ve built over 300 forms and I could use this experience and experitise in benefit of company</w:t>
+        <w:t xml:space="preserve"> from different departments. Together, we’ve built over 300 forms and I could use this experience and </w:t>
+      </w:r>
+      <w:proofErr w:type="spellStart"/>
+      <w:r>
+        <w:rPr>
+          <w:rFonts w:asciiTheme="minorHAnsi" w:eastAsia="Batang" w:hAnsiTheme="minorHAnsi" w:cstheme="minorHAnsi"/>
+        </w:rPr>
+        <w:t>experitise</w:t>
+      </w:r>
+      <w:proofErr w:type="spellEnd"/>
+      <w:r>
+        <w:rPr>
+          <w:rFonts w:asciiTheme="minorHAnsi" w:eastAsia="Batang" w:hAnsiTheme="minorHAnsi" w:cstheme="minorHAnsi"/>
+        </w:rPr>
+        <w:t xml:space="preserve"> in benefit of company</w:t>
       </w:r>
     </w:p>
     <w:p>
@@ -3376,11 +3825,33 @@
           <w:rFonts w:asciiTheme="minorHAnsi" w:eastAsia="Batang" w:hAnsiTheme="minorHAnsi" w:cstheme="minorHAnsi"/>
         </w:rPr>
       </w:pPr>
-      <w:r>
-        <w:rPr>
-          <w:rFonts w:asciiTheme="minorHAnsi" w:eastAsia="Batang" w:hAnsiTheme="minorHAnsi" w:cstheme="minorHAnsi"/>
-        </w:rPr>
-        <w:t>Sitemax 3 and SiteMax 3.5 applications</w:t>
+      <w:proofErr w:type="spellStart"/>
+      <w:r>
+        <w:rPr>
+          <w:rFonts w:asciiTheme="minorHAnsi" w:eastAsia="Batang" w:hAnsiTheme="minorHAnsi" w:cstheme="minorHAnsi"/>
+        </w:rPr>
+        <w:t>Sitemax</w:t>
+      </w:r>
+      <w:proofErr w:type="spellEnd"/>
+      <w:r>
+        <w:rPr>
+          <w:rFonts w:asciiTheme="minorHAnsi" w:eastAsia="Batang" w:hAnsiTheme="minorHAnsi" w:cstheme="minorHAnsi"/>
+        </w:rPr>
+        <w:t xml:space="preserve"> 3 and </w:t>
+      </w:r>
+      <w:proofErr w:type="spellStart"/>
+      <w:r>
+        <w:rPr>
+          <w:rFonts w:asciiTheme="minorHAnsi" w:eastAsia="Batang" w:hAnsiTheme="minorHAnsi" w:cstheme="minorHAnsi"/>
+        </w:rPr>
+        <w:t>SiteMax</w:t>
+      </w:r>
+      <w:proofErr w:type="spellEnd"/>
+      <w:r>
+        <w:rPr>
+          <w:rFonts w:asciiTheme="minorHAnsi" w:eastAsia="Batang" w:hAnsiTheme="minorHAnsi" w:cstheme="minorHAnsi"/>
+        </w:rPr>
+        <w:t xml:space="preserve"> 3.5 applications</w:t>
       </w:r>
     </w:p>
     <w:p>
@@ -3422,8 +3893,16 @@
         <w:rPr>
           <w:rFonts w:asciiTheme="minorHAnsi" w:eastAsia="Batang" w:hAnsiTheme="minorHAnsi" w:cstheme="minorHAnsi"/>
         </w:rPr>
-        <w:t>Improving UI of single page appliations</w:t>
-      </w:r>
+        <w:t xml:space="preserve">Improving UI of single page </w:t>
+      </w:r>
+      <w:proofErr w:type="spellStart"/>
+      <w:r>
+        <w:rPr>
+          <w:rFonts w:asciiTheme="minorHAnsi" w:eastAsia="Batang" w:hAnsiTheme="minorHAnsi" w:cstheme="minorHAnsi"/>
+        </w:rPr>
+        <w:t>appliations</w:t>
+      </w:r>
+      <w:proofErr w:type="spellEnd"/>
     </w:p>
     <w:p>
       <w:pPr>
@@ -3453,7 +3932,23 @@
           <w:rFonts w:asciiTheme="minorHAnsi" w:hAnsiTheme="minorHAnsi"/>
           <w:color w:val="000000" w:themeColor="text1"/>
         </w:rPr>
-        <w:t xml:space="preserve"> with proven history of self-learning in web development and securing a job at SiteMax Systems</w:t>
+        <w:t xml:space="preserve"> with proven history of self-learning in web development and securing a job at </w:t>
+      </w:r>
+      <w:proofErr w:type="spellStart"/>
+      <w:r>
+        <w:rPr>
+          <w:rFonts w:asciiTheme="minorHAnsi" w:hAnsiTheme="minorHAnsi"/>
+          <w:color w:val="000000" w:themeColor="text1"/>
+        </w:rPr>
+        <w:t>SiteMax</w:t>
+      </w:r>
+      <w:proofErr w:type="spellEnd"/>
+      <w:r>
+        <w:rPr>
+          <w:rFonts w:asciiTheme="minorHAnsi" w:hAnsiTheme="minorHAnsi"/>
+          <w:color w:val="000000" w:themeColor="text1"/>
+        </w:rPr>
+        <w:t xml:space="preserve"> Systems</w:t>
       </w:r>
     </w:p>
     <w:p>
@@ -3636,7 +4131,7 @@
         </w:rPr>
         <w:t xml:space="preserve">First Practice: </w:t>
       </w:r>
-      <w:hyperlink r:id="rId23" w:history="1">
+      <w:hyperlink r:id="rId24" w:history="1">
         <w:r>
           <w:rPr>
             <w:rStyle w:val="Hyperlink"/>
@@ -4096,12 +4591,14 @@
           <w:rFonts w:asciiTheme="minorHAnsi" w:eastAsia="Batang" w:hAnsiTheme="minorHAnsi" w:cstheme="minorHAnsi"/>
         </w:rPr>
       </w:pPr>
+      <w:proofErr w:type="spellStart"/>
       <w:r>
         <w:rPr>
           <w:rFonts w:asciiTheme="minorHAnsi" w:eastAsia="Batang" w:hAnsiTheme="minorHAnsi" w:cstheme="minorHAnsi"/>
         </w:rPr>
         <w:t>leetcode</w:t>
       </w:r>
+      <w:proofErr w:type="spellEnd"/>
       <w:r>
         <w:rPr>
           <w:rFonts w:asciiTheme="minorHAnsi" w:eastAsia="Batang" w:hAnsiTheme="minorHAnsi" w:cstheme="minorHAnsi" w:hint="eastAsia"/>
@@ -4114,6 +4611,7 @@
         </w:rPr>
         <w:t xml:space="preserve"> </w:t>
       </w:r>
+      <w:proofErr w:type="spellStart"/>
       <w:r>
         <w:rPr>
           <w:rFonts w:asciiTheme="minorHAnsi" w:eastAsia="Batang" w:hAnsiTheme="minorHAnsi" w:cstheme="minorHAnsi"/>
@@ -4126,6 +4624,7 @@
         </w:rPr>
         <w:t>를</w:t>
       </w:r>
+      <w:proofErr w:type="spellEnd"/>
       <w:r>
         <w:rPr>
           <w:rFonts w:asciiTheme="minorHAnsi" w:eastAsia="Batang" w:hAnsiTheme="minorHAnsi" w:cstheme="minorHAnsi" w:hint="eastAsia"/>
@@ -4180,12 +4679,14 @@
         </w:rPr>
         <w:t xml:space="preserve"> </w:t>
       </w:r>
+      <w:proofErr w:type="spellStart"/>
       <w:r>
         <w:rPr>
           <w:rFonts w:asciiTheme="minorHAnsi" w:eastAsia="Batang" w:hAnsiTheme="minorHAnsi" w:cstheme="minorHAnsi" w:hint="eastAsia"/>
         </w:rPr>
         <w:t>연습했었고</w:t>
       </w:r>
+      <w:proofErr w:type="spellEnd"/>
     </w:p>
     <w:p>
       <w:pPr>
@@ -4237,12 +4738,14 @@
         </w:rPr>
         <w:t xml:space="preserve"> </w:t>
       </w:r>
+      <w:proofErr w:type="spellStart"/>
       <w:r>
         <w:rPr>
           <w:rFonts w:asciiTheme="minorHAnsi" w:eastAsia="Batang" w:hAnsiTheme="minorHAnsi" w:cstheme="minorHAnsi" w:hint="eastAsia"/>
         </w:rPr>
         <w:t>돌아올때</w:t>
       </w:r>
+      <w:proofErr w:type="spellEnd"/>
       <w:r>
         <w:rPr>
           <w:rFonts w:asciiTheme="minorHAnsi" w:eastAsia="Batang" w:hAnsiTheme="minorHAnsi" w:cstheme="minorHAnsi" w:hint="eastAsia"/>
@@ -4261,12 +4764,14 @@
         </w:rPr>
         <w:t xml:space="preserve"> </w:t>
       </w:r>
+      <w:proofErr w:type="spellStart"/>
       <w:r>
         <w:rPr>
           <w:rFonts w:asciiTheme="minorHAnsi" w:eastAsia="Batang" w:hAnsiTheme="minorHAnsi" w:cstheme="minorHAnsi"/>
         </w:rPr>
         <w:t>pushup</w:t>
       </w:r>
+      <w:proofErr w:type="spellEnd"/>
       <w:r>
         <w:rPr>
           <w:rFonts w:asciiTheme="minorHAnsi" w:eastAsia="Batang" w:hAnsiTheme="minorHAnsi" w:cstheme="minorHAnsi" w:hint="eastAsia"/>
@@ -4375,12 +4880,14 @@
         </w:rPr>
         <w:t xml:space="preserve"> </w:t>
       </w:r>
+      <w:proofErr w:type="spellStart"/>
       <w:r>
         <w:rPr>
           <w:rFonts w:asciiTheme="minorHAnsi" w:eastAsia="Batang" w:hAnsiTheme="minorHAnsi" w:cstheme="minorHAnsi" w:hint="eastAsia"/>
         </w:rPr>
         <w:t>외었습니다</w:t>
       </w:r>
+      <w:proofErr w:type="spellEnd"/>
     </w:p>
     <w:p>
       <w:pPr>
@@ -4497,7 +5004,21 @@
         <w:rPr>
           <w:rFonts w:asciiTheme="minorHAnsi" w:eastAsia="Batang" w:hAnsiTheme="minorHAnsi" w:cstheme="minorHAnsi"/>
         </w:rPr>
-        <w:t xml:space="preserve"> This has been true at sitemax. </w:t>
+        <w:t xml:space="preserve"> This has been true at </w:t>
+      </w:r>
+      <w:proofErr w:type="spellStart"/>
+      <w:r>
+        <w:rPr>
+          <w:rFonts w:asciiTheme="minorHAnsi" w:eastAsia="Batang" w:hAnsiTheme="minorHAnsi" w:cstheme="minorHAnsi"/>
+        </w:rPr>
+        <w:t>sitemax</w:t>
+      </w:r>
+      <w:proofErr w:type="spellEnd"/>
+      <w:r>
+        <w:rPr>
+          <w:rFonts w:asciiTheme="minorHAnsi" w:eastAsia="Batang" w:hAnsiTheme="minorHAnsi" w:cstheme="minorHAnsi"/>
+        </w:rPr>
+        <w:t xml:space="preserve">. </w:t>
       </w:r>
     </w:p>
     <w:p>
@@ -4607,7 +5128,21 @@
         <w:rPr>
           <w:rFonts w:asciiTheme="minorHAnsi" w:eastAsia="Batang" w:hAnsiTheme="minorHAnsi" w:cstheme="minorHAnsi"/>
         </w:rPr>
-        <w:t xml:space="preserve"> from different departments. Together, we’ve built over 300 forms and I could use this experience and experitise in benefit of company</w:t>
+        <w:t xml:space="preserve"> from different departments. Together, we’ve built over 300 forms and I could use this experience and </w:t>
+      </w:r>
+      <w:proofErr w:type="spellStart"/>
+      <w:r>
+        <w:rPr>
+          <w:rFonts w:asciiTheme="minorHAnsi" w:eastAsia="Batang" w:hAnsiTheme="minorHAnsi" w:cstheme="minorHAnsi"/>
+        </w:rPr>
+        <w:t>experitise</w:t>
+      </w:r>
+      <w:proofErr w:type="spellEnd"/>
+      <w:r>
+        <w:rPr>
+          <w:rFonts w:asciiTheme="minorHAnsi" w:eastAsia="Batang" w:hAnsiTheme="minorHAnsi" w:cstheme="minorHAnsi"/>
+        </w:rPr>
+        <w:t xml:space="preserve"> in benefit of company</w:t>
       </w:r>
     </w:p>
     <w:p>
@@ -4653,11 +5188,33 @@
           <w:rFonts w:asciiTheme="minorHAnsi" w:eastAsia="Batang" w:hAnsiTheme="minorHAnsi" w:cstheme="minorHAnsi"/>
         </w:rPr>
       </w:pPr>
-      <w:r>
-        <w:rPr>
-          <w:rFonts w:asciiTheme="minorHAnsi" w:eastAsia="Batang" w:hAnsiTheme="minorHAnsi" w:cstheme="minorHAnsi"/>
-        </w:rPr>
-        <w:t>Sitemax 3 and SiteMax 3.5 applications</w:t>
+      <w:proofErr w:type="spellStart"/>
+      <w:r>
+        <w:rPr>
+          <w:rFonts w:asciiTheme="minorHAnsi" w:eastAsia="Batang" w:hAnsiTheme="minorHAnsi" w:cstheme="minorHAnsi"/>
+        </w:rPr>
+        <w:t>Sitemax</w:t>
+      </w:r>
+      <w:proofErr w:type="spellEnd"/>
+      <w:r>
+        <w:rPr>
+          <w:rFonts w:asciiTheme="minorHAnsi" w:eastAsia="Batang" w:hAnsiTheme="minorHAnsi" w:cstheme="minorHAnsi"/>
+        </w:rPr>
+        <w:t xml:space="preserve"> 3 and </w:t>
+      </w:r>
+      <w:proofErr w:type="spellStart"/>
+      <w:r>
+        <w:rPr>
+          <w:rFonts w:asciiTheme="minorHAnsi" w:eastAsia="Batang" w:hAnsiTheme="minorHAnsi" w:cstheme="minorHAnsi"/>
+        </w:rPr>
+        <w:t>SiteMax</w:t>
+      </w:r>
+      <w:proofErr w:type="spellEnd"/>
+      <w:r>
+        <w:rPr>
+          <w:rFonts w:asciiTheme="minorHAnsi" w:eastAsia="Batang" w:hAnsiTheme="minorHAnsi" w:cstheme="minorHAnsi"/>
+        </w:rPr>
+        <w:t xml:space="preserve"> 3.5 applications</w:t>
       </w:r>
     </w:p>
     <w:p>
@@ -4699,8 +5256,16 @@
         <w:rPr>
           <w:rFonts w:asciiTheme="minorHAnsi" w:eastAsia="Batang" w:hAnsiTheme="minorHAnsi" w:cstheme="minorHAnsi"/>
         </w:rPr>
-        <w:t>Improving UI of single page appliations</w:t>
-      </w:r>
+        <w:t xml:space="preserve">Improving UI of single page </w:t>
+      </w:r>
+      <w:proofErr w:type="spellStart"/>
+      <w:r>
+        <w:rPr>
+          <w:rFonts w:asciiTheme="minorHAnsi" w:eastAsia="Batang" w:hAnsiTheme="minorHAnsi" w:cstheme="minorHAnsi"/>
+        </w:rPr>
+        <w:t>appliations</w:t>
+      </w:r>
+      <w:proofErr w:type="spellEnd"/>
     </w:p>
     <w:p>
       <w:pPr>
@@ -4730,7 +5295,23 @@
           <w:rFonts w:asciiTheme="minorHAnsi" w:hAnsiTheme="minorHAnsi"/>
           <w:color w:val="000000" w:themeColor="text1"/>
         </w:rPr>
-        <w:t xml:space="preserve"> with proven history of self-learning in web development and securing a job at SiteMax Systems</w:t>
+        <w:t xml:space="preserve"> with proven history of self-learning in web development and securing a job at </w:t>
+      </w:r>
+      <w:proofErr w:type="spellStart"/>
+      <w:r>
+        <w:rPr>
+          <w:rFonts w:asciiTheme="minorHAnsi" w:hAnsiTheme="minorHAnsi"/>
+          <w:color w:val="000000" w:themeColor="text1"/>
+        </w:rPr>
+        <w:t>SiteMax</w:t>
+      </w:r>
+      <w:proofErr w:type="spellEnd"/>
+      <w:r>
+        <w:rPr>
+          <w:rFonts w:asciiTheme="minorHAnsi" w:hAnsiTheme="minorHAnsi"/>
+          <w:color w:val="000000" w:themeColor="text1"/>
+        </w:rPr>
+        <w:t xml:space="preserve"> Systems</w:t>
       </w:r>
     </w:p>
     <w:p>
@@ -4798,7 +5379,21 @@
         <w:rPr>
           <w:rFonts w:asciiTheme="minorHAnsi" w:eastAsia="Batang" w:hAnsiTheme="minorHAnsi" w:cstheme="minorHAnsi"/>
         </w:rPr>
-        <w:t>Story about building bash program for sitemax 3</w:t>
+        <w:t xml:space="preserve">Story about building bash program for </w:t>
+      </w:r>
+      <w:proofErr w:type="spellStart"/>
+      <w:r>
+        <w:rPr>
+          <w:rFonts w:asciiTheme="minorHAnsi" w:eastAsia="Batang" w:hAnsiTheme="minorHAnsi" w:cstheme="minorHAnsi"/>
+        </w:rPr>
+        <w:t>sitemax</w:t>
+      </w:r>
+      <w:proofErr w:type="spellEnd"/>
+      <w:r>
+        <w:rPr>
+          <w:rFonts w:asciiTheme="minorHAnsi" w:eastAsia="Batang" w:hAnsiTheme="minorHAnsi" w:cstheme="minorHAnsi"/>
+        </w:rPr>
+        <w:t xml:space="preserve"> 3</w:t>
       </w:r>
     </w:p>
     <w:p>
@@ -5011,7 +5606,23 @@
           <w:rFonts w:asciiTheme="minorHAnsi" w:hAnsiTheme="minorHAnsi"/>
           <w:color w:val="000000" w:themeColor="text1"/>
         </w:rPr>
-        <w:t>I have proven history of self-learning which I love and securing a job at SiteMax Systems</w:t>
+        <w:t xml:space="preserve">I have proven history of self-learning which I love and securing a job at </w:t>
+      </w:r>
+      <w:proofErr w:type="spellStart"/>
+      <w:r>
+        <w:rPr>
+          <w:rFonts w:asciiTheme="minorHAnsi" w:hAnsiTheme="minorHAnsi"/>
+          <w:color w:val="000000" w:themeColor="text1"/>
+        </w:rPr>
+        <w:t>SiteMax</w:t>
+      </w:r>
+      <w:proofErr w:type="spellEnd"/>
+      <w:r>
+        <w:rPr>
+          <w:rFonts w:asciiTheme="minorHAnsi" w:hAnsiTheme="minorHAnsi"/>
+          <w:color w:val="000000" w:themeColor="text1"/>
+        </w:rPr>
+        <w:t xml:space="preserve"> Systems</w:t>
       </w:r>
     </w:p>
     <w:p>
@@ -5033,8 +5644,17 @@
           <w:rFonts w:asciiTheme="minorHAnsi" w:hAnsiTheme="minorHAnsi"/>
           <w:color w:val="000000" w:themeColor="text1"/>
         </w:rPr>
-        <w:t>Story about Getting a job at SiteMax</w:t>
-      </w:r>
+        <w:t xml:space="preserve">Story about Getting a job at </w:t>
+      </w:r>
+      <w:proofErr w:type="spellStart"/>
+      <w:r>
+        <w:rPr>
+          <w:rFonts w:asciiTheme="minorHAnsi" w:hAnsiTheme="minorHAnsi"/>
+          <w:color w:val="000000" w:themeColor="text1"/>
+        </w:rPr>
+        <w:t>SiteMax</w:t>
+      </w:r>
+      <w:proofErr w:type="spellEnd"/>
     </w:p>
     <w:p>
       <w:pPr>
@@ -5055,8 +5675,17 @@
           <w:rFonts w:asciiTheme="minorHAnsi" w:hAnsiTheme="minorHAnsi"/>
           <w:color w:val="000000" w:themeColor="text1"/>
         </w:rPr>
-        <w:t>Story about practicing Algorithm at SiteMax</w:t>
-      </w:r>
+        <w:t xml:space="preserve">Story about practicing Algorithm at </w:t>
+      </w:r>
+      <w:proofErr w:type="spellStart"/>
+      <w:r>
+        <w:rPr>
+          <w:rFonts w:asciiTheme="minorHAnsi" w:hAnsiTheme="minorHAnsi"/>
+          <w:color w:val="000000" w:themeColor="text1"/>
+        </w:rPr>
+        <w:t>SiteMax</w:t>
+      </w:r>
+      <w:proofErr w:type="spellEnd"/>
     </w:p>
     <w:p>
       <w:pPr>
@@ -5124,7 +5753,7 @@
         </w:rPr>
         <w:t xml:space="preserve">First Practice: </w:t>
       </w:r>
-      <w:hyperlink r:id="rId24" w:history="1">
+      <w:hyperlink r:id="rId25" w:history="1">
         <w:r>
           <w:rPr>
             <w:rStyle w:val="Hyperlink"/>
@@ -5169,6 +5798,7 @@
         </w:rPr>
         <w:t xml:space="preserve">My immediate goal: get to know my peers at </w:t>
       </w:r>
+      <w:proofErr w:type="spellStart"/>
       <w:r>
         <w:rPr>
           <w:rFonts w:asciiTheme="minorHAnsi" w:hAnsiTheme="minorHAnsi"/>
@@ -5176,6 +5806,7 @@
         </w:rPr>
         <w:t>Mobsquad</w:t>
       </w:r>
+      <w:proofErr w:type="spellEnd"/>
       <w:r>
         <w:rPr>
           <w:rFonts w:asciiTheme="minorHAnsi" w:hAnsiTheme="minorHAnsi"/>
@@ -5272,14 +5903,39 @@
           <w:rFonts w:ascii="Batang" w:eastAsia="Batang" w:hAnsi="Batang" w:cs="Batang"/>
           <w:color w:val="000000" w:themeColor="text1"/>
         </w:rPr>
-        <w:t xml:space="preserve">Mid lelvel developer </w:t>
-      </w:r>
+        <w:t xml:space="preserve">Mid </w:t>
+      </w:r>
+      <w:proofErr w:type="spellStart"/>
+      <w:r>
+        <w:rPr>
+          <w:rFonts w:ascii="Batang" w:eastAsia="Batang" w:hAnsi="Batang" w:cs="Batang"/>
+          <w:color w:val="000000" w:themeColor="text1"/>
+        </w:rPr>
+        <w:t>lelvel</w:t>
+      </w:r>
+      <w:proofErr w:type="spellEnd"/>
+      <w:r>
+        <w:rPr>
+          <w:rFonts w:ascii="Batang" w:eastAsia="Batang" w:hAnsi="Batang" w:cs="Batang"/>
+          <w:color w:val="000000" w:themeColor="text1"/>
+        </w:rPr>
+        <w:t xml:space="preserve"> developer </w:t>
+      </w:r>
+      <w:proofErr w:type="spellStart"/>
       <w:r>
         <w:rPr>
           <w:rFonts w:ascii="Batang" w:eastAsia="Batang" w:hAnsi="Batang" w:cs="Batang" w:hint="eastAsia"/>
           <w:color w:val="000000" w:themeColor="text1"/>
         </w:rPr>
-        <w:t>모르면은 아야</w:t>
+        <w:t>모르면은</w:t>
+      </w:r>
+      <w:proofErr w:type="spellEnd"/>
+      <w:r>
+        <w:rPr>
+          <w:rFonts w:ascii="Batang" w:eastAsia="Batang" w:hAnsi="Batang" w:cs="Batang" w:hint="eastAsia"/>
+          <w:color w:val="000000" w:themeColor="text1"/>
+        </w:rPr>
+        <w:t xml:space="preserve"> 아야</w:t>
       </w:r>
       <w:r>
         <w:rPr>
@@ -5349,7 +6005,23 @@
           <w:rFonts w:asciiTheme="minorHAnsi" w:hAnsiTheme="minorHAnsi"/>
           <w:color w:val="000000" w:themeColor="text1"/>
         </w:rPr>
-        <w:t xml:space="preserve"> engineer, and be acknowledged that I am a valuable senior engineer.</w:t>
+        <w:t xml:space="preserve"> </w:t>
+      </w:r>
+      <w:proofErr w:type="gramStart"/>
+      <w:r>
+        <w:rPr>
+          <w:rFonts w:asciiTheme="minorHAnsi" w:hAnsiTheme="minorHAnsi"/>
+          <w:color w:val="000000" w:themeColor="text1"/>
+        </w:rPr>
+        <w:t>engineer, and</w:t>
+      </w:r>
+      <w:proofErr w:type="gramEnd"/>
+      <w:r>
+        <w:rPr>
+          <w:rFonts w:asciiTheme="minorHAnsi" w:hAnsiTheme="minorHAnsi"/>
+          <w:color w:val="000000" w:themeColor="text1"/>
+        </w:rPr>
+        <w:t xml:space="preserve"> be acknowledged that I am a valuable senior engineer.</w:t>
       </w:r>
     </w:p>
     <w:p>
@@ -5546,7 +6218,23 @@
           <w:rFonts w:asciiTheme="minorHAnsi" w:hAnsiTheme="minorHAnsi"/>
           <w:color w:val="000000" w:themeColor="text1"/>
         </w:rPr>
-        <w:t>I am confident that mobsquad would compensate me fairly based on the roles I am getting into and my abilities.</w:t>
+        <w:t xml:space="preserve">I am confident that </w:t>
+      </w:r>
+      <w:proofErr w:type="spellStart"/>
+      <w:r>
+        <w:rPr>
+          <w:rFonts w:asciiTheme="minorHAnsi" w:hAnsiTheme="minorHAnsi"/>
+          <w:color w:val="000000" w:themeColor="text1"/>
+        </w:rPr>
+        <w:t>mobsquad</w:t>
+      </w:r>
+      <w:proofErr w:type="spellEnd"/>
+      <w:r>
+        <w:rPr>
+          <w:rFonts w:asciiTheme="minorHAnsi" w:hAnsiTheme="minorHAnsi"/>
+          <w:color w:val="000000" w:themeColor="text1"/>
+        </w:rPr>
+        <w:t xml:space="preserve"> would compensate me fairly based on the roles I am getting into and my abilities.</w:t>
       </w:r>
     </w:p>
     <w:p>
@@ -5632,8 +6320,17 @@
           <w:rFonts w:asciiTheme="minorHAnsi" w:hAnsiTheme="minorHAnsi"/>
           <w:color w:val="000000" w:themeColor="text1"/>
         </w:rPr>
-        <w:t>What qualities do you think are most important for someone to excel in this position</w:t>
-      </w:r>
+        <w:t xml:space="preserve">What qualities do you think are most important for someone to excel in this </w:t>
+      </w:r>
+      <w:proofErr w:type="gramStart"/>
+      <w:r>
+        <w:rPr>
+          <w:rFonts w:asciiTheme="minorHAnsi" w:hAnsiTheme="minorHAnsi"/>
+          <w:color w:val="000000" w:themeColor="text1"/>
+        </w:rPr>
+        <w:t>position</w:t>
+      </w:r>
+      <w:proofErr w:type="gramEnd"/>
     </w:p>
     <w:p>
       <w:pPr>

</xml_diff>

<commit_message>
feat: Add progress #23 'bear robotics'
</commit_message>
<xml_diff>
--- a/big-interview/mobsquad/summary notes.docx
+++ b/big-interview/mobsquad/summary notes.docx
@@ -49,21 +49,7 @@
         <w:rPr>
           <w:rFonts w:asciiTheme="minorHAnsi" w:hAnsiTheme="minorHAnsi" w:cstheme="minorHAnsi"/>
         </w:rPr>
-        <w:t xml:space="preserve">During my time at </w:t>
-      </w:r>
-      <w:proofErr w:type="spellStart"/>
-      <w:r>
-        <w:rPr>
-          <w:rFonts w:asciiTheme="minorHAnsi" w:hAnsiTheme="minorHAnsi" w:cstheme="minorHAnsi"/>
-        </w:rPr>
-        <w:t>SiteMax</w:t>
-      </w:r>
-      <w:proofErr w:type="spellEnd"/>
-      <w:r>
-        <w:rPr>
-          <w:rFonts w:asciiTheme="minorHAnsi" w:hAnsiTheme="minorHAnsi" w:cstheme="minorHAnsi"/>
-        </w:rPr>
-        <w:t xml:space="preserve"> systems, I worked on developing small single page applications on behalf of clients. </w:t>
+        <w:t xml:space="preserve">During my time at SiteMax systems, I worked on developing small single page applications on behalf of clients. </w:t>
       </w:r>
     </w:p>
     <w:p>
@@ -83,35 +69,7 @@
         <w:rPr>
           <w:rFonts w:asciiTheme="minorHAnsi" w:hAnsiTheme="minorHAnsi" w:cstheme="minorHAnsi"/>
         </w:rPr>
-        <w:t xml:space="preserve">I communicated with the customer success team and the dev team to make sure the business requirements are </w:t>
-      </w:r>
-      <w:proofErr w:type="gramStart"/>
-      <w:r>
-        <w:rPr>
-          <w:rFonts w:asciiTheme="minorHAnsi" w:hAnsiTheme="minorHAnsi" w:cstheme="minorHAnsi"/>
-        </w:rPr>
-        <w:t>met</w:t>
-      </w:r>
-      <w:proofErr w:type="gramEnd"/>
-      <w:r>
-        <w:rPr>
-          <w:rFonts w:asciiTheme="minorHAnsi" w:hAnsiTheme="minorHAnsi" w:cstheme="minorHAnsi"/>
-        </w:rPr>
-        <w:t xml:space="preserve"> and it won’t break on the </w:t>
-      </w:r>
-      <w:proofErr w:type="spellStart"/>
-      <w:r>
-        <w:rPr>
-          <w:rFonts w:asciiTheme="minorHAnsi" w:hAnsiTheme="minorHAnsi" w:cstheme="minorHAnsi"/>
-        </w:rPr>
-        <w:t>siteMax</w:t>
-      </w:r>
-      <w:proofErr w:type="spellEnd"/>
-      <w:r>
-        <w:rPr>
-          <w:rFonts w:asciiTheme="minorHAnsi" w:hAnsiTheme="minorHAnsi" w:cstheme="minorHAnsi"/>
-        </w:rPr>
-        <w:t xml:space="preserve"> system.</w:t>
+        <w:t>I communicated with the customer success team and the dev team to make sure the business requirements are met and it won’t break on the siteMax system.</w:t>
       </w:r>
     </w:p>
     <w:p>
@@ -243,27 +201,13 @@
         <w:rPr>
           <w:rFonts w:asciiTheme="minorHAnsi" w:hAnsiTheme="minorHAnsi" w:cstheme="minorHAnsi"/>
         </w:rPr>
-        <w:t xml:space="preserve">updating my resume with bullet points from the list of my </w:t>
-      </w:r>
-      <w:proofErr w:type="gramStart"/>
-      <w:r>
-        <w:rPr>
-          <w:rFonts w:asciiTheme="minorHAnsi" w:hAnsiTheme="minorHAnsi" w:cstheme="minorHAnsi"/>
-        </w:rPr>
-        <w:t>works</w:t>
-      </w:r>
-      <w:r>
-        <w:rPr>
-          <w:rFonts w:asciiTheme="minorHAnsi" w:hAnsiTheme="minorHAnsi" w:cstheme="minorHAnsi"/>
-        </w:rPr>
-        <w:t>, and</w:t>
-      </w:r>
-      <w:proofErr w:type="gramEnd"/>
-      <w:r>
-        <w:rPr>
-          <w:rFonts w:asciiTheme="minorHAnsi" w:hAnsiTheme="minorHAnsi" w:cstheme="minorHAnsi"/>
-        </w:rPr>
-        <w:t xml:space="preserve"> generating pdf from my digital resume</w:t>
+        <w:t>updating my resume with bullet points from the list of my works</w:t>
+      </w:r>
+      <w:r>
+        <w:rPr>
+          <w:rFonts w:asciiTheme="minorHAnsi" w:hAnsiTheme="minorHAnsi" w:cstheme="minorHAnsi"/>
+        </w:rPr>
+        <w:t>, and generating pdf from my digital resume</w:t>
       </w:r>
       <w:r>
         <w:rPr>
@@ -364,15 +308,7 @@
         <w:t>Shortly after graduation</w:t>
       </w:r>
       <w:r>
-        <w:t xml:space="preserve"> I was thinking about the </w:t>
-      </w:r>
-      <w:proofErr w:type="gramStart"/>
-      <w:r>
-        <w:t>career</w:t>
-      </w:r>
-      <w:proofErr w:type="gramEnd"/>
-      <w:r>
-        <w:t xml:space="preserve"> I wanted to pursue</w:t>
+        <w:t xml:space="preserve"> I was thinking about the career I wanted to pursue</w:t>
       </w:r>
     </w:p>
     <w:p>
@@ -626,21 +562,7 @@
         <w:rPr>
           <w:rFonts w:asciiTheme="minorHAnsi" w:hAnsiTheme="minorHAnsi" w:cstheme="minorHAnsi"/>
         </w:rPr>
-        <w:t xml:space="preserve">I worked at </w:t>
-      </w:r>
-      <w:proofErr w:type="spellStart"/>
-      <w:r>
-        <w:rPr>
-          <w:rFonts w:asciiTheme="minorHAnsi" w:hAnsiTheme="minorHAnsi" w:cstheme="minorHAnsi"/>
-        </w:rPr>
-        <w:t>Sitemax</w:t>
-      </w:r>
-      <w:proofErr w:type="spellEnd"/>
-      <w:r>
-        <w:rPr>
-          <w:rFonts w:asciiTheme="minorHAnsi" w:hAnsiTheme="minorHAnsi" w:cstheme="minorHAnsi"/>
-        </w:rPr>
-        <w:t xml:space="preserve"> Systems from January 2018 to December 2019 as Junior Front End Developer</w:t>
+        <w:t>I worked at Sitemax Systems from January 2018 to December 2019 as Junior Front End Developer</w:t>
       </w:r>
     </w:p>
     <w:p>
@@ -658,21 +580,7 @@
         <w:rPr>
           <w:rFonts w:asciiTheme="minorHAnsi" w:hAnsiTheme="minorHAnsi" w:cstheme="minorHAnsi"/>
         </w:rPr>
-        <w:t xml:space="preserve">There I was responsible for developing and maintaining features of the </w:t>
-      </w:r>
-      <w:proofErr w:type="spellStart"/>
-      <w:r>
-        <w:rPr>
-          <w:rFonts w:asciiTheme="minorHAnsi" w:hAnsiTheme="minorHAnsi" w:cstheme="minorHAnsi"/>
-        </w:rPr>
-        <w:t>SiteMax</w:t>
-      </w:r>
-      <w:proofErr w:type="spellEnd"/>
-      <w:r>
-        <w:rPr>
-          <w:rFonts w:asciiTheme="minorHAnsi" w:hAnsiTheme="minorHAnsi" w:cstheme="minorHAnsi"/>
-        </w:rPr>
-        <w:t xml:space="preserve"> Systems</w:t>
+        <w:t>There I was responsible for developing and maintaining features of the SiteMax Systems</w:t>
       </w:r>
     </w:p>
     <w:p>
@@ -721,49 +629,7 @@
         <w:rPr>
           <w:rFonts w:asciiTheme="minorHAnsi" w:hAnsiTheme="minorHAnsi" w:cstheme="minorHAnsi"/>
         </w:rPr>
-        <w:t xml:space="preserve"> with the development of </w:t>
-      </w:r>
-      <w:proofErr w:type="spellStart"/>
-      <w:r>
-        <w:rPr>
-          <w:rFonts w:asciiTheme="minorHAnsi" w:hAnsiTheme="minorHAnsi" w:cstheme="minorHAnsi"/>
-        </w:rPr>
-        <w:t>SItemax’s</w:t>
-      </w:r>
-      <w:proofErr w:type="spellEnd"/>
-      <w:r>
-        <w:rPr>
-          <w:rFonts w:asciiTheme="minorHAnsi" w:hAnsiTheme="minorHAnsi" w:cstheme="minorHAnsi"/>
-        </w:rPr>
-        <w:t xml:space="preserve"> mission critical </w:t>
-      </w:r>
-      <w:proofErr w:type="spellStart"/>
-      <w:r>
-        <w:rPr>
-          <w:rFonts w:asciiTheme="minorHAnsi" w:hAnsiTheme="minorHAnsi" w:cstheme="minorHAnsi"/>
-        </w:rPr>
-        <w:t>Sitemax</w:t>
-      </w:r>
-      <w:proofErr w:type="spellEnd"/>
-      <w:r>
-        <w:rPr>
-          <w:rFonts w:asciiTheme="minorHAnsi" w:hAnsiTheme="minorHAnsi" w:cstheme="minorHAnsi"/>
-        </w:rPr>
-        <w:t xml:space="preserve"> 3 and </w:t>
-      </w:r>
-      <w:proofErr w:type="spellStart"/>
-      <w:r>
-        <w:rPr>
-          <w:rFonts w:asciiTheme="minorHAnsi" w:hAnsiTheme="minorHAnsi" w:cstheme="minorHAnsi"/>
-        </w:rPr>
-        <w:t>Sitemax</w:t>
-      </w:r>
-      <w:proofErr w:type="spellEnd"/>
-      <w:r>
-        <w:rPr>
-          <w:rFonts w:asciiTheme="minorHAnsi" w:hAnsiTheme="minorHAnsi" w:cstheme="minorHAnsi"/>
-        </w:rPr>
-        <w:t xml:space="preserve"> 3.5 mobile application</w:t>
+        <w:t xml:space="preserve"> with the development of SItemax’s mission critical Sitemax 3 and Sitemax 3.5 mobile application</w:t>
       </w:r>
       <w:r>
         <w:rPr>
@@ -787,21 +653,7 @@
         <w:rPr>
           <w:rFonts w:asciiTheme="minorHAnsi" w:hAnsiTheme="minorHAnsi" w:cstheme="minorHAnsi"/>
         </w:rPr>
-        <w:t xml:space="preserve">I took leadership at developing small programs that reduced the development of the company’s </w:t>
-      </w:r>
-      <w:proofErr w:type="spellStart"/>
-      <w:r>
-        <w:rPr>
-          <w:rFonts w:asciiTheme="minorHAnsi" w:hAnsiTheme="minorHAnsi" w:cstheme="minorHAnsi"/>
-        </w:rPr>
-        <w:t>SiteMax</w:t>
-      </w:r>
-      <w:proofErr w:type="spellEnd"/>
-      <w:r>
-        <w:rPr>
-          <w:rFonts w:asciiTheme="minorHAnsi" w:hAnsiTheme="minorHAnsi" w:cstheme="minorHAnsi"/>
-        </w:rPr>
-        <w:t xml:space="preserve"> 3 application</w:t>
+        <w:t>I took leadership at developing small programs that reduced the development of the company’s SiteMax 3 application</w:t>
       </w:r>
     </w:p>
     <w:p>
@@ -855,21 +707,12 @@
           <w:color w:val="000000" w:themeColor="text1"/>
         </w:rPr>
       </w:pPr>
-      <w:proofErr w:type="spellStart"/>
-      <w:r>
-        <w:rPr>
-          <w:rFonts w:asciiTheme="minorHAnsi" w:hAnsiTheme="minorHAnsi"/>
-          <w:color w:val="000000" w:themeColor="text1"/>
-        </w:rPr>
-        <w:t>Reecntly</w:t>
-      </w:r>
-      <w:proofErr w:type="spellEnd"/>
-      <w:r>
-        <w:rPr>
-          <w:rFonts w:asciiTheme="minorHAnsi" w:hAnsiTheme="minorHAnsi"/>
-          <w:color w:val="000000" w:themeColor="text1"/>
-        </w:rPr>
-        <w:t>, I finished the development of hyungmogu.com. Initially, I built the website using Django, but I self-learned ReactJS and migrated the website to entirely front-end based website.</w:t>
+      <w:r>
+        <w:rPr>
+          <w:rFonts w:asciiTheme="minorHAnsi" w:hAnsiTheme="minorHAnsi"/>
+          <w:color w:val="000000" w:themeColor="text1"/>
+        </w:rPr>
+        <w:t>Reecntly, I finished the development of hyungmogu.com. Initially, I built the website using Django, but I self-learned ReactJS and migrated the website to entirely front-end based website.</w:t>
       </w:r>
     </w:p>
     <w:p>
@@ -1034,23 +877,7 @@
           <w:rFonts w:asciiTheme="minorHAnsi" w:hAnsiTheme="minorHAnsi"/>
           <w:color w:val="000000" w:themeColor="text1"/>
         </w:rPr>
-        <w:t xml:space="preserve">My peers at </w:t>
-      </w:r>
-      <w:proofErr w:type="spellStart"/>
-      <w:r>
-        <w:rPr>
-          <w:rFonts w:asciiTheme="minorHAnsi" w:hAnsiTheme="minorHAnsi"/>
-          <w:color w:val="000000" w:themeColor="text1"/>
-        </w:rPr>
-        <w:t>SIteMax</w:t>
-      </w:r>
-      <w:proofErr w:type="spellEnd"/>
-      <w:r>
-        <w:rPr>
-          <w:rFonts w:asciiTheme="minorHAnsi" w:hAnsiTheme="minorHAnsi"/>
-          <w:color w:val="000000" w:themeColor="text1"/>
-        </w:rPr>
-        <w:t xml:space="preserve"> Systems are awesome.</w:t>
+        <w:t>My peers at SIteMax Systems are awesome.</w:t>
       </w:r>
     </w:p>
     <w:p>
@@ -1342,43 +1169,7 @@
           <w:szCs w:val="28"/>
         </w:rPr>
         <w:lastRenderedPageBreak/>
-        <w:t xml:space="preserve">For the past 2 years in my previous workplace in </w:t>
-      </w:r>
-      <w:proofErr w:type="spellStart"/>
-      <w:r>
-        <w:rPr>
-          <w:rFonts w:asciiTheme="minorHAnsi" w:hAnsiTheme="minorHAnsi" w:cstheme="minorHAnsi"/>
-          <w:sz w:val="28"/>
-          <w:szCs w:val="28"/>
-        </w:rPr>
-        <w:t>SiteMax</w:t>
-      </w:r>
-      <w:proofErr w:type="spellEnd"/>
-      <w:r>
-        <w:rPr>
-          <w:rFonts w:asciiTheme="minorHAnsi" w:hAnsiTheme="minorHAnsi" w:cstheme="minorHAnsi"/>
-          <w:sz w:val="28"/>
-          <w:szCs w:val="28"/>
-        </w:rPr>
-        <w:t xml:space="preserve"> Systems Inc, I was responsible of developing and maintaining the features of the </w:t>
-      </w:r>
-      <w:proofErr w:type="spellStart"/>
-      <w:r>
-        <w:rPr>
-          <w:rFonts w:asciiTheme="minorHAnsi" w:hAnsiTheme="minorHAnsi" w:cstheme="minorHAnsi"/>
-          <w:sz w:val="28"/>
-          <w:szCs w:val="28"/>
-        </w:rPr>
-        <w:t>SiteMax</w:t>
-      </w:r>
-      <w:proofErr w:type="spellEnd"/>
-      <w:r>
-        <w:rPr>
-          <w:rFonts w:asciiTheme="minorHAnsi" w:hAnsiTheme="minorHAnsi" w:cstheme="minorHAnsi"/>
-          <w:sz w:val="28"/>
-          <w:szCs w:val="28"/>
-        </w:rPr>
-        <w:t xml:space="preserve"> system</w:t>
+        <w:t>For the past 2 years in my previous workplace in SiteMax Systems Inc, I was responsible of developing and maintaining the features of the SiteMax system</w:t>
       </w:r>
     </w:p>
     <w:p>
@@ -1479,43 +1270,7 @@
           <w:szCs w:val="28"/>
         </w:rPr>
         <w:tab/>
-        <w:t xml:space="preserve"> experience. For the past 2 years in my previous workplace in </w:t>
-      </w:r>
-      <w:proofErr w:type="spellStart"/>
-      <w:r>
-        <w:rPr>
-          <w:rFonts w:asciiTheme="minorHAnsi" w:hAnsiTheme="minorHAnsi" w:cstheme="minorHAnsi"/>
-          <w:sz w:val="28"/>
-          <w:szCs w:val="28"/>
-        </w:rPr>
-        <w:t>SiteMax</w:t>
-      </w:r>
-      <w:proofErr w:type="spellEnd"/>
-      <w:r>
-        <w:rPr>
-          <w:rFonts w:asciiTheme="minorHAnsi" w:hAnsiTheme="minorHAnsi" w:cstheme="minorHAnsi"/>
-          <w:sz w:val="28"/>
-          <w:szCs w:val="28"/>
-        </w:rPr>
-        <w:t xml:space="preserve"> Systems Inc, I was responsible of developing and maintaining the features of the </w:t>
-      </w:r>
-      <w:proofErr w:type="spellStart"/>
-      <w:r>
-        <w:rPr>
-          <w:rFonts w:asciiTheme="minorHAnsi" w:hAnsiTheme="minorHAnsi" w:cstheme="minorHAnsi"/>
-          <w:sz w:val="28"/>
-          <w:szCs w:val="28"/>
-        </w:rPr>
-        <w:t>SiteMax</w:t>
-      </w:r>
-      <w:proofErr w:type="spellEnd"/>
-      <w:r>
-        <w:rPr>
-          <w:rFonts w:asciiTheme="minorHAnsi" w:hAnsiTheme="minorHAnsi" w:cstheme="minorHAnsi"/>
-          <w:sz w:val="28"/>
-          <w:szCs w:val="28"/>
-        </w:rPr>
-        <w:t xml:space="preserve"> system.</w:t>
+        <w:t xml:space="preserve"> experience. For the past 2 years in my previous workplace in SiteMax Systems Inc, I was responsible of developing and maintaining the features of the SiteMax system.</w:t>
       </w:r>
     </w:p>
     <w:p>
@@ -1547,111 +1302,398 @@
           <w:color w:val="1F314A"/>
           <w:shd w:val="clear" w:color="auto" w:fill="F2F7FE"/>
         </w:rPr>
-        <w:t xml:space="preserve">For the past two years, I worked with my teammates from different </w:t>
-      </w:r>
-      <w:proofErr w:type="spellStart"/>
-      <w:r>
+        <w:t>For the past two years, I worked with my teammates from different departemnts and built over 300 angularJS based single page applications, and maintained over  2000 of them. As well, I assisted my senior developers with developer There I was praised by my team members for building beautiful applications that delights customers and lots of fist bumps and high fives.</w:t>
+      </w:r>
+    </w:p>
+    <w:p>
+      <w:pPr>
+        <w:tabs>
+          <w:tab w:val="left" w:pos="6440"/>
+        </w:tabs>
         <w:rPr>
           <w:rFonts w:ascii="Arial" w:hAnsi="Arial" w:cs="Arial"/>
           <w:color w:val="1F314A"/>
           <w:shd w:val="clear" w:color="auto" w:fill="F2F7FE"/>
         </w:rPr>
-        <w:t>departemnts</w:t>
-      </w:r>
-      <w:proofErr w:type="spellEnd"/>
-      <w:r>
+      </w:pPr>
+    </w:p>
+    <w:p>
+      <w:pPr>
+        <w:tabs>
+          <w:tab w:val="left" w:pos="6440"/>
+        </w:tabs>
         <w:rPr>
           <w:rFonts w:ascii="Arial" w:hAnsi="Arial" w:cs="Arial"/>
           <w:color w:val="1F314A"/>
           <w:shd w:val="clear" w:color="auto" w:fill="F2F7FE"/>
         </w:rPr>
-        <w:t xml:space="preserve"> and built over 300 </w:t>
-      </w:r>
-      <w:proofErr w:type="spellStart"/>
+      </w:pPr>
       <w:r>
         <w:rPr>
           <w:rFonts w:ascii="Arial" w:hAnsi="Arial" w:cs="Arial"/>
           <w:color w:val="1F314A"/>
           <w:shd w:val="clear" w:color="auto" w:fill="F2F7FE"/>
         </w:rPr>
-        <w:t>angularJS</w:t>
-      </w:r>
-      <w:proofErr w:type="spellEnd"/>
-      <w:r>
+        <w:t>Over the years, I felt the need for better growth and opportunities. I’ve been practicing over the years, and now that I am ready for a new role, this position is the one that I felt I could excel in.</w:t>
+      </w:r>
+    </w:p>
+    <w:p>
+      <w:pPr>
+        <w:tabs>
+          <w:tab w:val="left" w:pos="6440"/>
+        </w:tabs>
         <w:rPr>
           <w:rFonts w:ascii="Arial" w:hAnsi="Arial" w:cs="Arial"/>
           <w:color w:val="1F314A"/>
           <w:shd w:val="clear" w:color="auto" w:fill="F2F7FE"/>
         </w:rPr>
-        <w:t xml:space="preserve"> based single page applications, and maintained </w:t>
-      </w:r>
-      <w:proofErr w:type="gramStart"/>
-      <w:r>
+      </w:pPr>
+    </w:p>
+    <w:p>
+      <w:pPr>
+        <w:rPr>
+          <w:rFonts w:asciiTheme="minorHAnsi" w:eastAsia="Batang" w:hAnsiTheme="minorHAnsi" w:cstheme="minorHAnsi"/>
+          <w:sz w:val="28"/>
+          <w:szCs w:val="28"/>
+        </w:rPr>
+      </w:pPr>
+      <w:r>
+        <w:rPr>
+          <w:rFonts w:asciiTheme="minorHAnsi" w:eastAsia="Batang" w:hAnsiTheme="minorHAnsi" w:cstheme="minorHAnsi"/>
+          <w:sz w:val="28"/>
+          <w:szCs w:val="28"/>
+        </w:rPr>
+        <w:t>저는</w:t>
+      </w:r>
+      <w:r>
+        <w:rPr>
+          <w:rFonts w:asciiTheme="minorHAnsi" w:eastAsia="Batang" w:hAnsiTheme="minorHAnsi" w:cstheme="minorHAnsi"/>
+          <w:sz w:val="28"/>
+          <w:szCs w:val="28"/>
+        </w:rPr>
+        <w:t xml:space="preserve"> 2</w:t>
+      </w:r>
+      <w:r>
+        <w:rPr>
+          <w:rFonts w:asciiTheme="minorHAnsi" w:eastAsia="Batang" w:hAnsiTheme="minorHAnsi" w:cstheme="minorHAnsi"/>
+          <w:sz w:val="28"/>
+          <w:szCs w:val="28"/>
+        </w:rPr>
+        <w:t>년</w:t>
+      </w:r>
+      <w:r>
+        <w:rPr>
+          <w:rFonts w:asciiTheme="minorHAnsi" w:eastAsia="Batang" w:hAnsiTheme="minorHAnsi" w:cstheme="minorHAnsi"/>
+          <w:sz w:val="28"/>
+          <w:szCs w:val="28"/>
+        </w:rPr>
+        <w:t xml:space="preserve"> </w:t>
+      </w:r>
+      <w:r>
+        <w:rPr>
+          <w:rFonts w:asciiTheme="minorHAnsi" w:eastAsia="Batang" w:hAnsiTheme="minorHAnsi" w:cstheme="minorHAnsi"/>
+          <w:sz w:val="28"/>
+          <w:szCs w:val="28"/>
+        </w:rPr>
+        <w:t>경력이</w:t>
+      </w:r>
+      <w:r>
+        <w:rPr>
+          <w:rFonts w:asciiTheme="minorHAnsi" w:eastAsia="Batang" w:hAnsiTheme="minorHAnsi" w:cstheme="minorHAnsi"/>
+          <w:sz w:val="28"/>
+          <w:szCs w:val="28"/>
+        </w:rPr>
+        <w:t xml:space="preserve"> </w:t>
+      </w:r>
+      <w:r>
+        <w:rPr>
+          <w:rFonts w:asciiTheme="minorHAnsi" w:eastAsia="Batang" w:hAnsiTheme="minorHAnsi" w:cstheme="minorHAnsi"/>
+          <w:sz w:val="28"/>
+          <w:szCs w:val="28"/>
+        </w:rPr>
+        <w:t>있는</w:t>
+      </w:r>
+      <w:r>
+        <w:rPr>
+          <w:rFonts w:asciiTheme="minorHAnsi" w:eastAsia="Batang" w:hAnsiTheme="minorHAnsi" w:cstheme="minorHAnsi"/>
+          <w:sz w:val="28"/>
+          <w:szCs w:val="28"/>
+        </w:rPr>
+        <w:t xml:space="preserve"> </w:t>
+      </w:r>
+      <w:r>
+        <w:rPr>
+          <w:rFonts w:asciiTheme="minorHAnsi" w:eastAsia="Batang" w:hAnsiTheme="minorHAnsi" w:cstheme="minorHAnsi"/>
+          <w:sz w:val="28"/>
+          <w:szCs w:val="28"/>
+        </w:rPr>
+        <w:t>프론트</w:t>
+      </w:r>
+      <w:r>
+        <w:rPr>
+          <w:rFonts w:asciiTheme="minorHAnsi" w:eastAsia="Batang" w:hAnsiTheme="minorHAnsi" w:cstheme="minorHAnsi"/>
+          <w:sz w:val="28"/>
+          <w:szCs w:val="28"/>
+        </w:rPr>
+        <w:t xml:space="preserve"> </w:t>
+      </w:r>
+      <w:r>
+        <w:rPr>
+          <w:rFonts w:asciiTheme="minorHAnsi" w:eastAsia="Batang" w:hAnsiTheme="minorHAnsi" w:cstheme="minorHAnsi"/>
+          <w:sz w:val="28"/>
+          <w:szCs w:val="28"/>
+        </w:rPr>
+        <w:t>개발자</w:t>
+      </w:r>
+      <w:r>
+        <w:rPr>
+          <w:rFonts w:asciiTheme="minorHAnsi" w:eastAsia="Batang" w:hAnsiTheme="minorHAnsi" w:cstheme="minorHAnsi"/>
+          <w:sz w:val="28"/>
+          <w:szCs w:val="28"/>
+        </w:rPr>
+        <w:t xml:space="preserve"> </w:t>
+      </w:r>
+      <w:r>
+        <w:rPr>
+          <w:rFonts w:asciiTheme="minorHAnsi" w:eastAsia="Batang" w:hAnsiTheme="minorHAnsi" w:cstheme="minorHAnsi"/>
+          <w:sz w:val="28"/>
+          <w:szCs w:val="28"/>
+        </w:rPr>
+        <w:t>입니다</w:t>
+      </w:r>
+      <w:r>
+        <w:rPr>
+          <w:rFonts w:asciiTheme="minorHAnsi" w:eastAsia="Batang" w:hAnsiTheme="minorHAnsi" w:cstheme="minorHAnsi"/>
+          <w:sz w:val="28"/>
+          <w:szCs w:val="28"/>
+        </w:rPr>
+        <w:t xml:space="preserve">. </w:t>
+      </w:r>
+      <w:r>
+        <w:rPr>
+          <w:rFonts w:asciiTheme="minorHAnsi" w:eastAsia="Batang" w:hAnsiTheme="minorHAnsi" w:cstheme="minorHAnsi"/>
+          <w:sz w:val="28"/>
+          <w:szCs w:val="28"/>
+        </w:rPr>
+        <w:t>저는</w:t>
+      </w:r>
+      <w:r>
+        <w:rPr>
+          <w:rFonts w:asciiTheme="minorHAnsi" w:eastAsia="Batang" w:hAnsiTheme="minorHAnsi" w:cstheme="minorHAnsi"/>
+          <w:sz w:val="28"/>
+          <w:szCs w:val="28"/>
+        </w:rPr>
+        <w:t xml:space="preserve"> 2</w:t>
+      </w:r>
+      <w:r>
+        <w:rPr>
+          <w:rFonts w:asciiTheme="minorHAnsi" w:eastAsia="Batang" w:hAnsiTheme="minorHAnsi" w:cstheme="minorHAnsi"/>
+          <w:sz w:val="28"/>
+          <w:szCs w:val="28"/>
+        </w:rPr>
+        <w:t>년동안</w:t>
+      </w:r>
+      <w:r>
+        <w:rPr>
+          <w:rFonts w:asciiTheme="minorHAnsi" w:eastAsia="Batang" w:hAnsiTheme="minorHAnsi" w:cstheme="minorHAnsi"/>
+          <w:sz w:val="28"/>
+          <w:szCs w:val="28"/>
+        </w:rPr>
+        <w:t xml:space="preserve"> </w:t>
+      </w:r>
+      <w:r>
+        <w:rPr>
+          <w:rFonts w:asciiTheme="minorHAnsi" w:eastAsia="Batang" w:hAnsiTheme="minorHAnsi" w:cstheme="minorHAnsi"/>
+          <w:sz w:val="28"/>
+          <w:szCs w:val="28"/>
+        </w:rPr>
+        <w:t>벤쿠에</w:t>
+      </w:r>
+      <w:r>
+        <w:rPr>
+          <w:rFonts w:asciiTheme="minorHAnsi" w:eastAsia="Batang" w:hAnsiTheme="minorHAnsi" w:cstheme="minorHAnsi"/>
+          <w:sz w:val="28"/>
+          <w:szCs w:val="28"/>
+        </w:rPr>
+        <w:t xml:space="preserve"> </w:t>
+      </w:r>
+      <w:r>
+        <w:rPr>
+          <w:rFonts w:asciiTheme="minorHAnsi" w:eastAsia="Batang" w:hAnsiTheme="minorHAnsi" w:cstheme="minorHAnsi"/>
+          <w:sz w:val="28"/>
+          <w:szCs w:val="28"/>
+        </w:rPr>
+        <w:t>있는</w:t>
+      </w:r>
+      <w:r>
+        <w:rPr>
+          <w:rFonts w:asciiTheme="minorHAnsi" w:eastAsia="Batang" w:hAnsiTheme="minorHAnsi" w:cstheme="minorHAnsi"/>
+          <w:sz w:val="28"/>
+          <w:szCs w:val="28"/>
+        </w:rPr>
+        <w:t xml:space="preserve"> </w:t>
+      </w:r>
+      <w:r>
+        <w:rPr>
+          <w:rFonts w:asciiTheme="minorHAnsi" w:eastAsia="Batang" w:hAnsiTheme="minorHAnsi" w:cstheme="minorHAnsi"/>
+          <w:sz w:val="28"/>
+          <w:szCs w:val="28"/>
+        </w:rPr>
+        <w:t>사이트맥스</w:t>
+      </w:r>
+      <w:r>
+        <w:rPr>
+          <w:rFonts w:asciiTheme="minorHAnsi" w:eastAsia="Batang" w:hAnsiTheme="minorHAnsi" w:cstheme="minorHAnsi"/>
+          <w:sz w:val="28"/>
+          <w:szCs w:val="28"/>
+        </w:rPr>
+        <w:t xml:space="preserve"> </w:t>
+      </w:r>
+      <w:r>
+        <w:rPr>
+          <w:rFonts w:asciiTheme="minorHAnsi" w:eastAsia="Batang" w:hAnsiTheme="minorHAnsi" w:cstheme="minorHAnsi"/>
+          <w:sz w:val="28"/>
+          <w:szCs w:val="28"/>
+        </w:rPr>
+        <w:t>회사에서</w:t>
+      </w:r>
+      <w:r>
+        <w:rPr>
+          <w:rFonts w:asciiTheme="minorHAnsi" w:eastAsia="Batang" w:hAnsiTheme="minorHAnsi" w:cstheme="minorHAnsi"/>
+          <w:sz w:val="28"/>
+          <w:szCs w:val="28"/>
+        </w:rPr>
+        <w:t xml:space="preserve"> </w:t>
+      </w:r>
+      <w:r>
+        <w:rPr>
+          <w:rFonts w:asciiTheme="minorHAnsi" w:eastAsia="Batang" w:hAnsiTheme="minorHAnsi" w:cstheme="minorHAnsi"/>
+          <w:sz w:val="28"/>
+          <w:szCs w:val="28"/>
+        </w:rPr>
+        <w:t>일을하면서</w:t>
+      </w:r>
+      <w:r>
+        <w:rPr>
+          <w:rFonts w:asciiTheme="minorHAnsi" w:eastAsia="Batang" w:hAnsiTheme="minorHAnsi" w:cstheme="minorHAnsi"/>
+          <w:sz w:val="28"/>
+          <w:szCs w:val="28"/>
+        </w:rPr>
+        <w:t xml:space="preserve"> </w:t>
+      </w:r>
+      <w:r>
+        <w:rPr>
+          <w:rFonts w:asciiTheme="minorHAnsi" w:eastAsia="Batang" w:hAnsiTheme="minorHAnsi" w:cstheme="minorHAnsi"/>
+          <w:sz w:val="28"/>
+          <w:szCs w:val="28"/>
+        </w:rPr>
+        <w:t>사이트맥스</w:t>
+      </w:r>
+      <w:r>
+        <w:rPr>
+          <w:rFonts w:asciiTheme="minorHAnsi" w:eastAsia="Batang" w:hAnsiTheme="minorHAnsi" w:cstheme="minorHAnsi"/>
+          <w:sz w:val="28"/>
+          <w:szCs w:val="28"/>
+        </w:rPr>
+        <w:t xml:space="preserve"> </w:t>
+      </w:r>
+      <w:r>
+        <w:rPr>
+          <w:rFonts w:asciiTheme="minorHAnsi" w:eastAsia="Batang" w:hAnsiTheme="minorHAnsi" w:cstheme="minorHAnsi"/>
+          <w:sz w:val="28"/>
+          <w:szCs w:val="28"/>
+        </w:rPr>
+        <w:t>시스템을</w:t>
+      </w:r>
+      <w:r>
+        <w:rPr>
+          <w:rFonts w:asciiTheme="minorHAnsi" w:eastAsia="Batang" w:hAnsiTheme="minorHAnsi" w:cstheme="minorHAnsi"/>
+          <w:sz w:val="28"/>
+          <w:szCs w:val="28"/>
+        </w:rPr>
+        <w:t xml:space="preserve"> </w:t>
+      </w:r>
+      <w:r>
+        <w:rPr>
+          <w:rFonts w:asciiTheme="minorHAnsi" w:eastAsia="Batang" w:hAnsiTheme="minorHAnsi" w:cstheme="minorHAnsi"/>
+          <w:sz w:val="28"/>
+          <w:szCs w:val="28"/>
+        </w:rPr>
+        <w:t>관리하고</w:t>
+      </w:r>
+      <w:r>
+        <w:rPr>
+          <w:rFonts w:asciiTheme="minorHAnsi" w:eastAsia="Batang" w:hAnsiTheme="minorHAnsi" w:cstheme="minorHAnsi"/>
+          <w:sz w:val="28"/>
+          <w:szCs w:val="28"/>
+        </w:rPr>
+        <w:t xml:space="preserve"> </w:t>
+      </w:r>
+      <w:r>
+        <w:rPr>
+          <w:rFonts w:asciiTheme="minorHAnsi" w:eastAsia="Batang" w:hAnsiTheme="minorHAnsi" w:cstheme="minorHAnsi"/>
+          <w:sz w:val="28"/>
+          <w:szCs w:val="28"/>
+        </w:rPr>
+        <w:t>개발하는</w:t>
+      </w:r>
+      <w:r>
+        <w:rPr>
+          <w:rFonts w:asciiTheme="minorHAnsi" w:eastAsia="Batang" w:hAnsiTheme="minorHAnsi" w:cstheme="minorHAnsi"/>
+          <w:sz w:val="28"/>
+          <w:szCs w:val="28"/>
+        </w:rPr>
+        <w:t xml:space="preserve"> </w:t>
+      </w:r>
+      <w:r>
+        <w:rPr>
+          <w:rFonts w:asciiTheme="minorHAnsi" w:eastAsia="Batang" w:hAnsiTheme="minorHAnsi" w:cstheme="minorHAnsi"/>
+          <w:sz w:val="28"/>
+          <w:szCs w:val="28"/>
+        </w:rPr>
+        <w:t>업무를</w:t>
+      </w:r>
+      <w:r>
+        <w:rPr>
+          <w:rFonts w:asciiTheme="minorHAnsi" w:eastAsia="Batang" w:hAnsiTheme="minorHAnsi" w:cstheme="minorHAnsi"/>
+          <w:sz w:val="28"/>
+          <w:szCs w:val="28"/>
+        </w:rPr>
+        <w:t xml:space="preserve"> </w:t>
+      </w:r>
+      <w:r>
+        <w:rPr>
+          <w:rFonts w:asciiTheme="minorHAnsi" w:eastAsia="Batang" w:hAnsiTheme="minorHAnsi" w:cstheme="minorHAnsi"/>
+          <w:sz w:val="28"/>
+          <w:szCs w:val="28"/>
+        </w:rPr>
+        <w:t>맏았었습니다</w:t>
+      </w:r>
+      <w:r>
+        <w:rPr>
+          <w:rFonts w:asciiTheme="minorHAnsi" w:eastAsia="Batang" w:hAnsiTheme="minorHAnsi" w:cstheme="minorHAnsi"/>
+          <w:sz w:val="28"/>
+          <w:szCs w:val="28"/>
+        </w:rPr>
+        <w:t>.</w:t>
+      </w:r>
+    </w:p>
+    <w:p>
+      <w:pPr>
+        <w:tabs>
+          <w:tab w:val="left" w:pos="6440"/>
+        </w:tabs>
         <w:rPr>
           <w:rFonts w:ascii="Arial" w:hAnsi="Arial" w:cs="Arial"/>
           <w:color w:val="1F314A"/>
           <w:shd w:val="clear" w:color="auto" w:fill="F2F7FE"/>
         </w:rPr>
-        <w:t>over  2000</w:t>
-      </w:r>
-      <w:proofErr w:type="gramEnd"/>
-      <w:r>
-        <w:rPr>
-          <w:rFonts w:ascii="Arial" w:hAnsi="Arial" w:cs="Arial"/>
-          <w:color w:val="1F314A"/>
-          <w:shd w:val="clear" w:color="auto" w:fill="F2F7FE"/>
-        </w:rPr>
-        <w:t xml:space="preserve"> of them. As well, I assisted my senior developers with developer There I was praised by my team members for building beautiful applications that delights customers and lots of fist bumps and high fives.</w:t>
-      </w:r>
-    </w:p>
-    <w:p>
-      <w:pPr>
-        <w:tabs>
-          <w:tab w:val="left" w:pos="6440"/>
-        </w:tabs>
-        <w:rPr>
-          <w:rFonts w:ascii="Arial" w:hAnsi="Arial" w:cs="Arial"/>
-          <w:color w:val="1F314A"/>
-          <w:shd w:val="clear" w:color="auto" w:fill="F2F7FE"/>
-        </w:rPr>
-      </w:pPr>
-    </w:p>
-    <w:p>
-      <w:pPr>
-        <w:tabs>
-          <w:tab w:val="left" w:pos="6440"/>
-        </w:tabs>
-        <w:rPr>
-          <w:rFonts w:ascii="Arial" w:hAnsi="Arial" w:cs="Arial"/>
-          <w:color w:val="1F314A"/>
-          <w:shd w:val="clear" w:color="auto" w:fill="F2F7FE"/>
-        </w:rPr>
-      </w:pPr>
-      <w:r>
-        <w:rPr>
-          <w:rFonts w:ascii="Arial" w:hAnsi="Arial" w:cs="Arial"/>
-          <w:color w:val="1F314A"/>
-          <w:shd w:val="clear" w:color="auto" w:fill="F2F7FE"/>
-        </w:rPr>
-        <w:t>Over the years, I felt the need for better growth and opportunities. I’ve been practicing over the years, and now that I am ready for a new role, this position is the one that I felt I could excel in.</w:t>
-      </w:r>
-    </w:p>
-    <w:p>
-      <w:pPr>
-        <w:tabs>
-          <w:tab w:val="left" w:pos="6440"/>
-        </w:tabs>
-        <w:rPr>
-          <w:rFonts w:ascii="Arial" w:hAnsi="Arial" w:cs="Arial"/>
-          <w:color w:val="1F314A"/>
-          <w:shd w:val="clear" w:color="auto" w:fill="F2F7FE"/>
-        </w:rPr>
-      </w:pPr>
-    </w:p>
-    <w:p>
-      <w:pPr>
-        <w:rPr>
-          <w:rFonts w:asciiTheme="minorHAnsi" w:eastAsia="Batang" w:hAnsiTheme="minorHAnsi" w:cstheme="minorHAnsi"/>
+      </w:pPr>
+    </w:p>
+    <w:p>
+      <w:pPr>
+        <w:rPr>
+          <w:rFonts w:asciiTheme="minorHAnsi" w:hAnsiTheme="minorHAnsi" w:cstheme="minorHAnsi"/>
           <w:sz w:val="28"/>
           <w:szCs w:val="28"/>
         </w:rPr>
@@ -1670,6 +1712,22 @@
           <w:sz w:val="28"/>
           <w:szCs w:val="28"/>
         </w:rPr>
+        <w:t xml:space="preserve"> </w:t>
+      </w:r>
+      <w:r>
+        <w:rPr>
+          <w:rFonts w:asciiTheme="minorHAnsi" w:eastAsia="Batang" w:hAnsiTheme="minorHAnsi" w:cstheme="minorHAnsi"/>
+          <w:sz w:val="28"/>
+          <w:szCs w:val="28"/>
+        </w:rPr>
+        <w:t>그</w:t>
+      </w:r>
+      <w:r>
+        <w:rPr>
+          <w:rFonts w:asciiTheme="minorHAnsi" w:eastAsia="Batang" w:hAnsiTheme="minorHAnsi" w:cstheme="minorHAnsi"/>
+          <w:sz w:val="28"/>
+          <w:szCs w:val="28"/>
+        </w:rPr>
         <w:t xml:space="preserve"> 2</w:t>
       </w:r>
       <w:r>
@@ -1678,87 +1736,231 @@
           <w:sz w:val="28"/>
           <w:szCs w:val="28"/>
         </w:rPr>
-        <w:t>년</w:t>
-      </w:r>
-      <w:r>
-        <w:rPr>
-          <w:rFonts w:asciiTheme="minorHAnsi" w:eastAsia="Batang" w:hAnsiTheme="minorHAnsi" w:cstheme="minorHAnsi"/>
-          <w:sz w:val="28"/>
-          <w:szCs w:val="28"/>
-        </w:rPr>
-        <w:t xml:space="preserve"> </w:t>
-      </w:r>
-      <w:r>
-        <w:rPr>
-          <w:rFonts w:asciiTheme="minorHAnsi" w:eastAsia="Batang" w:hAnsiTheme="minorHAnsi" w:cstheme="minorHAnsi"/>
-          <w:sz w:val="28"/>
-          <w:szCs w:val="28"/>
-        </w:rPr>
-        <w:t>경력이</w:t>
-      </w:r>
-      <w:r>
-        <w:rPr>
-          <w:rFonts w:asciiTheme="minorHAnsi" w:eastAsia="Batang" w:hAnsiTheme="minorHAnsi" w:cstheme="minorHAnsi"/>
-          <w:sz w:val="28"/>
-          <w:szCs w:val="28"/>
-        </w:rPr>
-        <w:t xml:space="preserve"> </w:t>
-      </w:r>
-      <w:r>
-        <w:rPr>
-          <w:rFonts w:asciiTheme="minorHAnsi" w:eastAsia="Batang" w:hAnsiTheme="minorHAnsi" w:cstheme="minorHAnsi"/>
-          <w:sz w:val="28"/>
-          <w:szCs w:val="28"/>
-        </w:rPr>
-        <w:t>있는</w:t>
-      </w:r>
-      <w:r>
-        <w:rPr>
-          <w:rFonts w:asciiTheme="minorHAnsi" w:eastAsia="Batang" w:hAnsiTheme="minorHAnsi" w:cstheme="minorHAnsi"/>
-          <w:sz w:val="28"/>
-          <w:szCs w:val="28"/>
-        </w:rPr>
-        <w:t xml:space="preserve"> </w:t>
-      </w:r>
-      <w:r>
-        <w:rPr>
-          <w:rFonts w:asciiTheme="minorHAnsi" w:eastAsia="Batang" w:hAnsiTheme="minorHAnsi" w:cstheme="minorHAnsi"/>
-          <w:sz w:val="28"/>
-          <w:szCs w:val="28"/>
-        </w:rPr>
-        <w:t>프론트</w:t>
-      </w:r>
-      <w:r>
-        <w:rPr>
-          <w:rFonts w:asciiTheme="minorHAnsi" w:eastAsia="Batang" w:hAnsiTheme="minorHAnsi" w:cstheme="minorHAnsi"/>
-          <w:sz w:val="28"/>
-          <w:szCs w:val="28"/>
-        </w:rPr>
-        <w:t xml:space="preserve"> </w:t>
-      </w:r>
-      <w:r>
-        <w:rPr>
-          <w:rFonts w:asciiTheme="minorHAnsi" w:eastAsia="Batang" w:hAnsiTheme="minorHAnsi" w:cstheme="minorHAnsi"/>
-          <w:sz w:val="28"/>
-          <w:szCs w:val="28"/>
-        </w:rPr>
-        <w:t>개발자</w:t>
-      </w:r>
-      <w:r>
-        <w:rPr>
-          <w:rFonts w:asciiTheme="minorHAnsi" w:eastAsia="Batang" w:hAnsiTheme="minorHAnsi" w:cstheme="minorHAnsi"/>
-          <w:sz w:val="28"/>
-          <w:szCs w:val="28"/>
-        </w:rPr>
-        <w:t xml:space="preserve"> </w:t>
-      </w:r>
-      <w:r>
-        <w:rPr>
-          <w:rFonts w:asciiTheme="minorHAnsi" w:eastAsia="Batang" w:hAnsiTheme="minorHAnsi" w:cstheme="minorHAnsi"/>
-          <w:sz w:val="28"/>
-          <w:szCs w:val="28"/>
-        </w:rPr>
-        <w:t>입니다</w:t>
+        <w:t>년동안</w:t>
+      </w:r>
+      <w:r>
+        <w:rPr>
+          <w:rFonts w:asciiTheme="minorHAnsi" w:eastAsia="Batang" w:hAnsiTheme="minorHAnsi" w:cstheme="minorHAnsi"/>
+          <w:sz w:val="28"/>
+          <w:szCs w:val="28"/>
+        </w:rPr>
+        <w:t xml:space="preserve"> </w:t>
+      </w:r>
+      <w:r>
+        <w:rPr>
+          <w:rFonts w:asciiTheme="minorHAnsi" w:eastAsia="Batang" w:hAnsiTheme="minorHAnsi" w:cstheme="minorHAnsi"/>
+          <w:sz w:val="28"/>
+          <w:szCs w:val="28"/>
+        </w:rPr>
+        <w:t>동료들과</w:t>
+      </w:r>
+      <w:r>
+        <w:rPr>
+          <w:rFonts w:asciiTheme="minorHAnsi" w:eastAsia="Batang" w:hAnsiTheme="minorHAnsi" w:cstheme="minorHAnsi"/>
+          <w:sz w:val="28"/>
+          <w:szCs w:val="28"/>
+        </w:rPr>
+        <w:t xml:space="preserve"> </w:t>
+      </w:r>
+      <w:r>
+        <w:rPr>
+          <w:rFonts w:asciiTheme="minorHAnsi" w:eastAsia="Batang" w:hAnsiTheme="minorHAnsi" w:cstheme="minorHAnsi"/>
+          <w:sz w:val="28"/>
+          <w:szCs w:val="28"/>
+        </w:rPr>
+        <w:t>함께</w:t>
+      </w:r>
+      <w:r>
+        <w:rPr>
+          <w:rFonts w:asciiTheme="minorHAnsi" w:eastAsia="Batang" w:hAnsiTheme="minorHAnsi" w:cstheme="minorHAnsi"/>
+          <w:sz w:val="28"/>
+          <w:szCs w:val="28"/>
+        </w:rPr>
+        <w:t xml:space="preserve"> </w:t>
+      </w:r>
+      <w:r>
+        <w:rPr>
+          <w:rFonts w:asciiTheme="minorHAnsi" w:eastAsia="Batang" w:hAnsiTheme="minorHAnsi" w:cstheme="minorHAnsi"/>
+          <w:sz w:val="28"/>
+          <w:szCs w:val="28"/>
+        </w:rPr>
+        <w:t>일을</w:t>
+      </w:r>
+      <w:r>
+        <w:rPr>
+          <w:rFonts w:asciiTheme="minorHAnsi" w:eastAsia="Batang" w:hAnsiTheme="minorHAnsi" w:cstheme="minorHAnsi"/>
+          <w:sz w:val="28"/>
+          <w:szCs w:val="28"/>
+        </w:rPr>
+        <w:t xml:space="preserve"> </w:t>
+      </w:r>
+      <w:r>
+        <w:rPr>
+          <w:rFonts w:asciiTheme="minorHAnsi" w:eastAsia="Batang" w:hAnsiTheme="minorHAnsi" w:cstheme="minorHAnsi"/>
+          <w:sz w:val="28"/>
+          <w:szCs w:val="28"/>
+        </w:rPr>
+        <w:t>하며</w:t>
+      </w:r>
+      <w:r>
+        <w:rPr>
+          <w:rFonts w:asciiTheme="minorHAnsi" w:eastAsia="Batang" w:hAnsiTheme="minorHAnsi" w:cstheme="minorHAnsi"/>
+          <w:sz w:val="28"/>
+          <w:szCs w:val="28"/>
+        </w:rPr>
+        <w:t xml:space="preserve"> 300</w:t>
+      </w:r>
+      <w:r>
+        <w:rPr>
+          <w:rFonts w:asciiTheme="minorHAnsi" w:eastAsia="Batang" w:hAnsiTheme="minorHAnsi" w:cstheme="minorHAnsi"/>
+          <w:sz w:val="28"/>
+          <w:szCs w:val="28"/>
+        </w:rPr>
+        <w:t>개</w:t>
+      </w:r>
+      <w:r>
+        <w:rPr>
+          <w:rFonts w:asciiTheme="minorHAnsi" w:eastAsia="Batang" w:hAnsiTheme="minorHAnsi" w:cstheme="minorHAnsi"/>
+          <w:sz w:val="28"/>
+          <w:szCs w:val="28"/>
+        </w:rPr>
+        <w:t xml:space="preserve"> </w:t>
+      </w:r>
+      <w:r>
+        <w:rPr>
+          <w:rFonts w:asciiTheme="minorHAnsi" w:eastAsia="Batang" w:hAnsiTheme="minorHAnsi" w:cstheme="minorHAnsi"/>
+          <w:sz w:val="28"/>
+          <w:szCs w:val="28"/>
+        </w:rPr>
+        <w:t>넘는</w:t>
+      </w:r>
+      <w:r>
+        <w:rPr>
+          <w:rFonts w:asciiTheme="minorHAnsi" w:eastAsia="Batang" w:hAnsiTheme="minorHAnsi" w:cstheme="minorHAnsi"/>
+          <w:sz w:val="28"/>
+          <w:szCs w:val="28"/>
+        </w:rPr>
+        <w:t xml:space="preserve"> angularJS based SP </w:t>
+      </w:r>
+      <w:r>
+        <w:rPr>
+          <w:rFonts w:asciiTheme="minorHAnsi" w:eastAsia="Batang" w:hAnsiTheme="minorHAnsi" w:cstheme="minorHAnsi"/>
+          <w:sz w:val="28"/>
+          <w:szCs w:val="28"/>
+        </w:rPr>
+        <w:t>어플들을</w:t>
+      </w:r>
+      <w:r>
+        <w:rPr>
+          <w:rFonts w:asciiTheme="minorHAnsi" w:eastAsia="Batang" w:hAnsiTheme="minorHAnsi" w:cstheme="minorHAnsi"/>
+          <w:sz w:val="28"/>
+          <w:szCs w:val="28"/>
+        </w:rPr>
+        <w:t xml:space="preserve"> </w:t>
+      </w:r>
+      <w:r>
+        <w:rPr>
+          <w:rFonts w:asciiTheme="minorHAnsi" w:eastAsia="Batang" w:hAnsiTheme="minorHAnsi" w:cstheme="minorHAnsi"/>
+          <w:sz w:val="28"/>
+          <w:szCs w:val="28"/>
+        </w:rPr>
+        <w:t>만들었고</w:t>
+      </w:r>
+      <w:r>
+        <w:rPr>
+          <w:rFonts w:asciiTheme="minorHAnsi" w:eastAsia="Batang" w:hAnsiTheme="minorHAnsi" w:cstheme="minorHAnsi"/>
+          <w:sz w:val="28"/>
+          <w:szCs w:val="28"/>
+        </w:rPr>
+        <w:t xml:space="preserve"> </w:t>
+      </w:r>
+      <w:r>
+        <w:rPr>
+          <w:rFonts w:asciiTheme="minorHAnsi" w:eastAsia="Batang" w:hAnsiTheme="minorHAnsi" w:cstheme="minorHAnsi"/>
+          <w:sz w:val="28"/>
+          <w:szCs w:val="28"/>
+        </w:rPr>
+        <w:t>그리고</w:t>
+      </w:r>
+      <w:r>
+        <w:rPr>
+          <w:rFonts w:asciiTheme="minorHAnsi" w:eastAsia="Batang" w:hAnsiTheme="minorHAnsi" w:cstheme="minorHAnsi"/>
+          <w:sz w:val="28"/>
+          <w:szCs w:val="28"/>
+        </w:rPr>
+        <w:t xml:space="preserve"> bash </w:t>
+      </w:r>
+      <w:r>
+        <w:rPr>
+          <w:rFonts w:asciiTheme="minorHAnsi" w:eastAsia="Batang" w:hAnsiTheme="minorHAnsi" w:cstheme="minorHAnsi"/>
+          <w:sz w:val="28"/>
+          <w:szCs w:val="28"/>
+        </w:rPr>
+        <w:t>와</w:t>
+      </w:r>
+      <w:r>
+        <w:rPr>
+          <w:rFonts w:asciiTheme="minorHAnsi" w:eastAsia="Batang" w:hAnsiTheme="minorHAnsi" w:cstheme="minorHAnsi"/>
+          <w:sz w:val="28"/>
+          <w:szCs w:val="28"/>
+        </w:rPr>
+        <w:t xml:space="preserve"> </w:t>
+      </w:r>
+      <w:r>
+        <w:rPr>
+          <w:rFonts w:asciiTheme="minorHAnsi" w:eastAsia="Batang" w:hAnsiTheme="minorHAnsi" w:cstheme="minorHAnsi"/>
+          <w:sz w:val="28"/>
+          <w:szCs w:val="28"/>
+        </w:rPr>
+        <w:t>파이썬을</w:t>
+      </w:r>
+      <w:r>
+        <w:rPr>
+          <w:rFonts w:asciiTheme="minorHAnsi" w:eastAsia="Batang" w:hAnsiTheme="minorHAnsi" w:cstheme="minorHAnsi"/>
+          <w:sz w:val="28"/>
+          <w:szCs w:val="28"/>
+        </w:rPr>
+        <w:t xml:space="preserve"> </w:t>
+      </w:r>
+      <w:r>
+        <w:rPr>
+          <w:rFonts w:asciiTheme="minorHAnsi" w:eastAsia="Batang" w:hAnsiTheme="minorHAnsi" w:cstheme="minorHAnsi"/>
+          <w:sz w:val="28"/>
+          <w:szCs w:val="28"/>
+        </w:rPr>
+        <w:t>통해</w:t>
+      </w:r>
+      <w:r>
+        <w:rPr>
+          <w:rFonts w:asciiTheme="minorHAnsi" w:eastAsia="Batang" w:hAnsiTheme="minorHAnsi" w:cstheme="minorHAnsi"/>
+          <w:sz w:val="28"/>
+          <w:szCs w:val="28"/>
+        </w:rPr>
+        <w:t xml:space="preserve"> 2000  SP </w:t>
+      </w:r>
+      <w:r>
+        <w:rPr>
+          <w:rFonts w:asciiTheme="minorHAnsi" w:eastAsia="Batang" w:hAnsiTheme="minorHAnsi" w:cstheme="minorHAnsi"/>
+          <w:sz w:val="28"/>
+          <w:szCs w:val="28"/>
+        </w:rPr>
+        <w:t>어플들을</w:t>
+      </w:r>
+      <w:r>
+        <w:rPr>
+          <w:rFonts w:asciiTheme="minorHAnsi" w:eastAsia="Batang" w:hAnsiTheme="minorHAnsi" w:cstheme="minorHAnsi"/>
+          <w:sz w:val="28"/>
+          <w:szCs w:val="28"/>
+        </w:rPr>
+        <w:t xml:space="preserve"> </w:t>
+      </w:r>
+      <w:r>
+        <w:rPr>
+          <w:rFonts w:asciiTheme="minorHAnsi" w:eastAsia="Batang" w:hAnsiTheme="minorHAnsi" w:cstheme="minorHAnsi"/>
+          <w:sz w:val="28"/>
+          <w:szCs w:val="28"/>
+        </w:rPr>
+        <w:t>관리하였습니다</w:t>
       </w:r>
       <w:r>
         <w:rPr>
@@ -1774,278 +1976,7 @@
           <w:sz w:val="28"/>
           <w:szCs w:val="28"/>
         </w:rPr>
-        <w:t>저는</w:t>
-      </w:r>
-      <w:r>
-        <w:rPr>
-          <w:rFonts w:asciiTheme="minorHAnsi" w:eastAsia="Batang" w:hAnsiTheme="minorHAnsi" w:cstheme="minorHAnsi"/>
-          <w:sz w:val="28"/>
-          <w:szCs w:val="28"/>
-        </w:rPr>
-        <w:t xml:space="preserve"> 2</w:t>
-      </w:r>
-      <w:r>
-        <w:rPr>
-          <w:rFonts w:asciiTheme="minorHAnsi" w:eastAsia="Batang" w:hAnsiTheme="minorHAnsi" w:cstheme="minorHAnsi"/>
-          <w:sz w:val="28"/>
-          <w:szCs w:val="28"/>
-        </w:rPr>
-        <w:t>년동안</w:t>
-      </w:r>
-      <w:r>
-        <w:rPr>
-          <w:rFonts w:asciiTheme="minorHAnsi" w:eastAsia="Batang" w:hAnsiTheme="minorHAnsi" w:cstheme="minorHAnsi"/>
-          <w:sz w:val="28"/>
-          <w:szCs w:val="28"/>
-        </w:rPr>
-        <w:t xml:space="preserve"> </w:t>
-      </w:r>
-      <w:proofErr w:type="spellStart"/>
-      <w:r>
-        <w:rPr>
-          <w:rFonts w:asciiTheme="minorHAnsi" w:eastAsia="Batang" w:hAnsiTheme="minorHAnsi" w:cstheme="minorHAnsi"/>
-          <w:sz w:val="28"/>
-          <w:szCs w:val="28"/>
-        </w:rPr>
-        <w:t>벤쿠에</w:t>
-      </w:r>
-      <w:proofErr w:type="spellEnd"/>
-      <w:r>
-        <w:rPr>
-          <w:rFonts w:asciiTheme="minorHAnsi" w:eastAsia="Batang" w:hAnsiTheme="minorHAnsi" w:cstheme="minorHAnsi"/>
-          <w:sz w:val="28"/>
-          <w:szCs w:val="28"/>
-        </w:rPr>
-        <w:t xml:space="preserve"> </w:t>
-      </w:r>
-      <w:r>
-        <w:rPr>
-          <w:rFonts w:asciiTheme="minorHAnsi" w:eastAsia="Batang" w:hAnsiTheme="minorHAnsi" w:cstheme="minorHAnsi"/>
-          <w:sz w:val="28"/>
-          <w:szCs w:val="28"/>
-        </w:rPr>
-        <w:t>있는</w:t>
-      </w:r>
-      <w:r>
-        <w:rPr>
-          <w:rFonts w:asciiTheme="minorHAnsi" w:eastAsia="Batang" w:hAnsiTheme="minorHAnsi" w:cstheme="minorHAnsi"/>
-          <w:sz w:val="28"/>
-          <w:szCs w:val="28"/>
-        </w:rPr>
-        <w:t xml:space="preserve"> </w:t>
-      </w:r>
-      <w:proofErr w:type="spellStart"/>
-      <w:r>
-        <w:rPr>
-          <w:rFonts w:asciiTheme="minorHAnsi" w:eastAsia="Batang" w:hAnsiTheme="minorHAnsi" w:cstheme="minorHAnsi"/>
-          <w:sz w:val="28"/>
-          <w:szCs w:val="28"/>
-        </w:rPr>
-        <w:t>사이트맥스</w:t>
-      </w:r>
-      <w:proofErr w:type="spellEnd"/>
-      <w:r>
-        <w:rPr>
-          <w:rFonts w:asciiTheme="minorHAnsi" w:eastAsia="Batang" w:hAnsiTheme="minorHAnsi" w:cstheme="minorHAnsi"/>
-          <w:sz w:val="28"/>
-          <w:szCs w:val="28"/>
-        </w:rPr>
-        <w:t xml:space="preserve"> </w:t>
-      </w:r>
-      <w:r>
-        <w:rPr>
-          <w:rFonts w:asciiTheme="minorHAnsi" w:eastAsia="Batang" w:hAnsiTheme="minorHAnsi" w:cstheme="minorHAnsi"/>
-          <w:sz w:val="28"/>
-          <w:szCs w:val="28"/>
-        </w:rPr>
-        <w:t>회사에서</w:t>
-      </w:r>
-      <w:r>
-        <w:rPr>
-          <w:rFonts w:asciiTheme="minorHAnsi" w:eastAsia="Batang" w:hAnsiTheme="minorHAnsi" w:cstheme="minorHAnsi"/>
-          <w:sz w:val="28"/>
-          <w:szCs w:val="28"/>
-        </w:rPr>
-        <w:t xml:space="preserve"> </w:t>
-      </w:r>
-      <w:proofErr w:type="spellStart"/>
-      <w:r>
-        <w:rPr>
-          <w:rFonts w:asciiTheme="minorHAnsi" w:eastAsia="Batang" w:hAnsiTheme="minorHAnsi" w:cstheme="minorHAnsi"/>
-          <w:sz w:val="28"/>
-          <w:szCs w:val="28"/>
-        </w:rPr>
-        <w:t>일을하면서</w:t>
-      </w:r>
-      <w:proofErr w:type="spellEnd"/>
-      <w:r>
-        <w:rPr>
-          <w:rFonts w:asciiTheme="minorHAnsi" w:eastAsia="Batang" w:hAnsiTheme="minorHAnsi" w:cstheme="minorHAnsi"/>
-          <w:sz w:val="28"/>
-          <w:szCs w:val="28"/>
-        </w:rPr>
-        <w:t xml:space="preserve"> </w:t>
-      </w:r>
-      <w:proofErr w:type="spellStart"/>
-      <w:r>
-        <w:rPr>
-          <w:rFonts w:asciiTheme="minorHAnsi" w:eastAsia="Batang" w:hAnsiTheme="minorHAnsi" w:cstheme="minorHAnsi"/>
-          <w:sz w:val="28"/>
-          <w:szCs w:val="28"/>
-        </w:rPr>
-        <w:t>사이트맥스</w:t>
-      </w:r>
-      <w:proofErr w:type="spellEnd"/>
-      <w:r>
-        <w:rPr>
-          <w:rFonts w:asciiTheme="minorHAnsi" w:eastAsia="Batang" w:hAnsiTheme="minorHAnsi" w:cstheme="minorHAnsi"/>
-          <w:sz w:val="28"/>
-          <w:szCs w:val="28"/>
-        </w:rPr>
-        <w:t xml:space="preserve"> </w:t>
-      </w:r>
-      <w:r>
-        <w:rPr>
-          <w:rFonts w:asciiTheme="minorHAnsi" w:eastAsia="Batang" w:hAnsiTheme="minorHAnsi" w:cstheme="minorHAnsi"/>
-          <w:sz w:val="28"/>
-          <w:szCs w:val="28"/>
-        </w:rPr>
-        <w:t>시스템을</w:t>
-      </w:r>
-      <w:r>
-        <w:rPr>
-          <w:rFonts w:asciiTheme="minorHAnsi" w:eastAsia="Batang" w:hAnsiTheme="minorHAnsi" w:cstheme="minorHAnsi"/>
-          <w:sz w:val="28"/>
-          <w:szCs w:val="28"/>
-        </w:rPr>
-        <w:t xml:space="preserve"> </w:t>
-      </w:r>
-      <w:r>
-        <w:rPr>
-          <w:rFonts w:asciiTheme="minorHAnsi" w:eastAsia="Batang" w:hAnsiTheme="minorHAnsi" w:cstheme="minorHAnsi"/>
-          <w:sz w:val="28"/>
-          <w:szCs w:val="28"/>
-        </w:rPr>
-        <w:t>관리하고</w:t>
-      </w:r>
-      <w:r>
-        <w:rPr>
-          <w:rFonts w:asciiTheme="minorHAnsi" w:eastAsia="Batang" w:hAnsiTheme="minorHAnsi" w:cstheme="minorHAnsi"/>
-          <w:sz w:val="28"/>
-          <w:szCs w:val="28"/>
-        </w:rPr>
-        <w:t xml:space="preserve"> </w:t>
-      </w:r>
-      <w:r>
-        <w:rPr>
-          <w:rFonts w:asciiTheme="minorHAnsi" w:eastAsia="Batang" w:hAnsiTheme="minorHAnsi" w:cstheme="minorHAnsi"/>
-          <w:sz w:val="28"/>
-          <w:szCs w:val="28"/>
-        </w:rPr>
-        <w:t>개발하는</w:t>
-      </w:r>
-      <w:r>
-        <w:rPr>
-          <w:rFonts w:asciiTheme="minorHAnsi" w:eastAsia="Batang" w:hAnsiTheme="minorHAnsi" w:cstheme="minorHAnsi"/>
-          <w:sz w:val="28"/>
-          <w:szCs w:val="28"/>
-        </w:rPr>
-        <w:t xml:space="preserve"> </w:t>
-      </w:r>
-      <w:r>
-        <w:rPr>
-          <w:rFonts w:asciiTheme="minorHAnsi" w:eastAsia="Batang" w:hAnsiTheme="minorHAnsi" w:cstheme="minorHAnsi"/>
-          <w:sz w:val="28"/>
-          <w:szCs w:val="28"/>
-        </w:rPr>
-        <w:t>업무를</w:t>
-      </w:r>
-      <w:r>
-        <w:rPr>
-          <w:rFonts w:asciiTheme="minorHAnsi" w:eastAsia="Batang" w:hAnsiTheme="minorHAnsi" w:cstheme="minorHAnsi"/>
-          <w:sz w:val="28"/>
-          <w:szCs w:val="28"/>
-        </w:rPr>
-        <w:t xml:space="preserve"> </w:t>
-      </w:r>
-      <w:proofErr w:type="spellStart"/>
-      <w:r>
-        <w:rPr>
-          <w:rFonts w:asciiTheme="minorHAnsi" w:eastAsia="Batang" w:hAnsiTheme="minorHAnsi" w:cstheme="minorHAnsi"/>
-          <w:sz w:val="28"/>
-          <w:szCs w:val="28"/>
-        </w:rPr>
-        <w:t>맏았었습니다</w:t>
-      </w:r>
-      <w:proofErr w:type="spellEnd"/>
-      <w:r>
-        <w:rPr>
-          <w:rFonts w:asciiTheme="minorHAnsi" w:eastAsia="Batang" w:hAnsiTheme="minorHAnsi" w:cstheme="minorHAnsi"/>
-          <w:sz w:val="28"/>
-          <w:szCs w:val="28"/>
-        </w:rPr>
-        <w:t>.</w:t>
-      </w:r>
-    </w:p>
-    <w:p>
-      <w:pPr>
-        <w:tabs>
-          <w:tab w:val="left" w:pos="6440"/>
-        </w:tabs>
-        <w:rPr>
-          <w:rFonts w:ascii="Arial" w:hAnsi="Arial" w:cs="Arial"/>
-          <w:color w:val="1F314A"/>
-          <w:shd w:val="clear" w:color="auto" w:fill="F2F7FE"/>
-        </w:rPr>
-      </w:pPr>
-    </w:p>
-    <w:p>
-      <w:pPr>
-        <w:rPr>
-          <w:rFonts w:asciiTheme="minorHAnsi" w:hAnsiTheme="minorHAnsi" w:cstheme="minorHAnsi"/>
-          <w:sz w:val="28"/>
-          <w:szCs w:val="28"/>
-        </w:rPr>
-      </w:pPr>
-      <w:r>
-        <w:rPr>
-          <w:rFonts w:asciiTheme="minorHAnsi" w:eastAsia="Batang" w:hAnsiTheme="minorHAnsi" w:cstheme="minorHAnsi"/>
-          <w:sz w:val="28"/>
-          <w:szCs w:val="28"/>
-        </w:rPr>
-        <w:t>저는</w:t>
-      </w:r>
-      <w:r>
-        <w:rPr>
-          <w:rFonts w:asciiTheme="minorHAnsi" w:eastAsia="Batang" w:hAnsiTheme="minorHAnsi" w:cstheme="minorHAnsi"/>
-          <w:sz w:val="28"/>
-          <w:szCs w:val="28"/>
-        </w:rPr>
-        <w:t xml:space="preserve"> </w:t>
-      </w:r>
-      <w:r>
-        <w:rPr>
-          <w:rFonts w:asciiTheme="minorHAnsi" w:eastAsia="Batang" w:hAnsiTheme="minorHAnsi" w:cstheme="minorHAnsi"/>
-          <w:sz w:val="28"/>
-          <w:szCs w:val="28"/>
-        </w:rPr>
-        <w:t>그</w:t>
-      </w:r>
-      <w:r>
-        <w:rPr>
-          <w:rFonts w:asciiTheme="minorHAnsi" w:eastAsia="Batang" w:hAnsiTheme="minorHAnsi" w:cstheme="minorHAnsi"/>
-          <w:sz w:val="28"/>
-          <w:szCs w:val="28"/>
-        </w:rPr>
-        <w:t xml:space="preserve"> 2</w:t>
-      </w:r>
-      <w:r>
-        <w:rPr>
-          <w:rFonts w:asciiTheme="minorHAnsi" w:eastAsia="Batang" w:hAnsiTheme="minorHAnsi" w:cstheme="minorHAnsi"/>
-          <w:sz w:val="28"/>
-          <w:szCs w:val="28"/>
-        </w:rPr>
-        <w:t>년동안</w:t>
+        <w:t>그리고</w:t>
       </w:r>
       <w:r>
         <w:rPr>
@@ -2093,274 +2024,8 @@
           <w:sz w:val="28"/>
           <w:szCs w:val="28"/>
         </w:rPr>
-        <w:t>일을</w:t>
-      </w:r>
-      <w:r>
-        <w:rPr>
-          <w:rFonts w:asciiTheme="minorHAnsi" w:eastAsia="Batang" w:hAnsiTheme="minorHAnsi" w:cstheme="minorHAnsi"/>
-          <w:sz w:val="28"/>
-          <w:szCs w:val="28"/>
-        </w:rPr>
-        <w:t xml:space="preserve"> </w:t>
-      </w:r>
-      <w:r>
-        <w:rPr>
-          <w:rFonts w:asciiTheme="minorHAnsi" w:eastAsia="Batang" w:hAnsiTheme="minorHAnsi" w:cstheme="minorHAnsi"/>
-          <w:sz w:val="28"/>
-          <w:szCs w:val="28"/>
-        </w:rPr>
-        <w:t>하며</w:t>
-      </w:r>
-      <w:r>
-        <w:rPr>
-          <w:rFonts w:asciiTheme="minorHAnsi" w:eastAsia="Batang" w:hAnsiTheme="minorHAnsi" w:cstheme="minorHAnsi"/>
-          <w:sz w:val="28"/>
-          <w:szCs w:val="28"/>
-        </w:rPr>
-        <w:t xml:space="preserve"> 300</w:t>
-      </w:r>
-      <w:r>
-        <w:rPr>
-          <w:rFonts w:asciiTheme="minorHAnsi" w:eastAsia="Batang" w:hAnsiTheme="minorHAnsi" w:cstheme="minorHAnsi"/>
-          <w:sz w:val="28"/>
-          <w:szCs w:val="28"/>
-        </w:rPr>
-        <w:t>개</w:t>
-      </w:r>
-      <w:r>
-        <w:rPr>
-          <w:rFonts w:asciiTheme="minorHAnsi" w:eastAsia="Batang" w:hAnsiTheme="minorHAnsi" w:cstheme="minorHAnsi"/>
-          <w:sz w:val="28"/>
-          <w:szCs w:val="28"/>
-        </w:rPr>
-        <w:t xml:space="preserve"> </w:t>
-      </w:r>
-      <w:r>
-        <w:rPr>
-          <w:rFonts w:asciiTheme="minorHAnsi" w:eastAsia="Batang" w:hAnsiTheme="minorHAnsi" w:cstheme="minorHAnsi"/>
-          <w:sz w:val="28"/>
-          <w:szCs w:val="28"/>
-        </w:rPr>
-        <w:t>넘는</w:t>
-      </w:r>
-      <w:r>
-        <w:rPr>
-          <w:rFonts w:asciiTheme="minorHAnsi" w:eastAsia="Batang" w:hAnsiTheme="minorHAnsi" w:cstheme="minorHAnsi"/>
-          <w:sz w:val="28"/>
-          <w:szCs w:val="28"/>
-        </w:rPr>
-        <w:t xml:space="preserve"> </w:t>
-      </w:r>
-      <w:proofErr w:type="spellStart"/>
-      <w:r>
-        <w:rPr>
-          <w:rFonts w:asciiTheme="minorHAnsi" w:eastAsia="Batang" w:hAnsiTheme="minorHAnsi" w:cstheme="minorHAnsi"/>
-          <w:sz w:val="28"/>
-          <w:szCs w:val="28"/>
-        </w:rPr>
-        <w:t>angularJS</w:t>
-      </w:r>
-      <w:proofErr w:type="spellEnd"/>
-      <w:r>
-        <w:rPr>
-          <w:rFonts w:asciiTheme="minorHAnsi" w:eastAsia="Batang" w:hAnsiTheme="minorHAnsi" w:cstheme="minorHAnsi"/>
-          <w:sz w:val="28"/>
-          <w:szCs w:val="28"/>
-        </w:rPr>
-        <w:t xml:space="preserve"> based SP </w:t>
-      </w:r>
-      <w:proofErr w:type="spellStart"/>
-      <w:r>
-        <w:rPr>
-          <w:rFonts w:asciiTheme="minorHAnsi" w:eastAsia="Batang" w:hAnsiTheme="minorHAnsi" w:cstheme="minorHAnsi"/>
-          <w:sz w:val="28"/>
-          <w:szCs w:val="28"/>
-        </w:rPr>
         <w:t>어플들을</w:t>
       </w:r>
-      <w:proofErr w:type="spellEnd"/>
-      <w:r>
-        <w:rPr>
-          <w:rFonts w:asciiTheme="minorHAnsi" w:eastAsia="Batang" w:hAnsiTheme="minorHAnsi" w:cstheme="minorHAnsi"/>
-          <w:sz w:val="28"/>
-          <w:szCs w:val="28"/>
-        </w:rPr>
-        <w:t xml:space="preserve"> </w:t>
-      </w:r>
-      <w:r>
-        <w:rPr>
-          <w:rFonts w:asciiTheme="minorHAnsi" w:eastAsia="Batang" w:hAnsiTheme="minorHAnsi" w:cstheme="minorHAnsi"/>
-          <w:sz w:val="28"/>
-          <w:szCs w:val="28"/>
-        </w:rPr>
-        <w:t>만들었고</w:t>
-      </w:r>
-      <w:r>
-        <w:rPr>
-          <w:rFonts w:asciiTheme="minorHAnsi" w:eastAsia="Batang" w:hAnsiTheme="minorHAnsi" w:cstheme="minorHAnsi"/>
-          <w:sz w:val="28"/>
-          <w:szCs w:val="28"/>
-        </w:rPr>
-        <w:t xml:space="preserve"> </w:t>
-      </w:r>
-      <w:r>
-        <w:rPr>
-          <w:rFonts w:asciiTheme="minorHAnsi" w:eastAsia="Batang" w:hAnsiTheme="minorHAnsi" w:cstheme="minorHAnsi"/>
-          <w:sz w:val="28"/>
-          <w:szCs w:val="28"/>
-        </w:rPr>
-        <w:t>그리고</w:t>
-      </w:r>
-      <w:r>
-        <w:rPr>
-          <w:rFonts w:asciiTheme="minorHAnsi" w:eastAsia="Batang" w:hAnsiTheme="minorHAnsi" w:cstheme="minorHAnsi"/>
-          <w:sz w:val="28"/>
-          <w:szCs w:val="28"/>
-        </w:rPr>
-        <w:t xml:space="preserve"> bash </w:t>
-      </w:r>
-      <w:r>
-        <w:rPr>
-          <w:rFonts w:asciiTheme="minorHAnsi" w:eastAsia="Batang" w:hAnsiTheme="minorHAnsi" w:cstheme="minorHAnsi"/>
-          <w:sz w:val="28"/>
-          <w:szCs w:val="28"/>
-        </w:rPr>
-        <w:t>와</w:t>
-      </w:r>
-      <w:r>
-        <w:rPr>
-          <w:rFonts w:asciiTheme="minorHAnsi" w:eastAsia="Batang" w:hAnsiTheme="minorHAnsi" w:cstheme="minorHAnsi"/>
-          <w:sz w:val="28"/>
-          <w:szCs w:val="28"/>
-        </w:rPr>
-        <w:t xml:space="preserve"> </w:t>
-      </w:r>
-      <w:proofErr w:type="spellStart"/>
-      <w:r>
-        <w:rPr>
-          <w:rFonts w:asciiTheme="minorHAnsi" w:eastAsia="Batang" w:hAnsiTheme="minorHAnsi" w:cstheme="minorHAnsi"/>
-          <w:sz w:val="28"/>
-          <w:szCs w:val="28"/>
-        </w:rPr>
-        <w:t>파이썬을</w:t>
-      </w:r>
-      <w:proofErr w:type="spellEnd"/>
-      <w:r>
-        <w:rPr>
-          <w:rFonts w:asciiTheme="minorHAnsi" w:eastAsia="Batang" w:hAnsiTheme="minorHAnsi" w:cstheme="minorHAnsi"/>
-          <w:sz w:val="28"/>
-          <w:szCs w:val="28"/>
-        </w:rPr>
-        <w:t xml:space="preserve"> </w:t>
-      </w:r>
-      <w:r>
-        <w:rPr>
-          <w:rFonts w:asciiTheme="minorHAnsi" w:eastAsia="Batang" w:hAnsiTheme="minorHAnsi" w:cstheme="minorHAnsi"/>
-          <w:sz w:val="28"/>
-          <w:szCs w:val="28"/>
-        </w:rPr>
-        <w:t>통해</w:t>
-      </w:r>
-      <w:r>
-        <w:rPr>
-          <w:rFonts w:asciiTheme="minorHAnsi" w:eastAsia="Batang" w:hAnsiTheme="minorHAnsi" w:cstheme="minorHAnsi"/>
-          <w:sz w:val="28"/>
-          <w:szCs w:val="28"/>
-        </w:rPr>
-        <w:t xml:space="preserve"> 2000  SP </w:t>
-      </w:r>
-      <w:proofErr w:type="spellStart"/>
-      <w:r>
-        <w:rPr>
-          <w:rFonts w:asciiTheme="minorHAnsi" w:eastAsia="Batang" w:hAnsiTheme="minorHAnsi" w:cstheme="minorHAnsi"/>
-          <w:sz w:val="28"/>
-          <w:szCs w:val="28"/>
-        </w:rPr>
-        <w:t>어플들을</w:t>
-      </w:r>
-      <w:proofErr w:type="spellEnd"/>
-      <w:r>
-        <w:rPr>
-          <w:rFonts w:asciiTheme="minorHAnsi" w:eastAsia="Batang" w:hAnsiTheme="minorHAnsi" w:cstheme="minorHAnsi"/>
-          <w:sz w:val="28"/>
-          <w:szCs w:val="28"/>
-        </w:rPr>
-        <w:t xml:space="preserve"> </w:t>
-      </w:r>
-      <w:r>
-        <w:rPr>
-          <w:rFonts w:asciiTheme="minorHAnsi" w:eastAsia="Batang" w:hAnsiTheme="minorHAnsi" w:cstheme="minorHAnsi"/>
-          <w:sz w:val="28"/>
-          <w:szCs w:val="28"/>
-        </w:rPr>
-        <w:t>관리하였습니다</w:t>
-      </w:r>
-      <w:r>
-        <w:rPr>
-          <w:rFonts w:asciiTheme="minorHAnsi" w:eastAsia="Batang" w:hAnsiTheme="minorHAnsi" w:cstheme="minorHAnsi"/>
-          <w:sz w:val="28"/>
-          <w:szCs w:val="28"/>
-        </w:rPr>
-        <w:t xml:space="preserve">. </w:t>
-      </w:r>
-      <w:r>
-        <w:rPr>
-          <w:rFonts w:asciiTheme="minorHAnsi" w:eastAsia="Batang" w:hAnsiTheme="minorHAnsi" w:cstheme="minorHAnsi"/>
-          <w:sz w:val="28"/>
-          <w:szCs w:val="28"/>
-        </w:rPr>
-        <w:t>그리고</w:t>
-      </w:r>
-      <w:r>
-        <w:rPr>
-          <w:rFonts w:asciiTheme="minorHAnsi" w:eastAsia="Batang" w:hAnsiTheme="minorHAnsi" w:cstheme="minorHAnsi"/>
-          <w:sz w:val="28"/>
-          <w:szCs w:val="28"/>
-        </w:rPr>
-        <w:t xml:space="preserve"> </w:t>
-      </w:r>
-      <w:r>
-        <w:rPr>
-          <w:rFonts w:asciiTheme="minorHAnsi" w:eastAsia="Batang" w:hAnsiTheme="minorHAnsi" w:cstheme="minorHAnsi"/>
-          <w:sz w:val="28"/>
-          <w:szCs w:val="28"/>
-        </w:rPr>
-        <w:t>동료들과</w:t>
-      </w:r>
-      <w:r>
-        <w:rPr>
-          <w:rFonts w:asciiTheme="minorHAnsi" w:eastAsia="Batang" w:hAnsiTheme="minorHAnsi" w:cstheme="minorHAnsi"/>
-          <w:sz w:val="28"/>
-          <w:szCs w:val="28"/>
-        </w:rPr>
-        <w:t xml:space="preserve"> </w:t>
-      </w:r>
-      <w:r>
-        <w:rPr>
-          <w:rFonts w:asciiTheme="minorHAnsi" w:eastAsia="Batang" w:hAnsiTheme="minorHAnsi" w:cstheme="minorHAnsi"/>
-          <w:sz w:val="28"/>
-          <w:szCs w:val="28"/>
-        </w:rPr>
-        <w:t>함께</w:t>
-      </w:r>
-      <w:r>
-        <w:rPr>
-          <w:rFonts w:asciiTheme="minorHAnsi" w:eastAsia="Batang" w:hAnsiTheme="minorHAnsi" w:cstheme="minorHAnsi"/>
-          <w:sz w:val="28"/>
-          <w:szCs w:val="28"/>
-        </w:rPr>
-        <w:t xml:space="preserve"> </w:t>
-      </w:r>
-      <w:proofErr w:type="spellStart"/>
-      <w:r>
-        <w:rPr>
-          <w:rFonts w:asciiTheme="minorHAnsi" w:eastAsia="Batang" w:hAnsiTheme="minorHAnsi" w:cstheme="minorHAnsi"/>
-          <w:sz w:val="28"/>
-          <w:szCs w:val="28"/>
-        </w:rPr>
-        <w:t>어플들을</w:t>
-      </w:r>
-      <w:proofErr w:type="spellEnd"/>
       <w:r>
         <w:rPr>
           <w:rFonts w:asciiTheme="minorHAnsi" w:eastAsia="Batang" w:hAnsiTheme="minorHAnsi" w:cstheme="minorHAnsi"/>
@@ -2616,13 +2281,8 @@
     <w:p/>
     <w:p>
       <w:r>
-        <w:t xml:space="preserve">What do I know about </w:t>
-      </w:r>
-      <w:proofErr w:type="gramStart"/>
-      <w:r>
-        <w:t>company</w:t>
-      </w:r>
-      <w:proofErr w:type="gramEnd"/>
+        <w:t>What do I know about company</w:t>
+      </w:r>
     </w:p>
     <w:p>
       <w:pPr>
@@ -3160,23 +2820,7 @@
           <w:rFonts w:asciiTheme="minorHAnsi" w:hAnsiTheme="minorHAnsi" w:cstheme="minorHAnsi"/>
           <w:color w:val="000000" w:themeColor="text1"/>
         </w:rPr>
-        <w:t xml:space="preserve">Shell Program </w:t>
-      </w:r>
-      <w:proofErr w:type="spellStart"/>
-      <w:r>
-        <w:rPr>
-          <w:rFonts w:asciiTheme="minorHAnsi" w:hAnsiTheme="minorHAnsi" w:cstheme="minorHAnsi"/>
-          <w:color w:val="000000" w:themeColor="text1"/>
-        </w:rPr>
-        <w:t>SiteMax</w:t>
-      </w:r>
-      <w:proofErr w:type="spellEnd"/>
-      <w:r>
-        <w:rPr>
-          <w:rFonts w:asciiTheme="minorHAnsi" w:hAnsiTheme="minorHAnsi" w:cstheme="minorHAnsi"/>
-          <w:color w:val="000000" w:themeColor="text1"/>
-        </w:rPr>
-        <w:t xml:space="preserve"> 3 application</w:t>
+        <w:t>Shell Program SiteMax 3 application</w:t>
       </w:r>
     </w:p>
     <w:p>
@@ -3195,35 +2839,7 @@
         <w:rPr>
           <w:rFonts w:asciiTheme="minorHAnsi" w:hAnsiTheme="minorHAnsi" w:cstheme="minorHAnsi"/>
         </w:rPr>
-        <w:t xml:space="preserve">James wanted to attend </w:t>
-      </w:r>
-      <w:proofErr w:type="spellStart"/>
-      <w:r>
-        <w:rPr>
-          <w:rFonts w:asciiTheme="minorHAnsi" w:hAnsiTheme="minorHAnsi" w:cstheme="minorHAnsi"/>
-        </w:rPr>
-        <w:t>buildex</w:t>
-      </w:r>
-      <w:proofErr w:type="spellEnd"/>
-      <w:r>
-        <w:rPr>
-          <w:rFonts w:asciiTheme="minorHAnsi" w:hAnsiTheme="minorHAnsi" w:cstheme="minorHAnsi"/>
-        </w:rPr>
-        <w:t xml:space="preserve"> with his cool new app </w:t>
-      </w:r>
-      <w:proofErr w:type="spellStart"/>
-      <w:r>
-        <w:rPr>
-          <w:rFonts w:asciiTheme="minorHAnsi" w:hAnsiTheme="minorHAnsi" w:cstheme="minorHAnsi"/>
-        </w:rPr>
-        <w:t>SiteMax</w:t>
-      </w:r>
-      <w:proofErr w:type="spellEnd"/>
-      <w:r>
-        <w:rPr>
-          <w:rFonts w:asciiTheme="minorHAnsi" w:hAnsiTheme="minorHAnsi" w:cstheme="minorHAnsi"/>
-        </w:rPr>
-        <w:t xml:space="preserve"> 3 built entirely using Ionic Framework</w:t>
+        <w:t>James wanted to attend buildex with his cool new app SiteMax 3 built entirely using Ionic Framework</w:t>
       </w:r>
     </w:p>
     <w:p>
@@ -3261,21 +2877,7 @@
         <w:rPr>
           <w:rFonts w:asciiTheme="minorHAnsi" w:hAnsiTheme="minorHAnsi" w:cstheme="minorHAnsi"/>
         </w:rPr>
-        <w:t>Each build took about 20 minutes (</w:t>
-      </w:r>
-      <w:proofErr w:type="spellStart"/>
-      <w:r>
-        <w:rPr>
-          <w:rFonts w:asciiTheme="minorHAnsi" w:hAnsiTheme="minorHAnsi" w:cstheme="minorHAnsi"/>
-        </w:rPr>
-        <w:t>literarly</w:t>
-      </w:r>
-      <w:proofErr w:type="spellEnd"/>
-      <w:r>
-        <w:rPr>
-          <w:rFonts w:asciiTheme="minorHAnsi" w:hAnsiTheme="minorHAnsi" w:cstheme="minorHAnsi"/>
-        </w:rPr>
-        <w:t>)</w:t>
+        <w:t>Each build took about 20 minutes (literarly)</w:t>
       </w:r>
     </w:p>
     <w:p>
@@ -3617,6 +3219,34 @@
           <w:rFonts w:eastAsia="Batang"/>
         </w:rPr>
       </w:pPr>
+      <w:r>
+        <w:rPr>
+          <w:rFonts w:eastAsia="Batang"/>
+        </w:rPr>
+        <w:t xml:space="preserve">Third Practice: </w:t>
+      </w:r>
+      <w:hyperlink r:id="rId24" w:history="1">
+        <w:r>
+          <w:rPr>
+            <w:rStyle w:val="Hyperlink"/>
+            <w:rFonts w:eastAsia="Batang"/>
+          </w:rPr>
+          <w:t>https://app.biginterview.com/s/a816c3a86d</w:t>
+        </w:r>
+      </w:hyperlink>
+      <w:r>
+        <w:rPr>
+          <w:rFonts w:eastAsia="Batang"/>
+        </w:rPr>
+        <w:t xml:space="preserve"> </w:t>
+      </w:r>
+    </w:p>
+    <w:p>
+      <w:pPr>
+        <w:rPr>
+          <w:rFonts w:eastAsia="Batang"/>
+        </w:rPr>
+      </w:pPr>
     </w:p>
     <w:p>
       <w:pPr>
@@ -3686,21 +3316,7 @@
         <w:rPr>
           <w:rFonts w:asciiTheme="minorHAnsi" w:eastAsia="Batang" w:hAnsiTheme="minorHAnsi" w:cstheme="minorHAnsi"/>
         </w:rPr>
-        <w:t xml:space="preserve"> This has been true at </w:t>
-      </w:r>
-      <w:proofErr w:type="spellStart"/>
-      <w:r>
-        <w:rPr>
-          <w:rFonts w:asciiTheme="minorHAnsi" w:eastAsia="Batang" w:hAnsiTheme="minorHAnsi" w:cstheme="minorHAnsi"/>
-        </w:rPr>
-        <w:t>sitemax</w:t>
-      </w:r>
-      <w:proofErr w:type="spellEnd"/>
-      <w:r>
-        <w:rPr>
-          <w:rFonts w:asciiTheme="minorHAnsi" w:eastAsia="Batang" w:hAnsiTheme="minorHAnsi" w:cstheme="minorHAnsi"/>
-        </w:rPr>
-        <w:t xml:space="preserve">. </w:t>
+        <w:t xml:space="preserve"> This has been true at sitemax. </w:t>
       </w:r>
     </w:p>
     <w:p>
@@ -3750,21 +3366,36 @@
         <w:rPr>
           <w:rFonts w:asciiTheme="minorHAnsi" w:eastAsia="Batang" w:hAnsiTheme="minorHAnsi" w:cstheme="minorHAnsi"/>
         </w:rPr>
-        <w:t xml:space="preserve"> from different departments. Together, we’ve built over 300 forms and I could use this experience and </w:t>
-      </w:r>
-      <w:proofErr w:type="spellStart"/>
-      <w:r>
-        <w:rPr>
-          <w:rFonts w:asciiTheme="minorHAnsi" w:eastAsia="Batang" w:hAnsiTheme="minorHAnsi" w:cstheme="minorHAnsi"/>
-        </w:rPr>
-        <w:t>experitise</w:t>
-      </w:r>
-      <w:proofErr w:type="spellEnd"/>
-      <w:r>
-        <w:rPr>
-          <w:rFonts w:asciiTheme="minorHAnsi" w:eastAsia="Batang" w:hAnsiTheme="minorHAnsi" w:cstheme="minorHAnsi"/>
-        </w:rPr>
-        <w:t xml:space="preserve"> in benefit of company</w:t>
+        <w:t xml:space="preserve"> from different departments. Together, we’ve built over 300 forms and I could use this experience and experitise in benefit of company</w:t>
+      </w:r>
+    </w:p>
+    <w:p>
+      <w:pPr>
+        <w:pStyle w:val="ListParagraph"/>
+        <w:numPr>
+          <w:ilvl w:val="0"/>
+          <w:numId w:val="7"/>
+        </w:numPr>
+        <w:tabs>
+          <w:tab w:val="left" w:pos="5560"/>
+        </w:tabs>
+        <w:rPr>
+          <w:rFonts w:asciiTheme="minorHAnsi" w:eastAsia="Batang" w:hAnsiTheme="minorHAnsi" w:cstheme="minorHAnsi"/>
+        </w:rPr>
+      </w:pPr>
+      <w:r>
+        <w:rPr>
+          <w:rFonts w:asciiTheme="minorHAnsi" w:eastAsia="Batang" w:hAnsiTheme="minorHAnsi" w:cstheme="minorHAnsi"/>
+          <w:b/>
+          <w:bCs/>
+        </w:rPr>
+        <w:t>Taking leadership at improving something</w:t>
+      </w:r>
+      <w:r>
+        <w:rPr>
+          <w:rFonts w:asciiTheme="minorHAnsi" w:eastAsia="Batang" w:hAnsiTheme="minorHAnsi" w:cstheme="minorHAnsi"/>
+        </w:rPr>
+        <w:t xml:space="preserve"> in benefit of company even if I am not asked</w:t>
       </w:r>
     </w:p>
     <w:p>
@@ -3781,6 +3412,54 @@
           <w:rFonts w:asciiTheme="minorHAnsi" w:eastAsia="Batang" w:hAnsiTheme="minorHAnsi" w:cstheme="minorHAnsi"/>
         </w:rPr>
       </w:pPr>
+      <w:r>
+        <w:rPr>
+          <w:rFonts w:asciiTheme="minorHAnsi" w:eastAsia="Batang" w:hAnsiTheme="minorHAnsi" w:cstheme="minorHAnsi"/>
+        </w:rPr>
+        <w:t>Sitemax 3 and SiteMax 3.5 applications</w:t>
+      </w:r>
+    </w:p>
+    <w:p>
+      <w:pPr>
+        <w:pStyle w:val="ListParagraph"/>
+        <w:numPr>
+          <w:ilvl w:val="1"/>
+          <w:numId w:val="7"/>
+        </w:numPr>
+        <w:tabs>
+          <w:tab w:val="left" w:pos="5560"/>
+        </w:tabs>
+        <w:rPr>
+          <w:rFonts w:asciiTheme="minorHAnsi" w:eastAsia="Batang" w:hAnsiTheme="minorHAnsi" w:cstheme="minorHAnsi"/>
+        </w:rPr>
+      </w:pPr>
+      <w:r>
+        <w:rPr>
+          <w:rFonts w:asciiTheme="minorHAnsi" w:eastAsia="Batang" w:hAnsiTheme="minorHAnsi" w:cstheme="minorHAnsi"/>
+        </w:rPr>
+        <w:t>Personal workspace that improves productivity</w:t>
+      </w:r>
+    </w:p>
+    <w:p>
+      <w:pPr>
+        <w:pStyle w:val="ListParagraph"/>
+        <w:numPr>
+          <w:ilvl w:val="1"/>
+          <w:numId w:val="7"/>
+        </w:numPr>
+        <w:tabs>
+          <w:tab w:val="left" w:pos="5560"/>
+        </w:tabs>
+        <w:rPr>
+          <w:rFonts w:asciiTheme="minorHAnsi" w:eastAsia="Batang" w:hAnsiTheme="minorHAnsi" w:cstheme="minorHAnsi"/>
+        </w:rPr>
+      </w:pPr>
+      <w:r>
+        <w:rPr>
+          <w:rFonts w:asciiTheme="minorHAnsi" w:eastAsia="Batang" w:hAnsiTheme="minorHAnsi" w:cstheme="minorHAnsi"/>
+        </w:rPr>
+        <w:t>Improving UI of single page appliations</w:t>
+      </w:r>
     </w:p>
     <w:p>
       <w:pPr>
@@ -3798,131 +3477,9 @@
       </w:pPr>
       <w:r>
         <w:rPr>
-          <w:rFonts w:asciiTheme="minorHAnsi" w:eastAsia="Batang" w:hAnsiTheme="minorHAnsi" w:cstheme="minorHAnsi"/>
+          <w:rFonts w:asciiTheme="minorHAnsi" w:hAnsiTheme="minorHAnsi"/>
           <w:b/>
           <w:bCs/>
-        </w:rPr>
-        <w:t>Taking leadership at improving something</w:t>
-      </w:r>
-      <w:r>
-        <w:rPr>
-          <w:rFonts w:asciiTheme="minorHAnsi" w:eastAsia="Batang" w:hAnsiTheme="minorHAnsi" w:cstheme="minorHAnsi"/>
-        </w:rPr>
-        <w:t xml:space="preserve"> in benefit of company even if I am not asked</w:t>
-      </w:r>
-    </w:p>
-    <w:p>
-      <w:pPr>
-        <w:pStyle w:val="ListParagraph"/>
-        <w:numPr>
-          <w:ilvl w:val="1"/>
-          <w:numId w:val="7"/>
-        </w:numPr>
-        <w:tabs>
-          <w:tab w:val="left" w:pos="5560"/>
-        </w:tabs>
-        <w:rPr>
-          <w:rFonts w:asciiTheme="minorHAnsi" w:eastAsia="Batang" w:hAnsiTheme="minorHAnsi" w:cstheme="minorHAnsi"/>
-        </w:rPr>
-      </w:pPr>
-      <w:proofErr w:type="spellStart"/>
-      <w:r>
-        <w:rPr>
-          <w:rFonts w:asciiTheme="minorHAnsi" w:eastAsia="Batang" w:hAnsiTheme="minorHAnsi" w:cstheme="minorHAnsi"/>
-        </w:rPr>
-        <w:t>Sitemax</w:t>
-      </w:r>
-      <w:proofErr w:type="spellEnd"/>
-      <w:r>
-        <w:rPr>
-          <w:rFonts w:asciiTheme="minorHAnsi" w:eastAsia="Batang" w:hAnsiTheme="minorHAnsi" w:cstheme="minorHAnsi"/>
-        </w:rPr>
-        <w:t xml:space="preserve"> 3 and </w:t>
-      </w:r>
-      <w:proofErr w:type="spellStart"/>
-      <w:r>
-        <w:rPr>
-          <w:rFonts w:asciiTheme="minorHAnsi" w:eastAsia="Batang" w:hAnsiTheme="minorHAnsi" w:cstheme="minorHAnsi"/>
-        </w:rPr>
-        <w:t>SiteMax</w:t>
-      </w:r>
-      <w:proofErr w:type="spellEnd"/>
-      <w:r>
-        <w:rPr>
-          <w:rFonts w:asciiTheme="minorHAnsi" w:eastAsia="Batang" w:hAnsiTheme="minorHAnsi" w:cstheme="minorHAnsi"/>
-        </w:rPr>
-        <w:t xml:space="preserve"> 3.5 applications</w:t>
-      </w:r>
-    </w:p>
-    <w:p>
-      <w:pPr>
-        <w:pStyle w:val="ListParagraph"/>
-        <w:numPr>
-          <w:ilvl w:val="1"/>
-          <w:numId w:val="7"/>
-        </w:numPr>
-        <w:tabs>
-          <w:tab w:val="left" w:pos="5560"/>
-        </w:tabs>
-        <w:rPr>
-          <w:rFonts w:asciiTheme="minorHAnsi" w:eastAsia="Batang" w:hAnsiTheme="minorHAnsi" w:cstheme="minorHAnsi"/>
-        </w:rPr>
-      </w:pPr>
-      <w:r>
-        <w:rPr>
-          <w:rFonts w:asciiTheme="minorHAnsi" w:eastAsia="Batang" w:hAnsiTheme="minorHAnsi" w:cstheme="minorHAnsi"/>
-        </w:rPr>
-        <w:t>Personal workspace that improves productivity</w:t>
-      </w:r>
-    </w:p>
-    <w:p>
-      <w:pPr>
-        <w:pStyle w:val="ListParagraph"/>
-        <w:numPr>
-          <w:ilvl w:val="1"/>
-          <w:numId w:val="7"/>
-        </w:numPr>
-        <w:tabs>
-          <w:tab w:val="left" w:pos="5560"/>
-        </w:tabs>
-        <w:rPr>
-          <w:rFonts w:asciiTheme="minorHAnsi" w:eastAsia="Batang" w:hAnsiTheme="minorHAnsi" w:cstheme="minorHAnsi"/>
-        </w:rPr>
-      </w:pPr>
-      <w:r>
-        <w:rPr>
-          <w:rFonts w:asciiTheme="minorHAnsi" w:eastAsia="Batang" w:hAnsiTheme="minorHAnsi" w:cstheme="minorHAnsi"/>
-        </w:rPr>
-        <w:t xml:space="preserve">Improving UI of single page </w:t>
-      </w:r>
-      <w:proofErr w:type="spellStart"/>
-      <w:r>
-        <w:rPr>
-          <w:rFonts w:asciiTheme="minorHAnsi" w:eastAsia="Batang" w:hAnsiTheme="minorHAnsi" w:cstheme="minorHAnsi"/>
-        </w:rPr>
-        <w:t>appliations</w:t>
-      </w:r>
-      <w:proofErr w:type="spellEnd"/>
-    </w:p>
-    <w:p>
-      <w:pPr>
-        <w:pStyle w:val="ListParagraph"/>
-        <w:numPr>
-          <w:ilvl w:val="0"/>
-          <w:numId w:val="7"/>
-        </w:numPr>
-        <w:tabs>
-          <w:tab w:val="left" w:pos="5560"/>
-        </w:tabs>
-        <w:rPr>
-          <w:rFonts w:asciiTheme="minorHAnsi" w:eastAsia="Batang" w:hAnsiTheme="minorHAnsi" w:cstheme="minorHAnsi"/>
-        </w:rPr>
-      </w:pPr>
-      <w:r>
-        <w:rPr>
-          <w:rFonts w:asciiTheme="minorHAnsi" w:hAnsiTheme="minorHAnsi"/>
-          <w:b/>
-          <w:bCs/>
           <w:color w:val="000000" w:themeColor="text1"/>
         </w:rPr>
         <w:t>I am a dedicated self-learner</w:t>
@@ -3932,23 +3489,7 @@
           <w:rFonts w:asciiTheme="minorHAnsi" w:hAnsiTheme="minorHAnsi"/>
           <w:color w:val="000000" w:themeColor="text1"/>
         </w:rPr>
-        <w:t xml:space="preserve"> with proven history of self-learning in web development and securing a job at </w:t>
-      </w:r>
-      <w:proofErr w:type="spellStart"/>
-      <w:r>
-        <w:rPr>
-          <w:rFonts w:asciiTheme="minorHAnsi" w:hAnsiTheme="minorHAnsi"/>
-          <w:color w:val="000000" w:themeColor="text1"/>
-        </w:rPr>
-        <w:t>SiteMax</w:t>
-      </w:r>
-      <w:proofErr w:type="spellEnd"/>
-      <w:r>
-        <w:rPr>
-          <w:rFonts w:asciiTheme="minorHAnsi" w:hAnsiTheme="minorHAnsi"/>
-          <w:color w:val="000000" w:themeColor="text1"/>
-        </w:rPr>
-        <w:t xml:space="preserve"> Systems</w:t>
+        <w:t xml:space="preserve"> with proven history of self-learning in web development and securing a job at SiteMax Systems</w:t>
       </w:r>
     </w:p>
     <w:p>
@@ -4131,7 +3672,7 @@
         </w:rPr>
         <w:t xml:space="preserve">First Practice: </w:t>
       </w:r>
-      <w:hyperlink r:id="rId24" w:history="1">
+      <w:hyperlink r:id="rId25" w:history="1">
         <w:r>
           <w:rPr>
             <w:rStyle w:val="Hyperlink"/>
@@ -4591,14 +4132,12 @@
           <w:rFonts w:asciiTheme="minorHAnsi" w:eastAsia="Batang" w:hAnsiTheme="minorHAnsi" w:cstheme="minorHAnsi"/>
         </w:rPr>
       </w:pPr>
-      <w:proofErr w:type="spellStart"/>
       <w:r>
         <w:rPr>
           <w:rFonts w:asciiTheme="minorHAnsi" w:eastAsia="Batang" w:hAnsiTheme="minorHAnsi" w:cstheme="minorHAnsi"/>
         </w:rPr>
         <w:t>leetcode</w:t>
       </w:r>
-      <w:proofErr w:type="spellEnd"/>
       <w:r>
         <w:rPr>
           <w:rFonts w:asciiTheme="minorHAnsi" w:eastAsia="Batang" w:hAnsiTheme="minorHAnsi" w:cstheme="minorHAnsi" w:hint="eastAsia"/>
@@ -4611,7 +4150,6 @@
         </w:rPr>
         <w:t xml:space="preserve"> </w:t>
       </w:r>
-      <w:proofErr w:type="spellStart"/>
       <w:r>
         <w:rPr>
           <w:rFonts w:asciiTheme="minorHAnsi" w:eastAsia="Batang" w:hAnsiTheme="minorHAnsi" w:cstheme="minorHAnsi"/>
@@ -4624,7 +4162,6 @@
         </w:rPr>
         <w:t>를</w:t>
       </w:r>
-      <w:proofErr w:type="spellEnd"/>
       <w:r>
         <w:rPr>
           <w:rFonts w:asciiTheme="minorHAnsi" w:eastAsia="Batang" w:hAnsiTheme="minorHAnsi" w:cstheme="minorHAnsi" w:hint="eastAsia"/>
@@ -4679,14 +4216,12 @@
         </w:rPr>
         <w:t xml:space="preserve"> </w:t>
       </w:r>
-      <w:proofErr w:type="spellStart"/>
       <w:r>
         <w:rPr>
           <w:rFonts w:asciiTheme="minorHAnsi" w:eastAsia="Batang" w:hAnsiTheme="minorHAnsi" w:cstheme="minorHAnsi" w:hint="eastAsia"/>
         </w:rPr>
         <w:t>연습했었고</w:t>
       </w:r>
-      <w:proofErr w:type="spellEnd"/>
     </w:p>
     <w:p>
       <w:pPr>
@@ -4738,14 +4273,12 @@
         </w:rPr>
         <w:t xml:space="preserve"> </w:t>
       </w:r>
-      <w:proofErr w:type="spellStart"/>
       <w:r>
         <w:rPr>
           <w:rFonts w:asciiTheme="minorHAnsi" w:eastAsia="Batang" w:hAnsiTheme="minorHAnsi" w:cstheme="minorHAnsi" w:hint="eastAsia"/>
         </w:rPr>
         <w:t>돌아올때</w:t>
       </w:r>
-      <w:proofErr w:type="spellEnd"/>
       <w:r>
         <w:rPr>
           <w:rFonts w:asciiTheme="minorHAnsi" w:eastAsia="Batang" w:hAnsiTheme="minorHAnsi" w:cstheme="minorHAnsi" w:hint="eastAsia"/>
@@ -4764,14 +4297,12 @@
         </w:rPr>
         <w:t xml:space="preserve"> </w:t>
       </w:r>
-      <w:proofErr w:type="spellStart"/>
       <w:r>
         <w:rPr>
           <w:rFonts w:asciiTheme="minorHAnsi" w:eastAsia="Batang" w:hAnsiTheme="minorHAnsi" w:cstheme="minorHAnsi"/>
         </w:rPr>
         <w:t>pushup</w:t>
       </w:r>
-      <w:proofErr w:type="spellEnd"/>
       <w:r>
         <w:rPr>
           <w:rFonts w:asciiTheme="minorHAnsi" w:eastAsia="Batang" w:hAnsiTheme="minorHAnsi" w:cstheme="minorHAnsi" w:hint="eastAsia"/>
@@ -4880,14 +4411,12 @@
         </w:rPr>
         <w:t xml:space="preserve"> </w:t>
       </w:r>
-      <w:proofErr w:type="spellStart"/>
       <w:r>
         <w:rPr>
           <w:rFonts w:asciiTheme="minorHAnsi" w:eastAsia="Batang" w:hAnsiTheme="minorHAnsi" w:cstheme="minorHAnsi" w:hint="eastAsia"/>
         </w:rPr>
         <w:t>외었습니다</w:t>
       </w:r>
-      <w:proofErr w:type="spellEnd"/>
     </w:p>
     <w:p>
       <w:pPr>
@@ -5004,21 +4533,7 @@
         <w:rPr>
           <w:rFonts w:asciiTheme="minorHAnsi" w:eastAsia="Batang" w:hAnsiTheme="minorHAnsi" w:cstheme="minorHAnsi"/>
         </w:rPr>
-        <w:t xml:space="preserve"> This has been true at </w:t>
-      </w:r>
-      <w:proofErr w:type="spellStart"/>
-      <w:r>
-        <w:rPr>
-          <w:rFonts w:asciiTheme="minorHAnsi" w:eastAsia="Batang" w:hAnsiTheme="minorHAnsi" w:cstheme="minorHAnsi"/>
-        </w:rPr>
-        <w:t>sitemax</w:t>
-      </w:r>
-      <w:proofErr w:type="spellEnd"/>
-      <w:r>
-        <w:rPr>
-          <w:rFonts w:asciiTheme="minorHAnsi" w:eastAsia="Batang" w:hAnsiTheme="minorHAnsi" w:cstheme="minorHAnsi"/>
-        </w:rPr>
-        <w:t xml:space="preserve">. </w:t>
+        <w:t xml:space="preserve"> This has been true at sitemax. </w:t>
       </w:r>
     </w:p>
     <w:p>
@@ -5128,21 +4643,7 @@
         <w:rPr>
           <w:rFonts w:asciiTheme="minorHAnsi" w:eastAsia="Batang" w:hAnsiTheme="minorHAnsi" w:cstheme="minorHAnsi"/>
         </w:rPr>
-        <w:t xml:space="preserve"> from different departments. Together, we’ve built over 300 forms and I could use this experience and </w:t>
-      </w:r>
-      <w:proofErr w:type="spellStart"/>
-      <w:r>
-        <w:rPr>
-          <w:rFonts w:asciiTheme="minorHAnsi" w:eastAsia="Batang" w:hAnsiTheme="minorHAnsi" w:cstheme="minorHAnsi"/>
-        </w:rPr>
-        <w:t>experitise</w:t>
-      </w:r>
-      <w:proofErr w:type="spellEnd"/>
-      <w:r>
-        <w:rPr>
-          <w:rFonts w:asciiTheme="minorHAnsi" w:eastAsia="Batang" w:hAnsiTheme="minorHAnsi" w:cstheme="minorHAnsi"/>
-        </w:rPr>
-        <w:t xml:space="preserve"> in benefit of company</w:t>
+        <w:t xml:space="preserve"> from different departments. Together, we’ve built over 300 forms and I could use this experience and experitise in benefit of company</w:t>
       </w:r>
     </w:p>
     <w:p>
@@ -5188,33 +4689,11 @@
           <w:rFonts w:asciiTheme="minorHAnsi" w:eastAsia="Batang" w:hAnsiTheme="minorHAnsi" w:cstheme="minorHAnsi"/>
         </w:rPr>
       </w:pPr>
-      <w:proofErr w:type="spellStart"/>
-      <w:r>
-        <w:rPr>
-          <w:rFonts w:asciiTheme="minorHAnsi" w:eastAsia="Batang" w:hAnsiTheme="minorHAnsi" w:cstheme="minorHAnsi"/>
-        </w:rPr>
-        <w:t>Sitemax</w:t>
-      </w:r>
-      <w:proofErr w:type="spellEnd"/>
-      <w:r>
-        <w:rPr>
-          <w:rFonts w:asciiTheme="minorHAnsi" w:eastAsia="Batang" w:hAnsiTheme="minorHAnsi" w:cstheme="minorHAnsi"/>
-        </w:rPr>
-        <w:t xml:space="preserve"> 3 and </w:t>
-      </w:r>
-      <w:proofErr w:type="spellStart"/>
-      <w:r>
-        <w:rPr>
-          <w:rFonts w:asciiTheme="minorHAnsi" w:eastAsia="Batang" w:hAnsiTheme="minorHAnsi" w:cstheme="minorHAnsi"/>
-        </w:rPr>
-        <w:t>SiteMax</w:t>
-      </w:r>
-      <w:proofErr w:type="spellEnd"/>
-      <w:r>
-        <w:rPr>
-          <w:rFonts w:asciiTheme="minorHAnsi" w:eastAsia="Batang" w:hAnsiTheme="minorHAnsi" w:cstheme="minorHAnsi"/>
-        </w:rPr>
-        <w:t xml:space="preserve"> 3.5 applications</w:t>
+      <w:r>
+        <w:rPr>
+          <w:rFonts w:asciiTheme="minorHAnsi" w:eastAsia="Batang" w:hAnsiTheme="minorHAnsi" w:cstheme="minorHAnsi"/>
+        </w:rPr>
+        <w:t>Sitemax 3 and SiteMax 3.5 applications</w:t>
       </w:r>
     </w:p>
     <w:p>
@@ -5256,16 +4735,8 @@
         <w:rPr>
           <w:rFonts w:asciiTheme="minorHAnsi" w:eastAsia="Batang" w:hAnsiTheme="minorHAnsi" w:cstheme="minorHAnsi"/>
         </w:rPr>
-        <w:t xml:space="preserve">Improving UI of single page </w:t>
-      </w:r>
-      <w:proofErr w:type="spellStart"/>
-      <w:r>
-        <w:rPr>
-          <w:rFonts w:asciiTheme="minorHAnsi" w:eastAsia="Batang" w:hAnsiTheme="minorHAnsi" w:cstheme="minorHAnsi"/>
-        </w:rPr>
-        <w:t>appliations</w:t>
-      </w:r>
-      <w:proofErr w:type="spellEnd"/>
+        <w:t>Improving UI of single page appliations</w:t>
+      </w:r>
     </w:p>
     <w:p>
       <w:pPr>
@@ -5295,23 +4766,7 @@
           <w:rFonts w:asciiTheme="minorHAnsi" w:hAnsiTheme="minorHAnsi"/>
           <w:color w:val="000000" w:themeColor="text1"/>
         </w:rPr>
-        <w:t xml:space="preserve"> with proven history of self-learning in web development and securing a job at </w:t>
-      </w:r>
-      <w:proofErr w:type="spellStart"/>
-      <w:r>
-        <w:rPr>
-          <w:rFonts w:asciiTheme="minorHAnsi" w:hAnsiTheme="minorHAnsi"/>
-          <w:color w:val="000000" w:themeColor="text1"/>
-        </w:rPr>
-        <w:t>SiteMax</w:t>
-      </w:r>
-      <w:proofErr w:type="spellEnd"/>
-      <w:r>
-        <w:rPr>
-          <w:rFonts w:asciiTheme="minorHAnsi" w:hAnsiTheme="minorHAnsi"/>
-          <w:color w:val="000000" w:themeColor="text1"/>
-        </w:rPr>
-        <w:t xml:space="preserve"> Systems</w:t>
+        <w:t xml:space="preserve"> with proven history of self-learning in web development and securing a job at SiteMax Systems</w:t>
       </w:r>
     </w:p>
     <w:p>
@@ -5379,21 +4834,7 @@
         <w:rPr>
           <w:rFonts w:asciiTheme="minorHAnsi" w:eastAsia="Batang" w:hAnsiTheme="minorHAnsi" w:cstheme="minorHAnsi"/>
         </w:rPr>
-        <w:t xml:space="preserve">Story about building bash program for </w:t>
-      </w:r>
-      <w:proofErr w:type="spellStart"/>
-      <w:r>
-        <w:rPr>
-          <w:rFonts w:asciiTheme="minorHAnsi" w:eastAsia="Batang" w:hAnsiTheme="minorHAnsi" w:cstheme="minorHAnsi"/>
-        </w:rPr>
-        <w:t>sitemax</w:t>
-      </w:r>
-      <w:proofErr w:type="spellEnd"/>
-      <w:r>
-        <w:rPr>
-          <w:rFonts w:asciiTheme="minorHAnsi" w:eastAsia="Batang" w:hAnsiTheme="minorHAnsi" w:cstheme="minorHAnsi"/>
-        </w:rPr>
-        <w:t xml:space="preserve"> 3</w:t>
+        <w:t>Story about building bash program for sitemax 3</w:t>
       </w:r>
     </w:p>
     <w:p>
@@ -5606,23 +5047,7 @@
           <w:rFonts w:asciiTheme="minorHAnsi" w:hAnsiTheme="minorHAnsi"/>
           <w:color w:val="000000" w:themeColor="text1"/>
         </w:rPr>
-        <w:t xml:space="preserve">I have proven history of self-learning which I love and securing a job at </w:t>
-      </w:r>
-      <w:proofErr w:type="spellStart"/>
-      <w:r>
-        <w:rPr>
-          <w:rFonts w:asciiTheme="minorHAnsi" w:hAnsiTheme="minorHAnsi"/>
-          <w:color w:val="000000" w:themeColor="text1"/>
-        </w:rPr>
-        <w:t>SiteMax</w:t>
-      </w:r>
-      <w:proofErr w:type="spellEnd"/>
-      <w:r>
-        <w:rPr>
-          <w:rFonts w:asciiTheme="minorHAnsi" w:hAnsiTheme="minorHAnsi"/>
-          <w:color w:val="000000" w:themeColor="text1"/>
-        </w:rPr>
-        <w:t xml:space="preserve"> Systems</w:t>
+        <w:t>I have proven history of self-learning which I love and securing a job at SiteMax Systems</w:t>
       </w:r>
     </w:p>
     <w:p>
@@ -5644,17 +5069,8 @@
           <w:rFonts w:asciiTheme="minorHAnsi" w:hAnsiTheme="minorHAnsi"/>
           <w:color w:val="000000" w:themeColor="text1"/>
         </w:rPr>
-        <w:t xml:space="preserve">Story about Getting a job at </w:t>
-      </w:r>
-      <w:proofErr w:type="spellStart"/>
-      <w:r>
-        <w:rPr>
-          <w:rFonts w:asciiTheme="minorHAnsi" w:hAnsiTheme="minorHAnsi"/>
-          <w:color w:val="000000" w:themeColor="text1"/>
-        </w:rPr>
-        <w:t>SiteMax</w:t>
-      </w:r>
-      <w:proofErr w:type="spellEnd"/>
+        <w:t>Story about Getting a job at SiteMax</w:t>
+      </w:r>
     </w:p>
     <w:p>
       <w:pPr>
@@ -5675,17 +5091,8 @@
           <w:rFonts w:asciiTheme="minorHAnsi" w:hAnsiTheme="minorHAnsi"/>
           <w:color w:val="000000" w:themeColor="text1"/>
         </w:rPr>
-        <w:t xml:space="preserve">Story about practicing Algorithm at </w:t>
-      </w:r>
-      <w:proofErr w:type="spellStart"/>
-      <w:r>
-        <w:rPr>
-          <w:rFonts w:asciiTheme="minorHAnsi" w:hAnsiTheme="minorHAnsi"/>
-          <w:color w:val="000000" w:themeColor="text1"/>
-        </w:rPr>
-        <w:t>SiteMax</w:t>
-      </w:r>
-      <w:proofErr w:type="spellEnd"/>
+        <w:t>Story about practicing Algorithm at SiteMax</w:t>
+      </w:r>
     </w:p>
     <w:p>
       <w:pPr>
@@ -5753,7 +5160,7 @@
         </w:rPr>
         <w:t xml:space="preserve">First Practice: </w:t>
       </w:r>
-      <w:hyperlink r:id="rId25" w:history="1">
+      <w:hyperlink r:id="rId26" w:history="1">
         <w:r>
           <w:rPr>
             <w:rStyle w:val="Hyperlink"/>
@@ -5798,7 +5205,6 @@
         </w:rPr>
         <w:t xml:space="preserve">My immediate goal: get to know my peers at </w:t>
       </w:r>
-      <w:proofErr w:type="spellStart"/>
       <w:r>
         <w:rPr>
           <w:rFonts w:asciiTheme="minorHAnsi" w:hAnsiTheme="minorHAnsi"/>
@@ -5806,7 +5212,6 @@
         </w:rPr>
         <w:t>Mobsquad</w:t>
       </w:r>
-      <w:proofErr w:type="spellEnd"/>
       <w:r>
         <w:rPr>
           <w:rFonts w:asciiTheme="minorHAnsi" w:hAnsiTheme="minorHAnsi"/>
@@ -5903,39 +5308,14 @@
           <w:rFonts w:ascii="Batang" w:eastAsia="Batang" w:hAnsi="Batang" w:cs="Batang"/>
           <w:color w:val="000000" w:themeColor="text1"/>
         </w:rPr>
-        <w:t xml:space="preserve">Mid </w:t>
-      </w:r>
-      <w:proofErr w:type="spellStart"/>
-      <w:r>
-        <w:rPr>
-          <w:rFonts w:ascii="Batang" w:eastAsia="Batang" w:hAnsi="Batang" w:cs="Batang"/>
-          <w:color w:val="000000" w:themeColor="text1"/>
-        </w:rPr>
-        <w:t>lelvel</w:t>
-      </w:r>
-      <w:proofErr w:type="spellEnd"/>
-      <w:r>
-        <w:rPr>
-          <w:rFonts w:ascii="Batang" w:eastAsia="Batang" w:hAnsi="Batang" w:cs="Batang"/>
-          <w:color w:val="000000" w:themeColor="text1"/>
-        </w:rPr>
-        <w:t xml:space="preserve"> developer </w:t>
-      </w:r>
-      <w:proofErr w:type="spellStart"/>
+        <w:t xml:space="preserve">Mid lelvel developer </w:t>
+      </w:r>
       <w:r>
         <w:rPr>
           <w:rFonts w:ascii="Batang" w:eastAsia="Batang" w:hAnsi="Batang" w:cs="Batang" w:hint="eastAsia"/>
           <w:color w:val="000000" w:themeColor="text1"/>
         </w:rPr>
-        <w:t>모르면은</w:t>
-      </w:r>
-      <w:proofErr w:type="spellEnd"/>
-      <w:r>
-        <w:rPr>
-          <w:rFonts w:ascii="Batang" w:eastAsia="Batang" w:hAnsi="Batang" w:cs="Batang" w:hint="eastAsia"/>
-          <w:color w:val="000000" w:themeColor="text1"/>
-        </w:rPr>
-        <w:t xml:space="preserve"> 아야</w:t>
+        <w:t>모르면은 아야</w:t>
       </w:r>
       <w:r>
         <w:rPr>
@@ -6005,23 +5385,7 @@
           <w:rFonts w:asciiTheme="minorHAnsi" w:hAnsiTheme="minorHAnsi"/>
           <w:color w:val="000000" w:themeColor="text1"/>
         </w:rPr>
-        <w:t xml:space="preserve"> </w:t>
-      </w:r>
-      <w:proofErr w:type="gramStart"/>
-      <w:r>
-        <w:rPr>
-          <w:rFonts w:asciiTheme="minorHAnsi" w:hAnsiTheme="minorHAnsi"/>
-          <w:color w:val="000000" w:themeColor="text1"/>
-        </w:rPr>
-        <w:t>engineer, and</w:t>
-      </w:r>
-      <w:proofErr w:type="gramEnd"/>
-      <w:r>
-        <w:rPr>
-          <w:rFonts w:asciiTheme="minorHAnsi" w:hAnsiTheme="minorHAnsi"/>
-          <w:color w:val="000000" w:themeColor="text1"/>
-        </w:rPr>
-        <w:t xml:space="preserve"> be acknowledged that I am a valuable senior engineer.</w:t>
+        <w:t xml:space="preserve"> engineer, and be acknowledged that I am a valuable senior engineer.</w:t>
       </w:r>
     </w:p>
     <w:p>
@@ -6218,23 +5582,7 @@
           <w:rFonts w:asciiTheme="minorHAnsi" w:hAnsiTheme="minorHAnsi"/>
           <w:color w:val="000000" w:themeColor="text1"/>
         </w:rPr>
-        <w:t xml:space="preserve">I am confident that </w:t>
-      </w:r>
-      <w:proofErr w:type="spellStart"/>
-      <w:r>
-        <w:rPr>
-          <w:rFonts w:asciiTheme="minorHAnsi" w:hAnsiTheme="minorHAnsi"/>
-          <w:color w:val="000000" w:themeColor="text1"/>
-        </w:rPr>
-        <w:t>mobsquad</w:t>
-      </w:r>
-      <w:proofErr w:type="spellEnd"/>
-      <w:r>
-        <w:rPr>
-          <w:rFonts w:asciiTheme="minorHAnsi" w:hAnsiTheme="minorHAnsi"/>
-          <w:color w:val="000000" w:themeColor="text1"/>
-        </w:rPr>
-        <w:t xml:space="preserve"> would compensate me fairly based on the roles I am getting into and my abilities.</w:t>
+        <w:t>I am confident that mobsquad would compensate me fairly based on the roles I am getting into and my abilities.</w:t>
       </w:r>
     </w:p>
     <w:p>
@@ -6320,17 +5668,8 @@
           <w:rFonts w:asciiTheme="minorHAnsi" w:hAnsiTheme="minorHAnsi"/>
           <w:color w:val="000000" w:themeColor="text1"/>
         </w:rPr>
-        <w:t xml:space="preserve">What qualities do you think are most important for someone to excel in this </w:t>
-      </w:r>
-      <w:proofErr w:type="gramStart"/>
-      <w:r>
-        <w:rPr>
-          <w:rFonts w:asciiTheme="minorHAnsi" w:hAnsiTheme="minorHAnsi"/>
-          <w:color w:val="000000" w:themeColor="text1"/>
-        </w:rPr>
-        <w:t>position</w:t>
-      </w:r>
-      <w:proofErr w:type="gramEnd"/>
+        <w:t>What qualities do you think are most important for someone to excel in this position</w:t>
+      </w:r>
     </w:p>
     <w:p>
       <w:pPr>

</xml_diff>

<commit_message>
feat: Add progress 'mobsquad'
</commit_message>
<xml_diff>
--- a/big-interview/mobsquad/summary notes.docx
+++ b/big-interview/mobsquad/summary notes.docx
@@ -49,7 +49,21 @@
         <w:rPr>
           <w:rFonts w:asciiTheme="minorHAnsi" w:hAnsiTheme="minorHAnsi" w:cstheme="minorHAnsi"/>
         </w:rPr>
-        <w:t xml:space="preserve">During my time at SiteMax systems, I worked on developing small single page applications on behalf of clients. </w:t>
+        <w:t xml:space="preserve">During my time at </w:t>
+      </w:r>
+      <w:proofErr w:type="spellStart"/>
+      <w:r>
+        <w:rPr>
+          <w:rFonts w:asciiTheme="minorHAnsi" w:hAnsiTheme="minorHAnsi" w:cstheme="minorHAnsi"/>
+        </w:rPr>
+        <w:t>SiteMax</w:t>
+      </w:r>
+      <w:proofErr w:type="spellEnd"/>
+      <w:r>
+        <w:rPr>
+          <w:rFonts w:asciiTheme="minorHAnsi" w:hAnsiTheme="minorHAnsi" w:cstheme="minorHAnsi"/>
+        </w:rPr>
+        <w:t xml:space="preserve"> systems, I worked on developing small single page applications on behalf of clients. </w:t>
       </w:r>
     </w:p>
     <w:p>
@@ -69,7 +83,35 @@
         <w:rPr>
           <w:rFonts w:asciiTheme="minorHAnsi" w:hAnsiTheme="minorHAnsi" w:cstheme="minorHAnsi"/>
         </w:rPr>
-        <w:t>I communicated with the customer success team and the dev team to make sure the business requirements are met and it won’t break on the siteMax system.</w:t>
+        <w:t xml:space="preserve">I communicated with the customer success team and the dev team to make sure the business requirements are </w:t>
+      </w:r>
+      <w:proofErr w:type="gramStart"/>
+      <w:r>
+        <w:rPr>
+          <w:rFonts w:asciiTheme="minorHAnsi" w:hAnsiTheme="minorHAnsi" w:cstheme="minorHAnsi"/>
+        </w:rPr>
+        <w:t>met</w:t>
+      </w:r>
+      <w:proofErr w:type="gramEnd"/>
+      <w:r>
+        <w:rPr>
+          <w:rFonts w:asciiTheme="minorHAnsi" w:hAnsiTheme="minorHAnsi" w:cstheme="minorHAnsi"/>
+        </w:rPr>
+        <w:t xml:space="preserve"> and it won’t break on the </w:t>
+      </w:r>
+      <w:proofErr w:type="spellStart"/>
+      <w:r>
+        <w:rPr>
+          <w:rFonts w:asciiTheme="minorHAnsi" w:hAnsiTheme="minorHAnsi" w:cstheme="minorHAnsi"/>
+        </w:rPr>
+        <w:t>siteMax</w:t>
+      </w:r>
+      <w:proofErr w:type="spellEnd"/>
+      <w:r>
+        <w:rPr>
+          <w:rFonts w:asciiTheme="minorHAnsi" w:hAnsiTheme="minorHAnsi" w:cstheme="minorHAnsi"/>
+        </w:rPr>
+        <w:t xml:space="preserve"> system.</w:t>
       </w:r>
     </w:p>
     <w:p>
@@ -201,13 +243,27 @@
         <w:rPr>
           <w:rFonts w:asciiTheme="minorHAnsi" w:hAnsiTheme="minorHAnsi" w:cstheme="minorHAnsi"/>
         </w:rPr>
-        <w:t>updating my resume with bullet points from the list of my works</w:t>
-      </w:r>
-      <w:r>
-        <w:rPr>
-          <w:rFonts w:asciiTheme="minorHAnsi" w:hAnsiTheme="minorHAnsi" w:cstheme="minorHAnsi"/>
-        </w:rPr>
-        <w:t>, and generating pdf from my digital resume</w:t>
+        <w:t xml:space="preserve">updating my resume with bullet points from the list of my </w:t>
+      </w:r>
+      <w:proofErr w:type="gramStart"/>
+      <w:r>
+        <w:rPr>
+          <w:rFonts w:asciiTheme="minorHAnsi" w:hAnsiTheme="minorHAnsi" w:cstheme="minorHAnsi"/>
+        </w:rPr>
+        <w:t>works</w:t>
+      </w:r>
+      <w:r>
+        <w:rPr>
+          <w:rFonts w:asciiTheme="minorHAnsi" w:hAnsiTheme="minorHAnsi" w:cstheme="minorHAnsi"/>
+        </w:rPr>
+        <w:t>, and</w:t>
+      </w:r>
+      <w:proofErr w:type="gramEnd"/>
+      <w:r>
+        <w:rPr>
+          <w:rFonts w:asciiTheme="minorHAnsi" w:hAnsiTheme="minorHAnsi" w:cstheme="minorHAnsi"/>
+        </w:rPr>
+        <w:t xml:space="preserve"> generating pdf from my digital resume</w:t>
       </w:r>
       <w:r>
         <w:rPr>
@@ -308,7 +364,15 @@
         <w:t>Shortly after graduation</w:t>
       </w:r>
       <w:r>
-        <w:t xml:space="preserve"> I was thinking about the career I wanted to pursue</w:t>
+        <w:t xml:space="preserve"> I was thinking about the </w:t>
+      </w:r>
+      <w:proofErr w:type="gramStart"/>
+      <w:r>
+        <w:t>career</w:t>
+      </w:r>
+      <w:proofErr w:type="gramEnd"/>
+      <w:r>
+        <w:t xml:space="preserve"> I wanted to pursue</w:t>
       </w:r>
     </w:p>
     <w:p>
@@ -562,7 +626,21 @@
         <w:rPr>
           <w:rFonts w:asciiTheme="minorHAnsi" w:hAnsiTheme="minorHAnsi" w:cstheme="minorHAnsi"/>
         </w:rPr>
-        <w:t>I worked at Sitemax Systems from January 2018 to December 2019 as Junior Front End Developer</w:t>
+        <w:t xml:space="preserve">I worked at </w:t>
+      </w:r>
+      <w:proofErr w:type="spellStart"/>
+      <w:r>
+        <w:rPr>
+          <w:rFonts w:asciiTheme="minorHAnsi" w:hAnsiTheme="minorHAnsi" w:cstheme="minorHAnsi"/>
+        </w:rPr>
+        <w:t>Sitemax</w:t>
+      </w:r>
+      <w:proofErr w:type="spellEnd"/>
+      <w:r>
+        <w:rPr>
+          <w:rFonts w:asciiTheme="minorHAnsi" w:hAnsiTheme="minorHAnsi" w:cstheme="minorHAnsi"/>
+        </w:rPr>
+        <w:t xml:space="preserve"> Systems from January 2018 to December 2019 as Junior Front End Developer</w:t>
       </w:r>
     </w:p>
     <w:p>
@@ -580,7 +658,21 @@
         <w:rPr>
           <w:rFonts w:asciiTheme="minorHAnsi" w:hAnsiTheme="minorHAnsi" w:cstheme="minorHAnsi"/>
         </w:rPr>
-        <w:t>There I was responsible for developing and maintaining features of the SiteMax Systems</w:t>
+        <w:t xml:space="preserve">There I was responsible for developing and maintaining features of the </w:t>
+      </w:r>
+      <w:proofErr w:type="spellStart"/>
+      <w:r>
+        <w:rPr>
+          <w:rFonts w:asciiTheme="minorHAnsi" w:hAnsiTheme="minorHAnsi" w:cstheme="minorHAnsi"/>
+        </w:rPr>
+        <w:t>SiteMax</w:t>
+      </w:r>
+      <w:proofErr w:type="spellEnd"/>
+      <w:r>
+        <w:rPr>
+          <w:rFonts w:asciiTheme="minorHAnsi" w:hAnsiTheme="minorHAnsi" w:cstheme="minorHAnsi"/>
+        </w:rPr>
+        <w:t xml:space="preserve"> Systems</w:t>
       </w:r>
     </w:p>
     <w:p>
@@ -629,7 +721,49 @@
         <w:rPr>
           <w:rFonts w:asciiTheme="minorHAnsi" w:hAnsiTheme="minorHAnsi" w:cstheme="minorHAnsi"/>
         </w:rPr>
-        <w:t xml:space="preserve"> with the development of SItemax’s mission critical Sitemax 3 and Sitemax 3.5 mobile application</w:t>
+        <w:t xml:space="preserve"> with the development of </w:t>
+      </w:r>
+      <w:proofErr w:type="spellStart"/>
+      <w:r>
+        <w:rPr>
+          <w:rFonts w:asciiTheme="minorHAnsi" w:hAnsiTheme="minorHAnsi" w:cstheme="minorHAnsi"/>
+        </w:rPr>
+        <w:t>SItemax’s</w:t>
+      </w:r>
+      <w:proofErr w:type="spellEnd"/>
+      <w:r>
+        <w:rPr>
+          <w:rFonts w:asciiTheme="minorHAnsi" w:hAnsiTheme="minorHAnsi" w:cstheme="minorHAnsi"/>
+        </w:rPr>
+        <w:t xml:space="preserve"> mission critical </w:t>
+      </w:r>
+      <w:proofErr w:type="spellStart"/>
+      <w:r>
+        <w:rPr>
+          <w:rFonts w:asciiTheme="minorHAnsi" w:hAnsiTheme="minorHAnsi" w:cstheme="minorHAnsi"/>
+        </w:rPr>
+        <w:t>Sitemax</w:t>
+      </w:r>
+      <w:proofErr w:type="spellEnd"/>
+      <w:r>
+        <w:rPr>
+          <w:rFonts w:asciiTheme="minorHAnsi" w:hAnsiTheme="minorHAnsi" w:cstheme="minorHAnsi"/>
+        </w:rPr>
+        <w:t xml:space="preserve"> 3 and </w:t>
+      </w:r>
+      <w:proofErr w:type="spellStart"/>
+      <w:r>
+        <w:rPr>
+          <w:rFonts w:asciiTheme="minorHAnsi" w:hAnsiTheme="minorHAnsi" w:cstheme="minorHAnsi"/>
+        </w:rPr>
+        <w:t>Sitemax</w:t>
+      </w:r>
+      <w:proofErr w:type="spellEnd"/>
+      <w:r>
+        <w:rPr>
+          <w:rFonts w:asciiTheme="minorHAnsi" w:hAnsiTheme="minorHAnsi" w:cstheme="minorHAnsi"/>
+        </w:rPr>
+        <w:t xml:space="preserve"> 3.5 mobile application</w:t>
       </w:r>
       <w:r>
         <w:rPr>
@@ -653,7 +787,21 @@
         <w:rPr>
           <w:rFonts w:asciiTheme="minorHAnsi" w:hAnsiTheme="minorHAnsi" w:cstheme="minorHAnsi"/>
         </w:rPr>
-        <w:t>I took leadership at developing small programs that reduced the development of the company’s SiteMax 3 application</w:t>
+        <w:t xml:space="preserve">I took leadership at developing small programs that reduced the development of the company’s </w:t>
+      </w:r>
+      <w:proofErr w:type="spellStart"/>
+      <w:r>
+        <w:rPr>
+          <w:rFonts w:asciiTheme="minorHAnsi" w:hAnsiTheme="minorHAnsi" w:cstheme="minorHAnsi"/>
+        </w:rPr>
+        <w:t>SiteMax</w:t>
+      </w:r>
+      <w:proofErr w:type="spellEnd"/>
+      <w:r>
+        <w:rPr>
+          <w:rFonts w:asciiTheme="minorHAnsi" w:hAnsiTheme="minorHAnsi" w:cstheme="minorHAnsi"/>
+        </w:rPr>
+        <w:t xml:space="preserve"> 3 application</w:t>
       </w:r>
     </w:p>
     <w:p>
@@ -707,12 +855,21 @@
           <w:color w:val="000000" w:themeColor="text1"/>
         </w:rPr>
       </w:pPr>
-      <w:r>
-        <w:rPr>
-          <w:rFonts w:asciiTheme="minorHAnsi" w:hAnsiTheme="minorHAnsi"/>
-          <w:color w:val="000000" w:themeColor="text1"/>
-        </w:rPr>
-        <w:t>Reecntly, I finished the development of hyungmogu.com. Initially, I built the website using Django, but I self-learned ReactJS and migrated the website to entirely front-end based website.</w:t>
+      <w:proofErr w:type="spellStart"/>
+      <w:r>
+        <w:rPr>
+          <w:rFonts w:asciiTheme="minorHAnsi" w:hAnsiTheme="minorHAnsi"/>
+          <w:color w:val="000000" w:themeColor="text1"/>
+        </w:rPr>
+        <w:t>Reecntly</w:t>
+      </w:r>
+      <w:proofErr w:type="spellEnd"/>
+      <w:r>
+        <w:rPr>
+          <w:rFonts w:asciiTheme="minorHAnsi" w:hAnsiTheme="minorHAnsi"/>
+          <w:color w:val="000000" w:themeColor="text1"/>
+        </w:rPr>
+        <w:t>, I finished the development of hyungmogu.com. Initially, I built the website using Django, but I self-learned ReactJS and migrated the website to entirely front-end based website.</w:t>
       </w:r>
     </w:p>
     <w:p>
@@ -877,7 +1034,23 @@
           <w:rFonts w:asciiTheme="minorHAnsi" w:hAnsiTheme="minorHAnsi"/>
           <w:color w:val="000000" w:themeColor="text1"/>
         </w:rPr>
-        <w:t>My peers at SIteMax Systems are awesome.</w:t>
+        <w:t xml:space="preserve">My peers at </w:t>
+      </w:r>
+      <w:proofErr w:type="spellStart"/>
+      <w:r>
+        <w:rPr>
+          <w:rFonts w:asciiTheme="minorHAnsi" w:hAnsiTheme="minorHAnsi"/>
+          <w:color w:val="000000" w:themeColor="text1"/>
+        </w:rPr>
+        <w:t>SIteMax</w:t>
+      </w:r>
+      <w:proofErr w:type="spellEnd"/>
+      <w:r>
+        <w:rPr>
+          <w:rFonts w:asciiTheme="minorHAnsi" w:hAnsiTheme="minorHAnsi"/>
+          <w:color w:val="000000" w:themeColor="text1"/>
+        </w:rPr>
+        <w:t xml:space="preserve"> Systems are awesome.</w:t>
       </w:r>
     </w:p>
     <w:p>
@@ -1169,7 +1342,43 @@
           <w:szCs w:val="28"/>
         </w:rPr>
         <w:lastRenderedPageBreak/>
-        <w:t>For the past 2 years in my previous workplace in SiteMax Systems Inc, I was responsible of developing and maintaining the features of the SiteMax system</w:t>
+        <w:t xml:space="preserve">For the past 2 years in my previous workplace in </w:t>
+      </w:r>
+      <w:proofErr w:type="spellStart"/>
+      <w:r>
+        <w:rPr>
+          <w:rFonts w:asciiTheme="minorHAnsi" w:hAnsiTheme="minorHAnsi" w:cstheme="minorHAnsi"/>
+          <w:sz w:val="28"/>
+          <w:szCs w:val="28"/>
+        </w:rPr>
+        <w:t>SiteMax</w:t>
+      </w:r>
+      <w:proofErr w:type="spellEnd"/>
+      <w:r>
+        <w:rPr>
+          <w:rFonts w:asciiTheme="minorHAnsi" w:hAnsiTheme="minorHAnsi" w:cstheme="minorHAnsi"/>
+          <w:sz w:val="28"/>
+          <w:szCs w:val="28"/>
+        </w:rPr>
+        <w:t xml:space="preserve"> Systems Inc, I was responsible of developing and maintaining the features of the </w:t>
+      </w:r>
+      <w:proofErr w:type="spellStart"/>
+      <w:r>
+        <w:rPr>
+          <w:rFonts w:asciiTheme="minorHAnsi" w:hAnsiTheme="minorHAnsi" w:cstheme="minorHAnsi"/>
+          <w:sz w:val="28"/>
+          <w:szCs w:val="28"/>
+        </w:rPr>
+        <w:t>SiteMax</w:t>
+      </w:r>
+      <w:proofErr w:type="spellEnd"/>
+      <w:r>
+        <w:rPr>
+          <w:rFonts w:asciiTheme="minorHAnsi" w:hAnsiTheme="minorHAnsi" w:cstheme="minorHAnsi"/>
+          <w:sz w:val="28"/>
+          <w:szCs w:val="28"/>
+        </w:rPr>
+        <w:t xml:space="preserve"> system</w:t>
       </w:r>
     </w:p>
     <w:p>
@@ -1270,7 +1479,43 @@
           <w:szCs w:val="28"/>
         </w:rPr>
         <w:tab/>
-        <w:t xml:space="preserve"> experience. For the past 2 years in my previous workplace in SiteMax Systems Inc, I was responsible of developing and maintaining the features of the SiteMax system.</w:t>
+        <w:t xml:space="preserve"> experience. For the past 2 years in my previous workplace in </w:t>
+      </w:r>
+      <w:proofErr w:type="spellStart"/>
+      <w:r>
+        <w:rPr>
+          <w:rFonts w:asciiTheme="minorHAnsi" w:hAnsiTheme="minorHAnsi" w:cstheme="minorHAnsi"/>
+          <w:sz w:val="28"/>
+          <w:szCs w:val="28"/>
+        </w:rPr>
+        <w:t>SiteMax</w:t>
+      </w:r>
+      <w:proofErr w:type="spellEnd"/>
+      <w:r>
+        <w:rPr>
+          <w:rFonts w:asciiTheme="minorHAnsi" w:hAnsiTheme="minorHAnsi" w:cstheme="minorHAnsi"/>
+          <w:sz w:val="28"/>
+          <w:szCs w:val="28"/>
+        </w:rPr>
+        <w:t xml:space="preserve"> Systems Inc, I was responsible of developing and maintaining the features of the </w:t>
+      </w:r>
+      <w:proofErr w:type="spellStart"/>
+      <w:r>
+        <w:rPr>
+          <w:rFonts w:asciiTheme="minorHAnsi" w:hAnsiTheme="minorHAnsi" w:cstheme="minorHAnsi"/>
+          <w:sz w:val="28"/>
+          <w:szCs w:val="28"/>
+        </w:rPr>
+        <w:t>SiteMax</w:t>
+      </w:r>
+      <w:proofErr w:type="spellEnd"/>
+      <w:r>
+        <w:rPr>
+          <w:rFonts w:asciiTheme="minorHAnsi" w:hAnsiTheme="minorHAnsi" w:cstheme="minorHAnsi"/>
+          <w:sz w:val="28"/>
+          <w:szCs w:val="28"/>
+        </w:rPr>
+        <w:t xml:space="preserve"> system.</w:t>
       </w:r>
     </w:p>
     <w:p>
@@ -1302,398 +1547,111 @@
           <w:color w:val="1F314A"/>
           <w:shd w:val="clear" w:color="auto" w:fill="F2F7FE"/>
         </w:rPr>
-        <w:t>For the past two years, I worked with my teammates from different departemnts and built over 300 angularJS based single page applications, and maintained over  2000 of them. As well, I assisted my senior developers with developer There I was praised by my team members for building beautiful applications that delights customers and lots of fist bumps and high fives.</w:t>
-      </w:r>
-    </w:p>
-    <w:p>
-      <w:pPr>
-        <w:tabs>
-          <w:tab w:val="left" w:pos="6440"/>
-        </w:tabs>
+        <w:t xml:space="preserve">For the past two years, I worked with my teammates from different </w:t>
+      </w:r>
+      <w:proofErr w:type="spellStart"/>
+      <w:r>
         <w:rPr>
           <w:rFonts w:ascii="Arial" w:hAnsi="Arial" w:cs="Arial"/>
           <w:color w:val="1F314A"/>
           <w:shd w:val="clear" w:color="auto" w:fill="F2F7FE"/>
         </w:rPr>
-      </w:pPr>
-    </w:p>
-    <w:p>
-      <w:pPr>
-        <w:tabs>
-          <w:tab w:val="left" w:pos="6440"/>
-        </w:tabs>
+        <w:t>departemnts</w:t>
+      </w:r>
+      <w:proofErr w:type="spellEnd"/>
+      <w:r>
         <w:rPr>
           <w:rFonts w:ascii="Arial" w:hAnsi="Arial" w:cs="Arial"/>
           <w:color w:val="1F314A"/>
           <w:shd w:val="clear" w:color="auto" w:fill="F2F7FE"/>
         </w:rPr>
-      </w:pPr>
+        <w:t xml:space="preserve"> and built over 300 </w:t>
+      </w:r>
+      <w:proofErr w:type="spellStart"/>
       <w:r>
         <w:rPr>
           <w:rFonts w:ascii="Arial" w:hAnsi="Arial" w:cs="Arial"/>
           <w:color w:val="1F314A"/>
           <w:shd w:val="clear" w:color="auto" w:fill="F2F7FE"/>
         </w:rPr>
-        <w:t>Over the years, I felt the need for better growth and opportunities. I’ve been practicing over the years, and now that I am ready for a new role, this position is the one that I felt I could excel in.</w:t>
-      </w:r>
-    </w:p>
-    <w:p>
-      <w:pPr>
-        <w:tabs>
-          <w:tab w:val="left" w:pos="6440"/>
-        </w:tabs>
+        <w:t>angularJS</w:t>
+      </w:r>
+      <w:proofErr w:type="spellEnd"/>
+      <w:r>
         <w:rPr>
           <w:rFonts w:ascii="Arial" w:hAnsi="Arial" w:cs="Arial"/>
           <w:color w:val="1F314A"/>
           <w:shd w:val="clear" w:color="auto" w:fill="F2F7FE"/>
         </w:rPr>
-      </w:pPr>
-    </w:p>
-    <w:p>
-      <w:pPr>
-        <w:rPr>
-          <w:rFonts w:asciiTheme="minorHAnsi" w:eastAsia="Batang" w:hAnsiTheme="minorHAnsi" w:cstheme="minorHAnsi"/>
-          <w:sz w:val="28"/>
-          <w:szCs w:val="28"/>
-        </w:rPr>
-      </w:pPr>
-      <w:r>
-        <w:rPr>
-          <w:rFonts w:asciiTheme="minorHAnsi" w:eastAsia="Batang" w:hAnsiTheme="minorHAnsi" w:cstheme="minorHAnsi"/>
-          <w:sz w:val="28"/>
-          <w:szCs w:val="28"/>
-        </w:rPr>
-        <w:t>저는</w:t>
-      </w:r>
-      <w:r>
-        <w:rPr>
-          <w:rFonts w:asciiTheme="minorHAnsi" w:eastAsia="Batang" w:hAnsiTheme="minorHAnsi" w:cstheme="minorHAnsi"/>
-          <w:sz w:val="28"/>
-          <w:szCs w:val="28"/>
-        </w:rPr>
-        <w:t xml:space="preserve"> 2</w:t>
-      </w:r>
-      <w:r>
-        <w:rPr>
-          <w:rFonts w:asciiTheme="minorHAnsi" w:eastAsia="Batang" w:hAnsiTheme="minorHAnsi" w:cstheme="minorHAnsi"/>
-          <w:sz w:val="28"/>
-          <w:szCs w:val="28"/>
-        </w:rPr>
-        <w:t>년</w:t>
-      </w:r>
-      <w:r>
-        <w:rPr>
-          <w:rFonts w:asciiTheme="minorHAnsi" w:eastAsia="Batang" w:hAnsiTheme="minorHAnsi" w:cstheme="minorHAnsi"/>
-          <w:sz w:val="28"/>
-          <w:szCs w:val="28"/>
-        </w:rPr>
-        <w:t xml:space="preserve"> </w:t>
-      </w:r>
-      <w:r>
-        <w:rPr>
-          <w:rFonts w:asciiTheme="minorHAnsi" w:eastAsia="Batang" w:hAnsiTheme="minorHAnsi" w:cstheme="minorHAnsi"/>
-          <w:sz w:val="28"/>
-          <w:szCs w:val="28"/>
-        </w:rPr>
-        <w:t>경력이</w:t>
-      </w:r>
-      <w:r>
-        <w:rPr>
-          <w:rFonts w:asciiTheme="minorHAnsi" w:eastAsia="Batang" w:hAnsiTheme="minorHAnsi" w:cstheme="minorHAnsi"/>
-          <w:sz w:val="28"/>
-          <w:szCs w:val="28"/>
-        </w:rPr>
-        <w:t xml:space="preserve"> </w:t>
-      </w:r>
-      <w:r>
-        <w:rPr>
-          <w:rFonts w:asciiTheme="minorHAnsi" w:eastAsia="Batang" w:hAnsiTheme="minorHAnsi" w:cstheme="minorHAnsi"/>
-          <w:sz w:val="28"/>
-          <w:szCs w:val="28"/>
-        </w:rPr>
-        <w:t>있는</w:t>
-      </w:r>
-      <w:r>
-        <w:rPr>
-          <w:rFonts w:asciiTheme="minorHAnsi" w:eastAsia="Batang" w:hAnsiTheme="minorHAnsi" w:cstheme="minorHAnsi"/>
-          <w:sz w:val="28"/>
-          <w:szCs w:val="28"/>
-        </w:rPr>
-        <w:t xml:space="preserve"> </w:t>
-      </w:r>
-      <w:r>
-        <w:rPr>
-          <w:rFonts w:asciiTheme="minorHAnsi" w:eastAsia="Batang" w:hAnsiTheme="minorHAnsi" w:cstheme="minorHAnsi"/>
-          <w:sz w:val="28"/>
-          <w:szCs w:val="28"/>
-        </w:rPr>
-        <w:t>프론트</w:t>
-      </w:r>
-      <w:r>
-        <w:rPr>
-          <w:rFonts w:asciiTheme="minorHAnsi" w:eastAsia="Batang" w:hAnsiTheme="minorHAnsi" w:cstheme="minorHAnsi"/>
-          <w:sz w:val="28"/>
-          <w:szCs w:val="28"/>
-        </w:rPr>
-        <w:t xml:space="preserve"> </w:t>
-      </w:r>
-      <w:r>
-        <w:rPr>
-          <w:rFonts w:asciiTheme="minorHAnsi" w:eastAsia="Batang" w:hAnsiTheme="minorHAnsi" w:cstheme="minorHAnsi"/>
-          <w:sz w:val="28"/>
-          <w:szCs w:val="28"/>
-        </w:rPr>
-        <w:t>개발자</w:t>
-      </w:r>
-      <w:r>
-        <w:rPr>
-          <w:rFonts w:asciiTheme="minorHAnsi" w:eastAsia="Batang" w:hAnsiTheme="minorHAnsi" w:cstheme="minorHAnsi"/>
-          <w:sz w:val="28"/>
-          <w:szCs w:val="28"/>
-        </w:rPr>
-        <w:t xml:space="preserve"> </w:t>
-      </w:r>
-      <w:r>
-        <w:rPr>
-          <w:rFonts w:asciiTheme="minorHAnsi" w:eastAsia="Batang" w:hAnsiTheme="minorHAnsi" w:cstheme="minorHAnsi"/>
-          <w:sz w:val="28"/>
-          <w:szCs w:val="28"/>
-        </w:rPr>
-        <w:t>입니다</w:t>
-      </w:r>
-      <w:r>
-        <w:rPr>
-          <w:rFonts w:asciiTheme="minorHAnsi" w:eastAsia="Batang" w:hAnsiTheme="minorHAnsi" w:cstheme="minorHAnsi"/>
-          <w:sz w:val="28"/>
-          <w:szCs w:val="28"/>
-        </w:rPr>
-        <w:t xml:space="preserve">. </w:t>
-      </w:r>
-      <w:r>
-        <w:rPr>
-          <w:rFonts w:asciiTheme="minorHAnsi" w:eastAsia="Batang" w:hAnsiTheme="minorHAnsi" w:cstheme="minorHAnsi"/>
-          <w:sz w:val="28"/>
-          <w:szCs w:val="28"/>
-        </w:rPr>
-        <w:t>저는</w:t>
-      </w:r>
-      <w:r>
-        <w:rPr>
-          <w:rFonts w:asciiTheme="minorHAnsi" w:eastAsia="Batang" w:hAnsiTheme="minorHAnsi" w:cstheme="minorHAnsi"/>
-          <w:sz w:val="28"/>
-          <w:szCs w:val="28"/>
-        </w:rPr>
-        <w:t xml:space="preserve"> 2</w:t>
-      </w:r>
-      <w:r>
-        <w:rPr>
-          <w:rFonts w:asciiTheme="minorHAnsi" w:eastAsia="Batang" w:hAnsiTheme="minorHAnsi" w:cstheme="minorHAnsi"/>
-          <w:sz w:val="28"/>
-          <w:szCs w:val="28"/>
-        </w:rPr>
-        <w:t>년동안</w:t>
-      </w:r>
-      <w:r>
-        <w:rPr>
-          <w:rFonts w:asciiTheme="minorHAnsi" w:eastAsia="Batang" w:hAnsiTheme="minorHAnsi" w:cstheme="minorHAnsi"/>
-          <w:sz w:val="28"/>
-          <w:szCs w:val="28"/>
-        </w:rPr>
-        <w:t xml:space="preserve"> </w:t>
-      </w:r>
-      <w:r>
-        <w:rPr>
-          <w:rFonts w:asciiTheme="minorHAnsi" w:eastAsia="Batang" w:hAnsiTheme="minorHAnsi" w:cstheme="minorHAnsi"/>
-          <w:sz w:val="28"/>
-          <w:szCs w:val="28"/>
-        </w:rPr>
-        <w:t>벤쿠에</w:t>
-      </w:r>
-      <w:r>
-        <w:rPr>
-          <w:rFonts w:asciiTheme="minorHAnsi" w:eastAsia="Batang" w:hAnsiTheme="minorHAnsi" w:cstheme="minorHAnsi"/>
-          <w:sz w:val="28"/>
-          <w:szCs w:val="28"/>
-        </w:rPr>
-        <w:t xml:space="preserve"> </w:t>
-      </w:r>
-      <w:r>
-        <w:rPr>
-          <w:rFonts w:asciiTheme="minorHAnsi" w:eastAsia="Batang" w:hAnsiTheme="minorHAnsi" w:cstheme="minorHAnsi"/>
-          <w:sz w:val="28"/>
-          <w:szCs w:val="28"/>
-        </w:rPr>
-        <w:t>있는</w:t>
-      </w:r>
-      <w:r>
-        <w:rPr>
-          <w:rFonts w:asciiTheme="minorHAnsi" w:eastAsia="Batang" w:hAnsiTheme="minorHAnsi" w:cstheme="minorHAnsi"/>
-          <w:sz w:val="28"/>
-          <w:szCs w:val="28"/>
-        </w:rPr>
-        <w:t xml:space="preserve"> </w:t>
-      </w:r>
-      <w:r>
-        <w:rPr>
-          <w:rFonts w:asciiTheme="minorHAnsi" w:eastAsia="Batang" w:hAnsiTheme="minorHAnsi" w:cstheme="minorHAnsi"/>
-          <w:sz w:val="28"/>
-          <w:szCs w:val="28"/>
-        </w:rPr>
-        <w:t>사이트맥스</w:t>
-      </w:r>
-      <w:r>
-        <w:rPr>
-          <w:rFonts w:asciiTheme="minorHAnsi" w:eastAsia="Batang" w:hAnsiTheme="minorHAnsi" w:cstheme="minorHAnsi"/>
-          <w:sz w:val="28"/>
-          <w:szCs w:val="28"/>
-        </w:rPr>
-        <w:t xml:space="preserve"> </w:t>
-      </w:r>
-      <w:r>
-        <w:rPr>
-          <w:rFonts w:asciiTheme="minorHAnsi" w:eastAsia="Batang" w:hAnsiTheme="minorHAnsi" w:cstheme="minorHAnsi"/>
-          <w:sz w:val="28"/>
-          <w:szCs w:val="28"/>
-        </w:rPr>
-        <w:t>회사에서</w:t>
-      </w:r>
-      <w:r>
-        <w:rPr>
-          <w:rFonts w:asciiTheme="minorHAnsi" w:eastAsia="Batang" w:hAnsiTheme="minorHAnsi" w:cstheme="minorHAnsi"/>
-          <w:sz w:val="28"/>
-          <w:szCs w:val="28"/>
-        </w:rPr>
-        <w:t xml:space="preserve"> </w:t>
-      </w:r>
-      <w:r>
-        <w:rPr>
-          <w:rFonts w:asciiTheme="minorHAnsi" w:eastAsia="Batang" w:hAnsiTheme="minorHAnsi" w:cstheme="minorHAnsi"/>
-          <w:sz w:val="28"/>
-          <w:szCs w:val="28"/>
-        </w:rPr>
-        <w:t>일을하면서</w:t>
-      </w:r>
-      <w:r>
-        <w:rPr>
-          <w:rFonts w:asciiTheme="minorHAnsi" w:eastAsia="Batang" w:hAnsiTheme="minorHAnsi" w:cstheme="minorHAnsi"/>
-          <w:sz w:val="28"/>
-          <w:szCs w:val="28"/>
-        </w:rPr>
-        <w:t xml:space="preserve"> </w:t>
-      </w:r>
-      <w:r>
-        <w:rPr>
-          <w:rFonts w:asciiTheme="minorHAnsi" w:eastAsia="Batang" w:hAnsiTheme="minorHAnsi" w:cstheme="minorHAnsi"/>
-          <w:sz w:val="28"/>
-          <w:szCs w:val="28"/>
-        </w:rPr>
-        <w:t>사이트맥스</w:t>
-      </w:r>
-      <w:r>
-        <w:rPr>
-          <w:rFonts w:asciiTheme="minorHAnsi" w:eastAsia="Batang" w:hAnsiTheme="minorHAnsi" w:cstheme="minorHAnsi"/>
-          <w:sz w:val="28"/>
-          <w:szCs w:val="28"/>
-        </w:rPr>
-        <w:t xml:space="preserve"> </w:t>
-      </w:r>
-      <w:r>
-        <w:rPr>
-          <w:rFonts w:asciiTheme="minorHAnsi" w:eastAsia="Batang" w:hAnsiTheme="minorHAnsi" w:cstheme="minorHAnsi"/>
-          <w:sz w:val="28"/>
-          <w:szCs w:val="28"/>
-        </w:rPr>
-        <w:t>시스템을</w:t>
-      </w:r>
-      <w:r>
-        <w:rPr>
-          <w:rFonts w:asciiTheme="minorHAnsi" w:eastAsia="Batang" w:hAnsiTheme="minorHAnsi" w:cstheme="minorHAnsi"/>
-          <w:sz w:val="28"/>
-          <w:szCs w:val="28"/>
-        </w:rPr>
-        <w:t xml:space="preserve"> </w:t>
-      </w:r>
-      <w:r>
-        <w:rPr>
-          <w:rFonts w:asciiTheme="minorHAnsi" w:eastAsia="Batang" w:hAnsiTheme="minorHAnsi" w:cstheme="minorHAnsi"/>
-          <w:sz w:val="28"/>
-          <w:szCs w:val="28"/>
-        </w:rPr>
-        <w:t>관리하고</w:t>
-      </w:r>
-      <w:r>
-        <w:rPr>
-          <w:rFonts w:asciiTheme="minorHAnsi" w:eastAsia="Batang" w:hAnsiTheme="minorHAnsi" w:cstheme="minorHAnsi"/>
-          <w:sz w:val="28"/>
-          <w:szCs w:val="28"/>
-        </w:rPr>
-        <w:t xml:space="preserve"> </w:t>
-      </w:r>
-      <w:r>
-        <w:rPr>
-          <w:rFonts w:asciiTheme="minorHAnsi" w:eastAsia="Batang" w:hAnsiTheme="minorHAnsi" w:cstheme="minorHAnsi"/>
-          <w:sz w:val="28"/>
-          <w:szCs w:val="28"/>
-        </w:rPr>
-        <w:t>개발하는</w:t>
-      </w:r>
-      <w:r>
-        <w:rPr>
-          <w:rFonts w:asciiTheme="minorHAnsi" w:eastAsia="Batang" w:hAnsiTheme="minorHAnsi" w:cstheme="minorHAnsi"/>
-          <w:sz w:val="28"/>
-          <w:szCs w:val="28"/>
-        </w:rPr>
-        <w:t xml:space="preserve"> </w:t>
-      </w:r>
-      <w:r>
-        <w:rPr>
-          <w:rFonts w:asciiTheme="minorHAnsi" w:eastAsia="Batang" w:hAnsiTheme="minorHAnsi" w:cstheme="minorHAnsi"/>
-          <w:sz w:val="28"/>
-          <w:szCs w:val="28"/>
-        </w:rPr>
-        <w:t>업무를</w:t>
-      </w:r>
-      <w:r>
-        <w:rPr>
-          <w:rFonts w:asciiTheme="minorHAnsi" w:eastAsia="Batang" w:hAnsiTheme="minorHAnsi" w:cstheme="minorHAnsi"/>
-          <w:sz w:val="28"/>
-          <w:szCs w:val="28"/>
-        </w:rPr>
-        <w:t xml:space="preserve"> </w:t>
-      </w:r>
-      <w:r>
-        <w:rPr>
-          <w:rFonts w:asciiTheme="minorHAnsi" w:eastAsia="Batang" w:hAnsiTheme="minorHAnsi" w:cstheme="minorHAnsi"/>
-          <w:sz w:val="28"/>
-          <w:szCs w:val="28"/>
-        </w:rPr>
-        <w:t>맏았었습니다</w:t>
-      </w:r>
-      <w:r>
-        <w:rPr>
-          <w:rFonts w:asciiTheme="minorHAnsi" w:eastAsia="Batang" w:hAnsiTheme="minorHAnsi" w:cstheme="minorHAnsi"/>
-          <w:sz w:val="28"/>
-          <w:szCs w:val="28"/>
-        </w:rPr>
-        <w:t>.</w:t>
-      </w:r>
-    </w:p>
-    <w:p>
-      <w:pPr>
-        <w:tabs>
-          <w:tab w:val="left" w:pos="6440"/>
-        </w:tabs>
+        <w:t xml:space="preserve"> based single page applications, and maintained </w:t>
+      </w:r>
+      <w:proofErr w:type="gramStart"/>
+      <w:r>
         <w:rPr>
           <w:rFonts w:ascii="Arial" w:hAnsi="Arial" w:cs="Arial"/>
           <w:color w:val="1F314A"/>
           <w:shd w:val="clear" w:color="auto" w:fill="F2F7FE"/>
         </w:rPr>
-      </w:pPr>
-    </w:p>
-    <w:p>
-      <w:pPr>
-        <w:rPr>
-          <w:rFonts w:asciiTheme="minorHAnsi" w:hAnsiTheme="minorHAnsi" w:cstheme="minorHAnsi"/>
+        <w:t>over  2000</w:t>
+      </w:r>
+      <w:proofErr w:type="gramEnd"/>
+      <w:r>
+        <w:rPr>
+          <w:rFonts w:ascii="Arial" w:hAnsi="Arial" w:cs="Arial"/>
+          <w:color w:val="1F314A"/>
+          <w:shd w:val="clear" w:color="auto" w:fill="F2F7FE"/>
+        </w:rPr>
+        <w:t xml:space="preserve"> of them. As well, I assisted my senior developers with developer There I was praised by my team members for building beautiful applications that delights customers and lots of fist bumps and high fives.</w:t>
+      </w:r>
+    </w:p>
+    <w:p>
+      <w:pPr>
+        <w:tabs>
+          <w:tab w:val="left" w:pos="6440"/>
+        </w:tabs>
+        <w:rPr>
+          <w:rFonts w:ascii="Arial" w:hAnsi="Arial" w:cs="Arial"/>
+          <w:color w:val="1F314A"/>
+          <w:shd w:val="clear" w:color="auto" w:fill="F2F7FE"/>
+        </w:rPr>
+      </w:pPr>
+    </w:p>
+    <w:p>
+      <w:pPr>
+        <w:tabs>
+          <w:tab w:val="left" w:pos="6440"/>
+        </w:tabs>
+        <w:rPr>
+          <w:rFonts w:ascii="Arial" w:hAnsi="Arial" w:cs="Arial"/>
+          <w:color w:val="1F314A"/>
+          <w:shd w:val="clear" w:color="auto" w:fill="F2F7FE"/>
+        </w:rPr>
+      </w:pPr>
+      <w:r>
+        <w:rPr>
+          <w:rFonts w:ascii="Arial" w:hAnsi="Arial" w:cs="Arial"/>
+          <w:color w:val="1F314A"/>
+          <w:shd w:val="clear" w:color="auto" w:fill="F2F7FE"/>
+        </w:rPr>
+        <w:t>Over the years, I felt the need for better growth and opportunities. I’ve been practicing over the years, and now that I am ready for a new role, this position is the one that I felt I could excel in.</w:t>
+      </w:r>
+    </w:p>
+    <w:p>
+      <w:pPr>
+        <w:tabs>
+          <w:tab w:val="left" w:pos="6440"/>
+        </w:tabs>
+        <w:rPr>
+          <w:rFonts w:ascii="Arial" w:hAnsi="Arial" w:cs="Arial"/>
+          <w:color w:val="1F314A"/>
+          <w:shd w:val="clear" w:color="auto" w:fill="F2F7FE"/>
+        </w:rPr>
+      </w:pPr>
+    </w:p>
+    <w:p>
+      <w:pPr>
+        <w:rPr>
+          <w:rFonts w:asciiTheme="minorHAnsi" w:eastAsia="Batang" w:hAnsiTheme="minorHAnsi" w:cstheme="minorHAnsi"/>
           <w:sz w:val="28"/>
           <w:szCs w:val="28"/>
         </w:rPr>
@@ -1712,6 +1670,357 @@
           <w:sz w:val="28"/>
           <w:szCs w:val="28"/>
         </w:rPr>
+        <w:t xml:space="preserve"> 2</w:t>
+      </w:r>
+      <w:r>
+        <w:rPr>
+          <w:rFonts w:asciiTheme="minorHAnsi" w:eastAsia="Batang" w:hAnsiTheme="minorHAnsi" w:cstheme="minorHAnsi"/>
+          <w:sz w:val="28"/>
+          <w:szCs w:val="28"/>
+        </w:rPr>
+        <w:t>년</w:t>
+      </w:r>
+      <w:r>
+        <w:rPr>
+          <w:rFonts w:asciiTheme="minorHAnsi" w:eastAsia="Batang" w:hAnsiTheme="minorHAnsi" w:cstheme="minorHAnsi"/>
+          <w:sz w:val="28"/>
+          <w:szCs w:val="28"/>
+        </w:rPr>
+        <w:t xml:space="preserve"> </w:t>
+      </w:r>
+      <w:r>
+        <w:rPr>
+          <w:rFonts w:asciiTheme="minorHAnsi" w:eastAsia="Batang" w:hAnsiTheme="minorHAnsi" w:cstheme="minorHAnsi"/>
+          <w:sz w:val="28"/>
+          <w:szCs w:val="28"/>
+        </w:rPr>
+        <w:t>경력이</w:t>
+      </w:r>
+      <w:r>
+        <w:rPr>
+          <w:rFonts w:asciiTheme="minorHAnsi" w:eastAsia="Batang" w:hAnsiTheme="minorHAnsi" w:cstheme="minorHAnsi"/>
+          <w:sz w:val="28"/>
+          <w:szCs w:val="28"/>
+        </w:rPr>
+        <w:t xml:space="preserve"> </w:t>
+      </w:r>
+      <w:r>
+        <w:rPr>
+          <w:rFonts w:asciiTheme="minorHAnsi" w:eastAsia="Batang" w:hAnsiTheme="minorHAnsi" w:cstheme="minorHAnsi"/>
+          <w:sz w:val="28"/>
+          <w:szCs w:val="28"/>
+        </w:rPr>
+        <w:t>있는</w:t>
+      </w:r>
+      <w:r>
+        <w:rPr>
+          <w:rFonts w:asciiTheme="minorHAnsi" w:eastAsia="Batang" w:hAnsiTheme="minorHAnsi" w:cstheme="minorHAnsi"/>
+          <w:sz w:val="28"/>
+          <w:szCs w:val="28"/>
+        </w:rPr>
+        <w:t xml:space="preserve"> </w:t>
+      </w:r>
+      <w:r>
+        <w:rPr>
+          <w:rFonts w:asciiTheme="minorHAnsi" w:eastAsia="Batang" w:hAnsiTheme="minorHAnsi" w:cstheme="minorHAnsi"/>
+          <w:sz w:val="28"/>
+          <w:szCs w:val="28"/>
+        </w:rPr>
+        <w:t>프론트</w:t>
+      </w:r>
+      <w:r>
+        <w:rPr>
+          <w:rFonts w:asciiTheme="minorHAnsi" w:eastAsia="Batang" w:hAnsiTheme="minorHAnsi" w:cstheme="minorHAnsi"/>
+          <w:sz w:val="28"/>
+          <w:szCs w:val="28"/>
+        </w:rPr>
+        <w:t xml:space="preserve"> </w:t>
+      </w:r>
+      <w:r>
+        <w:rPr>
+          <w:rFonts w:asciiTheme="minorHAnsi" w:eastAsia="Batang" w:hAnsiTheme="minorHAnsi" w:cstheme="minorHAnsi"/>
+          <w:sz w:val="28"/>
+          <w:szCs w:val="28"/>
+        </w:rPr>
+        <w:t>개발자</w:t>
+      </w:r>
+      <w:r>
+        <w:rPr>
+          <w:rFonts w:asciiTheme="minorHAnsi" w:eastAsia="Batang" w:hAnsiTheme="minorHAnsi" w:cstheme="minorHAnsi"/>
+          <w:sz w:val="28"/>
+          <w:szCs w:val="28"/>
+        </w:rPr>
+        <w:t xml:space="preserve"> </w:t>
+      </w:r>
+      <w:r>
+        <w:rPr>
+          <w:rFonts w:asciiTheme="minorHAnsi" w:eastAsia="Batang" w:hAnsiTheme="minorHAnsi" w:cstheme="minorHAnsi"/>
+          <w:sz w:val="28"/>
+          <w:szCs w:val="28"/>
+        </w:rPr>
+        <w:t>입니다</w:t>
+      </w:r>
+      <w:r>
+        <w:rPr>
+          <w:rFonts w:asciiTheme="minorHAnsi" w:eastAsia="Batang" w:hAnsiTheme="minorHAnsi" w:cstheme="minorHAnsi"/>
+          <w:sz w:val="28"/>
+          <w:szCs w:val="28"/>
+        </w:rPr>
+        <w:t xml:space="preserve">. </w:t>
+      </w:r>
+      <w:r>
+        <w:rPr>
+          <w:rFonts w:asciiTheme="minorHAnsi" w:eastAsia="Batang" w:hAnsiTheme="minorHAnsi" w:cstheme="minorHAnsi"/>
+          <w:sz w:val="28"/>
+          <w:szCs w:val="28"/>
+        </w:rPr>
+        <w:t>저는</w:t>
+      </w:r>
+      <w:r>
+        <w:rPr>
+          <w:rFonts w:asciiTheme="minorHAnsi" w:eastAsia="Batang" w:hAnsiTheme="minorHAnsi" w:cstheme="minorHAnsi"/>
+          <w:sz w:val="28"/>
+          <w:szCs w:val="28"/>
+        </w:rPr>
+        <w:t xml:space="preserve"> 2</w:t>
+      </w:r>
+      <w:r>
+        <w:rPr>
+          <w:rFonts w:asciiTheme="minorHAnsi" w:eastAsia="Batang" w:hAnsiTheme="minorHAnsi" w:cstheme="minorHAnsi"/>
+          <w:sz w:val="28"/>
+          <w:szCs w:val="28"/>
+        </w:rPr>
+        <w:t>년동안</w:t>
+      </w:r>
+      <w:r>
+        <w:rPr>
+          <w:rFonts w:asciiTheme="minorHAnsi" w:eastAsia="Batang" w:hAnsiTheme="minorHAnsi" w:cstheme="minorHAnsi"/>
+          <w:sz w:val="28"/>
+          <w:szCs w:val="28"/>
+        </w:rPr>
+        <w:t xml:space="preserve"> </w:t>
+      </w:r>
+      <w:proofErr w:type="spellStart"/>
+      <w:r>
+        <w:rPr>
+          <w:rFonts w:asciiTheme="minorHAnsi" w:eastAsia="Batang" w:hAnsiTheme="minorHAnsi" w:cstheme="minorHAnsi"/>
+          <w:sz w:val="28"/>
+          <w:szCs w:val="28"/>
+        </w:rPr>
+        <w:t>벤쿠에</w:t>
+      </w:r>
+      <w:proofErr w:type="spellEnd"/>
+      <w:r>
+        <w:rPr>
+          <w:rFonts w:asciiTheme="minorHAnsi" w:eastAsia="Batang" w:hAnsiTheme="minorHAnsi" w:cstheme="minorHAnsi"/>
+          <w:sz w:val="28"/>
+          <w:szCs w:val="28"/>
+        </w:rPr>
+        <w:t xml:space="preserve"> </w:t>
+      </w:r>
+      <w:r>
+        <w:rPr>
+          <w:rFonts w:asciiTheme="minorHAnsi" w:eastAsia="Batang" w:hAnsiTheme="minorHAnsi" w:cstheme="minorHAnsi"/>
+          <w:sz w:val="28"/>
+          <w:szCs w:val="28"/>
+        </w:rPr>
+        <w:t>있는</w:t>
+      </w:r>
+      <w:r>
+        <w:rPr>
+          <w:rFonts w:asciiTheme="minorHAnsi" w:eastAsia="Batang" w:hAnsiTheme="minorHAnsi" w:cstheme="minorHAnsi"/>
+          <w:sz w:val="28"/>
+          <w:szCs w:val="28"/>
+        </w:rPr>
+        <w:t xml:space="preserve"> </w:t>
+      </w:r>
+      <w:proofErr w:type="spellStart"/>
+      <w:r>
+        <w:rPr>
+          <w:rFonts w:asciiTheme="minorHAnsi" w:eastAsia="Batang" w:hAnsiTheme="minorHAnsi" w:cstheme="minorHAnsi"/>
+          <w:sz w:val="28"/>
+          <w:szCs w:val="28"/>
+        </w:rPr>
+        <w:t>사이트맥스</w:t>
+      </w:r>
+      <w:proofErr w:type="spellEnd"/>
+      <w:r>
+        <w:rPr>
+          <w:rFonts w:asciiTheme="minorHAnsi" w:eastAsia="Batang" w:hAnsiTheme="minorHAnsi" w:cstheme="minorHAnsi"/>
+          <w:sz w:val="28"/>
+          <w:szCs w:val="28"/>
+        </w:rPr>
+        <w:t xml:space="preserve"> </w:t>
+      </w:r>
+      <w:r>
+        <w:rPr>
+          <w:rFonts w:asciiTheme="minorHAnsi" w:eastAsia="Batang" w:hAnsiTheme="minorHAnsi" w:cstheme="minorHAnsi"/>
+          <w:sz w:val="28"/>
+          <w:szCs w:val="28"/>
+        </w:rPr>
+        <w:t>회사에서</w:t>
+      </w:r>
+      <w:r>
+        <w:rPr>
+          <w:rFonts w:asciiTheme="minorHAnsi" w:eastAsia="Batang" w:hAnsiTheme="minorHAnsi" w:cstheme="minorHAnsi"/>
+          <w:sz w:val="28"/>
+          <w:szCs w:val="28"/>
+        </w:rPr>
+        <w:t xml:space="preserve"> </w:t>
+      </w:r>
+      <w:proofErr w:type="spellStart"/>
+      <w:r>
+        <w:rPr>
+          <w:rFonts w:asciiTheme="minorHAnsi" w:eastAsia="Batang" w:hAnsiTheme="minorHAnsi" w:cstheme="minorHAnsi"/>
+          <w:sz w:val="28"/>
+          <w:szCs w:val="28"/>
+        </w:rPr>
+        <w:t>일을하면서</w:t>
+      </w:r>
+      <w:proofErr w:type="spellEnd"/>
+      <w:r>
+        <w:rPr>
+          <w:rFonts w:asciiTheme="minorHAnsi" w:eastAsia="Batang" w:hAnsiTheme="minorHAnsi" w:cstheme="minorHAnsi"/>
+          <w:sz w:val="28"/>
+          <w:szCs w:val="28"/>
+        </w:rPr>
+        <w:t xml:space="preserve"> </w:t>
+      </w:r>
+      <w:proofErr w:type="spellStart"/>
+      <w:r>
+        <w:rPr>
+          <w:rFonts w:asciiTheme="minorHAnsi" w:eastAsia="Batang" w:hAnsiTheme="minorHAnsi" w:cstheme="minorHAnsi"/>
+          <w:sz w:val="28"/>
+          <w:szCs w:val="28"/>
+        </w:rPr>
+        <w:t>사이트맥스</w:t>
+      </w:r>
+      <w:proofErr w:type="spellEnd"/>
+      <w:r>
+        <w:rPr>
+          <w:rFonts w:asciiTheme="minorHAnsi" w:eastAsia="Batang" w:hAnsiTheme="minorHAnsi" w:cstheme="minorHAnsi"/>
+          <w:sz w:val="28"/>
+          <w:szCs w:val="28"/>
+        </w:rPr>
+        <w:t xml:space="preserve"> </w:t>
+      </w:r>
+      <w:r>
+        <w:rPr>
+          <w:rFonts w:asciiTheme="minorHAnsi" w:eastAsia="Batang" w:hAnsiTheme="minorHAnsi" w:cstheme="minorHAnsi"/>
+          <w:sz w:val="28"/>
+          <w:szCs w:val="28"/>
+        </w:rPr>
+        <w:t>시스템을</w:t>
+      </w:r>
+      <w:r>
+        <w:rPr>
+          <w:rFonts w:asciiTheme="minorHAnsi" w:eastAsia="Batang" w:hAnsiTheme="minorHAnsi" w:cstheme="minorHAnsi"/>
+          <w:sz w:val="28"/>
+          <w:szCs w:val="28"/>
+        </w:rPr>
+        <w:t xml:space="preserve"> </w:t>
+      </w:r>
+      <w:r>
+        <w:rPr>
+          <w:rFonts w:asciiTheme="minorHAnsi" w:eastAsia="Batang" w:hAnsiTheme="minorHAnsi" w:cstheme="minorHAnsi"/>
+          <w:sz w:val="28"/>
+          <w:szCs w:val="28"/>
+        </w:rPr>
+        <w:t>관리하고</w:t>
+      </w:r>
+      <w:r>
+        <w:rPr>
+          <w:rFonts w:asciiTheme="minorHAnsi" w:eastAsia="Batang" w:hAnsiTheme="minorHAnsi" w:cstheme="minorHAnsi"/>
+          <w:sz w:val="28"/>
+          <w:szCs w:val="28"/>
+        </w:rPr>
+        <w:t xml:space="preserve"> </w:t>
+      </w:r>
+      <w:r>
+        <w:rPr>
+          <w:rFonts w:asciiTheme="minorHAnsi" w:eastAsia="Batang" w:hAnsiTheme="minorHAnsi" w:cstheme="minorHAnsi"/>
+          <w:sz w:val="28"/>
+          <w:szCs w:val="28"/>
+        </w:rPr>
+        <w:t>개발하는</w:t>
+      </w:r>
+      <w:r>
+        <w:rPr>
+          <w:rFonts w:asciiTheme="minorHAnsi" w:eastAsia="Batang" w:hAnsiTheme="minorHAnsi" w:cstheme="minorHAnsi"/>
+          <w:sz w:val="28"/>
+          <w:szCs w:val="28"/>
+        </w:rPr>
+        <w:t xml:space="preserve"> </w:t>
+      </w:r>
+      <w:r>
+        <w:rPr>
+          <w:rFonts w:asciiTheme="minorHAnsi" w:eastAsia="Batang" w:hAnsiTheme="minorHAnsi" w:cstheme="minorHAnsi"/>
+          <w:sz w:val="28"/>
+          <w:szCs w:val="28"/>
+        </w:rPr>
+        <w:t>업무를</w:t>
+      </w:r>
+      <w:r>
+        <w:rPr>
+          <w:rFonts w:asciiTheme="minorHAnsi" w:eastAsia="Batang" w:hAnsiTheme="minorHAnsi" w:cstheme="minorHAnsi"/>
+          <w:sz w:val="28"/>
+          <w:szCs w:val="28"/>
+        </w:rPr>
+        <w:t xml:space="preserve"> </w:t>
+      </w:r>
+      <w:proofErr w:type="spellStart"/>
+      <w:r>
+        <w:rPr>
+          <w:rFonts w:asciiTheme="minorHAnsi" w:eastAsia="Batang" w:hAnsiTheme="minorHAnsi" w:cstheme="minorHAnsi"/>
+          <w:sz w:val="28"/>
+          <w:szCs w:val="28"/>
+        </w:rPr>
+        <w:t>맏았었습니다</w:t>
+      </w:r>
+      <w:proofErr w:type="spellEnd"/>
+      <w:r>
+        <w:rPr>
+          <w:rFonts w:asciiTheme="minorHAnsi" w:eastAsia="Batang" w:hAnsiTheme="minorHAnsi" w:cstheme="minorHAnsi"/>
+          <w:sz w:val="28"/>
+          <w:szCs w:val="28"/>
+        </w:rPr>
+        <w:t>.</w:t>
+      </w:r>
+    </w:p>
+    <w:p>
+      <w:pPr>
+        <w:tabs>
+          <w:tab w:val="left" w:pos="6440"/>
+        </w:tabs>
+        <w:rPr>
+          <w:rFonts w:ascii="Arial" w:hAnsi="Arial" w:cs="Arial"/>
+          <w:color w:val="1F314A"/>
+          <w:shd w:val="clear" w:color="auto" w:fill="F2F7FE"/>
+        </w:rPr>
+      </w:pPr>
+    </w:p>
+    <w:p>
+      <w:pPr>
+        <w:rPr>
+          <w:rFonts w:asciiTheme="minorHAnsi" w:hAnsiTheme="minorHAnsi" w:cstheme="minorHAnsi"/>
+          <w:sz w:val="28"/>
+          <w:szCs w:val="28"/>
+        </w:rPr>
+      </w:pPr>
+      <w:r>
+        <w:rPr>
+          <w:rFonts w:asciiTheme="minorHAnsi" w:eastAsia="Batang" w:hAnsiTheme="minorHAnsi" w:cstheme="minorHAnsi"/>
+          <w:sz w:val="28"/>
+          <w:szCs w:val="28"/>
+        </w:rPr>
+        <w:t>저는</w:t>
+      </w:r>
+      <w:r>
+        <w:rPr>
+          <w:rFonts w:asciiTheme="minorHAnsi" w:eastAsia="Batang" w:hAnsiTheme="minorHAnsi" w:cstheme="minorHAnsi"/>
+          <w:sz w:val="28"/>
+          <w:szCs w:val="28"/>
+        </w:rPr>
         <w:t xml:space="preserve"> </w:t>
       </w:r>
       <w:r>
@@ -1840,8 +2149,27 @@
           <w:sz w:val="28"/>
           <w:szCs w:val="28"/>
         </w:rPr>
-        <w:t xml:space="preserve"> angularJS based SP </w:t>
-      </w:r>
+        <w:t xml:space="preserve"> </w:t>
+      </w:r>
+      <w:proofErr w:type="spellStart"/>
+      <w:r>
+        <w:rPr>
+          <w:rFonts w:asciiTheme="minorHAnsi" w:eastAsia="Batang" w:hAnsiTheme="minorHAnsi" w:cstheme="minorHAnsi"/>
+          <w:sz w:val="28"/>
+          <w:szCs w:val="28"/>
+        </w:rPr>
+        <w:t>angularJS</w:t>
+      </w:r>
+      <w:proofErr w:type="spellEnd"/>
+      <w:r>
+        <w:rPr>
+          <w:rFonts w:asciiTheme="minorHAnsi" w:eastAsia="Batang" w:hAnsiTheme="minorHAnsi" w:cstheme="minorHAnsi"/>
+          <w:sz w:val="28"/>
+          <w:szCs w:val="28"/>
+        </w:rPr>
+        <w:t xml:space="preserve"> based SP </w:t>
+      </w:r>
+      <w:proofErr w:type="spellStart"/>
       <w:r>
         <w:rPr>
           <w:rFonts w:asciiTheme="minorHAnsi" w:eastAsia="Batang" w:hAnsiTheme="minorHAnsi" w:cstheme="minorHAnsi"/>
@@ -1850,6 +2178,7 @@
         </w:rPr>
         <w:t>어플들을</w:t>
       </w:r>
+      <w:proofErr w:type="spellEnd"/>
       <w:r>
         <w:rPr>
           <w:rFonts w:asciiTheme="minorHAnsi" w:eastAsia="Batang" w:hAnsiTheme="minorHAnsi" w:cstheme="minorHAnsi"/>
@@ -1906,6 +2235,7 @@
         </w:rPr>
         <w:t xml:space="preserve"> </w:t>
       </w:r>
+      <w:proofErr w:type="spellStart"/>
       <w:r>
         <w:rPr>
           <w:rFonts w:asciiTheme="minorHAnsi" w:eastAsia="Batang" w:hAnsiTheme="minorHAnsi" w:cstheme="minorHAnsi"/>
@@ -1914,6 +2244,7 @@
         </w:rPr>
         <w:t>파이썬을</w:t>
       </w:r>
+      <w:proofErr w:type="spellEnd"/>
       <w:r>
         <w:rPr>
           <w:rFonts w:asciiTheme="minorHAnsi" w:eastAsia="Batang" w:hAnsiTheme="minorHAnsi" w:cstheme="minorHAnsi"/>
@@ -1938,6 +2269,7 @@
         </w:rPr>
         <w:t xml:space="preserve"> 2000  SP </w:t>
       </w:r>
+      <w:proofErr w:type="spellStart"/>
       <w:r>
         <w:rPr>
           <w:rFonts w:asciiTheme="minorHAnsi" w:eastAsia="Batang" w:hAnsiTheme="minorHAnsi" w:cstheme="minorHAnsi"/>
@@ -1946,6 +2278,7 @@
         </w:rPr>
         <w:t>어플들을</w:t>
       </w:r>
+      <w:proofErr w:type="spellEnd"/>
       <w:r>
         <w:rPr>
           <w:rFonts w:asciiTheme="minorHAnsi" w:eastAsia="Batang" w:hAnsiTheme="minorHAnsi" w:cstheme="minorHAnsi"/>
@@ -2018,6 +2351,7 @@
         </w:rPr>
         <w:t xml:space="preserve"> </w:t>
       </w:r>
+      <w:proofErr w:type="spellStart"/>
       <w:r>
         <w:rPr>
           <w:rFonts w:asciiTheme="minorHAnsi" w:eastAsia="Batang" w:hAnsiTheme="minorHAnsi" w:cstheme="minorHAnsi"/>
@@ -2026,6 +2360,7 @@
         </w:rPr>
         <w:t>어플들을</w:t>
       </w:r>
+      <w:proofErr w:type="spellEnd"/>
       <w:r>
         <w:rPr>
           <w:rFonts w:asciiTheme="minorHAnsi" w:eastAsia="Batang" w:hAnsiTheme="minorHAnsi" w:cstheme="minorHAnsi"/>
@@ -2281,8 +2616,13 @@
     <w:p/>
     <w:p>
       <w:r>
-        <w:t>What do I know about company</w:t>
-      </w:r>
+        <w:t xml:space="preserve">What do I know about </w:t>
+      </w:r>
+      <w:proofErr w:type="gramStart"/>
+      <w:r>
+        <w:t>company</w:t>
+      </w:r>
+      <w:proofErr w:type="gramEnd"/>
     </w:p>
     <w:p>
       <w:pPr>
@@ -2820,7 +3160,23 @@
           <w:rFonts w:asciiTheme="minorHAnsi" w:hAnsiTheme="minorHAnsi" w:cstheme="minorHAnsi"/>
           <w:color w:val="000000" w:themeColor="text1"/>
         </w:rPr>
-        <w:t>Shell Program SiteMax 3 application</w:t>
+        <w:t xml:space="preserve">Shell Program </w:t>
+      </w:r>
+      <w:proofErr w:type="spellStart"/>
+      <w:r>
+        <w:rPr>
+          <w:rFonts w:asciiTheme="minorHAnsi" w:hAnsiTheme="minorHAnsi" w:cstheme="minorHAnsi"/>
+          <w:color w:val="000000" w:themeColor="text1"/>
+        </w:rPr>
+        <w:t>SiteMax</w:t>
+      </w:r>
+      <w:proofErr w:type="spellEnd"/>
+      <w:r>
+        <w:rPr>
+          <w:rFonts w:asciiTheme="minorHAnsi" w:hAnsiTheme="minorHAnsi" w:cstheme="minorHAnsi"/>
+          <w:color w:val="000000" w:themeColor="text1"/>
+        </w:rPr>
+        <w:t xml:space="preserve"> 3 application</w:t>
       </w:r>
     </w:p>
     <w:p>
@@ -2839,7 +3195,35 @@
         <w:rPr>
           <w:rFonts w:asciiTheme="minorHAnsi" w:hAnsiTheme="minorHAnsi" w:cstheme="minorHAnsi"/>
         </w:rPr>
-        <w:t>James wanted to attend buildex with his cool new app SiteMax 3 built entirely using Ionic Framework</w:t>
+        <w:t xml:space="preserve">James wanted to attend </w:t>
+      </w:r>
+      <w:proofErr w:type="spellStart"/>
+      <w:r>
+        <w:rPr>
+          <w:rFonts w:asciiTheme="minorHAnsi" w:hAnsiTheme="minorHAnsi" w:cstheme="minorHAnsi"/>
+        </w:rPr>
+        <w:t>buildex</w:t>
+      </w:r>
+      <w:proofErr w:type="spellEnd"/>
+      <w:r>
+        <w:rPr>
+          <w:rFonts w:asciiTheme="minorHAnsi" w:hAnsiTheme="minorHAnsi" w:cstheme="minorHAnsi"/>
+        </w:rPr>
+        <w:t xml:space="preserve"> with his cool new app </w:t>
+      </w:r>
+      <w:proofErr w:type="spellStart"/>
+      <w:r>
+        <w:rPr>
+          <w:rFonts w:asciiTheme="minorHAnsi" w:hAnsiTheme="minorHAnsi" w:cstheme="minorHAnsi"/>
+        </w:rPr>
+        <w:t>SiteMax</w:t>
+      </w:r>
+      <w:proofErr w:type="spellEnd"/>
+      <w:r>
+        <w:rPr>
+          <w:rFonts w:asciiTheme="minorHAnsi" w:hAnsiTheme="minorHAnsi" w:cstheme="minorHAnsi"/>
+        </w:rPr>
+        <w:t xml:space="preserve"> 3 built entirely using Ionic Framework</w:t>
       </w:r>
     </w:p>
     <w:p>
@@ -2877,7 +3261,21 @@
         <w:rPr>
           <w:rFonts w:asciiTheme="minorHAnsi" w:hAnsiTheme="minorHAnsi" w:cstheme="minorHAnsi"/>
         </w:rPr>
-        <w:t>Each build took about 20 minutes (literarly)</w:t>
+        <w:t>Each build took about 20 minutes (</w:t>
+      </w:r>
+      <w:proofErr w:type="spellStart"/>
+      <w:r>
+        <w:rPr>
+          <w:rFonts w:asciiTheme="minorHAnsi" w:hAnsiTheme="minorHAnsi" w:cstheme="minorHAnsi"/>
+        </w:rPr>
+        <w:t>literarly</w:t>
+      </w:r>
+      <w:proofErr w:type="spellEnd"/>
+      <w:r>
+        <w:rPr>
+          <w:rFonts w:asciiTheme="minorHAnsi" w:hAnsiTheme="minorHAnsi" w:cstheme="minorHAnsi"/>
+        </w:rPr>
+        <w:t>)</w:t>
       </w:r>
     </w:p>
     <w:p>
@@ -3223,7 +3621,13 @@
         <w:rPr>
           <w:rFonts w:eastAsia="Batang"/>
         </w:rPr>
-        <w:t xml:space="preserve">Third Practice: </w:t>
+        <w:t>Fifth</w:t>
+      </w:r>
+      <w:r>
+        <w:rPr>
+          <w:rFonts w:eastAsia="Batang"/>
+        </w:rPr>
+        <w:t xml:space="preserve"> Practice: </w:t>
       </w:r>
       <w:hyperlink r:id="rId24" w:history="1">
         <w:r>
@@ -3316,7 +3720,21 @@
         <w:rPr>
           <w:rFonts w:asciiTheme="minorHAnsi" w:eastAsia="Batang" w:hAnsiTheme="minorHAnsi" w:cstheme="minorHAnsi"/>
         </w:rPr>
-        <w:t xml:space="preserve"> This has been true at sitemax. </w:t>
+        <w:t xml:space="preserve"> This has been true at </w:t>
+      </w:r>
+      <w:proofErr w:type="spellStart"/>
+      <w:r>
+        <w:rPr>
+          <w:rFonts w:asciiTheme="minorHAnsi" w:eastAsia="Batang" w:hAnsiTheme="minorHAnsi" w:cstheme="minorHAnsi"/>
+        </w:rPr>
+        <w:t>sitemax</w:t>
+      </w:r>
+      <w:proofErr w:type="spellEnd"/>
+      <w:r>
+        <w:rPr>
+          <w:rFonts w:asciiTheme="minorHAnsi" w:eastAsia="Batang" w:hAnsiTheme="minorHAnsi" w:cstheme="minorHAnsi"/>
+        </w:rPr>
+        <w:t xml:space="preserve">. </w:t>
       </w:r>
     </w:p>
     <w:p>
@@ -3366,7 +3784,21 @@
         <w:rPr>
           <w:rFonts w:asciiTheme="minorHAnsi" w:eastAsia="Batang" w:hAnsiTheme="minorHAnsi" w:cstheme="minorHAnsi"/>
         </w:rPr>
-        <w:t xml:space="preserve"> from different departments. Together, we’ve built over 300 forms and I could use this experience and experitise in benefit of company</w:t>
+        <w:t xml:space="preserve"> from different departments. Together, we’ve built over 300 forms and I could use this experience and </w:t>
+      </w:r>
+      <w:proofErr w:type="spellStart"/>
+      <w:r>
+        <w:rPr>
+          <w:rFonts w:asciiTheme="minorHAnsi" w:eastAsia="Batang" w:hAnsiTheme="minorHAnsi" w:cstheme="minorHAnsi"/>
+        </w:rPr>
+        <w:t>experitise</w:t>
+      </w:r>
+      <w:proofErr w:type="spellEnd"/>
+      <w:r>
+        <w:rPr>
+          <w:rFonts w:asciiTheme="minorHAnsi" w:eastAsia="Batang" w:hAnsiTheme="minorHAnsi" w:cstheme="minorHAnsi"/>
+        </w:rPr>
+        <w:t xml:space="preserve"> in benefit of company</w:t>
       </w:r>
     </w:p>
     <w:p>
@@ -3412,11 +3844,33 @@
           <w:rFonts w:asciiTheme="minorHAnsi" w:eastAsia="Batang" w:hAnsiTheme="minorHAnsi" w:cstheme="minorHAnsi"/>
         </w:rPr>
       </w:pPr>
-      <w:r>
-        <w:rPr>
-          <w:rFonts w:asciiTheme="minorHAnsi" w:eastAsia="Batang" w:hAnsiTheme="minorHAnsi" w:cstheme="minorHAnsi"/>
-        </w:rPr>
-        <w:t>Sitemax 3 and SiteMax 3.5 applications</w:t>
+      <w:proofErr w:type="spellStart"/>
+      <w:r>
+        <w:rPr>
+          <w:rFonts w:asciiTheme="minorHAnsi" w:eastAsia="Batang" w:hAnsiTheme="minorHAnsi" w:cstheme="minorHAnsi"/>
+        </w:rPr>
+        <w:t>Sitemax</w:t>
+      </w:r>
+      <w:proofErr w:type="spellEnd"/>
+      <w:r>
+        <w:rPr>
+          <w:rFonts w:asciiTheme="minorHAnsi" w:eastAsia="Batang" w:hAnsiTheme="minorHAnsi" w:cstheme="minorHAnsi"/>
+        </w:rPr>
+        <w:t xml:space="preserve"> 3 and </w:t>
+      </w:r>
+      <w:proofErr w:type="spellStart"/>
+      <w:r>
+        <w:rPr>
+          <w:rFonts w:asciiTheme="minorHAnsi" w:eastAsia="Batang" w:hAnsiTheme="minorHAnsi" w:cstheme="minorHAnsi"/>
+        </w:rPr>
+        <w:t>SiteMax</w:t>
+      </w:r>
+      <w:proofErr w:type="spellEnd"/>
+      <w:r>
+        <w:rPr>
+          <w:rFonts w:asciiTheme="minorHAnsi" w:eastAsia="Batang" w:hAnsiTheme="minorHAnsi" w:cstheme="minorHAnsi"/>
+        </w:rPr>
+        <w:t xml:space="preserve"> 3.5 applications</w:t>
       </w:r>
     </w:p>
     <w:p>
@@ -3458,8 +3912,16 @@
         <w:rPr>
           <w:rFonts w:asciiTheme="minorHAnsi" w:eastAsia="Batang" w:hAnsiTheme="minorHAnsi" w:cstheme="minorHAnsi"/>
         </w:rPr>
-        <w:t>Improving UI of single page appliations</w:t>
-      </w:r>
+        <w:t xml:space="preserve">Improving UI of single page </w:t>
+      </w:r>
+      <w:proofErr w:type="spellStart"/>
+      <w:r>
+        <w:rPr>
+          <w:rFonts w:asciiTheme="minorHAnsi" w:eastAsia="Batang" w:hAnsiTheme="minorHAnsi" w:cstheme="minorHAnsi"/>
+        </w:rPr>
+        <w:t>appliations</w:t>
+      </w:r>
+      <w:proofErr w:type="spellEnd"/>
     </w:p>
     <w:p>
       <w:pPr>
@@ -3489,7 +3951,23 @@
           <w:rFonts w:asciiTheme="minorHAnsi" w:hAnsiTheme="minorHAnsi"/>
           <w:color w:val="000000" w:themeColor="text1"/>
         </w:rPr>
-        <w:t xml:space="preserve"> with proven history of self-learning in web development and securing a job at SiteMax Systems</w:t>
+        <w:t xml:space="preserve"> with proven history of self-learning in web development and securing a job at </w:t>
+      </w:r>
+      <w:proofErr w:type="spellStart"/>
+      <w:r>
+        <w:rPr>
+          <w:rFonts w:asciiTheme="minorHAnsi" w:hAnsiTheme="minorHAnsi"/>
+          <w:color w:val="000000" w:themeColor="text1"/>
+        </w:rPr>
+        <w:t>SiteMax</w:t>
+      </w:r>
+      <w:proofErr w:type="spellEnd"/>
+      <w:r>
+        <w:rPr>
+          <w:rFonts w:asciiTheme="minorHAnsi" w:hAnsiTheme="minorHAnsi"/>
+          <w:color w:val="000000" w:themeColor="text1"/>
+        </w:rPr>
+        <w:t xml:space="preserve"> Systems</w:t>
       </w:r>
     </w:p>
     <w:p>
@@ -4132,12 +4610,14 @@
           <w:rFonts w:asciiTheme="minorHAnsi" w:eastAsia="Batang" w:hAnsiTheme="minorHAnsi" w:cstheme="minorHAnsi"/>
         </w:rPr>
       </w:pPr>
+      <w:proofErr w:type="spellStart"/>
       <w:r>
         <w:rPr>
           <w:rFonts w:asciiTheme="minorHAnsi" w:eastAsia="Batang" w:hAnsiTheme="minorHAnsi" w:cstheme="minorHAnsi"/>
         </w:rPr>
         <w:t>leetcode</w:t>
       </w:r>
+      <w:proofErr w:type="spellEnd"/>
       <w:r>
         <w:rPr>
           <w:rFonts w:asciiTheme="minorHAnsi" w:eastAsia="Batang" w:hAnsiTheme="minorHAnsi" w:cstheme="minorHAnsi" w:hint="eastAsia"/>
@@ -4150,6 +4630,7 @@
         </w:rPr>
         <w:t xml:space="preserve"> </w:t>
       </w:r>
+      <w:proofErr w:type="spellStart"/>
       <w:r>
         <w:rPr>
           <w:rFonts w:asciiTheme="minorHAnsi" w:eastAsia="Batang" w:hAnsiTheme="minorHAnsi" w:cstheme="minorHAnsi"/>
@@ -4162,6 +4643,7 @@
         </w:rPr>
         <w:t>를</w:t>
       </w:r>
+      <w:proofErr w:type="spellEnd"/>
       <w:r>
         <w:rPr>
           <w:rFonts w:asciiTheme="minorHAnsi" w:eastAsia="Batang" w:hAnsiTheme="minorHAnsi" w:cstheme="minorHAnsi" w:hint="eastAsia"/>
@@ -4216,12 +4698,14 @@
         </w:rPr>
         <w:t xml:space="preserve"> </w:t>
       </w:r>
+      <w:proofErr w:type="spellStart"/>
       <w:r>
         <w:rPr>
           <w:rFonts w:asciiTheme="minorHAnsi" w:eastAsia="Batang" w:hAnsiTheme="minorHAnsi" w:cstheme="minorHAnsi" w:hint="eastAsia"/>
         </w:rPr>
         <w:t>연습했었고</w:t>
       </w:r>
+      <w:proofErr w:type="spellEnd"/>
     </w:p>
     <w:p>
       <w:pPr>
@@ -4273,12 +4757,14 @@
         </w:rPr>
         <w:t xml:space="preserve"> </w:t>
       </w:r>
+      <w:proofErr w:type="spellStart"/>
       <w:r>
         <w:rPr>
           <w:rFonts w:asciiTheme="minorHAnsi" w:eastAsia="Batang" w:hAnsiTheme="minorHAnsi" w:cstheme="minorHAnsi" w:hint="eastAsia"/>
         </w:rPr>
         <w:t>돌아올때</w:t>
       </w:r>
+      <w:proofErr w:type="spellEnd"/>
       <w:r>
         <w:rPr>
           <w:rFonts w:asciiTheme="minorHAnsi" w:eastAsia="Batang" w:hAnsiTheme="minorHAnsi" w:cstheme="minorHAnsi" w:hint="eastAsia"/>
@@ -4297,12 +4783,14 @@
         </w:rPr>
         <w:t xml:space="preserve"> </w:t>
       </w:r>
+      <w:proofErr w:type="spellStart"/>
       <w:r>
         <w:rPr>
           <w:rFonts w:asciiTheme="minorHAnsi" w:eastAsia="Batang" w:hAnsiTheme="minorHAnsi" w:cstheme="minorHAnsi"/>
         </w:rPr>
         <w:t>pushup</w:t>
       </w:r>
+      <w:proofErr w:type="spellEnd"/>
       <w:r>
         <w:rPr>
           <w:rFonts w:asciiTheme="minorHAnsi" w:eastAsia="Batang" w:hAnsiTheme="minorHAnsi" w:cstheme="minorHAnsi" w:hint="eastAsia"/>
@@ -4411,12 +4899,14 @@
         </w:rPr>
         <w:t xml:space="preserve"> </w:t>
       </w:r>
+      <w:proofErr w:type="spellStart"/>
       <w:r>
         <w:rPr>
           <w:rFonts w:asciiTheme="minorHAnsi" w:eastAsia="Batang" w:hAnsiTheme="minorHAnsi" w:cstheme="minorHAnsi" w:hint="eastAsia"/>
         </w:rPr>
         <w:t>외었습니다</w:t>
       </w:r>
+      <w:proofErr w:type="spellEnd"/>
     </w:p>
     <w:p>
       <w:pPr>
@@ -4533,7 +5023,21 @@
         <w:rPr>
           <w:rFonts w:asciiTheme="minorHAnsi" w:eastAsia="Batang" w:hAnsiTheme="minorHAnsi" w:cstheme="minorHAnsi"/>
         </w:rPr>
-        <w:t xml:space="preserve"> This has been true at sitemax. </w:t>
+        <w:t xml:space="preserve"> This has been true at </w:t>
+      </w:r>
+      <w:proofErr w:type="spellStart"/>
+      <w:r>
+        <w:rPr>
+          <w:rFonts w:asciiTheme="minorHAnsi" w:eastAsia="Batang" w:hAnsiTheme="minorHAnsi" w:cstheme="minorHAnsi"/>
+        </w:rPr>
+        <w:t>sitemax</w:t>
+      </w:r>
+      <w:proofErr w:type="spellEnd"/>
+      <w:r>
+        <w:rPr>
+          <w:rFonts w:asciiTheme="minorHAnsi" w:eastAsia="Batang" w:hAnsiTheme="minorHAnsi" w:cstheme="minorHAnsi"/>
+        </w:rPr>
+        <w:t xml:space="preserve">. </w:t>
       </w:r>
     </w:p>
     <w:p>
@@ -4643,7 +5147,21 @@
         <w:rPr>
           <w:rFonts w:asciiTheme="minorHAnsi" w:eastAsia="Batang" w:hAnsiTheme="minorHAnsi" w:cstheme="minorHAnsi"/>
         </w:rPr>
-        <w:t xml:space="preserve"> from different departments. Together, we’ve built over 300 forms and I could use this experience and experitise in benefit of company</w:t>
+        <w:t xml:space="preserve"> from different departments. Together, we’ve built over 300 forms and I could use this experience and </w:t>
+      </w:r>
+      <w:proofErr w:type="spellStart"/>
+      <w:r>
+        <w:rPr>
+          <w:rFonts w:asciiTheme="minorHAnsi" w:eastAsia="Batang" w:hAnsiTheme="minorHAnsi" w:cstheme="minorHAnsi"/>
+        </w:rPr>
+        <w:t>experitise</w:t>
+      </w:r>
+      <w:proofErr w:type="spellEnd"/>
+      <w:r>
+        <w:rPr>
+          <w:rFonts w:asciiTheme="minorHAnsi" w:eastAsia="Batang" w:hAnsiTheme="minorHAnsi" w:cstheme="minorHAnsi"/>
+        </w:rPr>
+        <w:t xml:space="preserve"> in benefit of company</w:t>
       </w:r>
     </w:p>
     <w:p>
@@ -4689,11 +5207,33 @@
           <w:rFonts w:asciiTheme="minorHAnsi" w:eastAsia="Batang" w:hAnsiTheme="minorHAnsi" w:cstheme="minorHAnsi"/>
         </w:rPr>
       </w:pPr>
-      <w:r>
-        <w:rPr>
-          <w:rFonts w:asciiTheme="minorHAnsi" w:eastAsia="Batang" w:hAnsiTheme="minorHAnsi" w:cstheme="minorHAnsi"/>
-        </w:rPr>
-        <w:t>Sitemax 3 and SiteMax 3.5 applications</w:t>
+      <w:proofErr w:type="spellStart"/>
+      <w:r>
+        <w:rPr>
+          <w:rFonts w:asciiTheme="minorHAnsi" w:eastAsia="Batang" w:hAnsiTheme="minorHAnsi" w:cstheme="minorHAnsi"/>
+        </w:rPr>
+        <w:t>Sitemax</w:t>
+      </w:r>
+      <w:proofErr w:type="spellEnd"/>
+      <w:r>
+        <w:rPr>
+          <w:rFonts w:asciiTheme="minorHAnsi" w:eastAsia="Batang" w:hAnsiTheme="minorHAnsi" w:cstheme="minorHAnsi"/>
+        </w:rPr>
+        <w:t xml:space="preserve"> 3 and </w:t>
+      </w:r>
+      <w:proofErr w:type="spellStart"/>
+      <w:r>
+        <w:rPr>
+          <w:rFonts w:asciiTheme="minorHAnsi" w:eastAsia="Batang" w:hAnsiTheme="minorHAnsi" w:cstheme="minorHAnsi"/>
+        </w:rPr>
+        <w:t>SiteMax</w:t>
+      </w:r>
+      <w:proofErr w:type="spellEnd"/>
+      <w:r>
+        <w:rPr>
+          <w:rFonts w:asciiTheme="minorHAnsi" w:eastAsia="Batang" w:hAnsiTheme="minorHAnsi" w:cstheme="minorHAnsi"/>
+        </w:rPr>
+        <w:t xml:space="preserve"> 3.5 applications</w:t>
       </w:r>
     </w:p>
     <w:p>
@@ -4735,8 +5275,16 @@
         <w:rPr>
           <w:rFonts w:asciiTheme="minorHAnsi" w:eastAsia="Batang" w:hAnsiTheme="minorHAnsi" w:cstheme="minorHAnsi"/>
         </w:rPr>
-        <w:t>Improving UI of single page appliations</w:t>
-      </w:r>
+        <w:t xml:space="preserve">Improving UI of single page </w:t>
+      </w:r>
+      <w:proofErr w:type="spellStart"/>
+      <w:r>
+        <w:rPr>
+          <w:rFonts w:asciiTheme="minorHAnsi" w:eastAsia="Batang" w:hAnsiTheme="minorHAnsi" w:cstheme="minorHAnsi"/>
+        </w:rPr>
+        <w:t>appliations</w:t>
+      </w:r>
+      <w:proofErr w:type="spellEnd"/>
     </w:p>
     <w:p>
       <w:pPr>
@@ -4766,7 +5314,23 @@
           <w:rFonts w:asciiTheme="minorHAnsi" w:hAnsiTheme="minorHAnsi"/>
           <w:color w:val="000000" w:themeColor="text1"/>
         </w:rPr>
-        <w:t xml:space="preserve"> with proven history of self-learning in web development and securing a job at SiteMax Systems</w:t>
+        <w:t xml:space="preserve"> with proven history of self-learning in web development and securing a job at </w:t>
+      </w:r>
+      <w:proofErr w:type="spellStart"/>
+      <w:r>
+        <w:rPr>
+          <w:rFonts w:asciiTheme="minorHAnsi" w:hAnsiTheme="minorHAnsi"/>
+          <w:color w:val="000000" w:themeColor="text1"/>
+        </w:rPr>
+        <w:t>SiteMax</w:t>
+      </w:r>
+      <w:proofErr w:type="spellEnd"/>
+      <w:r>
+        <w:rPr>
+          <w:rFonts w:asciiTheme="minorHAnsi" w:hAnsiTheme="minorHAnsi"/>
+          <w:color w:val="000000" w:themeColor="text1"/>
+        </w:rPr>
+        <w:t xml:space="preserve"> Systems</w:t>
       </w:r>
     </w:p>
     <w:p>
@@ -4834,7 +5398,21 @@
         <w:rPr>
           <w:rFonts w:asciiTheme="minorHAnsi" w:eastAsia="Batang" w:hAnsiTheme="minorHAnsi" w:cstheme="minorHAnsi"/>
         </w:rPr>
-        <w:t>Story about building bash program for sitemax 3</w:t>
+        <w:t xml:space="preserve">Story about building bash program for </w:t>
+      </w:r>
+      <w:proofErr w:type="spellStart"/>
+      <w:r>
+        <w:rPr>
+          <w:rFonts w:asciiTheme="minorHAnsi" w:eastAsia="Batang" w:hAnsiTheme="minorHAnsi" w:cstheme="minorHAnsi"/>
+        </w:rPr>
+        <w:t>sitemax</w:t>
+      </w:r>
+      <w:proofErr w:type="spellEnd"/>
+      <w:r>
+        <w:rPr>
+          <w:rFonts w:asciiTheme="minorHAnsi" w:eastAsia="Batang" w:hAnsiTheme="minorHAnsi" w:cstheme="minorHAnsi"/>
+        </w:rPr>
+        <w:t xml:space="preserve"> 3</w:t>
       </w:r>
     </w:p>
     <w:p>
@@ -5047,7 +5625,23 @@
           <w:rFonts w:asciiTheme="minorHAnsi" w:hAnsiTheme="minorHAnsi"/>
           <w:color w:val="000000" w:themeColor="text1"/>
         </w:rPr>
-        <w:t>I have proven history of self-learning which I love and securing a job at SiteMax Systems</w:t>
+        <w:t xml:space="preserve">I have proven history of self-learning which I love and securing a job at </w:t>
+      </w:r>
+      <w:proofErr w:type="spellStart"/>
+      <w:r>
+        <w:rPr>
+          <w:rFonts w:asciiTheme="minorHAnsi" w:hAnsiTheme="minorHAnsi"/>
+          <w:color w:val="000000" w:themeColor="text1"/>
+        </w:rPr>
+        <w:t>SiteMax</w:t>
+      </w:r>
+      <w:proofErr w:type="spellEnd"/>
+      <w:r>
+        <w:rPr>
+          <w:rFonts w:asciiTheme="minorHAnsi" w:hAnsiTheme="minorHAnsi"/>
+          <w:color w:val="000000" w:themeColor="text1"/>
+        </w:rPr>
+        <w:t xml:space="preserve"> Systems</w:t>
       </w:r>
     </w:p>
     <w:p>
@@ -5069,8 +5663,17 @@
           <w:rFonts w:asciiTheme="minorHAnsi" w:hAnsiTheme="minorHAnsi"/>
           <w:color w:val="000000" w:themeColor="text1"/>
         </w:rPr>
-        <w:t>Story about Getting a job at SiteMax</w:t>
-      </w:r>
+        <w:t xml:space="preserve">Story about Getting a job at </w:t>
+      </w:r>
+      <w:proofErr w:type="spellStart"/>
+      <w:r>
+        <w:rPr>
+          <w:rFonts w:asciiTheme="minorHAnsi" w:hAnsiTheme="minorHAnsi"/>
+          <w:color w:val="000000" w:themeColor="text1"/>
+        </w:rPr>
+        <w:t>SiteMax</w:t>
+      </w:r>
+      <w:proofErr w:type="spellEnd"/>
     </w:p>
     <w:p>
       <w:pPr>
@@ -5091,8 +5694,17 @@
           <w:rFonts w:asciiTheme="minorHAnsi" w:hAnsiTheme="minorHAnsi"/>
           <w:color w:val="000000" w:themeColor="text1"/>
         </w:rPr>
-        <w:t>Story about practicing Algorithm at SiteMax</w:t>
-      </w:r>
+        <w:t xml:space="preserve">Story about practicing Algorithm at </w:t>
+      </w:r>
+      <w:proofErr w:type="spellStart"/>
+      <w:r>
+        <w:rPr>
+          <w:rFonts w:asciiTheme="minorHAnsi" w:hAnsiTheme="minorHAnsi"/>
+          <w:color w:val="000000" w:themeColor="text1"/>
+        </w:rPr>
+        <w:t>SiteMax</w:t>
+      </w:r>
+      <w:proofErr w:type="spellEnd"/>
     </w:p>
     <w:p>
       <w:pPr>
@@ -5205,6 +5817,7 @@
         </w:rPr>
         <w:t xml:space="preserve">My immediate goal: get to know my peers at </w:t>
       </w:r>
+      <w:proofErr w:type="spellStart"/>
       <w:r>
         <w:rPr>
           <w:rFonts w:asciiTheme="minorHAnsi" w:hAnsiTheme="minorHAnsi"/>
@@ -5212,6 +5825,7 @@
         </w:rPr>
         <w:t>Mobsquad</w:t>
       </w:r>
+      <w:proofErr w:type="spellEnd"/>
       <w:r>
         <w:rPr>
           <w:rFonts w:asciiTheme="minorHAnsi" w:hAnsiTheme="minorHAnsi"/>
@@ -5308,14 +5922,39 @@
           <w:rFonts w:ascii="Batang" w:eastAsia="Batang" w:hAnsi="Batang" w:cs="Batang"/>
           <w:color w:val="000000" w:themeColor="text1"/>
         </w:rPr>
-        <w:t xml:space="preserve">Mid lelvel developer </w:t>
-      </w:r>
+        <w:t xml:space="preserve">Mid </w:t>
+      </w:r>
+      <w:proofErr w:type="spellStart"/>
+      <w:r>
+        <w:rPr>
+          <w:rFonts w:ascii="Batang" w:eastAsia="Batang" w:hAnsi="Batang" w:cs="Batang"/>
+          <w:color w:val="000000" w:themeColor="text1"/>
+        </w:rPr>
+        <w:t>lelvel</w:t>
+      </w:r>
+      <w:proofErr w:type="spellEnd"/>
+      <w:r>
+        <w:rPr>
+          <w:rFonts w:ascii="Batang" w:eastAsia="Batang" w:hAnsi="Batang" w:cs="Batang"/>
+          <w:color w:val="000000" w:themeColor="text1"/>
+        </w:rPr>
+        <w:t xml:space="preserve"> developer </w:t>
+      </w:r>
+      <w:proofErr w:type="spellStart"/>
       <w:r>
         <w:rPr>
           <w:rFonts w:ascii="Batang" w:eastAsia="Batang" w:hAnsi="Batang" w:cs="Batang" w:hint="eastAsia"/>
           <w:color w:val="000000" w:themeColor="text1"/>
         </w:rPr>
-        <w:t>모르면은 아야</w:t>
+        <w:t>모르면은</w:t>
+      </w:r>
+      <w:proofErr w:type="spellEnd"/>
+      <w:r>
+        <w:rPr>
+          <w:rFonts w:ascii="Batang" w:eastAsia="Batang" w:hAnsi="Batang" w:cs="Batang" w:hint="eastAsia"/>
+          <w:color w:val="000000" w:themeColor="text1"/>
+        </w:rPr>
+        <w:t xml:space="preserve"> 아야</w:t>
       </w:r>
       <w:r>
         <w:rPr>
@@ -5385,7 +6024,23 @@
           <w:rFonts w:asciiTheme="minorHAnsi" w:hAnsiTheme="minorHAnsi"/>
           <w:color w:val="000000" w:themeColor="text1"/>
         </w:rPr>
-        <w:t xml:space="preserve"> engineer, and be acknowledged that I am a valuable senior engineer.</w:t>
+        <w:t xml:space="preserve"> </w:t>
+      </w:r>
+      <w:proofErr w:type="gramStart"/>
+      <w:r>
+        <w:rPr>
+          <w:rFonts w:asciiTheme="minorHAnsi" w:hAnsiTheme="minorHAnsi"/>
+          <w:color w:val="000000" w:themeColor="text1"/>
+        </w:rPr>
+        <w:t>engineer, and</w:t>
+      </w:r>
+      <w:proofErr w:type="gramEnd"/>
+      <w:r>
+        <w:rPr>
+          <w:rFonts w:asciiTheme="minorHAnsi" w:hAnsiTheme="minorHAnsi"/>
+          <w:color w:val="000000" w:themeColor="text1"/>
+        </w:rPr>
+        <w:t xml:space="preserve"> be acknowledged that I am a valuable senior engineer.</w:t>
       </w:r>
     </w:p>
     <w:p>
@@ -5582,7 +6237,23 @@
           <w:rFonts w:asciiTheme="minorHAnsi" w:hAnsiTheme="minorHAnsi"/>
           <w:color w:val="000000" w:themeColor="text1"/>
         </w:rPr>
-        <w:t>I am confident that mobsquad would compensate me fairly based on the roles I am getting into and my abilities.</w:t>
+        <w:t xml:space="preserve">I am confident that </w:t>
+      </w:r>
+      <w:proofErr w:type="spellStart"/>
+      <w:r>
+        <w:rPr>
+          <w:rFonts w:asciiTheme="minorHAnsi" w:hAnsiTheme="minorHAnsi"/>
+          <w:color w:val="000000" w:themeColor="text1"/>
+        </w:rPr>
+        <w:t>mobsquad</w:t>
+      </w:r>
+      <w:proofErr w:type="spellEnd"/>
+      <w:r>
+        <w:rPr>
+          <w:rFonts w:asciiTheme="minorHAnsi" w:hAnsiTheme="minorHAnsi"/>
+          <w:color w:val="000000" w:themeColor="text1"/>
+        </w:rPr>
+        <w:t xml:space="preserve"> would compensate me fairly based on the roles I am getting into and my abilities.</w:t>
       </w:r>
     </w:p>
     <w:p>
@@ -5668,8 +6339,17 @@
           <w:rFonts w:asciiTheme="minorHAnsi" w:hAnsiTheme="minorHAnsi"/>
           <w:color w:val="000000" w:themeColor="text1"/>
         </w:rPr>
-        <w:t>What qualities do you think are most important for someone to excel in this position</w:t>
-      </w:r>
+        <w:t xml:space="preserve">What qualities do you think are most important for someone to excel in this </w:t>
+      </w:r>
+      <w:proofErr w:type="gramStart"/>
+      <w:r>
+        <w:rPr>
+          <w:rFonts w:asciiTheme="minorHAnsi" w:hAnsiTheme="minorHAnsi"/>
+          <w:color w:val="000000" w:themeColor="text1"/>
+        </w:rPr>
+        <w:t>position</w:t>
+      </w:r>
+      <w:proofErr w:type="gramEnd"/>
     </w:p>
     <w:p>
       <w:pPr>

</xml_diff>